<commit_message>
Added to the report file
</commit_message>
<xml_diff>
--- a/Atsiskaitymai/PTP_imgcrv.docx
+++ b/Atsiskaitymai/PTP_imgcrv.docx
@@ -10,7 +10,7 @@
           <w:noProof/>
           <w:sz w:val="26"/>
           <w:szCs w:val="26"/>
-          <w:lang w:val="en-US" w:eastAsia="en-US" w:bidi="ar-SA"/>
+          <w:lang w:eastAsia="en-US" w:bidi="ar-SA"/>
         </w:rPr>
       </w:pPr>
     </w:p>
@@ -29,7 +29,7 @@
           <w:lang w:eastAsia="lt-LT" w:bidi="ar-SA"/>
         </w:rPr>
         <w:drawing>
-          <wp:inline distT="0" distB="0" distL="0" distR="0">
+          <wp:inline distT="0" distB="0" distL="0" distR="0" wp14:anchorId="0A969A01" wp14:editId="4E9EC1DF">
             <wp:extent cx="1447800" cy="800100"/>
             <wp:effectExtent l="0" t="0" r="0" b="0"/>
             <wp:docPr id="4" name="Picture 4" descr="Pagrindinis KTU tinklalapis"/>
@@ -372,333 +372,280 @@
     </w:p>
     <w:p>
       <w:pPr>
-        <w:pStyle w:val="Heading1"/>
-        <w:keepLines/>
-        <w:widowControl/>
-        <w:numPr>
-          <w:ilvl w:val="0"/>
-          <w:numId w:val="4"/>
-        </w:numPr>
-        <w:suppressAutoHyphens w:val="0"/>
-        <w:autoSpaceDN/>
-        <w:spacing w:before="480" w:after="0"/>
-        <w:textAlignment w:val="auto"/>
         <w:rPr>
           <w:rFonts w:asciiTheme="minorHAnsi" w:hAnsiTheme="minorHAnsi"/>
-          <w:b w:val="0"/>
+          <w:b/>
           <w:color w:val="000000" w:themeColor="text1"/>
-          <w:sz w:val="24"/>
-          <w:szCs w:val="24"/>
-        </w:rPr>
-      </w:pPr>
-      <w:r>
-        <w:t xml:space="preserve">Pavadinimas. </w:t>
-      </w:r>
-      <w:r>
+          <w:sz w:val="21"/>
+          <w:szCs w:val="21"/>
+        </w:rPr>
+      </w:pPr>
+      <w:r>
+        <w:rPr>
+          <w:b/>
+          <w:sz w:val="21"/>
+          <w:szCs w:val="21"/>
+        </w:rPr>
+        <w:t>Pavadinimas</w:t>
+      </w:r>
+    </w:p>
+    <w:p>
+      <w:pPr>
+        <w:rPr>
+          <w:sz w:val="21"/>
+          <w:szCs w:val="21"/>
+        </w:rPr>
+      </w:pPr>
+      <w:r>
+        <w:rPr>
+          <w:sz w:val="21"/>
+          <w:szCs w:val="21"/>
+        </w:rPr>
+        <w:t>Paveiksliukų dydžio keitimas pakeičiant proporcijas ir išlaikant kokybę.</w:t>
+      </w:r>
+    </w:p>
+    <w:p>
+      <w:pPr>
+        <w:rPr>
+          <w:sz w:val="21"/>
+          <w:szCs w:val="21"/>
+        </w:rPr>
+      </w:pPr>
+    </w:p>
+    <w:p>
+      <w:pPr>
         <w:rPr>
           <w:rFonts w:asciiTheme="minorHAnsi" w:hAnsiTheme="minorHAnsi"/>
-          <w:b w:val="0"/>
+          <w:b/>
           <w:color w:val="000000" w:themeColor="text1"/>
-          <w:sz w:val="24"/>
-          <w:szCs w:val="24"/>
-        </w:rPr>
-        <w:t>Paveiksliukų dydžio keitimas pakeičiant proporcijas ir išlaikant kokybę.</w:t>
-      </w:r>
-    </w:p>
-    <w:p>
-      <w:pPr>
-        <w:pStyle w:val="Heading1"/>
-        <w:keepLines/>
-        <w:widowControl/>
-        <w:numPr>
-          <w:ilvl w:val="0"/>
-          <w:numId w:val="4"/>
-        </w:numPr>
-        <w:suppressAutoHyphens w:val="0"/>
-        <w:autoSpaceDN/>
-        <w:spacing w:before="480" w:after="0"/>
-        <w:textAlignment w:val="auto"/>
+        </w:rPr>
+      </w:pPr>
+      <w:r>
+        <w:rPr>
+          <w:b/>
+        </w:rPr>
+        <w:t>Užduotis</w:t>
+      </w:r>
+    </w:p>
+    <w:p>
+      <w:pPr>
+        <w:rPr>
+          <w:sz w:val="21"/>
+          <w:szCs w:val="21"/>
+        </w:rPr>
+      </w:pPr>
+      <w:r>
+        <w:rPr>
+          <w:sz w:val="21"/>
+          <w:szCs w:val="21"/>
+        </w:rPr>
+        <w:t xml:space="preserve">Sukurti įrankį, skirtą nuotraukų dydžio keitimui keičiant proporcijas, bet neprarandant kokybės panaudojant </w:t>
+      </w:r>
+      <w:proofErr w:type="spellStart"/>
+      <w:r>
+        <w:rPr>
+          <w:sz w:val="21"/>
+          <w:szCs w:val="21"/>
+        </w:rPr>
+        <w:t>Liquid</w:t>
+      </w:r>
+      <w:proofErr w:type="spellEnd"/>
+      <w:r>
+        <w:rPr>
+          <w:sz w:val="21"/>
+          <w:szCs w:val="21"/>
+        </w:rPr>
+        <w:t xml:space="preserve"> </w:t>
+      </w:r>
+      <w:proofErr w:type="spellStart"/>
+      <w:r>
+        <w:rPr>
+          <w:sz w:val="21"/>
+          <w:szCs w:val="21"/>
+        </w:rPr>
+        <w:t>Rescale</w:t>
+      </w:r>
+      <w:proofErr w:type="spellEnd"/>
+      <w:r>
+        <w:rPr>
+          <w:sz w:val="21"/>
+          <w:szCs w:val="21"/>
+        </w:rPr>
+        <w:t xml:space="preserve"> metodą.</w:t>
+      </w:r>
+    </w:p>
+    <w:p>
+      <w:pPr>
+        <w:rPr>
+          <w:sz w:val="21"/>
+          <w:szCs w:val="21"/>
+        </w:rPr>
+      </w:pPr>
+    </w:p>
+    <w:p>
+      <w:pPr>
         <w:rPr>
           <w:rFonts w:asciiTheme="minorHAnsi" w:hAnsiTheme="minorHAnsi"/>
-          <w:b w:val="0"/>
+          <w:b/>
           <w:color w:val="000000" w:themeColor="text1"/>
-          <w:sz w:val="24"/>
-          <w:szCs w:val="24"/>
-        </w:rPr>
-      </w:pPr>
-      <w:r>
-        <w:t xml:space="preserve">Užduotis. </w:t>
-      </w:r>
-      <w:r>
+        </w:rPr>
+      </w:pPr>
+      <w:r>
+        <w:rPr>
+          <w:b/>
+        </w:rPr>
+        <w:t>Sistemos paskirtis ir tikslas</w:t>
+      </w:r>
+    </w:p>
+    <w:p>
+      <w:pPr>
+        <w:rPr>
+          <w:sz w:val="21"/>
+          <w:szCs w:val="21"/>
+        </w:rPr>
+      </w:pPr>
+      <w:r>
+        <w:rPr>
+          <w:sz w:val="21"/>
+          <w:szCs w:val="21"/>
+        </w:rPr>
+        <w:t>Keisti paveikslėlio dydį, taip, kad būtų galima naudoti p</w:t>
+      </w:r>
+      <w:r>
+        <w:rPr>
+          <w:sz w:val="21"/>
+          <w:szCs w:val="21"/>
+        </w:rPr>
+        <w:t>a</w:t>
+      </w:r>
+      <w:r>
+        <w:rPr>
+          <w:sz w:val="21"/>
+          <w:szCs w:val="21"/>
+        </w:rPr>
+        <w:t>veikslėlį internetinėse galerijose.</w:t>
+      </w:r>
+    </w:p>
+    <w:p>
+      <w:pPr>
+        <w:rPr>
+          <w:sz w:val="21"/>
+          <w:szCs w:val="21"/>
+        </w:rPr>
+      </w:pPr>
+    </w:p>
+    <w:p>
+      <w:pPr>
         <w:rPr>
           <w:rFonts w:asciiTheme="minorHAnsi" w:hAnsiTheme="minorHAnsi"/>
-          <w:b w:val="0"/>
+          <w:b/>
           <w:color w:val="000000" w:themeColor="text1"/>
-          <w:sz w:val="24"/>
-          <w:szCs w:val="24"/>
-        </w:rPr>
-        <w:t xml:space="preserve">Sukurti </w:t>
-      </w:r>
-      <w:r>
+        </w:rPr>
+      </w:pPr>
+      <w:r>
+        <w:rPr>
+          <w:b/>
+        </w:rPr>
+        <w:t>Užsakovas</w:t>
+      </w:r>
+    </w:p>
+    <w:p>
+      <w:pPr>
+        <w:rPr>
+          <w:sz w:val="21"/>
+          <w:szCs w:val="21"/>
+        </w:rPr>
+      </w:pPr>
+      <w:proofErr w:type="spellStart"/>
+      <w:r>
+        <w:rPr>
+          <w:sz w:val="21"/>
+          <w:szCs w:val="21"/>
+        </w:rPr>
+        <w:t>Devbridge</w:t>
+      </w:r>
+      <w:proofErr w:type="spellEnd"/>
+      <w:r>
+        <w:rPr>
+          <w:sz w:val="21"/>
+          <w:szCs w:val="21"/>
+        </w:rPr>
+        <w:t xml:space="preserve"> </w:t>
+      </w:r>
+      <w:proofErr w:type="spellStart"/>
+      <w:r>
+        <w:rPr>
+          <w:sz w:val="21"/>
+          <w:szCs w:val="21"/>
+        </w:rPr>
+        <w:t>Group</w:t>
+      </w:r>
+      <w:proofErr w:type="spellEnd"/>
+      <w:r>
+        <w:rPr>
+          <w:sz w:val="21"/>
+          <w:szCs w:val="21"/>
+        </w:rPr>
+        <w:t>.</w:t>
+      </w:r>
+    </w:p>
+    <w:p>
+      <w:pPr>
+        <w:rPr>
+          <w:sz w:val="21"/>
+          <w:szCs w:val="21"/>
+        </w:rPr>
+      </w:pPr>
+    </w:p>
+    <w:p>
+      <w:pPr>
         <w:rPr>
           <w:rFonts w:asciiTheme="minorHAnsi" w:hAnsiTheme="minorHAnsi"/>
-          <w:b w:val="0"/>
+          <w:b/>
           <w:color w:val="000000" w:themeColor="text1"/>
-          <w:sz w:val="24"/>
-          <w:szCs w:val="24"/>
-        </w:rPr>
-        <w:t>įrankį, skirtą nuotraukų</w:t>
-      </w:r>
-      <w:r>
-        <w:rPr>
-          <w:rFonts w:asciiTheme="minorHAnsi" w:hAnsiTheme="minorHAnsi"/>
-          <w:b w:val="0"/>
-          <w:color w:val="000000" w:themeColor="text1"/>
-          <w:sz w:val="24"/>
-          <w:szCs w:val="24"/>
-        </w:rPr>
-        <w:t xml:space="preserve"> dydžio keitimui keičiant proporcijas, bet nepr</w:t>
-      </w:r>
-      <w:r>
-        <w:rPr>
-          <w:rFonts w:asciiTheme="minorHAnsi" w:hAnsiTheme="minorHAnsi"/>
-          <w:b w:val="0"/>
-          <w:color w:val="000000" w:themeColor="text1"/>
-          <w:sz w:val="24"/>
-          <w:szCs w:val="24"/>
-        </w:rPr>
-        <w:t>a</w:t>
-      </w:r>
-      <w:r>
-        <w:rPr>
-          <w:rFonts w:asciiTheme="minorHAnsi" w:hAnsiTheme="minorHAnsi"/>
-          <w:b w:val="0"/>
-          <w:color w:val="000000" w:themeColor="text1"/>
-          <w:sz w:val="24"/>
-          <w:szCs w:val="24"/>
-        </w:rPr>
-        <w:t>randant kokybės</w:t>
-      </w:r>
-      <w:r>
-        <w:rPr>
-          <w:rFonts w:asciiTheme="minorHAnsi" w:hAnsiTheme="minorHAnsi"/>
-          <w:b w:val="0"/>
-          <w:color w:val="000000" w:themeColor="text1"/>
-          <w:sz w:val="24"/>
-          <w:szCs w:val="24"/>
-        </w:rPr>
-        <w:t xml:space="preserve"> pan</w:t>
-      </w:r>
-      <w:r>
-        <w:rPr>
-          <w:rFonts w:asciiTheme="minorHAnsi" w:hAnsiTheme="minorHAnsi"/>
-          <w:b w:val="0"/>
-          <w:color w:val="000000" w:themeColor="text1"/>
-          <w:sz w:val="24"/>
-          <w:szCs w:val="24"/>
-        </w:rPr>
-        <w:t xml:space="preserve">audojant </w:t>
-      </w:r>
-      <w:proofErr w:type="spellStart"/>
-      <w:r>
-        <w:rPr>
-          <w:rFonts w:asciiTheme="minorHAnsi" w:hAnsiTheme="minorHAnsi"/>
-          <w:b w:val="0"/>
-          <w:color w:val="000000" w:themeColor="text1"/>
-          <w:sz w:val="24"/>
-          <w:szCs w:val="24"/>
-        </w:rPr>
-        <w:t>Liquid</w:t>
-      </w:r>
-      <w:proofErr w:type="spellEnd"/>
-      <w:r>
-        <w:rPr>
-          <w:rFonts w:asciiTheme="minorHAnsi" w:hAnsiTheme="minorHAnsi"/>
-          <w:b w:val="0"/>
-          <w:color w:val="000000" w:themeColor="text1"/>
-          <w:sz w:val="24"/>
-          <w:szCs w:val="24"/>
-        </w:rPr>
-        <w:t xml:space="preserve"> </w:t>
-      </w:r>
-      <w:proofErr w:type="spellStart"/>
-      <w:r>
-        <w:rPr>
-          <w:rFonts w:asciiTheme="minorHAnsi" w:hAnsiTheme="minorHAnsi"/>
-          <w:b w:val="0"/>
-          <w:color w:val="000000" w:themeColor="text1"/>
-          <w:sz w:val="24"/>
-          <w:szCs w:val="24"/>
-        </w:rPr>
-        <w:t>Rescale</w:t>
-      </w:r>
-      <w:proofErr w:type="spellEnd"/>
-      <w:r>
-        <w:rPr>
-          <w:rFonts w:asciiTheme="minorHAnsi" w:hAnsiTheme="minorHAnsi"/>
-          <w:b w:val="0"/>
-          <w:color w:val="000000" w:themeColor="text1"/>
-          <w:sz w:val="24"/>
-          <w:szCs w:val="24"/>
-        </w:rPr>
-        <w:t xml:space="preserve"> metodą.</w:t>
-      </w:r>
-    </w:p>
-    <w:p>
-      <w:pPr>
-        <w:pStyle w:val="Heading1"/>
-        <w:keepLines/>
-        <w:widowControl/>
-        <w:numPr>
-          <w:ilvl w:val="0"/>
-          <w:numId w:val="4"/>
-        </w:numPr>
-        <w:suppressAutoHyphens w:val="0"/>
-        <w:autoSpaceDN/>
-        <w:spacing w:before="480" w:after="0"/>
-        <w:textAlignment w:val="auto"/>
-        <w:rPr>
-          <w:rFonts w:asciiTheme="minorHAnsi" w:hAnsiTheme="minorHAnsi"/>
-          <w:b w:val="0"/>
-          <w:color w:val="000000" w:themeColor="text1"/>
-          <w:sz w:val="24"/>
-          <w:szCs w:val="24"/>
-        </w:rPr>
-      </w:pPr>
-      <w:r>
-        <w:t xml:space="preserve">Sistemos paskirtis ir tikslas. </w:t>
-      </w:r>
-      <w:r>
-        <w:rPr>
-          <w:rFonts w:asciiTheme="minorHAnsi" w:hAnsiTheme="minorHAnsi"/>
-          <w:b w:val="0"/>
-          <w:color w:val="000000" w:themeColor="text1"/>
-          <w:sz w:val="24"/>
-          <w:szCs w:val="24"/>
-        </w:rPr>
-        <w:t>Keisti paveikslėlio dydį, taip, kad būtų galima naudoti paveikslėlį internetinėse galerijose.</w:t>
-      </w:r>
-    </w:p>
-    <w:p>
-      <w:pPr>
-        <w:pStyle w:val="Heading1"/>
-        <w:keepLines/>
-        <w:widowControl/>
-        <w:numPr>
-          <w:ilvl w:val="0"/>
-          <w:numId w:val="4"/>
-        </w:numPr>
-        <w:suppressAutoHyphens w:val="0"/>
-        <w:autoSpaceDN/>
-        <w:spacing w:before="480" w:after="0"/>
-        <w:textAlignment w:val="auto"/>
-        <w:rPr>
-          <w:rFonts w:asciiTheme="minorHAnsi" w:hAnsiTheme="minorHAnsi"/>
-          <w:b w:val="0"/>
-          <w:color w:val="000000" w:themeColor="text1"/>
-          <w:sz w:val="24"/>
-          <w:szCs w:val="24"/>
-        </w:rPr>
-      </w:pPr>
-      <w:r>
-        <w:t xml:space="preserve">Užsakovas. </w:t>
-      </w:r>
-      <w:proofErr w:type="spellStart"/>
-      <w:r>
-        <w:rPr>
-          <w:rFonts w:asciiTheme="minorHAnsi" w:hAnsiTheme="minorHAnsi"/>
-          <w:b w:val="0"/>
-          <w:color w:val="000000" w:themeColor="text1"/>
-          <w:sz w:val="24"/>
-          <w:szCs w:val="24"/>
-        </w:rPr>
-        <w:t>Devbridge</w:t>
-      </w:r>
-      <w:proofErr w:type="spellEnd"/>
-      <w:r>
-        <w:rPr>
-          <w:rFonts w:asciiTheme="minorHAnsi" w:hAnsiTheme="minorHAnsi"/>
-          <w:b w:val="0"/>
-          <w:color w:val="000000" w:themeColor="text1"/>
-          <w:sz w:val="24"/>
-          <w:szCs w:val="24"/>
-        </w:rPr>
-        <w:t xml:space="preserve"> </w:t>
-      </w:r>
-      <w:proofErr w:type="spellStart"/>
-      <w:r>
-        <w:rPr>
-          <w:rFonts w:asciiTheme="minorHAnsi" w:hAnsiTheme="minorHAnsi"/>
-          <w:b w:val="0"/>
-          <w:color w:val="000000" w:themeColor="text1"/>
-          <w:sz w:val="24"/>
-          <w:szCs w:val="24"/>
-        </w:rPr>
-        <w:t>Group</w:t>
-      </w:r>
-      <w:proofErr w:type="spellEnd"/>
-      <w:r>
-        <w:rPr>
-          <w:rFonts w:asciiTheme="minorHAnsi" w:hAnsiTheme="minorHAnsi"/>
-          <w:b w:val="0"/>
-          <w:color w:val="000000" w:themeColor="text1"/>
-          <w:sz w:val="24"/>
-          <w:szCs w:val="24"/>
-        </w:rPr>
-        <w:t>.</w:t>
-      </w:r>
-    </w:p>
-    <w:p>
-      <w:pPr>
-        <w:pStyle w:val="Heading1"/>
-        <w:keepLines/>
-        <w:widowControl/>
-        <w:numPr>
-          <w:ilvl w:val="0"/>
-          <w:numId w:val="4"/>
-        </w:numPr>
-        <w:suppressAutoHyphens w:val="0"/>
-        <w:autoSpaceDN/>
-        <w:spacing w:before="480" w:after="0"/>
-        <w:textAlignment w:val="auto"/>
-        <w:rPr>
-          <w:rFonts w:asciiTheme="minorHAnsi" w:hAnsiTheme="minorHAnsi"/>
-          <w:b w:val="0"/>
-          <w:color w:val="000000" w:themeColor="text1"/>
-          <w:sz w:val="24"/>
-          <w:szCs w:val="24"/>
-        </w:rPr>
-      </w:pPr>
-      <w:r>
-        <w:t xml:space="preserve">Vartotojai. </w:t>
-      </w:r>
-      <w:r>
-        <w:rPr>
-          <w:rFonts w:asciiTheme="minorHAnsi" w:hAnsiTheme="minorHAnsi"/>
-          <w:b w:val="0"/>
-          <w:color w:val="000000" w:themeColor="text1"/>
-          <w:sz w:val="24"/>
-          <w:szCs w:val="24"/>
+        </w:rPr>
+      </w:pPr>
+      <w:r>
+        <w:rPr>
+          <w:b/>
+        </w:rPr>
+        <w:t>Vartotojai</w:t>
+      </w:r>
+    </w:p>
+    <w:p>
+      <w:pPr>
+        <w:rPr>
+          <w:sz w:val="21"/>
+          <w:szCs w:val="21"/>
+        </w:rPr>
+      </w:pPr>
+      <w:r>
+        <w:rPr>
+          <w:sz w:val="21"/>
+          <w:szCs w:val="21"/>
         </w:rPr>
         <w:t>Programuotojai.</w:t>
       </w:r>
     </w:p>
     <w:p>
       <w:pPr>
-        <w:pStyle w:val="Heading1"/>
-        <w:keepLines/>
-        <w:widowControl/>
-        <w:numPr>
-          <w:ilvl w:val="0"/>
-          <w:numId w:val="4"/>
-        </w:numPr>
-        <w:suppressAutoHyphens w:val="0"/>
-        <w:autoSpaceDN/>
-        <w:spacing w:before="480" w:after="0"/>
-        <w:textAlignment w:val="auto"/>
-      </w:pPr>
-      <w:r>
-        <w:t>Apribojimai sistemai.</w:t>
+        <w:rPr>
+          <w:sz w:val="21"/>
+          <w:szCs w:val="21"/>
+        </w:rPr>
+      </w:pPr>
+    </w:p>
+    <w:p>
+      <w:pPr>
+        <w:rPr>
+          <w:b/>
+        </w:rPr>
+      </w:pPr>
+      <w:r>
+        <w:rPr>
+          <w:b/>
+        </w:rPr>
+        <w:t>Apribojimai sistemai</w:t>
       </w:r>
     </w:p>
     <w:p>
@@ -709,11 +656,15 @@
           <w:numId w:val="4"/>
         </w:numPr>
         <w:rPr>
+          <w:sz w:val="21"/>
+          <w:szCs w:val="21"/>
           <w:lang w:val="lt-LT"/>
         </w:rPr>
       </w:pPr>
       <w:r>
         <w:rPr>
+          <w:sz w:val="21"/>
+          <w:szCs w:val="21"/>
           <w:lang w:val="lt-LT"/>
         </w:rPr>
         <w:t>PĮ turi veikti Windows operacinėje sistemoje.</w:t>
@@ -727,11 +678,15 @@
           <w:numId w:val="4"/>
         </w:numPr>
         <w:rPr>
+          <w:sz w:val="21"/>
+          <w:szCs w:val="21"/>
           <w:lang w:val="lt-LT"/>
         </w:rPr>
       </w:pPr>
       <w:r>
         <w:rPr>
+          <w:sz w:val="21"/>
+          <w:szCs w:val="21"/>
           <w:lang w:val="lt-LT"/>
         </w:rPr>
         <w:t>PĮ kuriama C# programavimo kalba.</w:t>
@@ -745,11 +700,15 @@
           <w:numId w:val="4"/>
         </w:numPr>
         <w:rPr>
+          <w:sz w:val="21"/>
+          <w:szCs w:val="21"/>
           <w:lang w:val="lt-LT"/>
         </w:rPr>
       </w:pPr>
       <w:r>
         <w:rPr>
+          <w:sz w:val="21"/>
+          <w:szCs w:val="21"/>
           <w:lang w:val="lt-LT"/>
         </w:rPr>
         <w:t xml:space="preserve">Užklausų rašymui naudojama </w:t>
@@ -757,6 +716,8 @@
       <w:proofErr w:type="spellStart"/>
       <w:r>
         <w:rPr>
+          <w:sz w:val="21"/>
+          <w:szCs w:val="21"/>
           <w:lang w:val="lt-LT"/>
         </w:rPr>
         <w:t>Linq</w:t>
@@ -764,6 +725,8 @@
       <w:proofErr w:type="spellEnd"/>
       <w:r>
         <w:rPr>
+          <w:sz w:val="21"/>
+          <w:szCs w:val="21"/>
           <w:lang w:val="lt-LT"/>
         </w:rPr>
         <w:t xml:space="preserve"> technologija.</w:t>
@@ -771,182 +734,216 @@
     </w:p>
     <w:p>
       <w:pPr>
-        <w:pStyle w:val="Heading1"/>
-        <w:keepLines/>
-        <w:widowControl/>
-        <w:numPr>
-          <w:ilvl w:val="0"/>
-          <w:numId w:val="4"/>
-        </w:numPr>
-        <w:suppressAutoHyphens w:val="0"/>
-        <w:autoSpaceDN/>
-        <w:spacing w:before="480" w:after="0"/>
-        <w:textAlignment w:val="auto"/>
         <w:rPr>
           <w:rFonts w:asciiTheme="minorHAnsi" w:hAnsiTheme="minorHAnsi"/>
-          <w:b w:val="0"/>
+          <w:b/>
           <w:color w:val="000000" w:themeColor="text1"/>
-          <w:sz w:val="24"/>
-          <w:szCs w:val="24"/>
-        </w:rPr>
-      </w:pPr>
-      <w:r>
-        <w:t>Funkciniai reikalavimai.</w:t>
-      </w:r>
-      <w:r>
-        <w:rPr>
-          <w:rFonts w:asciiTheme="minorHAnsi" w:hAnsiTheme="minorHAnsi"/>
-          <w:b w:val="0"/>
-          <w:color w:val="000000" w:themeColor="text1"/>
-          <w:sz w:val="24"/>
-          <w:szCs w:val="24"/>
-        </w:rPr>
-        <w:t xml:space="preserve"> PĮ yra keliami šie funkciniai reikalavimai:</w:t>
-      </w:r>
-    </w:p>
-    <w:p>
-      <w:pPr>
-        <w:widowControl/>
+        </w:rPr>
+      </w:pPr>
+      <w:r>
+        <w:rPr>
+          <w:b/>
+        </w:rPr>
+        <w:t>Funkciniai reikalavimai</w:t>
+      </w:r>
+    </w:p>
+    <w:p>
+      <w:pPr>
+        <w:pStyle w:val="ListParagraph"/>
         <w:numPr>
           <w:ilvl w:val="1"/>
-          <w:numId w:val="4"/>
+          <w:numId w:val="8"/>
         </w:numPr>
-        <w:suppressAutoHyphens w:val="0"/>
-        <w:autoSpaceDN/>
-        <w:textAlignment w:val="auto"/>
-      </w:pPr>
-      <w:r>
+        <w:rPr>
+          <w:sz w:val="21"/>
+          <w:szCs w:val="21"/>
+          <w:lang w:val="lt-LT"/>
+        </w:rPr>
+      </w:pPr>
+      <w:r>
+        <w:rPr>
+          <w:sz w:val="21"/>
+          <w:szCs w:val="21"/>
+          <w:lang w:val="lt-LT"/>
+        </w:rPr>
         <w:t>Paveikslėlio įkėlimas.</w:t>
       </w:r>
     </w:p>
     <w:p>
       <w:pPr>
-        <w:widowControl/>
+        <w:pStyle w:val="ListParagraph"/>
         <w:numPr>
           <w:ilvl w:val="1"/>
-          <w:numId w:val="4"/>
+          <w:numId w:val="8"/>
         </w:numPr>
-        <w:suppressAutoHyphens w:val="0"/>
-        <w:autoSpaceDN/>
-        <w:textAlignment w:val="auto"/>
-      </w:pPr>
-      <w:r>
+        <w:rPr>
+          <w:sz w:val="21"/>
+          <w:szCs w:val="21"/>
+          <w:lang w:val="lt-LT"/>
+        </w:rPr>
+      </w:pPr>
+      <w:r>
+        <w:rPr>
+          <w:sz w:val="21"/>
+          <w:szCs w:val="21"/>
+          <w:lang w:val="lt-LT"/>
+        </w:rPr>
         <w:t>Norimo dydžio nurodymas (x ir y kraštinės).</w:t>
       </w:r>
     </w:p>
     <w:p>
       <w:pPr>
-        <w:widowControl/>
+        <w:pStyle w:val="ListParagraph"/>
         <w:numPr>
           <w:ilvl w:val="1"/>
-          <w:numId w:val="4"/>
+          <w:numId w:val="8"/>
         </w:numPr>
-        <w:suppressAutoHyphens w:val="0"/>
-        <w:autoSpaceDN/>
-        <w:textAlignment w:val="auto"/>
-      </w:pPr>
-      <w:r>
+        <w:rPr>
+          <w:sz w:val="21"/>
+          <w:szCs w:val="21"/>
+          <w:lang w:val="lt-LT"/>
+        </w:rPr>
+      </w:pPr>
+      <w:r>
+        <w:rPr>
+          <w:sz w:val="21"/>
+          <w:szCs w:val="21"/>
+          <w:lang w:val="lt-LT"/>
+        </w:rPr>
         <w:t>Pakeisto paveikslėlio išsaugojimas.</w:t>
       </w:r>
     </w:p>
     <w:p>
       <w:pPr>
-        <w:pStyle w:val="Heading1"/>
-        <w:keepLines/>
-        <w:widowControl/>
-        <w:numPr>
-          <w:ilvl w:val="0"/>
-          <w:numId w:val="4"/>
-        </w:numPr>
-        <w:suppressAutoHyphens w:val="0"/>
-        <w:autoSpaceDN/>
-        <w:spacing w:before="480" w:after="0"/>
-        <w:textAlignment w:val="auto"/>
-      </w:pPr>
-      <w:r>
-        <w:t xml:space="preserve">Nefunkciniai reikalavimai. </w:t>
-      </w:r>
-      <w:r>
-        <w:rPr>
-          <w:rFonts w:asciiTheme="minorHAnsi" w:hAnsiTheme="minorHAnsi"/>
-          <w:b w:val="0"/>
-          <w:color w:val="000000" w:themeColor="text1"/>
-          <w:sz w:val="24"/>
-          <w:szCs w:val="24"/>
-        </w:rPr>
-        <w:t>PĮ yra keliami šie nefunkciniai reikalavimai:</w:t>
-      </w:r>
-    </w:p>
-    <w:p>
-      <w:pPr>
-        <w:widowControl/>
+        <w:rPr>
+          <w:b/>
+        </w:rPr>
+      </w:pPr>
+      <w:r>
+        <w:rPr>
+          <w:b/>
+        </w:rPr>
+        <w:t>Nefunkciniai reikalavimai</w:t>
+      </w:r>
+    </w:p>
+    <w:p>
+      <w:pPr>
+        <w:pStyle w:val="ListParagraph"/>
         <w:numPr>
           <w:ilvl w:val="1"/>
-          <w:numId w:val="4"/>
+          <w:numId w:val="9"/>
         </w:numPr>
-        <w:suppressAutoHyphens w:val="0"/>
-        <w:autoSpaceDN/>
-        <w:textAlignment w:val="auto"/>
-      </w:pPr>
-      <w:r>
-        <w:t>PĮ turi būti real</w:t>
-      </w:r>
-      <w:r>
-        <w:t>izuota grafinė vartotojo sąsaja</w:t>
-      </w:r>
-      <w:r>
-        <w:t>.</w:t>
-      </w:r>
-    </w:p>
-    <w:p>
-      <w:pPr>
-        <w:widowControl/>
+        <w:rPr>
+          <w:sz w:val="21"/>
+          <w:szCs w:val="21"/>
+          <w:lang w:val="lt-LT"/>
+        </w:rPr>
+      </w:pPr>
+      <w:r>
+        <w:rPr>
+          <w:sz w:val="21"/>
+          <w:szCs w:val="21"/>
+          <w:lang w:val="lt-LT"/>
+        </w:rPr>
+        <w:t>PĮ turi būti realizuota grafinė vartotojo sąsaja.</w:t>
+      </w:r>
+    </w:p>
+    <w:p>
+      <w:pPr>
+        <w:pStyle w:val="ListParagraph"/>
         <w:numPr>
           <w:ilvl w:val="1"/>
-          <w:numId w:val="4"/>
+          <w:numId w:val="9"/>
         </w:numPr>
-        <w:suppressAutoHyphens w:val="0"/>
-        <w:autoSpaceDN/>
-        <w:textAlignment w:val="auto"/>
-      </w:pPr>
-      <w:r>
+        <w:rPr>
+          <w:sz w:val="21"/>
+          <w:szCs w:val="21"/>
+          <w:lang w:val="lt-LT"/>
+        </w:rPr>
+      </w:pPr>
+      <w:r>
+        <w:rPr>
+          <w:sz w:val="21"/>
+          <w:szCs w:val="21"/>
+          <w:lang w:val="lt-LT"/>
+        </w:rPr>
         <w:t>Vartotojo sąsaja lietuvių kalba.</w:t>
       </w:r>
     </w:p>
     <w:p>
       <w:pPr>
-        <w:widowControl/>
+        <w:pStyle w:val="ListParagraph"/>
         <w:numPr>
           <w:ilvl w:val="1"/>
-          <w:numId w:val="4"/>
+          <w:numId w:val="9"/>
         </w:numPr>
-        <w:suppressAutoHyphens w:val="0"/>
-        <w:autoSpaceDN/>
-        <w:textAlignment w:val="auto"/>
-      </w:pPr>
-      <w:r>
+        <w:rPr>
+          <w:sz w:val="21"/>
+          <w:szCs w:val="21"/>
+          <w:lang w:val="lt-LT"/>
+        </w:rPr>
+      </w:pPr>
+      <w:r>
+        <w:rPr>
+          <w:sz w:val="21"/>
+          <w:szCs w:val="21"/>
+          <w:lang w:val="lt-LT"/>
+        </w:rPr>
         <w:t>Vartotojo sąsaja turi būti paprasta intuityvi ir funkcionali.</w:t>
       </w:r>
     </w:p>
     <w:p>
       <w:pPr>
-        <w:widowControl/>
+        <w:pStyle w:val="ListParagraph"/>
         <w:numPr>
           <w:ilvl w:val="1"/>
-          <w:numId w:val="4"/>
+          <w:numId w:val="9"/>
         </w:numPr>
-        <w:suppressAutoHyphens w:val="0"/>
-        <w:autoSpaceDN/>
-        <w:textAlignment w:val="auto"/>
-      </w:pPr>
-      <w:r>
-        <w:t>Programos reakcijos laikas turi būti  priimtinas vartotojui. Jeigu reikalingas ilgesnis laikas atsakui pateikti (sudėtingi skaičiavimai), apie tai turi būti pranešama vartotojui ir pagal g</w:t>
-      </w:r>
-      <w:r>
+        <w:rPr>
+          <w:sz w:val="21"/>
+          <w:szCs w:val="21"/>
+          <w:lang w:val="lt-LT"/>
+        </w:rPr>
+      </w:pPr>
+      <w:r>
+        <w:rPr>
+          <w:sz w:val="21"/>
+          <w:szCs w:val="21"/>
+          <w:lang w:val="lt-LT"/>
+        </w:rPr>
+        <w:t>Programos reakcijos laikas turi būti priimtinas vartotojui. Jeigu reikalingas ilgesnis laikas atsakui patei</w:t>
+      </w:r>
+      <w:r>
+        <w:rPr>
+          <w:sz w:val="21"/>
+          <w:szCs w:val="21"/>
+          <w:lang w:val="lt-LT"/>
+        </w:rPr>
+        <w:t>k</w:t>
+      </w:r>
+      <w:r>
+        <w:rPr>
+          <w:sz w:val="21"/>
+          <w:szCs w:val="21"/>
+          <w:lang w:val="lt-LT"/>
+        </w:rPr>
+        <w:t>ti (sudėtingi skaičiavimai), apie tai turi būti pranešama vartotojui ir pagal galimybę prognozuojamas ats</w:t>
+      </w:r>
+      <w:r>
+        <w:rPr>
+          <w:sz w:val="21"/>
+          <w:szCs w:val="21"/>
+          <w:lang w:val="lt-LT"/>
+        </w:rPr>
         <w:t>a</w:t>
       </w:r>
       <w:r>
-        <w:t>limybę prognozuojamas atsakymo pateikimo laikas.</w:t>
+        <w:rPr>
+          <w:sz w:val="21"/>
+          <w:szCs w:val="21"/>
+          <w:lang w:val="lt-LT"/>
+        </w:rPr>
+        <w:t>kymo pateikimo laikas.</w:t>
       </w:r>
     </w:p>
     <w:p>
@@ -977,7 +974,7 @@
           <w:kern w:val="0"/>
           <w:sz w:val="22"/>
           <w:szCs w:val="22"/>
-          <w:lang w:val="en-US" w:eastAsia="en-US" w:bidi="ar-SA"/>
+          <w:lang w:eastAsia="lt-LT" w:bidi="ar-SA"/>
         </w:rPr>
       </w:pPr>
       <w:r>
@@ -997,7 +994,7 @@
         </w:rPr>
         <w:fldChar w:fldCharType="separate"/>
       </w:r>
-      <w:hyperlink w:anchor="_Toc387739642" w:history="1">
+      <w:hyperlink w:anchor="_Toc388296207" w:history="1">
         <w:r>
           <w:rPr>
             <w:rStyle w:val="Hyperlink"/>
@@ -1021,7 +1018,7 @@
           <w:rPr>
             <w:noProof/>
           </w:rPr>
-          <w:instrText xml:space="preserve"> PAGEREF _Toc387739642 \h </w:instrText>
+          <w:instrText xml:space="preserve"> PAGEREF _Toc388296207 \h </w:instrText>
         </w:r>
         <w:r>
           <w:rPr>
@@ -1060,10 +1057,10 @@
           <w:kern w:val="0"/>
           <w:sz w:val="22"/>
           <w:szCs w:val="22"/>
-          <w:lang w:val="en-US" w:eastAsia="en-US" w:bidi="ar-SA"/>
-        </w:rPr>
-      </w:pPr>
-      <w:hyperlink w:anchor="_Toc387739643" w:history="1">
+          <w:lang w:eastAsia="lt-LT" w:bidi="ar-SA"/>
+        </w:rPr>
+      </w:pPr>
+      <w:hyperlink w:anchor="_Toc388296208" w:history="1">
         <w:r>
           <w:rPr>
             <w:rStyle w:val="Hyperlink"/>
@@ -1087,7 +1084,7 @@
           <w:rPr>
             <w:noProof/>
           </w:rPr>
-          <w:instrText xml:space="preserve"> PAGEREF _Toc387739643 \h </w:instrText>
+          <w:instrText xml:space="preserve"> PAGEREF _Toc388296208 \h </w:instrText>
         </w:r>
         <w:r>
           <w:rPr>
@@ -1126,10 +1123,10 @@
           <w:kern w:val="0"/>
           <w:sz w:val="22"/>
           <w:szCs w:val="22"/>
-          <w:lang w:val="en-US" w:eastAsia="en-US" w:bidi="ar-SA"/>
-        </w:rPr>
-      </w:pPr>
-      <w:hyperlink w:anchor="_Toc387739644" w:history="1">
+          <w:lang w:eastAsia="lt-LT" w:bidi="ar-SA"/>
+        </w:rPr>
+      </w:pPr>
+      <w:hyperlink w:anchor="_Toc388296209" w:history="1">
         <w:r>
           <w:rPr>
             <w:rStyle w:val="Hyperlink"/>
@@ -1153,7 +1150,7 @@
           <w:rPr>
             <w:noProof/>
           </w:rPr>
-          <w:instrText xml:space="preserve"> PAGEREF _Toc387739644 \h </w:instrText>
+          <w:instrText xml:space="preserve"> PAGEREF _Toc388296209 \h </w:instrText>
         </w:r>
         <w:r>
           <w:rPr>
@@ -1192,10 +1189,10 @@
           <w:kern w:val="0"/>
           <w:sz w:val="22"/>
           <w:szCs w:val="22"/>
-          <w:lang w:val="en-US" w:eastAsia="en-US" w:bidi="ar-SA"/>
-        </w:rPr>
-      </w:pPr>
-      <w:hyperlink w:anchor="_Toc387739645" w:history="1">
+          <w:lang w:eastAsia="lt-LT" w:bidi="ar-SA"/>
+        </w:rPr>
+      </w:pPr>
+      <w:hyperlink w:anchor="_Toc388296210" w:history="1">
         <w:r>
           <w:rPr>
             <w:rStyle w:val="Hyperlink"/>
@@ -1219,7 +1216,7 @@
           <w:rPr>
             <w:noProof/>
           </w:rPr>
-          <w:instrText xml:space="preserve"> PAGEREF _Toc387739645 \h </w:instrText>
+          <w:instrText xml:space="preserve"> PAGEREF _Toc388296210 \h </w:instrText>
         </w:r>
         <w:r>
           <w:rPr>
@@ -1255,10 +1252,10 @@
           <w:kern w:val="0"/>
           <w:sz w:val="22"/>
           <w:szCs w:val="22"/>
-          <w:lang w:val="en-US" w:eastAsia="en-US" w:bidi="ar-SA"/>
-        </w:rPr>
-      </w:pPr>
-      <w:hyperlink w:anchor="_Toc387739646" w:history="1">
+          <w:lang w:eastAsia="lt-LT" w:bidi="ar-SA"/>
+        </w:rPr>
+      </w:pPr>
+      <w:hyperlink w:anchor="_Toc388296211" w:history="1">
         <w:r>
           <w:rPr>
             <w:rStyle w:val="Hyperlink"/>
@@ -1282,7 +1279,7 @@
           <w:rPr>
             <w:noProof/>
           </w:rPr>
-          <w:instrText xml:space="preserve"> PAGEREF _Toc387739646 \h </w:instrText>
+          <w:instrText xml:space="preserve"> PAGEREF _Toc388296211 \h </w:instrText>
         </w:r>
         <w:r>
           <w:rPr>
@@ -1318,10 +1315,10 @@
           <w:kern w:val="0"/>
           <w:sz w:val="22"/>
           <w:szCs w:val="22"/>
-          <w:lang w:val="en-US" w:eastAsia="en-US" w:bidi="ar-SA"/>
-        </w:rPr>
-      </w:pPr>
-      <w:hyperlink w:anchor="_Toc387739647" w:history="1">
+          <w:lang w:eastAsia="lt-LT" w:bidi="ar-SA"/>
+        </w:rPr>
+      </w:pPr>
+      <w:hyperlink w:anchor="_Toc388296212" w:history="1">
         <w:r>
           <w:rPr>
             <w:rStyle w:val="Hyperlink"/>
@@ -1345,7 +1342,7 @@
           <w:rPr>
             <w:noProof/>
           </w:rPr>
-          <w:instrText xml:space="preserve"> PAGEREF _Toc387739647 \h </w:instrText>
+          <w:instrText xml:space="preserve"> PAGEREF _Toc388296212 \h </w:instrText>
         </w:r>
         <w:r>
           <w:rPr>
@@ -1384,10 +1381,10 @@
           <w:kern w:val="0"/>
           <w:sz w:val="22"/>
           <w:szCs w:val="22"/>
-          <w:lang w:val="en-US" w:eastAsia="en-US" w:bidi="ar-SA"/>
-        </w:rPr>
-      </w:pPr>
-      <w:hyperlink w:anchor="_Toc387739648" w:history="1">
+          <w:lang w:eastAsia="lt-LT" w:bidi="ar-SA"/>
+        </w:rPr>
+      </w:pPr>
+      <w:hyperlink w:anchor="_Toc388296213" w:history="1">
         <w:r>
           <w:rPr>
             <w:rStyle w:val="Hyperlink"/>
@@ -1411,7 +1408,7 @@
           <w:rPr>
             <w:noProof/>
           </w:rPr>
-          <w:instrText xml:space="preserve"> PAGEREF _Toc387739648 \h </w:instrText>
+          <w:instrText xml:space="preserve"> PAGEREF _Toc388296213 \h </w:instrText>
         </w:r>
         <w:r>
           <w:rPr>
@@ -1450,10 +1447,10 @@
           <w:kern w:val="0"/>
           <w:sz w:val="22"/>
           <w:szCs w:val="22"/>
-          <w:lang w:val="en-US" w:eastAsia="en-US" w:bidi="ar-SA"/>
-        </w:rPr>
-      </w:pPr>
-      <w:hyperlink w:anchor="_Toc387739649" w:history="1">
+          <w:lang w:eastAsia="lt-LT" w:bidi="ar-SA"/>
+        </w:rPr>
+      </w:pPr>
+      <w:hyperlink w:anchor="_Toc388296214" w:history="1">
         <w:r>
           <w:rPr>
             <w:rStyle w:val="Hyperlink"/>
@@ -1477,7 +1474,7 @@
           <w:rPr>
             <w:noProof/>
           </w:rPr>
-          <w:instrText xml:space="preserve"> PAGEREF _Toc387739649 \h </w:instrText>
+          <w:instrText xml:space="preserve"> PAGEREF _Toc388296214 \h </w:instrText>
         </w:r>
         <w:r>
           <w:rPr>
@@ -1516,10 +1513,10 @@
           <w:kern w:val="0"/>
           <w:sz w:val="22"/>
           <w:szCs w:val="22"/>
-          <w:lang w:val="en-US" w:eastAsia="en-US" w:bidi="ar-SA"/>
-        </w:rPr>
-      </w:pPr>
-      <w:hyperlink w:anchor="_Toc387739650" w:history="1">
+          <w:lang w:eastAsia="lt-LT" w:bidi="ar-SA"/>
+        </w:rPr>
+      </w:pPr>
+      <w:hyperlink w:anchor="_Toc388296215" w:history="1">
         <w:r>
           <w:rPr>
             <w:rStyle w:val="Hyperlink"/>
@@ -1543,7 +1540,7 @@
           <w:rPr>
             <w:noProof/>
           </w:rPr>
-          <w:instrText xml:space="preserve"> PAGEREF _Toc387739650 \h </w:instrText>
+          <w:instrText xml:space="preserve"> PAGEREF _Toc388296215 \h </w:instrText>
         </w:r>
         <w:r>
           <w:rPr>
@@ -1582,10 +1579,10 @@
           <w:kern w:val="0"/>
           <w:sz w:val="22"/>
           <w:szCs w:val="22"/>
-          <w:lang w:val="en-US" w:eastAsia="en-US" w:bidi="ar-SA"/>
-        </w:rPr>
-      </w:pPr>
-      <w:hyperlink w:anchor="_Toc387739651" w:history="1">
+          <w:lang w:eastAsia="lt-LT" w:bidi="ar-SA"/>
+        </w:rPr>
+      </w:pPr>
+      <w:hyperlink w:anchor="_Toc388296216" w:history="1">
         <w:r>
           <w:rPr>
             <w:rStyle w:val="Hyperlink"/>
@@ -1609,7 +1606,7 @@
           <w:rPr>
             <w:noProof/>
           </w:rPr>
-          <w:instrText xml:space="preserve"> PAGEREF _Toc387739651 \h </w:instrText>
+          <w:instrText xml:space="preserve"> PAGEREF _Toc388296216 \h </w:instrText>
         </w:r>
         <w:r>
           <w:rPr>
@@ -1648,10 +1645,10 @@
           <w:kern w:val="0"/>
           <w:sz w:val="22"/>
           <w:szCs w:val="22"/>
-          <w:lang w:val="en-US" w:eastAsia="en-US" w:bidi="ar-SA"/>
-        </w:rPr>
-      </w:pPr>
-      <w:hyperlink w:anchor="_Toc387739652" w:history="1">
+          <w:lang w:eastAsia="lt-LT" w:bidi="ar-SA"/>
+        </w:rPr>
+      </w:pPr>
+      <w:hyperlink w:anchor="_Toc388296217" w:history="1">
         <w:r>
           <w:rPr>
             <w:rStyle w:val="Hyperlink"/>
@@ -1675,7 +1672,7 @@
           <w:rPr>
             <w:noProof/>
           </w:rPr>
-          <w:instrText xml:space="preserve"> PAGEREF _Toc387739652 \h </w:instrText>
+          <w:instrText xml:space="preserve"> PAGEREF _Toc388296217 \h </w:instrText>
         </w:r>
         <w:r>
           <w:rPr>
@@ -1692,7 +1689,7 @@
           <w:rPr>
             <w:noProof/>
           </w:rPr>
-          <w:t>7</w:t>
+          <w:t>8</w:t>
         </w:r>
         <w:r>
           <w:rPr>
@@ -1714,16 +1711,16 @@
           <w:kern w:val="0"/>
           <w:sz w:val="22"/>
           <w:szCs w:val="22"/>
-          <w:lang w:val="en-US" w:eastAsia="en-US" w:bidi="ar-SA"/>
-        </w:rPr>
-      </w:pPr>
-      <w:hyperlink w:anchor="_Toc387739653" w:history="1">
+          <w:lang w:eastAsia="lt-LT" w:bidi="ar-SA"/>
+        </w:rPr>
+      </w:pPr>
+      <w:hyperlink w:anchor="_Toc388296218" w:history="1">
         <w:r>
           <w:rPr>
             <w:rStyle w:val="Hyperlink"/>
             <w:noProof/>
           </w:rPr>
-          <w:t>2.6. Klasių diagrama</w:t>
+          <w:t>2.6. Veiklos diagrama</w:t>
         </w:r>
         <w:r>
           <w:rPr>
@@ -1741,7 +1738,7 @@
           <w:rPr>
             <w:noProof/>
           </w:rPr>
-          <w:instrText xml:space="preserve"> PAGEREF _Toc387739653 \h </w:instrText>
+          <w:instrText xml:space="preserve"> PAGEREF _Toc388296218 \h </w:instrText>
         </w:r>
         <w:r>
           <w:rPr>
@@ -1758,7 +1755,7 @@
           <w:rPr>
             <w:noProof/>
           </w:rPr>
-          <w:t>7</w:t>
+          <w:t>8</w:t>
         </w:r>
         <w:r>
           <w:rPr>
@@ -1780,16 +1777,16 @@
           <w:kern w:val="0"/>
           <w:sz w:val="22"/>
           <w:szCs w:val="22"/>
-          <w:lang w:val="en-US" w:eastAsia="en-US" w:bidi="ar-SA"/>
-        </w:rPr>
-      </w:pPr>
-      <w:hyperlink w:anchor="_Toc387739654" w:history="1">
+          <w:lang w:eastAsia="lt-LT" w:bidi="ar-SA"/>
+        </w:rPr>
+      </w:pPr>
+      <w:hyperlink w:anchor="_Toc388296219" w:history="1">
         <w:r>
           <w:rPr>
             <w:rStyle w:val="Hyperlink"/>
             <w:noProof/>
           </w:rPr>
-          <w:t>2.7. Veiklos diagrama</w:t>
+          <w:t>2.7. Vartotojo sąsajos projektas</w:t>
         </w:r>
         <w:r>
           <w:rPr>
@@ -1807,7 +1804,7 @@
           <w:rPr>
             <w:noProof/>
           </w:rPr>
-          <w:instrText xml:space="preserve"> PAGEREF _Toc387739654 \h </w:instrText>
+          <w:instrText xml:space="preserve"> PAGEREF _Toc388296219 \h </w:instrText>
         </w:r>
         <w:r>
           <w:rPr>
@@ -1824,7 +1821,7 @@
           <w:rPr>
             <w:noProof/>
           </w:rPr>
-          <w:t>7</w:t>
+          <w:t>8</w:t>
         </w:r>
         <w:r>
           <w:rPr>
@@ -1836,26 +1833,23 @@
     </w:p>
     <w:p>
       <w:pPr>
-        <w:pStyle w:val="TOC2"/>
-        <w:tabs>
-          <w:tab w:val="right" w:leader="dot" w:pos="9628"/>
-        </w:tabs>
+        <w:pStyle w:val="TOC1"/>
         <w:rPr>
           <w:rFonts w:asciiTheme="minorHAnsi" w:eastAsiaTheme="minorEastAsia" w:hAnsiTheme="minorHAnsi" w:cstheme="minorBidi"/>
           <w:noProof/>
           <w:kern w:val="0"/>
           <w:sz w:val="22"/>
           <w:szCs w:val="22"/>
-          <w:lang w:val="en-US" w:eastAsia="en-US" w:bidi="ar-SA"/>
-        </w:rPr>
-      </w:pPr>
-      <w:hyperlink w:anchor="_Toc387739655" w:history="1">
+          <w:lang w:eastAsia="lt-LT" w:bidi="ar-SA"/>
+        </w:rPr>
+      </w:pPr>
+      <w:hyperlink w:anchor="_Toc388296220" w:history="1">
         <w:r>
           <w:rPr>
             <w:rStyle w:val="Hyperlink"/>
             <w:noProof/>
           </w:rPr>
-          <w:t>2.8. Vartotojo sąsajos projektas</w:t>
+          <w:t>3. Sistemos realizacija ir testavimas</w:t>
         </w:r>
         <w:r>
           <w:rPr>
@@ -1873,7 +1867,7 @@
           <w:rPr>
             <w:noProof/>
           </w:rPr>
-          <w:instrText xml:space="preserve"> PAGEREF _Toc387739655 \h </w:instrText>
+          <w:instrText xml:space="preserve"> PAGEREF _Toc388296220 \h </w:instrText>
         </w:r>
         <w:r>
           <w:rPr>
@@ -1890,7 +1884,7 @@
           <w:rPr>
             <w:noProof/>
           </w:rPr>
-          <w:t>7</w:t>
+          <w:t>9</w:t>
         </w:r>
         <w:r>
           <w:rPr>
@@ -1912,16 +1906,16 @@
           <w:kern w:val="0"/>
           <w:sz w:val="22"/>
           <w:szCs w:val="22"/>
-          <w:lang w:val="en-US" w:eastAsia="en-US" w:bidi="ar-SA"/>
-        </w:rPr>
-      </w:pPr>
-      <w:hyperlink w:anchor="_Toc387739656" w:history="1">
+          <w:lang w:eastAsia="lt-LT" w:bidi="ar-SA"/>
+        </w:rPr>
+      </w:pPr>
+      <w:hyperlink w:anchor="_Toc388296221" w:history="1">
         <w:r>
           <w:rPr>
             <w:rStyle w:val="Hyperlink"/>
             <w:noProof/>
           </w:rPr>
-          <w:t>2.X. Poskyris...</w:t>
+          <w:t>3.1. Vartotojo sąsajos realizacija</w:t>
         </w:r>
         <w:r>
           <w:rPr>
@@ -1939,7 +1933,7 @@
           <w:rPr>
             <w:noProof/>
           </w:rPr>
-          <w:instrText xml:space="preserve"> PAGEREF _Toc387739656 \h </w:instrText>
+          <w:instrText xml:space="preserve"> PAGEREF _Toc388296221 \h </w:instrText>
         </w:r>
         <w:r>
           <w:rPr>
@@ -1956,7 +1950,7 @@
           <w:rPr>
             <w:noProof/>
           </w:rPr>
-          <w:t>7</w:t>
+          <w:t>9</w:t>
         </w:r>
         <w:r>
           <w:rPr>
@@ -1968,23 +1962,26 @@
     </w:p>
     <w:p>
       <w:pPr>
-        <w:pStyle w:val="TOC1"/>
+        <w:pStyle w:val="TOC2"/>
+        <w:tabs>
+          <w:tab w:val="right" w:leader="dot" w:pos="9628"/>
+        </w:tabs>
         <w:rPr>
           <w:rFonts w:asciiTheme="minorHAnsi" w:eastAsiaTheme="minorEastAsia" w:hAnsiTheme="minorHAnsi" w:cstheme="minorBidi"/>
           <w:noProof/>
           <w:kern w:val="0"/>
           <w:sz w:val="22"/>
           <w:szCs w:val="22"/>
-          <w:lang w:val="en-US" w:eastAsia="en-US" w:bidi="ar-SA"/>
-        </w:rPr>
-      </w:pPr>
-      <w:hyperlink w:anchor="_Toc387739657" w:history="1">
+          <w:lang w:eastAsia="lt-LT" w:bidi="ar-SA"/>
+        </w:rPr>
+      </w:pPr>
+      <w:hyperlink w:anchor="_Toc388296222" w:history="1">
         <w:r>
           <w:rPr>
             <w:rStyle w:val="Hyperlink"/>
             <w:noProof/>
           </w:rPr>
-          <w:t>3. Sistemos realizacija ir testavimas</w:t>
+          <w:t>3.2. Sistemos realizacija</w:t>
         </w:r>
         <w:r>
           <w:rPr>
@@ -2002,7 +1999,7 @@
           <w:rPr>
             <w:noProof/>
           </w:rPr>
-          <w:instrText xml:space="preserve"> PAGEREF _Toc387739657 \h </w:instrText>
+          <w:instrText xml:space="preserve"> PAGEREF _Toc388296222 \h </w:instrText>
         </w:r>
         <w:r>
           <w:rPr>
@@ -2019,7 +2016,7 @@
           <w:rPr>
             <w:noProof/>
           </w:rPr>
-          <w:t>8</w:t>
+          <w:t>9</w:t>
         </w:r>
         <w:r>
           <w:rPr>
@@ -2041,16 +2038,16 @@
           <w:kern w:val="0"/>
           <w:sz w:val="22"/>
           <w:szCs w:val="22"/>
-          <w:lang w:val="en-US" w:eastAsia="en-US" w:bidi="ar-SA"/>
-        </w:rPr>
-      </w:pPr>
-      <w:hyperlink w:anchor="_Toc387739658" w:history="1">
+          <w:lang w:eastAsia="lt-LT" w:bidi="ar-SA"/>
+        </w:rPr>
+      </w:pPr>
+      <w:hyperlink w:anchor="_Toc388296223" w:history="1">
         <w:r>
           <w:rPr>
             <w:rStyle w:val="Hyperlink"/>
             <w:noProof/>
           </w:rPr>
-          <w:t>3.1. Vartotojo sąsajos realizacija</w:t>
+          <w:t>3.3. Sistemos testavimas</w:t>
         </w:r>
         <w:r>
           <w:rPr>
@@ -2068,7 +2065,7 @@
           <w:rPr>
             <w:noProof/>
           </w:rPr>
-          <w:instrText xml:space="preserve"> PAGEREF _Toc387739658 \h </w:instrText>
+          <w:instrText xml:space="preserve"> PAGEREF _Toc388296223 \h </w:instrText>
         </w:r>
         <w:r>
           <w:rPr>
@@ -2085,7 +2082,7 @@
           <w:rPr>
             <w:noProof/>
           </w:rPr>
-          <w:t>8</w:t>
+          <w:t>9</w:t>
         </w:r>
         <w:r>
           <w:rPr>
@@ -2097,26 +2094,23 @@
     </w:p>
     <w:p>
       <w:pPr>
-        <w:pStyle w:val="TOC2"/>
-        <w:tabs>
-          <w:tab w:val="right" w:leader="dot" w:pos="9628"/>
-        </w:tabs>
+        <w:pStyle w:val="TOC1"/>
         <w:rPr>
           <w:rFonts w:asciiTheme="minorHAnsi" w:eastAsiaTheme="minorEastAsia" w:hAnsiTheme="minorHAnsi" w:cstheme="minorBidi"/>
           <w:noProof/>
           <w:kern w:val="0"/>
           <w:sz w:val="22"/>
           <w:szCs w:val="22"/>
-          <w:lang w:val="en-US" w:eastAsia="en-US" w:bidi="ar-SA"/>
-        </w:rPr>
-      </w:pPr>
-      <w:hyperlink w:anchor="_Toc387739659" w:history="1">
+          <w:lang w:eastAsia="lt-LT" w:bidi="ar-SA"/>
+        </w:rPr>
+      </w:pPr>
+      <w:hyperlink w:anchor="_Toc388296224" w:history="1">
         <w:r>
           <w:rPr>
             <w:rStyle w:val="Hyperlink"/>
             <w:noProof/>
           </w:rPr>
-          <w:t>3.2. Sistemos realizacija</w:t>
+          <w:t>4. Dokumentacija naudotojui</w:t>
         </w:r>
         <w:r>
           <w:rPr>
@@ -2134,7 +2128,7 @@
           <w:rPr>
             <w:noProof/>
           </w:rPr>
-          <w:instrText xml:space="preserve"> PAGEREF _Toc387739659 \h </w:instrText>
+          <w:instrText xml:space="preserve"> PAGEREF _Toc388296224 \h </w:instrText>
         </w:r>
         <w:r>
           <w:rPr>
@@ -2151,7 +2145,7 @@
           <w:rPr>
             <w:noProof/>
           </w:rPr>
-          <w:t>8</w:t>
+          <w:t>10</w:t>
         </w:r>
         <w:r>
           <w:rPr>
@@ -2173,16 +2167,16 @@
           <w:kern w:val="0"/>
           <w:sz w:val="22"/>
           <w:szCs w:val="22"/>
-          <w:lang w:val="en-US" w:eastAsia="en-US" w:bidi="ar-SA"/>
-        </w:rPr>
-      </w:pPr>
-      <w:hyperlink w:anchor="_Toc387739660" w:history="1">
+          <w:lang w:eastAsia="lt-LT" w:bidi="ar-SA"/>
+        </w:rPr>
+      </w:pPr>
+      <w:hyperlink w:anchor="_Toc388296225" w:history="1">
         <w:r>
           <w:rPr>
             <w:rStyle w:val="Hyperlink"/>
             <w:noProof/>
           </w:rPr>
-          <w:t>3.3. Sistemos testavimas</w:t>
+          <w:t>4.1. Sistemos diegimo vadovas</w:t>
         </w:r>
         <w:r>
           <w:rPr>
@@ -2200,7 +2194,7 @@
           <w:rPr>
             <w:noProof/>
           </w:rPr>
-          <w:instrText xml:space="preserve"> PAGEREF _Toc387739660 \h </w:instrText>
+          <w:instrText xml:space="preserve"> PAGEREF _Toc388296225 \h </w:instrText>
         </w:r>
         <w:r>
           <w:rPr>
@@ -2217,7 +2211,7 @@
           <w:rPr>
             <w:noProof/>
           </w:rPr>
-          <w:t>8</w:t>
+          <w:t>10</w:t>
         </w:r>
         <w:r>
           <w:rPr>
@@ -2239,16 +2233,16 @@
           <w:kern w:val="0"/>
           <w:sz w:val="22"/>
           <w:szCs w:val="22"/>
-          <w:lang w:val="en-US" w:eastAsia="en-US" w:bidi="ar-SA"/>
-        </w:rPr>
-      </w:pPr>
-      <w:hyperlink w:anchor="_Toc387739661" w:history="1">
+          <w:lang w:eastAsia="lt-LT" w:bidi="ar-SA"/>
+        </w:rPr>
+      </w:pPr>
+      <w:hyperlink w:anchor="_Toc388296226" w:history="1">
         <w:r>
           <w:rPr>
             <w:rStyle w:val="Hyperlink"/>
             <w:noProof/>
           </w:rPr>
-          <w:t>3.X. Poskyris...</w:t>
+          <w:t>3.2. Sistemos vartotojo vadovas</w:t>
         </w:r>
         <w:r>
           <w:rPr>
@@ -2266,7 +2260,7 @@
           <w:rPr>
             <w:noProof/>
           </w:rPr>
-          <w:instrText xml:space="preserve"> PAGEREF _Toc387739661 \h </w:instrText>
+          <w:instrText xml:space="preserve"> PAGEREF _Toc388296226 \h </w:instrText>
         </w:r>
         <w:r>
           <w:rPr>
@@ -2283,7 +2277,7 @@
           <w:rPr>
             <w:noProof/>
           </w:rPr>
-          <w:t>8</w:t>
+          <w:t>10</w:t>
         </w:r>
         <w:r>
           <w:rPr>
@@ -2302,16 +2296,16 @@
           <w:kern w:val="0"/>
           <w:sz w:val="22"/>
           <w:szCs w:val="22"/>
-          <w:lang w:val="en-US" w:eastAsia="en-US" w:bidi="ar-SA"/>
-        </w:rPr>
-      </w:pPr>
-      <w:hyperlink w:anchor="_Toc387739662" w:history="1">
+          <w:lang w:eastAsia="lt-LT" w:bidi="ar-SA"/>
+        </w:rPr>
+      </w:pPr>
+      <w:hyperlink w:anchor="_Toc388296227" w:history="1">
         <w:r>
           <w:rPr>
             <w:rStyle w:val="Hyperlink"/>
             <w:noProof/>
           </w:rPr>
-          <w:t>4. Dokumentacija naudotojui</w:t>
+          <w:t>5. Išvados ir rezultatų apibendrinimas</w:t>
         </w:r>
         <w:r>
           <w:rPr>
@@ -2329,7 +2323,7 @@
           <w:rPr>
             <w:noProof/>
           </w:rPr>
-          <w:instrText xml:space="preserve"> PAGEREF _Toc387739662 \h </w:instrText>
+          <w:instrText xml:space="preserve"> PAGEREF _Toc388296227 \h </w:instrText>
         </w:r>
         <w:r>
           <w:rPr>
@@ -2346,7 +2340,7 @@
           <w:rPr>
             <w:noProof/>
           </w:rPr>
-          <w:t>9</w:t>
+          <w:t>11</w:t>
         </w:r>
         <w:r>
           <w:rPr>
@@ -2368,16 +2362,16 @@
           <w:kern w:val="0"/>
           <w:sz w:val="22"/>
           <w:szCs w:val="22"/>
-          <w:lang w:val="en-US" w:eastAsia="en-US" w:bidi="ar-SA"/>
-        </w:rPr>
-      </w:pPr>
-      <w:hyperlink w:anchor="_Toc387739663" w:history="1">
+          <w:lang w:eastAsia="lt-LT" w:bidi="ar-SA"/>
+        </w:rPr>
+      </w:pPr>
+      <w:hyperlink w:anchor="_Toc388296228" w:history="1">
         <w:r>
           <w:rPr>
             <w:rStyle w:val="Hyperlink"/>
             <w:noProof/>
           </w:rPr>
-          <w:t>4.1. Sistemos diegimo vadovas</w:t>
+          <w:t>5.1. Rezultatai</w:t>
         </w:r>
         <w:r>
           <w:rPr>
@@ -2395,7 +2389,7 @@
           <w:rPr>
             <w:noProof/>
           </w:rPr>
-          <w:instrText xml:space="preserve"> PAGEREF _Toc387739663 \h </w:instrText>
+          <w:instrText xml:space="preserve"> PAGEREF _Toc388296228 \h </w:instrText>
         </w:r>
         <w:r>
           <w:rPr>
@@ -2412,7 +2406,7 @@
           <w:rPr>
             <w:noProof/>
           </w:rPr>
-          <w:t>9</w:t>
+          <w:t>11</w:t>
         </w:r>
         <w:r>
           <w:rPr>
@@ -2434,16 +2428,16 @@
           <w:kern w:val="0"/>
           <w:sz w:val="22"/>
           <w:szCs w:val="22"/>
-          <w:lang w:val="en-US" w:eastAsia="en-US" w:bidi="ar-SA"/>
-        </w:rPr>
-      </w:pPr>
-      <w:hyperlink w:anchor="_Toc387739664" w:history="1">
+          <w:lang w:eastAsia="lt-LT" w:bidi="ar-SA"/>
+        </w:rPr>
+      </w:pPr>
+      <w:hyperlink w:anchor="_Toc388296229" w:history="1">
         <w:r>
           <w:rPr>
             <w:rStyle w:val="Hyperlink"/>
             <w:noProof/>
           </w:rPr>
-          <w:t>3.2. Sistemos vartotojo vadovas</w:t>
+          <w:t>5.2. Išvados</w:t>
         </w:r>
         <w:r>
           <w:rPr>
@@ -2461,7 +2455,7 @@
           <w:rPr>
             <w:noProof/>
           </w:rPr>
-          <w:instrText xml:space="preserve"> PAGEREF _Toc387739664 \h </w:instrText>
+          <w:instrText xml:space="preserve"> PAGEREF _Toc388296229 \h </w:instrText>
         </w:r>
         <w:r>
           <w:rPr>
@@ -2478,7 +2472,7 @@
           <w:rPr>
             <w:noProof/>
           </w:rPr>
-          <w:t>9</w:t>
+          <w:t>11</w:t>
         </w:r>
         <w:r>
           <w:rPr>
@@ -2497,16 +2491,16 @@
           <w:kern w:val="0"/>
           <w:sz w:val="22"/>
           <w:szCs w:val="22"/>
-          <w:lang w:val="en-US" w:eastAsia="en-US" w:bidi="ar-SA"/>
-        </w:rPr>
-      </w:pPr>
-      <w:hyperlink w:anchor="_Toc387739665" w:history="1">
+          <w:lang w:eastAsia="lt-LT" w:bidi="ar-SA"/>
+        </w:rPr>
+      </w:pPr>
+      <w:hyperlink w:anchor="_Toc388296230" w:history="1">
         <w:r>
           <w:rPr>
             <w:rStyle w:val="Hyperlink"/>
             <w:noProof/>
           </w:rPr>
-          <w:t>5. Išvados ir rezultatų apibendrinimas</w:t>
+          <w:t>6. Literatūra</w:t>
         </w:r>
         <w:r>
           <w:rPr>
@@ -2524,7 +2518,7 @@
           <w:rPr>
             <w:noProof/>
           </w:rPr>
-          <w:instrText xml:space="preserve"> PAGEREF _Toc387739665 \h </w:instrText>
+          <w:instrText xml:space="preserve"> PAGEREF _Toc388296230 \h </w:instrText>
         </w:r>
         <w:r>
           <w:rPr>
@@ -2541,7 +2535,7 @@
           <w:rPr>
             <w:noProof/>
           </w:rPr>
-          <w:t>10</w:t>
+          <w:t>12</w:t>
         </w:r>
         <w:r>
           <w:rPr>
@@ -2553,26 +2547,23 @@
     </w:p>
     <w:p>
       <w:pPr>
-        <w:pStyle w:val="TOC2"/>
-        <w:tabs>
-          <w:tab w:val="right" w:leader="dot" w:pos="9628"/>
-        </w:tabs>
+        <w:pStyle w:val="TOC1"/>
         <w:rPr>
           <w:rFonts w:asciiTheme="minorHAnsi" w:eastAsiaTheme="minorEastAsia" w:hAnsiTheme="minorHAnsi" w:cstheme="minorBidi"/>
           <w:noProof/>
           <w:kern w:val="0"/>
           <w:sz w:val="22"/>
           <w:szCs w:val="22"/>
-          <w:lang w:val="en-US" w:eastAsia="en-US" w:bidi="ar-SA"/>
-        </w:rPr>
-      </w:pPr>
-      <w:hyperlink w:anchor="_Toc387739666" w:history="1">
+          <w:lang w:eastAsia="lt-LT" w:bidi="ar-SA"/>
+        </w:rPr>
+      </w:pPr>
+      <w:hyperlink w:anchor="_Toc388296231" w:history="1">
         <w:r>
           <w:rPr>
             <w:rStyle w:val="Hyperlink"/>
             <w:noProof/>
           </w:rPr>
-          <w:t>5.1. Rezultatai</w:t>
+          <w:t>Priedai</w:t>
         </w:r>
         <w:r>
           <w:rPr>
@@ -2590,7 +2581,7 @@
           <w:rPr>
             <w:noProof/>
           </w:rPr>
-          <w:instrText xml:space="preserve"> PAGEREF _Toc387739666 \h </w:instrText>
+          <w:instrText xml:space="preserve"> PAGEREF _Toc388296231 \h </w:instrText>
         </w:r>
         <w:r>
           <w:rPr>
@@ -2607,7 +2598,7 @@
           <w:rPr>
             <w:noProof/>
           </w:rPr>
-          <w:t>10</w:t>
+          <w:t>13</w:t>
         </w:r>
         <w:r>
           <w:rPr>
@@ -2629,16 +2620,16 @@
           <w:kern w:val="0"/>
           <w:sz w:val="22"/>
           <w:szCs w:val="22"/>
-          <w:lang w:val="en-US" w:eastAsia="en-US" w:bidi="ar-SA"/>
-        </w:rPr>
-      </w:pPr>
-      <w:hyperlink w:anchor="_Toc387739667" w:history="1">
+          <w:lang w:eastAsia="lt-LT" w:bidi="ar-SA"/>
+        </w:rPr>
+      </w:pPr>
+      <w:hyperlink w:anchor="_Toc388296232" w:history="1">
         <w:r>
           <w:rPr>
             <w:rStyle w:val="Hyperlink"/>
             <w:noProof/>
           </w:rPr>
-          <w:t>5.2. Išvados</w:t>
+          <w:t>1 priedas</w:t>
         </w:r>
         <w:r>
           <w:rPr>
@@ -2656,7 +2647,7 @@
           <w:rPr>
             <w:noProof/>
           </w:rPr>
-          <w:instrText xml:space="preserve"> PAGEREF _Toc387739667 \h </w:instrText>
+          <w:instrText xml:space="preserve"> PAGEREF _Toc388296232 \h </w:instrText>
         </w:r>
         <w:r>
           <w:rPr>
@@ -2673,199 +2664,7 @@
           <w:rPr>
             <w:noProof/>
           </w:rPr>
-          <w:t>10</w:t>
-        </w:r>
-        <w:r>
-          <w:rPr>
-            <w:noProof/>
-          </w:rPr>
-          <w:fldChar w:fldCharType="end"/>
-        </w:r>
-      </w:hyperlink>
-    </w:p>
-    <w:p>
-      <w:pPr>
-        <w:pStyle w:val="TOC1"/>
-        <w:rPr>
-          <w:rFonts w:asciiTheme="minorHAnsi" w:eastAsiaTheme="minorEastAsia" w:hAnsiTheme="minorHAnsi" w:cstheme="minorBidi"/>
-          <w:noProof/>
-          <w:kern w:val="0"/>
-          <w:sz w:val="22"/>
-          <w:szCs w:val="22"/>
-          <w:lang w:val="en-US" w:eastAsia="en-US" w:bidi="ar-SA"/>
-        </w:rPr>
-      </w:pPr>
-      <w:hyperlink w:anchor="_Toc387739668" w:history="1">
-        <w:r>
-          <w:rPr>
-            <w:rStyle w:val="Hyperlink"/>
-            <w:noProof/>
-          </w:rPr>
-          <w:t>6. Literatūra</w:t>
-        </w:r>
-        <w:r>
-          <w:rPr>
-            <w:noProof/>
-          </w:rPr>
-          <w:tab/>
-        </w:r>
-        <w:r>
-          <w:rPr>
-            <w:noProof/>
-          </w:rPr>
-          <w:fldChar w:fldCharType="begin"/>
-        </w:r>
-        <w:r>
-          <w:rPr>
-            <w:noProof/>
-          </w:rPr>
-          <w:instrText xml:space="preserve"> PAGEREF _Toc387739668 \h </w:instrText>
-        </w:r>
-        <w:r>
-          <w:rPr>
-            <w:noProof/>
-          </w:rPr>
-        </w:r>
-        <w:r>
-          <w:rPr>
-            <w:noProof/>
-          </w:rPr>
-          <w:fldChar w:fldCharType="separate"/>
-        </w:r>
-        <w:r>
-          <w:rPr>
-            <w:noProof/>
-          </w:rPr>
-          <w:t>11</w:t>
-        </w:r>
-        <w:r>
-          <w:rPr>
-            <w:noProof/>
-          </w:rPr>
-          <w:fldChar w:fldCharType="end"/>
-        </w:r>
-      </w:hyperlink>
-    </w:p>
-    <w:p>
-      <w:pPr>
-        <w:pStyle w:val="TOC1"/>
-        <w:rPr>
-          <w:rFonts w:asciiTheme="minorHAnsi" w:eastAsiaTheme="minorEastAsia" w:hAnsiTheme="minorHAnsi" w:cstheme="minorBidi"/>
-          <w:noProof/>
-          <w:kern w:val="0"/>
-          <w:sz w:val="22"/>
-          <w:szCs w:val="22"/>
-          <w:lang w:val="en-US" w:eastAsia="en-US" w:bidi="ar-SA"/>
-        </w:rPr>
-      </w:pPr>
-      <w:hyperlink w:anchor="_Toc387739669" w:history="1">
-        <w:r>
-          <w:rPr>
-            <w:rStyle w:val="Hyperlink"/>
-            <w:noProof/>
-          </w:rPr>
-          <w:t>Priedai</w:t>
-        </w:r>
-        <w:r>
-          <w:rPr>
-            <w:noProof/>
-          </w:rPr>
-          <w:tab/>
-        </w:r>
-        <w:r>
-          <w:rPr>
-            <w:noProof/>
-          </w:rPr>
-          <w:fldChar w:fldCharType="begin"/>
-        </w:r>
-        <w:r>
-          <w:rPr>
-            <w:noProof/>
-          </w:rPr>
-          <w:instrText xml:space="preserve"> PAGEREF _Toc387739669 \h </w:instrText>
-        </w:r>
-        <w:r>
-          <w:rPr>
-            <w:noProof/>
-          </w:rPr>
-        </w:r>
-        <w:r>
-          <w:rPr>
-            <w:noProof/>
-          </w:rPr>
-          <w:fldChar w:fldCharType="separate"/>
-        </w:r>
-        <w:r>
-          <w:rPr>
-            <w:noProof/>
-          </w:rPr>
-          <w:t>12</w:t>
-        </w:r>
-        <w:r>
-          <w:rPr>
-            <w:noProof/>
-          </w:rPr>
-          <w:fldChar w:fldCharType="end"/>
-        </w:r>
-      </w:hyperlink>
-    </w:p>
-    <w:p>
-      <w:pPr>
-        <w:pStyle w:val="TOC2"/>
-        <w:tabs>
-          <w:tab w:val="right" w:leader="dot" w:pos="9628"/>
-        </w:tabs>
-        <w:rPr>
-          <w:rFonts w:asciiTheme="minorHAnsi" w:eastAsiaTheme="minorEastAsia" w:hAnsiTheme="minorHAnsi" w:cstheme="minorBidi"/>
-          <w:noProof/>
-          <w:kern w:val="0"/>
-          <w:sz w:val="22"/>
-          <w:szCs w:val="22"/>
-          <w:lang w:val="en-US" w:eastAsia="en-US" w:bidi="ar-SA"/>
-        </w:rPr>
-      </w:pPr>
-      <w:hyperlink w:anchor="_Toc387739670" w:history="1">
-        <w:r>
-          <w:rPr>
-            <w:rStyle w:val="Hyperlink"/>
-            <w:noProof/>
-          </w:rPr>
-          <w:t>1 priedas</w:t>
-        </w:r>
-        <w:r>
-          <w:rPr>
-            <w:noProof/>
-          </w:rPr>
-          <w:tab/>
-        </w:r>
-        <w:r>
-          <w:rPr>
-            <w:noProof/>
-          </w:rPr>
-          <w:fldChar w:fldCharType="begin"/>
-        </w:r>
-        <w:r>
-          <w:rPr>
-            <w:noProof/>
-          </w:rPr>
-          <w:instrText xml:space="preserve"> PAGEREF _Toc387739670 \h </w:instrText>
-        </w:r>
-        <w:r>
-          <w:rPr>
-            <w:noProof/>
-          </w:rPr>
-        </w:r>
-        <w:r>
-          <w:rPr>
-            <w:noProof/>
-          </w:rPr>
-          <w:fldChar w:fldCharType="separate"/>
-        </w:r>
-        <w:r>
-          <w:rPr>
-            <w:noProof/>
-          </w:rPr>
-          <w:t>12</w:t>
+          <w:t>13</w:t>
         </w:r>
         <w:r>
           <w:rPr>
@@ -2911,7 +2710,7 @@
       <w:pPr>
         <w:pStyle w:val="BDNUM-SKYRIUS"/>
       </w:pPr>
-      <w:bookmarkStart w:id="1" w:name="_Toc387739642"/>
+      <w:bookmarkStart w:id="1" w:name="_Toc388296207"/>
       <w:r>
         <w:lastRenderedPageBreak/>
         <w:t>Įvadas</w:t>
@@ -2921,19 +2720,31 @@
     <w:p>
       <w:pPr>
         <w:pStyle w:val="BDTEKSTAS"/>
-      </w:pPr>
-      <w:r>
-        <w:t>{</w:t>
-      </w:r>
-      <w:r>
-        <w:rPr>
-          <w:i/>
+        <w:spacing w:after="0"/>
+        <w:rPr>
           <w:iCs/>
         </w:rPr>
-        <w:t>Supažindinama su darbo specifika, aktualumu, išdėstomi tikslai bei uždaviniai, aptariama dokumento struktūra. Šiame skyriuje apie darbą kalbama abstrakčiai, nederėtų pateikti nuorodų į kitus šaltinius (1 – 2 lapai). Prieš įvado poskyrius nurodoma, kokiai studijų programai ir specializacijai priklauso darbas.</w:t>
-      </w:r>
-      <w:r>
-        <w:t>}</w:t>
+      </w:pPr>
+      <w:r>
+        <w:rPr>
+          <w:iCs/>
+        </w:rPr>
+        <w:t>P175B137 PROGRAMAVIMO TECHNOLOGIJŲ PRAKTIKA</w:t>
+      </w:r>
+    </w:p>
+    <w:p>
+      <w:pPr>
+        <w:pStyle w:val="BDTEKSTAS"/>
+        <w:spacing w:after="0"/>
+        <w:rPr>
+          <w:iCs/>
+        </w:rPr>
+      </w:pPr>
+      <w:r>
+        <w:rPr>
+          <w:iCs/>
+        </w:rPr>
+        <w:t>Šio darbo specializacija – internetinių servisų kūrimas.</w:t>
       </w:r>
     </w:p>
     <w:p>
@@ -2942,7 +2753,7 @@
         <w:outlineLvl w:val="9"/>
       </w:pPr>
       <w:bookmarkStart w:id="2" w:name="__RefHeading__905_1236211773"/>
-      <w:bookmarkStart w:id="3" w:name="_Toc387739643"/>
+      <w:bookmarkStart w:id="3" w:name="_Toc388296208"/>
       <w:r>
         <w:t>Darbo problematika ir aktualumas</w:t>
       </w:r>
@@ -2952,19 +2763,59 @@
     <w:p>
       <w:pPr>
         <w:pStyle w:val="BDTEKSTAS"/>
-      </w:pPr>
-      <w:r>
-        <w:t>{</w:t>
-      </w:r>
-      <w:r>
-        <w:rPr>
-          <w:i/>
-          <w:iCs/>
-        </w:rPr>
-        <w:t>Apibrėžiama darbo problematika ir aptariamas aktualumas. Šiame poskyryje taip pat nurodoma su darbu susijusi sritis, praktinė darbo reikšmė.</w:t>
-      </w:r>
-      <w:r>
-        <w:t>}</w:t>
+        <w:spacing w:after="0"/>
+      </w:pPr>
+      <w:r>
+        <w:t>Iki šiol dažniausiai naudojami paveiksliukų dydžio keitimo metodai buvo tempimas</w:t>
+      </w:r>
+      <w:r>
+        <w:t>, spaudimas</w:t>
+      </w:r>
+      <w:r>
+        <w:t xml:space="preserve"> ar karpymas</w:t>
+      </w:r>
+      <w:r>
+        <w:t xml:space="preserve"> (</w:t>
+      </w:r>
+      <w:proofErr w:type="spellStart"/>
+      <w:r>
+        <w:t>scaling</w:t>
+      </w:r>
+      <w:proofErr w:type="spellEnd"/>
+      <w:r>
+        <w:t xml:space="preserve">, </w:t>
+      </w:r>
+      <w:proofErr w:type="spellStart"/>
+      <w:r>
+        <w:t>cropping</w:t>
+      </w:r>
+      <w:proofErr w:type="spellEnd"/>
+      <w:r>
+        <w:t>)</w:t>
+      </w:r>
+      <w:r>
+        <w:t>. Tačiau ir vienu ir kitu būdu dalis paveiksliuko prarandama ar dėl šių procedūrų paveiksliukas tampa ištemptas.</w:t>
+      </w:r>
+    </w:p>
+    <w:p>
+      <w:pPr>
+        <w:pStyle w:val="BDTEKSTAS"/>
+        <w:spacing w:after="0"/>
+      </w:pPr>
+      <w:r>
+        <w:t xml:space="preserve">Dažnai pasitaikantis poreikis internetinių svetainių ar programų kūrėjams </w:t>
+      </w:r>
+      <w:r>
+        <w:t>- suvienodinti turimų paveikslėlių dydžius ar proporcijas, kai d</w:t>
+      </w:r>
+      <w:r>
+        <w:t>idelis kiekis turimų paveikslėlių nėra vienodo dydžio</w:t>
+      </w:r>
+      <w:r>
+        <w:t xml:space="preserve"> ar proporcijų</w:t>
+      </w:r>
+      <w:r>
+        <w:t>.</w:t>
       </w:r>
     </w:p>
     <w:p>
@@ -2973,7 +2824,7 @@
         <w:outlineLvl w:val="9"/>
       </w:pPr>
       <w:bookmarkStart w:id="4" w:name="__RefHeading__907_1236211773"/>
-      <w:bookmarkStart w:id="5" w:name="_Toc387739644"/>
+      <w:bookmarkStart w:id="5" w:name="_Toc388296209"/>
       <w:r>
         <w:t>Darbo tikslas ir uždaviniai</w:t>
       </w:r>
@@ -2983,19 +2834,32 @@
     <w:p>
       <w:pPr>
         <w:pStyle w:val="BDTEKSTAS"/>
-      </w:pPr>
-      <w:r>
-        <w:t>{</w:t>
-      </w:r>
-      <w:r>
-        <w:rPr>
-          <w:i/>
-          <w:iCs/>
-        </w:rPr>
-        <w:t>Suformuluojamas pagrindinis darbo tikslas, kuris išskaidomas į kelis uždavinius (3 – 6 uždaviniai). Išvados dokumento pabaigoje formuluojamos uždavinių pagrindu.</w:t>
-      </w:r>
-      <w:r>
-        <w:t>}</w:t>
+        <w:spacing w:after="0"/>
+      </w:pPr>
+      <w:r>
+        <w:t xml:space="preserve">Anksčiau minėtas problemas galime išspręsti šiuo projektu, taikant </w:t>
+      </w:r>
+      <w:proofErr w:type="spellStart"/>
+      <w:r>
+        <w:t>Liquid</w:t>
+      </w:r>
+      <w:proofErr w:type="spellEnd"/>
+      <w:r>
+        <w:t xml:space="preserve"> </w:t>
+      </w:r>
+      <w:proofErr w:type="spellStart"/>
+      <w:r>
+        <w:t>Rescale</w:t>
+      </w:r>
+      <w:proofErr w:type="spellEnd"/>
+      <w:r>
+        <w:t xml:space="preserve"> </w:t>
+      </w:r>
+      <w:r>
+        <w:t>paveiksliukų dydžio keitimo metodą</w:t>
+      </w:r>
+      <w:r>
+        <w:t>.</w:t>
       </w:r>
     </w:p>
     <w:p>
@@ -3004,7 +2868,7 @@
         <w:outlineLvl w:val="9"/>
       </w:pPr>
       <w:bookmarkStart w:id="6" w:name="__RefHeading__909_1236211773"/>
-      <w:bookmarkStart w:id="7" w:name="_Toc387739645"/>
+      <w:bookmarkStart w:id="7" w:name="_Toc388296210"/>
       <w:r>
         <w:t>Darbo struktūra</w:t>
       </w:r>
@@ -3014,19 +2878,16 @@
     <w:p>
       <w:pPr>
         <w:pStyle w:val="BDTEKSTAS"/>
-      </w:pPr>
-      <w:r>
-        <w:t>{</w:t>
-      </w:r>
-      <w:r>
         <w:rPr>
           <w:i/>
-          <w:iCs/>
-        </w:rPr>
-        <w:t>Aptariama dokumento struktūra. Nurodoma kiek ir kokių skyrių dokumente yra ir kokia informacija juose pateikiama.</w:t>
-      </w:r>
-      <w:r>
-        <w:t>}</w:t>
+        </w:rPr>
+      </w:pPr>
+      <w:r>
+        <w:rPr>
+          <w:i/>
+          <w:highlight w:val="yellow"/>
+        </w:rPr>
+        <w:t>Dokumento struktūra (apie ką ataskaita)</w:t>
       </w:r>
     </w:p>
     <w:p>
@@ -3039,12 +2900,54 @@
         <w:pStyle w:val="BDNUM-SKYRIUS"/>
         <w:pageBreakBefore/>
       </w:pPr>
-      <w:bookmarkStart w:id="8" w:name="_Toc387739646"/>
+      <w:bookmarkStart w:id="8" w:name="_Toc388296211"/>
       <w:r>
         <w:lastRenderedPageBreak/>
         <w:t>1. Užduoties Analizė</w:t>
       </w:r>
       <w:bookmarkEnd w:id="8"/>
+    </w:p>
+    <w:p>
+      <w:pPr>
+        <w:pStyle w:val="BDTEKSTAS"/>
+        <w:rPr>
+          <w:i/>
+          <w:sz w:val="24"/>
+          <w:highlight w:val="yellow"/>
+        </w:rPr>
+      </w:pPr>
+      <w:r>
+        <w:rPr>
+          <w:i/>
+          <w:sz w:val="24"/>
+          <w:highlight w:val="yellow"/>
+        </w:rPr>
+        <w:t>Augusto žinutė – Čia projektams kur kažką reikia patiems kurt (algoritmus ir pan. parašyk apačioj ką galvoji čia galima būtų parašyt)</w:t>
+      </w:r>
+    </w:p>
+    <w:p>
+      <w:pPr>
+        <w:pStyle w:val="BDTEKSTAS"/>
+        <w:rPr>
+          <w:i/>
+          <w:sz w:val="24"/>
+        </w:rPr>
+      </w:pPr>
+      <w:r>
+        <w:rPr>
+          <w:i/>
+          <w:sz w:val="24"/>
+          <w:highlight w:val="yellow"/>
+        </w:rPr>
+        <w:t>Aš galvoju, kad būtų galima kiekvieną funkcinių ir nefunkcinių reikalavimų punktą paaiškint kaip mes realizavom ir tiek.</w:t>
+      </w:r>
+      <w:r>
+        <w:rPr>
+          <w:i/>
+          <w:sz w:val="24"/>
+        </w:rPr>
+        <w:t xml:space="preserve"> </w:t>
+      </w:r>
     </w:p>
     <w:p>
       <w:pPr>
@@ -3083,7 +2986,25 @@
           <w:iCs/>
           <w:sz w:val="24"/>
         </w:rPr>
-        <w:t xml:space="preserve">. Algoritmo analizė – aprašymas natūralia kalba, matematinės išraiškos (formulės), laukiama grafinė išraiška, taikymai. Algoritmui – duomenų analizė – reikalavimai ir apribojimai algoritmo pradiniams duomenims, argumentams ir rezultatams (sveiki skaičiai, slankaus kablelio skaičiai, masyvai ir pan.). Sprendimo metodas. Projektui – vizualūs prototipai, schemos, eskizai. Algoritmui - siūlomo algoritmo grafinės realizacijos / vizualizacijos aprašymas. </w:t>
+        <w:t xml:space="preserve">. Algoritmo analizė – aprašymas natūralia kalba, matematinės išraiškos (formulės), laukiama grafinė išraiška, taikymai. Algoritmui – duomenų analizė – reikalavimai ir apribojimai algoritmo pradiniams duomenims, argumentams ir rezultatams (sveiki skaičiai, slankaus kablelio skaičiai, masyvai ir pan.). Sprendimo metodas. Projektui – vizualūs prototipai, schemos, eskizai. Algoritmui - siūlomo algoritmo grafinės realizacijos / </w:t>
+      </w:r>
+      <w:proofErr w:type="spellStart"/>
+      <w:r>
+        <w:rPr>
+          <w:i/>
+          <w:iCs/>
+          <w:sz w:val="24"/>
+        </w:rPr>
+        <w:t>vizualizacijos</w:t>
+      </w:r>
+      <w:proofErr w:type="spellEnd"/>
+      <w:r>
+        <w:rPr>
+          <w:i/>
+          <w:iCs/>
+          <w:sz w:val="24"/>
+        </w:rPr>
+        <w:t xml:space="preserve"> aprašymas. </w:t>
       </w:r>
       <w:r>
         <w:rPr>
@@ -3489,7 +3410,7 @@
         <mc:AlternateContent>
           <mc:Choice Requires="wps">
             <w:drawing>
-              <wp:anchor distT="0" distB="0" distL="114300" distR="114300" simplePos="0" relativeHeight="251657216" behindDoc="0" locked="0" layoutInCell="1" allowOverlap="1">
+              <wp:anchor distT="0" distB="0" distL="114300" distR="114300" simplePos="0" relativeHeight="251657216" behindDoc="0" locked="0" layoutInCell="1" allowOverlap="1" wp14:anchorId="3B8079FA" wp14:editId="4AD45039">
                 <wp:simplePos x="0" y="0"/>
                 <wp:positionH relativeFrom="column">
                   <wp:align>center</wp:align>
@@ -3532,7 +3453,7 @@
                                 <w:lang w:eastAsia="lt-LT" w:bidi="ar-SA"/>
                               </w:rPr>
                               <w:drawing>
-                                <wp:inline distT="0" distB="0" distL="0" distR="0">
+                                <wp:inline distT="0" distB="0" distL="0" distR="0" wp14:anchorId="7544E5E1" wp14:editId="6F33DB00">
                                   <wp:extent cx="1633679" cy="777240"/>
                                   <wp:effectExtent l="0" t="0" r="4621" b="3810"/>
                                   <wp:docPr id="11" name="graphics1"/>
@@ -3611,7 +3532,7 @@
                           <w:lang w:eastAsia="lt-LT" w:bidi="ar-SA"/>
                         </w:rPr>
                         <w:drawing>
-                          <wp:inline distT="0" distB="0" distL="0" distR="0">
+                          <wp:inline distT="0" distB="0" distL="0" distR="0" wp14:anchorId="7544E5E1" wp14:editId="6F33DB00">
                             <wp:extent cx="1633679" cy="777240"/>
                             <wp:effectExtent l="0" t="0" r="4621" b="3810"/>
                             <wp:docPr id="11" name="graphics1"/>
@@ -3900,31 +3821,41 @@
           <w:i/>
           <w:iCs/>
         </w:rPr>
-        <w:t xml:space="preserve"> stačiuoju šriftu, simboliai ir graikiškos raidės – stačiuoju šriftu. Matematinių sąvokų santrumpos, skaičiai ir dimensijos rašomi tik stačiuoju šriftu. Kai formulė yra sakinio dalis, turi būti laikomasi skyrybos </w:t>
-      </w:r>
+        <w:t xml:space="preserve"> stačiuoju šriftu, simboliai ir graikiškos raidės – stačiuoju šriftu. Matematinių sąvokų santrumpos, skaičiai ir dimensijos rašomi tik stačiuoju šriftu. Kai formulė yra sakinio dalis, turi būti laikomasi skyrybos taisyklių: formulės tarpusavyje atskiriamos kableliais, o po paskutinės formulės dedamas taškas. Jeigu po formulės pateikiamas kintamųjų paaiškinimas, rašomas kabliataškis, o nauja eilutė pradedama žodžiu „čia“, rašomu mažąja raide. Ir prieš formulę, ir po ja paliekamas 6 </w:t>
+      </w:r>
+      <w:proofErr w:type="spellStart"/>
       <w:r>
         <w:rPr>
           <w:i/>
           <w:iCs/>
         </w:rPr>
-        <w:lastRenderedPageBreak/>
-        <w:t xml:space="preserve">taisyklių: formulės tarpusavyje atskiriamos kableliais, o po paskutinės formulės dedamas taškas. Jeigu po formulės pateikiamas kintamųjų paaiškinimas, rašomas kabliataškis, o nauja eilutė pradedama žodžiu „čia“, rašomu mažąja raide. Ir prieš formulę, ir po ja paliekamas 6 </w:t>
-      </w:r>
-      <w:proofErr w:type="spellStart"/>
+        <w:t>pt</w:t>
+      </w:r>
+      <w:proofErr w:type="spellEnd"/>
       <w:r>
         <w:rPr>
           <w:i/>
           <w:iCs/>
         </w:rPr>
-        <w:t>pt</w:t>
-      </w:r>
-      <w:proofErr w:type="spellEnd"/>
+        <w:t xml:space="preserve"> tarpas. Formulės kintamieji turi būti nurodyti prieš formulę arba tuoj pat po ja. Tekste formulės numeris nurodomas skliausteliuose, pvz.: (1) formulė.</w:t>
+      </w:r>
+      <w:r>
+        <w:t>}</w:t>
+      </w:r>
+    </w:p>
+    <w:p>
+      <w:pPr>
+        <w:pStyle w:val="BDTEKSTAS"/>
+      </w:pPr>
+      <w:r>
+        <w:t>{</w:t>
+      </w:r>
       <w:r>
         <w:rPr>
           <w:i/>
           <w:iCs/>
         </w:rPr>
-        <w:t xml:space="preserve"> tarpas. Formulės kintamieji turi būti nurodyti prieš formulę arba tuoj pat po ja. Tekste formulės numeris nurodomas skliausteliuose, pvz.: (1) formulė.</w:t>
+        <w:t>SUTRUMPINIMAI IR VIENETAI. Sutrumpinimai paaiškinami pirmą kartą pavartojus juos tekste. Visuotinai priimtų sutrumpinimų, tokių kaip IEC, IEEE, SI, aiškinti nereikia. Nevartokite sutrumpinimų skyrių bei poskyrių pavadinimuose, išskyrus tuos atvejus, kai tie trumpiniai yra visuotinai priimti</w:t>
       </w:r>
       <w:r>
         <w:t>}</w:t>
@@ -3942,103 +3873,85 @@
           <w:i/>
           <w:iCs/>
         </w:rPr>
-        <w:t>SUTRUMPINIMAI IR VIENETAI. Sutrumpinimai paaiškinami pirmą kartą pavartojus juos tekste. Visuotinai priimtų sutrumpinimų, tokių kaip IEC, IEEE, SI, aiškinti nereikia. Nevartokite sutrumpinimų skyrių bei poskyrių pavadinimuose, išskyrus tuos atvejus, kai tie trumpiniai yra visuotinai priimti</w:t>
-      </w:r>
-      <w:r>
-        <w:t>}</w:t>
-      </w:r>
-    </w:p>
-    <w:p>
-      <w:pPr>
-        <w:pStyle w:val="BDTEKSTAS"/>
-      </w:pPr>
-      <w:r>
-        <w:t>{</w:t>
-      </w:r>
+        <w:t>CITATOS. Tekste cituojamų mokslinės literatūros leidinių nuorodos (šaltinio numeriai literatūros sąraše) rašomos lenktiniuose skliaustuose, pvz., [3, 4, 12]. Pažodinės citatos rašomos kabutėse, pvz.: „kompiuteris“. Nelietuviškos citatos verčiamos į lietuvių kalbą; (originalas gali būti dedamas išnašoje). Tekstai turi būti cituojami griežtai laikantis cituojamo šaltinio. Negalima taisyti netgi akivaizdžių cituojamo šaltinio korektūros klaidų. Cituojami šaltiniai ir autoriai nurodomi pačiame tekste, lenktiniuose arba laužtiniuose skliaustuose: (autoriaus pavardė, publikacijos metai: puslapis (-</w:t>
+      </w:r>
+      <w:proofErr w:type="spellStart"/>
       <w:r>
         <w:rPr>
           <w:i/>
           <w:iCs/>
         </w:rPr>
-        <w:t>CITATOS. Tekste cituojamų mokslinės literatūros leidinių nuorodos (šaltinio numeriai literatūros sąraše) rašomos lenktiniuose skliaustuose, pvz., [3, 4, 12]. Pažodinės citatos rašomos kabutėse, pvz.: „kompiuteris“. Nelietuviškos citatos verčiamos į lietuvių kalbą; (originalas gali būti dedamas išnašoje). Tekstai turi būti cituojami griežtai laikantis cituojamo šaltinio. Negalima taisyti netgi akivaizdžių cituojamo šaltinio korektūros klaidų. Cituojami šaltiniai ir autoriai nurodomi pačiame tekste, lenktiniuose arba laužtiniuose skliaustuose: (autoriaus pavardė, publikacijos metai: puslapis (-</w:t>
-      </w:r>
-      <w:proofErr w:type="spellStart"/>
+        <w:t>iai</w:t>
+      </w:r>
+      <w:proofErr w:type="spellEnd"/>
       <w:r>
         <w:rPr>
           <w:i/>
           <w:iCs/>
         </w:rPr>
-        <w:t>iai</w:t>
-      </w:r>
-      <w:proofErr w:type="spellEnd"/>
+        <w:t xml:space="preserve">)), pvz., (Šakys, 1995: 15). Jei minimi keli autoriai, jų pavardės pateikiamos per kabliataškį. Pažodinės (Doge; </w:t>
+      </w:r>
+      <w:proofErr w:type="spellStart"/>
       <w:r>
         <w:rPr>
           <w:i/>
           <w:iCs/>
         </w:rPr>
-        <w:t xml:space="preserve">)), pvz., (Šakys, 1995: 15). Jei minimi keli autoriai, jų pavardės pateikiamos per kabliataškį. Pažodinės (Doge; </w:t>
-      </w:r>
-      <w:proofErr w:type="spellStart"/>
+        <w:t>Kinata</w:t>
+      </w:r>
+      <w:proofErr w:type="spellEnd"/>
       <w:r>
         <w:rPr>
           <w:i/>
           <w:iCs/>
         </w:rPr>
-        <w:t>Kinata</w:t>
-      </w:r>
-      <w:proofErr w:type="spellEnd"/>
+        <w:t>: 1999: 22). Visas cituojamo šaltinio bibliografinis aprašas pateikiamas literatūros sąraše. Jei cituojamas darbas parašytas nelietuviškomis raidėmis – nuorodas transliteruojame (</w:t>
+      </w:r>
+      <w:proofErr w:type="spellStart"/>
       <w:r>
         <w:rPr>
           <w:i/>
           <w:iCs/>
         </w:rPr>
-        <w:t>: 1999: 22). Visas cituojamo šaltinio bibliografinis aprašas pateikiamas literatūros sąraše. Jei cituojamas darbas parašytas nelietuviškomis raidėmis – nuorodas transliteruojame (</w:t>
-      </w:r>
-      <w:proofErr w:type="spellStart"/>
+        <w:t>Lukov</w:t>
+      </w:r>
+      <w:proofErr w:type="spellEnd"/>
       <w:r>
         <w:rPr>
           <w:i/>
           <w:iCs/>
         </w:rPr>
-        <w:t>Lukov</w:t>
-      </w:r>
-      <w:proofErr w:type="spellEnd"/>
+        <w:t>, 2001: 18-19).</w:t>
+      </w:r>
+      <w:r>
+        <w:t>}</w:t>
+      </w:r>
+    </w:p>
+    <w:p>
+      <w:r>
+        <w:t>{</w:t>
+      </w:r>
       <w:r>
         <w:rPr>
           <w:i/>
           <w:iCs/>
         </w:rPr>
-        <w:t>, 2001: 18-19).</w:t>
-      </w:r>
-      <w:r>
-        <w:t>}</w:t>
-      </w:r>
-    </w:p>
-    <w:p>
-      <w:r>
-        <w:t>{</w:t>
-      </w:r>
+        <w:t xml:space="preserve">IŠNAŠOS. Išnašos skiriamos pastaboms. Jos numeruojamos per visą darbą ištisai. Spausdinamos 10 punktų šriftu, 1 </w:t>
+      </w:r>
+      <w:proofErr w:type="spellStart"/>
       <w:r>
         <w:rPr>
           <w:i/>
           <w:iCs/>
         </w:rPr>
-        <w:t xml:space="preserve">IŠNAŠOS. Išnašos skiriamos pastaboms. Jos numeruojamos per visą darbą ištisai. Spausdinamos 10 punktų šriftu, 1 </w:t>
-      </w:r>
-      <w:proofErr w:type="spellStart"/>
+        <w:t>eilėtarpiu</w:t>
+      </w:r>
+      <w:proofErr w:type="spellEnd"/>
       <w:r>
         <w:rPr>
           <w:i/>
           <w:iCs/>
         </w:rPr>
-        <w:t>eilėtarpiu</w:t>
-      </w:r>
-      <w:proofErr w:type="spellEnd"/>
-      <w:r>
-        <w:rPr>
-          <w:i/>
-          <w:iCs/>
-        </w:rPr>
         <w:t>.</w:t>
       </w:r>
       <w:r>
@@ -4055,7 +3968,7 @@
         <w:pStyle w:val="BDNUM-SKYRIUS"/>
         <w:pageBreakBefore/>
       </w:pPr>
-      <w:bookmarkStart w:id="18" w:name="_Toc387739647"/>
+      <w:bookmarkStart w:id="18" w:name="_Toc388296212"/>
       <w:r>
         <w:lastRenderedPageBreak/>
         <w:t>2. Sistemos architektūra</w:t>
@@ -4094,7 +4007,7 @@
       <w:pPr>
         <w:pStyle w:val="BDPOSKYRIS"/>
       </w:pPr>
-      <w:bookmarkStart w:id="19" w:name="_Toc387739648"/>
+      <w:bookmarkStart w:id="19" w:name="_Toc388296213"/>
       <w:r>
         <w:t>2.1. Funkciniai reikalavimai</w:t>
       </w:r>
@@ -4103,45 +4016,84 @@
     <w:p>
       <w:pPr>
         <w:widowControl/>
-        <w:numPr>
-          <w:ilvl w:val="1"/>
-          <w:numId w:val="6"/>
-        </w:numPr>
         <w:suppressAutoHyphens w:val="0"/>
         <w:autoSpaceDN/>
+        <w:ind w:left="72"/>
         <w:textAlignment w:val="auto"/>
-      </w:pPr>
-      <w:r>
+        <w:rPr>
+          <w:sz w:val="20"/>
+          <w:szCs w:val="20"/>
+        </w:rPr>
+      </w:pPr>
+      <w:r>
+        <w:rPr>
+          <w:b/>
+          <w:sz w:val="20"/>
+          <w:szCs w:val="20"/>
+        </w:rPr>
+        <w:t xml:space="preserve">2.1.1. </w:t>
+      </w:r>
+      <w:r>
+        <w:rPr>
+          <w:sz w:val="20"/>
+          <w:szCs w:val="20"/>
+        </w:rPr>
         <w:t>Paveikslėlio įkėlimas.</w:t>
       </w:r>
     </w:p>
     <w:p>
       <w:pPr>
         <w:widowControl/>
-        <w:numPr>
-          <w:ilvl w:val="1"/>
-          <w:numId w:val="6"/>
-        </w:numPr>
         <w:suppressAutoHyphens w:val="0"/>
         <w:autoSpaceDN/>
+        <w:ind w:left="72"/>
         <w:textAlignment w:val="auto"/>
-      </w:pPr>
-      <w:r>
+        <w:rPr>
+          <w:sz w:val="20"/>
+          <w:szCs w:val="20"/>
+        </w:rPr>
+      </w:pPr>
+      <w:r>
+        <w:rPr>
+          <w:b/>
+          <w:sz w:val="20"/>
+          <w:szCs w:val="20"/>
+        </w:rPr>
+        <w:t xml:space="preserve">2.1.2. </w:t>
+      </w:r>
+      <w:r>
+        <w:rPr>
+          <w:sz w:val="20"/>
+          <w:szCs w:val="20"/>
+        </w:rPr>
         <w:t>Norimo dydžio nurodymas (x ir y kraštinės).</w:t>
       </w:r>
     </w:p>
     <w:p>
       <w:pPr>
         <w:widowControl/>
-        <w:numPr>
-          <w:ilvl w:val="1"/>
-          <w:numId w:val="6"/>
-        </w:numPr>
         <w:suppressAutoHyphens w:val="0"/>
         <w:autoSpaceDN/>
+        <w:ind w:left="72"/>
         <w:textAlignment w:val="auto"/>
-      </w:pPr>
-      <w:r>
+        <w:rPr>
+          <w:sz w:val="20"/>
+          <w:szCs w:val="20"/>
+        </w:rPr>
+      </w:pPr>
+      <w:r>
+        <w:rPr>
+          <w:b/>
+          <w:sz w:val="20"/>
+          <w:szCs w:val="20"/>
+        </w:rPr>
+        <w:t xml:space="preserve">2.1.3. </w:t>
+      </w:r>
+      <w:r>
+        <w:rPr>
+          <w:sz w:val="20"/>
+          <w:szCs w:val="20"/>
+        </w:rPr>
         <w:t>Pakeisto paveikslėlio išsaugojimas.</w:t>
       </w:r>
     </w:p>
@@ -4149,7 +4101,7 @@
       <w:pPr>
         <w:pStyle w:val="BDPOSKYRIS"/>
       </w:pPr>
-      <w:bookmarkStart w:id="20" w:name="_Toc387739649"/>
+      <w:bookmarkStart w:id="20" w:name="_Toc388296214"/>
       <w:r>
         <w:t>2.2. Nefunkciniai reikalavimai</w:t>
       </w:r>
@@ -4158,80 +4110,162 @@
     <w:p>
       <w:pPr>
         <w:widowControl/>
-        <w:numPr>
-          <w:ilvl w:val="1"/>
-          <w:numId w:val="7"/>
-        </w:numPr>
         <w:suppressAutoHyphens w:val="0"/>
         <w:autoSpaceDN/>
+        <w:ind w:left="72"/>
         <w:textAlignment w:val="auto"/>
-      </w:pPr>
-      <w:bookmarkStart w:id="21" w:name="_Toc387739650"/>
-      <w:r>
-        <w:t>PĮ turi būti real</w:t>
-      </w:r>
-      <w:r>
-        <w:t>izuota grafinė vartotojo sąsaja</w:t>
-      </w:r>
-      <w:r>
-        <w:t>.</w:t>
+        <w:rPr>
+          <w:sz w:val="20"/>
+          <w:szCs w:val="20"/>
+        </w:rPr>
+      </w:pPr>
+      <w:r>
+        <w:rPr>
+          <w:b/>
+          <w:sz w:val="20"/>
+          <w:szCs w:val="20"/>
+        </w:rPr>
+        <w:t>2.2.1.</w:t>
+      </w:r>
+      <w:r>
+        <w:rPr>
+          <w:sz w:val="20"/>
+          <w:szCs w:val="20"/>
+        </w:rPr>
+        <w:t xml:space="preserve"> </w:t>
+      </w:r>
+      <w:r>
+        <w:rPr>
+          <w:sz w:val="20"/>
+          <w:szCs w:val="20"/>
+        </w:rPr>
+        <w:t>PĮ turi būti realizuota grafinė vartotojo sąsaja.</w:t>
       </w:r>
     </w:p>
     <w:p>
       <w:pPr>
         <w:widowControl/>
-        <w:numPr>
-          <w:ilvl w:val="1"/>
-          <w:numId w:val="7"/>
-        </w:numPr>
         <w:suppressAutoHyphens w:val="0"/>
         <w:autoSpaceDN/>
+        <w:ind w:left="72"/>
         <w:textAlignment w:val="auto"/>
-      </w:pPr>
-      <w:r>
+        <w:rPr>
+          <w:sz w:val="20"/>
+          <w:szCs w:val="20"/>
+        </w:rPr>
+      </w:pPr>
+      <w:r>
+        <w:rPr>
+          <w:b/>
+          <w:sz w:val="20"/>
+          <w:szCs w:val="20"/>
+        </w:rPr>
+        <w:t>2.2.2.</w:t>
+      </w:r>
+      <w:r>
+        <w:rPr>
+          <w:sz w:val="20"/>
+          <w:szCs w:val="20"/>
+        </w:rPr>
+        <w:t xml:space="preserve"> </w:t>
+      </w:r>
+      <w:r>
+        <w:rPr>
+          <w:sz w:val="20"/>
+          <w:szCs w:val="20"/>
+        </w:rPr>
         <w:t>Vartotojo sąsaja lietuvių kalba.</w:t>
       </w:r>
     </w:p>
     <w:p>
       <w:pPr>
         <w:widowControl/>
-        <w:numPr>
-          <w:ilvl w:val="1"/>
-          <w:numId w:val="7"/>
-        </w:numPr>
         <w:suppressAutoHyphens w:val="0"/>
         <w:autoSpaceDN/>
+        <w:ind w:left="72"/>
         <w:textAlignment w:val="auto"/>
-      </w:pPr>
-      <w:r>
+        <w:rPr>
+          <w:sz w:val="20"/>
+          <w:szCs w:val="20"/>
+        </w:rPr>
+      </w:pPr>
+      <w:r>
+        <w:rPr>
+          <w:b/>
+          <w:sz w:val="20"/>
+          <w:szCs w:val="20"/>
+        </w:rPr>
+        <w:t>2.2.3.</w:t>
+      </w:r>
+      <w:r>
+        <w:rPr>
+          <w:sz w:val="20"/>
+          <w:szCs w:val="20"/>
+        </w:rPr>
+        <w:t xml:space="preserve"> </w:t>
+      </w:r>
+      <w:r>
+        <w:rPr>
+          <w:sz w:val="20"/>
+          <w:szCs w:val="20"/>
+        </w:rPr>
         <w:t>Vartotojo sąsaja turi būti paprasta intuityvi ir funkcionali.</w:t>
       </w:r>
     </w:p>
     <w:p>
       <w:pPr>
         <w:widowControl/>
-        <w:numPr>
-          <w:ilvl w:val="1"/>
-          <w:numId w:val="7"/>
-        </w:numPr>
         <w:suppressAutoHyphens w:val="0"/>
         <w:autoSpaceDN/>
+        <w:ind w:left="72"/>
         <w:textAlignment w:val="auto"/>
-      </w:pPr>
-      <w:r>
-        <w:t>Programos reakcijos laikas turi būti  priimtinas vartotojui. Jeigu reikalingas ilgesnis laikas atsakui pateikti (sudėtingi skaičiavimai), apie tai turi būti pranešama vartotojui ir pagal gal</w:t>
-      </w:r>
-      <w:r>
-        <w:t>i</w:t>
-      </w:r>
-      <w:r>
-        <w:t>mybę prognozuojamas atsakymo pateikimo laikas.</w:t>
+        <w:rPr>
+          <w:sz w:val="20"/>
+          <w:szCs w:val="20"/>
+        </w:rPr>
+      </w:pPr>
+      <w:r>
+        <w:rPr>
+          <w:b/>
+          <w:sz w:val="20"/>
+          <w:szCs w:val="20"/>
+        </w:rPr>
+        <w:t>2.2.4.</w:t>
+      </w:r>
+      <w:r>
+        <w:rPr>
+          <w:sz w:val="20"/>
+          <w:szCs w:val="20"/>
+        </w:rPr>
+        <w:t xml:space="preserve"> </w:t>
+      </w:r>
+      <w:r>
+        <w:rPr>
+          <w:sz w:val="20"/>
+          <w:szCs w:val="20"/>
+        </w:rPr>
+        <w:t>Programos reakcijos laikas turi būti  priimtinas vartotojui. Jeigu reikalingas ilgesnis laikas atsakui pateikti (sud</w:t>
+      </w:r>
+      <w:r>
+        <w:rPr>
+          <w:sz w:val="20"/>
+          <w:szCs w:val="20"/>
+        </w:rPr>
+        <w:t>ė</w:t>
+      </w:r>
+      <w:r>
+        <w:rPr>
+          <w:sz w:val="20"/>
+          <w:szCs w:val="20"/>
+        </w:rPr>
+        <w:t>tingi skaičiavimai), apie tai turi būti pranešama vartotojui ir pagal galimybę prognozuojamas atsakymo pateikimo laikas.</w:t>
       </w:r>
     </w:p>
     <w:p>
       <w:pPr>
         <w:pStyle w:val="BDPOSKYRIS"/>
       </w:pPr>
+      <w:bookmarkStart w:id="21" w:name="_Toc388296215"/>
       <w:r>
         <w:t>2.3. Panaudos atvejų diagrama</w:t>
       </w:r>
@@ -4253,7 +4287,7 @@
           <w:lang w:eastAsia="lt-LT" w:bidi="ar-SA"/>
         </w:rPr>
         <w:drawing>
-          <wp:inline distT="0" distB="0" distL="0" distR="0">
+          <wp:inline distT="0" distB="0" distL="0" distR="0" wp14:anchorId="4E1683D5" wp14:editId="50CC5626">
             <wp:extent cx="3152776" cy="4625834"/>
             <wp:effectExtent l="0" t="0" r="0" b="3810"/>
             <wp:docPr id="1" name="Picture 1" descr="D:\Duomenys\GitRepositories\imgcrv\Atsiskaitymai\04.08\imgcrvUseCase.png"/>
@@ -4305,11 +4339,16 @@
     <w:p>
       <w:pPr>
         <w:pStyle w:val="BDTEKSTAS"/>
+        <w:rPr>
+          <w:sz w:val="20"/>
+          <w:szCs w:val="20"/>
+        </w:rPr>
       </w:pPr>
       <w:r>
         <w:rPr>
           <w:rFonts w:cs="Times New Roman"/>
-          <w:sz w:val="24"/>
+          <w:sz w:val="20"/>
+          <w:szCs w:val="20"/>
         </w:rPr>
         <w:t>Vartotojas, prisijungęs prie sistemos, gali įkelti nuotrauką, po to ją ištrinti ar pakeisti jos dydį „</w:t>
       </w:r>
@@ -4317,7 +4356,8 @@
       <w:r>
         <w:rPr>
           <w:rFonts w:cs="Times New Roman"/>
-          <w:sz w:val="24"/>
+          <w:sz w:val="20"/>
+          <w:szCs w:val="20"/>
         </w:rPr>
         <w:t>Liquid</w:t>
       </w:r>
@@ -4325,7 +4365,8 @@
       <w:r>
         <w:rPr>
           <w:rFonts w:cs="Times New Roman"/>
-          <w:sz w:val="24"/>
+          <w:sz w:val="20"/>
+          <w:szCs w:val="20"/>
         </w:rPr>
         <w:t xml:space="preserve"> </w:t>
       </w:r>
@@ -4333,7 +4374,8 @@
       <w:r>
         <w:rPr>
           <w:rFonts w:cs="Times New Roman"/>
-          <w:sz w:val="24"/>
+          <w:sz w:val="20"/>
+          <w:szCs w:val="20"/>
         </w:rPr>
         <w:t>Rescale</w:t>
       </w:r>
@@ -4341,31 +4383,30 @@
       <w:r>
         <w:rPr>
           <w:rFonts w:cs="Times New Roman"/>
-          <w:sz w:val="24"/>
+          <w:sz w:val="20"/>
+          <w:szCs w:val="20"/>
         </w:rPr>
         <w:t>“ metodu ir ją parsisiųsti.</w:t>
       </w:r>
       <w:r>
         <w:rPr>
           <w:rFonts w:cs="Times New Roman"/>
-          <w:sz w:val="24"/>
+          <w:sz w:val="20"/>
+          <w:szCs w:val="20"/>
           <w:lang w:eastAsia="ja-JP"/>
         </w:rPr>
         <w:t xml:space="preserve"> Vartotojas taip pat turi galimybę prisiregistruoti, tai jam leis prisijungti ir peržiūrėti savo vėliausiai įkeltas nuotraukas.</w:t>
       </w:r>
-      <w:bookmarkStart w:id="22" w:name="_GoBack"/>
+    </w:p>
+    <w:p>
+      <w:pPr>
+        <w:pStyle w:val="BDPOSKYRIS"/>
+      </w:pPr>
+      <w:bookmarkStart w:id="22" w:name="_Toc388296216"/>
+      <w:r>
+        <w:t>2.4. Paketų diagrama</w:t>
+      </w:r>
       <w:bookmarkEnd w:id="22"/>
-    </w:p>
-    <w:p>
-      <w:pPr>
-        <w:pStyle w:val="BDPOSKYRIS"/>
-      </w:pPr>
-      <w:bookmarkStart w:id="23" w:name="_Toc387739651"/>
-      <w:r>
-        <w:lastRenderedPageBreak/>
-        <w:t>2.4. Paketų diagrama</w:t>
-      </w:r>
-      <w:bookmarkEnd w:id="23"/>
     </w:p>
     <w:p>
       <w:pPr>
@@ -4405,8 +4446,9 @@
       <w:pPr>
         <w:pStyle w:val="BDPOSKYRIS"/>
       </w:pPr>
-      <w:bookmarkStart w:id="24" w:name="_Toc387739652"/>
-      <w:r>
+      <w:bookmarkStart w:id="23" w:name="_Toc388296217"/>
+      <w:r>
+        <w:lastRenderedPageBreak/>
         <w:t>2.</w:t>
       </w:r>
       <w:r>
@@ -4415,7 +4457,160 @@
       <w:r>
         <w:t>. Duomenų bazės diagrama</w:t>
       </w:r>
+      <w:bookmarkEnd w:id="23"/>
+    </w:p>
+    <w:p>
+      <w:pPr>
+        <w:pStyle w:val="BDTEKSTAS"/>
+      </w:pPr>
+      <w:r>
+        <w:rPr>
+          <w:noProof/>
+          <w:lang w:eastAsia="lt-LT" w:bidi="ar-SA"/>
+        </w:rPr>
+        <w:drawing>
+          <wp:inline distT="0" distB="0" distL="0" distR="0" wp14:anchorId="4A11CC7E" wp14:editId="27DECBB3">
+            <wp:extent cx="5534025" cy="1638300"/>
+            <wp:effectExtent l="0" t="0" r="9525" b="0"/>
+            <wp:docPr id="6" name="Picture 6" descr="C:\Users\DharQuin\Downloads\Copy of Database.jpg"/>
+            <wp:cNvGraphicFramePr>
+              <a:graphicFrameLocks xmlns:a="http://schemas.openxmlformats.org/drawingml/2006/main" noChangeAspect="1"/>
+            </wp:cNvGraphicFramePr>
+            <a:graphic xmlns:a="http://schemas.openxmlformats.org/drawingml/2006/main">
+              <a:graphicData uri="http://schemas.openxmlformats.org/drawingml/2006/picture">
+                <pic:pic xmlns:pic="http://schemas.openxmlformats.org/drawingml/2006/picture">
+                  <pic:nvPicPr>
+                    <pic:cNvPr id="0" name="Picture 5" descr="C:\Users\DharQuin\Downloads\Copy of Database.jpg"/>
+                    <pic:cNvPicPr>
+                      <a:picLocks noChangeAspect="1" noChangeArrowheads="1"/>
+                    </pic:cNvPicPr>
+                  </pic:nvPicPr>
+                  <pic:blipFill>
+                    <a:blip r:embed="rId12">
+                      <a:extLst>
+                        <a:ext uri="{28A0092B-C50C-407E-A947-70E740481C1C}">
+                          <a14:useLocalDpi xmlns:a14="http://schemas.microsoft.com/office/drawing/2010/main" val="0"/>
+                        </a:ext>
+                      </a:extLst>
+                    </a:blip>
+                    <a:srcRect/>
+                    <a:stretch>
+                      <a:fillRect/>
+                    </a:stretch>
+                  </pic:blipFill>
+                  <pic:spPr bwMode="auto">
+                    <a:xfrm>
+                      <a:off x="0" y="0"/>
+                      <a:ext cx="5534025" cy="1638300"/>
+                    </a:xfrm>
+                    <a:prstGeom prst="rect">
+                      <a:avLst/>
+                    </a:prstGeom>
+                    <a:noFill/>
+                    <a:ln>
+                      <a:noFill/>
+                    </a:ln>
+                  </pic:spPr>
+                </pic:pic>
+              </a:graphicData>
+            </a:graphic>
+          </wp:inline>
+        </w:drawing>
+      </w:r>
+    </w:p>
+    <w:p>
+      <w:pPr>
+        <w:pStyle w:val="BDPOSKYRIS"/>
+      </w:pPr>
+      <w:bookmarkStart w:id="24" w:name="_Toc388296218"/>
+      <w:r>
+        <w:t>2.</w:t>
+      </w:r>
+      <w:r>
+        <w:t>6</w:t>
+      </w:r>
+      <w:r>
+        <w:t xml:space="preserve">. </w:t>
+      </w:r>
+      <w:r>
+        <w:t>Veiklos diagrama</w:t>
+      </w:r>
       <w:bookmarkEnd w:id="24"/>
+    </w:p>
+    <w:p>
+      <w:pPr>
+        <w:pStyle w:val="BDTEKSTAS"/>
+      </w:pPr>
+      <w:r>
+        <w:rPr>
+          <w:noProof/>
+          <w:lang w:eastAsia="lt-LT" w:bidi="ar-SA"/>
+        </w:rPr>
+        <w:drawing>
+          <wp:inline distT="0" distB="0" distL="0" distR="0" wp14:anchorId="29396846" wp14:editId="1A61FB88">
+            <wp:extent cx="4848225" cy="5057393"/>
+            <wp:effectExtent l="0" t="0" r="0" b="0"/>
+            <wp:docPr id="5" name="Picture 5" descr="C:\Users\DharQuin\Downloads\UML Activity Diagram(1).jpg"/>
+            <wp:cNvGraphicFramePr>
+              <a:graphicFrameLocks xmlns:a="http://schemas.openxmlformats.org/drawingml/2006/main" noChangeAspect="1"/>
+            </wp:cNvGraphicFramePr>
+            <a:graphic xmlns:a="http://schemas.openxmlformats.org/drawingml/2006/main">
+              <a:graphicData uri="http://schemas.openxmlformats.org/drawingml/2006/picture">
+                <pic:pic xmlns:pic="http://schemas.openxmlformats.org/drawingml/2006/picture">
+                  <pic:nvPicPr>
+                    <pic:cNvPr id="0" name="Picture 4" descr="C:\Users\DharQuin\Downloads\UML Activity Diagram(1).jpg"/>
+                    <pic:cNvPicPr>
+                      <a:picLocks noChangeAspect="1" noChangeArrowheads="1"/>
+                    </pic:cNvPicPr>
+                  </pic:nvPicPr>
+                  <pic:blipFill>
+                    <a:blip r:embed="rId13">
+                      <a:extLst>
+                        <a:ext uri="{28A0092B-C50C-407E-A947-70E740481C1C}">
+                          <a14:useLocalDpi xmlns:a14="http://schemas.microsoft.com/office/drawing/2010/main" val="0"/>
+                        </a:ext>
+                      </a:extLst>
+                    </a:blip>
+                    <a:srcRect/>
+                    <a:stretch>
+                      <a:fillRect/>
+                    </a:stretch>
+                  </pic:blipFill>
+                  <pic:spPr bwMode="auto">
+                    <a:xfrm>
+                      <a:off x="0" y="0"/>
+                      <a:ext cx="4848225" cy="5057393"/>
+                    </a:xfrm>
+                    <a:prstGeom prst="rect">
+                      <a:avLst/>
+                    </a:prstGeom>
+                    <a:noFill/>
+                    <a:ln>
+                      <a:noFill/>
+                    </a:ln>
+                  </pic:spPr>
+                </pic:pic>
+              </a:graphicData>
+            </a:graphic>
+          </wp:inline>
+        </w:drawing>
+      </w:r>
+    </w:p>
+    <w:p>
+      <w:pPr>
+        <w:pStyle w:val="BDPOSKYRIS"/>
+      </w:pPr>
+      <w:bookmarkStart w:id="25" w:name="_Toc388296219"/>
+      <w:r>
+        <w:t>2.</w:t>
+      </w:r>
+      <w:r>
+        <w:t>7</w:t>
+      </w:r>
+      <w:r>
+        <w:t>. Vartotojo sąsajos projektas</w:t>
+      </w:r>
+      <w:bookmarkEnd w:id="25"/>
     </w:p>
     <w:p>
       <w:pPr>
@@ -4429,73 +4624,259 @@
           <w:i/>
           <w:iCs/>
         </w:rPr>
-        <w:t>Pateikiama diagrama (-</w:t>
-      </w:r>
-      <w:proofErr w:type="spellStart"/>
+        <w:t>Pateikiami vartotojo sąsajos projekto eskizai</w:t>
+      </w:r>
+      <w:r>
+        <w:t>}</w:t>
+      </w:r>
+    </w:p>
+    <w:p>
+      <w:pPr>
+        <w:pStyle w:val="BDTEKSTAS"/>
+      </w:pPr>
+    </w:p>
+    <w:p>
+      <w:pPr>
+        <w:pStyle w:val="BDTEKSTAS"/>
+      </w:pPr>
+    </w:p>
+    <w:p>
+      <w:pPr>
+        <w:pStyle w:val="BDNUM-SKYRIUS"/>
+      </w:pPr>
+    </w:p>
+    <w:p>
+      <w:pPr>
+        <w:pStyle w:val="BDNUM-SKYRIUS"/>
+        <w:pageBreakBefore/>
+      </w:pPr>
+      <w:bookmarkStart w:id="26" w:name="_Toc388296220"/>
+      <w:r>
+        <w:lastRenderedPageBreak/>
+        <w:t>3. Sistemos realizacija ir testavimas</w:t>
+      </w:r>
+      <w:bookmarkEnd w:id="26"/>
+    </w:p>
+    <w:p>
+      <w:pPr>
+        <w:pStyle w:val="BDTEKSTAS"/>
+      </w:pPr>
+      <w:r>
+        <w:t>{</w:t>
+      </w:r>
       <w:r>
         <w:rPr>
           <w:i/>
           <w:iCs/>
         </w:rPr>
-        <w:t>os</w:t>
-      </w:r>
-      <w:proofErr w:type="spellEnd"/>
+        <w:t>Aprašoma su sukurtos įrangos realizacija, testavimu susijusi informacija. Skyriaus struktūra ir pavadinimas priklauso nuo darbo ir temos specifikos.}</w:t>
+      </w:r>
+    </w:p>
+    <w:p/>
+    <w:p>
+      <w:pPr>
+        <w:pStyle w:val="BDPOSKYRIS"/>
+      </w:pPr>
+      <w:bookmarkStart w:id="27" w:name="_Toc388296221"/>
+      <w:r>
+        <w:t>3.1. Vartotojo sąsajos realizacija</w:t>
+      </w:r>
+      <w:bookmarkEnd w:id="27"/>
+    </w:p>
+    <w:p>
+      <w:pPr>
+        <w:pStyle w:val="BDTEKSTAS"/>
+      </w:pPr>
+      <w:r>
+        <w:t>{Realizuotos s</w:t>
+      </w:r>
       <w:r>
         <w:rPr>
           <w:i/>
           <w:iCs/>
         </w:rPr>
-        <w:t>) ir jos detalus aprašymas</w:t>
-      </w:r>
-      <w:r>
-        <w:t>}</w:t>
-      </w:r>
-    </w:p>
-    <w:p>
-      <w:pPr>
-        <w:pStyle w:val="BDPOSKYRIS"/>
-      </w:pPr>
-      <w:bookmarkStart w:id="25" w:name="_Toc387739653"/>
-      <w:r>
-        <w:t>2.</w:t>
-      </w:r>
-      <w:r>
-        <w:t>6</w:t>
-      </w:r>
-      <w:r>
-        <w:t>. Klasių diagrama</w:t>
-      </w:r>
-      <w:bookmarkEnd w:id="25"/>
-    </w:p>
-    <w:p>
-      <w:pPr>
-        <w:pStyle w:val="BDTEKSTAS"/>
-      </w:pPr>
-      <w:r>
-        <w:t>{</w:t>
-      </w:r>
+        <w:t xml:space="preserve">istemos vartotojo sąsajos </w:t>
+      </w:r>
+      <w:proofErr w:type="spellStart"/>
       <w:r>
         <w:rPr>
           <w:i/>
           <w:iCs/>
         </w:rPr>
-        <w:t>Pateikiama diagrama (-</w:t>
-      </w:r>
-      <w:proofErr w:type="spellStart"/>
+        <w:t>ekranvaizdžiai</w:t>
+      </w:r>
+      <w:proofErr w:type="spellEnd"/>
       <w:r>
         <w:rPr>
           <w:i/>
           <w:iCs/>
         </w:rPr>
-        <w:t>os</w:t>
+        <w:t xml:space="preserve"> ir jų aprašymai.</w:t>
+      </w:r>
+      <w:r>
+        <w:t>}</w:t>
+      </w:r>
+    </w:p>
+    <w:p>
+      <w:pPr>
+        <w:pStyle w:val="BDPOSKYRIS"/>
+      </w:pPr>
+      <w:bookmarkStart w:id="28" w:name="_Toc388296222"/>
+      <w:r>
+        <w:t>3.2. Sistemos realizacija</w:t>
+      </w:r>
+      <w:bookmarkEnd w:id="28"/>
+    </w:p>
+    <w:p>
+      <w:pPr>
+        <w:pStyle w:val="BDTEKSTAS"/>
+      </w:pPr>
+      <w:r>
+        <w:t xml:space="preserve">Programai realizuoti buvo panaudotas </w:t>
+      </w:r>
+      <w:proofErr w:type="spellStart"/>
+      <w:r>
+        <w:t>ImageMagick</w:t>
       </w:r>
       <w:proofErr w:type="spellEnd"/>
+      <w:r>
+        <w:t xml:space="preserve"> bibliotekos .NET kalboms skirtas „</w:t>
+      </w:r>
+      <w:proofErr w:type="spellStart"/>
+      <w:r>
+        <w:t>wrapperis</w:t>
+      </w:r>
+      <w:proofErr w:type="spellEnd"/>
+      <w:r>
+        <w:t xml:space="preserve">“ – ImageMagick.NET. </w:t>
+      </w:r>
+      <w:proofErr w:type="spellStart"/>
+      <w:r>
+        <w:t>ImageMagick</w:t>
+      </w:r>
+      <w:proofErr w:type="spellEnd"/>
+      <w:r>
+        <w:t xml:space="preserve"> biblioteka orientuota į paveiksliukų manipuliavimą. Ja naudojantis ir buvo realizuotas </w:t>
+      </w:r>
+      <w:proofErr w:type="spellStart"/>
+      <w:r>
+        <w:t>LiquidRescale</w:t>
+      </w:r>
+      <w:proofErr w:type="spellEnd"/>
+      <w:r>
+        <w:t xml:space="preserve"> metodas.</w:t>
+      </w:r>
+    </w:p>
+    <w:p>
+      <w:pPr>
+        <w:pStyle w:val="BDTEKSTAS"/>
+      </w:pPr>
+      <w:r>
+        <w:t xml:space="preserve">Sistemos pozityviosios pusės: naudojama viena labiausiai pasižyminčių bibliotekų </w:t>
+      </w:r>
+      <w:proofErr w:type="spellStart"/>
+      <w:r>
+        <w:t>liquid</w:t>
+      </w:r>
+      <w:proofErr w:type="spellEnd"/>
+      <w:r>
+        <w:t xml:space="preserve"> </w:t>
+      </w:r>
+      <w:proofErr w:type="spellStart"/>
+      <w:r>
+        <w:t>rescale</w:t>
+      </w:r>
+      <w:proofErr w:type="spellEnd"/>
+      <w:r>
+        <w:t xml:space="preserve"> metodo taikyme, daug ištestuota ir atnaujinama, tame tarpe yra galimybė projektą plėsti į kitokias paveikslėlių manipuliavimo technikas (</w:t>
+      </w:r>
+      <w:proofErr w:type="spellStart"/>
+      <w:r>
+        <w:t>retargeting</w:t>
+      </w:r>
+      <w:proofErr w:type="spellEnd"/>
+      <w:r>
+        <w:t xml:space="preserve">, </w:t>
+      </w:r>
+      <w:proofErr w:type="spellStart"/>
+      <w:r>
+        <w:t>thumbnail</w:t>
+      </w:r>
+      <w:proofErr w:type="spellEnd"/>
+      <w:r>
+        <w:t xml:space="preserve"> </w:t>
+      </w:r>
+      <w:proofErr w:type="spellStart"/>
+      <w:r>
+        <w:t>generating</w:t>
+      </w:r>
+      <w:proofErr w:type="spellEnd"/>
+      <w:r>
+        <w:t xml:space="preserve"> ir t.t.).</w:t>
+      </w:r>
+    </w:p>
+    <w:p>
+      <w:pPr>
+        <w:pStyle w:val="BDTEKSTAS"/>
+      </w:pPr>
+      <w:r>
+        <w:t>Sistemos silpnoji pusė: paveiksliukams manipuliuoti reikalingi dideli serverio procesoriaus ištekliai, sistema nepritaikyta naudoti „</w:t>
+      </w:r>
+      <w:proofErr w:type="spellStart"/>
+      <w:r>
+        <w:t>clusterius</w:t>
+      </w:r>
+      <w:proofErr w:type="spellEnd"/>
+      <w:r>
+        <w:t>“ ir paskirstyti darbus per k</w:t>
+      </w:r>
+      <w:r>
+        <w:t>elis kompiuterius ar jų tinklą, dėl to veikia labai lėtai ar gali nulūžti esant per dideliam vartotojų kiekiui.</w:t>
+      </w:r>
+    </w:p>
+    <w:p>
+      <w:pPr>
+        <w:pStyle w:val="BDPOSKYRIS"/>
+      </w:pPr>
+      <w:bookmarkStart w:id="29" w:name="_Toc388296223"/>
+      <w:r>
+        <w:t>3.3. Sistemos testavimas</w:t>
+      </w:r>
+      <w:bookmarkEnd w:id="29"/>
+    </w:p>
+    <w:p>
+      <w:pPr>
+        <w:pStyle w:val="BDTEKSTAS"/>
+      </w:pPr>
+      <w:r>
+        <w:t>Testavimas atliktas su paveikslėliais iki 10‘000 x 10‘000 pikselių. Esant silpnesniam kompiuteriui programa išmesdavo klaidą, tačiau servisas ir toliau gebėjo veikti. Optimaliausi paveikslėlio dydžiai, kuriuos sistema apdoroja per 10 sekundžių ir mažiau – apie 2000 x 2000 pikselių.</w:t>
+      </w:r>
+    </w:p>
+    <w:p>
+      <w:pPr>
+        <w:pStyle w:val="BDNUM-SKYRIUS"/>
+        <w:pageBreakBefore/>
+      </w:pPr>
+      <w:bookmarkStart w:id="30" w:name="_Toc388296224"/>
+      <w:r>
+        <w:lastRenderedPageBreak/>
+        <w:t>4. Dokumentacija naudotojui</w:t>
+      </w:r>
+      <w:bookmarkEnd w:id="30"/>
+    </w:p>
+    <w:p>
+      <w:pPr>
+        <w:pStyle w:val="BDTEKSTAS"/>
+      </w:pPr>
+      <w:r>
+        <w:t>{</w:t>
+      </w:r>
       <w:r>
         <w:rPr>
           <w:i/>
           <w:iCs/>
         </w:rPr>
-        <w:t>) ir jos detalus aprašymas</w:t>
+        <w:t>Dokumento dalis, skirta naudotojui, kur aprašomas visas naudotojui aktualus programinės (aparatūrinės) įrangos diegimas ir sistemos funkcionalumas – vartotojo vadovas.</w:t>
       </w:r>
       <w:r>
         <w:t>}</w:t>
@@ -4505,20 +4886,11 @@
       <w:pPr>
         <w:pStyle w:val="BDPOSKYRIS"/>
       </w:pPr>
-      <w:bookmarkStart w:id="26" w:name="_Toc387739654"/>
-      <w:r>
-        <w:t>2.</w:t>
-      </w:r>
-      <w:r>
-        <w:t>7</w:t>
-      </w:r>
-      <w:r>
-        <w:t xml:space="preserve">. </w:t>
-      </w:r>
-      <w:r>
-        <w:t>Veiklos diagrama</w:t>
-      </w:r>
-      <w:bookmarkEnd w:id="26"/>
+      <w:bookmarkStart w:id="31" w:name="_Toc388296225"/>
+      <w:r>
+        <w:t>4.1. Sistemos diegimo vadovas</w:t>
+      </w:r>
+      <w:bookmarkEnd w:id="31"/>
     </w:p>
     <w:p>
       <w:pPr>
@@ -4532,23 +4904,65 @@
           <w:i/>
           <w:iCs/>
         </w:rPr>
-        <w:t>Pateikiama diagrama (-</w:t>
-      </w:r>
-      <w:proofErr w:type="spellStart"/>
+        <w:t>Aprašomas sistemos diegimo procesas</w:t>
+      </w:r>
+      <w:r>
+        <w:t>}</w:t>
+      </w:r>
+    </w:p>
+    <w:p>
+      <w:pPr>
+        <w:pStyle w:val="BDPOSKYRIS"/>
+      </w:pPr>
+      <w:bookmarkStart w:id="32" w:name="_Toc388296226"/>
+      <w:r>
+        <w:t>3.2. Sistemos vartotojo vadovas</w:t>
+      </w:r>
+      <w:bookmarkEnd w:id="32"/>
+    </w:p>
+    <w:p>
+      <w:pPr>
+        <w:pStyle w:val="BDTEKSTAS"/>
+      </w:pPr>
+      <w:r>
+        <w:t>{</w:t>
+      </w:r>
       <w:r>
         <w:rPr>
           <w:i/>
           <w:iCs/>
         </w:rPr>
-        <w:t>os</w:t>
-      </w:r>
-      <w:proofErr w:type="spellEnd"/>
+        <w:t>Aprašomas sistemos funkcionalumas</w:t>
+      </w:r>
+      <w:r>
+        <w:t>}</w:t>
+      </w:r>
+    </w:p>
+    <w:p>
+      <w:pPr>
+        <w:pStyle w:val="BDNUM-SKYRIUS"/>
+        <w:pageBreakBefore/>
+      </w:pPr>
+      <w:bookmarkStart w:id="33" w:name="_Toc388296227"/>
+      <w:r>
+        <w:lastRenderedPageBreak/>
+        <w:t>5. Išvados ir rezultatų apibendrinimas</w:t>
+      </w:r>
+      <w:bookmarkEnd w:id="33"/>
+    </w:p>
+    <w:p>
+      <w:pPr>
+        <w:pStyle w:val="BDTEKSTAS"/>
+      </w:pPr>
+      <w:r>
+        <w:t>{</w:t>
+      </w:r>
       <w:r>
         <w:rPr>
           <w:i/>
           <w:iCs/>
         </w:rPr>
-        <w:t>) ir jos detalus aprašymas</w:t>
+        <w:t>Darbo metu gautų ir dokumentacijoje užfiksuotų rezultatų apibendrinimas bei išvadų formulavimas (1 – 2 lapai). Išvados ir rezultatai privalo būti numeruojamos.</w:t>
       </w:r>
       <w:r>
         <w:t>}</w:t>
@@ -4558,365 +4972,11 @@
       <w:pPr>
         <w:pStyle w:val="BDPOSKYRIS"/>
       </w:pPr>
-      <w:bookmarkStart w:id="27" w:name="_Toc387739655"/>
-      <w:r>
-        <w:t>2.</w:t>
-      </w:r>
-      <w:r>
-        <w:t>8</w:t>
-      </w:r>
-      <w:r>
-        <w:t>. Vartotojo sąsajos projektas</w:t>
-      </w:r>
-      <w:bookmarkEnd w:id="27"/>
-    </w:p>
-    <w:p>
-      <w:pPr>
-        <w:pStyle w:val="BDTEKSTAS"/>
-      </w:pPr>
-      <w:r>
-        <w:t>{</w:t>
-      </w:r>
-      <w:r>
-        <w:rPr>
-          <w:i/>
-          <w:iCs/>
-        </w:rPr>
-        <w:t>Pateikiami vartotojo sąsajos projekto eskizai</w:t>
-      </w:r>
-      <w:r>
-        <w:t>}</w:t>
-      </w:r>
-    </w:p>
-    <w:p>
-      <w:pPr>
-        <w:pStyle w:val="BDPOSKYRIS"/>
-      </w:pPr>
-      <w:bookmarkStart w:id="28" w:name="_Toc387739656"/>
-      <w:r>
-        <w:t>2.X. Poskyris...</w:t>
-      </w:r>
-      <w:bookmarkEnd w:id="28"/>
-    </w:p>
-    <w:p>
-      <w:pPr>
-        <w:pStyle w:val="BDTEKSTAS"/>
-      </w:pPr>
-      <w:r>
-        <w:t>{</w:t>
-      </w:r>
-      <w:r>
-        <w:rPr>
-          <w:i/>
-          <w:iCs/>
-        </w:rPr>
-        <w:t>kiti poskyriai...</w:t>
-      </w:r>
-      <w:r>
-        <w:t>}</w:t>
-      </w:r>
-    </w:p>
-    <w:p>
-      <w:pPr>
-        <w:pStyle w:val="BDTEKSTAS"/>
-      </w:pPr>
-    </w:p>
-    <w:p>
-      <w:pPr>
-        <w:pStyle w:val="BDTEKSTAS"/>
-      </w:pPr>
-    </w:p>
-    <w:p>
-      <w:pPr>
-        <w:pStyle w:val="BDNUM-SKYRIUS"/>
-      </w:pPr>
-    </w:p>
-    <w:p>
-      <w:pPr>
-        <w:pStyle w:val="BDNUM-SKYRIUS"/>
-        <w:pageBreakBefore/>
-      </w:pPr>
-      <w:bookmarkStart w:id="29" w:name="_Toc387739657"/>
-      <w:r>
-        <w:lastRenderedPageBreak/>
-        <w:t>3. Sistemos realizacija ir testavimas</w:t>
-      </w:r>
-      <w:bookmarkEnd w:id="29"/>
-    </w:p>
-    <w:p>
-      <w:pPr>
-        <w:pStyle w:val="BDTEKSTAS"/>
-      </w:pPr>
-      <w:r>
-        <w:t>{</w:t>
-      </w:r>
-      <w:r>
-        <w:rPr>
-          <w:i/>
-          <w:iCs/>
-        </w:rPr>
-        <w:t>Aprašoma su sukurtos įrangos realizacija, testavimu susijusi informacija. Skyriaus struktūra ir pavadinimas priklauso nuo darbo ir temos specifikos.}</w:t>
-      </w:r>
-    </w:p>
-    <w:p/>
-    <w:p>
-      <w:pPr>
-        <w:pStyle w:val="BDPOSKYRIS"/>
-      </w:pPr>
-      <w:bookmarkStart w:id="30" w:name="_Toc387739658"/>
-      <w:r>
-        <w:t>3.1. Vartotojo sąsajos realizacija</w:t>
-      </w:r>
-      <w:bookmarkEnd w:id="30"/>
-    </w:p>
-    <w:p>
-      <w:pPr>
-        <w:pStyle w:val="BDTEKSTAS"/>
-      </w:pPr>
-      <w:r>
-        <w:t>{Realizuotos s</w:t>
-      </w:r>
-      <w:r>
-        <w:rPr>
-          <w:i/>
-          <w:iCs/>
-        </w:rPr>
-        <w:t xml:space="preserve">istemos vartotojo sąsajos </w:t>
-      </w:r>
-      <w:proofErr w:type="spellStart"/>
-      <w:r>
-        <w:rPr>
-          <w:i/>
-          <w:iCs/>
-        </w:rPr>
-        <w:t>ekranvaizdžiai</w:t>
-      </w:r>
-      <w:proofErr w:type="spellEnd"/>
-      <w:r>
-        <w:rPr>
-          <w:i/>
-          <w:iCs/>
-        </w:rPr>
-        <w:t xml:space="preserve"> ir jų aprašymai.</w:t>
-      </w:r>
-      <w:r>
-        <w:t>}</w:t>
-      </w:r>
-    </w:p>
-    <w:p>
-      <w:pPr>
-        <w:pStyle w:val="BDPOSKYRIS"/>
-      </w:pPr>
-      <w:bookmarkStart w:id="31" w:name="_Toc387739659"/>
-      <w:r>
-        <w:t>3.2. Sistemos realizacija</w:t>
-      </w:r>
-      <w:bookmarkEnd w:id="31"/>
-    </w:p>
-    <w:p>
-      <w:pPr>
-        <w:pStyle w:val="BDTEKSTAS"/>
-      </w:pPr>
-      <w:r>
-        <w:t>{</w:t>
-      </w:r>
-      <w:r>
-        <w:rPr>
-          <w:i/>
-          <w:iCs/>
-        </w:rPr>
-        <w:t>Sistemos realizacija, reikalingos bibliotekos, sistemos stipriosios ir silpnosios pusės.</w:t>
-      </w:r>
-      <w:r>
-        <w:t>}</w:t>
-      </w:r>
-    </w:p>
-    <w:p>
-      <w:pPr>
-        <w:pStyle w:val="BDPOSKYRIS"/>
-      </w:pPr>
-      <w:bookmarkStart w:id="32" w:name="_Toc387739660"/>
-      <w:r>
-        <w:t>3.3. Sistemos testavimas</w:t>
-      </w:r>
-      <w:bookmarkEnd w:id="32"/>
-    </w:p>
-    <w:p>
-      <w:pPr>
-        <w:pStyle w:val="BDTEKSTAS"/>
-      </w:pPr>
-      <w:r>
-        <w:t>{</w:t>
-      </w:r>
-      <w:r>
-        <w:rPr>
-          <w:i/>
-          <w:iCs/>
-        </w:rPr>
-        <w:t>Nurodomas įrangos testavimo planas, testavimo duomenų rinkiniai ir gauti rezultatai. Nurodoma sistemos specifikacija ir sąlygos, prie kurių buvo atliekamas testavimas.</w:t>
-      </w:r>
-      <w:r>
-        <w:t>}</w:t>
-      </w:r>
-    </w:p>
-    <w:p>
-      <w:pPr>
-        <w:pStyle w:val="BDPOSKYRIS"/>
-      </w:pPr>
-      <w:bookmarkStart w:id="33" w:name="_Toc387739661"/>
-      <w:r>
-        <w:t>3.X. Poskyris...</w:t>
-      </w:r>
-      <w:bookmarkEnd w:id="33"/>
-    </w:p>
-    <w:p>
-      <w:pPr>
-        <w:pStyle w:val="BDTEKSTAS"/>
-      </w:pPr>
-      <w:r>
-        <w:t>{</w:t>
-      </w:r>
-      <w:r>
-        <w:rPr>
-          <w:i/>
-          <w:iCs/>
-        </w:rPr>
-        <w:t>kiti poskyriai...</w:t>
-      </w:r>
-      <w:r>
-        <w:t>}</w:t>
-      </w:r>
-    </w:p>
-    <w:p>
-      <w:pPr>
-        <w:pStyle w:val="BDNUM-SKYRIUS"/>
-      </w:pPr>
-    </w:p>
-    <w:p>
-      <w:pPr>
-        <w:pStyle w:val="BDNUM-SKYRIUS"/>
-        <w:pageBreakBefore/>
-      </w:pPr>
-      <w:bookmarkStart w:id="34" w:name="_Toc387739662"/>
-      <w:r>
-        <w:lastRenderedPageBreak/>
-        <w:t>4. Dokumentacija naudotojui</w:t>
+      <w:bookmarkStart w:id="34" w:name="_Toc388296228"/>
+      <w:r>
+        <w:t>5.1. Rezultatai</w:t>
       </w:r>
       <w:bookmarkEnd w:id="34"/>
-    </w:p>
-    <w:p>
-      <w:pPr>
-        <w:pStyle w:val="BDTEKSTAS"/>
-      </w:pPr>
-      <w:r>
-        <w:t>{</w:t>
-      </w:r>
-      <w:r>
-        <w:rPr>
-          <w:i/>
-          <w:iCs/>
-        </w:rPr>
-        <w:t>Dokumento dalis, skirta naudotojui, kur aprašomas visas naudotojui aktualus programinės (aparatūrinės) įrangos diegimas ir sistemos funkcionalumas – vartotojo vadovas.</w:t>
-      </w:r>
-      <w:r>
-        <w:t>}</w:t>
-      </w:r>
-    </w:p>
-    <w:p>
-      <w:pPr>
-        <w:pStyle w:val="BDPOSKYRIS"/>
-      </w:pPr>
-      <w:bookmarkStart w:id="35" w:name="_Toc387739663"/>
-      <w:r>
-        <w:t>4.1. Sistemos diegimo vadovas</w:t>
-      </w:r>
-      <w:bookmarkEnd w:id="35"/>
-    </w:p>
-    <w:p>
-      <w:pPr>
-        <w:pStyle w:val="BDTEKSTAS"/>
-      </w:pPr>
-      <w:r>
-        <w:t>{</w:t>
-      </w:r>
-      <w:r>
-        <w:rPr>
-          <w:i/>
-          <w:iCs/>
-        </w:rPr>
-        <w:t>Aprašomas sistemos diegimo procesas</w:t>
-      </w:r>
-      <w:r>
-        <w:t>}</w:t>
-      </w:r>
-    </w:p>
-    <w:p>
-      <w:pPr>
-        <w:pStyle w:val="BDPOSKYRIS"/>
-      </w:pPr>
-      <w:bookmarkStart w:id="36" w:name="_Toc387739664"/>
-      <w:r>
-        <w:t>3.2. Sistemos vartotojo vadovas</w:t>
-      </w:r>
-      <w:bookmarkEnd w:id="36"/>
-    </w:p>
-    <w:p>
-      <w:pPr>
-        <w:pStyle w:val="BDTEKSTAS"/>
-      </w:pPr>
-      <w:r>
-        <w:t>{</w:t>
-      </w:r>
-      <w:r>
-        <w:rPr>
-          <w:i/>
-          <w:iCs/>
-        </w:rPr>
-        <w:t>Aprašomas sistemos funkcionalumas</w:t>
-      </w:r>
-      <w:r>
-        <w:t>}</w:t>
-      </w:r>
-    </w:p>
-    <w:p>
-      <w:pPr>
-        <w:pStyle w:val="BDNUM-SKYRIUS"/>
-        <w:pageBreakBefore/>
-      </w:pPr>
-      <w:bookmarkStart w:id="37" w:name="_Toc387739665"/>
-      <w:r>
-        <w:lastRenderedPageBreak/>
-        <w:t>5. Išvados ir rezultatų apibendrinimas</w:t>
-      </w:r>
-      <w:bookmarkEnd w:id="37"/>
-    </w:p>
-    <w:p>
-      <w:pPr>
-        <w:pStyle w:val="BDTEKSTAS"/>
-      </w:pPr>
-      <w:r>
-        <w:t>{</w:t>
-      </w:r>
-      <w:r>
-        <w:rPr>
-          <w:i/>
-          <w:iCs/>
-        </w:rPr>
-        <w:t>Darbo metu gautų ir dokumentacijoje užfiksuotų rezultatų apibendrinimas bei išvadų formulavimas (1 – 2 lapai). Išvados ir rezultatai privalo būti numeruojamos.</w:t>
-      </w:r>
-      <w:r>
-        <w:t>}</w:t>
-      </w:r>
-    </w:p>
-    <w:p>
-      <w:pPr>
-        <w:pStyle w:val="BDPOSKYRIS"/>
-      </w:pPr>
-      <w:bookmarkStart w:id="38" w:name="_Toc387739666"/>
-      <w:r>
-        <w:t>5.1. Rezultatai</w:t>
-      </w:r>
-      <w:bookmarkEnd w:id="38"/>
     </w:p>
     <w:p>
       <w:pPr>
@@ -4962,11 +5022,11 @@
       <w:pPr>
         <w:pStyle w:val="BDPOSKYRIS"/>
       </w:pPr>
-      <w:bookmarkStart w:id="39" w:name="_Toc387739667"/>
+      <w:bookmarkStart w:id="35" w:name="_Toc388296229"/>
       <w:r>
         <w:t>5.2. Išvados</w:t>
       </w:r>
-      <w:bookmarkEnd w:id="39"/>
+      <w:bookmarkEnd w:id="35"/>
     </w:p>
     <w:p>
       <w:pPr>
@@ -5018,12 +5078,12 @@
         <w:pStyle w:val="BDNUM-SKYRIUS"/>
         <w:pageBreakBefore/>
       </w:pPr>
-      <w:bookmarkStart w:id="40" w:name="_Toc387739668"/>
+      <w:bookmarkStart w:id="36" w:name="_Toc388296230"/>
       <w:r>
         <w:lastRenderedPageBreak/>
         <w:t>6. Literatūra</w:t>
       </w:r>
-      <w:bookmarkEnd w:id="40"/>
+      <w:bookmarkEnd w:id="36"/>
     </w:p>
     <w:p>
       <w:pPr>
@@ -5080,6 +5140,8 @@
       <w:r>
         <w:t>; INSPEC]</w:t>
       </w:r>
+      <w:bookmarkStart w:id="37" w:name="_GoBack"/>
+      <w:bookmarkEnd w:id="37"/>
     </w:p>
     <w:p>
       <w:pPr>
@@ -5109,12 +5171,12 @@
         <w:pStyle w:val="BDNUM-SKYRIUS"/>
         <w:pageBreakBefore/>
       </w:pPr>
-      <w:bookmarkStart w:id="41" w:name="_Toc387739669"/>
+      <w:bookmarkStart w:id="38" w:name="_Toc388296231"/>
       <w:r>
         <w:lastRenderedPageBreak/>
         <w:t>Priedai</w:t>
       </w:r>
-      <w:bookmarkEnd w:id="41"/>
+      <w:bookmarkEnd w:id="38"/>
     </w:p>
     <w:p>
       <w:pPr>
@@ -5138,11 +5200,11 @@
       <w:pPr>
         <w:pStyle w:val="BDPOSKYRIS"/>
       </w:pPr>
-      <w:bookmarkStart w:id="42" w:name="_Toc387739670"/>
+      <w:bookmarkStart w:id="39" w:name="_Toc388296232"/>
       <w:r>
         <w:t>1 priedas</w:t>
       </w:r>
-      <w:bookmarkEnd w:id="42"/>
+      <w:bookmarkEnd w:id="39"/>
     </w:p>
     <w:p>
       <w:pPr>
@@ -5189,7 +5251,7 @@
       </w:pPr>
     </w:p>
     <w:sectPr>
-      <w:footerReference w:type="first" r:id="rId12"/>
+      <w:footerReference w:type="first" r:id="rId14"/>
       <w:pgSz w:w="11906" w:h="16838"/>
       <w:pgMar w:top="1020" w:right="1020" w:bottom="1020" w:left="1134" w:header="720" w:footer="720" w:gutter="0"/>
       <w:cols w:space="720"/>
@@ -5272,7 +5334,7 @@
 <file path=word/numbering.xml><?xml version="1.0" encoding="utf-8"?>
 <w:numbering xmlns:wpc="http://schemas.microsoft.com/office/word/2010/wordprocessingCanvas" xmlns:mc="http://schemas.openxmlformats.org/markup-compatibility/2006" xmlns:o="urn:schemas-microsoft-com:office:office" xmlns:r="http://schemas.openxmlformats.org/officeDocument/2006/relationships" xmlns:m="http://schemas.openxmlformats.org/officeDocument/2006/math" xmlns:v="urn:schemas-microsoft-com:vml" xmlns:wp14="http://schemas.microsoft.com/office/word/2010/wordprocessingDrawing" xmlns:wp="http://schemas.openxmlformats.org/drawingml/2006/wordprocessingDrawing" xmlns:w10="urn:schemas-microsoft-com:office:word" xmlns:w="http://schemas.openxmlformats.org/wordprocessingml/2006/main" xmlns:w14="http://schemas.microsoft.com/office/word/2010/wordml" xmlns:wpg="http://schemas.microsoft.com/office/word/2010/wordprocessingGroup" xmlns:wpi="http://schemas.microsoft.com/office/word/2010/wordprocessingInk" xmlns:wne="http://schemas.microsoft.com/office/word/2006/wordml" xmlns:wps="http://schemas.microsoft.com/office/word/2010/wordprocessingShape" mc:Ignorable="w14 wp14">
   <w:abstractNum w:abstractNumId="0">
-    <w:nsid w:val="0F671FB9"/>
+    <w:nsid w:val="00317C27"/>
     <w:multiLevelType w:val="multilevel"/>
     <w:tmpl w:val="613A735C"/>
     <w:lvl w:ilvl="0">
@@ -5389,66 +5451,7 @@
     </w:lvl>
   </w:abstractNum>
   <w:abstractNum w:abstractNumId="1">
-    <w:nsid w:val="3D496733"/>
-    <w:multiLevelType w:val="multilevel"/>
-    <w:tmpl w:val="B17A4AD2"/>
-    <w:lvl w:ilvl="0">
-      <w:start w:val="1"/>
-      <w:numFmt w:val="decimal"/>
-      <w:lvlText w:val="%1."/>
-      <w:lvlJc w:val="left"/>
-    </w:lvl>
-    <w:lvl w:ilvl="1">
-      <w:start w:val="1"/>
-      <w:numFmt w:val="decimal"/>
-      <w:lvlText w:val="%2."/>
-      <w:lvlJc w:val="left"/>
-    </w:lvl>
-    <w:lvl w:ilvl="2">
-      <w:start w:val="1"/>
-      <w:numFmt w:val="decimal"/>
-      <w:lvlText w:val="%3."/>
-      <w:lvlJc w:val="left"/>
-    </w:lvl>
-    <w:lvl w:ilvl="3">
-      <w:start w:val="1"/>
-      <w:numFmt w:val="decimal"/>
-      <w:lvlText w:val="%4."/>
-      <w:lvlJc w:val="left"/>
-    </w:lvl>
-    <w:lvl w:ilvl="4">
-      <w:start w:val="1"/>
-      <w:numFmt w:val="decimal"/>
-      <w:lvlText w:val="%5."/>
-      <w:lvlJc w:val="left"/>
-    </w:lvl>
-    <w:lvl w:ilvl="5">
-      <w:start w:val="1"/>
-      <w:numFmt w:val="decimal"/>
-      <w:lvlText w:val="%6."/>
-      <w:lvlJc w:val="left"/>
-    </w:lvl>
-    <w:lvl w:ilvl="6">
-      <w:start w:val="1"/>
-      <w:numFmt w:val="decimal"/>
-      <w:lvlText w:val="%7."/>
-      <w:lvlJc w:val="left"/>
-    </w:lvl>
-    <w:lvl w:ilvl="7">
-      <w:start w:val="1"/>
-      <w:numFmt w:val="decimal"/>
-      <w:lvlText w:val="%8."/>
-      <w:lvlJc w:val="left"/>
-    </w:lvl>
-    <w:lvl w:ilvl="8">
-      <w:start w:val="1"/>
-      <w:numFmt w:val="decimal"/>
-      <w:lvlText w:val="%9."/>
-      <w:lvlJc w:val="left"/>
-    </w:lvl>
-  </w:abstractNum>
-  <w:abstractNum w:abstractNumId="2">
-    <w:nsid w:val="46CF2483"/>
+    <w:nsid w:val="0F671FB9"/>
     <w:multiLevelType w:val="multilevel"/>
     <w:tmpl w:val="613A735C"/>
     <w:lvl w:ilvl="0">
@@ -5564,11 +5567,10 @@
       </w:rPr>
     </w:lvl>
   </w:abstractNum>
-  <w:abstractNum w:abstractNumId="3">
-    <w:nsid w:val="508546C8"/>
+  <w:abstractNum w:abstractNumId="2">
+    <w:nsid w:val="3D496733"/>
     <w:multiLevelType w:val="multilevel"/>
-    <w:tmpl w:val="6D4A4A72"/>
-    <w:styleLink w:val="Numbering1"/>
+    <w:tmpl w:val="B17A4AD2"/>
     <w:lvl w:ilvl="0">
       <w:start w:val="1"/>
       <w:numFmt w:val="decimal"/>
@@ -5624,12 +5626,12 @@
       <w:lvlJc w:val="left"/>
     </w:lvl>
   </w:abstractNum>
-  <w:abstractNum w:abstractNumId="4">
-    <w:nsid w:val="661628FE"/>
+  <w:abstractNum w:abstractNumId="3">
+    <w:nsid w:val="46CF2483"/>
     <w:multiLevelType w:val="multilevel"/>
-    <w:tmpl w:val="0A301602"/>
+    <w:tmpl w:val="613A735C"/>
     <w:lvl w:ilvl="0">
-      <w:start w:val="8"/>
+      <w:start w:val="1"/>
       <w:numFmt w:val="decimal"/>
       <w:lvlText w:val="%1."/>
       <w:lvlJc w:val="left"/>
@@ -5645,7 +5647,7 @@
       </w:rPr>
     </w:lvl>
     <w:lvl w:ilvl="1">
-      <w:start w:val="2"/>
+      <w:start w:val="1"/>
       <w:numFmt w:val="decimal"/>
       <w:lvlText w:val="%1.%2."/>
       <w:lvlJc w:val="left"/>
@@ -5741,8 +5743,68 @@
       </w:rPr>
     </w:lvl>
   </w:abstractNum>
+  <w:abstractNum w:abstractNumId="4">
+    <w:nsid w:val="508546C8"/>
+    <w:multiLevelType w:val="multilevel"/>
+    <w:tmpl w:val="6D4A4A72"/>
+    <w:styleLink w:val="Numbering1"/>
+    <w:lvl w:ilvl="0">
+      <w:start w:val="1"/>
+      <w:numFmt w:val="decimal"/>
+      <w:lvlText w:val="%1."/>
+      <w:lvlJc w:val="left"/>
+    </w:lvl>
+    <w:lvl w:ilvl="1">
+      <w:start w:val="1"/>
+      <w:numFmt w:val="decimal"/>
+      <w:lvlText w:val="%2."/>
+      <w:lvlJc w:val="left"/>
+    </w:lvl>
+    <w:lvl w:ilvl="2">
+      <w:start w:val="1"/>
+      <w:numFmt w:val="decimal"/>
+      <w:lvlText w:val="%3."/>
+      <w:lvlJc w:val="left"/>
+    </w:lvl>
+    <w:lvl w:ilvl="3">
+      <w:start w:val="1"/>
+      <w:numFmt w:val="decimal"/>
+      <w:lvlText w:val="%4."/>
+      <w:lvlJc w:val="left"/>
+    </w:lvl>
+    <w:lvl w:ilvl="4">
+      <w:start w:val="1"/>
+      <w:numFmt w:val="decimal"/>
+      <w:lvlText w:val="%5."/>
+      <w:lvlJc w:val="left"/>
+    </w:lvl>
+    <w:lvl w:ilvl="5">
+      <w:start w:val="1"/>
+      <w:numFmt w:val="decimal"/>
+      <w:lvlText w:val="%6."/>
+      <w:lvlJc w:val="left"/>
+    </w:lvl>
+    <w:lvl w:ilvl="6">
+      <w:start w:val="1"/>
+      <w:numFmt w:val="decimal"/>
+      <w:lvlText w:val="%7."/>
+      <w:lvlJc w:val="left"/>
+    </w:lvl>
+    <w:lvl w:ilvl="7">
+      <w:start w:val="1"/>
+      <w:numFmt w:val="decimal"/>
+      <w:lvlText w:val="%8."/>
+      <w:lvlJc w:val="left"/>
+    </w:lvl>
+    <w:lvl w:ilvl="8">
+      <w:start w:val="1"/>
+      <w:numFmt w:val="decimal"/>
+      <w:lvlText w:val="%9."/>
+      <w:lvlJc w:val="left"/>
+    </w:lvl>
+  </w:abstractNum>
   <w:abstractNum w:abstractNumId="5">
-    <w:nsid w:val="68A251C2"/>
+    <w:nsid w:val="63A200F8"/>
     <w:multiLevelType w:val="multilevel"/>
     <w:tmpl w:val="613A735C"/>
     <w:lvl w:ilvl="0">
@@ -5859,6 +5921,240 @@
     </w:lvl>
   </w:abstractNum>
   <w:abstractNum w:abstractNumId="6">
+    <w:nsid w:val="661628FE"/>
+    <w:multiLevelType w:val="multilevel"/>
+    <w:tmpl w:val="0A301602"/>
+    <w:lvl w:ilvl="0">
+      <w:start w:val="8"/>
+      <w:numFmt w:val="decimal"/>
+      <w:lvlText w:val="%1."/>
+      <w:lvlJc w:val="left"/>
+      <w:pPr>
+        <w:ind w:left="360" w:hanging="360"/>
+      </w:pPr>
+      <w:rPr>
+        <w:rFonts w:asciiTheme="majorHAnsi" w:hAnsiTheme="majorHAnsi" w:cstheme="majorHAnsi" w:hint="default"/>
+        <w:b/>
+        <w:color w:val="4F81BD" w:themeColor="accent1"/>
+        <w:sz w:val="28"/>
+        <w:szCs w:val="28"/>
+      </w:rPr>
+    </w:lvl>
+    <w:lvl w:ilvl="1">
+      <w:start w:val="2"/>
+      <w:numFmt w:val="decimal"/>
+      <w:lvlText w:val="%1.%2."/>
+      <w:lvlJc w:val="left"/>
+      <w:pPr>
+        <w:ind w:left="792" w:hanging="720"/>
+      </w:pPr>
+      <w:rPr>
+        <w:rFonts w:hint="default"/>
+      </w:rPr>
+    </w:lvl>
+    <w:lvl w:ilvl="2">
+      <w:start w:val="1"/>
+      <w:numFmt w:val="decimal"/>
+      <w:lvlText w:val="%1.%2.%3."/>
+      <w:lvlJc w:val="left"/>
+      <w:pPr>
+        <w:ind w:left="1224" w:hanging="504"/>
+      </w:pPr>
+      <w:rPr>
+        <w:rFonts w:hint="default"/>
+      </w:rPr>
+    </w:lvl>
+    <w:lvl w:ilvl="3">
+      <w:start w:val="1"/>
+      <w:numFmt w:val="decimal"/>
+      <w:lvlText w:val="%1.%2.%3.%4."/>
+      <w:lvlJc w:val="left"/>
+      <w:pPr>
+        <w:ind w:left="1728" w:hanging="648"/>
+      </w:pPr>
+      <w:rPr>
+        <w:rFonts w:hint="default"/>
+      </w:rPr>
+    </w:lvl>
+    <w:lvl w:ilvl="4">
+      <w:start w:val="1"/>
+      <w:numFmt w:val="decimal"/>
+      <w:lvlText w:val="%1.%2.%3.%4.%5."/>
+      <w:lvlJc w:val="left"/>
+      <w:pPr>
+        <w:ind w:left="2232" w:hanging="792"/>
+      </w:pPr>
+      <w:rPr>
+        <w:rFonts w:hint="default"/>
+      </w:rPr>
+    </w:lvl>
+    <w:lvl w:ilvl="5">
+      <w:start w:val="1"/>
+      <w:numFmt w:val="decimal"/>
+      <w:lvlText w:val="%1.%2.%3.%4.%5.%6."/>
+      <w:lvlJc w:val="left"/>
+      <w:pPr>
+        <w:ind w:left="2736" w:hanging="936"/>
+      </w:pPr>
+      <w:rPr>
+        <w:rFonts w:hint="default"/>
+      </w:rPr>
+    </w:lvl>
+    <w:lvl w:ilvl="6">
+      <w:start w:val="1"/>
+      <w:numFmt w:val="decimal"/>
+      <w:lvlText w:val="%1.%2.%3.%4.%5.%6.%7."/>
+      <w:lvlJc w:val="left"/>
+      <w:pPr>
+        <w:ind w:left="3240" w:hanging="1080"/>
+      </w:pPr>
+      <w:rPr>
+        <w:rFonts w:hint="default"/>
+      </w:rPr>
+    </w:lvl>
+    <w:lvl w:ilvl="7">
+      <w:start w:val="1"/>
+      <w:numFmt w:val="decimal"/>
+      <w:lvlText w:val="%1.%2.%3.%4.%5.%6.%7.%8."/>
+      <w:lvlJc w:val="left"/>
+      <w:pPr>
+        <w:ind w:left="3744" w:hanging="1224"/>
+      </w:pPr>
+      <w:rPr>
+        <w:rFonts w:hint="default"/>
+      </w:rPr>
+    </w:lvl>
+    <w:lvl w:ilvl="8">
+      <w:start w:val="1"/>
+      <w:numFmt w:val="decimal"/>
+      <w:lvlText w:val="%1.%2.%3.%4.%5.%6.%7.%8.%9."/>
+      <w:lvlJc w:val="left"/>
+      <w:pPr>
+        <w:ind w:left="4320" w:hanging="1440"/>
+      </w:pPr>
+      <w:rPr>
+        <w:rFonts w:hint="default"/>
+      </w:rPr>
+    </w:lvl>
+  </w:abstractNum>
+  <w:abstractNum w:abstractNumId="7">
+    <w:nsid w:val="68A251C2"/>
+    <w:multiLevelType w:val="multilevel"/>
+    <w:tmpl w:val="613A735C"/>
+    <w:lvl w:ilvl="0">
+      <w:start w:val="1"/>
+      <w:numFmt w:val="decimal"/>
+      <w:lvlText w:val="%1."/>
+      <w:lvlJc w:val="left"/>
+      <w:pPr>
+        <w:ind w:left="360" w:hanging="360"/>
+      </w:pPr>
+      <w:rPr>
+        <w:rFonts w:asciiTheme="majorHAnsi" w:hAnsiTheme="majorHAnsi" w:cstheme="majorHAnsi" w:hint="default"/>
+        <w:b/>
+        <w:color w:val="4F81BD" w:themeColor="accent1"/>
+        <w:sz w:val="28"/>
+        <w:szCs w:val="28"/>
+      </w:rPr>
+    </w:lvl>
+    <w:lvl w:ilvl="1">
+      <w:start w:val="1"/>
+      <w:numFmt w:val="decimal"/>
+      <w:lvlText w:val="%1.%2."/>
+      <w:lvlJc w:val="left"/>
+      <w:pPr>
+        <w:ind w:left="792" w:hanging="720"/>
+      </w:pPr>
+      <w:rPr>
+        <w:rFonts w:hint="default"/>
+      </w:rPr>
+    </w:lvl>
+    <w:lvl w:ilvl="2">
+      <w:start w:val="1"/>
+      <w:numFmt w:val="decimal"/>
+      <w:lvlText w:val="%1.%2.%3."/>
+      <w:lvlJc w:val="left"/>
+      <w:pPr>
+        <w:ind w:left="1224" w:hanging="504"/>
+      </w:pPr>
+      <w:rPr>
+        <w:rFonts w:hint="default"/>
+      </w:rPr>
+    </w:lvl>
+    <w:lvl w:ilvl="3">
+      <w:start w:val="1"/>
+      <w:numFmt w:val="decimal"/>
+      <w:lvlText w:val="%1.%2.%3.%4."/>
+      <w:lvlJc w:val="left"/>
+      <w:pPr>
+        <w:ind w:left="1728" w:hanging="648"/>
+      </w:pPr>
+      <w:rPr>
+        <w:rFonts w:hint="default"/>
+      </w:rPr>
+    </w:lvl>
+    <w:lvl w:ilvl="4">
+      <w:start w:val="1"/>
+      <w:numFmt w:val="decimal"/>
+      <w:lvlText w:val="%1.%2.%3.%4.%5."/>
+      <w:lvlJc w:val="left"/>
+      <w:pPr>
+        <w:ind w:left="2232" w:hanging="792"/>
+      </w:pPr>
+      <w:rPr>
+        <w:rFonts w:hint="default"/>
+      </w:rPr>
+    </w:lvl>
+    <w:lvl w:ilvl="5">
+      <w:start w:val="1"/>
+      <w:numFmt w:val="decimal"/>
+      <w:lvlText w:val="%1.%2.%3.%4.%5.%6."/>
+      <w:lvlJc w:val="left"/>
+      <w:pPr>
+        <w:ind w:left="2736" w:hanging="936"/>
+      </w:pPr>
+      <w:rPr>
+        <w:rFonts w:hint="default"/>
+      </w:rPr>
+    </w:lvl>
+    <w:lvl w:ilvl="6">
+      <w:start w:val="1"/>
+      <w:numFmt w:val="decimal"/>
+      <w:lvlText w:val="%1.%2.%3.%4.%5.%6.%7."/>
+      <w:lvlJc w:val="left"/>
+      <w:pPr>
+        <w:ind w:left="3240" w:hanging="1080"/>
+      </w:pPr>
+      <w:rPr>
+        <w:rFonts w:hint="default"/>
+      </w:rPr>
+    </w:lvl>
+    <w:lvl w:ilvl="7">
+      <w:start w:val="1"/>
+      <w:numFmt w:val="decimal"/>
+      <w:lvlText w:val="%1.%2.%3.%4.%5.%6.%7.%8."/>
+      <w:lvlJc w:val="left"/>
+      <w:pPr>
+        <w:ind w:left="3744" w:hanging="1224"/>
+      </w:pPr>
+      <w:rPr>
+        <w:rFonts w:hint="default"/>
+      </w:rPr>
+    </w:lvl>
+    <w:lvl w:ilvl="8">
+      <w:start w:val="1"/>
+      <w:numFmt w:val="decimal"/>
+      <w:lvlText w:val="%1.%2.%3.%4.%5.%6.%7.%8.%9."/>
+      <w:lvlJc w:val="left"/>
+      <w:pPr>
+        <w:ind w:left="4320" w:hanging="1440"/>
+      </w:pPr>
+      <w:rPr>
+        <w:rFonts w:hint="default"/>
+      </w:rPr>
+    </w:lvl>
+  </w:abstractNum>
+  <w:abstractNum w:abstractNumId="8">
     <w:nsid w:val="6FE7464C"/>
     <w:multiLevelType w:val="multilevel"/>
     <w:tmpl w:val="4282F308"/>
@@ -5918,24 +6214,30 @@
     </w:lvl>
   </w:abstractNum>
   <w:num w:numId="1">
+    <w:abstractNumId w:val="4"/>
+  </w:num>
+  <w:num w:numId="2">
+    <w:abstractNumId w:val="2"/>
+  </w:num>
+  <w:num w:numId="3">
+    <w:abstractNumId w:val="8"/>
+  </w:num>
+  <w:num w:numId="4">
+    <w:abstractNumId w:val="1"/>
+  </w:num>
+  <w:num w:numId="5">
     <w:abstractNumId w:val="3"/>
   </w:num>
-  <w:num w:numId="2">
-    <w:abstractNumId w:val="1"/>
-  </w:num>
-  <w:num w:numId="3">
+  <w:num w:numId="6">
     <w:abstractNumId w:val="6"/>
   </w:num>
-  <w:num w:numId="4">
+  <w:num w:numId="7">
+    <w:abstractNumId w:val="7"/>
+  </w:num>
+  <w:num w:numId="8">
     <w:abstractNumId w:val="0"/>
   </w:num>
-  <w:num w:numId="5">
-    <w:abstractNumId w:val="2"/>
-  </w:num>
-  <w:num w:numId="6">
-    <w:abstractNumId w:val="4"/>
-  </w:num>
-  <w:num w:numId="7">
+  <w:num w:numId="9">
     <w:abstractNumId w:val="5"/>
   </w:num>
 </w:numbering>
@@ -5964,7 +6266,7 @@
   </w:docDefaults>
   <w:latentStyles w:defLockedState="0" w:defUIPriority="99" w:defSemiHidden="1" w:defUnhideWhenUsed="1" w:defQFormat="0" w:count="267">
     <w:lsdException w:name="Normal" w:semiHidden="0" w:uiPriority="0" w:unhideWhenUsed="0" w:qFormat="1"/>
-    <w:lsdException w:name="heading 1" w:semiHidden="0" w:uiPriority="9" w:unhideWhenUsed="0" w:qFormat="1"/>
+    <w:lsdException w:name="heading 1" w:semiHidden="0" w:uiPriority="0" w:unhideWhenUsed="0" w:qFormat="1"/>
     <w:lsdException w:name="heading 2" w:uiPriority="9" w:qFormat="1"/>
     <w:lsdException w:name="heading 3" w:uiPriority="9" w:qFormat="1"/>
     <w:lsdException w:name="heading 4" w:uiPriority="9" w:qFormat="1"/>
@@ -6143,10 +6445,34 @@
       <w:bCs/>
     </w:rPr>
   </w:style>
+  <w:style w:type="paragraph" w:styleId="Heading4">
+    <w:name w:val="heading 4"/>
+    <w:basedOn w:val="Normal"/>
+    <w:next w:val="Normal"/>
+    <w:link w:val="Heading4Char"/>
+    <w:uiPriority w:val="9"/>
+    <w:unhideWhenUsed/>
+    <w:qFormat/>
+    <w:rsid w:val="00B466B4"/>
+    <w:pPr>
+      <w:keepNext/>
+      <w:keepLines/>
+      <w:spacing w:before="200"/>
+      <w:outlineLvl w:val="3"/>
+    </w:pPr>
+    <w:rPr>
+      <w:rFonts w:asciiTheme="majorHAnsi" w:eastAsiaTheme="majorEastAsia" w:hAnsiTheme="majorHAnsi" w:cs="Mangal"/>
+      <w:b/>
+      <w:bCs/>
+      <w:i/>
+      <w:iCs/>
+      <w:color w:val="4F81BD" w:themeColor="accent1"/>
+      <w:szCs w:val="21"/>
+    </w:rPr>
+  </w:style>
   <w:style w:type="character" w:default="1" w:styleId="DefaultParagraphFont">
     <w:name w:val="Default Paragraph Font"/>
     <w:uiPriority w:val="1"/>
-    <w:semiHidden/>
     <w:unhideWhenUsed/>
   </w:style>
   <w:style w:type="table" w:default="1" w:styleId="TableNormal">
@@ -6579,6 +6905,22 @@
       <w:lang w:val="en-US" w:eastAsia="en-US" w:bidi="ar-SA"/>
     </w:rPr>
   </w:style>
+  <w:style w:type="character" w:customStyle="1" w:styleId="Heading4Char">
+    <w:name w:val="Heading 4 Char"/>
+    <w:basedOn w:val="DefaultParagraphFont"/>
+    <w:link w:val="Heading4"/>
+    <w:uiPriority w:val="9"/>
+    <w:rsid w:val="00B466B4"/>
+    <w:rPr>
+      <w:rFonts w:asciiTheme="majorHAnsi" w:eastAsiaTheme="majorEastAsia" w:hAnsiTheme="majorHAnsi" w:cs="Mangal"/>
+      <w:b/>
+      <w:bCs/>
+      <w:i/>
+      <w:iCs/>
+      <w:color w:val="4F81BD" w:themeColor="accent1"/>
+      <w:szCs w:val="21"/>
+    </w:rPr>
+  </w:style>
 </w:styles>
 </file>
 
@@ -6605,7 +6947,7 @@
   </w:docDefaults>
   <w:latentStyles w:defLockedState="0" w:defUIPriority="99" w:defSemiHidden="1" w:defUnhideWhenUsed="1" w:defQFormat="0" w:count="267">
     <w:lsdException w:name="Normal" w:semiHidden="0" w:uiPriority="0" w:unhideWhenUsed="0" w:qFormat="1"/>
-    <w:lsdException w:name="heading 1" w:semiHidden="0" w:uiPriority="9" w:unhideWhenUsed="0" w:qFormat="1"/>
+    <w:lsdException w:name="heading 1" w:semiHidden="0" w:uiPriority="0" w:unhideWhenUsed="0" w:qFormat="1"/>
     <w:lsdException w:name="heading 2" w:uiPriority="9" w:qFormat="1"/>
     <w:lsdException w:name="heading 3" w:uiPriority="9" w:qFormat="1"/>
     <w:lsdException w:name="heading 4" w:uiPriority="9" w:qFormat="1"/>
@@ -6784,10 +7126,34 @@
       <w:bCs/>
     </w:rPr>
   </w:style>
+  <w:style w:type="paragraph" w:styleId="Heading4">
+    <w:name w:val="heading 4"/>
+    <w:basedOn w:val="Normal"/>
+    <w:next w:val="Normal"/>
+    <w:link w:val="Heading4Char"/>
+    <w:uiPriority w:val="9"/>
+    <w:unhideWhenUsed/>
+    <w:qFormat/>
+    <w:rsid w:val="00B466B4"/>
+    <w:pPr>
+      <w:keepNext/>
+      <w:keepLines/>
+      <w:spacing w:before="200"/>
+      <w:outlineLvl w:val="3"/>
+    </w:pPr>
+    <w:rPr>
+      <w:rFonts w:asciiTheme="majorHAnsi" w:eastAsiaTheme="majorEastAsia" w:hAnsiTheme="majorHAnsi" w:cs="Mangal"/>
+      <w:b/>
+      <w:bCs/>
+      <w:i/>
+      <w:iCs/>
+      <w:color w:val="4F81BD" w:themeColor="accent1"/>
+      <w:szCs w:val="21"/>
+    </w:rPr>
+  </w:style>
   <w:style w:type="character" w:default="1" w:styleId="DefaultParagraphFont">
     <w:name w:val="Default Paragraph Font"/>
     <w:uiPriority w:val="1"/>
-    <w:semiHidden/>
     <w:unhideWhenUsed/>
   </w:style>
   <w:style w:type="table" w:default="1" w:styleId="TableNormal">
@@ -7218,6 +7584,22 @@
       <w:rFonts w:asciiTheme="minorHAnsi" w:eastAsiaTheme="minorEastAsia" w:hAnsiTheme="minorHAnsi" w:cstheme="minorBidi"/>
       <w:kern w:val="0"/>
       <w:lang w:val="en-US" w:eastAsia="en-US" w:bidi="ar-SA"/>
+    </w:rPr>
+  </w:style>
+  <w:style w:type="character" w:customStyle="1" w:styleId="Heading4Char">
+    <w:name w:val="Heading 4 Char"/>
+    <w:basedOn w:val="DefaultParagraphFont"/>
+    <w:link w:val="Heading4"/>
+    <w:uiPriority w:val="9"/>
+    <w:rsid w:val="00B466B4"/>
+    <w:rPr>
+      <w:rFonts w:asciiTheme="majorHAnsi" w:eastAsiaTheme="majorEastAsia" w:hAnsiTheme="majorHAnsi" w:cs="Mangal"/>
+      <w:b/>
+      <w:bCs/>
+      <w:i/>
+      <w:iCs/>
+      <w:color w:val="4F81BD" w:themeColor="accent1"/>
+      <w:szCs w:val="21"/>
     </w:rPr>
   </w:style>
 </w:styles>
@@ -7513,7 +7895,7 @@
 </file>
 
 <file path=customXml/itemProps1.xml><?xml version="1.0" encoding="utf-8"?>
-<ds:datastoreItem xmlns:ds="http://schemas.openxmlformats.org/officeDocument/2006/customXml" ds:itemID="{0F236C97-B1E6-4990-8BC4-B4BF71E511B4}">
+<ds:datastoreItem xmlns:ds="http://schemas.openxmlformats.org/officeDocument/2006/customXml" ds:itemID="{24074396-2C14-495A-84E1-1DCDB1E0D3F9}">
   <ds:schemaRefs>
     <ds:schemaRef ds:uri="http://schemas.openxmlformats.org/officeDocument/2006/bibliography"/>
   </ds:schemaRefs>

</xml_diff>

<commit_message>
Added to report file
</commit_message>
<xml_diff>
--- a/Atsiskaitymai/PTP_imgcrv.docx
+++ b/Atsiskaitymai/PTP_imgcrv.docx
@@ -1,6 +1,6 @@
 
 <file path=word/document.xml><?xml version="1.0" encoding="utf-8"?>
-<w:document xmlns:wpc="http://schemas.microsoft.com/office/word/2010/wordprocessingCanvas" xmlns:mc="http://schemas.openxmlformats.org/markup-compatibility/2006" xmlns:o="urn:schemas-microsoft-com:office:office" xmlns:r="http://schemas.openxmlformats.org/officeDocument/2006/relationships" xmlns:m="http://schemas.openxmlformats.org/officeDocument/2006/math" xmlns:v="urn:schemas-microsoft-com:vml" xmlns:wp14="http://schemas.microsoft.com/office/word/2010/wordprocessingDrawing" xmlns:wp="http://schemas.openxmlformats.org/drawingml/2006/wordprocessingDrawing" xmlns:w10="urn:schemas-microsoft-com:office:word" xmlns:w="http://schemas.openxmlformats.org/wordprocessingml/2006/main" xmlns:w14="http://schemas.microsoft.com/office/word/2010/wordml" xmlns:wpg="http://schemas.microsoft.com/office/word/2010/wordprocessingGroup" xmlns:wpi="http://schemas.microsoft.com/office/word/2010/wordprocessingInk" xmlns:wne="http://schemas.microsoft.com/office/word/2006/wordml" xmlns:wps="http://schemas.microsoft.com/office/word/2010/wordprocessingShape" mc:Ignorable="w14 wp14">
+<w:document xmlns:wpc="http://schemas.microsoft.com/office/word/2010/wordprocessingCanvas" xmlns:mc="http://schemas.openxmlformats.org/markup-compatibility/2006" xmlns:o="urn:schemas-microsoft-com:office:office" xmlns:r="http://schemas.openxmlformats.org/officeDocument/2006/relationships" xmlns:m="http://schemas.openxmlformats.org/officeDocument/2006/math" xmlns:v="urn:schemas-microsoft-com:vml" xmlns:wp14="http://schemas.microsoft.com/office/word/2010/wordprocessingDrawing" xmlns:wp="http://schemas.openxmlformats.org/drawingml/2006/wordprocessingDrawing" xmlns:w10="urn:schemas-microsoft-com:office:word" xmlns:w="http://schemas.openxmlformats.org/wordprocessingml/2006/main" xmlns:w14="http://schemas.microsoft.com/office/word/2010/wordml" xmlns:w15="http://schemas.microsoft.com/office/word/2012/wordml" xmlns:wpg="http://schemas.microsoft.com/office/word/2010/wordprocessingGroup" xmlns:wpi="http://schemas.microsoft.com/office/word/2010/wordprocessingInk" xmlns:wne="http://schemas.microsoft.com/office/word/2006/wordml" xmlns:wps="http://schemas.microsoft.com/office/word/2010/wordprocessingShape" mc:Ignorable="w14 w15 wp14">
   <w:body>
     <w:p>
       <w:pPr>
@@ -26,7 +26,7 @@
       <w:r>
         <w:rPr>
           <w:noProof/>
-          <w:lang w:eastAsia="lt-LT" w:bidi="ar-SA"/>
+          <w:lang w:val="en-US" w:eastAsia="en-US" w:bidi="ar-SA"/>
         </w:rPr>
         <w:drawing>
           <wp:inline distT="0" distB="0" distL="0" distR="0" wp14:anchorId="0A969A01" wp14:editId="4E9EC1DF">
@@ -46,7 +46,7 @@
                     </pic:cNvPicPr>
                   </pic:nvPicPr>
                   <pic:blipFill>
-                    <a:blip r:embed="rId9">
+                    <a:blip r:embed="rId8">
                       <a:extLst>
                         <a:ext uri="{28A0092B-C50C-407E-A947-70E740481C1C}">
                           <a14:useLocalDpi xmlns:a14="http://schemas.microsoft.com/office/drawing/2010/main" val="0"/>
@@ -197,7 +197,6 @@
           <w:szCs w:val="36"/>
         </w:rPr>
       </w:pPr>
-      <w:proofErr w:type="spellStart"/>
       <w:r>
         <w:rPr>
           <w:b/>
@@ -207,7 +206,6 @@
         </w:rPr>
         <w:t>imgcrv</w:t>
       </w:r>
-      <w:proofErr w:type="spellEnd"/>
     </w:p>
     <w:p>
       <w:pPr>
@@ -242,13 +240,8 @@
         <w:tab/>
       </w:r>
       <w:r>
-        <w:t xml:space="preserve">Alvydas </w:t>
-      </w:r>
-      <w:proofErr w:type="spellStart"/>
-      <w:r>
-        <w:t>Muliuolis</w:t>
-      </w:r>
-      <w:proofErr w:type="spellEnd"/>
+        <w:t>Alvydas Muliuolis</w:t>
+      </w:r>
     </w:p>
     <w:p>
       <w:pPr>
@@ -439,39 +432,7 @@
           <w:sz w:val="21"/>
           <w:szCs w:val="21"/>
         </w:rPr>
-        <w:t xml:space="preserve">Sukurti įrankį, skirtą nuotraukų dydžio keitimui keičiant proporcijas, bet neprarandant kokybės panaudojant </w:t>
-      </w:r>
-      <w:proofErr w:type="spellStart"/>
-      <w:r>
-        <w:rPr>
-          <w:sz w:val="21"/>
-          <w:szCs w:val="21"/>
-        </w:rPr>
-        <w:t>Liquid</w:t>
-      </w:r>
-      <w:proofErr w:type="spellEnd"/>
-      <w:r>
-        <w:rPr>
-          <w:sz w:val="21"/>
-          <w:szCs w:val="21"/>
-        </w:rPr>
-        <w:t xml:space="preserve"> </w:t>
-      </w:r>
-      <w:proofErr w:type="spellStart"/>
-      <w:r>
-        <w:rPr>
-          <w:sz w:val="21"/>
-          <w:szCs w:val="21"/>
-        </w:rPr>
-        <w:t>Rescale</w:t>
-      </w:r>
-      <w:proofErr w:type="spellEnd"/>
-      <w:r>
-        <w:rPr>
-          <w:sz w:val="21"/>
-          <w:szCs w:val="21"/>
-        </w:rPr>
-        <w:t xml:space="preserve"> metodą.</w:t>
+        <w:t>Sukurti įrankį, skirtą nuotraukų dydžio keitimui keičiant proporcijas, bet neprarandant kokybės panaudojant Liquid Rescale metodą.</w:t>
       </w:r>
     </w:p>
     <w:p>
@@ -509,21 +470,7 @@
           <w:sz w:val="21"/>
           <w:szCs w:val="21"/>
         </w:rPr>
-        <w:t>Keisti paveikslėlio dydį, taip, kad būtų galima naudoti p</w:t>
-      </w:r>
-      <w:r>
-        <w:rPr>
-          <w:sz w:val="21"/>
-          <w:szCs w:val="21"/>
-        </w:rPr>
-        <w:t>a</w:t>
-      </w:r>
-      <w:r>
-        <w:rPr>
-          <w:sz w:val="21"/>
-          <w:szCs w:val="21"/>
-        </w:rPr>
-        <w:t>veikslėlį internetinėse galerijose.</w:t>
+        <w:t>Keisti paveikslėlio dydį, taip, kad būtų galima naudoti paveikslėlį internetinėse galerijose.</w:t>
       </w:r>
     </w:p>
     <w:p>
@@ -556,37 +503,12 @@
           <w:szCs w:val="21"/>
         </w:rPr>
       </w:pPr>
-      <w:proofErr w:type="spellStart"/>
       <w:r>
         <w:rPr>
           <w:sz w:val="21"/>
           <w:szCs w:val="21"/>
         </w:rPr>
-        <w:t>Devbridge</w:t>
-      </w:r>
-      <w:proofErr w:type="spellEnd"/>
-      <w:r>
-        <w:rPr>
-          <w:sz w:val="21"/>
-          <w:szCs w:val="21"/>
-        </w:rPr>
-        <w:t xml:space="preserve"> </w:t>
-      </w:r>
-      <w:proofErr w:type="spellStart"/>
-      <w:r>
-        <w:rPr>
-          <w:sz w:val="21"/>
-          <w:szCs w:val="21"/>
-        </w:rPr>
-        <w:t>Group</w:t>
-      </w:r>
-      <w:proofErr w:type="spellEnd"/>
-      <w:r>
-        <w:rPr>
-          <w:sz w:val="21"/>
-          <w:szCs w:val="21"/>
-        </w:rPr>
-        <w:t>.</w:t>
+        <w:t>Devbridge Group.</w:t>
       </w:r>
     </w:p>
     <w:p>
@@ -711,25 +633,7 @@
           <w:szCs w:val="21"/>
           <w:lang w:val="lt-LT"/>
         </w:rPr>
-        <w:t xml:space="preserve">Užklausų rašymui naudojama </w:t>
-      </w:r>
-      <w:proofErr w:type="spellStart"/>
-      <w:r>
-        <w:rPr>
-          <w:sz w:val="21"/>
-          <w:szCs w:val="21"/>
-          <w:lang w:val="lt-LT"/>
-        </w:rPr>
-        <w:t>Linq</w:t>
-      </w:r>
-      <w:proofErr w:type="spellEnd"/>
-      <w:r>
-        <w:rPr>
-          <w:sz w:val="21"/>
-          <w:szCs w:val="21"/>
-          <w:lang w:val="lt-LT"/>
-        </w:rPr>
-        <w:t xml:space="preserve"> technologija.</w:t>
+        <w:t>Užklausų rašymui naudojama Linq technologija.</w:t>
       </w:r>
     </w:p>
     <w:p>
@@ -911,39 +815,7 @@
           <w:szCs w:val="21"/>
           <w:lang w:val="lt-LT"/>
         </w:rPr>
-        <w:t>Programos reakcijos laikas turi būti priimtinas vartotojui. Jeigu reikalingas ilgesnis laikas atsakui patei</w:t>
-      </w:r>
-      <w:r>
-        <w:rPr>
-          <w:sz w:val="21"/>
-          <w:szCs w:val="21"/>
-          <w:lang w:val="lt-LT"/>
-        </w:rPr>
-        <w:t>k</w:t>
-      </w:r>
-      <w:r>
-        <w:rPr>
-          <w:sz w:val="21"/>
-          <w:szCs w:val="21"/>
-          <w:lang w:val="lt-LT"/>
-        </w:rPr>
-        <w:t>ti (sudėtingi skaičiavimai), apie tai turi būti pranešama vartotojui ir pagal galimybę prognozuojamas ats</w:t>
-      </w:r>
-      <w:r>
-        <w:rPr>
-          <w:sz w:val="21"/>
-          <w:szCs w:val="21"/>
-          <w:lang w:val="lt-LT"/>
-        </w:rPr>
-        <w:t>a</w:t>
-      </w:r>
-      <w:r>
-        <w:rPr>
-          <w:sz w:val="21"/>
-          <w:szCs w:val="21"/>
-          <w:lang w:val="lt-LT"/>
-        </w:rPr>
-        <w:t>kymo pateikimo laikas.</w:t>
+        <w:t>Programos reakcijos laikas turi būti priimtinas vartotojui. Jeigu reikalingas ilgesnis laikas atsakui pateikti (sudėtingi skaičiavimai), apie tai turi būti pranešama vartotojui ir pagal galimybę prognozuojamas atsakymo pateikimo laikas.</w:t>
       </w:r>
     </w:p>
     <w:p>
@@ -2775,23 +2647,7 @@
         <w:t xml:space="preserve"> ar karpymas</w:t>
       </w:r>
       <w:r>
-        <w:t xml:space="preserve"> (</w:t>
-      </w:r>
-      <w:proofErr w:type="spellStart"/>
-      <w:r>
-        <w:t>scaling</w:t>
-      </w:r>
-      <w:proofErr w:type="spellEnd"/>
-      <w:r>
-        <w:t xml:space="preserve">, </w:t>
-      </w:r>
-      <w:proofErr w:type="spellStart"/>
-      <w:r>
-        <w:t>cropping</w:t>
-      </w:r>
-      <w:proofErr w:type="spellEnd"/>
-      <w:r>
-        <w:t>)</w:t>
+        <w:t xml:space="preserve"> (scaling, cropping)</w:t>
       </w:r>
       <w:r>
         <w:t>. Tačiau ir vienu ir kitu būdu dalis paveiksliuko prarandama ar dėl šių procedūrų paveiksliukas tampa ištemptas.</w:t>
@@ -2837,29 +2693,7 @@
         <w:spacing w:after="0"/>
       </w:pPr>
       <w:r>
-        <w:t xml:space="preserve">Anksčiau minėtas problemas galime išspręsti šiuo projektu, taikant </w:t>
-      </w:r>
-      <w:proofErr w:type="spellStart"/>
-      <w:r>
-        <w:t>Liquid</w:t>
-      </w:r>
-      <w:proofErr w:type="spellEnd"/>
-      <w:r>
-        <w:t xml:space="preserve"> </w:t>
-      </w:r>
-      <w:proofErr w:type="spellStart"/>
-      <w:r>
-        <w:t>Rescale</w:t>
-      </w:r>
-      <w:proofErr w:type="spellEnd"/>
-      <w:r>
-        <w:t xml:space="preserve"> </w:t>
-      </w:r>
-      <w:r>
-        <w:t>paveiksliukų dydžio keitimo metodą</w:t>
-      </w:r>
-      <w:r>
-        <w:t>.</w:t>
+        <w:t>Anksčiau minėtas problemas galime išspręsti šiuo projektu, taikant Liquid Rescale paveiksliukų dydžio keitimo metodą.</w:t>
       </w:r>
     </w:p>
     <w:p>
@@ -2953,6 +2787,78 @@
       <w:pPr>
         <w:pStyle w:val="BDTEKSTAS"/>
         <w:rPr>
+          <w:i/>
+          <w:sz w:val="24"/>
+        </w:rPr>
+      </w:pPr>
+      <w:r>
+        <w:rPr>
+          <w:i/>
+          <w:sz w:val="24"/>
+          <w:highlight w:val="green"/>
+        </w:rPr>
+        <w:t xml:space="preserve">Neblogai sugalvojai, o dėl algoritmo aprašymo </w:t>
+      </w:r>
+      <w:bookmarkStart w:id="9" w:name="_GoBack"/>
+      <w:r>
+        <w:rPr>
+          <w:i/>
+          <w:sz w:val="24"/>
+          <w:highlight w:val="green"/>
+        </w:rPr>
+        <w:t>tai</w:t>
+      </w:r>
+      <w:bookmarkEnd w:id="9"/>
+      <w:r>
+        <w:rPr>
+          <w:i/>
+          <w:sz w:val="24"/>
+          <w:highlight w:val="green"/>
+        </w:rPr>
+        <w:t xml:space="preserve"> galėtume aprašyti t</w:t>
+      </w:r>
+      <w:r>
+        <w:rPr>
+          <w:i/>
+          <w:sz w:val="24"/>
+          <w:highlight w:val="green"/>
+        </w:rPr>
+        <w:t>ą</w:t>
+      </w:r>
+      <w:r>
+        <w:rPr>
+          <w:i/>
+          <w:sz w:val="24"/>
+          <w:highlight w:val="green"/>
+        </w:rPr>
+        <w:t xml:space="preserve"> LiquidRescale algoritmą  pagal http://www.faculty.idc.ac.il/arik/SCWeb/imret/imret.pdf</w:t>
+      </w:r>
+      <w:r>
+        <w:rPr>
+          <w:i/>
+          <w:sz w:val="24"/>
+        </w:rPr>
+        <w:t xml:space="preserve"> </w:t>
+      </w:r>
+      <w:r>
+        <w:rPr>
+          <w:i/>
+          <w:sz w:val="24"/>
+        </w:rPr>
+        <w:t xml:space="preserve"> </w:t>
+      </w:r>
+      <w:r>
+        <w:rPr>
+          <w:i/>
+          <w:sz w:val="24"/>
+        </w:rPr>
+        <w:t>.</w:t>
+      </w:r>
+    </w:p>
+    <w:p>
+      <w:pPr>
+        <w:pStyle w:val="BDTEKSTAS"/>
+        <w:rPr>
           <w:sz w:val="24"/>
         </w:rPr>
       </w:pPr>
@@ -2968,43 +2874,7 @@
           <w:iCs/>
           <w:sz w:val="24"/>
         </w:rPr>
-        <w:t xml:space="preserve">Su darbo problematika susijusios informacijos, užsakovo užduoties analizė. Projekto specifikacija – abstraktūs funkciniai reikalavimai, nefunkciniai </w:t>
-      </w:r>
-      <w:proofErr w:type="spellStart"/>
-      <w:r>
-        <w:rPr>
-          <w:i/>
-          <w:iCs/>
-          <w:sz w:val="24"/>
-        </w:rPr>
-        <w:t>rekalavimai</w:t>
-      </w:r>
-      <w:proofErr w:type="spellEnd"/>
-      <w:r>
-        <w:rPr>
-          <w:i/>
-          <w:iCs/>
-          <w:sz w:val="24"/>
-        </w:rPr>
-        <w:t xml:space="preserve">. Algoritmo analizė – aprašymas natūralia kalba, matematinės išraiškos (formulės), laukiama grafinė išraiška, taikymai. Algoritmui – duomenų analizė – reikalavimai ir apribojimai algoritmo pradiniams duomenims, argumentams ir rezultatams (sveiki skaičiai, slankaus kablelio skaičiai, masyvai ir pan.). Sprendimo metodas. Projektui – vizualūs prototipai, schemos, eskizai. Algoritmui - siūlomo algoritmo grafinės realizacijos / </w:t>
-      </w:r>
-      <w:proofErr w:type="spellStart"/>
-      <w:r>
-        <w:rPr>
-          <w:i/>
-          <w:iCs/>
-          <w:sz w:val="24"/>
-        </w:rPr>
-        <w:t>vizualizacijos</w:t>
-      </w:r>
-      <w:proofErr w:type="spellEnd"/>
-      <w:r>
-        <w:rPr>
-          <w:i/>
-          <w:iCs/>
-          <w:sz w:val="24"/>
-        </w:rPr>
-        <w:t xml:space="preserve"> aprašymas. </w:t>
+        <w:t xml:space="preserve">Su darbo problematika susijusios informacijos, užsakovo užduoties analizė. Projekto specifikacija – abstraktūs funkciniai reikalavimai, nefunkciniai rekalavimai. Algoritmo analizė – aprašymas natūralia kalba, matematinės išraiškos (formulės), laukiama grafinė išraiška, taikymai. Algoritmui – duomenų analizė – reikalavimai ir apribojimai algoritmo pradiniams duomenims, argumentams ir rezultatams (sveiki skaičiai, slankaus kablelio skaičiai, masyvai ir pan.). Sprendimo metodas. Projektui – vizualūs prototipai, schemos, eskizai. Algoritmui - siūlomo algoritmo grafinės realizacijos / vizualizacijos aprašymas. </w:t>
       </w:r>
       <w:r>
         <w:rPr>
@@ -3071,7 +2941,7 @@
                 <w:bCs/>
               </w:rPr>
             </w:pPr>
-            <w:bookmarkStart w:id="9" w:name="__RefHeading__537_1749959094"/>
+            <w:bookmarkStart w:id="10" w:name="__RefHeading__537_1749959094"/>
             <w:r>
               <w:rPr>
                 <w:b/>
@@ -3079,7 +2949,7 @@
               </w:rPr>
               <w:t>Pavadinimas</w:t>
             </w:r>
-            <w:bookmarkEnd w:id="9"/>
+            <w:bookmarkEnd w:id="10"/>
           </w:p>
         </w:tc>
         <w:tc>
@@ -3106,7 +2976,7 @@
                 <w:bCs/>
               </w:rPr>
             </w:pPr>
-            <w:bookmarkStart w:id="10" w:name="__RefHeading__539_1749959094"/>
+            <w:bookmarkStart w:id="11" w:name="__RefHeading__539_1749959094"/>
             <w:r>
               <w:rPr>
                 <w:b/>
@@ -3114,7 +2984,7 @@
               </w:rPr>
               <w:t>Vienetai</w:t>
             </w:r>
-            <w:bookmarkEnd w:id="10"/>
+            <w:bookmarkEnd w:id="11"/>
           </w:p>
         </w:tc>
         <w:tc>
@@ -3142,7 +3012,7 @@
                 <w:bCs/>
               </w:rPr>
             </w:pPr>
-            <w:bookmarkStart w:id="11" w:name="__RefHeading__541_1749959094"/>
+            <w:bookmarkStart w:id="12" w:name="__RefHeading__541_1749959094"/>
             <w:r>
               <w:rPr>
                 <w:b/>
@@ -3150,7 +3020,7 @@
               </w:rPr>
               <w:t>Reikšmė</w:t>
             </w:r>
-            <w:bookmarkEnd w:id="11"/>
+            <w:bookmarkEnd w:id="12"/>
           </w:p>
         </w:tc>
       </w:tr>
@@ -3173,11 +3043,11 @@
             <w:pPr>
               <w:pStyle w:val="BDLENTELE"/>
             </w:pPr>
-            <w:bookmarkStart w:id="12" w:name="__RefHeading__543_1749959094"/>
+            <w:bookmarkStart w:id="13" w:name="__RefHeading__543_1749959094"/>
             <w:r>
               <w:t>ilgis</w:t>
             </w:r>
-            <w:bookmarkEnd w:id="12"/>
+            <w:bookmarkEnd w:id="13"/>
           </w:p>
         </w:tc>
         <w:tc>
@@ -3198,11 +3068,11 @@
             <w:pPr>
               <w:pStyle w:val="BDLENTELE"/>
             </w:pPr>
-            <w:bookmarkStart w:id="13" w:name="__RefHeading__545_1749959094"/>
+            <w:bookmarkStart w:id="14" w:name="__RefHeading__545_1749959094"/>
             <w:r>
               <w:t>cm</w:t>
             </w:r>
-            <w:bookmarkEnd w:id="13"/>
+            <w:bookmarkEnd w:id="14"/>
           </w:p>
         </w:tc>
         <w:tc>
@@ -3224,11 +3094,11 @@
             <w:pPr>
               <w:pStyle w:val="BDLENTELE"/>
             </w:pPr>
-            <w:bookmarkStart w:id="14" w:name="__RefHeading__547_1749959094"/>
+            <w:bookmarkStart w:id="15" w:name="__RefHeading__547_1749959094"/>
             <w:r>
               <w:t>0.23</w:t>
             </w:r>
-            <w:bookmarkEnd w:id="14"/>
+            <w:bookmarkEnd w:id="15"/>
           </w:p>
         </w:tc>
       </w:tr>
@@ -3251,11 +3121,11 @@
             <w:pPr>
               <w:pStyle w:val="BDLENTELE"/>
             </w:pPr>
-            <w:bookmarkStart w:id="15" w:name="__RefHeading__549_1749959094"/>
+            <w:bookmarkStart w:id="16" w:name="__RefHeading__549_1749959094"/>
             <w:r>
               <w:t>plotis</w:t>
             </w:r>
-            <w:bookmarkEnd w:id="15"/>
+            <w:bookmarkEnd w:id="16"/>
           </w:p>
         </w:tc>
         <w:tc>
@@ -3276,11 +3146,11 @@
             <w:pPr>
               <w:pStyle w:val="BDLENTELE"/>
             </w:pPr>
-            <w:bookmarkStart w:id="16" w:name="__RefHeading__551_1749959094"/>
+            <w:bookmarkStart w:id="17" w:name="__RefHeading__551_1749959094"/>
             <w:r>
               <w:t>cm</w:t>
             </w:r>
-            <w:bookmarkEnd w:id="16"/>
+            <w:bookmarkEnd w:id="17"/>
           </w:p>
         </w:tc>
         <w:tc>
@@ -3302,11 +3172,11 @@
             <w:pPr>
               <w:pStyle w:val="BDLENTELE"/>
             </w:pPr>
-            <w:bookmarkStart w:id="17" w:name="__RefHeading__553_1749959094"/>
+            <w:bookmarkStart w:id="18" w:name="__RefHeading__553_1749959094"/>
             <w:r>
               <w:t>0.28</w:t>
             </w:r>
-            <w:bookmarkEnd w:id="17"/>
+            <w:bookmarkEnd w:id="18"/>
           </w:p>
         </w:tc>
       </w:tr>
@@ -3328,71 +3198,7 @@
           <w:i/>
           <w:iCs/>
         </w:rPr>
-        <w:t xml:space="preserve">Lentelių antraštės rašomos virš lentelių 11 </w:t>
-      </w:r>
-      <w:proofErr w:type="spellStart"/>
-      <w:r>
-        <w:rPr>
-          <w:i/>
-          <w:iCs/>
-        </w:rPr>
-        <w:t>pt</w:t>
-      </w:r>
-      <w:proofErr w:type="spellEnd"/>
-      <w:r>
-        <w:rPr>
-          <w:i/>
-          <w:iCs/>
-        </w:rPr>
-        <w:t xml:space="preserve"> šriftu, </w:t>
-      </w:r>
-      <w:proofErr w:type="spellStart"/>
-      <w:r>
-        <w:rPr>
-          <w:i/>
-          <w:iCs/>
-        </w:rPr>
-        <w:t>viengubuoju</w:t>
-      </w:r>
-      <w:proofErr w:type="spellEnd"/>
-      <w:r>
-        <w:rPr>
-          <w:i/>
-          <w:iCs/>
-        </w:rPr>
-        <w:t xml:space="preserve"> intervalu, lygiuojant su pirmuoju stulpeliu. Antraštė, nusakanti lentelės turinį, turi prasidėti numeriu arabiškais skaitmenimis ir žodžiu „lentelė.“ Lentelės numeris ir žodis „lentelė.“ rašomi </w:t>
-      </w:r>
-      <w:proofErr w:type="spellStart"/>
-      <w:r>
-        <w:rPr>
-          <w:i/>
-          <w:iCs/>
-        </w:rPr>
-        <w:t>pusjuodžiu</w:t>
-      </w:r>
-      <w:proofErr w:type="spellEnd"/>
-      <w:r>
-        <w:rPr>
-          <w:i/>
-          <w:iCs/>
-        </w:rPr>
-        <w:t xml:space="preserve"> šriftu (pvz.: 4.1 lentelė.). Po lentelės pavadinimo taškas nededamas. Prieš lentelės pavadinimą ir po juo paliekamas 6 </w:t>
-      </w:r>
-      <w:proofErr w:type="spellStart"/>
-      <w:r>
-        <w:rPr>
-          <w:i/>
-          <w:iCs/>
-        </w:rPr>
-        <w:t>pt</w:t>
-      </w:r>
-      <w:proofErr w:type="spellEnd"/>
-      <w:r>
-        <w:rPr>
-          <w:i/>
-          <w:iCs/>
-        </w:rPr>
-        <w:t xml:space="preserve"> tarpelis. Tekste lentelės nurodomos santrumpa, pvz.: 4.1 lent.</w:t>
+        <w:t>Lentelių antraštės rašomos virš lentelių 11 pt šriftu, viengubuoju intervalu, lygiuojant su pirmuoju stulpeliu. Antraštė, nusakanti lentelės turinį, turi prasidėti numeriu arabiškais skaitmenimis ir žodžiu „lentelė.“ Lentelės numeris ir žodis „lentelė.“ rašomi pusjuodžiu šriftu (pvz.: 4.1 lentelė.). Po lentelės pavadinimo taškas nededamas. Prieš lentelės pavadinimą ir po juo paliekamas 6 pt tarpelis. Tekste lentelės nurodomos santrumpa, pvz.: 4.1 lent.</w:t>
       </w:r>
       <w:r>
         <w:t>}</w:t>
@@ -3405,7 +3211,7 @@
       <w:r>
         <w:rPr>
           <w:noProof/>
-          <w:lang w:eastAsia="lt-LT" w:bidi="ar-SA"/>
+          <w:lang w:val="en-US" w:eastAsia="en-US" w:bidi="ar-SA"/>
         </w:rPr>
         <mc:AlternateContent>
           <mc:Choice Requires="wps">
@@ -3450,7 +3256,7 @@
                             <w:r>
                               <w:rPr>
                                 <w:noProof/>
-                                <w:lang w:eastAsia="lt-LT" w:bidi="ar-SA"/>
+                                <w:lang w:val="en-US" w:eastAsia="en-US" w:bidi="ar-SA"/>
                               </w:rPr>
                               <w:drawing>
                                 <wp:inline distT="0" distB="0" distL="0" distR="0" wp14:anchorId="7544E5E1" wp14:editId="6F33DB00">
@@ -3466,7 +3272,7 @@
                                           <pic:cNvPicPr/>
                                         </pic:nvPicPr>
                                         <pic:blipFill>
-                                          <a:blip r:embed="rId10">
+                                          <a:blip r:embed="rId9">
                                             <a:lum/>
                                             <a:alphaModFix/>
                                           </a:blip>
@@ -3514,7 +3320,7 @@
           </mc:Choice>
           <mc:Fallback>
             <w:pict>
-              <v:shapetype id="_x0000_t202" coordsize="21600,21600" o:spt="202" path="m,l,21600r21600,l21600,xe">
+              <v:shapetype w14:anchorId="3B8079FA" id="_x0000_t202" coordsize="21600,21600" o:spt="202" path="m,l,21600r21600,l21600,xe">
                 <v:stroke joinstyle="miter"/>
                 <v:path gradientshapeok="t" o:connecttype="rect"/>
               </v:shapetype>
@@ -3529,7 +3335,7 @@
                       <w:r>
                         <w:rPr>
                           <w:noProof/>
-                          <w:lang w:eastAsia="lt-LT" w:bidi="ar-SA"/>
+                          <w:lang w:val="en-US" w:eastAsia="en-US" w:bidi="ar-SA"/>
                         </w:rPr>
                         <w:drawing>
                           <wp:inline distT="0" distB="0" distL="0" distR="0" wp14:anchorId="7544E5E1" wp14:editId="6F33DB00">
@@ -3545,7 +3351,7 @@
                                     <pic:cNvPicPr/>
                                   </pic:nvPicPr>
                                   <pic:blipFill>
-                                    <a:blip r:embed="rId10">
+                                    <a:blip r:embed="rId9">
                                       <a:lum/>
                                       <a:alphaModFix/>
                                     </a:blip>
@@ -3601,71 +3407,15 @@
           <w:i/>
           <w:iCs/>
         </w:rPr>
-        <w:t xml:space="preserve">Paveiksluose šrifto dydis parenkamas toks, kad tekstas būtų lengvai įskaitomas. Paveikslų pavadinimai rašomi po paveikslais 11 </w:t>
-      </w:r>
-      <w:proofErr w:type="spellStart"/>
+        <w:t xml:space="preserve">Paveiksluose šrifto dydis parenkamas toks, kad tekstas būtų lengvai įskaitomas. Paveikslų pavadinimai rašomi po paveikslais 11 pt šriftu, viengubuoju intervalu, centruojant. Paveikslo pavadinimas prasideda numeriu arabiškais skaitmenimis ir santrumpa „pav.“ Paveikslo numeris ir santrumpa „pav.“ rašomi pusjuodžiu šriftu (pvz.: 1 pav.). Po paveikslo pavadinimo taškas nededamas. Prieš paveikslo pavadinimą ir po juo paliekamas 6 pt tarpas. </w:t>
+      </w:r>
       <w:r>
         <w:rPr>
           <w:i/>
           <w:iCs/>
         </w:rPr>
-        <w:t>pt</w:t>
-      </w:r>
-      <w:proofErr w:type="spellEnd"/>
-      <w:r>
-        <w:rPr>
-          <w:i/>
-          <w:iCs/>
-        </w:rPr>
-        <w:t xml:space="preserve"> šriftu, </w:t>
-      </w:r>
-      <w:proofErr w:type="spellStart"/>
-      <w:r>
-        <w:rPr>
-          <w:i/>
-          <w:iCs/>
-        </w:rPr>
-        <w:t>viengubuoju</w:t>
-      </w:r>
-      <w:proofErr w:type="spellEnd"/>
-      <w:r>
-        <w:rPr>
-          <w:i/>
-          <w:iCs/>
-        </w:rPr>
-        <w:t xml:space="preserve"> intervalu, centruojant. Paveikslo pavadinimas prasideda numeriu arabiškais skaitmenimis ir santrumpa „pav.“ Paveikslo numeris ir santrumpa „pav.“ rašomi </w:t>
-      </w:r>
-      <w:proofErr w:type="spellStart"/>
-      <w:r>
-        <w:rPr>
-          <w:i/>
-          <w:iCs/>
-        </w:rPr>
-        <w:t>pusjuodžiu</w:t>
-      </w:r>
-      <w:proofErr w:type="spellEnd"/>
-      <w:r>
-        <w:rPr>
-          <w:i/>
-          <w:iCs/>
-        </w:rPr>
-        <w:t xml:space="preserve"> šriftu (pvz.: 1 pav.). Po paveikslo pavadinimo taškas nededamas. Prieš paveikslo pavadinimą ir po juo paliekamas 6 </w:t>
-      </w:r>
-      <w:proofErr w:type="spellStart"/>
-      <w:r>
-        <w:rPr>
-          <w:i/>
-          <w:iCs/>
-        </w:rPr>
-        <w:t>pt</w:t>
-      </w:r>
-      <w:proofErr w:type="spellEnd"/>
-      <w:r>
-        <w:rPr>
-          <w:i/>
-          <w:iCs/>
-        </w:rPr>
-        <w:t xml:space="preserve"> tarpas. Paveikslų ašių pavadinimuose matavimo vienetai rašomi lenktiniuose skliaustuose.</w:t>
+        <w:lastRenderedPageBreak/>
+        <w:t>Paveikslų ašių pavadinimuose matavimo vienetai rašomi lenktiniuose skliaustuose.</w:t>
       </w:r>
       <w:r>
         <w:t>}</w:t>
@@ -3805,154 +3555,58 @@
           <w:i/>
           <w:iCs/>
         </w:rPr>
-        <w:t xml:space="preserve">Matematinės formulės centruojamos ir numeruojamos lenktiniuose skliausteliuose arabiškais skaitmenimis, lygiuojamais dešiniajame puslapio krašte. Kintamieji formulėse bei tekste rašomi kursyvu, o vektoriai ir matricos – </w:t>
-      </w:r>
-      <w:proofErr w:type="spellStart"/>
+        <w:t>Matematinės formulės centruojamos ir numeruojamos lenktiniuose skliausteliuose arabiškais skaitmenimis, lygiuojamais dešiniajame puslapio krašte. Kintamieji formulėse bei tekste rašomi kursyvu, o vektoriai ir matricos – pusjuodžiu stačiuoju šriftu, simboliai ir graikiškos raidės – stačiuoju šriftu. Matematinių sąvokų santrumpos, skaičiai ir dimensijos rašomi tik stačiuoju šriftu. Kai formulė yra sakinio dalis, turi būti laikomasi skyrybos taisyklių: formulės tarpusavyje atskiriamos kableliais, o po paskutinės formulės dedamas taškas. Jeigu po formulės pateikiamas kintamųjų paaiškinimas, rašomas kabliataškis, o nauja eilutė pradedama žodžiu „čia“, rašomu mažąja raide. Ir prieš formulę, ir po ja paliekamas 6 pt tarpas. Formulės kintamieji turi būti nurodyti prieš formulę arba tuoj pat po ja. Tekste formulės numeris nurodomas skliausteliuose, pvz.: (1) formulė.</w:t>
+      </w:r>
+      <w:r>
+        <w:t>}</w:t>
+      </w:r>
+    </w:p>
+    <w:p>
+      <w:pPr>
+        <w:pStyle w:val="BDTEKSTAS"/>
+      </w:pPr>
+      <w:r>
+        <w:t>{</w:t>
+      </w:r>
       <w:r>
         <w:rPr>
           <w:i/>
           <w:iCs/>
         </w:rPr>
-        <w:t>pusjuodžiu</w:t>
-      </w:r>
-      <w:proofErr w:type="spellEnd"/>
+        <w:t>SUTRUMPINIMAI IR VIENETAI. Sutrumpinimai paaiškinami pirmą kartą pavartojus juos tekste. Visuotinai priimtų sutrumpinimų, tokių kaip IEC, IEEE, SI, aiškinti nereikia. Nevartokite sutrumpinimų skyrių bei poskyrių pavadinimuose, išskyrus tuos atvejus, kai tie trumpiniai yra visuotinai priimti</w:t>
+      </w:r>
+      <w:r>
+        <w:t>}</w:t>
+      </w:r>
+    </w:p>
+    <w:p>
+      <w:pPr>
+        <w:pStyle w:val="BDTEKSTAS"/>
+      </w:pPr>
+      <w:r>
+        <w:t>{</w:t>
+      </w:r>
       <w:r>
         <w:rPr>
           <w:i/>
           <w:iCs/>
         </w:rPr>
-        <w:t xml:space="preserve"> stačiuoju šriftu, simboliai ir graikiškos raidės – stačiuoju šriftu. Matematinių sąvokų santrumpos, skaičiai ir dimensijos rašomi tik stačiuoju šriftu. Kai formulė yra sakinio dalis, turi būti laikomasi skyrybos taisyklių: formulės tarpusavyje atskiriamos kableliais, o po paskutinės formulės dedamas taškas. Jeigu po formulės pateikiamas kintamųjų paaiškinimas, rašomas kabliataškis, o nauja eilutė pradedama žodžiu „čia“, rašomu mažąja raide. Ir prieš formulę, ir po ja paliekamas 6 </w:t>
-      </w:r>
-      <w:proofErr w:type="spellStart"/>
+        <w:t>CITATOS. Tekste cituojamų mokslinės literatūros leidinių nuorodos (šaltinio numeriai literatūros sąraše) rašomos lenktiniuose skliaustuose, pvz., [3, 4, 12]. Pažodinės citatos rašomos kabutėse, pvz.: „kompiuteris“. Nelietuviškos citatos verčiamos į lietuvių kalbą; (originalas gali būti dedamas išnašoje). Tekstai turi būti cituojami griežtai laikantis cituojamo šaltinio. Negalima taisyti netgi akivaizdžių cituojamo šaltinio korektūros klaidų. Cituojami šaltiniai ir autoriai nurodomi pačiame tekste, lenktiniuose arba laužtiniuose skliaustuose: (autoriaus pavardė, publikacijos metai: puslapis (-iai)), pvz., (Šakys, 1995: 15). Jei minimi keli autoriai, jų pavardės pateikiamos per kabliataškį. Pažodinės (Doge; Kinata: 1999: 22). Visas cituojamo šaltinio bibliografinis aprašas pateikiamas literatūros sąraše. Jei cituojamas darbas parašytas nelietuviškomis raidėmis – nuorodas transliteruojame (Lukov, 2001: 18-19).</w:t>
+      </w:r>
+      <w:r>
+        <w:t>}</w:t>
+      </w:r>
+    </w:p>
+    <w:p>
+      <w:r>
+        <w:t>{</w:t>
+      </w:r>
       <w:r>
         <w:rPr>
           <w:i/>
           <w:iCs/>
         </w:rPr>
-        <w:t>pt</w:t>
-      </w:r>
-      <w:proofErr w:type="spellEnd"/>
-      <w:r>
-        <w:rPr>
-          <w:i/>
-          <w:iCs/>
-        </w:rPr>
-        <w:t xml:space="preserve"> tarpas. Formulės kintamieji turi būti nurodyti prieš formulę arba tuoj pat po ja. Tekste formulės numeris nurodomas skliausteliuose, pvz.: (1) formulė.</w:t>
-      </w:r>
-      <w:r>
-        <w:t>}</w:t>
-      </w:r>
-    </w:p>
-    <w:p>
-      <w:pPr>
-        <w:pStyle w:val="BDTEKSTAS"/>
-      </w:pPr>
-      <w:r>
-        <w:t>{</w:t>
-      </w:r>
-      <w:r>
-        <w:rPr>
-          <w:i/>
-          <w:iCs/>
-        </w:rPr>
-        <w:t>SUTRUMPINIMAI IR VIENETAI. Sutrumpinimai paaiškinami pirmą kartą pavartojus juos tekste. Visuotinai priimtų sutrumpinimų, tokių kaip IEC, IEEE, SI, aiškinti nereikia. Nevartokite sutrumpinimų skyrių bei poskyrių pavadinimuose, išskyrus tuos atvejus, kai tie trumpiniai yra visuotinai priimti</w:t>
-      </w:r>
-      <w:r>
-        <w:t>}</w:t>
-      </w:r>
-    </w:p>
-    <w:p>
-      <w:pPr>
-        <w:pStyle w:val="BDTEKSTAS"/>
-      </w:pPr>
-      <w:r>
-        <w:t>{</w:t>
-      </w:r>
-      <w:r>
-        <w:rPr>
-          <w:i/>
-          <w:iCs/>
-        </w:rPr>
-        <w:t>CITATOS. Tekste cituojamų mokslinės literatūros leidinių nuorodos (šaltinio numeriai literatūros sąraše) rašomos lenktiniuose skliaustuose, pvz., [3, 4, 12]. Pažodinės citatos rašomos kabutėse, pvz.: „kompiuteris“. Nelietuviškos citatos verčiamos į lietuvių kalbą; (originalas gali būti dedamas išnašoje). Tekstai turi būti cituojami griežtai laikantis cituojamo šaltinio. Negalima taisyti netgi akivaizdžių cituojamo šaltinio korektūros klaidų. Cituojami šaltiniai ir autoriai nurodomi pačiame tekste, lenktiniuose arba laužtiniuose skliaustuose: (autoriaus pavardė, publikacijos metai: puslapis (-</w:t>
-      </w:r>
-      <w:proofErr w:type="spellStart"/>
-      <w:r>
-        <w:rPr>
-          <w:i/>
-          <w:iCs/>
-        </w:rPr>
-        <w:t>iai</w:t>
-      </w:r>
-      <w:proofErr w:type="spellEnd"/>
-      <w:r>
-        <w:rPr>
-          <w:i/>
-          <w:iCs/>
-        </w:rPr>
-        <w:t xml:space="preserve">)), pvz., (Šakys, 1995: 15). Jei minimi keli autoriai, jų pavardės pateikiamos per kabliataškį. Pažodinės (Doge; </w:t>
-      </w:r>
-      <w:proofErr w:type="spellStart"/>
-      <w:r>
-        <w:rPr>
-          <w:i/>
-          <w:iCs/>
-        </w:rPr>
-        <w:t>Kinata</w:t>
-      </w:r>
-      <w:proofErr w:type="spellEnd"/>
-      <w:r>
-        <w:rPr>
-          <w:i/>
-          <w:iCs/>
-        </w:rPr>
-        <w:t>: 1999: 22). Visas cituojamo šaltinio bibliografinis aprašas pateikiamas literatūros sąraše. Jei cituojamas darbas parašytas nelietuviškomis raidėmis – nuorodas transliteruojame (</w:t>
-      </w:r>
-      <w:proofErr w:type="spellStart"/>
-      <w:r>
-        <w:rPr>
-          <w:i/>
-          <w:iCs/>
-        </w:rPr>
-        <w:t>Lukov</w:t>
-      </w:r>
-      <w:proofErr w:type="spellEnd"/>
-      <w:r>
-        <w:rPr>
-          <w:i/>
-          <w:iCs/>
-        </w:rPr>
-        <w:t>, 2001: 18-19).</w:t>
-      </w:r>
-      <w:r>
-        <w:t>}</w:t>
-      </w:r>
-    </w:p>
-    <w:p>
-      <w:r>
-        <w:t>{</w:t>
-      </w:r>
-      <w:r>
-        <w:rPr>
-          <w:i/>
-          <w:iCs/>
-        </w:rPr>
-        <w:t xml:space="preserve">IŠNAŠOS. Išnašos skiriamos pastaboms. Jos numeruojamos per visą darbą ištisai. Spausdinamos 10 punktų šriftu, 1 </w:t>
-      </w:r>
-      <w:proofErr w:type="spellStart"/>
-      <w:r>
-        <w:rPr>
-          <w:i/>
-          <w:iCs/>
-        </w:rPr>
-        <w:t>eilėtarpiu</w:t>
-      </w:r>
-      <w:proofErr w:type="spellEnd"/>
-      <w:r>
-        <w:rPr>
-          <w:i/>
-          <w:iCs/>
-        </w:rPr>
-        <w:t>.</w:t>
+        <w:t>IŠNAŠOS. Išnašos skiriamos pastaboms. Jos numeruojamos per visą darbą ištisai. Spausdinamos 10 punktų šriftu, 1 eilėtarpiu.</w:t>
       </w:r>
       <w:r>
         <w:t>}</w:t>
@@ -3968,12 +3622,12 @@
         <w:pStyle w:val="BDNUM-SKYRIUS"/>
         <w:pageBreakBefore/>
       </w:pPr>
-      <w:bookmarkStart w:id="18" w:name="_Toc388296212"/>
+      <w:bookmarkStart w:id="19" w:name="_Toc388296212"/>
       <w:r>
         <w:lastRenderedPageBreak/>
         <w:t>2. Sistemos architektūra</w:t>
       </w:r>
-      <w:bookmarkEnd w:id="18"/>
+      <w:bookmarkEnd w:id="19"/>
     </w:p>
     <w:p>
       <w:pPr>
@@ -4007,11 +3661,11 @@
       <w:pPr>
         <w:pStyle w:val="BDPOSKYRIS"/>
       </w:pPr>
-      <w:bookmarkStart w:id="19" w:name="_Toc388296213"/>
+      <w:bookmarkStart w:id="20" w:name="_Toc388296213"/>
       <w:r>
         <w:t>2.1. Funkciniai reikalavimai</w:t>
       </w:r>
-      <w:bookmarkEnd w:id="19"/>
+      <w:bookmarkEnd w:id="20"/>
     </w:p>
     <w:p>
       <w:pPr>
@@ -4101,11 +3755,11 @@
       <w:pPr>
         <w:pStyle w:val="BDPOSKYRIS"/>
       </w:pPr>
-      <w:bookmarkStart w:id="20" w:name="_Toc388296214"/>
+      <w:bookmarkStart w:id="21" w:name="_Toc388296214"/>
       <w:r>
         <w:t>2.2. Nefunkciniai reikalavimai</w:t>
       </w:r>
-      <w:bookmarkEnd w:id="20"/>
+      <w:bookmarkEnd w:id="21"/>
     </w:p>
     <w:p>
       <w:pPr>
@@ -4244,32 +3898,18 @@
           <w:sz w:val="20"/>
           <w:szCs w:val="20"/>
         </w:rPr>
-        <w:t>Programos reakcijos laikas turi būti  priimtinas vartotojui. Jeigu reikalingas ilgesnis laikas atsakui pateikti (sud</w:t>
-      </w:r>
-      <w:r>
-        <w:rPr>
-          <w:sz w:val="20"/>
-          <w:szCs w:val="20"/>
-        </w:rPr>
-        <w:t>ė</w:t>
-      </w:r>
-      <w:r>
-        <w:rPr>
-          <w:sz w:val="20"/>
-          <w:szCs w:val="20"/>
-        </w:rPr>
-        <w:t>tingi skaičiavimai), apie tai turi būti pranešama vartotojui ir pagal galimybę prognozuojamas atsakymo pateikimo laikas.</w:t>
+        <w:t>Programos reakcijos laikas turi būti  priimtinas vartotojui. Jeigu reikalingas ilgesnis laikas atsakui pateikti (sudėtingi skaičiavimai), apie tai turi būti pranešama vartotojui ir pagal galimybę prognozuojamas atsakymo pateikimo laikas.</w:t>
       </w:r>
     </w:p>
     <w:p>
       <w:pPr>
         <w:pStyle w:val="BDPOSKYRIS"/>
       </w:pPr>
-      <w:bookmarkStart w:id="21" w:name="_Toc388296215"/>
+      <w:bookmarkStart w:id="22" w:name="_Toc388296215"/>
       <w:r>
         <w:t>2.3. Panaudos atvejų diagrama</w:t>
       </w:r>
-      <w:bookmarkEnd w:id="21"/>
+      <w:bookmarkEnd w:id="22"/>
     </w:p>
     <w:p>
       <w:pPr>
@@ -4284,7 +3924,7 @@
           <w:i/>
           <w:iCs/>
           <w:noProof/>
-          <w:lang w:eastAsia="lt-LT" w:bidi="ar-SA"/>
+          <w:lang w:val="en-US" w:eastAsia="en-US" w:bidi="ar-SA"/>
         </w:rPr>
         <w:drawing>
           <wp:inline distT="0" distB="0" distL="0" distR="0" wp14:anchorId="4E1683D5" wp14:editId="50CC5626">
@@ -4304,7 +3944,7 @@
                     </pic:cNvPicPr>
                   </pic:nvPicPr>
                   <pic:blipFill>
-                    <a:blip r:embed="rId11">
+                    <a:blip r:embed="rId10">
                       <a:extLst>
                         <a:ext uri="{28A0092B-C50C-407E-A947-70E740481C1C}">
                           <a14:useLocalDpi xmlns:a14="http://schemas.microsoft.com/office/drawing/2010/main" val="0"/>
@@ -4350,43 +3990,7 @@
           <w:sz w:val="20"/>
           <w:szCs w:val="20"/>
         </w:rPr>
-        <w:t>Vartotojas, prisijungęs prie sistemos, gali įkelti nuotrauką, po to ją ištrinti ar pakeisti jos dydį „</w:t>
-      </w:r>
-      <w:proofErr w:type="spellStart"/>
-      <w:r>
-        <w:rPr>
-          <w:rFonts w:cs="Times New Roman"/>
-          <w:sz w:val="20"/>
-          <w:szCs w:val="20"/>
-        </w:rPr>
-        <w:t>Liquid</w:t>
-      </w:r>
-      <w:proofErr w:type="spellEnd"/>
-      <w:r>
-        <w:rPr>
-          <w:rFonts w:cs="Times New Roman"/>
-          <w:sz w:val="20"/>
-          <w:szCs w:val="20"/>
-        </w:rPr>
-        <w:t xml:space="preserve"> </w:t>
-      </w:r>
-      <w:proofErr w:type="spellStart"/>
-      <w:r>
-        <w:rPr>
-          <w:rFonts w:cs="Times New Roman"/>
-          <w:sz w:val="20"/>
-          <w:szCs w:val="20"/>
-        </w:rPr>
-        <w:t>Rescale</w:t>
-      </w:r>
-      <w:proofErr w:type="spellEnd"/>
-      <w:r>
-        <w:rPr>
-          <w:rFonts w:cs="Times New Roman"/>
-          <w:sz w:val="20"/>
-          <w:szCs w:val="20"/>
-        </w:rPr>
-        <w:t>“ metodu ir ją parsisiųsti.</w:t>
+        <w:t>Vartotojas, prisijungęs prie sistemos, gali įkelti nuotrauką, po to ją ištrinti ar pakeisti jos dydį „Liquid Rescale“ metodu ir ją parsisiųsti.</w:t>
       </w:r>
       <w:r>
         <w:rPr>
@@ -4402,11 +4006,11 @@
       <w:pPr>
         <w:pStyle w:val="BDPOSKYRIS"/>
       </w:pPr>
-      <w:bookmarkStart w:id="22" w:name="_Toc388296216"/>
+      <w:bookmarkStart w:id="23" w:name="_Toc388296216"/>
       <w:r>
         <w:t>2.4. Paketų diagrama</w:t>
       </w:r>
-      <w:bookmarkEnd w:id="22"/>
+      <w:bookmarkEnd w:id="23"/>
     </w:p>
     <w:p>
       <w:pPr>
@@ -4420,23 +4024,7 @@
           <w:i/>
           <w:iCs/>
         </w:rPr>
-        <w:t>Pateikiama diagrama (-</w:t>
-      </w:r>
-      <w:proofErr w:type="spellStart"/>
-      <w:r>
-        <w:rPr>
-          <w:i/>
-          <w:iCs/>
-        </w:rPr>
-        <w:t>os</w:t>
-      </w:r>
-      <w:proofErr w:type="spellEnd"/>
-      <w:r>
-        <w:rPr>
-          <w:i/>
-          <w:iCs/>
-        </w:rPr>
-        <w:t>) ir jos detalus aprašymas</w:t>
+        <w:t>Pateikiama diagrama (-os) ir jos detalus aprašymas</w:t>
       </w:r>
       <w:r>
         <w:t>}</w:t>
@@ -4446,7 +4034,7 @@
       <w:pPr>
         <w:pStyle w:val="BDPOSKYRIS"/>
       </w:pPr>
-      <w:bookmarkStart w:id="23" w:name="_Toc388296217"/>
+      <w:bookmarkStart w:id="24" w:name="_Toc388296217"/>
       <w:r>
         <w:lastRenderedPageBreak/>
         <w:t>2.</w:t>
@@ -4457,7 +4045,7 @@
       <w:r>
         <w:t>. Duomenų bazės diagrama</w:t>
       </w:r>
-      <w:bookmarkEnd w:id="23"/>
+      <w:bookmarkEnd w:id="24"/>
     </w:p>
     <w:p>
       <w:pPr>
@@ -4466,7 +4054,7 @@
       <w:r>
         <w:rPr>
           <w:noProof/>
-          <w:lang w:eastAsia="lt-LT" w:bidi="ar-SA"/>
+          <w:lang w:val="en-US" w:eastAsia="en-US" w:bidi="ar-SA"/>
         </w:rPr>
         <w:drawing>
           <wp:inline distT="0" distB="0" distL="0" distR="0" wp14:anchorId="4A11CC7E" wp14:editId="27DECBB3">
@@ -4486,7 +4074,7 @@
                     </pic:cNvPicPr>
                   </pic:nvPicPr>
                   <pic:blipFill>
-                    <a:blip r:embed="rId12">
+                    <a:blip r:embed="rId11">
                       <a:extLst>
                         <a:ext uri="{28A0092B-C50C-407E-A947-70E740481C1C}">
                           <a14:useLocalDpi xmlns:a14="http://schemas.microsoft.com/office/drawing/2010/main" val="0"/>
@@ -4522,7 +4110,7 @@
       <w:pPr>
         <w:pStyle w:val="BDPOSKYRIS"/>
       </w:pPr>
-      <w:bookmarkStart w:id="24" w:name="_Toc388296218"/>
+      <w:bookmarkStart w:id="25" w:name="_Toc388296218"/>
       <w:r>
         <w:t>2.</w:t>
       </w:r>
@@ -4535,7 +4123,7 @@
       <w:r>
         <w:t>Veiklos diagrama</w:t>
       </w:r>
-      <w:bookmarkEnd w:id="24"/>
+      <w:bookmarkEnd w:id="25"/>
     </w:p>
     <w:p>
       <w:pPr>
@@ -4544,7 +4132,7 @@
       <w:r>
         <w:rPr>
           <w:noProof/>
-          <w:lang w:eastAsia="lt-LT" w:bidi="ar-SA"/>
+          <w:lang w:val="en-US" w:eastAsia="en-US" w:bidi="ar-SA"/>
         </w:rPr>
         <w:drawing>
           <wp:inline distT="0" distB="0" distL="0" distR="0" wp14:anchorId="29396846" wp14:editId="1A61FB88">
@@ -4564,7 +4152,7 @@
                     </pic:cNvPicPr>
                   </pic:nvPicPr>
                   <pic:blipFill>
-                    <a:blip r:embed="rId13">
+                    <a:blip r:embed="rId12">
                       <a:extLst>
                         <a:ext uri="{28A0092B-C50C-407E-A947-70E740481C1C}">
                           <a14:useLocalDpi xmlns:a14="http://schemas.microsoft.com/office/drawing/2010/main" val="0"/>
@@ -4600,7 +4188,7 @@
       <w:pPr>
         <w:pStyle w:val="BDPOSKYRIS"/>
       </w:pPr>
-      <w:bookmarkStart w:id="25" w:name="_Toc388296219"/>
+      <w:bookmarkStart w:id="26" w:name="_Toc388296219"/>
       <w:r>
         <w:t>2.</w:t>
       </w:r>
@@ -4610,7 +4198,7 @@
       <w:r>
         <w:t>. Vartotojo sąsajos projektas</w:t>
       </w:r>
-      <w:bookmarkEnd w:id="25"/>
+      <w:bookmarkEnd w:id="26"/>
     </w:p>
     <w:p>
       <w:pPr>
@@ -4650,12 +4238,12 @@
         <w:pStyle w:val="BDNUM-SKYRIUS"/>
         <w:pageBreakBefore/>
       </w:pPr>
-      <w:bookmarkStart w:id="26" w:name="_Toc388296220"/>
+      <w:bookmarkStart w:id="27" w:name="_Toc388296220"/>
       <w:r>
         <w:lastRenderedPageBreak/>
         <w:t>3. Sistemos realizacija ir testavimas</w:t>
       </w:r>
-      <w:bookmarkEnd w:id="26"/>
+      <w:bookmarkEnd w:id="27"/>
     </w:p>
     <w:p>
       <w:pPr>
@@ -4677,179 +4265,375 @@
       <w:pPr>
         <w:pStyle w:val="BDPOSKYRIS"/>
       </w:pPr>
-      <w:bookmarkStart w:id="27" w:name="_Toc388296221"/>
+      <w:bookmarkStart w:id="28" w:name="_Toc388296221"/>
       <w:r>
         <w:t>3.1. Vartotojo sąsajos realizacija</w:t>
       </w:r>
-      <w:bookmarkEnd w:id="27"/>
+      <w:bookmarkEnd w:id="28"/>
+    </w:p>
+    <w:p>
+      <w:pPr>
+        <w:pStyle w:val="BDPOSKYRIS"/>
+      </w:pPr>
+      <w:bookmarkStart w:id="29" w:name="_Toc388296222"/>
+      <w:r>
+        <w:rPr>
+          <w:b w:val="0"/>
+          <w:noProof/>
+          <w:lang w:val="en-US" w:eastAsia="en-US" w:bidi="ar-SA"/>
+        </w:rPr>
+        <w:drawing>
+          <wp:inline distT="0" distB="0" distL="0" distR="0" wp14:anchorId="1BD30A57" wp14:editId="0A405951">
+            <wp:extent cx="6181725" cy="3867150"/>
+            <wp:effectExtent l="0" t="0" r="9525" b="0"/>
+            <wp:docPr id="7" name="Picture 7" descr="C:\Users\Andrius\Desktop\Screens\Screen_0001_pagrindinis.png.png"/>
+            <wp:cNvGraphicFramePr>
+              <a:graphicFrameLocks xmlns:a="http://schemas.openxmlformats.org/drawingml/2006/main" noChangeAspect="1"/>
+            </wp:cNvGraphicFramePr>
+            <a:graphic xmlns:a="http://schemas.openxmlformats.org/drawingml/2006/main">
+              <a:graphicData uri="http://schemas.openxmlformats.org/drawingml/2006/picture">
+                <pic:pic xmlns:pic="http://schemas.openxmlformats.org/drawingml/2006/picture">
+                  <pic:nvPicPr>
+                    <pic:cNvPr id="0" name="Picture 3" descr="C:\Users\Andrius\Desktop\Screens\Screen_0001_pagrindinis.png.png"/>
+                    <pic:cNvPicPr>
+                      <a:picLocks noChangeAspect="1" noChangeArrowheads="1"/>
+                    </pic:cNvPicPr>
+                  </pic:nvPicPr>
+                  <pic:blipFill>
+                    <a:blip r:embed="rId13">
+                      <a:extLst>
+                        <a:ext uri="{28A0092B-C50C-407E-A947-70E740481C1C}">
+                          <a14:useLocalDpi xmlns:a14="http://schemas.microsoft.com/office/drawing/2010/main" val="0"/>
+                        </a:ext>
+                      </a:extLst>
+                    </a:blip>
+                    <a:srcRect/>
+                    <a:stretch>
+                      <a:fillRect/>
+                    </a:stretch>
+                  </pic:blipFill>
+                  <pic:spPr bwMode="auto">
+                    <a:xfrm>
+                      <a:off x="0" y="0"/>
+                      <a:ext cx="6181725" cy="3867150"/>
+                    </a:xfrm>
+                    <a:prstGeom prst="rect">
+                      <a:avLst/>
+                    </a:prstGeom>
+                    <a:noFill/>
+                    <a:ln>
+                      <a:noFill/>
+                    </a:ln>
+                  </pic:spPr>
+                </pic:pic>
+              </a:graphicData>
+            </a:graphic>
+          </wp:inline>
+        </w:drawing>
+      </w:r>
     </w:p>
     <w:p>
       <w:pPr>
         <w:pStyle w:val="BDTEKSTAS"/>
       </w:pPr>
       <w:r>
-        <w:t>{Realizuotos s</w:t>
+        <w:t>Pradinis tinklapio puslapis kurį mato vartotojas atėjęs į tinklapį. Šiame puslapyje jis gali įkelti paveikslėlį kurį kitame lange galės redaguoti.</w:t>
+      </w:r>
+    </w:p>
+    <w:p>
+      <w:pPr>
+        <w:pStyle w:val="BDTEKSTAS"/>
+      </w:pPr>
+      <w:r>
+        <w:rPr>
+          <w:noProof/>
+          <w:lang w:val="en-US" w:eastAsia="en-US" w:bidi="ar-SA"/>
+        </w:rPr>
+        <w:lastRenderedPageBreak/>
+        <w:drawing>
+          <wp:inline distT="0" distB="0" distL="0" distR="0">
+            <wp:extent cx="6181725" cy="3867150"/>
+            <wp:effectExtent l="0" t="0" r="9525" b="0"/>
+            <wp:docPr id="12" name="Picture 12" descr="C:\Users\Andrius\Desktop\Screens\Screen_0002_Paveikslėlio-raižymas.png.png"/>
+            <wp:cNvGraphicFramePr>
+              <a:graphicFrameLocks xmlns:a="http://schemas.openxmlformats.org/drawingml/2006/main" noChangeAspect="1"/>
+            </wp:cNvGraphicFramePr>
+            <a:graphic xmlns:a="http://schemas.openxmlformats.org/drawingml/2006/main">
+              <a:graphicData uri="http://schemas.openxmlformats.org/drawingml/2006/picture">
+                <pic:pic xmlns:pic="http://schemas.openxmlformats.org/drawingml/2006/picture">
+                  <pic:nvPicPr>
+                    <pic:cNvPr id="0" name="Picture 8" descr="C:\Users\Andrius\Desktop\Screens\Screen_0002_Paveikslėlio-raižymas.png.png"/>
+                    <pic:cNvPicPr>
+                      <a:picLocks noChangeAspect="1" noChangeArrowheads="1"/>
+                    </pic:cNvPicPr>
+                  </pic:nvPicPr>
+                  <pic:blipFill>
+                    <a:blip r:embed="rId14">
+                      <a:extLst>
+                        <a:ext uri="{28A0092B-C50C-407E-A947-70E740481C1C}">
+                          <a14:useLocalDpi xmlns:a14="http://schemas.microsoft.com/office/drawing/2010/main" val="0"/>
+                        </a:ext>
+                      </a:extLst>
+                    </a:blip>
+                    <a:srcRect/>
+                    <a:stretch>
+                      <a:fillRect/>
+                    </a:stretch>
+                  </pic:blipFill>
+                  <pic:spPr bwMode="auto">
+                    <a:xfrm>
+                      <a:off x="0" y="0"/>
+                      <a:ext cx="6181725" cy="3867150"/>
+                    </a:xfrm>
+                    <a:prstGeom prst="rect">
+                      <a:avLst/>
+                    </a:prstGeom>
+                    <a:noFill/>
+                    <a:ln>
+                      <a:noFill/>
+                    </a:ln>
+                  </pic:spPr>
+                </pic:pic>
+              </a:graphicData>
+            </a:graphic>
+          </wp:inline>
+        </w:drawing>
+      </w:r>
+    </w:p>
+    <w:p>
+      <w:pPr>
+        <w:pStyle w:val="BDTEKSTAS"/>
+      </w:pPr>
+      <w:r>
+        <w:t>Puslapis „Raižyti paveikslėlį“</w:t>
+      </w:r>
+      <w:r>
+        <w:t xml:space="preserve"> kurį mato vartotojas po to kai įkelia paveikslėlį. Jame vartotojas gali pasirinkti paveikslėlio naują</w:t>
+      </w:r>
+      <w:r>
+        <w:t xml:space="preserve"> aukštį ir plotį, juos pasirinkę</w:t>
+      </w:r>
+      <w:r>
+        <w:t>s pakeisi paveikslėlio dyd</w:t>
+      </w:r>
+      <w:r>
+        <w:t>į. Pakeistą paveikslėlį galima atstatyti į originalų, atsisiųsti arba ištrinti.</w:t>
+      </w:r>
+    </w:p>
+    <w:p>
+      <w:pPr>
+        <w:pStyle w:val="BDTEKSTAS"/>
+      </w:pPr>
+      <w:r>
+        <w:rPr>
+          <w:noProof/>
+          <w:lang w:val="en-US" w:eastAsia="en-US" w:bidi="ar-SA"/>
+        </w:rPr>
+        <w:drawing>
+          <wp:inline distT="0" distB="0" distL="0" distR="0">
+            <wp:extent cx="6181725" cy="3867150"/>
+            <wp:effectExtent l="0" t="0" r="9525" b="0"/>
+            <wp:docPr id="13" name="Picture 13" descr="C:\Users\Andrius\Desktop\Screens\Screen_0000_Mano-paveikslėliai.png.png"/>
+            <wp:cNvGraphicFramePr>
+              <a:graphicFrameLocks xmlns:a="http://schemas.openxmlformats.org/drawingml/2006/main" noChangeAspect="1"/>
+            </wp:cNvGraphicFramePr>
+            <a:graphic xmlns:a="http://schemas.openxmlformats.org/drawingml/2006/main">
+              <a:graphicData uri="http://schemas.openxmlformats.org/drawingml/2006/picture">
+                <pic:pic xmlns:pic="http://schemas.openxmlformats.org/drawingml/2006/picture">
+                  <pic:nvPicPr>
+                    <pic:cNvPr id="0" name="Picture 9" descr="C:\Users\Andrius\Desktop\Screens\Screen_0000_Mano-paveikslėliai.png.png"/>
+                    <pic:cNvPicPr>
+                      <a:picLocks noChangeAspect="1" noChangeArrowheads="1"/>
+                    </pic:cNvPicPr>
+                  </pic:nvPicPr>
+                  <pic:blipFill>
+                    <a:blip r:embed="rId15">
+                      <a:extLst>
+                        <a:ext uri="{28A0092B-C50C-407E-A947-70E740481C1C}">
+                          <a14:useLocalDpi xmlns:a14="http://schemas.microsoft.com/office/drawing/2010/main" val="0"/>
+                        </a:ext>
+                      </a:extLst>
+                    </a:blip>
+                    <a:srcRect/>
+                    <a:stretch>
+                      <a:fillRect/>
+                    </a:stretch>
+                  </pic:blipFill>
+                  <pic:spPr bwMode="auto">
+                    <a:xfrm>
+                      <a:off x="0" y="0"/>
+                      <a:ext cx="6181725" cy="3867150"/>
+                    </a:xfrm>
+                    <a:prstGeom prst="rect">
+                      <a:avLst/>
+                    </a:prstGeom>
+                    <a:noFill/>
+                    <a:ln>
+                      <a:noFill/>
+                    </a:ln>
+                  </pic:spPr>
+                </pic:pic>
+              </a:graphicData>
+            </a:graphic>
+          </wp:inline>
+        </w:drawing>
+      </w:r>
+    </w:p>
+    <w:p>
+      <w:pPr>
+        <w:pStyle w:val="BDTEKSTAS"/>
+      </w:pPr>
+      <w:r>
+        <w:t xml:space="preserve">Puslapis „Mano paveikslėliai“ kuriame vartotojas gali pamatyti savo įkeltus paveikslėlius bei juos atsisiųsti </w:t>
+      </w:r>
+      <w:r>
+        <w:lastRenderedPageBreak/>
+        <w:t>redaguoti arba ištrinti.</w:t>
+      </w:r>
+    </w:p>
+    <w:p>
+      <w:pPr>
+        <w:pStyle w:val="BDTEKSTAS"/>
+      </w:pPr>
+    </w:p>
+    <w:p>
+      <w:pPr>
+        <w:pStyle w:val="BDPOSKYRIS"/>
+      </w:pPr>
+      <w:r>
+        <w:t>3.2. Sistemos realizacija</w:t>
+      </w:r>
+      <w:bookmarkEnd w:id="29"/>
+    </w:p>
+    <w:p>
+      <w:pPr>
+        <w:pStyle w:val="BDTEKSTAS"/>
+      </w:pPr>
+      <w:r>
+        <w:t>Programai realizuoti buvo panaudotas ImageMagick bibliotekos .NET kalboms skirtas „wrapperis“ – ImageMagick.NET. ImageMagick biblioteka orientuota į paveiksliukų manipuliavimą. Ja naudojantis ir buvo realizuotas LiquidRescale metodas.</w:t>
+      </w:r>
+    </w:p>
+    <w:p>
+      <w:pPr>
+        <w:pStyle w:val="BDTEKSTAS"/>
+      </w:pPr>
+      <w:r>
+        <w:t>Sistemos pozityviosios pusės: naudojama viena labiausiai pasižyminčių bibliotekų liquid rescale metodo taikyme, daug ištestuota ir atnaujinama, tame tarpe yra galimybė projektą plėsti į kitokias paveikslėlių manipuliavimo technikas (retargeting, thumbnail generating ir t.t.).</w:t>
+      </w:r>
+    </w:p>
+    <w:p>
+      <w:pPr>
+        <w:pStyle w:val="BDTEKSTAS"/>
+      </w:pPr>
+      <w:r>
+        <w:t>Sistemos silpnoji pusė: paveiksliukams manipuliuoti reikalingi dideli serverio procesoriaus ištekliai, sistema nepritaikyta naudoti „clusterius“ ir paskirstyti darbus per k</w:t>
+      </w:r>
+      <w:r>
+        <w:t>elis kompiuterius ar jų tinklą, dėl to veikia labai lėtai ar gali nulūžti esant per dideliam vartotojų kiekiui.</w:t>
+      </w:r>
+    </w:p>
+    <w:p>
+      <w:pPr>
+        <w:pStyle w:val="BDPOSKYRIS"/>
+      </w:pPr>
+      <w:bookmarkStart w:id="30" w:name="_Toc388296223"/>
+      <w:r>
+        <w:t>3.3. Sistemos testavimas</w:t>
+      </w:r>
+      <w:bookmarkEnd w:id="30"/>
+    </w:p>
+    <w:p>
+      <w:pPr>
+        <w:pStyle w:val="BDTEKSTAS"/>
+      </w:pPr>
+      <w:r>
+        <w:t>Testavimas atliktas su paveikslėliais iki 10‘000 x 10‘000 pikselių. Esant silpnesniam kompiuteriui programa išmesdavo klaidą, tačiau servisas ir toliau gebėjo veikti. Optimaliausi paveikslėlio dydžiai, kuriuos sistema apdoroja per 10 sekundžių ir mažiau – apie 2000 x 2000 pikselių.</w:t>
+      </w:r>
+    </w:p>
+    <w:p>
+      <w:pPr>
+        <w:pStyle w:val="BDNUM-SKYRIUS"/>
+        <w:pageBreakBefore/>
+      </w:pPr>
+      <w:bookmarkStart w:id="31" w:name="_Toc388296224"/>
+      <w:r>
+        <w:lastRenderedPageBreak/>
+        <w:t>4. Dokumentacija naudotojui</w:t>
+      </w:r>
+      <w:bookmarkEnd w:id="31"/>
+    </w:p>
+    <w:p>
+      <w:pPr>
+        <w:pStyle w:val="BDTEKSTAS"/>
+      </w:pPr>
+      <w:r>
+        <w:t>{</w:t>
       </w:r>
       <w:r>
         <w:rPr>
           <w:i/>
           <w:iCs/>
         </w:rPr>
-        <w:t xml:space="preserve">istemos vartotojo sąsajos </w:t>
-      </w:r>
-      <w:proofErr w:type="spellStart"/>
+        <w:t>Dokumento dalis, skirta naudotojui, kur aprašomas visas naudotojui aktualus programinės (aparatūrinės) įrangos diegimas ir sistemos funkcionalumas – vartotojo vadovas.</w:t>
+      </w:r>
+      <w:r>
+        <w:t>}</w:t>
+      </w:r>
+    </w:p>
+    <w:p>
+      <w:pPr>
+        <w:pStyle w:val="BDPOSKYRIS"/>
+      </w:pPr>
+      <w:bookmarkStart w:id="32" w:name="_Toc388296225"/>
+      <w:r>
+        <w:t>4.1. Sistemos diegimo vadovas</w:t>
+      </w:r>
+      <w:bookmarkEnd w:id="32"/>
+    </w:p>
+    <w:p>
+      <w:pPr>
+        <w:pStyle w:val="BDTEKSTAS"/>
+      </w:pPr>
+      <w:r>
+        <w:t>{</w:t>
+      </w:r>
       <w:r>
         <w:rPr>
           <w:i/>
           <w:iCs/>
         </w:rPr>
-        <w:t>ekranvaizdžiai</w:t>
-      </w:r>
-      <w:proofErr w:type="spellEnd"/>
+        <w:t>Aprašomas sistemos diegimo procesas</w:t>
+      </w:r>
+      <w:r>
+        <w:t>}</w:t>
+      </w:r>
+    </w:p>
+    <w:p>
+      <w:pPr>
+        <w:pStyle w:val="BDPOSKYRIS"/>
+      </w:pPr>
+      <w:bookmarkStart w:id="33" w:name="_Toc388296226"/>
+      <w:r>
+        <w:t>3.2. Sistemos vartotojo vadovas</w:t>
+      </w:r>
+      <w:bookmarkEnd w:id="33"/>
+    </w:p>
+    <w:p>
+      <w:pPr>
+        <w:pStyle w:val="BDTEKSTAS"/>
+      </w:pPr>
+      <w:r>
+        <w:t>{</w:t>
+      </w:r>
       <w:r>
         <w:rPr>
           <w:i/>
           <w:iCs/>
         </w:rPr>
-        <w:t xml:space="preserve"> ir jų aprašymai.</w:t>
+        <w:t>Aprašomas sistemos funkcionalumas</w:t>
       </w:r>
       <w:r>
         <w:t>}</w:t>
-      </w:r>
-    </w:p>
-    <w:p>
-      <w:pPr>
-        <w:pStyle w:val="BDPOSKYRIS"/>
-      </w:pPr>
-      <w:bookmarkStart w:id="28" w:name="_Toc388296222"/>
-      <w:r>
-        <w:t>3.2. Sistemos realizacija</w:t>
-      </w:r>
-      <w:bookmarkEnd w:id="28"/>
-    </w:p>
-    <w:p>
-      <w:pPr>
-        <w:pStyle w:val="BDTEKSTAS"/>
-      </w:pPr>
-      <w:r>
-        <w:t xml:space="preserve">Programai realizuoti buvo panaudotas </w:t>
-      </w:r>
-      <w:proofErr w:type="spellStart"/>
-      <w:r>
-        <w:t>ImageMagick</w:t>
-      </w:r>
-      <w:proofErr w:type="spellEnd"/>
-      <w:r>
-        <w:t xml:space="preserve"> bibliotekos .NET kalboms skirtas „</w:t>
-      </w:r>
-      <w:proofErr w:type="spellStart"/>
-      <w:r>
-        <w:t>wrapperis</w:t>
-      </w:r>
-      <w:proofErr w:type="spellEnd"/>
-      <w:r>
-        <w:t xml:space="preserve">“ – ImageMagick.NET. </w:t>
-      </w:r>
-      <w:proofErr w:type="spellStart"/>
-      <w:r>
-        <w:t>ImageMagick</w:t>
-      </w:r>
-      <w:proofErr w:type="spellEnd"/>
-      <w:r>
-        <w:t xml:space="preserve"> biblioteka orientuota į paveiksliukų manipuliavimą. Ja naudojantis ir buvo realizuotas </w:t>
-      </w:r>
-      <w:proofErr w:type="spellStart"/>
-      <w:r>
-        <w:t>LiquidRescale</w:t>
-      </w:r>
-      <w:proofErr w:type="spellEnd"/>
-      <w:r>
-        <w:t xml:space="preserve"> metodas.</w:t>
-      </w:r>
-    </w:p>
-    <w:p>
-      <w:pPr>
-        <w:pStyle w:val="BDTEKSTAS"/>
-      </w:pPr>
-      <w:r>
-        <w:t xml:space="preserve">Sistemos pozityviosios pusės: naudojama viena labiausiai pasižyminčių bibliotekų </w:t>
-      </w:r>
-      <w:proofErr w:type="spellStart"/>
-      <w:r>
-        <w:t>liquid</w:t>
-      </w:r>
-      <w:proofErr w:type="spellEnd"/>
-      <w:r>
-        <w:t xml:space="preserve"> </w:t>
-      </w:r>
-      <w:proofErr w:type="spellStart"/>
-      <w:r>
-        <w:t>rescale</w:t>
-      </w:r>
-      <w:proofErr w:type="spellEnd"/>
-      <w:r>
-        <w:t xml:space="preserve"> metodo taikyme, daug ištestuota ir atnaujinama, tame tarpe yra galimybė projektą plėsti į kitokias paveikslėlių manipuliavimo technikas (</w:t>
-      </w:r>
-      <w:proofErr w:type="spellStart"/>
-      <w:r>
-        <w:t>retargeting</w:t>
-      </w:r>
-      <w:proofErr w:type="spellEnd"/>
-      <w:r>
-        <w:t xml:space="preserve">, </w:t>
-      </w:r>
-      <w:proofErr w:type="spellStart"/>
-      <w:r>
-        <w:t>thumbnail</w:t>
-      </w:r>
-      <w:proofErr w:type="spellEnd"/>
-      <w:r>
-        <w:t xml:space="preserve"> </w:t>
-      </w:r>
-      <w:proofErr w:type="spellStart"/>
-      <w:r>
-        <w:t>generating</w:t>
-      </w:r>
-      <w:proofErr w:type="spellEnd"/>
-      <w:r>
-        <w:t xml:space="preserve"> ir t.t.).</w:t>
-      </w:r>
-    </w:p>
-    <w:p>
-      <w:pPr>
-        <w:pStyle w:val="BDTEKSTAS"/>
-      </w:pPr>
-      <w:r>
-        <w:t>Sistemos silpnoji pusė: paveiksliukams manipuliuoti reikalingi dideli serverio procesoriaus ištekliai, sistema nepritaikyta naudoti „</w:t>
-      </w:r>
-      <w:proofErr w:type="spellStart"/>
-      <w:r>
-        <w:t>clusterius</w:t>
-      </w:r>
-      <w:proofErr w:type="spellEnd"/>
-      <w:r>
-        <w:t>“ ir paskirstyti darbus per k</w:t>
-      </w:r>
-      <w:r>
-        <w:t>elis kompiuterius ar jų tinklą, dėl to veikia labai lėtai ar gali nulūžti esant per dideliam vartotojų kiekiui.</w:t>
-      </w:r>
-    </w:p>
-    <w:p>
-      <w:pPr>
-        <w:pStyle w:val="BDPOSKYRIS"/>
-      </w:pPr>
-      <w:bookmarkStart w:id="29" w:name="_Toc388296223"/>
-      <w:r>
-        <w:t>3.3. Sistemos testavimas</w:t>
-      </w:r>
-      <w:bookmarkEnd w:id="29"/>
-    </w:p>
-    <w:p>
-      <w:pPr>
-        <w:pStyle w:val="BDTEKSTAS"/>
-      </w:pPr>
-      <w:r>
-        <w:t>Testavimas atliktas su paveikslėliais iki 10‘000 x 10‘000 pikselių. Esant silpnesniam kompiuteriui programa išmesdavo klaidą, tačiau servisas ir toliau gebėjo veikti. Optimaliausi paveikslėlio dydžiai, kuriuos sistema apdoroja per 10 sekundžių ir mažiau – apie 2000 x 2000 pikselių.</w:t>
       </w:r>
     </w:p>
     <w:p>
@@ -4857,12 +4641,12 @@
         <w:pStyle w:val="BDNUM-SKYRIUS"/>
         <w:pageBreakBefore/>
       </w:pPr>
-      <w:bookmarkStart w:id="30" w:name="_Toc388296224"/>
+      <w:bookmarkStart w:id="34" w:name="_Toc388296227"/>
       <w:r>
         <w:lastRenderedPageBreak/>
-        <w:t>4. Dokumentacija naudotojui</w:t>
-      </w:r>
-      <w:bookmarkEnd w:id="30"/>
+        <w:t>5. Išvados ir rezultatų apibendrinimas</w:t>
+      </w:r>
+      <w:bookmarkEnd w:id="34"/>
     </w:p>
     <w:p>
       <w:pPr>
@@ -4876,7 +4660,7 @@
           <w:i/>
           <w:iCs/>
         </w:rPr>
-        <w:t>Dokumento dalis, skirta naudotojui, kur aprašomas visas naudotojui aktualus programinės (aparatūrinės) įrangos diegimas ir sistemos funkcionalumas – vartotojo vadovas.</w:t>
+        <w:t>Darbo metu gautų ir dokumentacijoje užfiksuotų rezultatų apibendrinimas bei išvadų formulavimas (1 – 2 lapai). Išvados ir rezultatai privalo būti numeruojamos.</w:t>
       </w:r>
       <w:r>
         <w:t>}</w:t>
@@ -4886,97 +4670,11 @@
       <w:pPr>
         <w:pStyle w:val="BDPOSKYRIS"/>
       </w:pPr>
-      <w:bookmarkStart w:id="31" w:name="_Toc388296225"/>
-      <w:r>
-        <w:t>4.1. Sistemos diegimo vadovas</w:t>
-      </w:r>
-      <w:bookmarkEnd w:id="31"/>
-    </w:p>
-    <w:p>
-      <w:pPr>
-        <w:pStyle w:val="BDTEKSTAS"/>
-      </w:pPr>
-      <w:r>
-        <w:t>{</w:t>
-      </w:r>
-      <w:r>
-        <w:rPr>
-          <w:i/>
-          <w:iCs/>
-        </w:rPr>
-        <w:t>Aprašomas sistemos diegimo procesas</w:t>
-      </w:r>
-      <w:r>
-        <w:t>}</w:t>
-      </w:r>
-    </w:p>
-    <w:p>
-      <w:pPr>
-        <w:pStyle w:val="BDPOSKYRIS"/>
-      </w:pPr>
-      <w:bookmarkStart w:id="32" w:name="_Toc388296226"/>
-      <w:r>
-        <w:t>3.2. Sistemos vartotojo vadovas</w:t>
-      </w:r>
-      <w:bookmarkEnd w:id="32"/>
-    </w:p>
-    <w:p>
-      <w:pPr>
-        <w:pStyle w:val="BDTEKSTAS"/>
-      </w:pPr>
-      <w:r>
-        <w:t>{</w:t>
-      </w:r>
-      <w:r>
-        <w:rPr>
-          <w:i/>
-          <w:iCs/>
-        </w:rPr>
-        <w:t>Aprašomas sistemos funkcionalumas</w:t>
-      </w:r>
-      <w:r>
-        <w:t>}</w:t>
-      </w:r>
-    </w:p>
-    <w:p>
-      <w:pPr>
-        <w:pStyle w:val="BDNUM-SKYRIUS"/>
-        <w:pageBreakBefore/>
-      </w:pPr>
-      <w:bookmarkStart w:id="33" w:name="_Toc388296227"/>
-      <w:r>
-        <w:lastRenderedPageBreak/>
-        <w:t>5. Išvados ir rezultatų apibendrinimas</w:t>
-      </w:r>
-      <w:bookmarkEnd w:id="33"/>
-    </w:p>
-    <w:p>
-      <w:pPr>
-        <w:pStyle w:val="BDTEKSTAS"/>
-      </w:pPr>
-      <w:r>
-        <w:t>{</w:t>
-      </w:r>
-      <w:r>
-        <w:rPr>
-          <w:i/>
-          <w:iCs/>
-        </w:rPr>
-        <w:t>Darbo metu gautų ir dokumentacijoje užfiksuotų rezultatų apibendrinimas bei išvadų formulavimas (1 – 2 lapai). Išvados ir rezultatai privalo būti numeruojamos.</w:t>
-      </w:r>
-      <w:r>
-        <w:t>}</w:t>
-      </w:r>
-    </w:p>
-    <w:p>
-      <w:pPr>
-        <w:pStyle w:val="BDPOSKYRIS"/>
-      </w:pPr>
-      <w:bookmarkStart w:id="34" w:name="_Toc388296228"/>
+      <w:bookmarkStart w:id="35" w:name="_Toc388296228"/>
       <w:r>
         <w:t>5.1. Rezultatai</w:t>
       </w:r>
-      <w:bookmarkEnd w:id="34"/>
+      <w:bookmarkEnd w:id="35"/>
     </w:p>
     <w:p>
       <w:pPr>
@@ -5022,11 +4720,11 @@
       <w:pPr>
         <w:pStyle w:val="BDPOSKYRIS"/>
       </w:pPr>
-      <w:bookmarkStart w:id="35" w:name="_Toc388296229"/>
+      <w:bookmarkStart w:id="36" w:name="_Toc388296229"/>
       <w:r>
         <w:t>5.2. Išvados</w:t>
       </w:r>
-      <w:bookmarkEnd w:id="35"/>
+      <w:bookmarkEnd w:id="36"/>
     </w:p>
     <w:p>
       <w:pPr>
@@ -5078,70 +4776,20 @@
         <w:pStyle w:val="BDNUM-SKYRIUS"/>
         <w:pageBreakBefore/>
       </w:pPr>
-      <w:bookmarkStart w:id="36" w:name="_Toc388296230"/>
+      <w:bookmarkStart w:id="37" w:name="_Toc388296230"/>
       <w:r>
         <w:lastRenderedPageBreak/>
         <w:t>6. Literatūra</w:t>
       </w:r>
-      <w:bookmarkEnd w:id="36"/>
+      <w:bookmarkEnd w:id="37"/>
     </w:p>
     <w:p>
       <w:pPr>
         <w:pStyle w:val="BDLITERATURA"/>
       </w:pPr>
       <w:r>
-        <w:t xml:space="preserve">1. </w:t>
-      </w:r>
-      <w:proofErr w:type="spellStart"/>
-      <w:r>
-        <w:t>Pavardaitis</w:t>
-      </w:r>
-      <w:proofErr w:type="spellEnd"/>
-      <w:r>
-        <w:t xml:space="preserve">, Vardaitis. Straipsnio pavadinimas, Žurnalo pavadinimas, ISSN 2013, </w:t>
-      </w:r>
-      <w:proofErr w:type="spellStart"/>
-      <w:r>
-        <w:t>vol</w:t>
-      </w:r>
-      <w:proofErr w:type="spellEnd"/>
-      <w:r>
-        <w:t xml:space="preserve"> 49. </w:t>
-      </w:r>
-      <w:proofErr w:type="spellStart"/>
-      <w:r>
-        <w:t>no</w:t>
-      </w:r>
-      <w:proofErr w:type="spellEnd"/>
-      <w:r>
-        <w:t xml:space="preserve">. 4, p. 195-199 [ISI </w:t>
-      </w:r>
-      <w:proofErr w:type="spellStart"/>
-      <w:r>
-        <w:t>Web</w:t>
-      </w:r>
-      <w:proofErr w:type="spellEnd"/>
-      <w:r>
-        <w:t xml:space="preserve"> </w:t>
-      </w:r>
-      <w:proofErr w:type="spellStart"/>
-      <w:r>
-        <w:t>of</w:t>
-      </w:r>
-      <w:proofErr w:type="spellEnd"/>
-      <w:r>
-        <w:t xml:space="preserve"> </w:t>
-      </w:r>
-      <w:proofErr w:type="spellStart"/>
-      <w:r>
-        <w:t>Science</w:t>
-      </w:r>
-      <w:proofErr w:type="spellEnd"/>
-      <w:r>
-        <w:t>; INSPEC]</w:t>
-      </w:r>
-      <w:bookmarkStart w:id="37" w:name="_GoBack"/>
-      <w:bookmarkEnd w:id="37"/>
+        <w:t>1. Pavardaitis, Vardaitis. Straipsnio pavadinimas, Žurnalo pavadinimas, ISSN 2013, vol 49. no. 4, p. 195-199 [ISI Web of Science; INSPEC]</w:t>
+      </w:r>
     </w:p>
     <w:p>
       <w:pPr>
@@ -5251,7 +4899,7 @@
       </w:pPr>
     </w:p>
     <w:sectPr>
-      <w:footerReference w:type="first" r:id="rId14"/>
+      <w:footerReference w:type="first" r:id="rId16"/>
       <w:pgSz w:w="11906" w:h="16838"/>
       <w:pgMar w:top="1020" w:right="1020" w:bottom="1020" w:left="1134" w:header="720" w:footer="720" w:gutter="0"/>
       <w:cols w:space="720"/>
@@ -5262,7 +4910,7 @@
 </file>
 
 <file path=word/endnotes.xml><?xml version="1.0" encoding="utf-8"?>
-<w:endnotes xmlns:wpc="http://schemas.microsoft.com/office/word/2010/wordprocessingCanvas" xmlns:mc="http://schemas.openxmlformats.org/markup-compatibility/2006" xmlns:o="urn:schemas-microsoft-com:office:office" xmlns:r="http://schemas.openxmlformats.org/officeDocument/2006/relationships" xmlns:m="http://schemas.openxmlformats.org/officeDocument/2006/math" xmlns:v="urn:schemas-microsoft-com:vml" xmlns:wp14="http://schemas.microsoft.com/office/word/2010/wordprocessingDrawing" xmlns:wp="http://schemas.openxmlformats.org/drawingml/2006/wordprocessingDrawing" xmlns:w10="urn:schemas-microsoft-com:office:word" xmlns:w="http://schemas.openxmlformats.org/wordprocessingml/2006/main" xmlns:w14="http://schemas.microsoft.com/office/word/2010/wordml" xmlns:wpg="http://schemas.microsoft.com/office/word/2010/wordprocessingGroup" xmlns:wpi="http://schemas.microsoft.com/office/word/2010/wordprocessingInk" xmlns:wne="http://schemas.microsoft.com/office/word/2006/wordml" xmlns:wps="http://schemas.microsoft.com/office/word/2010/wordprocessingShape" mc:Ignorable="w14 wp14">
+<w:endnotes xmlns:wpc="http://schemas.microsoft.com/office/word/2010/wordprocessingCanvas" xmlns:mc="http://schemas.openxmlformats.org/markup-compatibility/2006" xmlns:o="urn:schemas-microsoft-com:office:office" xmlns:r="http://schemas.openxmlformats.org/officeDocument/2006/relationships" xmlns:m="http://schemas.openxmlformats.org/officeDocument/2006/math" xmlns:v="urn:schemas-microsoft-com:vml" xmlns:wp14="http://schemas.microsoft.com/office/word/2010/wordprocessingDrawing" xmlns:wp="http://schemas.openxmlformats.org/drawingml/2006/wordprocessingDrawing" xmlns:w10="urn:schemas-microsoft-com:office:word" xmlns:w="http://schemas.openxmlformats.org/wordprocessingml/2006/main" xmlns:w14="http://schemas.microsoft.com/office/word/2010/wordml" xmlns:w15="http://schemas.microsoft.com/office/word/2012/wordml" xmlns:wpg="http://schemas.microsoft.com/office/word/2010/wordprocessingGroup" xmlns:wpi="http://schemas.microsoft.com/office/word/2010/wordprocessingInk" xmlns:wne="http://schemas.microsoft.com/office/word/2006/wordml" xmlns:wps="http://schemas.microsoft.com/office/word/2010/wordprocessingShape" mc:Ignorable="w14 w15 wp14">
   <w:endnote w:type="separator" w:id="-1">
     <w:p>
       <w:r>
@@ -5281,7 +4929,7 @@
 </file>
 
 <file path=word/footer1.xml><?xml version="1.0" encoding="utf-8"?>
-<w:ftr xmlns:wpc="http://schemas.microsoft.com/office/word/2010/wordprocessingCanvas" xmlns:mc="http://schemas.openxmlformats.org/markup-compatibility/2006" xmlns:o="urn:schemas-microsoft-com:office:office" xmlns:r="http://schemas.openxmlformats.org/officeDocument/2006/relationships" xmlns:m="http://schemas.openxmlformats.org/officeDocument/2006/math" xmlns:v="urn:schemas-microsoft-com:vml" xmlns:wp14="http://schemas.microsoft.com/office/word/2010/wordprocessingDrawing" xmlns:wp="http://schemas.openxmlformats.org/drawingml/2006/wordprocessingDrawing" xmlns:w10="urn:schemas-microsoft-com:office:word" xmlns:w="http://schemas.openxmlformats.org/wordprocessingml/2006/main" xmlns:w14="http://schemas.microsoft.com/office/word/2010/wordml" xmlns:wpg="http://schemas.microsoft.com/office/word/2010/wordprocessingGroup" xmlns:wpi="http://schemas.microsoft.com/office/word/2010/wordprocessingInk" xmlns:wne="http://schemas.microsoft.com/office/word/2006/wordml" xmlns:wps="http://schemas.microsoft.com/office/word/2010/wordprocessingShape" mc:Ignorable="w14 wp14">
+<w:ftr xmlns:wpc="http://schemas.microsoft.com/office/word/2010/wordprocessingCanvas" xmlns:mc="http://schemas.openxmlformats.org/markup-compatibility/2006" xmlns:o="urn:schemas-microsoft-com:office:office" xmlns:r="http://schemas.openxmlformats.org/officeDocument/2006/relationships" xmlns:m="http://schemas.openxmlformats.org/officeDocument/2006/math" xmlns:v="urn:schemas-microsoft-com:vml" xmlns:wp14="http://schemas.microsoft.com/office/word/2010/wordprocessingDrawing" xmlns:wp="http://schemas.openxmlformats.org/drawingml/2006/wordprocessingDrawing" xmlns:w10="urn:schemas-microsoft-com:office:word" xmlns:w="http://schemas.openxmlformats.org/wordprocessingml/2006/main" xmlns:w14="http://schemas.microsoft.com/office/word/2010/wordml" xmlns:w15="http://schemas.microsoft.com/office/word/2012/wordml" xmlns:wpg="http://schemas.microsoft.com/office/word/2010/wordprocessingGroup" xmlns:wpi="http://schemas.microsoft.com/office/word/2010/wordprocessingInk" xmlns:wne="http://schemas.microsoft.com/office/word/2006/wordml" xmlns:wps="http://schemas.microsoft.com/office/word/2010/wordprocessingShape" mc:Ignorable="w14 w15 wp14">
   <w:p>
     <w:pPr>
       <w:pStyle w:val="Footer"/>
@@ -5310,7 +4958,7 @@
 </file>
 
 <file path=word/footnotes.xml><?xml version="1.0" encoding="utf-8"?>
-<w:footnotes xmlns:wpc="http://schemas.microsoft.com/office/word/2010/wordprocessingCanvas" xmlns:mc="http://schemas.openxmlformats.org/markup-compatibility/2006" xmlns:o="urn:schemas-microsoft-com:office:office" xmlns:r="http://schemas.openxmlformats.org/officeDocument/2006/relationships" xmlns:m="http://schemas.openxmlformats.org/officeDocument/2006/math" xmlns:v="urn:schemas-microsoft-com:vml" xmlns:wp14="http://schemas.microsoft.com/office/word/2010/wordprocessingDrawing" xmlns:wp="http://schemas.openxmlformats.org/drawingml/2006/wordprocessingDrawing" xmlns:w10="urn:schemas-microsoft-com:office:word" xmlns:w="http://schemas.openxmlformats.org/wordprocessingml/2006/main" xmlns:w14="http://schemas.microsoft.com/office/word/2010/wordml" xmlns:wpg="http://schemas.microsoft.com/office/word/2010/wordprocessingGroup" xmlns:wpi="http://schemas.microsoft.com/office/word/2010/wordprocessingInk" xmlns:wne="http://schemas.microsoft.com/office/word/2006/wordml" xmlns:wps="http://schemas.microsoft.com/office/word/2010/wordprocessingShape" mc:Ignorable="w14 wp14">
+<w:footnotes xmlns:wpc="http://schemas.microsoft.com/office/word/2010/wordprocessingCanvas" xmlns:mc="http://schemas.openxmlformats.org/markup-compatibility/2006" xmlns:o="urn:schemas-microsoft-com:office:office" xmlns:r="http://schemas.openxmlformats.org/officeDocument/2006/relationships" xmlns:m="http://schemas.openxmlformats.org/officeDocument/2006/math" xmlns:v="urn:schemas-microsoft-com:vml" xmlns:wp14="http://schemas.microsoft.com/office/word/2010/wordprocessingDrawing" xmlns:wp="http://schemas.openxmlformats.org/drawingml/2006/wordprocessingDrawing" xmlns:w10="urn:schemas-microsoft-com:office:word" xmlns:w="http://schemas.openxmlformats.org/wordprocessingml/2006/main" xmlns:w14="http://schemas.microsoft.com/office/word/2010/wordml" xmlns:w15="http://schemas.microsoft.com/office/word/2012/wordml" xmlns:wpg="http://schemas.microsoft.com/office/word/2010/wordprocessingGroup" xmlns:wpi="http://schemas.microsoft.com/office/word/2010/wordprocessingInk" xmlns:wne="http://schemas.microsoft.com/office/word/2006/wordml" xmlns:wps="http://schemas.microsoft.com/office/word/2010/wordprocessingShape" mc:Ignorable="w14 w15 wp14">
   <w:footnote w:type="separator" w:id="-1">
     <w:p>
       <w:r>
@@ -5332,7 +4980,7 @@
 </file>
 
 <file path=word/numbering.xml><?xml version="1.0" encoding="utf-8"?>
-<w:numbering xmlns:wpc="http://schemas.microsoft.com/office/word/2010/wordprocessingCanvas" xmlns:mc="http://schemas.openxmlformats.org/markup-compatibility/2006" xmlns:o="urn:schemas-microsoft-com:office:office" xmlns:r="http://schemas.openxmlformats.org/officeDocument/2006/relationships" xmlns:m="http://schemas.openxmlformats.org/officeDocument/2006/math" xmlns:v="urn:schemas-microsoft-com:vml" xmlns:wp14="http://schemas.microsoft.com/office/word/2010/wordprocessingDrawing" xmlns:wp="http://schemas.openxmlformats.org/drawingml/2006/wordprocessingDrawing" xmlns:w10="urn:schemas-microsoft-com:office:word" xmlns:w="http://schemas.openxmlformats.org/wordprocessingml/2006/main" xmlns:w14="http://schemas.microsoft.com/office/word/2010/wordml" xmlns:wpg="http://schemas.microsoft.com/office/word/2010/wordprocessingGroup" xmlns:wpi="http://schemas.microsoft.com/office/word/2010/wordprocessingInk" xmlns:wne="http://schemas.microsoft.com/office/word/2006/wordml" xmlns:wps="http://schemas.microsoft.com/office/word/2010/wordprocessingShape" mc:Ignorable="w14 wp14">
+<w:numbering xmlns:wpc="http://schemas.microsoft.com/office/word/2010/wordprocessingCanvas" xmlns:mc="http://schemas.openxmlformats.org/markup-compatibility/2006" xmlns:o="urn:schemas-microsoft-com:office:office" xmlns:r="http://schemas.openxmlformats.org/officeDocument/2006/relationships" xmlns:m="http://schemas.openxmlformats.org/officeDocument/2006/math" xmlns:v="urn:schemas-microsoft-com:vml" xmlns:wp14="http://schemas.microsoft.com/office/word/2010/wordprocessingDrawing" xmlns:wp="http://schemas.openxmlformats.org/drawingml/2006/wordprocessingDrawing" xmlns:w10="urn:schemas-microsoft-com:office:word" xmlns:w="http://schemas.openxmlformats.org/wordprocessingml/2006/main" xmlns:w14="http://schemas.microsoft.com/office/word/2010/wordml" xmlns:w15="http://schemas.microsoft.com/office/word/2012/wordml" xmlns:wpg="http://schemas.microsoft.com/office/word/2010/wordprocessingGroup" xmlns:wpi="http://schemas.microsoft.com/office/word/2010/wordprocessingInk" xmlns:wne="http://schemas.microsoft.com/office/word/2006/wordml" xmlns:wps="http://schemas.microsoft.com/office/word/2010/wordprocessingShape" mc:Ignorable="w14 w15 wp14">
   <w:abstractNum w:abstractNumId="0">
     <w:nsid w:val="00317C27"/>
     <w:multiLevelType w:val="multilevel"/>
@@ -6244,7 +5892,7 @@
 </file>
 
 <file path=word/styles.xml><?xml version="1.0" encoding="utf-8"?>
-<w:styles xmlns:mc="http://schemas.openxmlformats.org/markup-compatibility/2006" xmlns:r="http://schemas.openxmlformats.org/officeDocument/2006/relationships" xmlns:w="http://schemas.openxmlformats.org/wordprocessingml/2006/main" xmlns:w14="http://schemas.microsoft.com/office/word/2010/wordml" mc:Ignorable="w14">
+<w:styles xmlns:mc="http://schemas.openxmlformats.org/markup-compatibility/2006" xmlns:r="http://schemas.openxmlformats.org/officeDocument/2006/relationships" xmlns:w="http://schemas.openxmlformats.org/wordprocessingml/2006/main" xmlns:w14="http://schemas.microsoft.com/office/word/2010/wordml" xmlns:w15="http://schemas.microsoft.com/office/word/2012/wordml" mc:Ignorable="w14 w15">
   <w:docDefaults>
     <w:rPrDefault>
       <w:rPr>
@@ -6264,144 +5912,378 @@
       </w:pPr>
     </w:pPrDefault>
   </w:docDefaults>
-  <w:latentStyles w:defLockedState="0" w:defUIPriority="99" w:defSemiHidden="1" w:defUnhideWhenUsed="1" w:defQFormat="0" w:count="267">
-    <w:lsdException w:name="Normal" w:semiHidden="0" w:uiPriority="0" w:unhideWhenUsed="0" w:qFormat="1"/>
-    <w:lsdException w:name="heading 1" w:semiHidden="0" w:uiPriority="0" w:unhideWhenUsed="0" w:qFormat="1"/>
-    <w:lsdException w:name="heading 2" w:uiPriority="9" w:qFormat="1"/>
-    <w:lsdException w:name="heading 3" w:uiPriority="9" w:qFormat="1"/>
-    <w:lsdException w:name="heading 4" w:uiPriority="9" w:qFormat="1"/>
-    <w:lsdException w:name="heading 5" w:uiPriority="9" w:qFormat="1"/>
-    <w:lsdException w:name="heading 6" w:uiPriority="9" w:qFormat="1"/>
-    <w:lsdException w:name="heading 7" w:uiPriority="9" w:qFormat="1"/>
-    <w:lsdException w:name="heading 8" w:uiPriority="9" w:qFormat="1"/>
-    <w:lsdException w:name="heading 9" w:uiPriority="9" w:qFormat="1"/>
-    <w:lsdException w:name="toc 1" w:uiPriority="39"/>
-    <w:lsdException w:name="toc 2" w:uiPriority="39"/>
-    <w:lsdException w:name="toc 3" w:uiPriority="39"/>
-    <w:lsdException w:name="toc 4" w:uiPriority="39"/>
-    <w:lsdException w:name="toc 5" w:uiPriority="39"/>
-    <w:lsdException w:name="toc 6" w:uiPriority="39"/>
-    <w:lsdException w:name="toc 7" w:uiPriority="39"/>
-    <w:lsdException w:name="toc 8" w:uiPriority="39"/>
-    <w:lsdException w:name="toc 9" w:uiPriority="39"/>
-    <w:lsdException w:name="caption" w:uiPriority="35" w:qFormat="1"/>
-    <w:lsdException w:name="Title" w:semiHidden="0" w:uiPriority="10" w:unhideWhenUsed="0" w:qFormat="1"/>
-    <w:lsdException w:name="Default Paragraph Font" w:uiPriority="1"/>
-    <w:lsdException w:name="Subtitle" w:semiHidden="0" w:uiPriority="11" w:unhideWhenUsed="0" w:qFormat="1"/>
-    <w:lsdException w:name="Strong" w:semiHidden="0" w:uiPriority="22" w:unhideWhenUsed="0" w:qFormat="1"/>
-    <w:lsdException w:name="Emphasis" w:semiHidden="0" w:uiPriority="20" w:unhideWhenUsed="0" w:qFormat="1"/>
-    <w:lsdException w:name="Table Grid" w:semiHidden="0" w:uiPriority="59" w:unhideWhenUsed="0"/>
-    <w:lsdException w:name="Placeholder Text" w:unhideWhenUsed="0"/>
-    <w:lsdException w:name="No Spacing" w:semiHidden="0" w:uiPriority="1" w:unhideWhenUsed="0" w:qFormat="1"/>
-    <w:lsdException w:name="Light Shading" w:semiHidden="0" w:uiPriority="60" w:unhideWhenUsed="0"/>
-    <w:lsdException w:name="Light List" w:semiHidden="0" w:uiPriority="61" w:unhideWhenUsed="0"/>
-    <w:lsdException w:name="Light Grid" w:semiHidden="0" w:uiPriority="62" w:unhideWhenUsed="0"/>
-    <w:lsdException w:name="Medium Shading 1" w:semiHidden="0" w:uiPriority="63" w:unhideWhenUsed="0"/>
-    <w:lsdException w:name="Medium Shading 2" w:semiHidden="0" w:uiPriority="64" w:unhideWhenUsed="0"/>
-    <w:lsdException w:name="Medium List 1" w:semiHidden="0" w:uiPriority="65" w:unhideWhenUsed="0"/>
-    <w:lsdException w:name="Medium List 2" w:semiHidden="0" w:uiPriority="66" w:unhideWhenUsed="0"/>
-    <w:lsdException w:name="Medium Grid 1" w:semiHidden="0" w:uiPriority="67" w:unhideWhenUsed="0"/>
-    <w:lsdException w:name="Medium Grid 2" w:semiHidden="0" w:uiPriority="68" w:unhideWhenUsed="0"/>
-    <w:lsdException w:name="Medium Grid 3" w:semiHidden="0" w:uiPriority="69" w:unhideWhenUsed="0"/>
-    <w:lsdException w:name="Dark List" w:semiHidden="0" w:uiPriority="70" w:unhideWhenUsed="0"/>
-    <w:lsdException w:name="Colorful Shading" w:semiHidden="0" w:uiPriority="71" w:unhideWhenUsed="0"/>
-    <w:lsdException w:name="Colorful List" w:semiHidden="0" w:uiPriority="72" w:unhideWhenUsed="0"/>
-    <w:lsdException w:name="Colorful Grid" w:semiHidden="0" w:uiPriority="73" w:unhideWhenUsed="0"/>
-    <w:lsdException w:name="Light Shading Accent 1" w:semiHidden="0" w:uiPriority="60" w:unhideWhenUsed="0"/>
-    <w:lsdException w:name="Light List Accent 1" w:semiHidden="0" w:uiPriority="61" w:unhideWhenUsed="0"/>
-    <w:lsdException w:name="Light Grid Accent 1" w:semiHidden="0" w:uiPriority="62" w:unhideWhenUsed="0"/>
-    <w:lsdException w:name="Medium Shading 1 Accent 1" w:semiHidden="0" w:uiPriority="63" w:unhideWhenUsed="0"/>
-    <w:lsdException w:name="Medium Shading 2 Accent 1" w:semiHidden="0" w:uiPriority="64" w:unhideWhenUsed="0"/>
-    <w:lsdException w:name="Medium List 1 Accent 1" w:semiHidden="0" w:uiPriority="65" w:unhideWhenUsed="0"/>
-    <w:lsdException w:name="Revision" w:unhideWhenUsed="0"/>
-    <w:lsdException w:name="List Paragraph" w:semiHidden="0" w:uiPriority="34" w:unhideWhenUsed="0" w:qFormat="1"/>
-    <w:lsdException w:name="Quote" w:semiHidden="0" w:uiPriority="29" w:unhideWhenUsed="0" w:qFormat="1"/>
-    <w:lsdException w:name="Intense Quote" w:semiHidden="0" w:uiPriority="30" w:unhideWhenUsed="0" w:qFormat="1"/>
-    <w:lsdException w:name="Medium List 2 Accent 1" w:semiHidden="0" w:uiPriority="66" w:unhideWhenUsed="0"/>
-    <w:lsdException w:name="Medium Grid 1 Accent 1" w:semiHidden="0" w:uiPriority="67" w:unhideWhenUsed="0"/>
-    <w:lsdException w:name="Medium Grid 2 Accent 1" w:semiHidden="0" w:uiPriority="68" w:unhideWhenUsed="0"/>
-    <w:lsdException w:name="Medium Grid 3 Accent 1" w:semiHidden="0" w:uiPriority="69" w:unhideWhenUsed="0"/>
-    <w:lsdException w:name="Dark List Accent 1" w:semiHidden="0" w:uiPriority="70" w:unhideWhenUsed="0"/>
-    <w:lsdException w:name="Colorful Shading Accent 1" w:semiHidden="0" w:uiPriority="71" w:unhideWhenUsed="0"/>
-    <w:lsdException w:name="Colorful List Accent 1" w:semiHidden="0" w:uiPriority="72" w:unhideWhenUsed="0"/>
-    <w:lsdException w:name="Colorful Grid Accent 1" w:semiHidden="0" w:uiPriority="73" w:unhideWhenUsed="0"/>
-    <w:lsdException w:name="Light Shading Accent 2" w:semiHidden="0" w:uiPriority="60" w:unhideWhenUsed="0"/>
-    <w:lsdException w:name="Light List Accent 2" w:semiHidden="0" w:uiPriority="61" w:unhideWhenUsed="0"/>
-    <w:lsdException w:name="Light Grid Accent 2" w:semiHidden="0" w:uiPriority="62" w:unhideWhenUsed="0"/>
-    <w:lsdException w:name="Medium Shading 1 Accent 2" w:semiHidden="0" w:uiPriority="63" w:unhideWhenUsed="0"/>
-    <w:lsdException w:name="Medium Shading 2 Accent 2" w:semiHidden="0" w:uiPriority="64" w:unhideWhenUsed="0"/>
-    <w:lsdException w:name="Medium List 1 Accent 2" w:semiHidden="0" w:uiPriority="65" w:unhideWhenUsed="0"/>
-    <w:lsdException w:name="Medium List 2 Accent 2" w:semiHidden="0" w:uiPriority="66" w:unhideWhenUsed="0"/>
-    <w:lsdException w:name="Medium Grid 1 Accent 2" w:semiHidden="0" w:uiPriority="67" w:unhideWhenUsed="0"/>
-    <w:lsdException w:name="Medium Grid 2 Accent 2" w:semiHidden="0" w:uiPriority="68" w:unhideWhenUsed="0"/>
-    <w:lsdException w:name="Medium Grid 3 Accent 2" w:semiHidden="0" w:uiPriority="69" w:unhideWhenUsed="0"/>
-    <w:lsdException w:name="Dark List Accent 2" w:semiHidden="0" w:uiPriority="70" w:unhideWhenUsed="0"/>
-    <w:lsdException w:name="Colorful Shading Accent 2" w:semiHidden="0" w:uiPriority="71" w:unhideWhenUsed="0"/>
-    <w:lsdException w:name="Colorful List Accent 2" w:semiHidden="0" w:uiPriority="72" w:unhideWhenUsed="0"/>
-    <w:lsdException w:name="Colorful Grid Accent 2" w:semiHidden="0" w:uiPriority="73" w:unhideWhenUsed="0"/>
-    <w:lsdException w:name="Light Shading Accent 3" w:semiHidden="0" w:uiPriority="60" w:unhideWhenUsed="0"/>
-    <w:lsdException w:name="Light List Accent 3" w:semiHidden="0" w:uiPriority="61" w:unhideWhenUsed="0"/>
-    <w:lsdException w:name="Light Grid Accent 3" w:semiHidden="0" w:uiPriority="62" w:unhideWhenUsed="0"/>
-    <w:lsdException w:name="Medium Shading 1 Accent 3" w:semiHidden="0" w:uiPriority="63" w:unhideWhenUsed="0"/>
-    <w:lsdException w:name="Medium Shading 2 Accent 3" w:semiHidden="0" w:uiPriority="64" w:unhideWhenUsed="0"/>
-    <w:lsdException w:name="Medium List 1 Accent 3" w:semiHidden="0" w:uiPriority="65" w:unhideWhenUsed="0"/>
-    <w:lsdException w:name="Medium List 2 Accent 3" w:semiHidden="0" w:uiPriority="66" w:unhideWhenUsed="0"/>
-    <w:lsdException w:name="Medium Grid 1 Accent 3" w:semiHidden="0" w:uiPriority="67" w:unhideWhenUsed="0"/>
-    <w:lsdException w:name="Medium Grid 2 Accent 3" w:semiHidden="0" w:uiPriority="68" w:unhideWhenUsed="0"/>
-    <w:lsdException w:name="Medium Grid 3 Accent 3" w:semiHidden="0" w:uiPriority="69" w:unhideWhenUsed="0"/>
-    <w:lsdException w:name="Dark List Accent 3" w:semiHidden="0" w:uiPriority="70" w:unhideWhenUsed="0"/>
-    <w:lsdException w:name="Colorful Shading Accent 3" w:semiHidden="0" w:uiPriority="71" w:unhideWhenUsed="0"/>
-    <w:lsdException w:name="Colorful List Accent 3" w:semiHidden="0" w:uiPriority="72" w:unhideWhenUsed="0"/>
-    <w:lsdException w:name="Colorful Grid Accent 3" w:semiHidden="0" w:uiPriority="73" w:unhideWhenUsed="0"/>
-    <w:lsdException w:name="Light Shading Accent 4" w:semiHidden="0" w:uiPriority="60" w:unhideWhenUsed="0"/>
-    <w:lsdException w:name="Light List Accent 4" w:semiHidden="0" w:uiPriority="61" w:unhideWhenUsed="0"/>
-    <w:lsdException w:name="Light Grid Accent 4" w:semiHidden="0" w:uiPriority="62" w:unhideWhenUsed="0"/>
-    <w:lsdException w:name="Medium Shading 1 Accent 4" w:semiHidden="0" w:uiPriority="63" w:unhideWhenUsed="0"/>
-    <w:lsdException w:name="Medium Shading 2 Accent 4" w:semiHidden="0" w:uiPriority="64" w:unhideWhenUsed="0"/>
-    <w:lsdException w:name="Medium List 1 Accent 4" w:semiHidden="0" w:uiPriority="65" w:unhideWhenUsed="0"/>
-    <w:lsdException w:name="Medium List 2 Accent 4" w:semiHidden="0" w:uiPriority="66" w:unhideWhenUsed="0"/>
-    <w:lsdException w:name="Medium Grid 1 Accent 4" w:semiHidden="0" w:uiPriority="67" w:unhideWhenUsed="0"/>
-    <w:lsdException w:name="Medium Grid 2 Accent 4" w:semiHidden="0" w:uiPriority="68" w:unhideWhenUsed="0"/>
-    <w:lsdException w:name="Medium Grid 3 Accent 4" w:semiHidden="0" w:uiPriority="69" w:unhideWhenUsed="0"/>
-    <w:lsdException w:name="Dark List Accent 4" w:semiHidden="0" w:uiPriority="70" w:unhideWhenUsed="0"/>
-    <w:lsdException w:name="Colorful Shading Accent 4" w:semiHidden="0" w:uiPriority="71" w:unhideWhenUsed="0"/>
-    <w:lsdException w:name="Colorful List Accent 4" w:semiHidden="0" w:uiPriority="72" w:unhideWhenUsed="0"/>
-    <w:lsdException w:name="Colorful Grid Accent 4" w:semiHidden="0" w:uiPriority="73" w:unhideWhenUsed="0"/>
-    <w:lsdException w:name="Light Shading Accent 5" w:semiHidden="0" w:uiPriority="60" w:unhideWhenUsed="0"/>
-    <w:lsdException w:name="Light List Accent 5" w:semiHidden="0" w:uiPriority="61" w:unhideWhenUsed="0"/>
-    <w:lsdException w:name="Light Grid Accent 5" w:semiHidden="0" w:uiPriority="62" w:unhideWhenUsed="0"/>
-    <w:lsdException w:name="Medium Shading 1 Accent 5" w:semiHidden="0" w:uiPriority="63" w:unhideWhenUsed="0"/>
-    <w:lsdException w:name="Medium Shading 2 Accent 5" w:semiHidden="0" w:uiPriority="64" w:unhideWhenUsed="0"/>
-    <w:lsdException w:name="Medium List 1 Accent 5" w:semiHidden="0" w:uiPriority="65" w:unhideWhenUsed="0"/>
-    <w:lsdException w:name="Medium List 2 Accent 5" w:semiHidden="0" w:uiPriority="66" w:unhideWhenUsed="0"/>
-    <w:lsdException w:name="Medium Grid 1 Accent 5" w:semiHidden="0" w:uiPriority="67" w:unhideWhenUsed="0"/>
-    <w:lsdException w:name="Medium Grid 2 Accent 5" w:semiHidden="0" w:uiPriority="68" w:unhideWhenUsed="0"/>
-    <w:lsdException w:name="Medium Grid 3 Accent 5" w:semiHidden="0" w:uiPriority="69" w:unhideWhenUsed="0"/>
-    <w:lsdException w:name="Dark List Accent 5" w:semiHidden="0" w:uiPriority="70" w:unhideWhenUsed="0"/>
-    <w:lsdException w:name="Colorful Shading Accent 5" w:semiHidden="0" w:uiPriority="71" w:unhideWhenUsed="0"/>
-    <w:lsdException w:name="Colorful List Accent 5" w:semiHidden="0" w:uiPriority="72" w:unhideWhenUsed="0"/>
-    <w:lsdException w:name="Colorful Grid Accent 5" w:semiHidden="0" w:uiPriority="73" w:unhideWhenUsed="0"/>
-    <w:lsdException w:name="Light Shading Accent 6" w:semiHidden="0" w:uiPriority="60" w:unhideWhenUsed="0"/>
-    <w:lsdException w:name="Light List Accent 6" w:semiHidden="0" w:uiPriority="61" w:unhideWhenUsed="0"/>
-    <w:lsdException w:name="Light Grid Accent 6" w:semiHidden="0" w:uiPriority="62" w:unhideWhenUsed="0"/>
-    <w:lsdException w:name="Medium Shading 1 Accent 6" w:semiHidden="0" w:uiPriority="63" w:unhideWhenUsed="0"/>
-    <w:lsdException w:name="Medium Shading 2 Accent 6" w:semiHidden="0" w:uiPriority="64" w:unhideWhenUsed="0"/>
-    <w:lsdException w:name="Medium List 1 Accent 6" w:semiHidden="0" w:uiPriority="65" w:unhideWhenUsed="0"/>
-    <w:lsdException w:name="Medium List 2 Accent 6" w:semiHidden="0" w:uiPriority="66" w:unhideWhenUsed="0"/>
-    <w:lsdException w:name="Medium Grid 1 Accent 6" w:semiHidden="0" w:uiPriority="67" w:unhideWhenUsed="0"/>
-    <w:lsdException w:name="Medium Grid 2 Accent 6" w:semiHidden="0" w:uiPriority="68" w:unhideWhenUsed="0"/>
-    <w:lsdException w:name="Medium Grid 3 Accent 6" w:semiHidden="0" w:uiPriority="69" w:unhideWhenUsed="0"/>
-    <w:lsdException w:name="Dark List Accent 6" w:semiHidden="0" w:uiPriority="70" w:unhideWhenUsed="0"/>
-    <w:lsdException w:name="Colorful Shading Accent 6" w:semiHidden="0" w:uiPriority="71" w:unhideWhenUsed="0"/>
-    <w:lsdException w:name="Colorful List Accent 6" w:semiHidden="0" w:uiPriority="72" w:unhideWhenUsed="0"/>
-    <w:lsdException w:name="Colorful Grid Accent 6" w:semiHidden="0" w:uiPriority="73" w:unhideWhenUsed="0"/>
-    <w:lsdException w:name="Subtle Emphasis" w:semiHidden="0" w:uiPriority="19" w:unhideWhenUsed="0" w:qFormat="1"/>
-    <w:lsdException w:name="Intense Emphasis" w:semiHidden="0" w:uiPriority="21" w:unhideWhenUsed="0" w:qFormat="1"/>
-    <w:lsdException w:name="Subtle Reference" w:semiHidden="0" w:uiPriority="31" w:unhideWhenUsed="0" w:qFormat="1"/>
-    <w:lsdException w:name="Intense Reference" w:semiHidden="0" w:uiPriority="32" w:unhideWhenUsed="0" w:qFormat="1"/>
-    <w:lsdException w:name="Book Title" w:semiHidden="0" w:uiPriority="33" w:unhideWhenUsed="0" w:qFormat="1"/>
-    <w:lsdException w:name="Bibliography" w:uiPriority="37"/>
-    <w:lsdException w:name="TOC Heading" w:uiPriority="39" w:qFormat="1"/>
+  <w:latentStyles w:defLockedState="0" w:defUIPriority="99" w:defSemiHidden="0" w:defUnhideWhenUsed="0" w:defQFormat="0" w:count="371">
+    <w:lsdException w:name="Normal" w:uiPriority="0" w:qFormat="1"/>
+    <w:lsdException w:name="heading 1" w:uiPriority="0" w:qFormat="1"/>
+    <w:lsdException w:name="heading 2" w:semiHidden="1" w:uiPriority="9" w:unhideWhenUsed="1" w:qFormat="1"/>
+    <w:lsdException w:name="heading 3" w:semiHidden="1" w:uiPriority="9" w:unhideWhenUsed="1" w:qFormat="1"/>
+    <w:lsdException w:name="heading 4" w:semiHidden="1" w:uiPriority="9" w:unhideWhenUsed="1" w:qFormat="1"/>
+    <w:lsdException w:name="heading 5" w:semiHidden="1" w:uiPriority="9" w:unhideWhenUsed="1" w:qFormat="1"/>
+    <w:lsdException w:name="heading 6" w:semiHidden="1" w:uiPriority="9" w:unhideWhenUsed="1" w:qFormat="1"/>
+    <w:lsdException w:name="heading 7" w:semiHidden="1" w:uiPriority="9" w:unhideWhenUsed="1" w:qFormat="1"/>
+    <w:lsdException w:name="heading 8" w:semiHidden="1" w:uiPriority="9" w:unhideWhenUsed="1" w:qFormat="1"/>
+    <w:lsdException w:name="heading 9" w:semiHidden="1" w:uiPriority="9" w:unhideWhenUsed="1" w:qFormat="1"/>
+    <w:lsdException w:name="index 1" w:semiHidden="1" w:unhideWhenUsed="1"/>
+    <w:lsdException w:name="index 2" w:semiHidden="1" w:unhideWhenUsed="1"/>
+    <w:lsdException w:name="index 3" w:semiHidden="1" w:unhideWhenUsed="1"/>
+    <w:lsdException w:name="index 4" w:semiHidden="1" w:unhideWhenUsed="1"/>
+    <w:lsdException w:name="index 5" w:semiHidden="1" w:unhideWhenUsed="1"/>
+    <w:lsdException w:name="index 6" w:semiHidden="1" w:unhideWhenUsed="1"/>
+    <w:lsdException w:name="index 7" w:semiHidden="1" w:unhideWhenUsed="1"/>
+    <w:lsdException w:name="index 8" w:semiHidden="1" w:unhideWhenUsed="1"/>
+    <w:lsdException w:name="index 9" w:semiHidden="1" w:unhideWhenUsed="1"/>
+    <w:lsdException w:name="toc 1" w:semiHidden="1" w:uiPriority="39" w:unhideWhenUsed="1"/>
+    <w:lsdException w:name="toc 2" w:semiHidden="1" w:uiPriority="39" w:unhideWhenUsed="1"/>
+    <w:lsdException w:name="toc 3" w:semiHidden="1" w:uiPriority="39" w:unhideWhenUsed="1"/>
+    <w:lsdException w:name="toc 4" w:semiHidden="1" w:uiPriority="39" w:unhideWhenUsed="1"/>
+    <w:lsdException w:name="toc 5" w:semiHidden="1" w:uiPriority="39" w:unhideWhenUsed="1"/>
+    <w:lsdException w:name="toc 6" w:semiHidden="1" w:uiPriority="39" w:unhideWhenUsed="1"/>
+    <w:lsdException w:name="toc 7" w:semiHidden="1" w:uiPriority="39" w:unhideWhenUsed="1"/>
+    <w:lsdException w:name="toc 8" w:semiHidden="1" w:uiPriority="39" w:unhideWhenUsed="1"/>
+    <w:lsdException w:name="toc 9" w:semiHidden="1" w:uiPriority="39" w:unhideWhenUsed="1"/>
+    <w:lsdException w:name="Normal Indent" w:semiHidden="1" w:unhideWhenUsed="1"/>
+    <w:lsdException w:name="footnote text" w:semiHidden="1" w:unhideWhenUsed="1"/>
+    <w:lsdException w:name="annotation text" w:semiHidden="1" w:unhideWhenUsed="1"/>
+    <w:lsdException w:name="header" w:semiHidden="1" w:unhideWhenUsed="1"/>
+    <w:lsdException w:name="footer" w:semiHidden="1" w:unhideWhenUsed="1"/>
+    <w:lsdException w:name="index heading" w:semiHidden="1" w:unhideWhenUsed="1"/>
+    <w:lsdException w:name="caption" w:semiHidden="1" w:uiPriority="35" w:unhideWhenUsed="1" w:qFormat="1"/>
+    <w:lsdException w:name="table of figures" w:semiHidden="1" w:unhideWhenUsed="1"/>
+    <w:lsdException w:name="envelope address" w:semiHidden="1" w:unhideWhenUsed="1"/>
+    <w:lsdException w:name="envelope return" w:semiHidden="1" w:unhideWhenUsed="1"/>
+    <w:lsdException w:name="footnote reference" w:semiHidden="1" w:unhideWhenUsed="1"/>
+    <w:lsdException w:name="annotation reference" w:semiHidden="1" w:unhideWhenUsed="1"/>
+    <w:lsdException w:name="line number" w:semiHidden="1" w:unhideWhenUsed="1"/>
+    <w:lsdException w:name="page number" w:semiHidden="1" w:unhideWhenUsed="1"/>
+    <w:lsdException w:name="endnote reference" w:semiHidden="1" w:unhideWhenUsed="1"/>
+    <w:lsdException w:name="endnote text" w:semiHidden="1" w:unhideWhenUsed="1"/>
+    <w:lsdException w:name="table of authorities" w:semiHidden="1" w:unhideWhenUsed="1"/>
+    <w:lsdException w:name="macro" w:semiHidden="1" w:unhideWhenUsed="1"/>
+    <w:lsdException w:name="toa heading" w:semiHidden="1" w:unhideWhenUsed="1"/>
+    <w:lsdException w:name="List" w:semiHidden="1" w:unhideWhenUsed="1"/>
+    <w:lsdException w:name="List Bullet" w:semiHidden="1" w:unhideWhenUsed="1"/>
+    <w:lsdException w:name="List Number" w:semiHidden="1" w:unhideWhenUsed="1"/>
+    <w:lsdException w:name="List 2" w:semiHidden="1" w:unhideWhenUsed="1"/>
+    <w:lsdException w:name="List 3" w:semiHidden="1" w:unhideWhenUsed="1"/>
+    <w:lsdException w:name="List 4" w:semiHidden="1" w:unhideWhenUsed="1"/>
+    <w:lsdException w:name="List 5" w:semiHidden="1" w:unhideWhenUsed="1"/>
+    <w:lsdException w:name="List Bullet 2" w:semiHidden="1" w:unhideWhenUsed="1"/>
+    <w:lsdException w:name="List Bullet 3" w:semiHidden="1" w:unhideWhenUsed="1"/>
+    <w:lsdException w:name="List Bullet 4" w:semiHidden="1" w:unhideWhenUsed="1"/>
+    <w:lsdException w:name="List Bullet 5" w:semiHidden="1" w:unhideWhenUsed="1"/>
+    <w:lsdException w:name="List Number 2" w:semiHidden="1" w:unhideWhenUsed="1"/>
+    <w:lsdException w:name="List Number 3" w:semiHidden="1" w:unhideWhenUsed="1"/>
+    <w:lsdException w:name="List Number 4" w:semiHidden="1" w:unhideWhenUsed="1"/>
+    <w:lsdException w:name="List Number 5" w:semiHidden="1" w:unhideWhenUsed="1"/>
+    <w:lsdException w:name="Title" w:uiPriority="10" w:qFormat="1"/>
+    <w:lsdException w:name="Closing" w:semiHidden="1" w:unhideWhenUsed="1"/>
+    <w:lsdException w:name="Signature" w:semiHidden="1" w:unhideWhenUsed="1"/>
+    <w:lsdException w:name="Default Paragraph Font" w:semiHidden="1" w:uiPriority="1" w:unhideWhenUsed="1"/>
+    <w:lsdException w:name="Body Text" w:semiHidden="1" w:unhideWhenUsed="1"/>
+    <w:lsdException w:name="Body Text Indent" w:semiHidden="1" w:unhideWhenUsed="1"/>
+    <w:lsdException w:name="List Continue" w:semiHidden="1" w:unhideWhenUsed="1"/>
+    <w:lsdException w:name="List Continue 2" w:semiHidden="1" w:unhideWhenUsed="1"/>
+    <w:lsdException w:name="List Continue 3" w:semiHidden="1" w:unhideWhenUsed="1"/>
+    <w:lsdException w:name="List Continue 4" w:semiHidden="1" w:unhideWhenUsed="1"/>
+    <w:lsdException w:name="List Continue 5" w:semiHidden="1" w:unhideWhenUsed="1"/>
+    <w:lsdException w:name="Message Header" w:semiHidden="1" w:unhideWhenUsed="1"/>
+    <w:lsdException w:name="Subtitle" w:uiPriority="11" w:qFormat="1"/>
+    <w:lsdException w:name="Salutation" w:semiHidden="1" w:unhideWhenUsed="1"/>
+    <w:lsdException w:name="Date" w:semiHidden="1" w:unhideWhenUsed="1"/>
+    <w:lsdException w:name="Body Text First Indent" w:semiHidden="1" w:unhideWhenUsed="1"/>
+    <w:lsdException w:name="Body Text First Indent 2" w:semiHidden="1" w:unhideWhenUsed="1"/>
+    <w:lsdException w:name="Note Heading" w:semiHidden="1" w:unhideWhenUsed="1"/>
+    <w:lsdException w:name="Body Text 2" w:semiHidden="1" w:unhideWhenUsed="1"/>
+    <w:lsdException w:name="Body Text 3" w:semiHidden="1" w:unhideWhenUsed="1"/>
+    <w:lsdException w:name="Body Text Indent 2" w:semiHidden="1" w:unhideWhenUsed="1"/>
+    <w:lsdException w:name="Body Text Indent 3" w:semiHidden="1" w:unhideWhenUsed="1"/>
+    <w:lsdException w:name="Block Text" w:semiHidden="1" w:unhideWhenUsed="1"/>
+    <w:lsdException w:name="Hyperlink" w:semiHidden="1" w:unhideWhenUsed="1"/>
+    <w:lsdException w:name="FollowedHyperlink" w:semiHidden="1" w:unhideWhenUsed="1"/>
+    <w:lsdException w:name="Strong" w:uiPriority="22" w:qFormat="1"/>
+    <w:lsdException w:name="Emphasis" w:uiPriority="20" w:qFormat="1"/>
+    <w:lsdException w:name="Document Map" w:semiHidden="1" w:unhideWhenUsed="1"/>
+    <w:lsdException w:name="Plain Text" w:semiHidden="1" w:unhideWhenUsed="1"/>
+    <w:lsdException w:name="E-mail Signature" w:semiHidden="1" w:unhideWhenUsed="1"/>
+    <w:lsdException w:name="HTML Top of Form" w:semiHidden="1" w:unhideWhenUsed="1"/>
+    <w:lsdException w:name="HTML Bottom of Form" w:semiHidden="1" w:unhideWhenUsed="1"/>
+    <w:lsdException w:name="Normal (Web)" w:semiHidden="1" w:unhideWhenUsed="1"/>
+    <w:lsdException w:name="HTML Acronym" w:semiHidden="1" w:unhideWhenUsed="1"/>
+    <w:lsdException w:name="HTML Address" w:semiHidden="1" w:unhideWhenUsed="1"/>
+    <w:lsdException w:name="HTML Cite" w:semiHidden="1" w:unhideWhenUsed="1"/>
+    <w:lsdException w:name="HTML Code" w:semiHidden="1" w:unhideWhenUsed="1"/>
+    <w:lsdException w:name="HTML Definition" w:semiHidden="1" w:unhideWhenUsed="1"/>
+    <w:lsdException w:name="HTML Keyboard" w:semiHidden="1" w:unhideWhenUsed="1"/>
+    <w:lsdException w:name="HTML Preformatted" w:semiHidden="1" w:unhideWhenUsed="1"/>
+    <w:lsdException w:name="HTML Sample" w:semiHidden="1" w:unhideWhenUsed="1"/>
+    <w:lsdException w:name="HTML Typewriter" w:semiHidden="1" w:unhideWhenUsed="1"/>
+    <w:lsdException w:name="HTML Variable" w:semiHidden="1" w:unhideWhenUsed="1"/>
+    <w:lsdException w:name="Normal Table" w:semiHidden="1" w:unhideWhenUsed="1"/>
+    <w:lsdException w:name="annotation subject" w:semiHidden="1" w:unhideWhenUsed="1"/>
+    <w:lsdException w:name="No List" w:semiHidden="1" w:unhideWhenUsed="1"/>
+    <w:lsdException w:name="Outline List 1" w:semiHidden="1" w:unhideWhenUsed="1"/>
+    <w:lsdException w:name="Outline List 2" w:semiHidden="1" w:unhideWhenUsed="1"/>
+    <w:lsdException w:name="Outline List 3" w:semiHidden="1" w:unhideWhenUsed="1"/>
+    <w:lsdException w:name="Table Simple 1" w:semiHidden="1" w:unhideWhenUsed="1"/>
+    <w:lsdException w:name="Table Simple 2" w:semiHidden="1" w:unhideWhenUsed="1"/>
+    <w:lsdException w:name="Table Simple 3" w:semiHidden="1" w:unhideWhenUsed="1"/>
+    <w:lsdException w:name="Table Classic 1" w:semiHidden="1" w:unhideWhenUsed="1"/>
+    <w:lsdException w:name="Table Classic 2" w:semiHidden="1" w:unhideWhenUsed="1"/>
+    <w:lsdException w:name="Table Classic 3" w:semiHidden="1" w:unhideWhenUsed="1"/>
+    <w:lsdException w:name="Table Classic 4" w:semiHidden="1" w:unhideWhenUsed="1"/>
+    <w:lsdException w:name="Table Colorful 1" w:semiHidden="1" w:unhideWhenUsed="1"/>
+    <w:lsdException w:name="Table Colorful 2" w:semiHidden="1" w:unhideWhenUsed="1"/>
+    <w:lsdException w:name="Table Colorful 3" w:semiHidden="1" w:unhideWhenUsed="1"/>
+    <w:lsdException w:name="Table Columns 1" w:semiHidden="1" w:unhideWhenUsed="1"/>
+    <w:lsdException w:name="Table Columns 2" w:semiHidden="1" w:unhideWhenUsed="1"/>
+    <w:lsdException w:name="Table Columns 3" w:semiHidden="1" w:unhideWhenUsed="1"/>
+    <w:lsdException w:name="Table Columns 4" w:semiHidden="1" w:unhideWhenUsed="1"/>
+    <w:lsdException w:name="Table Columns 5" w:semiHidden="1" w:unhideWhenUsed="1"/>
+    <w:lsdException w:name="Table Grid 1" w:semiHidden="1" w:unhideWhenUsed="1"/>
+    <w:lsdException w:name="Table Grid 2" w:semiHidden="1" w:unhideWhenUsed="1"/>
+    <w:lsdException w:name="Table Grid 3" w:semiHidden="1" w:unhideWhenUsed="1"/>
+    <w:lsdException w:name="Table Grid 4" w:semiHidden="1" w:unhideWhenUsed="1"/>
+    <w:lsdException w:name="Table Grid 5" w:semiHidden="1" w:unhideWhenUsed="1"/>
+    <w:lsdException w:name="Table Grid 6" w:semiHidden="1" w:unhideWhenUsed="1"/>
+    <w:lsdException w:name="Table Grid 7" w:semiHidden="1" w:unhideWhenUsed="1"/>
+    <w:lsdException w:name="Table Grid 8" w:semiHidden="1" w:unhideWhenUsed="1"/>
+    <w:lsdException w:name="Table List 1" w:semiHidden="1" w:unhideWhenUsed="1"/>
+    <w:lsdException w:name="Table List 2" w:semiHidden="1" w:unhideWhenUsed="1"/>
+    <w:lsdException w:name="Table List 3" w:semiHidden="1" w:unhideWhenUsed="1"/>
+    <w:lsdException w:name="Table List 4" w:semiHidden="1" w:unhideWhenUsed="1"/>
+    <w:lsdException w:name="Table List 5" w:semiHidden="1" w:unhideWhenUsed="1"/>
+    <w:lsdException w:name="Table List 6" w:semiHidden="1" w:unhideWhenUsed="1"/>
+    <w:lsdException w:name="Table List 7" w:semiHidden="1" w:unhideWhenUsed="1"/>
+    <w:lsdException w:name="Table List 8" w:semiHidden="1" w:unhideWhenUsed="1"/>
+    <w:lsdException w:name="Table 3D effects 1" w:semiHidden="1" w:unhideWhenUsed="1"/>
+    <w:lsdException w:name="Table 3D effects 2" w:semiHidden="1" w:unhideWhenUsed="1"/>
+    <w:lsdException w:name="Table 3D effects 3" w:semiHidden="1" w:unhideWhenUsed="1"/>
+    <w:lsdException w:name="Table Contemporary" w:semiHidden="1" w:unhideWhenUsed="1"/>
+    <w:lsdException w:name="Table Elegant" w:semiHidden="1" w:unhideWhenUsed="1"/>
+    <w:lsdException w:name="Table Professional" w:semiHidden="1" w:unhideWhenUsed="1"/>
+    <w:lsdException w:name="Table Subtle 1" w:semiHidden="1" w:unhideWhenUsed="1"/>
+    <w:lsdException w:name="Table Subtle 2" w:semiHidden="1" w:unhideWhenUsed="1"/>
+    <w:lsdException w:name="Table Web 1" w:semiHidden="1" w:unhideWhenUsed="1"/>
+    <w:lsdException w:name="Table Web 2" w:semiHidden="1" w:unhideWhenUsed="1"/>
+    <w:lsdException w:name="Table Web 3" w:semiHidden="1" w:unhideWhenUsed="1"/>
+    <w:lsdException w:name="Balloon Text" w:semiHidden="1" w:unhideWhenUsed="1"/>
+    <w:lsdException w:name="Table Grid" w:uiPriority="59"/>
+    <w:lsdException w:name="Table Theme" w:semiHidden="1" w:unhideWhenUsed="1"/>
+    <w:lsdException w:name="Placeholder Text" w:semiHidden="1"/>
+    <w:lsdException w:name="No Spacing" w:uiPriority="1" w:qFormat="1"/>
+    <w:lsdException w:name="Light Shading" w:uiPriority="60"/>
+    <w:lsdException w:name="Light List" w:uiPriority="61"/>
+    <w:lsdException w:name="Light Grid" w:uiPriority="62"/>
+    <w:lsdException w:name="Medium Shading 1" w:uiPriority="63"/>
+    <w:lsdException w:name="Medium Shading 2" w:uiPriority="64"/>
+    <w:lsdException w:name="Medium List 1" w:uiPriority="65"/>
+    <w:lsdException w:name="Medium List 2" w:uiPriority="66"/>
+    <w:lsdException w:name="Medium Grid 1" w:uiPriority="67"/>
+    <w:lsdException w:name="Medium Grid 2" w:uiPriority="68"/>
+    <w:lsdException w:name="Medium Grid 3" w:uiPriority="69"/>
+    <w:lsdException w:name="Dark List" w:uiPriority="70"/>
+    <w:lsdException w:name="Colorful Shading" w:uiPriority="71"/>
+    <w:lsdException w:name="Colorful List" w:uiPriority="72"/>
+    <w:lsdException w:name="Colorful Grid" w:uiPriority="73"/>
+    <w:lsdException w:name="Light Shading Accent 1" w:uiPriority="60"/>
+    <w:lsdException w:name="Light List Accent 1" w:uiPriority="61"/>
+    <w:lsdException w:name="Light Grid Accent 1" w:uiPriority="62"/>
+    <w:lsdException w:name="Medium Shading 1 Accent 1" w:uiPriority="63"/>
+    <w:lsdException w:name="Medium Shading 2 Accent 1" w:uiPriority="64"/>
+    <w:lsdException w:name="Medium List 1 Accent 1" w:uiPriority="65"/>
+    <w:lsdException w:name="Revision" w:semiHidden="1"/>
+    <w:lsdException w:name="List Paragraph" w:uiPriority="34" w:qFormat="1"/>
+    <w:lsdException w:name="Quote" w:uiPriority="29" w:qFormat="1"/>
+    <w:lsdException w:name="Intense Quote" w:uiPriority="30" w:qFormat="1"/>
+    <w:lsdException w:name="Medium List 2 Accent 1" w:uiPriority="66"/>
+    <w:lsdException w:name="Medium Grid 1 Accent 1" w:uiPriority="67"/>
+    <w:lsdException w:name="Medium Grid 2 Accent 1" w:uiPriority="68"/>
+    <w:lsdException w:name="Medium Grid 3 Accent 1" w:uiPriority="69"/>
+    <w:lsdException w:name="Dark List Accent 1" w:uiPriority="70"/>
+    <w:lsdException w:name="Colorful Shading Accent 1" w:uiPriority="71"/>
+    <w:lsdException w:name="Colorful List Accent 1" w:uiPriority="72"/>
+    <w:lsdException w:name="Colorful Grid Accent 1" w:uiPriority="73"/>
+    <w:lsdException w:name="Light Shading Accent 2" w:uiPriority="60"/>
+    <w:lsdException w:name="Light List Accent 2" w:uiPriority="61"/>
+    <w:lsdException w:name="Light Grid Accent 2" w:uiPriority="62"/>
+    <w:lsdException w:name="Medium Shading 1 Accent 2" w:uiPriority="63"/>
+    <w:lsdException w:name="Medium Shading 2 Accent 2" w:uiPriority="64"/>
+    <w:lsdException w:name="Medium List 1 Accent 2" w:uiPriority="65"/>
+    <w:lsdException w:name="Medium List 2 Accent 2" w:uiPriority="66"/>
+    <w:lsdException w:name="Medium Grid 1 Accent 2" w:uiPriority="67"/>
+    <w:lsdException w:name="Medium Grid 2 Accent 2" w:uiPriority="68"/>
+    <w:lsdException w:name="Medium Grid 3 Accent 2" w:uiPriority="69"/>
+    <w:lsdException w:name="Dark List Accent 2" w:uiPriority="70"/>
+    <w:lsdException w:name="Colorful Shading Accent 2" w:uiPriority="71"/>
+    <w:lsdException w:name="Colorful List Accent 2" w:uiPriority="72"/>
+    <w:lsdException w:name="Colorful Grid Accent 2" w:uiPriority="73"/>
+    <w:lsdException w:name="Light Shading Accent 3" w:uiPriority="60"/>
+    <w:lsdException w:name="Light List Accent 3" w:uiPriority="61"/>
+    <w:lsdException w:name="Light Grid Accent 3" w:uiPriority="62"/>
+    <w:lsdException w:name="Medium Shading 1 Accent 3" w:uiPriority="63"/>
+    <w:lsdException w:name="Medium Shading 2 Accent 3" w:uiPriority="64"/>
+    <w:lsdException w:name="Medium List 1 Accent 3" w:uiPriority="65"/>
+    <w:lsdException w:name="Medium List 2 Accent 3" w:uiPriority="66"/>
+    <w:lsdException w:name="Medium Grid 1 Accent 3" w:uiPriority="67"/>
+    <w:lsdException w:name="Medium Grid 2 Accent 3" w:uiPriority="68"/>
+    <w:lsdException w:name="Medium Grid 3 Accent 3" w:uiPriority="69"/>
+    <w:lsdException w:name="Dark List Accent 3" w:uiPriority="70"/>
+    <w:lsdException w:name="Colorful Shading Accent 3" w:uiPriority="71"/>
+    <w:lsdException w:name="Colorful List Accent 3" w:uiPriority="72"/>
+    <w:lsdException w:name="Colorful Grid Accent 3" w:uiPriority="73"/>
+    <w:lsdException w:name="Light Shading Accent 4" w:uiPriority="60"/>
+    <w:lsdException w:name="Light List Accent 4" w:uiPriority="61"/>
+    <w:lsdException w:name="Light Grid Accent 4" w:uiPriority="62"/>
+    <w:lsdException w:name="Medium Shading 1 Accent 4" w:uiPriority="63"/>
+    <w:lsdException w:name="Medium Shading 2 Accent 4" w:uiPriority="64"/>
+    <w:lsdException w:name="Medium List 1 Accent 4" w:uiPriority="65"/>
+    <w:lsdException w:name="Medium List 2 Accent 4" w:uiPriority="66"/>
+    <w:lsdException w:name="Medium Grid 1 Accent 4" w:uiPriority="67"/>
+    <w:lsdException w:name="Medium Grid 2 Accent 4" w:uiPriority="68"/>
+    <w:lsdException w:name="Medium Grid 3 Accent 4" w:uiPriority="69"/>
+    <w:lsdException w:name="Dark List Accent 4" w:uiPriority="70"/>
+    <w:lsdException w:name="Colorful Shading Accent 4" w:uiPriority="71"/>
+    <w:lsdException w:name="Colorful List Accent 4" w:uiPriority="72"/>
+    <w:lsdException w:name="Colorful Grid Accent 4" w:uiPriority="73"/>
+    <w:lsdException w:name="Light Shading Accent 5" w:uiPriority="60"/>
+    <w:lsdException w:name="Light List Accent 5" w:uiPriority="61"/>
+    <w:lsdException w:name="Light Grid Accent 5" w:uiPriority="62"/>
+    <w:lsdException w:name="Medium Shading 1 Accent 5" w:uiPriority="63"/>
+    <w:lsdException w:name="Medium Shading 2 Accent 5" w:uiPriority="64"/>
+    <w:lsdException w:name="Medium List 1 Accent 5" w:uiPriority="65"/>
+    <w:lsdException w:name="Medium List 2 Accent 5" w:uiPriority="66"/>
+    <w:lsdException w:name="Medium Grid 1 Accent 5" w:uiPriority="67"/>
+    <w:lsdException w:name="Medium Grid 2 Accent 5" w:uiPriority="68"/>
+    <w:lsdException w:name="Medium Grid 3 Accent 5" w:uiPriority="69"/>
+    <w:lsdException w:name="Dark List Accent 5" w:uiPriority="70"/>
+    <w:lsdException w:name="Colorful Shading Accent 5" w:uiPriority="71"/>
+    <w:lsdException w:name="Colorful List Accent 5" w:uiPriority="72"/>
+    <w:lsdException w:name="Colorful Grid Accent 5" w:uiPriority="73"/>
+    <w:lsdException w:name="Light Shading Accent 6" w:uiPriority="60"/>
+    <w:lsdException w:name="Light List Accent 6" w:uiPriority="61"/>
+    <w:lsdException w:name="Light Grid Accent 6" w:uiPriority="62"/>
+    <w:lsdException w:name="Medium Shading 1 Accent 6" w:uiPriority="63"/>
+    <w:lsdException w:name="Medium Shading 2 Accent 6" w:uiPriority="64"/>
+    <w:lsdException w:name="Medium List 1 Accent 6" w:uiPriority="65"/>
+    <w:lsdException w:name="Medium List 2 Accent 6" w:uiPriority="66"/>
+    <w:lsdException w:name="Medium Grid 1 Accent 6" w:uiPriority="67"/>
+    <w:lsdException w:name="Medium Grid 2 Accent 6" w:uiPriority="68"/>
+    <w:lsdException w:name="Medium Grid 3 Accent 6" w:uiPriority="69"/>
+    <w:lsdException w:name="Dark List Accent 6" w:uiPriority="70"/>
+    <w:lsdException w:name="Colorful Shading Accent 6" w:uiPriority="71"/>
+    <w:lsdException w:name="Colorful List Accent 6" w:uiPriority="72"/>
+    <w:lsdException w:name="Colorful Grid Accent 6" w:uiPriority="73"/>
+    <w:lsdException w:name="Subtle Emphasis" w:uiPriority="19" w:qFormat="1"/>
+    <w:lsdException w:name="Intense Emphasis" w:uiPriority="21" w:qFormat="1"/>
+    <w:lsdException w:name="Subtle Reference" w:uiPriority="31" w:qFormat="1"/>
+    <w:lsdException w:name="Intense Reference" w:uiPriority="32" w:qFormat="1"/>
+    <w:lsdException w:name="Book Title" w:uiPriority="33" w:qFormat="1"/>
+    <w:lsdException w:name="Bibliography" w:semiHidden="1" w:uiPriority="37" w:unhideWhenUsed="1"/>
+    <w:lsdException w:name="TOC Heading" w:semiHidden="1" w:uiPriority="39" w:unhideWhenUsed="1" w:qFormat="1"/>
+    <w:lsdException w:name="Plain Table 1" w:uiPriority="41"/>
+    <w:lsdException w:name="Plain Table 2" w:uiPriority="42"/>
+    <w:lsdException w:name="Plain Table 3" w:uiPriority="43"/>
+    <w:lsdException w:name="Plain Table 4" w:uiPriority="44"/>
+    <w:lsdException w:name="Plain Table 5" w:uiPriority="45"/>
+    <w:lsdException w:name="Grid Table Light" w:uiPriority="40"/>
+    <w:lsdException w:name="Grid Table 1 Light" w:uiPriority="46"/>
+    <w:lsdException w:name="Grid Table 2" w:uiPriority="47"/>
+    <w:lsdException w:name="Grid Table 3" w:uiPriority="48"/>
+    <w:lsdException w:name="Grid Table 4" w:uiPriority="49"/>
+    <w:lsdException w:name="Grid Table 5 Dark" w:uiPriority="50"/>
+    <w:lsdException w:name="Grid Table 6 Colorful" w:uiPriority="51"/>
+    <w:lsdException w:name="Grid Table 7 Colorful" w:uiPriority="52"/>
+    <w:lsdException w:name="Grid Table 1 Light Accent 1" w:uiPriority="46"/>
+    <w:lsdException w:name="Grid Table 2 Accent 1" w:uiPriority="47"/>
+    <w:lsdException w:name="Grid Table 3 Accent 1" w:uiPriority="48"/>
+    <w:lsdException w:name="Grid Table 4 Accent 1" w:uiPriority="49"/>
+    <w:lsdException w:name="Grid Table 5 Dark Accent 1" w:uiPriority="50"/>
+    <w:lsdException w:name="Grid Table 6 Colorful Accent 1" w:uiPriority="51"/>
+    <w:lsdException w:name="Grid Table 7 Colorful Accent 1" w:uiPriority="52"/>
+    <w:lsdException w:name="Grid Table 1 Light Accent 2" w:uiPriority="46"/>
+    <w:lsdException w:name="Grid Table 2 Accent 2" w:uiPriority="47"/>
+    <w:lsdException w:name="Grid Table 3 Accent 2" w:uiPriority="48"/>
+    <w:lsdException w:name="Grid Table 4 Accent 2" w:uiPriority="49"/>
+    <w:lsdException w:name="Grid Table 5 Dark Accent 2" w:uiPriority="50"/>
+    <w:lsdException w:name="Grid Table 6 Colorful Accent 2" w:uiPriority="51"/>
+    <w:lsdException w:name="Grid Table 7 Colorful Accent 2" w:uiPriority="52"/>
+    <w:lsdException w:name="Grid Table 1 Light Accent 3" w:uiPriority="46"/>
+    <w:lsdException w:name="Grid Table 2 Accent 3" w:uiPriority="47"/>
+    <w:lsdException w:name="Grid Table 3 Accent 3" w:uiPriority="48"/>
+    <w:lsdException w:name="Grid Table 4 Accent 3" w:uiPriority="49"/>
+    <w:lsdException w:name="Grid Table 5 Dark Accent 3" w:uiPriority="50"/>
+    <w:lsdException w:name="Grid Table 6 Colorful Accent 3" w:uiPriority="51"/>
+    <w:lsdException w:name="Grid Table 7 Colorful Accent 3" w:uiPriority="52"/>
+    <w:lsdException w:name="Grid Table 1 Light Accent 4" w:uiPriority="46"/>
+    <w:lsdException w:name="Grid Table 2 Accent 4" w:uiPriority="47"/>
+    <w:lsdException w:name="Grid Table 3 Accent 4" w:uiPriority="48"/>
+    <w:lsdException w:name="Grid Table 4 Accent 4" w:uiPriority="49"/>
+    <w:lsdException w:name="Grid Table 5 Dark Accent 4" w:uiPriority="50"/>
+    <w:lsdException w:name="Grid Table 6 Colorful Accent 4" w:uiPriority="51"/>
+    <w:lsdException w:name="Grid Table 7 Colorful Accent 4" w:uiPriority="52"/>
+    <w:lsdException w:name="Grid Table 1 Light Accent 5" w:uiPriority="46"/>
+    <w:lsdException w:name="Grid Table 2 Accent 5" w:uiPriority="47"/>
+    <w:lsdException w:name="Grid Table 3 Accent 5" w:uiPriority="48"/>
+    <w:lsdException w:name="Grid Table 4 Accent 5" w:uiPriority="49"/>
+    <w:lsdException w:name="Grid Table 5 Dark Accent 5" w:uiPriority="50"/>
+    <w:lsdException w:name="Grid Table 6 Colorful Accent 5" w:uiPriority="51"/>
+    <w:lsdException w:name="Grid Table 7 Colorful Accent 5" w:uiPriority="52"/>
+    <w:lsdException w:name="Grid Table 1 Light Accent 6" w:uiPriority="46"/>
+    <w:lsdException w:name="Grid Table 2 Accent 6" w:uiPriority="47"/>
+    <w:lsdException w:name="Grid Table 3 Accent 6" w:uiPriority="48"/>
+    <w:lsdException w:name="Grid Table 4 Accent 6" w:uiPriority="49"/>
+    <w:lsdException w:name="Grid Table 5 Dark Accent 6" w:uiPriority="50"/>
+    <w:lsdException w:name="Grid Table 6 Colorful Accent 6" w:uiPriority="51"/>
+    <w:lsdException w:name="Grid Table 7 Colorful Accent 6" w:uiPriority="52"/>
+    <w:lsdException w:name="List Table 1 Light" w:uiPriority="46"/>
+    <w:lsdException w:name="List Table 2" w:uiPriority="47"/>
+    <w:lsdException w:name="List Table 3" w:uiPriority="48"/>
+    <w:lsdException w:name="List Table 4" w:uiPriority="49"/>
+    <w:lsdException w:name="List Table 5 Dark" w:uiPriority="50"/>
+    <w:lsdException w:name="List Table 6 Colorful" w:uiPriority="51"/>
+    <w:lsdException w:name="List Table 7 Colorful" w:uiPriority="52"/>
+    <w:lsdException w:name="List Table 1 Light Accent 1" w:uiPriority="46"/>
+    <w:lsdException w:name="List Table 2 Accent 1" w:uiPriority="47"/>
+    <w:lsdException w:name="List Table 3 Accent 1" w:uiPriority="48"/>
+    <w:lsdException w:name="List Table 4 Accent 1" w:uiPriority="49"/>
+    <w:lsdException w:name="List Table 5 Dark Accent 1" w:uiPriority="50"/>
+    <w:lsdException w:name="List Table 6 Colorful Accent 1" w:uiPriority="51"/>
+    <w:lsdException w:name="List Table 7 Colorful Accent 1" w:uiPriority="52"/>
+    <w:lsdException w:name="List Table 1 Light Accent 2" w:uiPriority="46"/>
+    <w:lsdException w:name="List Table 2 Accent 2" w:uiPriority="47"/>
+    <w:lsdException w:name="List Table 3 Accent 2" w:uiPriority="48"/>
+    <w:lsdException w:name="List Table 4 Accent 2" w:uiPriority="49"/>
+    <w:lsdException w:name="List Table 5 Dark Accent 2" w:uiPriority="50"/>
+    <w:lsdException w:name="List Table 6 Colorful Accent 2" w:uiPriority="51"/>
+    <w:lsdException w:name="List Table 7 Colorful Accent 2" w:uiPriority="52"/>
+    <w:lsdException w:name="List Table 1 Light Accent 3" w:uiPriority="46"/>
+    <w:lsdException w:name="List Table 2 Accent 3" w:uiPriority="47"/>
+    <w:lsdException w:name="List Table 3 Accent 3" w:uiPriority="48"/>
+    <w:lsdException w:name="List Table 4 Accent 3" w:uiPriority="49"/>
+    <w:lsdException w:name="List Table 5 Dark Accent 3" w:uiPriority="50"/>
+    <w:lsdException w:name="List Table 6 Colorful Accent 3" w:uiPriority="51"/>
+    <w:lsdException w:name="List Table 7 Colorful Accent 3" w:uiPriority="52"/>
+    <w:lsdException w:name="List Table 1 Light Accent 4" w:uiPriority="46"/>
+    <w:lsdException w:name="List Table 2 Accent 4" w:uiPriority="47"/>
+    <w:lsdException w:name="List Table 3 Accent 4" w:uiPriority="48"/>
+    <w:lsdException w:name="List Table 4 Accent 4" w:uiPriority="49"/>
+    <w:lsdException w:name="List Table 5 Dark Accent 4" w:uiPriority="50"/>
+    <w:lsdException w:name="List Table 6 Colorful Accent 4" w:uiPriority="51"/>
+    <w:lsdException w:name="List Table 7 Colorful Accent 4" w:uiPriority="52"/>
+    <w:lsdException w:name="List Table 1 Light Accent 5" w:uiPriority="46"/>
+    <w:lsdException w:name="List Table 2 Accent 5" w:uiPriority="47"/>
+    <w:lsdException w:name="List Table 3 Accent 5" w:uiPriority="48"/>
+    <w:lsdException w:name="List Table 4 Accent 5" w:uiPriority="49"/>
+    <w:lsdException w:name="List Table 5 Dark Accent 5" w:uiPriority="50"/>
+    <w:lsdException w:name="List Table 6 Colorful Accent 5" w:uiPriority="51"/>
+    <w:lsdException w:name="List Table 7 Colorful Accent 5" w:uiPriority="52"/>
+    <w:lsdException w:name="List Table 1 Light Accent 6" w:uiPriority="46"/>
+    <w:lsdException w:name="List Table 2 Accent 6" w:uiPriority="47"/>
+    <w:lsdException w:name="List Table 3 Accent 6" w:uiPriority="48"/>
+    <w:lsdException w:name="List Table 4 Accent 6" w:uiPriority="49"/>
+    <w:lsdException w:name="List Table 5 Dark Accent 6" w:uiPriority="50"/>
+    <w:lsdException w:name="List Table 6 Colorful Accent 6" w:uiPriority="51"/>
+    <w:lsdException w:name="List Table 7 Colorful Accent 6" w:uiPriority="52"/>
   </w:latentStyles>
   <w:style w:type="paragraph" w:default="1" w:styleId="Normal">
     <w:name w:val="Normal"/>
@@ -6473,687 +6355,7 @@
   <w:style w:type="character" w:default="1" w:styleId="DefaultParagraphFont">
     <w:name w:val="Default Paragraph Font"/>
     <w:uiPriority w:val="1"/>
-    <w:unhideWhenUsed/>
-  </w:style>
-  <w:style w:type="table" w:default="1" w:styleId="TableNormal">
-    <w:name w:val="Normal Table"/>
-    <w:uiPriority w:val="99"/>
     <w:semiHidden/>
-    <w:unhideWhenUsed/>
-    <w:tblPr>
-      <w:tblInd w:w="0" w:type="dxa"/>
-      <w:tblCellMar>
-        <w:top w:w="0" w:type="dxa"/>
-        <w:left w:w="108" w:type="dxa"/>
-        <w:bottom w:w="0" w:type="dxa"/>
-        <w:right w:w="108" w:type="dxa"/>
-      </w:tblCellMar>
-    </w:tblPr>
-  </w:style>
-  <w:style w:type="numbering" w:default="1" w:styleId="NoList">
-    <w:name w:val="No List"/>
-    <w:uiPriority w:val="99"/>
-    <w:semiHidden/>
-    <w:unhideWhenUsed/>
-  </w:style>
-  <w:style w:type="paragraph" w:customStyle="1" w:styleId="Standard">
-    <w:name w:val="Standard"/>
-    <w:pPr>
-      <w:ind w:firstLine="510"/>
-    </w:pPr>
-  </w:style>
-  <w:style w:type="paragraph" w:customStyle="1" w:styleId="Heading">
-    <w:name w:val="Heading"/>
-    <w:basedOn w:val="Standard"/>
-    <w:next w:val="Textbody"/>
-    <w:pPr>
-      <w:keepNext/>
-      <w:spacing w:before="240" w:after="120"/>
-    </w:pPr>
-    <w:rPr>
-      <w:rFonts w:ascii="Arial" w:hAnsi="Arial"/>
-      <w:sz w:val="28"/>
-      <w:szCs w:val="28"/>
-    </w:rPr>
-  </w:style>
-  <w:style w:type="paragraph" w:customStyle="1" w:styleId="Textbody">
-    <w:name w:val="Text body"/>
-    <w:basedOn w:val="Standard"/>
-    <w:pPr>
-      <w:spacing w:after="120"/>
-    </w:pPr>
-  </w:style>
-  <w:style w:type="paragraph" w:styleId="List">
-    <w:name w:val="List"/>
-    <w:basedOn w:val="Textbody"/>
-  </w:style>
-  <w:style w:type="paragraph" w:styleId="Caption">
-    <w:name w:val="caption"/>
-    <w:basedOn w:val="Standard"/>
-    <w:pPr>
-      <w:suppressLineNumbers/>
-      <w:spacing w:before="120" w:after="120"/>
-    </w:pPr>
-    <w:rPr>
-      <w:i/>
-      <w:iCs/>
-    </w:rPr>
-  </w:style>
-  <w:style w:type="paragraph" w:customStyle="1" w:styleId="Index">
-    <w:name w:val="Index"/>
-    <w:basedOn w:val="Standard"/>
-    <w:pPr>
-      <w:suppressLineNumbers/>
-    </w:pPr>
-  </w:style>
-  <w:style w:type="paragraph" w:styleId="Footer">
-    <w:name w:val="footer"/>
-    <w:basedOn w:val="Standard"/>
-    <w:pPr>
-      <w:suppressLineNumbers/>
-      <w:tabs>
-        <w:tab w:val="center" w:pos="4876"/>
-        <w:tab w:val="right" w:pos="9752"/>
-      </w:tabs>
-    </w:pPr>
-  </w:style>
-  <w:style w:type="paragraph" w:customStyle="1" w:styleId="TableContents">
-    <w:name w:val="Table Contents"/>
-    <w:basedOn w:val="Standard"/>
-    <w:pPr>
-      <w:suppressLineNumbers/>
-    </w:pPr>
-  </w:style>
-  <w:style w:type="paragraph" w:customStyle="1" w:styleId="Contents1">
-    <w:name w:val="Contents 1"/>
-    <w:basedOn w:val="Index"/>
-    <w:pPr>
-      <w:tabs>
-        <w:tab w:val="right" w:leader="dot" w:pos="9752"/>
-      </w:tabs>
-      <w:ind w:firstLine="0"/>
-    </w:pPr>
-  </w:style>
-  <w:style w:type="paragraph" w:customStyle="1" w:styleId="ContentsHeading">
-    <w:name w:val="Contents Heading"/>
-    <w:basedOn w:val="Heading"/>
-    <w:pPr>
-      <w:suppressLineNumbers/>
-      <w:spacing w:before="0" w:after="0"/>
-      <w:ind w:firstLine="0"/>
-    </w:pPr>
-    <w:rPr>
-      <w:b/>
-      <w:bCs/>
-      <w:sz w:val="32"/>
-      <w:szCs w:val="32"/>
-    </w:rPr>
-  </w:style>
-  <w:style w:type="paragraph" w:customStyle="1" w:styleId="Text">
-    <w:name w:val="Text"/>
-    <w:basedOn w:val="Caption"/>
-  </w:style>
-  <w:style w:type="paragraph" w:customStyle="1" w:styleId="BDNUM-SKYRIUS">
-    <w:name w:val="BD_NUM-SKYRIUS"/>
-    <w:next w:val="BDTEKSTAS"/>
-    <w:pPr>
-      <w:spacing w:before="227" w:after="227"/>
-      <w:outlineLvl w:val="0"/>
-    </w:pPr>
-    <w:rPr>
-      <w:b/>
-      <w:caps/>
-    </w:rPr>
-  </w:style>
-  <w:style w:type="paragraph" w:customStyle="1" w:styleId="Contents2">
-    <w:name w:val="Contents 2"/>
-    <w:basedOn w:val="Index"/>
-    <w:pPr>
-      <w:tabs>
-        <w:tab w:val="right" w:leader="dot" w:pos="9752"/>
-      </w:tabs>
-      <w:ind w:left="283" w:firstLine="0"/>
-    </w:pPr>
-  </w:style>
-  <w:style w:type="paragraph" w:customStyle="1" w:styleId="BDTEKSTAS">
-    <w:name w:val="BD_TEKSTAS"/>
-    <w:basedOn w:val="Standard"/>
-    <w:pPr>
-      <w:spacing w:after="283" w:line="360" w:lineRule="auto"/>
-      <w:jc w:val="both"/>
-    </w:pPr>
-    <w:rPr>
-      <w:sz w:val="21"/>
-    </w:rPr>
-  </w:style>
-  <w:style w:type="paragraph" w:customStyle="1" w:styleId="BDSKYRIUS">
-    <w:name w:val="BD_SKYRIUS"/>
-    <w:next w:val="BDTEKSTAS"/>
-    <w:pPr>
-      <w:spacing w:before="227" w:after="227"/>
-      <w:jc w:val="center"/>
-    </w:pPr>
-    <w:rPr>
-      <w:b/>
-      <w:caps/>
-      <w:sz w:val="21"/>
-    </w:rPr>
-  </w:style>
-  <w:style w:type="paragraph" w:customStyle="1" w:styleId="BDPOSKYRIS">
-    <w:name w:val="BD_POSKYRIS"/>
-    <w:next w:val="BDTEKSTAS"/>
-    <w:pPr>
-      <w:spacing w:before="113" w:after="113"/>
-      <w:outlineLvl w:val="1"/>
-    </w:pPr>
-    <w:rPr>
-      <w:b/>
-      <w:sz w:val="21"/>
-    </w:rPr>
-  </w:style>
-  <w:style w:type="paragraph" w:customStyle="1" w:styleId="BDLENTELE">
-    <w:name w:val="BD_LENTELE"/>
-    <w:basedOn w:val="TableContents"/>
-    <w:pPr>
-      <w:keepNext/>
-    </w:pPr>
-    <w:rPr>
-      <w:sz w:val="22"/>
-      <w:szCs w:val="22"/>
-    </w:rPr>
-  </w:style>
-  <w:style w:type="paragraph" w:customStyle="1" w:styleId="UserIndex1">
-    <w:name w:val="User Index 1"/>
-    <w:basedOn w:val="Index"/>
-    <w:pPr>
-      <w:tabs>
-        <w:tab w:val="right" w:leader="dot" w:pos="9752"/>
-      </w:tabs>
-      <w:ind w:firstLine="0"/>
-    </w:pPr>
-  </w:style>
-  <w:style w:type="paragraph" w:customStyle="1" w:styleId="Tableindexheading">
-    <w:name w:val="Table index heading"/>
-    <w:basedOn w:val="Heading"/>
-    <w:pPr>
-      <w:suppressLineNumbers/>
-      <w:spacing w:before="0" w:after="0"/>
-      <w:ind w:firstLine="0"/>
-    </w:pPr>
-    <w:rPr>
-      <w:b/>
-      <w:bCs/>
-      <w:sz w:val="32"/>
-      <w:szCs w:val="32"/>
-    </w:rPr>
-  </w:style>
-  <w:style w:type="paragraph" w:customStyle="1" w:styleId="Framecontents">
-    <w:name w:val="Frame contents"/>
-    <w:basedOn w:val="Textbody"/>
-  </w:style>
-  <w:style w:type="paragraph" w:customStyle="1" w:styleId="Table">
-    <w:name w:val="Table"/>
-    <w:basedOn w:val="Caption"/>
-  </w:style>
-  <w:style w:type="paragraph" w:customStyle="1" w:styleId="Tableindex1">
-    <w:name w:val="Table index 1"/>
-    <w:basedOn w:val="Index"/>
-    <w:pPr>
-      <w:tabs>
-        <w:tab w:val="right" w:leader="dot" w:pos="9752"/>
-      </w:tabs>
-      <w:ind w:firstLine="0"/>
-    </w:pPr>
-  </w:style>
-  <w:style w:type="paragraph" w:customStyle="1" w:styleId="IllustrationIndexHeading">
-    <w:name w:val="Illustration Index Heading"/>
-    <w:basedOn w:val="Heading"/>
-    <w:pPr>
-      <w:suppressLineNumbers/>
-      <w:spacing w:before="0" w:after="0"/>
-      <w:ind w:firstLine="0"/>
-    </w:pPr>
-    <w:rPr>
-      <w:b/>
-      <w:bCs/>
-      <w:sz w:val="32"/>
-      <w:szCs w:val="32"/>
-    </w:rPr>
-  </w:style>
-  <w:style w:type="paragraph" w:customStyle="1" w:styleId="Illustration">
-    <w:name w:val="Illustration"/>
-    <w:basedOn w:val="Caption"/>
-  </w:style>
-  <w:style w:type="paragraph" w:customStyle="1" w:styleId="pav">
-    <w:name w:val="pav"/>
-    <w:basedOn w:val="Caption"/>
-  </w:style>
-  <w:style w:type="paragraph" w:customStyle="1" w:styleId="lentel">
-    <w:name w:val="lentelė"/>
-    <w:basedOn w:val="Caption"/>
-    <w:rPr>
-      <w:i w:val="0"/>
-      <w:sz w:val="22"/>
-    </w:rPr>
-  </w:style>
-  <w:style w:type="paragraph" w:customStyle="1" w:styleId="TableHeading">
-    <w:name w:val="Table Heading"/>
-    <w:basedOn w:val="TableContents"/>
-    <w:pPr>
-      <w:jc w:val="center"/>
-    </w:pPr>
-    <w:rPr>
-      <w:b/>
-      <w:bCs/>
-    </w:rPr>
-  </w:style>
-  <w:style w:type="paragraph" w:customStyle="1" w:styleId="pav0">
-    <w:name w:val="pav."/>
-    <w:basedOn w:val="Caption"/>
-    <w:pPr>
-      <w:jc w:val="center"/>
-    </w:pPr>
-    <w:rPr>
-      <w:i w:val="0"/>
-      <w:sz w:val="22"/>
-    </w:rPr>
-  </w:style>
-  <w:style w:type="paragraph" w:customStyle="1" w:styleId="IllustrationIndex1">
-    <w:name w:val="Illustration Index 1"/>
-    <w:basedOn w:val="Index"/>
-    <w:pPr>
-      <w:tabs>
-        <w:tab w:val="right" w:leader="dot" w:pos="9752"/>
-      </w:tabs>
-      <w:ind w:firstLine="0"/>
-    </w:pPr>
-  </w:style>
-  <w:style w:type="paragraph" w:customStyle="1" w:styleId="BDISVADOS">
-    <w:name w:val="BD_ISVADOS"/>
-    <w:pPr>
-      <w:spacing w:after="283"/>
-    </w:pPr>
-  </w:style>
-  <w:style w:type="paragraph" w:customStyle="1" w:styleId="BDLITERATURA">
-    <w:name w:val="BD_LITERATURA"/>
-    <w:pPr>
-      <w:ind w:left="45"/>
-    </w:pPr>
-    <w:rPr>
-      <w:sz w:val="22"/>
-    </w:rPr>
-  </w:style>
-  <w:style w:type="paragraph" w:customStyle="1" w:styleId="BDPOSKYRISNOINDEX">
-    <w:name w:val="BD_POSKYRIS_NOINDEX"/>
-    <w:basedOn w:val="BDPOSKYRIS"/>
-  </w:style>
-  <w:style w:type="character" w:customStyle="1" w:styleId="NumberingSymbols">
-    <w:name w:val="Numbering Symbols"/>
-  </w:style>
-  <w:style w:type="character" w:customStyle="1" w:styleId="Internetlink">
-    <w:name w:val="Internet link"/>
-    <w:rPr>
-      <w:color w:val="000080"/>
-      <w:u w:val="single"/>
-    </w:rPr>
-  </w:style>
-  <w:style w:type="character" w:customStyle="1" w:styleId="IndexLink">
-    <w:name w:val="Index Link"/>
-  </w:style>
-  <w:style w:type="numbering" w:customStyle="1" w:styleId="Numbering1">
-    <w:name w:val="Numbering 1"/>
-    <w:basedOn w:val="NoList"/>
-    <w:pPr>
-      <w:numPr>
-        <w:numId w:val="1"/>
-      </w:numPr>
-    </w:pPr>
-  </w:style>
-  <w:style w:type="paragraph" w:styleId="BalloonText">
-    <w:name w:val="Balloon Text"/>
-    <w:basedOn w:val="Normal"/>
-    <w:link w:val="BalloonTextChar"/>
-    <w:uiPriority w:val="99"/>
-    <w:semiHidden/>
-    <w:unhideWhenUsed/>
-    <w:rsid w:val="00C21863"/>
-    <w:rPr>
-      <w:rFonts w:ascii="Tahoma" w:hAnsi="Tahoma" w:cs="Mangal"/>
-      <w:sz w:val="16"/>
-      <w:szCs w:val="14"/>
-    </w:rPr>
-  </w:style>
-  <w:style w:type="character" w:customStyle="1" w:styleId="BalloonTextChar">
-    <w:name w:val="Balloon Text Char"/>
-    <w:basedOn w:val="DefaultParagraphFont"/>
-    <w:link w:val="BalloonText"/>
-    <w:uiPriority w:val="99"/>
-    <w:semiHidden/>
-    <w:rsid w:val="00C21863"/>
-    <w:rPr>
-      <w:rFonts w:ascii="Tahoma" w:hAnsi="Tahoma" w:cs="Mangal"/>
-      <w:sz w:val="16"/>
-      <w:szCs w:val="14"/>
-    </w:rPr>
-  </w:style>
-  <w:style w:type="paragraph" w:styleId="TOC1">
-    <w:name w:val="toc 1"/>
-    <w:basedOn w:val="Normal"/>
-    <w:next w:val="Normal"/>
-    <w:autoRedefine/>
-    <w:uiPriority w:val="39"/>
-    <w:unhideWhenUsed/>
-    <w:rsid w:val="00A6102C"/>
-    <w:pPr>
-      <w:tabs>
-        <w:tab w:val="right" w:leader="dot" w:pos="9628"/>
-      </w:tabs>
-      <w:spacing w:after="100"/>
-      <w:jc w:val="center"/>
-    </w:pPr>
-    <w:rPr>
-      <w:rFonts w:cs="Mangal"/>
-      <w:szCs w:val="21"/>
-    </w:rPr>
-  </w:style>
-  <w:style w:type="paragraph" w:styleId="TOC2">
-    <w:name w:val="toc 2"/>
-    <w:basedOn w:val="Normal"/>
-    <w:next w:val="Normal"/>
-    <w:autoRedefine/>
-    <w:uiPriority w:val="39"/>
-    <w:unhideWhenUsed/>
-    <w:rsid w:val="00926234"/>
-    <w:pPr>
-      <w:spacing w:after="100"/>
-      <w:ind w:left="240"/>
-    </w:pPr>
-    <w:rPr>
-      <w:rFonts w:cs="Mangal"/>
-      <w:szCs w:val="21"/>
-    </w:rPr>
-  </w:style>
-  <w:style w:type="character" w:styleId="Hyperlink">
-    <w:name w:val="Hyperlink"/>
-    <w:basedOn w:val="DefaultParagraphFont"/>
-    <w:uiPriority w:val="99"/>
-    <w:unhideWhenUsed/>
-    <w:rsid w:val="00926234"/>
-    <w:rPr>
-      <w:color w:val="0000FF" w:themeColor="hyperlink"/>
-      <w:u w:val="single"/>
-    </w:rPr>
-  </w:style>
-  <w:style w:type="paragraph" w:styleId="ListParagraph">
-    <w:name w:val="List Paragraph"/>
-    <w:basedOn w:val="Normal"/>
-    <w:uiPriority w:val="34"/>
-    <w:qFormat/>
-    <w:rsid w:val="00AF5DB0"/>
-    <w:pPr>
-      <w:widowControl/>
-      <w:suppressAutoHyphens w:val="0"/>
-      <w:autoSpaceDN/>
-      <w:spacing w:after="240"/>
-      <w:ind w:left="720"/>
-      <w:contextualSpacing/>
-      <w:textAlignment w:val="auto"/>
-    </w:pPr>
-    <w:rPr>
-      <w:rFonts w:asciiTheme="minorHAnsi" w:eastAsiaTheme="minorEastAsia" w:hAnsiTheme="minorHAnsi" w:cstheme="minorBidi"/>
-      <w:kern w:val="0"/>
-      <w:lang w:val="en-US" w:eastAsia="en-US" w:bidi="ar-SA"/>
-    </w:rPr>
-  </w:style>
-  <w:style w:type="character" w:customStyle="1" w:styleId="Heading4Char">
-    <w:name w:val="Heading 4 Char"/>
-    <w:basedOn w:val="DefaultParagraphFont"/>
-    <w:link w:val="Heading4"/>
-    <w:uiPriority w:val="9"/>
-    <w:rsid w:val="00B466B4"/>
-    <w:rPr>
-      <w:rFonts w:asciiTheme="majorHAnsi" w:eastAsiaTheme="majorEastAsia" w:hAnsiTheme="majorHAnsi" w:cs="Mangal"/>
-      <w:b/>
-      <w:bCs/>
-      <w:i/>
-      <w:iCs/>
-      <w:color w:val="4F81BD" w:themeColor="accent1"/>
-      <w:szCs w:val="21"/>
-    </w:rPr>
-  </w:style>
-</w:styles>
-</file>
-
-<file path=word/stylesWithEffects.xml><?xml version="1.0" encoding="utf-8"?>
-<w:styles xmlns:wpc="http://schemas.microsoft.com/office/word/2010/wordprocessingCanvas" xmlns:mc="http://schemas.openxmlformats.org/markup-compatibility/2006" xmlns:o="urn:schemas-microsoft-com:office:office" xmlns:r="http://schemas.openxmlformats.org/officeDocument/2006/relationships" xmlns:m="http://schemas.openxmlformats.org/officeDocument/2006/math" xmlns:v="urn:schemas-microsoft-com:vml" xmlns:wp14="http://schemas.microsoft.com/office/word/2010/wordprocessingDrawing" xmlns:wp="http://schemas.openxmlformats.org/drawingml/2006/wordprocessingDrawing" xmlns:w10="urn:schemas-microsoft-com:office:word" xmlns:w="http://schemas.openxmlformats.org/wordprocessingml/2006/main" xmlns:w14="http://schemas.microsoft.com/office/word/2010/wordml" xmlns:wpg="http://schemas.microsoft.com/office/word/2010/wordprocessingGroup" xmlns:wpi="http://schemas.microsoft.com/office/word/2010/wordprocessingInk" xmlns:wne="http://schemas.microsoft.com/office/word/2006/wordml" xmlns:wps="http://schemas.microsoft.com/office/word/2010/wordprocessingShape" mc:Ignorable="w14 wp14">
-  <w:docDefaults>
-    <w:rPrDefault>
-      <w:rPr>
-        <w:rFonts w:ascii="Times New Roman" w:eastAsia="DejaVu Sans" w:hAnsi="Times New Roman" w:cs="Lohit Hindi"/>
-        <w:kern w:val="3"/>
-        <w:sz w:val="24"/>
-        <w:szCs w:val="24"/>
-        <w:lang w:val="lt-LT" w:eastAsia="zh-CN" w:bidi="hi-IN"/>
-      </w:rPr>
-    </w:rPrDefault>
-    <w:pPrDefault>
-      <w:pPr>
-        <w:widowControl w:val="0"/>
-        <w:suppressAutoHyphens/>
-        <w:autoSpaceDN w:val="0"/>
-        <w:textAlignment w:val="baseline"/>
-      </w:pPr>
-    </w:pPrDefault>
-  </w:docDefaults>
-  <w:latentStyles w:defLockedState="0" w:defUIPriority="99" w:defSemiHidden="1" w:defUnhideWhenUsed="1" w:defQFormat="0" w:count="267">
-    <w:lsdException w:name="Normal" w:semiHidden="0" w:uiPriority="0" w:unhideWhenUsed="0" w:qFormat="1"/>
-    <w:lsdException w:name="heading 1" w:semiHidden="0" w:uiPriority="0" w:unhideWhenUsed="0" w:qFormat="1"/>
-    <w:lsdException w:name="heading 2" w:uiPriority="9" w:qFormat="1"/>
-    <w:lsdException w:name="heading 3" w:uiPriority="9" w:qFormat="1"/>
-    <w:lsdException w:name="heading 4" w:uiPriority="9" w:qFormat="1"/>
-    <w:lsdException w:name="heading 5" w:uiPriority="9" w:qFormat="1"/>
-    <w:lsdException w:name="heading 6" w:uiPriority="9" w:qFormat="1"/>
-    <w:lsdException w:name="heading 7" w:uiPriority="9" w:qFormat="1"/>
-    <w:lsdException w:name="heading 8" w:uiPriority="9" w:qFormat="1"/>
-    <w:lsdException w:name="heading 9" w:uiPriority="9" w:qFormat="1"/>
-    <w:lsdException w:name="toc 1" w:uiPriority="39"/>
-    <w:lsdException w:name="toc 2" w:uiPriority="39"/>
-    <w:lsdException w:name="toc 3" w:uiPriority="39"/>
-    <w:lsdException w:name="toc 4" w:uiPriority="39"/>
-    <w:lsdException w:name="toc 5" w:uiPriority="39"/>
-    <w:lsdException w:name="toc 6" w:uiPriority="39"/>
-    <w:lsdException w:name="toc 7" w:uiPriority="39"/>
-    <w:lsdException w:name="toc 8" w:uiPriority="39"/>
-    <w:lsdException w:name="toc 9" w:uiPriority="39"/>
-    <w:lsdException w:name="caption" w:uiPriority="35" w:qFormat="1"/>
-    <w:lsdException w:name="Title" w:semiHidden="0" w:uiPriority="10" w:unhideWhenUsed="0" w:qFormat="1"/>
-    <w:lsdException w:name="Default Paragraph Font" w:uiPriority="1"/>
-    <w:lsdException w:name="Subtitle" w:semiHidden="0" w:uiPriority="11" w:unhideWhenUsed="0" w:qFormat="1"/>
-    <w:lsdException w:name="Strong" w:semiHidden="0" w:uiPriority="22" w:unhideWhenUsed="0" w:qFormat="1"/>
-    <w:lsdException w:name="Emphasis" w:semiHidden="0" w:uiPriority="20" w:unhideWhenUsed="0" w:qFormat="1"/>
-    <w:lsdException w:name="Table Grid" w:semiHidden="0" w:uiPriority="59" w:unhideWhenUsed="0"/>
-    <w:lsdException w:name="Placeholder Text" w:unhideWhenUsed="0"/>
-    <w:lsdException w:name="No Spacing" w:semiHidden="0" w:uiPriority="1" w:unhideWhenUsed="0" w:qFormat="1"/>
-    <w:lsdException w:name="Light Shading" w:semiHidden="0" w:uiPriority="60" w:unhideWhenUsed="0"/>
-    <w:lsdException w:name="Light List" w:semiHidden="0" w:uiPriority="61" w:unhideWhenUsed="0"/>
-    <w:lsdException w:name="Light Grid" w:semiHidden="0" w:uiPriority="62" w:unhideWhenUsed="0"/>
-    <w:lsdException w:name="Medium Shading 1" w:semiHidden="0" w:uiPriority="63" w:unhideWhenUsed="0"/>
-    <w:lsdException w:name="Medium Shading 2" w:semiHidden="0" w:uiPriority="64" w:unhideWhenUsed="0"/>
-    <w:lsdException w:name="Medium List 1" w:semiHidden="0" w:uiPriority="65" w:unhideWhenUsed="0"/>
-    <w:lsdException w:name="Medium List 2" w:semiHidden="0" w:uiPriority="66" w:unhideWhenUsed="0"/>
-    <w:lsdException w:name="Medium Grid 1" w:semiHidden="0" w:uiPriority="67" w:unhideWhenUsed="0"/>
-    <w:lsdException w:name="Medium Grid 2" w:semiHidden="0" w:uiPriority="68" w:unhideWhenUsed="0"/>
-    <w:lsdException w:name="Medium Grid 3" w:semiHidden="0" w:uiPriority="69" w:unhideWhenUsed="0"/>
-    <w:lsdException w:name="Dark List" w:semiHidden="0" w:uiPriority="70" w:unhideWhenUsed="0"/>
-    <w:lsdException w:name="Colorful Shading" w:semiHidden="0" w:uiPriority="71" w:unhideWhenUsed="0"/>
-    <w:lsdException w:name="Colorful List" w:semiHidden="0" w:uiPriority="72" w:unhideWhenUsed="0"/>
-    <w:lsdException w:name="Colorful Grid" w:semiHidden="0" w:uiPriority="73" w:unhideWhenUsed="0"/>
-    <w:lsdException w:name="Light Shading Accent 1" w:semiHidden="0" w:uiPriority="60" w:unhideWhenUsed="0"/>
-    <w:lsdException w:name="Light List Accent 1" w:semiHidden="0" w:uiPriority="61" w:unhideWhenUsed="0"/>
-    <w:lsdException w:name="Light Grid Accent 1" w:semiHidden="0" w:uiPriority="62" w:unhideWhenUsed="0"/>
-    <w:lsdException w:name="Medium Shading 1 Accent 1" w:semiHidden="0" w:uiPriority="63" w:unhideWhenUsed="0"/>
-    <w:lsdException w:name="Medium Shading 2 Accent 1" w:semiHidden="0" w:uiPriority="64" w:unhideWhenUsed="0"/>
-    <w:lsdException w:name="Medium List 1 Accent 1" w:semiHidden="0" w:uiPriority="65" w:unhideWhenUsed="0"/>
-    <w:lsdException w:name="Revision" w:unhideWhenUsed="0"/>
-    <w:lsdException w:name="List Paragraph" w:semiHidden="0" w:uiPriority="34" w:unhideWhenUsed="0" w:qFormat="1"/>
-    <w:lsdException w:name="Quote" w:semiHidden="0" w:uiPriority="29" w:unhideWhenUsed="0" w:qFormat="1"/>
-    <w:lsdException w:name="Intense Quote" w:semiHidden="0" w:uiPriority="30" w:unhideWhenUsed="0" w:qFormat="1"/>
-    <w:lsdException w:name="Medium List 2 Accent 1" w:semiHidden="0" w:uiPriority="66" w:unhideWhenUsed="0"/>
-    <w:lsdException w:name="Medium Grid 1 Accent 1" w:semiHidden="0" w:uiPriority="67" w:unhideWhenUsed="0"/>
-    <w:lsdException w:name="Medium Grid 2 Accent 1" w:semiHidden="0" w:uiPriority="68" w:unhideWhenUsed="0"/>
-    <w:lsdException w:name="Medium Grid 3 Accent 1" w:semiHidden="0" w:uiPriority="69" w:unhideWhenUsed="0"/>
-    <w:lsdException w:name="Dark List Accent 1" w:semiHidden="0" w:uiPriority="70" w:unhideWhenUsed="0"/>
-    <w:lsdException w:name="Colorful Shading Accent 1" w:semiHidden="0" w:uiPriority="71" w:unhideWhenUsed="0"/>
-    <w:lsdException w:name="Colorful List Accent 1" w:semiHidden="0" w:uiPriority="72" w:unhideWhenUsed="0"/>
-    <w:lsdException w:name="Colorful Grid Accent 1" w:semiHidden="0" w:uiPriority="73" w:unhideWhenUsed="0"/>
-    <w:lsdException w:name="Light Shading Accent 2" w:semiHidden="0" w:uiPriority="60" w:unhideWhenUsed="0"/>
-    <w:lsdException w:name="Light List Accent 2" w:semiHidden="0" w:uiPriority="61" w:unhideWhenUsed="0"/>
-    <w:lsdException w:name="Light Grid Accent 2" w:semiHidden="0" w:uiPriority="62" w:unhideWhenUsed="0"/>
-    <w:lsdException w:name="Medium Shading 1 Accent 2" w:semiHidden="0" w:uiPriority="63" w:unhideWhenUsed="0"/>
-    <w:lsdException w:name="Medium Shading 2 Accent 2" w:semiHidden="0" w:uiPriority="64" w:unhideWhenUsed="0"/>
-    <w:lsdException w:name="Medium List 1 Accent 2" w:semiHidden="0" w:uiPriority="65" w:unhideWhenUsed="0"/>
-    <w:lsdException w:name="Medium List 2 Accent 2" w:semiHidden="0" w:uiPriority="66" w:unhideWhenUsed="0"/>
-    <w:lsdException w:name="Medium Grid 1 Accent 2" w:semiHidden="0" w:uiPriority="67" w:unhideWhenUsed="0"/>
-    <w:lsdException w:name="Medium Grid 2 Accent 2" w:semiHidden="0" w:uiPriority="68" w:unhideWhenUsed="0"/>
-    <w:lsdException w:name="Medium Grid 3 Accent 2" w:semiHidden="0" w:uiPriority="69" w:unhideWhenUsed="0"/>
-    <w:lsdException w:name="Dark List Accent 2" w:semiHidden="0" w:uiPriority="70" w:unhideWhenUsed="0"/>
-    <w:lsdException w:name="Colorful Shading Accent 2" w:semiHidden="0" w:uiPriority="71" w:unhideWhenUsed="0"/>
-    <w:lsdException w:name="Colorful List Accent 2" w:semiHidden="0" w:uiPriority="72" w:unhideWhenUsed="0"/>
-    <w:lsdException w:name="Colorful Grid Accent 2" w:semiHidden="0" w:uiPriority="73" w:unhideWhenUsed="0"/>
-    <w:lsdException w:name="Light Shading Accent 3" w:semiHidden="0" w:uiPriority="60" w:unhideWhenUsed="0"/>
-    <w:lsdException w:name="Light List Accent 3" w:semiHidden="0" w:uiPriority="61" w:unhideWhenUsed="0"/>
-    <w:lsdException w:name="Light Grid Accent 3" w:semiHidden="0" w:uiPriority="62" w:unhideWhenUsed="0"/>
-    <w:lsdException w:name="Medium Shading 1 Accent 3" w:semiHidden="0" w:uiPriority="63" w:unhideWhenUsed="0"/>
-    <w:lsdException w:name="Medium Shading 2 Accent 3" w:semiHidden="0" w:uiPriority="64" w:unhideWhenUsed="0"/>
-    <w:lsdException w:name="Medium List 1 Accent 3" w:semiHidden="0" w:uiPriority="65" w:unhideWhenUsed="0"/>
-    <w:lsdException w:name="Medium List 2 Accent 3" w:semiHidden="0" w:uiPriority="66" w:unhideWhenUsed="0"/>
-    <w:lsdException w:name="Medium Grid 1 Accent 3" w:semiHidden="0" w:uiPriority="67" w:unhideWhenUsed="0"/>
-    <w:lsdException w:name="Medium Grid 2 Accent 3" w:semiHidden="0" w:uiPriority="68" w:unhideWhenUsed="0"/>
-    <w:lsdException w:name="Medium Grid 3 Accent 3" w:semiHidden="0" w:uiPriority="69" w:unhideWhenUsed="0"/>
-    <w:lsdException w:name="Dark List Accent 3" w:semiHidden="0" w:uiPriority="70" w:unhideWhenUsed="0"/>
-    <w:lsdException w:name="Colorful Shading Accent 3" w:semiHidden="0" w:uiPriority="71" w:unhideWhenUsed="0"/>
-    <w:lsdException w:name="Colorful List Accent 3" w:semiHidden="0" w:uiPriority="72" w:unhideWhenUsed="0"/>
-    <w:lsdException w:name="Colorful Grid Accent 3" w:semiHidden="0" w:uiPriority="73" w:unhideWhenUsed="0"/>
-    <w:lsdException w:name="Light Shading Accent 4" w:semiHidden="0" w:uiPriority="60" w:unhideWhenUsed="0"/>
-    <w:lsdException w:name="Light List Accent 4" w:semiHidden="0" w:uiPriority="61" w:unhideWhenUsed="0"/>
-    <w:lsdException w:name="Light Grid Accent 4" w:semiHidden="0" w:uiPriority="62" w:unhideWhenUsed="0"/>
-    <w:lsdException w:name="Medium Shading 1 Accent 4" w:semiHidden="0" w:uiPriority="63" w:unhideWhenUsed="0"/>
-    <w:lsdException w:name="Medium Shading 2 Accent 4" w:semiHidden="0" w:uiPriority="64" w:unhideWhenUsed="0"/>
-    <w:lsdException w:name="Medium List 1 Accent 4" w:semiHidden="0" w:uiPriority="65" w:unhideWhenUsed="0"/>
-    <w:lsdException w:name="Medium List 2 Accent 4" w:semiHidden="0" w:uiPriority="66" w:unhideWhenUsed="0"/>
-    <w:lsdException w:name="Medium Grid 1 Accent 4" w:semiHidden="0" w:uiPriority="67" w:unhideWhenUsed="0"/>
-    <w:lsdException w:name="Medium Grid 2 Accent 4" w:semiHidden="0" w:uiPriority="68" w:unhideWhenUsed="0"/>
-    <w:lsdException w:name="Medium Grid 3 Accent 4" w:semiHidden="0" w:uiPriority="69" w:unhideWhenUsed="0"/>
-    <w:lsdException w:name="Dark List Accent 4" w:semiHidden="0" w:uiPriority="70" w:unhideWhenUsed="0"/>
-    <w:lsdException w:name="Colorful Shading Accent 4" w:semiHidden="0" w:uiPriority="71" w:unhideWhenUsed="0"/>
-    <w:lsdException w:name="Colorful List Accent 4" w:semiHidden="0" w:uiPriority="72" w:unhideWhenUsed="0"/>
-    <w:lsdException w:name="Colorful Grid Accent 4" w:semiHidden="0" w:uiPriority="73" w:unhideWhenUsed="0"/>
-    <w:lsdException w:name="Light Shading Accent 5" w:semiHidden="0" w:uiPriority="60" w:unhideWhenUsed="0"/>
-    <w:lsdException w:name="Light List Accent 5" w:semiHidden="0" w:uiPriority="61" w:unhideWhenUsed="0"/>
-    <w:lsdException w:name="Light Grid Accent 5" w:semiHidden="0" w:uiPriority="62" w:unhideWhenUsed="0"/>
-    <w:lsdException w:name="Medium Shading 1 Accent 5" w:semiHidden="0" w:uiPriority="63" w:unhideWhenUsed="0"/>
-    <w:lsdException w:name="Medium Shading 2 Accent 5" w:semiHidden="0" w:uiPriority="64" w:unhideWhenUsed="0"/>
-    <w:lsdException w:name="Medium List 1 Accent 5" w:semiHidden="0" w:uiPriority="65" w:unhideWhenUsed="0"/>
-    <w:lsdException w:name="Medium List 2 Accent 5" w:semiHidden="0" w:uiPriority="66" w:unhideWhenUsed="0"/>
-    <w:lsdException w:name="Medium Grid 1 Accent 5" w:semiHidden="0" w:uiPriority="67" w:unhideWhenUsed="0"/>
-    <w:lsdException w:name="Medium Grid 2 Accent 5" w:semiHidden="0" w:uiPriority="68" w:unhideWhenUsed="0"/>
-    <w:lsdException w:name="Medium Grid 3 Accent 5" w:semiHidden="0" w:uiPriority="69" w:unhideWhenUsed="0"/>
-    <w:lsdException w:name="Dark List Accent 5" w:semiHidden="0" w:uiPriority="70" w:unhideWhenUsed="0"/>
-    <w:lsdException w:name="Colorful Shading Accent 5" w:semiHidden="0" w:uiPriority="71" w:unhideWhenUsed="0"/>
-    <w:lsdException w:name="Colorful List Accent 5" w:semiHidden="0" w:uiPriority="72" w:unhideWhenUsed="0"/>
-    <w:lsdException w:name="Colorful Grid Accent 5" w:semiHidden="0" w:uiPriority="73" w:unhideWhenUsed="0"/>
-    <w:lsdException w:name="Light Shading Accent 6" w:semiHidden="0" w:uiPriority="60" w:unhideWhenUsed="0"/>
-    <w:lsdException w:name="Light List Accent 6" w:semiHidden="0" w:uiPriority="61" w:unhideWhenUsed="0"/>
-    <w:lsdException w:name="Light Grid Accent 6" w:semiHidden="0" w:uiPriority="62" w:unhideWhenUsed="0"/>
-    <w:lsdException w:name="Medium Shading 1 Accent 6" w:semiHidden="0" w:uiPriority="63" w:unhideWhenUsed="0"/>
-    <w:lsdException w:name="Medium Shading 2 Accent 6" w:semiHidden="0" w:uiPriority="64" w:unhideWhenUsed="0"/>
-    <w:lsdException w:name="Medium List 1 Accent 6" w:semiHidden="0" w:uiPriority="65" w:unhideWhenUsed="0"/>
-    <w:lsdException w:name="Medium List 2 Accent 6" w:semiHidden="0" w:uiPriority="66" w:unhideWhenUsed="0"/>
-    <w:lsdException w:name="Medium Grid 1 Accent 6" w:semiHidden="0" w:uiPriority="67" w:unhideWhenUsed="0"/>
-    <w:lsdException w:name="Medium Grid 2 Accent 6" w:semiHidden="0" w:uiPriority="68" w:unhideWhenUsed="0"/>
-    <w:lsdException w:name="Medium Grid 3 Accent 6" w:semiHidden="0" w:uiPriority="69" w:unhideWhenUsed="0"/>
-    <w:lsdException w:name="Dark List Accent 6" w:semiHidden="0" w:uiPriority="70" w:unhideWhenUsed="0"/>
-    <w:lsdException w:name="Colorful Shading Accent 6" w:semiHidden="0" w:uiPriority="71" w:unhideWhenUsed="0"/>
-    <w:lsdException w:name="Colorful List Accent 6" w:semiHidden="0" w:uiPriority="72" w:unhideWhenUsed="0"/>
-    <w:lsdException w:name="Colorful Grid Accent 6" w:semiHidden="0" w:uiPriority="73" w:unhideWhenUsed="0"/>
-    <w:lsdException w:name="Subtle Emphasis" w:semiHidden="0" w:uiPriority="19" w:unhideWhenUsed="0" w:qFormat="1"/>
-    <w:lsdException w:name="Intense Emphasis" w:semiHidden="0" w:uiPriority="21" w:unhideWhenUsed="0" w:qFormat="1"/>
-    <w:lsdException w:name="Subtle Reference" w:semiHidden="0" w:uiPriority="31" w:unhideWhenUsed="0" w:qFormat="1"/>
-    <w:lsdException w:name="Intense Reference" w:semiHidden="0" w:uiPriority="32" w:unhideWhenUsed="0" w:qFormat="1"/>
-    <w:lsdException w:name="Book Title" w:semiHidden="0" w:uiPriority="33" w:unhideWhenUsed="0" w:qFormat="1"/>
-    <w:lsdException w:name="Bibliography" w:uiPriority="37"/>
-    <w:lsdException w:name="TOC Heading" w:uiPriority="39" w:qFormat="1"/>
-  </w:latentStyles>
-  <w:style w:type="paragraph" w:default="1" w:styleId="Normal">
-    <w:name w:val="Normal"/>
-    <w:qFormat/>
-  </w:style>
-  <w:style w:type="paragraph" w:styleId="Heading1">
-    <w:name w:val="heading 1"/>
-    <w:basedOn w:val="Heading"/>
-    <w:next w:val="Textbody"/>
-    <w:pPr>
-      <w:outlineLvl w:val="0"/>
-    </w:pPr>
-    <w:rPr>
-      <w:b/>
-      <w:bCs/>
-    </w:rPr>
-  </w:style>
-  <w:style w:type="paragraph" w:styleId="Heading2">
-    <w:name w:val="heading 2"/>
-    <w:basedOn w:val="Heading"/>
-    <w:next w:val="Textbody"/>
-    <w:pPr>
-      <w:outlineLvl w:val="1"/>
-    </w:pPr>
-    <w:rPr>
-      <w:b/>
-      <w:bCs/>
-      <w:i/>
-      <w:iCs/>
-    </w:rPr>
-  </w:style>
-  <w:style w:type="paragraph" w:styleId="Heading3">
-    <w:name w:val="heading 3"/>
-    <w:basedOn w:val="Heading"/>
-    <w:next w:val="Textbody"/>
-    <w:pPr>
-      <w:outlineLvl w:val="2"/>
-    </w:pPr>
-    <w:rPr>
-      <w:b/>
-      <w:bCs/>
-    </w:rPr>
-  </w:style>
-  <w:style w:type="paragraph" w:styleId="Heading4">
-    <w:name w:val="heading 4"/>
-    <w:basedOn w:val="Normal"/>
-    <w:next w:val="Normal"/>
-    <w:link w:val="Heading4Char"/>
-    <w:uiPriority w:val="9"/>
-    <w:unhideWhenUsed/>
-    <w:qFormat/>
-    <w:rsid w:val="00B466B4"/>
-    <w:pPr>
-      <w:keepNext/>
-      <w:keepLines/>
-      <w:spacing w:before="200"/>
-      <w:outlineLvl w:val="3"/>
-    </w:pPr>
-    <w:rPr>
-      <w:rFonts w:asciiTheme="majorHAnsi" w:eastAsiaTheme="majorEastAsia" w:hAnsiTheme="majorHAnsi" w:cs="Mangal"/>
-      <w:b/>
-      <w:bCs/>
-      <w:i/>
-      <w:iCs/>
-      <w:color w:val="4F81BD" w:themeColor="accent1"/>
-      <w:szCs w:val="21"/>
-    </w:rPr>
-  </w:style>
-  <w:style w:type="character" w:default="1" w:styleId="DefaultParagraphFont">
-    <w:name w:val="Default Paragraph Font"/>
-    <w:uiPriority w:val="1"/>
     <w:unhideWhenUsed/>
   </w:style>
   <w:style w:type="table" w:default="1" w:styleId="TableNormal">
@@ -7895,7 +7097,7 @@
 </file>
 
 <file path=customXml/itemProps1.xml><?xml version="1.0" encoding="utf-8"?>
-<ds:datastoreItem xmlns:ds="http://schemas.openxmlformats.org/officeDocument/2006/customXml" ds:itemID="{24074396-2C14-495A-84E1-1DCDB1E0D3F9}">
+<ds:datastoreItem xmlns:ds="http://schemas.openxmlformats.org/officeDocument/2006/customXml" ds:itemID="{50004EA1-C6FE-4B3F-9DD3-E74273A9C99F}">
   <ds:schemaRefs>
     <ds:schemaRef ds:uri="http://schemas.openxmlformats.org/officeDocument/2006/bibliography"/>
   </ds:schemaRefs>

</xml_diff>

<commit_message>
Added UI design prototypes to report
</commit_message>
<xml_diff>
--- a/Atsiskaitymai/PTP_imgcrv.docx
+++ b/Atsiskaitymai/PTP_imgcrv.docx
@@ -197,6 +197,7 @@
           <w:szCs w:val="36"/>
         </w:rPr>
       </w:pPr>
+      <w:proofErr w:type="spellStart"/>
       <w:r>
         <w:rPr>
           <w:b/>
@@ -206,6 +207,7 @@
         </w:rPr>
         <w:t>imgcrv</w:t>
       </w:r>
+      <w:proofErr w:type="spellEnd"/>
     </w:p>
     <w:p>
       <w:pPr>
@@ -240,8 +242,13 @@
         <w:tab/>
       </w:r>
       <w:r>
-        <w:t>Alvydas Muliuolis</w:t>
-      </w:r>
+        <w:t xml:space="preserve">Alvydas </w:t>
+      </w:r>
+      <w:proofErr w:type="spellStart"/>
+      <w:r>
+        <w:t>Muliuolis</w:t>
+      </w:r>
+      <w:proofErr w:type="spellEnd"/>
     </w:p>
     <w:p>
       <w:pPr>
@@ -432,7 +439,39 @@
           <w:sz w:val="21"/>
           <w:szCs w:val="21"/>
         </w:rPr>
-        <w:t>Sukurti įrankį, skirtą nuotraukų dydžio keitimui keičiant proporcijas, bet neprarandant kokybės panaudojant Liquid Rescale metodą.</w:t>
+        <w:t xml:space="preserve">Sukurti įrankį, skirtą nuotraukų dydžio keitimui keičiant proporcijas, bet neprarandant kokybės panaudojant </w:t>
+      </w:r>
+      <w:proofErr w:type="spellStart"/>
+      <w:r>
+        <w:rPr>
+          <w:sz w:val="21"/>
+          <w:szCs w:val="21"/>
+        </w:rPr>
+        <w:t>Liquid</w:t>
+      </w:r>
+      <w:proofErr w:type="spellEnd"/>
+      <w:r>
+        <w:rPr>
+          <w:sz w:val="21"/>
+          <w:szCs w:val="21"/>
+        </w:rPr>
+        <w:t xml:space="preserve"> </w:t>
+      </w:r>
+      <w:proofErr w:type="spellStart"/>
+      <w:r>
+        <w:rPr>
+          <w:sz w:val="21"/>
+          <w:szCs w:val="21"/>
+        </w:rPr>
+        <w:t>Rescale</w:t>
+      </w:r>
+      <w:proofErr w:type="spellEnd"/>
+      <w:r>
+        <w:rPr>
+          <w:sz w:val="21"/>
+          <w:szCs w:val="21"/>
+        </w:rPr>
+        <w:t xml:space="preserve"> metodą.</w:t>
       </w:r>
     </w:p>
     <w:p>
@@ -503,12 +542,21 @@
           <w:szCs w:val="21"/>
         </w:rPr>
       </w:pPr>
+      <w:proofErr w:type="spellStart"/>
       <w:r>
         <w:rPr>
           <w:sz w:val="21"/>
           <w:szCs w:val="21"/>
         </w:rPr>
-        <w:t>Devbridge Group.</w:t>
+        <w:t>Devbridge</w:t>
+      </w:r>
+      <w:proofErr w:type="spellEnd"/>
+      <w:r>
+        <w:rPr>
+          <w:sz w:val="21"/>
+          <w:szCs w:val="21"/>
+        </w:rPr>
+        <w:t xml:space="preserve"> Group.</w:t>
       </w:r>
     </w:p>
     <w:p>
@@ -633,7 +681,25 @@
           <w:szCs w:val="21"/>
           <w:lang w:val="lt-LT"/>
         </w:rPr>
-        <w:t>Užklausų rašymui naudojama Linq technologija.</w:t>
+        <w:t xml:space="preserve">Užklausų rašymui naudojama </w:t>
+      </w:r>
+      <w:proofErr w:type="spellStart"/>
+      <w:r>
+        <w:rPr>
+          <w:sz w:val="21"/>
+          <w:szCs w:val="21"/>
+          <w:lang w:val="lt-LT"/>
+        </w:rPr>
+        <w:t>Linq</w:t>
+      </w:r>
+      <w:proofErr w:type="spellEnd"/>
+      <w:r>
+        <w:rPr>
+          <w:sz w:val="21"/>
+          <w:szCs w:val="21"/>
+          <w:lang w:val="lt-LT"/>
+        </w:rPr>
+        <w:t xml:space="preserve"> technologija.</w:t>
       </w:r>
     </w:p>
     <w:p>
@@ -2647,7 +2713,23 @@
         <w:t xml:space="preserve"> ar karpymas</w:t>
       </w:r>
       <w:r>
-        <w:t xml:space="preserve"> (scaling, cropping)</w:t>
+        <w:t xml:space="preserve"> (</w:t>
+      </w:r>
+      <w:proofErr w:type="spellStart"/>
+      <w:r>
+        <w:t>scaling</w:t>
+      </w:r>
+      <w:proofErr w:type="spellEnd"/>
+      <w:r>
+        <w:t xml:space="preserve">, </w:t>
+      </w:r>
+      <w:proofErr w:type="spellStart"/>
+      <w:r>
+        <w:t>cropping</w:t>
+      </w:r>
+      <w:proofErr w:type="spellEnd"/>
+      <w:r>
+        <w:t>)</w:t>
       </w:r>
       <w:r>
         <w:t>. Tačiau ir vienu ir kitu būdu dalis paveiksliuko prarandama ar dėl šių procedūrų paveiksliukas tampa ištemptas.</w:t>
@@ -2693,7 +2775,23 @@
         <w:spacing w:after="0"/>
       </w:pPr>
       <w:r>
-        <w:t>Anksčiau minėtas problemas galime išspręsti šiuo projektu, taikant Liquid Rescale paveiksliukų dydžio keitimo metodą.</w:t>
+        <w:t xml:space="preserve">Anksčiau minėtas problemas galime išspręsti šiuo projektu, taikant </w:t>
+      </w:r>
+      <w:proofErr w:type="spellStart"/>
+      <w:r>
+        <w:t>Liquid</w:t>
+      </w:r>
+      <w:proofErr w:type="spellEnd"/>
+      <w:r>
+        <w:t xml:space="preserve"> </w:t>
+      </w:r>
+      <w:proofErr w:type="spellStart"/>
+      <w:r>
+        <w:t>Rescale</w:t>
+      </w:r>
+      <w:proofErr w:type="spellEnd"/>
+      <w:r>
+        <w:t xml:space="preserve"> paveiksliukų dydžio keitimo metodą.</w:t>
       </w:r>
     </w:p>
     <w:p>
@@ -2756,24 +2854,78 @@
           <w:sz w:val="24"/>
           <w:highlight w:val="yellow"/>
         </w:rPr>
-        <w:t>Augusto žinutė – Čia projektams kur kažką reikia patiems kurt (algoritmus ir pan. parašyk apačioj ką galvoji čia galima būtų parašyt)</w:t>
-      </w:r>
-    </w:p>
-    <w:p>
-      <w:pPr>
-        <w:pStyle w:val="BDTEKSTAS"/>
-        <w:rPr>
-          <w:i/>
-          <w:sz w:val="24"/>
-        </w:rPr>
-      </w:pPr>
+        <w:t xml:space="preserve">Augusto žinutė – Čia projektams kur kažką reikia patiems </w:t>
+      </w:r>
+      <w:proofErr w:type="spellStart"/>
       <w:r>
         <w:rPr>
           <w:i/>
           <w:sz w:val="24"/>
           <w:highlight w:val="yellow"/>
         </w:rPr>
-        <w:t>Aš galvoju, kad būtų galima kiekvieną funkcinių ir nefunkcinių reikalavimų punktą paaiškint kaip mes realizavom ir tiek.</w:t>
+        <w:t>kurt</w:t>
+      </w:r>
+      <w:proofErr w:type="spellEnd"/>
+      <w:r>
+        <w:rPr>
+          <w:i/>
+          <w:sz w:val="24"/>
+          <w:highlight w:val="yellow"/>
+        </w:rPr>
+        <w:t xml:space="preserve"> (algoritmus ir pan. parašyk apačioj ką galvoji čia galima būtų </w:t>
+      </w:r>
+      <w:proofErr w:type="spellStart"/>
+      <w:r>
+        <w:rPr>
+          <w:i/>
+          <w:sz w:val="24"/>
+          <w:highlight w:val="yellow"/>
+        </w:rPr>
+        <w:t>parašyt</w:t>
+      </w:r>
+      <w:proofErr w:type="spellEnd"/>
+      <w:r>
+        <w:rPr>
+          <w:i/>
+          <w:sz w:val="24"/>
+          <w:highlight w:val="yellow"/>
+        </w:rPr>
+        <w:t>)</w:t>
+      </w:r>
+    </w:p>
+    <w:p>
+      <w:pPr>
+        <w:pStyle w:val="BDTEKSTAS"/>
+        <w:rPr>
+          <w:i/>
+          <w:sz w:val="24"/>
+        </w:rPr>
+      </w:pPr>
+      <w:r>
+        <w:rPr>
+          <w:i/>
+          <w:sz w:val="24"/>
+          <w:highlight w:val="yellow"/>
+        </w:rPr>
+        <w:t xml:space="preserve">Aš galvoju, kad būtų galima kiekvieną funkcinių ir nefunkcinių reikalavimų punktą </w:t>
+      </w:r>
+      <w:proofErr w:type="spellStart"/>
+      <w:r>
+        <w:rPr>
+          <w:i/>
+          <w:sz w:val="24"/>
+          <w:highlight w:val="yellow"/>
+        </w:rPr>
+        <w:t>paaiškint</w:t>
+      </w:r>
+      <w:proofErr w:type="spellEnd"/>
+      <w:r>
+        <w:rPr>
+          <w:i/>
+          <w:sz w:val="24"/>
+          <w:highlight w:val="yellow"/>
+        </w:rPr>
+        <w:t xml:space="preserve"> kaip mes realizavom ir tiek.</w:t>
       </w:r>
       <w:r>
         <w:rPr>
@@ -2797,41 +2949,41 @@
           <w:sz w:val="24"/>
           <w:highlight w:val="green"/>
         </w:rPr>
-        <w:t xml:space="preserve">Neblogai sugalvojai, o dėl algoritmo aprašymo </w:t>
-      </w:r>
-      <w:bookmarkStart w:id="9" w:name="_GoBack"/>
+        <w:t>Neblogai sugalvojai, o dėl algoritmo aprašymo tai galėtume aprašyti t</w:t>
+      </w:r>
       <w:r>
         <w:rPr>
           <w:i/>
           <w:sz w:val="24"/>
           <w:highlight w:val="green"/>
         </w:rPr>
-        <w:t>tai</w:t>
-      </w:r>
-      <w:bookmarkEnd w:id="9"/>
+        <w:t>ą</w:t>
+      </w:r>
       <w:r>
         <w:rPr>
           <w:i/>
           <w:sz w:val="24"/>
           <w:highlight w:val="green"/>
         </w:rPr>
-        <w:t xml:space="preserve"> galėtume aprašyti t</w:t>
-      </w:r>
+        <w:t xml:space="preserve"> </w:t>
+      </w:r>
+      <w:proofErr w:type="spellStart"/>
       <w:r>
         <w:rPr>
           <w:i/>
           <w:sz w:val="24"/>
           <w:highlight w:val="green"/>
         </w:rPr>
-        <w:t>ą</w:t>
-      </w:r>
+        <w:t>LiquidRescale</w:t>
+      </w:r>
+      <w:proofErr w:type="spellEnd"/>
       <w:r>
         <w:rPr>
           <w:i/>
           <w:sz w:val="24"/>
           <w:highlight w:val="green"/>
         </w:rPr>
-        <w:t xml:space="preserve"> LiquidRescale algoritmą  pagal http://www.faculty.idc.ac.il/arik/SCWeb/imret/imret.pdf</w:t>
+        <w:t xml:space="preserve"> algoritmą  pagal http://www.faculty.idc.ac.il/arik/SCWeb/imret/imret.pdf</w:t>
       </w:r>
       <w:r>
         <w:rPr>
@@ -2874,7 +3026,25 @@
           <w:iCs/>
           <w:sz w:val="24"/>
         </w:rPr>
-        <w:t xml:space="preserve">Su darbo problematika susijusios informacijos, užsakovo užduoties analizė. Projekto specifikacija – abstraktūs funkciniai reikalavimai, nefunkciniai rekalavimai. Algoritmo analizė – aprašymas natūralia kalba, matematinės išraiškos (formulės), laukiama grafinė išraiška, taikymai. Algoritmui – duomenų analizė – reikalavimai ir apribojimai algoritmo pradiniams duomenims, argumentams ir rezultatams (sveiki skaičiai, slankaus kablelio skaičiai, masyvai ir pan.). Sprendimo metodas. Projektui – vizualūs prototipai, schemos, eskizai. Algoritmui - siūlomo algoritmo grafinės realizacijos / vizualizacijos aprašymas. </w:t>
+        <w:t xml:space="preserve">Su darbo problematika susijusios informacijos, užsakovo užduoties analizė. Projekto specifikacija – abstraktūs funkciniai reikalavimai, nefunkciniai </w:t>
+      </w:r>
+      <w:proofErr w:type="spellStart"/>
+      <w:r>
+        <w:rPr>
+          <w:i/>
+          <w:iCs/>
+          <w:sz w:val="24"/>
+        </w:rPr>
+        <w:t>rekalavimai</w:t>
+      </w:r>
+      <w:proofErr w:type="spellEnd"/>
+      <w:r>
+        <w:rPr>
+          <w:i/>
+          <w:iCs/>
+          <w:sz w:val="24"/>
+        </w:rPr>
+        <w:t xml:space="preserve">. Algoritmo analizė – aprašymas natūralia kalba, matematinės išraiškos (formulės), laukiama grafinė išraiška, taikymai. Algoritmui – duomenų analizė – reikalavimai ir apribojimai algoritmo pradiniams duomenims, argumentams ir rezultatams (sveiki skaičiai, slankaus kablelio skaičiai, masyvai ir pan.). Sprendimo metodas. Projektui – vizualūs prototipai, schemos, eskizai. Algoritmui - siūlomo algoritmo grafinės realizacijos / vizualizacijos aprašymas. </w:t>
       </w:r>
       <w:r>
         <w:rPr>
@@ -2941,7 +3111,7 @@
                 <w:bCs/>
               </w:rPr>
             </w:pPr>
-            <w:bookmarkStart w:id="10" w:name="__RefHeading__537_1749959094"/>
+            <w:bookmarkStart w:id="9" w:name="__RefHeading__537_1749959094"/>
             <w:r>
               <w:rPr>
                 <w:b/>
@@ -2949,7 +3119,7 @@
               </w:rPr>
               <w:t>Pavadinimas</w:t>
             </w:r>
-            <w:bookmarkEnd w:id="10"/>
+            <w:bookmarkEnd w:id="9"/>
           </w:p>
         </w:tc>
         <w:tc>
@@ -2976,7 +3146,7 @@
                 <w:bCs/>
               </w:rPr>
             </w:pPr>
-            <w:bookmarkStart w:id="11" w:name="__RefHeading__539_1749959094"/>
+            <w:bookmarkStart w:id="10" w:name="__RefHeading__539_1749959094"/>
             <w:r>
               <w:rPr>
                 <w:b/>
@@ -2984,7 +3154,7 @@
               </w:rPr>
               <w:t>Vienetai</w:t>
             </w:r>
-            <w:bookmarkEnd w:id="11"/>
+            <w:bookmarkEnd w:id="10"/>
           </w:p>
         </w:tc>
         <w:tc>
@@ -3012,7 +3182,7 @@
                 <w:bCs/>
               </w:rPr>
             </w:pPr>
-            <w:bookmarkStart w:id="12" w:name="__RefHeading__541_1749959094"/>
+            <w:bookmarkStart w:id="11" w:name="__RefHeading__541_1749959094"/>
             <w:r>
               <w:rPr>
                 <w:b/>
@@ -3020,7 +3190,7 @@
               </w:rPr>
               <w:t>Reikšmė</w:t>
             </w:r>
-            <w:bookmarkEnd w:id="12"/>
+            <w:bookmarkEnd w:id="11"/>
           </w:p>
         </w:tc>
       </w:tr>
@@ -3043,11 +3213,11 @@
             <w:pPr>
               <w:pStyle w:val="BDLENTELE"/>
             </w:pPr>
-            <w:bookmarkStart w:id="13" w:name="__RefHeading__543_1749959094"/>
+            <w:bookmarkStart w:id="12" w:name="__RefHeading__543_1749959094"/>
             <w:r>
               <w:t>ilgis</w:t>
             </w:r>
-            <w:bookmarkEnd w:id="13"/>
+            <w:bookmarkEnd w:id="12"/>
           </w:p>
         </w:tc>
         <w:tc>
@@ -3068,11 +3238,11 @@
             <w:pPr>
               <w:pStyle w:val="BDLENTELE"/>
             </w:pPr>
-            <w:bookmarkStart w:id="14" w:name="__RefHeading__545_1749959094"/>
+            <w:bookmarkStart w:id="13" w:name="__RefHeading__545_1749959094"/>
             <w:r>
               <w:t>cm</w:t>
             </w:r>
-            <w:bookmarkEnd w:id="14"/>
+            <w:bookmarkEnd w:id="13"/>
           </w:p>
         </w:tc>
         <w:tc>
@@ -3094,11 +3264,11 @@
             <w:pPr>
               <w:pStyle w:val="BDLENTELE"/>
             </w:pPr>
-            <w:bookmarkStart w:id="15" w:name="__RefHeading__547_1749959094"/>
+            <w:bookmarkStart w:id="14" w:name="__RefHeading__547_1749959094"/>
             <w:r>
               <w:t>0.23</w:t>
             </w:r>
-            <w:bookmarkEnd w:id="15"/>
+            <w:bookmarkEnd w:id="14"/>
           </w:p>
         </w:tc>
       </w:tr>
@@ -3121,11 +3291,11 @@
             <w:pPr>
               <w:pStyle w:val="BDLENTELE"/>
             </w:pPr>
-            <w:bookmarkStart w:id="16" w:name="__RefHeading__549_1749959094"/>
+            <w:bookmarkStart w:id="15" w:name="__RefHeading__549_1749959094"/>
             <w:r>
               <w:t>plotis</w:t>
             </w:r>
-            <w:bookmarkEnd w:id="16"/>
+            <w:bookmarkEnd w:id="15"/>
           </w:p>
         </w:tc>
         <w:tc>
@@ -3146,11 +3316,11 @@
             <w:pPr>
               <w:pStyle w:val="BDLENTELE"/>
             </w:pPr>
-            <w:bookmarkStart w:id="17" w:name="__RefHeading__551_1749959094"/>
+            <w:bookmarkStart w:id="16" w:name="__RefHeading__551_1749959094"/>
             <w:r>
               <w:t>cm</w:t>
             </w:r>
-            <w:bookmarkEnd w:id="17"/>
+            <w:bookmarkEnd w:id="16"/>
           </w:p>
         </w:tc>
         <w:tc>
@@ -3172,11 +3342,11 @@
             <w:pPr>
               <w:pStyle w:val="BDLENTELE"/>
             </w:pPr>
-            <w:bookmarkStart w:id="18" w:name="__RefHeading__553_1749959094"/>
+            <w:bookmarkStart w:id="17" w:name="__RefHeading__553_1749959094"/>
             <w:r>
               <w:t>0.28</w:t>
             </w:r>
-            <w:bookmarkEnd w:id="18"/>
+            <w:bookmarkEnd w:id="17"/>
           </w:p>
         </w:tc>
       </w:tr>
@@ -3198,7 +3368,55 @@
           <w:i/>
           <w:iCs/>
         </w:rPr>
-        <w:t>Lentelių antraštės rašomos virš lentelių 11 pt šriftu, viengubuoju intervalu, lygiuojant su pirmuoju stulpeliu. Antraštė, nusakanti lentelės turinį, turi prasidėti numeriu arabiškais skaitmenimis ir žodžiu „lentelė.“ Lentelės numeris ir žodis „lentelė.“ rašomi pusjuodžiu šriftu (pvz.: 4.1 lentelė.). Po lentelės pavadinimo taškas nededamas. Prieš lentelės pavadinimą ir po juo paliekamas 6 pt tarpelis. Tekste lentelės nurodomos santrumpa, pvz.: 4.1 lent.</w:t>
+        <w:t xml:space="preserve">Lentelių antraštės rašomos virš lentelių 11 </w:t>
+      </w:r>
+      <w:proofErr w:type="spellStart"/>
+      <w:r>
+        <w:rPr>
+          <w:i/>
+          <w:iCs/>
+        </w:rPr>
+        <w:t>pt</w:t>
+      </w:r>
+      <w:proofErr w:type="spellEnd"/>
+      <w:r>
+        <w:rPr>
+          <w:i/>
+          <w:iCs/>
+        </w:rPr>
+        <w:t xml:space="preserve"> šriftu, viengubuoju intervalu, lygiuojant su pirmuoju stulpeliu. Antraštė, nusakanti lentelės turinį, turi prasidėti numeriu arabiškais skaitmenimis ir žodžiu „lentelė.“ Lentelės numeris ir žodis „lentelė.“ rašomi </w:t>
+      </w:r>
+      <w:proofErr w:type="spellStart"/>
+      <w:r>
+        <w:rPr>
+          <w:i/>
+          <w:iCs/>
+        </w:rPr>
+        <w:t>pusjuodžiu</w:t>
+      </w:r>
+      <w:proofErr w:type="spellEnd"/>
+      <w:r>
+        <w:rPr>
+          <w:i/>
+          <w:iCs/>
+        </w:rPr>
+        <w:t xml:space="preserve"> šriftu (pvz.: 4.1 lentelė.). Po lentelės pavadinimo taškas nededamas. Prieš lentelės pavadinimą ir po juo paliekamas 6 </w:t>
+      </w:r>
+      <w:proofErr w:type="spellStart"/>
+      <w:r>
+        <w:rPr>
+          <w:i/>
+          <w:iCs/>
+        </w:rPr>
+        <w:t>pt</w:t>
+      </w:r>
+      <w:proofErr w:type="spellEnd"/>
+      <w:r>
+        <w:rPr>
+          <w:i/>
+          <w:iCs/>
+        </w:rPr>
+        <w:t xml:space="preserve"> tarpelis. Tekste lentelės nurodomos santrumpa, pvz.: 4.1 lent.</w:t>
       </w:r>
       <w:r>
         <w:t>}</w:t>
@@ -3407,7 +3625,55 @@
           <w:i/>
           <w:iCs/>
         </w:rPr>
-        <w:t xml:space="preserve">Paveiksluose šrifto dydis parenkamas toks, kad tekstas būtų lengvai įskaitomas. Paveikslų pavadinimai rašomi po paveikslais 11 pt šriftu, viengubuoju intervalu, centruojant. Paveikslo pavadinimas prasideda numeriu arabiškais skaitmenimis ir santrumpa „pav.“ Paveikslo numeris ir santrumpa „pav.“ rašomi pusjuodžiu šriftu (pvz.: 1 pav.). Po paveikslo pavadinimo taškas nededamas. Prieš paveikslo pavadinimą ir po juo paliekamas 6 pt tarpas. </w:t>
+        <w:t xml:space="preserve">Paveiksluose šrifto dydis parenkamas toks, kad tekstas būtų lengvai įskaitomas. Paveikslų pavadinimai rašomi po paveikslais 11 </w:t>
+      </w:r>
+      <w:proofErr w:type="spellStart"/>
+      <w:r>
+        <w:rPr>
+          <w:i/>
+          <w:iCs/>
+        </w:rPr>
+        <w:t>pt</w:t>
+      </w:r>
+      <w:proofErr w:type="spellEnd"/>
+      <w:r>
+        <w:rPr>
+          <w:i/>
+          <w:iCs/>
+        </w:rPr>
+        <w:t xml:space="preserve"> šriftu, viengubuoju intervalu, centruojant. Paveikslo pavadinimas prasideda numeriu arabiškais skaitmenimis ir santrumpa „pav.“ Paveikslo numeris ir santrumpa „pav.“ rašomi </w:t>
+      </w:r>
+      <w:proofErr w:type="spellStart"/>
+      <w:r>
+        <w:rPr>
+          <w:i/>
+          <w:iCs/>
+        </w:rPr>
+        <w:t>pusjuodžiu</w:t>
+      </w:r>
+      <w:proofErr w:type="spellEnd"/>
+      <w:r>
+        <w:rPr>
+          <w:i/>
+          <w:iCs/>
+        </w:rPr>
+        <w:t xml:space="preserve"> šriftu (pvz.: 1 pav.). Po paveikslo pavadinimo taškas nededamas. Prieš paveikslo pavadinimą ir po juo paliekamas 6 </w:t>
+      </w:r>
+      <w:proofErr w:type="spellStart"/>
+      <w:r>
+        <w:rPr>
+          <w:i/>
+          <w:iCs/>
+        </w:rPr>
+        <w:t>pt</w:t>
+      </w:r>
+      <w:proofErr w:type="spellEnd"/>
+      <w:r>
+        <w:rPr>
+          <w:i/>
+          <w:iCs/>
+        </w:rPr>
+        <w:t xml:space="preserve"> tarpas. </w:t>
       </w:r>
       <w:r>
         <w:rPr>
@@ -3555,58 +3821,154 @@
           <w:i/>
           <w:iCs/>
         </w:rPr>
-        <w:t>Matematinės formulės centruojamos ir numeruojamos lenktiniuose skliausteliuose arabiškais skaitmenimis, lygiuojamais dešiniajame puslapio krašte. Kintamieji formulėse bei tekste rašomi kursyvu, o vektoriai ir matricos – pusjuodžiu stačiuoju šriftu, simboliai ir graikiškos raidės – stačiuoju šriftu. Matematinių sąvokų santrumpos, skaičiai ir dimensijos rašomi tik stačiuoju šriftu. Kai formulė yra sakinio dalis, turi būti laikomasi skyrybos taisyklių: formulės tarpusavyje atskiriamos kableliais, o po paskutinės formulės dedamas taškas. Jeigu po formulės pateikiamas kintamųjų paaiškinimas, rašomas kabliataškis, o nauja eilutė pradedama žodžiu „čia“, rašomu mažąja raide. Ir prieš formulę, ir po ja paliekamas 6 pt tarpas. Formulės kintamieji turi būti nurodyti prieš formulę arba tuoj pat po ja. Tekste formulės numeris nurodomas skliausteliuose, pvz.: (1) formulė.</w:t>
-      </w:r>
-      <w:r>
-        <w:t>}</w:t>
-      </w:r>
-    </w:p>
-    <w:p>
-      <w:pPr>
-        <w:pStyle w:val="BDTEKSTAS"/>
-      </w:pPr>
-      <w:r>
-        <w:t>{</w:t>
-      </w:r>
+        <w:t xml:space="preserve">Matematinės formulės centruojamos ir numeruojamos lenktiniuose skliausteliuose arabiškais skaitmenimis, lygiuojamais dešiniajame puslapio krašte. Kintamieji formulėse bei tekste rašomi kursyvu, o vektoriai ir matricos – </w:t>
+      </w:r>
+      <w:proofErr w:type="spellStart"/>
       <w:r>
         <w:rPr>
           <w:i/>
           <w:iCs/>
         </w:rPr>
-        <w:t>SUTRUMPINIMAI IR VIENETAI. Sutrumpinimai paaiškinami pirmą kartą pavartojus juos tekste. Visuotinai priimtų sutrumpinimų, tokių kaip IEC, IEEE, SI, aiškinti nereikia. Nevartokite sutrumpinimų skyrių bei poskyrių pavadinimuose, išskyrus tuos atvejus, kai tie trumpiniai yra visuotinai priimti</w:t>
-      </w:r>
-      <w:r>
-        <w:t>}</w:t>
-      </w:r>
-    </w:p>
-    <w:p>
-      <w:pPr>
-        <w:pStyle w:val="BDTEKSTAS"/>
-      </w:pPr>
-      <w:r>
-        <w:t>{</w:t>
-      </w:r>
+        <w:t>pusjuodžiu</w:t>
+      </w:r>
+      <w:proofErr w:type="spellEnd"/>
       <w:r>
         <w:rPr>
           <w:i/>
           <w:iCs/>
         </w:rPr>
-        <w:t>CITATOS. Tekste cituojamų mokslinės literatūros leidinių nuorodos (šaltinio numeriai literatūros sąraše) rašomos lenktiniuose skliaustuose, pvz., [3, 4, 12]. Pažodinės citatos rašomos kabutėse, pvz.: „kompiuteris“. Nelietuviškos citatos verčiamos į lietuvių kalbą; (originalas gali būti dedamas išnašoje). Tekstai turi būti cituojami griežtai laikantis cituojamo šaltinio. Negalima taisyti netgi akivaizdžių cituojamo šaltinio korektūros klaidų. Cituojami šaltiniai ir autoriai nurodomi pačiame tekste, lenktiniuose arba laužtiniuose skliaustuose: (autoriaus pavardė, publikacijos metai: puslapis (-iai)), pvz., (Šakys, 1995: 15). Jei minimi keli autoriai, jų pavardės pateikiamos per kabliataškį. Pažodinės (Doge; Kinata: 1999: 22). Visas cituojamo šaltinio bibliografinis aprašas pateikiamas literatūros sąraše. Jei cituojamas darbas parašytas nelietuviškomis raidėmis – nuorodas transliteruojame (Lukov, 2001: 18-19).</w:t>
-      </w:r>
-      <w:r>
-        <w:t>}</w:t>
-      </w:r>
-    </w:p>
-    <w:p>
-      <w:r>
-        <w:t>{</w:t>
-      </w:r>
+        <w:t xml:space="preserve"> stačiuoju šriftu, simboliai ir graikiškos raidės – stačiuoju šriftu. Matematinių sąvokų santrumpos, skaičiai ir dimensijos rašomi tik stačiuoju šriftu. Kai formulė yra sakinio dalis, turi būti laikomasi skyrybos taisyklių: formulės tarpusavyje atskiriamos kableliais, o po paskutinės formulės dedamas taškas. Jeigu po formulės pateikiamas kintamųjų paaiškinimas, rašomas kabliataškis, o nauja eilutė pradedama žodžiu „čia“, rašomu mažąja raide. Ir prieš formulę, ir po ja paliekamas 6 </w:t>
+      </w:r>
+      <w:proofErr w:type="spellStart"/>
       <w:r>
         <w:rPr>
           <w:i/>
           <w:iCs/>
         </w:rPr>
-        <w:t>IŠNAŠOS. Išnašos skiriamos pastaboms. Jos numeruojamos per visą darbą ištisai. Spausdinamos 10 punktų šriftu, 1 eilėtarpiu.</w:t>
+        <w:t>pt</w:t>
+      </w:r>
+      <w:proofErr w:type="spellEnd"/>
+      <w:r>
+        <w:rPr>
+          <w:i/>
+          <w:iCs/>
+        </w:rPr>
+        <w:t xml:space="preserve"> tarpas. Formulės kintamieji turi būti nurodyti prieš formulę arba tuoj pat po ja. Tekste formulės numeris nurodomas skliausteliuose, pvz.: (1) formulė.</w:t>
+      </w:r>
+      <w:r>
+        <w:t>}</w:t>
+      </w:r>
+    </w:p>
+    <w:p>
+      <w:pPr>
+        <w:pStyle w:val="BDTEKSTAS"/>
+      </w:pPr>
+      <w:r>
+        <w:t>{</w:t>
+      </w:r>
+      <w:r>
+        <w:rPr>
+          <w:i/>
+          <w:iCs/>
+        </w:rPr>
+        <w:t>SUTRUMPINIMAI IR VIENETAI. Sutrumpinimai paaiškinami pirmą kartą pavartojus juos tekste. Visuotinai priimtų sutrumpinimų, tokių kaip IEC, IEEE, SI, aiškinti nereikia. Nevartokite sutrumpinimų skyrių bei poskyrių pavadinimuose, išskyrus tuos atvejus, kai tie trumpiniai yra visuotinai priimti</w:t>
+      </w:r>
+      <w:r>
+        <w:t>}</w:t>
+      </w:r>
+    </w:p>
+    <w:p>
+      <w:pPr>
+        <w:pStyle w:val="BDTEKSTAS"/>
+      </w:pPr>
+      <w:r>
+        <w:t>{</w:t>
+      </w:r>
+      <w:r>
+        <w:rPr>
+          <w:i/>
+          <w:iCs/>
+        </w:rPr>
+        <w:t>CITATOS. Tekste cituojamų mokslinės literatūros leidinių nuorodos (šaltinio numeriai literatūros sąraše) rašomos lenktiniuose skliaustuose, pvz., [3, 4, 12]. Pažodinės citatos rašomos kabutėse, pvz.: „kompiuteris“. Nelietuviškos citatos verčiamos į lietuvių kalbą; (originalas gali būti dedamas išnašoje). Tekstai turi būti cituojami griežtai laikantis cituojamo šaltinio. Negalima taisyti netgi akivaizdžių cituojamo šaltinio korektūros klaidų. Cituojami šaltiniai ir autoriai nurodomi pačiame tekste, lenktiniuose arba laužtiniuose skliaustuose: (autoriaus pavardė, publikacijos metai: puslapis (-</w:t>
+      </w:r>
+      <w:proofErr w:type="spellStart"/>
+      <w:r>
+        <w:rPr>
+          <w:i/>
+          <w:iCs/>
+        </w:rPr>
+        <w:t>iai</w:t>
+      </w:r>
+      <w:proofErr w:type="spellEnd"/>
+      <w:r>
+        <w:rPr>
+          <w:i/>
+          <w:iCs/>
+        </w:rPr>
+        <w:t xml:space="preserve">)), pvz., (Šakys, 1995: 15). Jei minimi keli autoriai, jų pavardės pateikiamos per kabliataškį. Pažodinės (Doge; </w:t>
+      </w:r>
+      <w:proofErr w:type="spellStart"/>
+      <w:r>
+        <w:rPr>
+          <w:i/>
+          <w:iCs/>
+        </w:rPr>
+        <w:t>Kinata</w:t>
+      </w:r>
+      <w:proofErr w:type="spellEnd"/>
+      <w:r>
+        <w:rPr>
+          <w:i/>
+          <w:iCs/>
+        </w:rPr>
+        <w:t>: 1999: 22). Visas cituojamo šaltinio bibliografinis aprašas pateikiamas literatūros sąraše. Jei cituojamas darbas parašytas nelietuviškomis raidėmis – nuorodas transliteruojame (</w:t>
+      </w:r>
+      <w:proofErr w:type="spellStart"/>
+      <w:r>
+        <w:rPr>
+          <w:i/>
+          <w:iCs/>
+        </w:rPr>
+        <w:t>Lukov</w:t>
+      </w:r>
+      <w:proofErr w:type="spellEnd"/>
+      <w:r>
+        <w:rPr>
+          <w:i/>
+          <w:iCs/>
+        </w:rPr>
+        <w:t>, 2001: 18-19).</w:t>
+      </w:r>
+      <w:r>
+        <w:t>}</w:t>
+      </w:r>
+    </w:p>
+    <w:p>
+      <w:r>
+        <w:t>{</w:t>
+      </w:r>
+      <w:r>
+        <w:rPr>
+          <w:i/>
+          <w:iCs/>
+        </w:rPr>
+        <w:t xml:space="preserve">IŠNAŠOS. Išnašos skiriamos pastaboms. Jos numeruojamos per visą darbą ištisai. Spausdinamos 10 punktų šriftu, 1 </w:t>
+      </w:r>
+      <w:proofErr w:type="spellStart"/>
+      <w:r>
+        <w:rPr>
+          <w:i/>
+          <w:iCs/>
+        </w:rPr>
+        <w:t>eilėtarpiu</w:t>
+      </w:r>
+      <w:proofErr w:type="spellEnd"/>
+      <w:r>
+        <w:rPr>
+          <w:i/>
+          <w:iCs/>
+        </w:rPr>
+        <w:t>.</w:t>
       </w:r>
       <w:r>
         <w:t>}</w:t>
@@ -3622,12 +3984,12 @@
         <w:pStyle w:val="BDNUM-SKYRIUS"/>
         <w:pageBreakBefore/>
       </w:pPr>
-      <w:bookmarkStart w:id="19" w:name="_Toc388296212"/>
+      <w:bookmarkStart w:id="18" w:name="_Toc388296212"/>
       <w:r>
         <w:lastRenderedPageBreak/>
         <w:t>2. Sistemos architektūra</w:t>
       </w:r>
-      <w:bookmarkEnd w:id="19"/>
+      <w:bookmarkEnd w:id="18"/>
     </w:p>
     <w:p>
       <w:pPr>
@@ -3661,11 +4023,11 @@
       <w:pPr>
         <w:pStyle w:val="BDPOSKYRIS"/>
       </w:pPr>
-      <w:bookmarkStart w:id="20" w:name="_Toc388296213"/>
+      <w:bookmarkStart w:id="19" w:name="_Toc388296213"/>
       <w:r>
         <w:t>2.1. Funkciniai reikalavimai</w:t>
       </w:r>
-      <w:bookmarkEnd w:id="20"/>
+      <w:bookmarkEnd w:id="19"/>
     </w:p>
     <w:p>
       <w:pPr>
@@ -3755,11 +4117,11 @@
       <w:pPr>
         <w:pStyle w:val="BDPOSKYRIS"/>
       </w:pPr>
-      <w:bookmarkStart w:id="21" w:name="_Toc388296214"/>
+      <w:bookmarkStart w:id="20" w:name="_Toc388296214"/>
       <w:r>
         <w:t>2.2. Nefunkciniai reikalavimai</w:t>
       </w:r>
-      <w:bookmarkEnd w:id="21"/>
+      <w:bookmarkEnd w:id="20"/>
     </w:p>
     <w:p>
       <w:pPr>
@@ -3905,11 +4267,11 @@
       <w:pPr>
         <w:pStyle w:val="BDPOSKYRIS"/>
       </w:pPr>
-      <w:bookmarkStart w:id="22" w:name="_Toc388296215"/>
+      <w:bookmarkStart w:id="21" w:name="_Toc388296215"/>
       <w:r>
         <w:t>2.3. Panaudos atvejų diagrama</w:t>
       </w:r>
-      <w:bookmarkEnd w:id="22"/>
+      <w:bookmarkEnd w:id="21"/>
     </w:p>
     <w:p>
       <w:pPr>
@@ -3990,7 +4352,43 @@
           <w:sz w:val="20"/>
           <w:szCs w:val="20"/>
         </w:rPr>
-        <w:t>Vartotojas, prisijungęs prie sistemos, gali įkelti nuotrauką, po to ją ištrinti ar pakeisti jos dydį „Liquid Rescale“ metodu ir ją parsisiųsti.</w:t>
+        <w:t>Vartotojas, prisijungęs prie sistemos, gali įkelti nuotrauką, po to ją ištrinti ar pakeisti jos dydį „</w:t>
+      </w:r>
+      <w:proofErr w:type="spellStart"/>
+      <w:r>
+        <w:rPr>
+          <w:rFonts w:cs="Times New Roman"/>
+          <w:sz w:val="20"/>
+          <w:szCs w:val="20"/>
+        </w:rPr>
+        <w:t>Liquid</w:t>
+      </w:r>
+      <w:proofErr w:type="spellEnd"/>
+      <w:r>
+        <w:rPr>
+          <w:rFonts w:cs="Times New Roman"/>
+          <w:sz w:val="20"/>
+          <w:szCs w:val="20"/>
+        </w:rPr>
+        <w:t xml:space="preserve"> </w:t>
+      </w:r>
+      <w:proofErr w:type="spellStart"/>
+      <w:r>
+        <w:rPr>
+          <w:rFonts w:cs="Times New Roman"/>
+          <w:sz w:val="20"/>
+          <w:szCs w:val="20"/>
+        </w:rPr>
+        <w:t>Rescale</w:t>
+      </w:r>
+      <w:proofErr w:type="spellEnd"/>
+      <w:r>
+        <w:rPr>
+          <w:rFonts w:cs="Times New Roman"/>
+          <w:sz w:val="20"/>
+          <w:szCs w:val="20"/>
+        </w:rPr>
+        <w:t>“ metodu ir ją parsisiųsti.</w:t>
       </w:r>
       <w:r>
         <w:rPr>
@@ -4006,11 +4404,11 @@
       <w:pPr>
         <w:pStyle w:val="BDPOSKYRIS"/>
       </w:pPr>
-      <w:bookmarkStart w:id="23" w:name="_Toc388296216"/>
+      <w:bookmarkStart w:id="22" w:name="_Toc388296216"/>
       <w:r>
         <w:t>2.4. Paketų diagrama</w:t>
       </w:r>
-      <w:bookmarkEnd w:id="23"/>
+      <w:bookmarkEnd w:id="22"/>
     </w:p>
     <w:p>
       <w:pPr>
@@ -4024,7 +4422,23 @@
           <w:i/>
           <w:iCs/>
         </w:rPr>
-        <w:t>Pateikiama diagrama (-os) ir jos detalus aprašymas</w:t>
+        <w:t>Pateikiama diagrama (-</w:t>
+      </w:r>
+      <w:proofErr w:type="spellStart"/>
+      <w:r>
+        <w:rPr>
+          <w:i/>
+          <w:iCs/>
+        </w:rPr>
+        <w:t>os</w:t>
+      </w:r>
+      <w:proofErr w:type="spellEnd"/>
+      <w:r>
+        <w:rPr>
+          <w:i/>
+          <w:iCs/>
+        </w:rPr>
+        <w:t>) ir jos detalus aprašymas</w:t>
       </w:r>
       <w:r>
         <w:t>}</w:t>
@@ -4034,7 +4448,7 @@
       <w:pPr>
         <w:pStyle w:val="BDPOSKYRIS"/>
       </w:pPr>
-      <w:bookmarkStart w:id="24" w:name="_Toc388296217"/>
+      <w:bookmarkStart w:id="23" w:name="_Toc388296217"/>
       <w:r>
         <w:lastRenderedPageBreak/>
         <w:t>2.</w:t>
@@ -4045,7 +4459,7 @@
       <w:r>
         <w:t>. Duomenų bazės diagrama</w:t>
       </w:r>
-      <w:bookmarkEnd w:id="24"/>
+      <w:bookmarkEnd w:id="23"/>
     </w:p>
     <w:p>
       <w:pPr>
@@ -4110,7 +4524,7 @@
       <w:pPr>
         <w:pStyle w:val="BDPOSKYRIS"/>
       </w:pPr>
-      <w:bookmarkStart w:id="25" w:name="_Toc388296218"/>
+      <w:bookmarkStart w:id="24" w:name="_Toc388296218"/>
       <w:r>
         <w:t>2.</w:t>
       </w:r>
@@ -4123,7 +4537,7 @@
       <w:r>
         <w:t>Veiklos diagrama</w:t>
       </w:r>
-      <w:bookmarkEnd w:id="25"/>
+      <w:bookmarkEnd w:id="24"/>
     </w:p>
     <w:p>
       <w:pPr>
@@ -4188,7 +4602,7 @@
       <w:pPr>
         <w:pStyle w:val="BDPOSKYRIS"/>
       </w:pPr>
-      <w:bookmarkStart w:id="26" w:name="_Toc388296219"/>
+      <w:bookmarkStart w:id="25" w:name="_Toc388296219"/>
       <w:r>
         <w:t>2.</w:t>
       </w:r>
@@ -4198,40 +4612,287 @@
       <w:r>
         <w:t>. Vartotojo sąsajos projektas</w:t>
       </w:r>
+      <w:bookmarkEnd w:id="25"/>
+    </w:p>
+    <w:p>
+      <w:pPr>
+        <w:pStyle w:val="BDTEKSTAS"/>
+        <w:ind w:firstLine="0"/>
+      </w:pPr>
+      <w:r>
+        <w:rPr>
+          <w:noProof/>
+          <w:lang w:val="en-US" w:eastAsia="en-US" w:bidi="ar-SA"/>
+        </w:rPr>
+        <w:lastRenderedPageBreak/>
+        <w:drawing>
+          <wp:inline distT="0" distB="0" distL="0" distR="0">
+            <wp:extent cx="6181725" cy="3305175"/>
+            <wp:effectExtent l="0" t="0" r="9525" b="9525"/>
+            <wp:docPr id="15" name="Picture 15" descr="C:\Users\Andrius\Desktop\Screens\eskizai\Pagrindinis.png"/>
+            <wp:cNvGraphicFramePr>
+              <a:graphicFrameLocks xmlns:a="http://schemas.openxmlformats.org/drawingml/2006/main" noChangeAspect="1"/>
+            </wp:cNvGraphicFramePr>
+            <a:graphic xmlns:a="http://schemas.openxmlformats.org/drawingml/2006/main">
+              <a:graphicData uri="http://schemas.openxmlformats.org/drawingml/2006/picture">
+                <pic:pic xmlns:pic="http://schemas.openxmlformats.org/drawingml/2006/picture">
+                  <pic:nvPicPr>
+                    <pic:cNvPr id="0" name="Picture 6" descr="C:\Users\Andrius\Desktop\Screens\eskizai\Pagrindinis.png"/>
+                    <pic:cNvPicPr>
+                      <a:picLocks noChangeAspect="1" noChangeArrowheads="1"/>
+                    </pic:cNvPicPr>
+                  </pic:nvPicPr>
+                  <pic:blipFill>
+                    <a:blip r:embed="rId13">
+                      <a:extLst>
+                        <a:ext uri="{28A0092B-C50C-407E-A947-70E740481C1C}">
+                          <a14:useLocalDpi xmlns:a14="http://schemas.microsoft.com/office/drawing/2010/main" val="0"/>
+                        </a:ext>
+                      </a:extLst>
+                    </a:blip>
+                    <a:srcRect/>
+                    <a:stretch>
+                      <a:fillRect/>
+                    </a:stretch>
+                  </pic:blipFill>
+                  <pic:spPr bwMode="auto">
+                    <a:xfrm>
+                      <a:off x="0" y="0"/>
+                      <a:ext cx="6181725" cy="3305175"/>
+                    </a:xfrm>
+                    <a:prstGeom prst="rect">
+                      <a:avLst/>
+                    </a:prstGeom>
+                    <a:noFill/>
+                    <a:ln>
+                      <a:noFill/>
+                    </a:ln>
+                  </pic:spPr>
+                </pic:pic>
+              </a:graphicData>
+            </a:graphic>
+          </wp:inline>
+        </w:drawing>
+      </w:r>
+    </w:p>
+    <w:p>
+      <w:pPr>
+        <w:pStyle w:val="BDTEKSTAS"/>
+        <w:ind w:firstLine="0"/>
+      </w:pPr>
+      <w:r>
+        <w:t>Pagrindinio puslapio eskizas.</w:t>
+      </w:r>
+    </w:p>
+    <w:p>
+      <w:pPr>
+        <w:pStyle w:val="BDTEKSTAS"/>
+        <w:ind w:firstLine="0"/>
+      </w:pPr>
+      <w:r>
+        <w:rPr>
+          <w:noProof/>
+          <w:lang w:val="en-US" w:eastAsia="en-US" w:bidi="ar-SA"/>
+        </w:rPr>
+        <w:drawing>
+          <wp:inline distT="0" distB="0" distL="0" distR="0">
+            <wp:extent cx="6181725" cy="3305175"/>
+            <wp:effectExtent l="0" t="0" r="9525" b="9525"/>
+            <wp:docPr id="16" name="Picture 16" descr="C:\Users\Andrius\Desktop\Screens\eskizai\Ikelta.png"/>
+            <wp:cNvGraphicFramePr>
+              <a:graphicFrameLocks xmlns:a="http://schemas.openxmlformats.org/drawingml/2006/main" noChangeAspect="1"/>
+            </wp:cNvGraphicFramePr>
+            <a:graphic xmlns:a="http://schemas.openxmlformats.org/drawingml/2006/main">
+              <a:graphicData uri="http://schemas.openxmlformats.org/drawingml/2006/picture">
+                <pic:pic xmlns:pic="http://schemas.openxmlformats.org/drawingml/2006/picture">
+                  <pic:nvPicPr>
+                    <pic:cNvPr id="0" name="Picture 7" descr="C:\Users\Andrius\Desktop\Screens\eskizai\Ikelta.png"/>
+                    <pic:cNvPicPr>
+                      <a:picLocks noChangeAspect="1" noChangeArrowheads="1"/>
+                    </pic:cNvPicPr>
+                  </pic:nvPicPr>
+                  <pic:blipFill>
+                    <a:blip r:embed="rId14">
+                      <a:extLst>
+                        <a:ext uri="{28A0092B-C50C-407E-A947-70E740481C1C}">
+                          <a14:useLocalDpi xmlns:a14="http://schemas.microsoft.com/office/drawing/2010/main" val="0"/>
+                        </a:ext>
+                      </a:extLst>
+                    </a:blip>
+                    <a:srcRect/>
+                    <a:stretch>
+                      <a:fillRect/>
+                    </a:stretch>
+                  </pic:blipFill>
+                  <pic:spPr bwMode="auto">
+                    <a:xfrm>
+                      <a:off x="0" y="0"/>
+                      <a:ext cx="6181725" cy="3305175"/>
+                    </a:xfrm>
+                    <a:prstGeom prst="rect">
+                      <a:avLst/>
+                    </a:prstGeom>
+                    <a:noFill/>
+                    <a:ln>
+                      <a:noFill/>
+                    </a:ln>
+                  </pic:spPr>
+                </pic:pic>
+              </a:graphicData>
+            </a:graphic>
+          </wp:inline>
+        </w:drawing>
+      </w:r>
+    </w:p>
+    <w:p>
+      <w:pPr>
+        <w:pStyle w:val="BDTEKSTAS"/>
+        <w:ind w:firstLine="0"/>
+      </w:pPr>
+      <w:r>
+        <w:t>Paveikslėlio dydžio keitimo puslapio eskizas.</w:t>
+      </w:r>
+    </w:p>
+    <w:p>
+      <w:pPr>
+        <w:pStyle w:val="BDTEKSTAS"/>
+        <w:ind w:firstLine="0"/>
+      </w:pPr>
+      <w:r>
+        <w:rPr>
+          <w:noProof/>
+          <w:lang w:val="en-US" w:eastAsia="en-US" w:bidi="ar-SA"/>
+        </w:rPr>
+        <w:lastRenderedPageBreak/>
+        <w:drawing>
+          <wp:inline distT="0" distB="0" distL="0" distR="0">
+            <wp:extent cx="6191250" cy="3314700"/>
+            <wp:effectExtent l="0" t="0" r="0" b="0"/>
+            <wp:docPr id="18" name="Picture 18" descr="C:\Users\Andrius\Desktop\Screens\eskizai\Registracija.png"/>
+            <wp:cNvGraphicFramePr>
+              <a:graphicFrameLocks xmlns:a="http://schemas.openxmlformats.org/drawingml/2006/main" noChangeAspect="1"/>
+            </wp:cNvGraphicFramePr>
+            <a:graphic xmlns:a="http://schemas.openxmlformats.org/drawingml/2006/main">
+              <a:graphicData uri="http://schemas.openxmlformats.org/drawingml/2006/picture">
+                <pic:pic xmlns:pic="http://schemas.openxmlformats.org/drawingml/2006/picture">
+                  <pic:nvPicPr>
+                    <pic:cNvPr id="0" name="Picture 9" descr="C:\Users\Andrius\Desktop\Screens\eskizai\Registracija.png"/>
+                    <pic:cNvPicPr>
+                      <a:picLocks noChangeAspect="1" noChangeArrowheads="1"/>
+                    </pic:cNvPicPr>
+                  </pic:nvPicPr>
+                  <pic:blipFill>
+                    <a:blip r:embed="rId15">
+                      <a:extLst>
+                        <a:ext uri="{28A0092B-C50C-407E-A947-70E740481C1C}">
+                          <a14:useLocalDpi xmlns:a14="http://schemas.microsoft.com/office/drawing/2010/main" val="0"/>
+                        </a:ext>
+                      </a:extLst>
+                    </a:blip>
+                    <a:srcRect/>
+                    <a:stretch>
+                      <a:fillRect/>
+                    </a:stretch>
+                  </pic:blipFill>
+                  <pic:spPr bwMode="auto">
+                    <a:xfrm>
+                      <a:off x="0" y="0"/>
+                      <a:ext cx="6191250" cy="3314700"/>
+                    </a:xfrm>
+                    <a:prstGeom prst="rect">
+                      <a:avLst/>
+                    </a:prstGeom>
+                    <a:noFill/>
+                    <a:ln>
+                      <a:noFill/>
+                    </a:ln>
+                  </pic:spPr>
+                </pic:pic>
+              </a:graphicData>
+            </a:graphic>
+          </wp:inline>
+        </w:drawing>
+      </w:r>
+    </w:p>
+    <w:p>
+      <w:pPr>
+        <w:pStyle w:val="BDTEKSTAS"/>
+        <w:ind w:firstLine="0"/>
+      </w:pPr>
+      <w:r>
+        <w:t>Registracijos puslapio eskizas.</w:t>
+      </w:r>
+    </w:p>
+    <w:p>
+      <w:pPr>
+        <w:pStyle w:val="BDTEKSTAS"/>
+        <w:ind w:firstLine="0"/>
+      </w:pPr>
+      <w:r>
+        <w:rPr>
+          <w:noProof/>
+          <w:lang w:val="en-US" w:eastAsia="en-US" w:bidi="ar-SA"/>
+        </w:rPr>
+        <w:drawing>
+          <wp:inline distT="0" distB="0" distL="0" distR="0">
+            <wp:extent cx="6191250" cy="3124200"/>
+            <wp:effectExtent l="0" t="0" r="0" b="0"/>
+            <wp:docPr id="19" name="Picture 19" descr="C:\Users\Andrius\Desktop\Screens\eskizai\Prisijungimas.png"/>
+            <wp:cNvGraphicFramePr>
+              <a:graphicFrameLocks xmlns:a="http://schemas.openxmlformats.org/drawingml/2006/main" noChangeAspect="1"/>
+            </wp:cNvGraphicFramePr>
+            <a:graphic xmlns:a="http://schemas.openxmlformats.org/drawingml/2006/main">
+              <a:graphicData uri="http://schemas.openxmlformats.org/drawingml/2006/picture">
+                <pic:pic xmlns:pic="http://schemas.openxmlformats.org/drawingml/2006/picture">
+                  <pic:nvPicPr>
+                    <pic:cNvPr id="0" name="Picture 10" descr="C:\Users\Andrius\Desktop\Screens\eskizai\Prisijungimas.png"/>
+                    <pic:cNvPicPr>
+                      <a:picLocks noChangeAspect="1" noChangeArrowheads="1"/>
+                    </pic:cNvPicPr>
+                  </pic:nvPicPr>
+                  <pic:blipFill>
+                    <a:blip r:embed="rId16">
+                      <a:extLst>
+                        <a:ext uri="{28A0092B-C50C-407E-A947-70E740481C1C}">
+                          <a14:useLocalDpi xmlns:a14="http://schemas.microsoft.com/office/drawing/2010/main" val="0"/>
+                        </a:ext>
+                      </a:extLst>
+                    </a:blip>
+                    <a:srcRect/>
+                    <a:stretch>
+                      <a:fillRect/>
+                    </a:stretch>
+                  </pic:blipFill>
+                  <pic:spPr bwMode="auto">
+                    <a:xfrm>
+                      <a:off x="0" y="0"/>
+                      <a:ext cx="6191250" cy="3124200"/>
+                    </a:xfrm>
+                    <a:prstGeom prst="rect">
+                      <a:avLst/>
+                    </a:prstGeom>
+                    <a:noFill/>
+                    <a:ln>
+                      <a:noFill/>
+                    </a:ln>
+                  </pic:spPr>
+                </pic:pic>
+              </a:graphicData>
+            </a:graphic>
+          </wp:inline>
+        </w:drawing>
+      </w:r>
+    </w:p>
+    <w:p>
+      <w:pPr>
+        <w:pStyle w:val="BDTEKSTAS"/>
+        <w:ind w:firstLine="0"/>
+      </w:pPr>
+      <w:r>
+        <w:t>Prisijungimo puslapio eskizas.</w:t>
+      </w:r>
+      <w:bookmarkStart w:id="26" w:name="_GoBack"/>
       <w:bookmarkEnd w:id="26"/>
-    </w:p>
-    <w:p>
-      <w:pPr>
-        <w:pStyle w:val="BDTEKSTAS"/>
-      </w:pPr>
-      <w:r>
-        <w:t>{</w:t>
-      </w:r>
-      <w:r>
-        <w:rPr>
-          <w:i/>
-          <w:iCs/>
-        </w:rPr>
-        <w:t>Pateikiami vartotojo sąsajos projekto eskizai</w:t>
-      </w:r>
-      <w:r>
-        <w:t>}</w:t>
-      </w:r>
-    </w:p>
-    <w:p>
-      <w:pPr>
-        <w:pStyle w:val="BDTEKSTAS"/>
-      </w:pPr>
-    </w:p>
-    <w:p>
-      <w:pPr>
-        <w:pStyle w:val="BDTEKSTAS"/>
-      </w:pPr>
-    </w:p>
-    <w:p>
-      <w:pPr>
-        <w:pStyle w:val="BDNUM-SKYRIUS"/>
-      </w:pPr>
     </w:p>
     <w:p>
       <w:pPr>
@@ -4300,7 +4961,7 @@
                     </pic:cNvPicPr>
                   </pic:nvPicPr>
                   <pic:blipFill>
-                    <a:blip r:embed="rId13">
+                    <a:blip r:embed="rId17">
                       <a:extLst>
                         <a:ext uri="{28A0092B-C50C-407E-A947-70E740481C1C}">
                           <a14:useLocalDpi xmlns:a14="http://schemas.microsoft.com/office/drawing/2010/main" val="0"/>
@@ -4337,7 +4998,10 @@
         <w:pStyle w:val="BDTEKSTAS"/>
       </w:pPr>
       <w:r>
-        <w:t>Pradinis tinklapio puslapis kurį mato vartotojas atėjęs į tinklapį. Šiame puslapyje jis gali įkelti paveikslėlį kurį kitame lange galės redaguoti.</w:t>
+        <w:t>Puslapis „Įkelti paveikslėlį“</w:t>
+      </w:r>
+      <w:r>
+        <w:t xml:space="preserve"> kurį mato vartotojas atėjęs į tinklapį. Šiame puslapyje jis gali įkelti paveikslėlį kurį kitame lange galės redaguoti.</w:t>
       </w:r>
     </w:p>
     <w:p>
@@ -4368,7 +5032,7 @@
                     </pic:cNvPicPr>
                   </pic:nvPicPr>
                   <pic:blipFill>
-                    <a:blip r:embed="rId14">
+                    <a:blip r:embed="rId18">
                       <a:extLst>
                         <a:ext uri="{28A0092B-C50C-407E-A947-70E740481C1C}">
                           <a14:useLocalDpi xmlns:a14="http://schemas.microsoft.com/office/drawing/2010/main" val="0"/>
@@ -4417,7 +5081,19 @@
         <w:t>s pakeisi paveikslėlio dyd</w:t>
       </w:r>
       <w:r>
-        <w:t>į. Pakeistą paveikslėlį galima atstatyti į originalų, atsisiųsti arba ištrinti.</w:t>
+        <w:t xml:space="preserve">į. Pakeistą paveikslėlį </w:t>
+      </w:r>
+      <w:r>
+        <w:t>vartotojas šiame puslapyje gali</w:t>
+      </w:r>
+      <w:r>
+        <w:t xml:space="preserve"> atstatyti į originalų, atsisiųsti </w:t>
+      </w:r>
+      <w:r>
+        <w:t>ir</w:t>
+      </w:r>
+      <w:r>
+        <w:t xml:space="preserve"> ištrinti.</w:t>
       </w:r>
     </w:p>
     <w:p>
@@ -4447,7 +5123,7 @@
                     </pic:cNvPicPr>
                   </pic:nvPicPr>
                   <pic:blipFill>
-                    <a:blip r:embed="rId15">
+                    <a:blip r:embed="rId19">
                       <a:extLst>
                         <a:ext uri="{28A0092B-C50C-407E-A947-70E740481C1C}">
                           <a14:useLocalDpi xmlns:a14="http://schemas.microsoft.com/office/drawing/2010/main" val="0"/>
@@ -4484,11 +5160,17 @@
         <w:pStyle w:val="BDTEKSTAS"/>
       </w:pPr>
       <w:r>
-        <w:t xml:space="preserve">Puslapis „Mano paveikslėliai“ kuriame vartotojas gali pamatyti savo įkeltus paveikslėlius bei juos atsisiųsti </w:t>
+        <w:t>Puslapis „Mano paveikslėliai“ kuriame vartotojas gali pamatyti savo įkeltus paveikslėlius bei juos atsisiųsti</w:t>
+      </w:r>
+      <w:r>
+        <w:t xml:space="preserve">, </w:t>
       </w:r>
       <w:r>
         <w:lastRenderedPageBreak/>
-        <w:t>redaguoti arba ištrinti.</w:t>
+        <w:t>redaguoti ir</w:t>
+      </w:r>
+      <w:r>
+        <w:t xml:space="preserve"> ištrinti.</w:t>
       </w:r>
     </w:p>
     <w:p>
@@ -4510,7 +5192,39 @@
         <w:pStyle w:val="BDTEKSTAS"/>
       </w:pPr>
       <w:r>
-        <w:t>Programai realizuoti buvo panaudotas ImageMagick bibliotekos .NET kalboms skirtas „wrapperis“ – ImageMagick.NET. ImageMagick biblioteka orientuota į paveiksliukų manipuliavimą. Ja naudojantis ir buvo realizuotas LiquidRescale metodas.</w:t>
+        <w:t xml:space="preserve">Programai realizuoti buvo panaudotas </w:t>
+      </w:r>
+      <w:proofErr w:type="spellStart"/>
+      <w:r>
+        <w:t>ImageMagick</w:t>
+      </w:r>
+      <w:proofErr w:type="spellEnd"/>
+      <w:r>
+        <w:t xml:space="preserve"> bibliotekos .NET kalboms skirtas „</w:t>
+      </w:r>
+      <w:proofErr w:type="spellStart"/>
+      <w:r>
+        <w:t>wrapperis</w:t>
+      </w:r>
+      <w:proofErr w:type="spellEnd"/>
+      <w:r>
+        <w:t xml:space="preserve">“ – ImageMagick.NET. </w:t>
+      </w:r>
+      <w:proofErr w:type="spellStart"/>
+      <w:r>
+        <w:t>ImageMagick</w:t>
+      </w:r>
+      <w:proofErr w:type="spellEnd"/>
+      <w:r>
+        <w:t xml:space="preserve"> biblioteka orientuota į paveiksliukų manipuliavimą. Ja naudojantis ir buvo realizuotas </w:t>
+      </w:r>
+      <w:proofErr w:type="spellStart"/>
+      <w:r>
+        <w:t>LiquidRescale</w:t>
+      </w:r>
+      <w:proofErr w:type="spellEnd"/>
+      <w:r>
+        <w:t xml:space="preserve"> metodas.</w:t>
       </w:r>
     </w:p>
     <w:p>
@@ -4518,7 +5232,47 @@
         <w:pStyle w:val="BDTEKSTAS"/>
       </w:pPr>
       <w:r>
-        <w:t>Sistemos pozityviosios pusės: naudojama viena labiausiai pasižyminčių bibliotekų liquid rescale metodo taikyme, daug ištestuota ir atnaujinama, tame tarpe yra galimybė projektą plėsti į kitokias paveikslėlių manipuliavimo technikas (retargeting, thumbnail generating ir t.t.).</w:t>
+        <w:t xml:space="preserve">Sistemos pozityviosios pusės: naudojama viena labiausiai pasižyminčių bibliotekų </w:t>
+      </w:r>
+      <w:proofErr w:type="spellStart"/>
+      <w:r>
+        <w:t>liquid</w:t>
+      </w:r>
+      <w:proofErr w:type="spellEnd"/>
+      <w:r>
+        <w:t xml:space="preserve"> </w:t>
+      </w:r>
+      <w:proofErr w:type="spellStart"/>
+      <w:r>
+        <w:t>rescale</w:t>
+      </w:r>
+      <w:proofErr w:type="spellEnd"/>
+      <w:r>
+        <w:t xml:space="preserve"> metodo taikyme, daug ištestuota ir atnaujinama, tame tarpe yra galimybė projektą plėsti į kitokias paveikslėlių manipuliavimo technikas (</w:t>
+      </w:r>
+      <w:proofErr w:type="spellStart"/>
+      <w:r>
+        <w:t>retargeting</w:t>
+      </w:r>
+      <w:proofErr w:type="spellEnd"/>
+      <w:r>
+        <w:t xml:space="preserve">, </w:t>
+      </w:r>
+      <w:proofErr w:type="spellStart"/>
+      <w:r>
+        <w:t>thumbnail</w:t>
+      </w:r>
+      <w:proofErr w:type="spellEnd"/>
+      <w:r>
+        <w:t xml:space="preserve"> </w:t>
+      </w:r>
+      <w:proofErr w:type="spellStart"/>
+      <w:r>
+        <w:t>generating</w:t>
+      </w:r>
+      <w:proofErr w:type="spellEnd"/>
+      <w:r>
+        <w:t xml:space="preserve"> ir t.t.).</w:t>
       </w:r>
     </w:p>
     <w:p>
@@ -4526,7 +5280,15 @@
         <w:pStyle w:val="BDTEKSTAS"/>
       </w:pPr>
       <w:r>
-        <w:t>Sistemos silpnoji pusė: paveiksliukams manipuliuoti reikalingi dideli serverio procesoriaus ištekliai, sistema nepritaikyta naudoti „clusterius“ ir paskirstyti darbus per k</w:t>
+        <w:t>Sistemos silpnoji pusė: paveiksliukams manipuliuoti reikalingi dideli serverio procesoriaus ištekliai, sistema nepritaikyta naudoti „</w:t>
+      </w:r>
+      <w:proofErr w:type="spellStart"/>
+      <w:r>
+        <w:t>clusterius</w:t>
+      </w:r>
+      <w:proofErr w:type="spellEnd"/>
+      <w:r>
+        <w:t>“ ir paskirstyti darbus per k</w:t>
       </w:r>
       <w:r>
         <w:t>elis kompiuterius ar jų tinklą, dėl to veikia labai lėtai ar gali nulūžti esant per dideliam vartotojų kiekiui.</w:t>
@@ -4614,7 +5376,10 @@
       </w:pPr>
       <w:bookmarkStart w:id="33" w:name="_Toc388296226"/>
       <w:r>
-        <w:t>3.2. Sistemos vartotojo vadovas</w:t>
+        <w:t>4</w:t>
+      </w:r>
+      <w:r>
+        <w:t>.2. Sistemos vartotojo vadovas</w:t>
       </w:r>
       <w:bookmarkEnd w:id="33"/>
     </w:p>
@@ -4738,7 +5503,55 @@
           <w:i/>
           <w:iCs/>
         </w:rPr>
-        <w:t>Išvados formuluojamos darbo uždavinių pagrindu (kiekvienam uždaviniui po išvadą). Išvados nenurodo, kas buvo padaryta darbe, bet pabrėžia atrastus dėsningumus, pastebėtas technologijų ar rinkos spragas, esminius įrangos privalumus ir pan. Išvados gali būti formuluojamos tik darbo metu sukurtos įrangos, technologijos, metodo ar susistemintos informacijos pagrindu (pvz. negalima cituoti šaltinių, vadovautis kitų autorių atrastais dėsningumais).</w:t>
+        <w:t xml:space="preserve">Išvados formuluojamos darbo uždavinių pagrindu (kiekvienam uždaviniui po išvadą). Išvados nenurodo, kas buvo padaryta darbe, bet pabrėžia atrastus </w:t>
+      </w:r>
+      <w:proofErr w:type="spellStart"/>
+      <w:r>
+        <w:rPr>
+          <w:i/>
+          <w:iCs/>
+        </w:rPr>
+        <w:t>dėsningumus</w:t>
+      </w:r>
+      <w:proofErr w:type="spellEnd"/>
+      <w:r>
+        <w:rPr>
+          <w:i/>
+          <w:iCs/>
+        </w:rPr>
+        <w:t xml:space="preserve">, pastebėtas technologijų ar rinkos spragas, esminius įrangos </w:t>
+      </w:r>
+      <w:proofErr w:type="spellStart"/>
+      <w:r>
+        <w:rPr>
+          <w:i/>
+          <w:iCs/>
+        </w:rPr>
+        <w:t>privalumus</w:t>
+      </w:r>
+      <w:proofErr w:type="spellEnd"/>
+      <w:r>
+        <w:rPr>
+          <w:i/>
+          <w:iCs/>
+        </w:rPr>
+        <w:t xml:space="preserve"> ir pan. Išvados gali būti formuluojamos tik darbo metu sukurtos įrangos, technologijos, metodo ar susistemintos informacijos pagrindu (pvz. negalima cituoti šaltinių, vadovautis kitų autorių atrastais </w:t>
+      </w:r>
+      <w:proofErr w:type="spellStart"/>
+      <w:r>
+        <w:rPr>
+          <w:i/>
+          <w:iCs/>
+        </w:rPr>
+        <w:t>dėsningumais</w:t>
+      </w:r>
+      <w:proofErr w:type="spellEnd"/>
+      <w:r>
+        <w:rPr>
+          <w:i/>
+          <w:iCs/>
+        </w:rPr>
+        <w:t>).</w:t>
       </w:r>
       <w:r>
         <w:t>}</w:t>
@@ -4788,7 +5601,55 @@
         <w:pStyle w:val="BDLITERATURA"/>
       </w:pPr>
       <w:r>
-        <w:t>1. Pavardaitis, Vardaitis. Straipsnio pavadinimas, Žurnalo pavadinimas, ISSN 2013, vol 49. no. 4, p. 195-199 [ISI Web of Science; INSPEC]</w:t>
+        <w:t xml:space="preserve">1. </w:t>
+      </w:r>
+      <w:proofErr w:type="spellStart"/>
+      <w:r>
+        <w:t>Pavardaitis</w:t>
+      </w:r>
+      <w:proofErr w:type="spellEnd"/>
+      <w:r>
+        <w:t xml:space="preserve">, Vardaitis. Straipsnio pavadinimas, Žurnalo pavadinimas, ISSN 2013, </w:t>
+      </w:r>
+      <w:proofErr w:type="spellStart"/>
+      <w:r>
+        <w:t>vol</w:t>
+      </w:r>
+      <w:proofErr w:type="spellEnd"/>
+      <w:r>
+        <w:t xml:space="preserve"> 49. </w:t>
+      </w:r>
+      <w:proofErr w:type="spellStart"/>
+      <w:r>
+        <w:t>no</w:t>
+      </w:r>
+      <w:proofErr w:type="spellEnd"/>
+      <w:r>
+        <w:t xml:space="preserve">. 4, p. 195-199 [ISI </w:t>
+      </w:r>
+      <w:proofErr w:type="spellStart"/>
+      <w:r>
+        <w:t>Web</w:t>
+      </w:r>
+      <w:proofErr w:type="spellEnd"/>
+      <w:r>
+        <w:t xml:space="preserve"> </w:t>
+      </w:r>
+      <w:proofErr w:type="spellStart"/>
+      <w:r>
+        <w:t>of</w:t>
+      </w:r>
+      <w:proofErr w:type="spellEnd"/>
+      <w:r>
+        <w:t xml:space="preserve"> </w:t>
+      </w:r>
+      <w:proofErr w:type="spellStart"/>
+      <w:r>
+        <w:t>Science</w:t>
+      </w:r>
+      <w:proofErr w:type="spellEnd"/>
+      <w:r>
+        <w:t>; INSPEC]</w:t>
       </w:r>
     </w:p>
     <w:p>
@@ -4899,7 +5760,7 @@
       </w:pPr>
     </w:p>
     <w:sectPr>
-      <w:footerReference w:type="first" r:id="rId16"/>
+      <w:footerReference w:type="first" r:id="rId20"/>
       <w:pgSz w:w="11906" w:h="16838"/>
       <w:pgMar w:top="1020" w:right="1020" w:bottom="1020" w:left="1134" w:header="720" w:footer="720" w:gutter="0"/>
       <w:cols w:space="720"/>
@@ -7097,7 +7958,7 @@
 </file>
 
 <file path=customXml/itemProps1.xml><?xml version="1.0" encoding="utf-8"?>
-<ds:datastoreItem xmlns:ds="http://schemas.openxmlformats.org/officeDocument/2006/customXml" ds:itemID="{50004EA1-C6FE-4B3F-9DD3-E74273A9C99F}">
+<ds:datastoreItem xmlns:ds="http://schemas.openxmlformats.org/officeDocument/2006/customXml" ds:itemID="{03610E3F-9FBA-47EC-9890-56D9E4B7BB5F}">
   <ds:schemaRefs>
     <ds:schemaRef ds:uri="http://schemas.openxmlformats.org/officeDocument/2006/bibliography"/>
   </ds:schemaRefs>

</xml_diff>

<commit_message>
Added compiled imgcrv package ready for web deployment in IIS. Began writing installation guide.
</commit_message>
<xml_diff>
--- a/Atsiskaitymai/PTP_imgcrv.docx
+++ b/Atsiskaitymai/PTP_imgcrv.docx
@@ -1,6 +1,6 @@
 
 <file path=word/document.xml><?xml version="1.0" encoding="utf-8"?>
-<w:document xmlns:wpc="http://schemas.microsoft.com/office/word/2010/wordprocessingCanvas" xmlns:mc="http://schemas.openxmlformats.org/markup-compatibility/2006" xmlns:o="urn:schemas-microsoft-com:office:office" xmlns:r="http://schemas.openxmlformats.org/officeDocument/2006/relationships" xmlns:m="http://schemas.openxmlformats.org/officeDocument/2006/math" xmlns:v="urn:schemas-microsoft-com:vml" xmlns:wp14="http://schemas.microsoft.com/office/word/2010/wordprocessingDrawing" xmlns:wp="http://schemas.openxmlformats.org/drawingml/2006/wordprocessingDrawing" xmlns:w10="urn:schemas-microsoft-com:office:word" xmlns:w="http://schemas.openxmlformats.org/wordprocessingml/2006/main" xmlns:w14="http://schemas.microsoft.com/office/word/2010/wordml" xmlns:w15="http://schemas.microsoft.com/office/word/2012/wordml" xmlns:wpg="http://schemas.microsoft.com/office/word/2010/wordprocessingGroup" xmlns:wpi="http://schemas.microsoft.com/office/word/2010/wordprocessingInk" xmlns:wne="http://schemas.microsoft.com/office/word/2006/wordml" xmlns:wps="http://schemas.microsoft.com/office/word/2010/wordprocessingShape" mc:Ignorable="w14 w15 wp14">
+<w:document xmlns:wpc="http://schemas.microsoft.com/office/word/2010/wordprocessingCanvas" xmlns:mc="http://schemas.openxmlformats.org/markup-compatibility/2006" xmlns:o="urn:schemas-microsoft-com:office:office" xmlns:r="http://schemas.openxmlformats.org/officeDocument/2006/relationships" xmlns:m="http://schemas.openxmlformats.org/officeDocument/2006/math" xmlns:v="urn:schemas-microsoft-com:vml" xmlns:wp14="http://schemas.microsoft.com/office/word/2010/wordprocessingDrawing" xmlns:wp="http://schemas.openxmlformats.org/drawingml/2006/wordprocessingDrawing" xmlns:w10="urn:schemas-microsoft-com:office:word" xmlns:w="http://schemas.openxmlformats.org/wordprocessingml/2006/main" xmlns:w14="http://schemas.microsoft.com/office/word/2010/wordml" xmlns:wpg="http://schemas.microsoft.com/office/word/2010/wordprocessingGroup" xmlns:wpi="http://schemas.microsoft.com/office/word/2010/wordprocessingInk" xmlns:wne="http://schemas.microsoft.com/office/word/2006/wordml" xmlns:wps="http://schemas.microsoft.com/office/word/2010/wordprocessingShape" mc:Ignorable="w14 wp14">
   <w:body>
     <w:p>
       <w:pPr>
@@ -26,7 +26,7 @@
       <w:r>
         <w:rPr>
           <w:noProof/>
-          <w:lang w:val="en-US" w:eastAsia="en-US" w:bidi="ar-SA"/>
+          <w:lang w:eastAsia="lt-LT" w:bidi="ar-SA"/>
         </w:rPr>
         <w:drawing>
           <wp:inline distT="0" distB="0" distL="0" distR="0" wp14:anchorId="0A969A01" wp14:editId="4E9EC1DF">
@@ -46,7 +46,7 @@
                     </pic:cNvPicPr>
                   </pic:nvPicPr>
                   <pic:blipFill>
-                    <a:blip r:embed="rId8">
+                    <a:blip r:embed="rId9">
                       <a:extLst>
                         <a:ext uri="{28A0092B-C50C-407E-A947-70E740481C1C}">
                           <a14:useLocalDpi xmlns:a14="http://schemas.microsoft.com/office/drawing/2010/main" val="0"/>
@@ -197,7 +197,6 @@
           <w:szCs w:val="36"/>
         </w:rPr>
       </w:pPr>
-      <w:proofErr w:type="spellStart"/>
       <w:r>
         <w:rPr>
           <w:b/>
@@ -207,7 +206,6 @@
         </w:rPr>
         <w:t>imgcrv</w:t>
       </w:r>
-      <w:proofErr w:type="spellEnd"/>
     </w:p>
     <w:p>
       <w:pPr>
@@ -242,13 +240,8 @@
         <w:tab/>
       </w:r>
       <w:r>
-        <w:t xml:space="preserve">Alvydas </w:t>
-      </w:r>
-      <w:proofErr w:type="spellStart"/>
-      <w:r>
-        <w:t>Muliuolis</w:t>
-      </w:r>
-      <w:proofErr w:type="spellEnd"/>
+        <w:t>Alvydas Muliuolis</w:t>
+      </w:r>
     </w:p>
     <w:p>
       <w:pPr>
@@ -439,39 +432,7 @@
           <w:sz w:val="21"/>
           <w:szCs w:val="21"/>
         </w:rPr>
-        <w:t xml:space="preserve">Sukurti įrankį, skirtą nuotraukų dydžio keitimui keičiant proporcijas, bet neprarandant kokybės panaudojant </w:t>
-      </w:r>
-      <w:proofErr w:type="spellStart"/>
-      <w:r>
-        <w:rPr>
-          <w:sz w:val="21"/>
-          <w:szCs w:val="21"/>
-        </w:rPr>
-        <w:t>Liquid</w:t>
-      </w:r>
-      <w:proofErr w:type="spellEnd"/>
-      <w:r>
-        <w:rPr>
-          <w:sz w:val="21"/>
-          <w:szCs w:val="21"/>
-        </w:rPr>
-        <w:t xml:space="preserve"> </w:t>
-      </w:r>
-      <w:proofErr w:type="spellStart"/>
-      <w:r>
-        <w:rPr>
-          <w:sz w:val="21"/>
-          <w:szCs w:val="21"/>
-        </w:rPr>
-        <w:t>Rescale</w:t>
-      </w:r>
-      <w:proofErr w:type="spellEnd"/>
-      <w:r>
-        <w:rPr>
-          <w:sz w:val="21"/>
-          <w:szCs w:val="21"/>
-        </w:rPr>
-        <w:t xml:space="preserve"> metodą.</w:t>
+        <w:t>Sukurti įrankį, skirtą nuotraukų dydžio keitimui keičiant proporcijas, bet neprarandant kokybės panaudojant Liquid Rescale metodą.</w:t>
       </w:r>
     </w:p>
     <w:p>
@@ -542,21 +503,12 @@
           <w:szCs w:val="21"/>
         </w:rPr>
       </w:pPr>
-      <w:proofErr w:type="spellStart"/>
       <w:r>
         <w:rPr>
           <w:sz w:val="21"/>
           <w:szCs w:val="21"/>
         </w:rPr>
-        <w:t>Devbridge</w:t>
-      </w:r>
-      <w:proofErr w:type="spellEnd"/>
-      <w:r>
-        <w:rPr>
-          <w:sz w:val="21"/>
-          <w:szCs w:val="21"/>
-        </w:rPr>
-        <w:t xml:space="preserve"> Group.</w:t>
+        <w:t>Devbridge Group.</w:t>
       </w:r>
     </w:p>
     <w:p>
@@ -681,25 +633,7 @@
           <w:szCs w:val="21"/>
           <w:lang w:val="lt-LT"/>
         </w:rPr>
-        <w:t xml:space="preserve">Užklausų rašymui naudojama </w:t>
-      </w:r>
-      <w:proofErr w:type="spellStart"/>
-      <w:r>
-        <w:rPr>
-          <w:sz w:val="21"/>
-          <w:szCs w:val="21"/>
-          <w:lang w:val="lt-LT"/>
-        </w:rPr>
-        <w:t>Linq</w:t>
-      </w:r>
-      <w:proofErr w:type="spellEnd"/>
-      <w:r>
-        <w:rPr>
-          <w:sz w:val="21"/>
-          <w:szCs w:val="21"/>
-          <w:lang w:val="lt-LT"/>
-        </w:rPr>
-        <w:t xml:space="preserve"> technologija.</w:t>
+        <w:t>Užklausų rašymui naudojama Linq technologija.</w:t>
       </w:r>
     </w:p>
     <w:p>
@@ -881,7 +815,23 @@
           <w:szCs w:val="21"/>
           <w:lang w:val="lt-LT"/>
         </w:rPr>
-        <w:t>Programos reakcijos laikas turi būti priimtinas vartotojui. Jeigu reikalingas ilgesnis laikas atsakui pateikti (sudėtingi skaičiavimai), apie tai turi būti pranešama vartotojui ir pagal galimybę prognozuojamas atsakymo pateikimo laikas.</w:t>
+        <w:t>Programos reakcijos laikas turi būti priimtinas vartotojui. Jeigu reikalingas ilgesnis laikas atsakui pateikti (sudėtingi skaičiavimai), apie tai turi būti pranešama vartotojui ir pagal galimybę prognozuojamas ats</w:t>
+      </w:r>
+      <w:r>
+        <w:rPr>
+          <w:sz w:val="21"/>
+          <w:szCs w:val="21"/>
+          <w:lang w:val="lt-LT"/>
+        </w:rPr>
+        <w:t>a</w:t>
+      </w:r>
+      <w:r>
+        <w:rPr>
+          <w:sz w:val="21"/>
+          <w:szCs w:val="21"/>
+          <w:lang w:val="lt-LT"/>
+        </w:rPr>
+        <w:t>kymo pateikimo laikas.</w:t>
       </w:r>
     </w:p>
     <w:p>
@@ -1526,7 +1476,21 @@
             <w:rStyle w:val="Hyperlink"/>
             <w:noProof/>
           </w:rPr>
-          <w:t>2.4. Paketų diagrama</w:t>
+          <w:t>2.4. Paketų diagra</w:t>
+        </w:r>
+        <w:r>
+          <w:rPr>
+            <w:rStyle w:val="Hyperlink"/>
+            <w:noProof/>
+          </w:rPr>
+          <w:t>m</w:t>
+        </w:r>
+        <w:r>
+          <w:rPr>
+            <w:rStyle w:val="Hyperlink"/>
+            <w:noProof/>
+          </w:rPr>
+          <w:t>a</w:t>
         </w:r>
         <w:r>
           <w:rPr>
@@ -2713,23 +2677,7 @@
         <w:t xml:space="preserve"> ar karpymas</w:t>
       </w:r>
       <w:r>
-        <w:t xml:space="preserve"> (</w:t>
-      </w:r>
-      <w:proofErr w:type="spellStart"/>
-      <w:r>
-        <w:t>scaling</w:t>
-      </w:r>
-      <w:proofErr w:type="spellEnd"/>
-      <w:r>
-        <w:t xml:space="preserve">, </w:t>
-      </w:r>
-      <w:proofErr w:type="spellStart"/>
-      <w:r>
-        <w:t>cropping</w:t>
-      </w:r>
-      <w:proofErr w:type="spellEnd"/>
-      <w:r>
-        <w:t>)</w:t>
+        <w:t xml:space="preserve"> (scaling, cropping)</w:t>
       </w:r>
       <w:r>
         <w:t>. Tačiau ir vienu ir kitu būdu dalis paveiksliuko prarandama ar dėl šių procedūrų paveiksliukas tampa ištemptas.</w:t>
@@ -2775,23 +2723,7 @@
         <w:spacing w:after="0"/>
       </w:pPr>
       <w:r>
-        <w:t xml:space="preserve">Anksčiau minėtas problemas galime išspręsti šiuo projektu, taikant </w:t>
-      </w:r>
-      <w:proofErr w:type="spellStart"/>
-      <w:r>
-        <w:t>Liquid</w:t>
-      </w:r>
-      <w:proofErr w:type="spellEnd"/>
-      <w:r>
-        <w:t xml:space="preserve"> </w:t>
-      </w:r>
-      <w:proofErr w:type="spellStart"/>
-      <w:r>
-        <w:t>Rescale</w:t>
-      </w:r>
-      <w:proofErr w:type="spellEnd"/>
-      <w:r>
-        <w:t xml:space="preserve"> paveiksliukų dydžio keitimo metodą.</w:t>
+        <w:t>Anksčiau minėtas problemas galime išspręsti šiuo projektu, taikant Liquid Rescale paveiksliukų dydžio keitimo metodą.</w:t>
       </w:r>
     </w:p>
     <w:p>
@@ -2854,78 +2786,24 @@
           <w:sz w:val="24"/>
           <w:highlight w:val="yellow"/>
         </w:rPr>
-        <w:t xml:space="preserve">Augusto žinutė – Čia projektams kur kažką reikia patiems </w:t>
-      </w:r>
-      <w:proofErr w:type="spellStart"/>
+        <w:t>Augusto žinutė – Čia projektams kur kažką reikia patiems kurt (algoritmus ir pan. parašyk apačioj ką galvoji čia galima būtų parašyt)</w:t>
+      </w:r>
+    </w:p>
+    <w:p>
+      <w:pPr>
+        <w:pStyle w:val="BDTEKSTAS"/>
+        <w:rPr>
+          <w:i/>
+          <w:sz w:val="24"/>
+        </w:rPr>
+      </w:pPr>
       <w:r>
         <w:rPr>
           <w:i/>
           <w:sz w:val="24"/>
           <w:highlight w:val="yellow"/>
         </w:rPr>
-        <w:t>kurt</w:t>
-      </w:r>
-      <w:proofErr w:type="spellEnd"/>
-      <w:r>
-        <w:rPr>
-          <w:i/>
-          <w:sz w:val="24"/>
-          <w:highlight w:val="yellow"/>
-        </w:rPr>
-        <w:t xml:space="preserve"> (algoritmus ir pan. parašyk apačioj ką galvoji čia galima būtų </w:t>
-      </w:r>
-      <w:proofErr w:type="spellStart"/>
-      <w:r>
-        <w:rPr>
-          <w:i/>
-          <w:sz w:val="24"/>
-          <w:highlight w:val="yellow"/>
-        </w:rPr>
-        <w:t>parašyt</w:t>
-      </w:r>
-      <w:proofErr w:type="spellEnd"/>
-      <w:r>
-        <w:rPr>
-          <w:i/>
-          <w:sz w:val="24"/>
-          <w:highlight w:val="yellow"/>
-        </w:rPr>
-        <w:t>)</w:t>
-      </w:r>
-    </w:p>
-    <w:p>
-      <w:pPr>
-        <w:pStyle w:val="BDTEKSTAS"/>
-        <w:rPr>
-          <w:i/>
-          <w:sz w:val="24"/>
-        </w:rPr>
-      </w:pPr>
-      <w:r>
-        <w:rPr>
-          <w:i/>
-          <w:sz w:val="24"/>
-          <w:highlight w:val="yellow"/>
-        </w:rPr>
-        <w:t xml:space="preserve">Aš galvoju, kad būtų galima kiekvieną funkcinių ir nefunkcinių reikalavimų punktą </w:t>
-      </w:r>
-      <w:proofErr w:type="spellStart"/>
-      <w:r>
-        <w:rPr>
-          <w:i/>
-          <w:sz w:val="24"/>
-          <w:highlight w:val="yellow"/>
-        </w:rPr>
-        <w:t>paaiškint</w:t>
-      </w:r>
-      <w:proofErr w:type="spellEnd"/>
-      <w:r>
-        <w:rPr>
-          <w:i/>
-          <w:sz w:val="24"/>
-          <w:highlight w:val="yellow"/>
-        </w:rPr>
-        <w:t xml:space="preserve"> kaip mes realizavom ir tiek.</w:t>
+        <w:t>Aš galvoju, kad būtų galima kiekvieną funkcinių ir nefunkcinių reikalavimų punktą paaiškint kaip mes realizavom ir tiek.</w:t>
       </w:r>
       <w:r>
         <w:rPr>
@@ -2965,25 +2843,7 @@
           <w:sz w:val="24"/>
           <w:highlight w:val="green"/>
         </w:rPr>
-        <w:t xml:space="preserve"> </w:t>
-      </w:r>
-      <w:proofErr w:type="spellStart"/>
-      <w:r>
-        <w:rPr>
-          <w:i/>
-          <w:sz w:val="24"/>
-          <w:highlight w:val="green"/>
-        </w:rPr>
-        <w:t>LiquidRescale</w:t>
-      </w:r>
-      <w:proofErr w:type="spellEnd"/>
-      <w:r>
-        <w:rPr>
-          <w:i/>
-          <w:sz w:val="24"/>
-          <w:highlight w:val="green"/>
-        </w:rPr>
-        <w:t xml:space="preserve"> algoritmą  pagal http://www.faculty.idc.ac.il/arik/SCWeb/imret/imret.pdf</w:t>
+        <w:t xml:space="preserve"> LiquidRescale algoritmą  pagal http://www.faculty.idc.ac.il/arik/SCWeb/imret/imret.pdf</w:t>
       </w:r>
       <w:r>
         <w:rPr>
@@ -3026,25 +2886,7 @@
           <w:iCs/>
           <w:sz w:val="24"/>
         </w:rPr>
-        <w:t xml:space="preserve">Su darbo problematika susijusios informacijos, užsakovo užduoties analizė. Projekto specifikacija – abstraktūs funkciniai reikalavimai, nefunkciniai </w:t>
-      </w:r>
-      <w:proofErr w:type="spellStart"/>
-      <w:r>
-        <w:rPr>
-          <w:i/>
-          <w:iCs/>
-          <w:sz w:val="24"/>
-        </w:rPr>
-        <w:t>rekalavimai</w:t>
-      </w:r>
-      <w:proofErr w:type="spellEnd"/>
-      <w:r>
-        <w:rPr>
-          <w:i/>
-          <w:iCs/>
-          <w:sz w:val="24"/>
-        </w:rPr>
-        <w:t xml:space="preserve">. Algoritmo analizė – aprašymas natūralia kalba, matematinės išraiškos (formulės), laukiama grafinė išraiška, taikymai. Algoritmui – duomenų analizė – reikalavimai ir apribojimai algoritmo pradiniams duomenims, argumentams ir rezultatams (sveiki skaičiai, slankaus kablelio skaičiai, masyvai ir pan.). Sprendimo metodas. Projektui – vizualūs prototipai, schemos, eskizai. Algoritmui - siūlomo algoritmo grafinės realizacijos / vizualizacijos aprašymas. </w:t>
+        <w:t xml:space="preserve">Su darbo problematika susijusios informacijos, užsakovo užduoties analizė. Projekto specifikacija – abstraktūs funkciniai reikalavimai, nefunkciniai rekalavimai. Algoritmo analizė – aprašymas natūralia kalba, matematinės išraiškos (formulės), laukiama grafinė išraiška, taikymai. Algoritmui – duomenų analizė – reikalavimai ir apribojimai algoritmo pradiniams duomenims, argumentams ir rezultatams (sveiki skaičiai, slankaus kablelio skaičiai, masyvai ir pan.). Sprendimo metodas. Projektui – vizualūs prototipai, schemos, eskizai. Algoritmui - siūlomo algoritmo grafinės realizacijos / vizualizacijos aprašymas. </w:t>
       </w:r>
       <w:r>
         <w:rPr>
@@ -3368,55 +3210,7 @@
           <w:i/>
           <w:iCs/>
         </w:rPr>
-        <w:t xml:space="preserve">Lentelių antraštės rašomos virš lentelių 11 </w:t>
-      </w:r>
-      <w:proofErr w:type="spellStart"/>
-      <w:r>
-        <w:rPr>
-          <w:i/>
-          <w:iCs/>
-        </w:rPr>
-        <w:t>pt</w:t>
-      </w:r>
-      <w:proofErr w:type="spellEnd"/>
-      <w:r>
-        <w:rPr>
-          <w:i/>
-          <w:iCs/>
-        </w:rPr>
-        <w:t xml:space="preserve"> šriftu, viengubuoju intervalu, lygiuojant su pirmuoju stulpeliu. Antraštė, nusakanti lentelės turinį, turi prasidėti numeriu arabiškais skaitmenimis ir žodžiu „lentelė.“ Lentelės numeris ir žodis „lentelė.“ rašomi </w:t>
-      </w:r>
-      <w:proofErr w:type="spellStart"/>
-      <w:r>
-        <w:rPr>
-          <w:i/>
-          <w:iCs/>
-        </w:rPr>
-        <w:t>pusjuodžiu</w:t>
-      </w:r>
-      <w:proofErr w:type="spellEnd"/>
-      <w:r>
-        <w:rPr>
-          <w:i/>
-          <w:iCs/>
-        </w:rPr>
-        <w:t xml:space="preserve"> šriftu (pvz.: 4.1 lentelė.). Po lentelės pavadinimo taškas nededamas. Prieš lentelės pavadinimą ir po juo paliekamas 6 </w:t>
-      </w:r>
-      <w:proofErr w:type="spellStart"/>
-      <w:r>
-        <w:rPr>
-          <w:i/>
-          <w:iCs/>
-        </w:rPr>
-        <w:t>pt</w:t>
-      </w:r>
-      <w:proofErr w:type="spellEnd"/>
-      <w:r>
-        <w:rPr>
-          <w:i/>
-          <w:iCs/>
-        </w:rPr>
-        <w:t xml:space="preserve"> tarpelis. Tekste lentelės nurodomos santrumpa, pvz.: 4.1 lent.</w:t>
+        <w:t>Lentelių antraštės rašomos virš lentelių 11 pt šriftu, viengubuoju intervalu, lygiuojant su pirmuoju stulpeliu. Antraštė, nusakanti lentelės turinį, turi prasidėti numeriu arabiškais skaitmenimis ir žodžiu „lentelė.“ Lentelės numeris ir žodis „lentelė.“ rašomi pusjuodžiu šriftu (pvz.: 4.1 lentelė.). Po lentelės pavadinimo taškas nededamas. Prieš lentelės pavadinimą ir po juo paliekamas 6 pt tarpelis. Tekste lentelės nurodomos santrumpa, pvz.: 4.1 lent.</w:t>
       </w:r>
       <w:r>
         <w:t>}</w:t>
@@ -3429,7 +3223,7 @@
       <w:r>
         <w:rPr>
           <w:noProof/>
-          <w:lang w:val="en-US" w:eastAsia="en-US" w:bidi="ar-SA"/>
+          <w:lang w:eastAsia="lt-LT" w:bidi="ar-SA"/>
         </w:rPr>
         <mc:AlternateContent>
           <mc:Choice Requires="wps">
@@ -3474,7 +3268,7 @@
                             <w:r>
                               <w:rPr>
                                 <w:noProof/>
-                                <w:lang w:val="en-US" w:eastAsia="en-US" w:bidi="ar-SA"/>
+                                <w:lang w:eastAsia="lt-LT" w:bidi="ar-SA"/>
                               </w:rPr>
                               <w:drawing>
                                 <wp:inline distT="0" distB="0" distL="0" distR="0" wp14:anchorId="7544E5E1" wp14:editId="6F33DB00">
@@ -3490,7 +3284,7 @@
                                           <pic:cNvPicPr/>
                                         </pic:nvPicPr>
                                         <pic:blipFill>
-                                          <a:blip r:embed="rId9">
+                                          <a:blip r:embed="rId10">
                                             <a:lum/>
                                             <a:alphaModFix/>
                                           </a:blip>
@@ -3538,7 +3332,7 @@
           </mc:Choice>
           <mc:Fallback>
             <w:pict>
-              <v:shapetype w14:anchorId="3B8079FA" id="_x0000_t202" coordsize="21600,21600" o:spt="202" path="m,l,21600r21600,l21600,xe">
+              <v:shapetype id="_x0000_t202" coordsize="21600,21600" o:spt="202" path="m,l,21600r21600,l21600,xe">
                 <v:stroke joinstyle="miter"/>
                 <v:path gradientshapeok="t" o:connecttype="rect"/>
               </v:shapetype>
@@ -3553,7 +3347,7 @@
                       <w:r>
                         <w:rPr>
                           <w:noProof/>
-                          <w:lang w:val="en-US" w:eastAsia="en-US" w:bidi="ar-SA"/>
+                          <w:lang w:eastAsia="lt-LT" w:bidi="ar-SA"/>
                         </w:rPr>
                         <w:drawing>
                           <wp:inline distT="0" distB="0" distL="0" distR="0" wp14:anchorId="7544E5E1" wp14:editId="6F33DB00">
@@ -3569,7 +3363,7 @@
                                     <pic:cNvPicPr/>
                                   </pic:nvPicPr>
                                   <pic:blipFill>
-                                    <a:blip r:embed="rId9">
+                                    <a:blip r:embed="rId10">
                                       <a:lum/>
                                       <a:alphaModFix/>
                                     </a:blip>
@@ -3625,55 +3419,7 @@
           <w:i/>
           <w:iCs/>
         </w:rPr>
-        <w:t xml:space="preserve">Paveiksluose šrifto dydis parenkamas toks, kad tekstas būtų lengvai įskaitomas. Paveikslų pavadinimai rašomi po paveikslais 11 </w:t>
-      </w:r>
-      <w:proofErr w:type="spellStart"/>
-      <w:r>
-        <w:rPr>
-          <w:i/>
-          <w:iCs/>
-        </w:rPr>
-        <w:t>pt</w:t>
-      </w:r>
-      <w:proofErr w:type="spellEnd"/>
-      <w:r>
-        <w:rPr>
-          <w:i/>
-          <w:iCs/>
-        </w:rPr>
-        <w:t xml:space="preserve"> šriftu, viengubuoju intervalu, centruojant. Paveikslo pavadinimas prasideda numeriu arabiškais skaitmenimis ir santrumpa „pav.“ Paveikslo numeris ir santrumpa „pav.“ rašomi </w:t>
-      </w:r>
-      <w:proofErr w:type="spellStart"/>
-      <w:r>
-        <w:rPr>
-          <w:i/>
-          <w:iCs/>
-        </w:rPr>
-        <w:t>pusjuodžiu</w:t>
-      </w:r>
-      <w:proofErr w:type="spellEnd"/>
-      <w:r>
-        <w:rPr>
-          <w:i/>
-          <w:iCs/>
-        </w:rPr>
-        <w:t xml:space="preserve"> šriftu (pvz.: 1 pav.). Po paveikslo pavadinimo taškas nededamas. Prieš paveikslo pavadinimą ir po juo paliekamas 6 </w:t>
-      </w:r>
-      <w:proofErr w:type="spellStart"/>
-      <w:r>
-        <w:rPr>
-          <w:i/>
-          <w:iCs/>
-        </w:rPr>
-        <w:t>pt</w:t>
-      </w:r>
-      <w:proofErr w:type="spellEnd"/>
-      <w:r>
-        <w:rPr>
-          <w:i/>
-          <w:iCs/>
-        </w:rPr>
-        <w:t xml:space="preserve"> tarpas. </w:t>
+        <w:t xml:space="preserve">Paveiksluose šrifto dydis parenkamas toks, kad tekstas būtų lengvai įskaitomas. Paveikslų pavadinimai rašomi po paveikslais 11 pt šriftu, viengubuoju intervalu, centruojant. Paveikslo pavadinimas prasideda numeriu arabiškais skaitmenimis ir santrumpa „pav.“ Paveikslo numeris ir santrumpa „pav.“ rašomi pusjuodžiu šriftu (pvz.: 1 pav.). Po paveikslo pavadinimo taškas nededamas. Prieš paveikslo pavadinimą ir po juo paliekamas 6 pt tarpas. </w:t>
       </w:r>
       <w:r>
         <w:rPr>
@@ -3821,154 +3567,58 @@
           <w:i/>
           <w:iCs/>
         </w:rPr>
-        <w:t xml:space="preserve">Matematinės formulės centruojamos ir numeruojamos lenktiniuose skliausteliuose arabiškais skaitmenimis, lygiuojamais dešiniajame puslapio krašte. Kintamieji formulėse bei tekste rašomi kursyvu, o vektoriai ir matricos – </w:t>
-      </w:r>
-      <w:proofErr w:type="spellStart"/>
+        <w:t>Matematinės formulės centruojamos ir numeruojamos lenktiniuose skliausteliuose arabiškais skaitmenimis, lygiuojamais dešiniajame puslapio krašte. Kintamieji formulėse bei tekste rašomi kursyvu, o vektoriai ir matricos – pusjuodžiu stačiuoju šriftu, simboliai ir graikiškos raidės – stačiuoju šriftu. Matematinių sąvokų santrumpos, skaičiai ir dimensijos rašomi tik stačiuoju šriftu. Kai formulė yra sakinio dalis, turi būti laikomasi skyrybos taisyklių: formulės tarpusavyje atskiriamos kableliais, o po paskutinės formulės dedamas taškas. Jeigu po formulės pateikiamas kintamųjų paaiškinimas, rašomas kabliataškis, o nauja eilutė pradedama žodžiu „čia“, rašomu mažąja raide. Ir prieš formulę, ir po ja paliekamas 6 pt tarpas. Formulės kintamieji turi būti nurodyti prieš formulę arba tuoj pat po ja. Tekste formulės numeris nurodomas skliausteliuose, pvz.: (1) formulė.</w:t>
+      </w:r>
+      <w:r>
+        <w:t>}</w:t>
+      </w:r>
+    </w:p>
+    <w:p>
+      <w:pPr>
+        <w:pStyle w:val="BDTEKSTAS"/>
+      </w:pPr>
+      <w:r>
+        <w:t>{</w:t>
+      </w:r>
       <w:r>
         <w:rPr>
           <w:i/>
           <w:iCs/>
         </w:rPr>
-        <w:t>pusjuodžiu</w:t>
-      </w:r>
-      <w:proofErr w:type="spellEnd"/>
+        <w:t>SUTRUMPINIMAI IR VIENETAI. Sutrumpinimai paaiškinami pirmą kartą pavartojus juos tekste. Visuotinai priimtų sutrumpinimų, tokių kaip IEC, IEEE, SI, aiškinti nereikia. Nevartokite sutrumpinimų skyrių bei poskyrių pavadinimuose, išskyrus tuos atvejus, kai tie trumpiniai yra visuotinai priimti</w:t>
+      </w:r>
+      <w:r>
+        <w:t>}</w:t>
+      </w:r>
+    </w:p>
+    <w:p>
+      <w:pPr>
+        <w:pStyle w:val="BDTEKSTAS"/>
+      </w:pPr>
+      <w:r>
+        <w:t>{</w:t>
+      </w:r>
       <w:r>
         <w:rPr>
           <w:i/>
           <w:iCs/>
         </w:rPr>
-        <w:t xml:space="preserve"> stačiuoju šriftu, simboliai ir graikiškos raidės – stačiuoju šriftu. Matematinių sąvokų santrumpos, skaičiai ir dimensijos rašomi tik stačiuoju šriftu. Kai formulė yra sakinio dalis, turi būti laikomasi skyrybos taisyklių: formulės tarpusavyje atskiriamos kableliais, o po paskutinės formulės dedamas taškas. Jeigu po formulės pateikiamas kintamųjų paaiškinimas, rašomas kabliataškis, o nauja eilutė pradedama žodžiu „čia“, rašomu mažąja raide. Ir prieš formulę, ir po ja paliekamas 6 </w:t>
-      </w:r>
-      <w:proofErr w:type="spellStart"/>
+        <w:t>CITATOS. Tekste cituojamų mokslinės literatūros leidinių nuorodos (šaltinio numeriai literatūros sąraše) rašomos lenktiniuose skliaustuose, pvz., [3, 4, 12]. Pažodinės citatos rašomos kabutėse, pvz.: „kompiuteris“. Nelietuviškos citatos verčiamos į lietuvių kalbą; (originalas gali būti dedamas išnašoje). Tekstai turi būti cituojami griežtai laikantis cituojamo šaltinio. Negalima taisyti netgi akivaizdžių cituojamo šaltinio korektūros klaidų. Cituojami šaltiniai ir autoriai nurodomi pačiame tekste, lenktiniuose arba laužtiniuose skliaustuose: (autoriaus pavardė, publikacijos metai: puslapis (-iai)), pvz., (Šakys, 1995: 15). Jei minimi keli autoriai, jų pavardės pateikiamos per kabliataškį. Pažodinės (Doge; Kinata: 1999: 22). Visas cituojamo šaltinio bibliografinis aprašas pateikiamas literatūros sąraše. Jei cituojamas darbas parašytas nelietuviškomis raidėmis – nuorodas transliteruojame (Lukov, 2001: 18-19).</w:t>
+      </w:r>
+      <w:r>
+        <w:t>}</w:t>
+      </w:r>
+    </w:p>
+    <w:p>
+      <w:r>
+        <w:t>{</w:t>
+      </w:r>
       <w:r>
         <w:rPr>
           <w:i/>
           <w:iCs/>
         </w:rPr>
-        <w:t>pt</w:t>
-      </w:r>
-      <w:proofErr w:type="spellEnd"/>
-      <w:r>
-        <w:rPr>
-          <w:i/>
-          <w:iCs/>
-        </w:rPr>
-        <w:t xml:space="preserve"> tarpas. Formulės kintamieji turi būti nurodyti prieš formulę arba tuoj pat po ja. Tekste formulės numeris nurodomas skliausteliuose, pvz.: (1) formulė.</w:t>
-      </w:r>
-      <w:r>
-        <w:t>}</w:t>
-      </w:r>
-    </w:p>
-    <w:p>
-      <w:pPr>
-        <w:pStyle w:val="BDTEKSTAS"/>
-      </w:pPr>
-      <w:r>
-        <w:t>{</w:t>
-      </w:r>
-      <w:r>
-        <w:rPr>
-          <w:i/>
-          <w:iCs/>
-        </w:rPr>
-        <w:t>SUTRUMPINIMAI IR VIENETAI. Sutrumpinimai paaiškinami pirmą kartą pavartojus juos tekste. Visuotinai priimtų sutrumpinimų, tokių kaip IEC, IEEE, SI, aiškinti nereikia. Nevartokite sutrumpinimų skyrių bei poskyrių pavadinimuose, išskyrus tuos atvejus, kai tie trumpiniai yra visuotinai priimti</w:t>
-      </w:r>
-      <w:r>
-        <w:t>}</w:t>
-      </w:r>
-    </w:p>
-    <w:p>
-      <w:pPr>
-        <w:pStyle w:val="BDTEKSTAS"/>
-      </w:pPr>
-      <w:r>
-        <w:t>{</w:t>
-      </w:r>
-      <w:r>
-        <w:rPr>
-          <w:i/>
-          <w:iCs/>
-        </w:rPr>
-        <w:t>CITATOS. Tekste cituojamų mokslinės literatūros leidinių nuorodos (šaltinio numeriai literatūros sąraše) rašomos lenktiniuose skliaustuose, pvz., [3, 4, 12]. Pažodinės citatos rašomos kabutėse, pvz.: „kompiuteris“. Nelietuviškos citatos verčiamos į lietuvių kalbą; (originalas gali būti dedamas išnašoje). Tekstai turi būti cituojami griežtai laikantis cituojamo šaltinio. Negalima taisyti netgi akivaizdžių cituojamo šaltinio korektūros klaidų. Cituojami šaltiniai ir autoriai nurodomi pačiame tekste, lenktiniuose arba laužtiniuose skliaustuose: (autoriaus pavardė, publikacijos metai: puslapis (-</w:t>
-      </w:r>
-      <w:proofErr w:type="spellStart"/>
-      <w:r>
-        <w:rPr>
-          <w:i/>
-          <w:iCs/>
-        </w:rPr>
-        <w:t>iai</w:t>
-      </w:r>
-      <w:proofErr w:type="spellEnd"/>
-      <w:r>
-        <w:rPr>
-          <w:i/>
-          <w:iCs/>
-        </w:rPr>
-        <w:t xml:space="preserve">)), pvz., (Šakys, 1995: 15). Jei minimi keli autoriai, jų pavardės pateikiamos per kabliataškį. Pažodinės (Doge; </w:t>
-      </w:r>
-      <w:proofErr w:type="spellStart"/>
-      <w:r>
-        <w:rPr>
-          <w:i/>
-          <w:iCs/>
-        </w:rPr>
-        <w:t>Kinata</w:t>
-      </w:r>
-      <w:proofErr w:type="spellEnd"/>
-      <w:r>
-        <w:rPr>
-          <w:i/>
-          <w:iCs/>
-        </w:rPr>
-        <w:t>: 1999: 22). Visas cituojamo šaltinio bibliografinis aprašas pateikiamas literatūros sąraše. Jei cituojamas darbas parašytas nelietuviškomis raidėmis – nuorodas transliteruojame (</w:t>
-      </w:r>
-      <w:proofErr w:type="spellStart"/>
-      <w:r>
-        <w:rPr>
-          <w:i/>
-          <w:iCs/>
-        </w:rPr>
-        <w:t>Lukov</w:t>
-      </w:r>
-      <w:proofErr w:type="spellEnd"/>
-      <w:r>
-        <w:rPr>
-          <w:i/>
-          <w:iCs/>
-        </w:rPr>
-        <w:t>, 2001: 18-19).</w:t>
-      </w:r>
-      <w:r>
-        <w:t>}</w:t>
-      </w:r>
-    </w:p>
-    <w:p>
-      <w:r>
-        <w:t>{</w:t>
-      </w:r>
-      <w:r>
-        <w:rPr>
-          <w:i/>
-          <w:iCs/>
-        </w:rPr>
-        <w:t xml:space="preserve">IŠNAŠOS. Išnašos skiriamos pastaboms. Jos numeruojamos per visą darbą ištisai. Spausdinamos 10 punktų šriftu, 1 </w:t>
-      </w:r>
-      <w:proofErr w:type="spellStart"/>
-      <w:r>
-        <w:rPr>
-          <w:i/>
-          <w:iCs/>
-        </w:rPr>
-        <w:t>eilėtarpiu</w:t>
-      </w:r>
-      <w:proofErr w:type="spellEnd"/>
-      <w:r>
-        <w:rPr>
-          <w:i/>
-          <w:iCs/>
-        </w:rPr>
-        <w:t>.</w:t>
+        <w:t>IŠNAŠOS. Išnašos skiriamos pastaboms. Jos numeruojamos per visą darbą ištisai. Spausdinamos 10 punktų šriftu, 1 eilėtarpiu.</w:t>
       </w:r>
       <w:r>
         <w:t>}</w:t>
@@ -4260,12 +3910,27 @@
           <w:sz w:val="20"/>
           <w:szCs w:val="20"/>
         </w:rPr>
-        <w:t>Programos reakcijos laikas turi būti  priimtinas vartotojui. Jeigu reikalingas ilgesnis laikas atsakui pateikti (sudėtingi skaičiavimai), apie tai turi būti pranešama vartotojui ir pagal galimybę prognozuojamas atsakymo pateikimo laikas.</w:t>
+        <w:t>Programos reakcijos laikas turi būti  priimtinas vartotojui. Jeigu reikalingas ilgesnis laikas atsakui pateikti (sud</w:t>
+      </w:r>
+      <w:r>
+        <w:rPr>
+          <w:sz w:val="20"/>
+          <w:szCs w:val="20"/>
+        </w:rPr>
+        <w:t>ė</w:t>
+      </w:r>
+      <w:r>
+        <w:rPr>
+          <w:sz w:val="20"/>
+          <w:szCs w:val="20"/>
+        </w:rPr>
+        <w:t>tingi skaičiavimai), apie tai turi būti pranešama vartotojui ir pagal galimybę prognozuojamas atsakymo pateikimo laikas.</w:t>
       </w:r>
     </w:p>
     <w:p>
       <w:pPr>
         <w:pStyle w:val="BDPOSKYRIS"/>
+        <w:keepNext/>
       </w:pPr>
       <w:bookmarkStart w:id="21" w:name="_Toc388296215"/>
       <w:r>
@@ -4286,7 +3951,7 @@
           <w:i/>
           <w:iCs/>
           <w:noProof/>
-          <w:lang w:val="en-US" w:eastAsia="en-US" w:bidi="ar-SA"/>
+          <w:lang w:eastAsia="lt-LT" w:bidi="ar-SA"/>
         </w:rPr>
         <w:drawing>
           <wp:inline distT="0" distB="0" distL="0" distR="0" wp14:anchorId="4E1683D5" wp14:editId="50CC5626">
@@ -4306,7 +3971,7 @@
                     </pic:cNvPicPr>
                   </pic:nvPicPr>
                   <pic:blipFill>
-                    <a:blip r:embed="rId10">
+                    <a:blip r:embed="rId11">
                       <a:extLst>
                         <a:ext uri="{28A0092B-C50C-407E-A947-70E740481C1C}">
                           <a14:useLocalDpi xmlns:a14="http://schemas.microsoft.com/office/drawing/2010/main" val="0"/>
@@ -4352,43 +4017,7 @@
           <w:sz w:val="20"/>
           <w:szCs w:val="20"/>
         </w:rPr>
-        <w:t>Vartotojas, prisijungęs prie sistemos, gali įkelti nuotrauką, po to ją ištrinti ar pakeisti jos dydį „</w:t>
-      </w:r>
-      <w:proofErr w:type="spellStart"/>
-      <w:r>
-        <w:rPr>
-          <w:rFonts w:cs="Times New Roman"/>
-          <w:sz w:val="20"/>
-          <w:szCs w:val="20"/>
-        </w:rPr>
-        <w:t>Liquid</w:t>
-      </w:r>
-      <w:proofErr w:type="spellEnd"/>
-      <w:r>
-        <w:rPr>
-          <w:rFonts w:cs="Times New Roman"/>
-          <w:sz w:val="20"/>
-          <w:szCs w:val="20"/>
-        </w:rPr>
-        <w:t xml:space="preserve"> </w:t>
-      </w:r>
-      <w:proofErr w:type="spellStart"/>
-      <w:r>
-        <w:rPr>
-          <w:rFonts w:cs="Times New Roman"/>
-          <w:sz w:val="20"/>
-          <w:szCs w:val="20"/>
-        </w:rPr>
-        <w:t>Rescale</w:t>
-      </w:r>
-      <w:proofErr w:type="spellEnd"/>
-      <w:r>
-        <w:rPr>
-          <w:rFonts w:cs="Times New Roman"/>
-          <w:sz w:val="20"/>
-          <w:szCs w:val="20"/>
-        </w:rPr>
-        <w:t>“ metodu ir ją parsisiųsti.</w:t>
+        <w:t>Vartotojas, prisijungęs prie sistemos, gali įkelti nuotrauką, po to ją ištrinti ar pakeisti jos dydį „Liquid Rescale“ metodu ir ją parsisiųsti.</w:t>
       </w:r>
       <w:r>
         <w:rPr>
@@ -4403,9 +4032,11 @@
     <w:p>
       <w:pPr>
         <w:pStyle w:val="BDPOSKYRIS"/>
+        <w:keepNext/>
       </w:pPr>
       <w:bookmarkStart w:id="22" w:name="_Toc388296216"/>
       <w:r>
+        <w:lastRenderedPageBreak/>
         <w:t>2.4. Paketų diagrama</w:t>
       </w:r>
       <w:bookmarkEnd w:id="22"/>
@@ -4415,42 +4046,67 @@
         <w:pStyle w:val="BDTEKSTAS"/>
       </w:pPr>
       <w:r>
-        <w:t>{</w:t>
-      </w:r>
-      <w:r>
-        <w:rPr>
-          <w:i/>
-          <w:iCs/>
-        </w:rPr>
-        <w:t>Pateikiama diagrama (-</w:t>
-      </w:r>
-      <w:proofErr w:type="spellStart"/>
-      <w:r>
-        <w:rPr>
-          <w:i/>
-          <w:iCs/>
-        </w:rPr>
-        <w:t>os</w:t>
-      </w:r>
-      <w:proofErr w:type="spellEnd"/>
-      <w:r>
-        <w:rPr>
-          <w:i/>
-          <w:iCs/>
-        </w:rPr>
-        <w:t>) ir jos detalus aprašymas</w:t>
-      </w:r>
-      <w:r>
-        <w:t>}</w:t>
+        <w:rPr>
+          <w:noProof/>
+          <w:lang w:eastAsia="lt-LT" w:bidi="ar-SA"/>
+        </w:rPr>
+        <w:drawing>
+          <wp:inline distT="0" distB="0" distL="0" distR="0">
+            <wp:extent cx="5191125" cy="5972175"/>
+            <wp:effectExtent l="0" t="0" r="9525" b="9525"/>
+            <wp:docPr id="2" name="Picture 2" descr="http://puu.sh/8TOJw.png"/>
+            <wp:cNvGraphicFramePr>
+              <a:graphicFrameLocks xmlns:a="http://schemas.openxmlformats.org/drawingml/2006/main" noChangeAspect="1"/>
+            </wp:cNvGraphicFramePr>
+            <a:graphic xmlns:a="http://schemas.openxmlformats.org/drawingml/2006/main">
+              <a:graphicData uri="http://schemas.openxmlformats.org/drawingml/2006/picture">
+                <pic:pic xmlns:pic="http://schemas.openxmlformats.org/drawingml/2006/picture">
+                  <pic:nvPicPr>
+                    <pic:cNvPr id="0" name="Picture 1" descr="http://puu.sh/8TOJw.png"/>
+                    <pic:cNvPicPr>
+                      <a:picLocks noChangeAspect="1" noChangeArrowheads="1"/>
+                    </pic:cNvPicPr>
+                  </pic:nvPicPr>
+                  <pic:blipFill>
+                    <a:blip r:embed="rId12">
+                      <a:extLst>
+                        <a:ext uri="{28A0092B-C50C-407E-A947-70E740481C1C}">
+                          <a14:useLocalDpi xmlns:a14="http://schemas.microsoft.com/office/drawing/2010/main" val="0"/>
+                        </a:ext>
+                      </a:extLst>
+                    </a:blip>
+                    <a:srcRect/>
+                    <a:stretch>
+                      <a:fillRect/>
+                    </a:stretch>
+                  </pic:blipFill>
+                  <pic:spPr bwMode="auto">
+                    <a:xfrm>
+                      <a:off x="0" y="0"/>
+                      <a:ext cx="5191125" cy="5972175"/>
+                    </a:xfrm>
+                    <a:prstGeom prst="rect">
+                      <a:avLst/>
+                    </a:prstGeom>
+                    <a:noFill/>
+                    <a:ln>
+                      <a:noFill/>
+                    </a:ln>
+                  </pic:spPr>
+                </pic:pic>
+              </a:graphicData>
+            </a:graphic>
+          </wp:inline>
+        </w:drawing>
       </w:r>
     </w:p>
     <w:p>
       <w:pPr>
         <w:pStyle w:val="BDPOSKYRIS"/>
+        <w:keepNext/>
       </w:pPr>
       <w:bookmarkStart w:id="23" w:name="_Toc388296217"/>
       <w:r>
-        <w:lastRenderedPageBreak/>
         <w:t>2.</w:t>
       </w:r>
       <w:r>
@@ -4468,7 +4124,7 @@
       <w:r>
         <w:rPr>
           <w:noProof/>
-          <w:lang w:val="en-US" w:eastAsia="en-US" w:bidi="ar-SA"/>
+          <w:lang w:eastAsia="lt-LT" w:bidi="ar-SA"/>
         </w:rPr>
         <w:drawing>
           <wp:inline distT="0" distB="0" distL="0" distR="0" wp14:anchorId="4A11CC7E" wp14:editId="27DECBB3">
@@ -4488,7 +4144,7 @@
                     </pic:cNvPicPr>
                   </pic:nvPicPr>
                   <pic:blipFill>
-                    <a:blip r:embed="rId11">
+                    <a:blip r:embed="rId13">
                       <a:extLst>
                         <a:ext uri="{28A0092B-C50C-407E-A947-70E740481C1C}">
                           <a14:useLocalDpi xmlns:a14="http://schemas.microsoft.com/office/drawing/2010/main" val="0"/>
@@ -4523,9 +4179,11 @@
     <w:p>
       <w:pPr>
         <w:pStyle w:val="BDPOSKYRIS"/>
+        <w:keepNext/>
       </w:pPr>
       <w:bookmarkStart w:id="24" w:name="_Toc388296218"/>
       <w:r>
+        <w:lastRenderedPageBreak/>
         <w:t>2.</w:t>
       </w:r>
       <w:r>
@@ -4546,7 +4204,7 @@
       <w:r>
         <w:rPr>
           <w:noProof/>
-          <w:lang w:val="en-US" w:eastAsia="en-US" w:bidi="ar-SA"/>
+          <w:lang w:eastAsia="lt-LT" w:bidi="ar-SA"/>
         </w:rPr>
         <w:drawing>
           <wp:inline distT="0" distB="0" distL="0" distR="0" wp14:anchorId="29396846" wp14:editId="1A61FB88">
@@ -4566,7 +4224,7 @@
                     </pic:cNvPicPr>
                   </pic:nvPicPr>
                   <pic:blipFill>
-                    <a:blip r:embed="rId12">
+                    <a:blip r:embed="rId14">
                       <a:extLst>
                         <a:ext uri="{28A0092B-C50C-407E-A947-70E740481C1C}">
                           <a14:useLocalDpi xmlns:a14="http://schemas.microsoft.com/office/drawing/2010/main" val="0"/>
@@ -4600,10 +4258,17 @@
     </w:p>
     <w:p>
       <w:pPr>
+        <w:pStyle w:val="BDTEKSTAS"/>
+      </w:pPr>
+    </w:p>
+    <w:p>
+      <w:pPr>
         <w:pStyle w:val="BDPOSKYRIS"/>
+        <w:keepNext/>
       </w:pPr>
       <w:bookmarkStart w:id="25" w:name="_Toc388296219"/>
       <w:r>
+        <w:lastRenderedPageBreak/>
         <w:t>2.</w:t>
       </w:r>
       <w:r>
@@ -4616,19 +4281,13 @@
     </w:p>
     <w:p>
       <w:pPr>
-        <w:pStyle w:val="BDTEKSTAS"/>
-        <w:ind w:firstLine="0"/>
-      </w:pPr>
-      <w:r>
-        <w:rPr>
-          <w:noProof/>
-          <w:lang w:val="en-US" w:eastAsia="en-US" w:bidi="ar-SA"/>
-        </w:rPr>
-        <w:lastRenderedPageBreak/>
+        <w:pStyle w:val="Paveiksl"/>
+      </w:pPr>
+      <w:r>
         <w:drawing>
           <wp:inline distT="0" distB="0" distL="0" distR="0">
-            <wp:extent cx="6181725" cy="3305175"/>
-            <wp:effectExtent l="0" t="0" r="9525" b="9525"/>
+            <wp:extent cx="6181200" cy="3304800"/>
+            <wp:effectExtent l="133350" t="95250" r="143510" b="162560"/>
             <wp:docPr id="15" name="Picture 15" descr="C:\Users\Andrius\Desktop\Screens\eskizai\Pagrindinis.png"/>
             <wp:cNvGraphicFramePr>
               <a:graphicFrameLocks xmlns:a="http://schemas.openxmlformats.org/drawingml/2006/main" noChangeAspect="1"/>
@@ -4638,145 +4297,6 @@
                 <pic:pic xmlns:pic="http://schemas.openxmlformats.org/drawingml/2006/picture">
                   <pic:nvPicPr>
                     <pic:cNvPr id="0" name="Picture 6" descr="C:\Users\Andrius\Desktop\Screens\eskizai\Pagrindinis.png"/>
-                    <pic:cNvPicPr>
-                      <a:picLocks noChangeAspect="1" noChangeArrowheads="1"/>
-                    </pic:cNvPicPr>
-                  </pic:nvPicPr>
-                  <pic:blipFill>
-                    <a:blip r:embed="rId13">
-                      <a:extLst>
-                        <a:ext uri="{28A0092B-C50C-407E-A947-70E740481C1C}">
-                          <a14:useLocalDpi xmlns:a14="http://schemas.microsoft.com/office/drawing/2010/main" val="0"/>
-                        </a:ext>
-                      </a:extLst>
-                    </a:blip>
-                    <a:srcRect/>
-                    <a:stretch>
-                      <a:fillRect/>
-                    </a:stretch>
-                  </pic:blipFill>
-                  <pic:spPr bwMode="auto">
-                    <a:xfrm>
-                      <a:off x="0" y="0"/>
-                      <a:ext cx="6181725" cy="3305175"/>
-                    </a:xfrm>
-                    <a:prstGeom prst="rect">
-                      <a:avLst/>
-                    </a:prstGeom>
-                    <a:noFill/>
-                    <a:ln>
-                      <a:noFill/>
-                    </a:ln>
-                  </pic:spPr>
-                </pic:pic>
-              </a:graphicData>
-            </a:graphic>
-          </wp:inline>
-        </w:drawing>
-      </w:r>
-    </w:p>
-    <w:p>
-      <w:pPr>
-        <w:pStyle w:val="BDTEKSTAS"/>
-        <w:ind w:firstLine="0"/>
-      </w:pPr>
-      <w:r>
-        <w:t>Pagrindinio puslapio eskizas.</w:t>
-      </w:r>
-    </w:p>
-    <w:p>
-      <w:pPr>
-        <w:pStyle w:val="BDTEKSTAS"/>
-        <w:ind w:firstLine="0"/>
-      </w:pPr>
-      <w:r>
-        <w:rPr>
-          <w:noProof/>
-          <w:lang w:val="en-US" w:eastAsia="en-US" w:bidi="ar-SA"/>
-        </w:rPr>
-        <w:drawing>
-          <wp:inline distT="0" distB="0" distL="0" distR="0">
-            <wp:extent cx="6181725" cy="3305175"/>
-            <wp:effectExtent l="0" t="0" r="9525" b="9525"/>
-            <wp:docPr id="16" name="Picture 16" descr="C:\Users\Andrius\Desktop\Screens\eskizai\Ikelta.png"/>
-            <wp:cNvGraphicFramePr>
-              <a:graphicFrameLocks xmlns:a="http://schemas.openxmlformats.org/drawingml/2006/main" noChangeAspect="1"/>
-            </wp:cNvGraphicFramePr>
-            <a:graphic xmlns:a="http://schemas.openxmlformats.org/drawingml/2006/main">
-              <a:graphicData uri="http://schemas.openxmlformats.org/drawingml/2006/picture">
-                <pic:pic xmlns:pic="http://schemas.openxmlformats.org/drawingml/2006/picture">
-                  <pic:nvPicPr>
-                    <pic:cNvPr id="0" name="Picture 7" descr="C:\Users\Andrius\Desktop\Screens\eskizai\Ikelta.png"/>
-                    <pic:cNvPicPr>
-                      <a:picLocks noChangeAspect="1" noChangeArrowheads="1"/>
-                    </pic:cNvPicPr>
-                  </pic:nvPicPr>
-                  <pic:blipFill>
-                    <a:blip r:embed="rId14">
-                      <a:extLst>
-                        <a:ext uri="{28A0092B-C50C-407E-A947-70E740481C1C}">
-                          <a14:useLocalDpi xmlns:a14="http://schemas.microsoft.com/office/drawing/2010/main" val="0"/>
-                        </a:ext>
-                      </a:extLst>
-                    </a:blip>
-                    <a:srcRect/>
-                    <a:stretch>
-                      <a:fillRect/>
-                    </a:stretch>
-                  </pic:blipFill>
-                  <pic:spPr bwMode="auto">
-                    <a:xfrm>
-                      <a:off x="0" y="0"/>
-                      <a:ext cx="6181725" cy="3305175"/>
-                    </a:xfrm>
-                    <a:prstGeom prst="rect">
-                      <a:avLst/>
-                    </a:prstGeom>
-                    <a:noFill/>
-                    <a:ln>
-                      <a:noFill/>
-                    </a:ln>
-                  </pic:spPr>
-                </pic:pic>
-              </a:graphicData>
-            </a:graphic>
-          </wp:inline>
-        </w:drawing>
-      </w:r>
-    </w:p>
-    <w:p>
-      <w:pPr>
-        <w:pStyle w:val="BDTEKSTAS"/>
-        <w:ind w:firstLine="0"/>
-      </w:pPr>
-      <w:r>
-        <w:t>Paveikslėlio dydžio keitimo puslapio eskizas.</w:t>
-      </w:r>
-    </w:p>
-    <w:p>
-      <w:pPr>
-        <w:pStyle w:val="BDTEKSTAS"/>
-        <w:ind w:firstLine="0"/>
-      </w:pPr>
-      <w:r>
-        <w:rPr>
-          <w:noProof/>
-          <w:lang w:val="en-US" w:eastAsia="en-US" w:bidi="ar-SA"/>
-        </w:rPr>
-        <w:lastRenderedPageBreak/>
-        <w:drawing>
-          <wp:inline distT="0" distB="0" distL="0" distR="0">
-            <wp:extent cx="6191250" cy="3314700"/>
-            <wp:effectExtent l="0" t="0" r="0" b="0"/>
-            <wp:docPr id="18" name="Picture 18" descr="C:\Users\Andrius\Desktop\Screens\eskizai\Registracija.png"/>
-            <wp:cNvGraphicFramePr>
-              <a:graphicFrameLocks xmlns:a="http://schemas.openxmlformats.org/drawingml/2006/main" noChangeAspect="1"/>
-            </wp:cNvGraphicFramePr>
-            <a:graphic xmlns:a="http://schemas.openxmlformats.org/drawingml/2006/main">
-              <a:graphicData uri="http://schemas.openxmlformats.org/drawingml/2006/picture">
-                <pic:pic xmlns:pic="http://schemas.openxmlformats.org/drawingml/2006/picture">
-                  <pic:nvPicPr>
-                    <pic:cNvPr id="0" name="Picture 9" descr="C:\Users\Andrius\Desktop\Screens\eskizai\Registracija.png"/>
                     <pic:cNvPicPr>
                       <a:picLocks noChangeAspect="1" noChangeArrowheads="1"/>
                     </pic:cNvPicPr>
@@ -4797,15 +4317,41 @@
                   <pic:spPr bwMode="auto">
                     <a:xfrm>
                       <a:off x="0" y="0"/>
-                      <a:ext cx="6191250" cy="3314700"/>
+                      <a:ext cx="6181200" cy="3304800"/>
                     </a:xfrm>
                     <a:prstGeom prst="rect">
                       <a:avLst/>
                     </a:prstGeom>
-                    <a:noFill/>
-                    <a:ln>
-                      <a:noFill/>
+                    <a:solidFill>
+                      <a:srgbClr val="FFFFFF">
+                        <a:shade val="85000"/>
+                      </a:srgbClr>
+                    </a:solidFill>
+                    <a:ln w="88900" cap="sq">
+                      <a:solidFill>
+                        <a:srgbClr val="FFFFFF"/>
+                      </a:solidFill>
+                      <a:miter lim="800000"/>
                     </a:ln>
+                    <a:effectLst>
+                      <a:outerShdw blurRad="55000" dist="18000" dir="5400000" algn="tl" rotWithShape="0">
+                        <a:srgbClr val="000000">
+                          <a:alpha val="40000"/>
+                        </a:srgbClr>
+                      </a:outerShdw>
+                    </a:effectLst>
+                    <a:scene3d>
+                      <a:camera prst="orthographicFront"/>
+                      <a:lightRig rig="twoPt" dir="t">
+                        <a:rot lat="0" lon="0" rev="7200000"/>
+                      </a:lightRig>
+                    </a:scene3d>
+                    <a:sp3d>
+                      <a:bevelT w="25400" h="19050"/>
+                      <a:contourClr>
+                        <a:srgbClr val="FFFFFF"/>
+                      </a:contourClr>
+                    </a:sp3d>
                   </pic:spPr>
                 </pic:pic>
               </a:graphicData>
@@ -4813,31 +4359,29 @@
           </wp:inline>
         </w:drawing>
       </w:r>
-    </w:p>
-    <w:p>
-      <w:pPr>
-        <w:pStyle w:val="BDTEKSTAS"/>
-        <w:ind w:firstLine="0"/>
-      </w:pPr>
-      <w:r>
-        <w:t>Registracijos puslapio eskizas.</w:t>
-      </w:r>
-    </w:p>
-    <w:p>
-      <w:pPr>
-        <w:pStyle w:val="BDTEKSTAS"/>
-        <w:ind w:firstLine="0"/>
-      </w:pPr>
-      <w:r>
-        <w:rPr>
-          <w:noProof/>
-          <w:lang w:val="en-US" w:eastAsia="en-US" w:bidi="ar-SA"/>
-        </w:rPr>
+      <w:r>
+        <w:rPr>
+          <w:b/>
+        </w:rPr>
+        <w:t>2.7.1 Pav.</w:t>
+      </w:r>
+      <w:r>
+        <w:t xml:space="preserve"> </w:t>
+      </w:r>
+      <w:r>
+        <w:t>Pagrindinio puslapio eskizas.</w:t>
+      </w:r>
+    </w:p>
+    <w:p>
+      <w:pPr>
+        <w:pStyle w:val="Paveiksl"/>
+      </w:pPr>
+      <w:r>
         <w:drawing>
-          <wp:inline distT="0" distB="0" distL="0" distR="0">
-            <wp:extent cx="6191250" cy="3124200"/>
-            <wp:effectExtent l="0" t="0" r="0" b="0"/>
-            <wp:docPr id="19" name="Picture 19" descr="C:\Users\Andrius\Desktop\Screens\eskizai\Prisijungimas.png"/>
+          <wp:inline distT="0" distB="0" distL="0" distR="0" wp14:anchorId="1AF152F6" wp14:editId="370873DF">
+            <wp:extent cx="6181725" cy="3305175"/>
+            <wp:effectExtent l="133350" t="95250" r="142875" b="161925"/>
+            <wp:docPr id="16" name="Picture 16" descr="C:\Users\Andrius\Desktop\Screens\eskizai\Ikelta.png"/>
             <wp:cNvGraphicFramePr>
               <a:graphicFrameLocks xmlns:a="http://schemas.openxmlformats.org/drawingml/2006/main" noChangeAspect="1"/>
             </wp:cNvGraphicFramePr>
@@ -4845,7 +4389,7 @@
               <a:graphicData uri="http://schemas.openxmlformats.org/drawingml/2006/picture">
                 <pic:pic xmlns:pic="http://schemas.openxmlformats.org/drawingml/2006/picture">
                   <pic:nvPicPr>
-                    <pic:cNvPr id="0" name="Picture 10" descr="C:\Users\Andrius\Desktop\Screens\eskizai\Prisijungimas.png"/>
+                    <pic:cNvPr id="0" name="Picture 7" descr="C:\Users\Andrius\Desktop\Screens\eskizai\Ikelta.png"/>
                     <pic:cNvPicPr>
                       <a:picLocks noChangeAspect="1" noChangeArrowheads="1"/>
                     </pic:cNvPicPr>
@@ -4866,15 +4410,41 @@
                   <pic:spPr bwMode="auto">
                     <a:xfrm>
                       <a:off x="0" y="0"/>
-                      <a:ext cx="6191250" cy="3124200"/>
+                      <a:ext cx="6181725" cy="3305175"/>
                     </a:xfrm>
                     <a:prstGeom prst="rect">
                       <a:avLst/>
                     </a:prstGeom>
-                    <a:noFill/>
-                    <a:ln>
-                      <a:noFill/>
+                    <a:solidFill>
+                      <a:srgbClr val="FFFFFF">
+                        <a:shade val="85000"/>
+                      </a:srgbClr>
+                    </a:solidFill>
+                    <a:ln w="88900" cap="sq">
+                      <a:solidFill>
+                        <a:srgbClr val="FFFFFF"/>
+                      </a:solidFill>
+                      <a:miter lim="800000"/>
                     </a:ln>
+                    <a:effectLst>
+                      <a:outerShdw blurRad="55000" dist="18000" dir="5400000" algn="tl" rotWithShape="0">
+                        <a:srgbClr val="000000">
+                          <a:alpha val="40000"/>
+                        </a:srgbClr>
+                      </a:outerShdw>
+                    </a:effectLst>
+                    <a:scene3d>
+                      <a:camera prst="orthographicFront"/>
+                      <a:lightRig rig="twoPt" dir="t">
+                        <a:rot lat="0" lon="0" rev="7200000"/>
+                      </a:lightRig>
+                    </a:scene3d>
+                    <a:sp3d>
+                      <a:bevelT w="25400" h="19050"/>
+                      <a:contourClr>
+                        <a:srgbClr val="FFFFFF"/>
+                      </a:contourClr>
+                    </a:sp3d>
                   </pic:spPr>
                 </pic:pic>
               </a:graphicData>
@@ -4882,72 +4452,36 @@
           </wp:inline>
         </w:drawing>
       </w:r>
+      <w:r>
+        <w:rPr>
+          <w:b/>
+        </w:rPr>
+        <w:t>2.7.2. Pav.</w:t>
+      </w:r>
+      <w:r>
+        <w:t xml:space="preserve"> </w:t>
+      </w:r>
+      <w:r>
+        <w:t>Paveikslėlio dydžio keitimo puslapio eskizas.</w:t>
+      </w:r>
     </w:p>
     <w:p>
       <w:pPr>
         <w:pStyle w:val="BDTEKSTAS"/>
         <w:ind w:firstLine="0"/>
-      </w:pPr>
-      <w:r>
-        <w:t>Prisijungimo puslapio eskizas.</w:t>
-      </w:r>
-      <w:bookmarkStart w:id="26" w:name="_GoBack"/>
-      <w:bookmarkEnd w:id="26"/>
-    </w:p>
-    <w:p>
-      <w:pPr>
-        <w:pStyle w:val="BDNUM-SKYRIUS"/>
-        <w:pageBreakBefore/>
-      </w:pPr>
-      <w:bookmarkStart w:id="27" w:name="_Toc388296220"/>
-      <w:r>
+        <w:jc w:val="center"/>
+      </w:pPr>
+      <w:r>
+        <w:rPr>
+          <w:noProof/>
+          <w:lang w:eastAsia="lt-LT" w:bidi="ar-SA"/>
+        </w:rPr>
         <w:lastRenderedPageBreak/>
-        <w:t>3. Sistemos realizacija ir testavimas</w:t>
-      </w:r>
-      <w:bookmarkEnd w:id="27"/>
-    </w:p>
-    <w:p>
-      <w:pPr>
-        <w:pStyle w:val="BDTEKSTAS"/>
-      </w:pPr>
-      <w:r>
-        <w:t>{</w:t>
-      </w:r>
-      <w:r>
-        <w:rPr>
-          <w:i/>
-          <w:iCs/>
-        </w:rPr>
-        <w:t>Aprašoma su sukurtos įrangos realizacija, testavimu susijusi informacija. Skyriaus struktūra ir pavadinimas priklauso nuo darbo ir temos specifikos.}</w:t>
-      </w:r>
-    </w:p>
-    <w:p/>
-    <w:p>
-      <w:pPr>
-        <w:pStyle w:val="BDPOSKYRIS"/>
-      </w:pPr>
-      <w:bookmarkStart w:id="28" w:name="_Toc388296221"/>
-      <w:r>
-        <w:t>3.1. Vartotojo sąsajos realizacija</w:t>
-      </w:r>
-      <w:bookmarkEnd w:id="28"/>
-    </w:p>
-    <w:p>
-      <w:pPr>
-        <w:pStyle w:val="BDPOSKYRIS"/>
-      </w:pPr>
-      <w:bookmarkStart w:id="29" w:name="_Toc388296222"/>
-      <w:r>
-        <w:rPr>
-          <w:b w:val="0"/>
-          <w:noProof/>
-          <w:lang w:val="en-US" w:eastAsia="en-US" w:bidi="ar-SA"/>
-        </w:rPr>
         <w:drawing>
-          <wp:inline distT="0" distB="0" distL="0" distR="0" wp14:anchorId="1BD30A57" wp14:editId="0A405951">
-            <wp:extent cx="6181725" cy="3867150"/>
-            <wp:effectExtent l="0" t="0" r="9525" b="0"/>
-            <wp:docPr id="7" name="Picture 7" descr="C:\Users\Andrius\Desktop\Screens\Screen_0001_pagrindinis.png.png"/>
+          <wp:inline distT="0" distB="0" distL="0" distR="0">
+            <wp:extent cx="6191250" cy="3314700"/>
+            <wp:effectExtent l="133350" t="95250" r="152400" b="171450"/>
+            <wp:docPr id="18" name="Picture 18" descr="C:\Users\Andrius\Desktop\Screens\eskizai\Registracija.png"/>
             <wp:cNvGraphicFramePr>
               <a:graphicFrameLocks xmlns:a="http://schemas.openxmlformats.org/drawingml/2006/main" noChangeAspect="1"/>
             </wp:cNvGraphicFramePr>
@@ -4955,7 +4489,7 @@
               <a:graphicData uri="http://schemas.openxmlformats.org/drawingml/2006/picture">
                 <pic:pic xmlns:pic="http://schemas.openxmlformats.org/drawingml/2006/picture">
                   <pic:nvPicPr>
-                    <pic:cNvPr id="0" name="Picture 3" descr="C:\Users\Andrius\Desktop\Screens\Screen_0001_pagrindinis.png.png"/>
+                    <pic:cNvPr id="0" name="Picture 9" descr="C:\Users\Andrius\Desktop\Screens\eskizai\Registracija.png"/>
                     <pic:cNvPicPr>
                       <a:picLocks noChangeAspect="1" noChangeArrowheads="1"/>
                     </pic:cNvPicPr>
@@ -4976,15 +4510,41 @@
                   <pic:spPr bwMode="auto">
                     <a:xfrm>
                       <a:off x="0" y="0"/>
-                      <a:ext cx="6181725" cy="3867150"/>
+                      <a:ext cx="6191250" cy="3314700"/>
                     </a:xfrm>
                     <a:prstGeom prst="rect">
                       <a:avLst/>
                     </a:prstGeom>
-                    <a:noFill/>
-                    <a:ln>
-                      <a:noFill/>
+                    <a:solidFill>
+                      <a:srgbClr val="FFFFFF">
+                        <a:shade val="85000"/>
+                      </a:srgbClr>
+                    </a:solidFill>
+                    <a:ln w="88900" cap="sq">
+                      <a:solidFill>
+                        <a:srgbClr val="FFFFFF"/>
+                      </a:solidFill>
+                      <a:miter lim="800000"/>
                     </a:ln>
+                    <a:effectLst>
+                      <a:outerShdw blurRad="55000" dist="18000" dir="5400000" algn="tl" rotWithShape="0">
+                        <a:srgbClr val="000000">
+                          <a:alpha val="40000"/>
+                        </a:srgbClr>
+                      </a:outerShdw>
+                    </a:effectLst>
+                    <a:scene3d>
+                      <a:camera prst="orthographicFront"/>
+                      <a:lightRig rig="twoPt" dir="t">
+                        <a:rot lat="0" lon="0" rev="7200000"/>
+                      </a:lightRig>
+                    </a:scene3d>
+                    <a:sp3d>
+                      <a:bevelT w="25400" h="19050"/>
+                      <a:contourClr>
+                        <a:srgbClr val="FFFFFF"/>
+                      </a:contourClr>
+                    </a:sp3d>
                   </pic:spPr>
                 </pic:pic>
               </a:graphicData>
@@ -4992,33 +4552,36 @@
           </wp:inline>
         </w:drawing>
       </w:r>
+      <w:r>
+        <w:rPr>
+          <w:rStyle w:val="PaveikslChar"/>
+          <w:b/>
+        </w:rPr>
+        <w:t xml:space="preserve">2.7.3. Pav. </w:t>
+      </w:r>
+      <w:r>
+        <w:rPr>
+          <w:rStyle w:val="PaveikslChar"/>
+        </w:rPr>
+        <w:t>Registracijos puslapio eskizas.</w:t>
+      </w:r>
     </w:p>
     <w:p>
       <w:pPr>
         <w:pStyle w:val="BDTEKSTAS"/>
-      </w:pPr>
-      <w:r>
-        <w:t>Puslapis „Įkelti paveikslėlį“</w:t>
-      </w:r>
-      <w:r>
-        <w:t xml:space="preserve"> kurį mato vartotojas atėjęs į tinklapį. Šiame puslapyje jis gali įkelti paveikslėlį kurį kitame lange galės redaguoti.</w:t>
-      </w:r>
-    </w:p>
-    <w:p>
-      <w:pPr>
-        <w:pStyle w:val="BDTEKSTAS"/>
+        <w:ind w:firstLine="0"/>
+        <w:jc w:val="center"/>
       </w:pPr>
       <w:r>
         <w:rPr>
           <w:noProof/>
-          <w:lang w:val="en-US" w:eastAsia="en-US" w:bidi="ar-SA"/>
-        </w:rPr>
-        <w:lastRenderedPageBreak/>
+          <w:lang w:eastAsia="lt-LT" w:bidi="ar-SA"/>
+        </w:rPr>
         <w:drawing>
-          <wp:inline distT="0" distB="0" distL="0" distR="0">
-            <wp:extent cx="6181725" cy="3867150"/>
-            <wp:effectExtent l="0" t="0" r="9525" b="0"/>
-            <wp:docPr id="12" name="Picture 12" descr="C:\Users\Andrius\Desktop\Screens\Screen_0002_Paveikslėlio-raižymas.png.png"/>
+          <wp:inline distT="0" distB="0" distL="0" distR="0" wp14:anchorId="601A5268" wp14:editId="6CD8527E">
+            <wp:extent cx="6191250" cy="3124200"/>
+            <wp:effectExtent l="133350" t="114300" r="152400" b="171450"/>
+            <wp:docPr id="19" name="Picture 19" descr="C:\Users\Andrius\Desktop\Screens\eskizai\Prisijungimas.png"/>
             <wp:cNvGraphicFramePr>
               <a:graphicFrameLocks xmlns:a="http://schemas.openxmlformats.org/drawingml/2006/main" noChangeAspect="1"/>
             </wp:cNvGraphicFramePr>
@@ -5026,7 +4589,7 @@
               <a:graphicData uri="http://schemas.openxmlformats.org/drawingml/2006/picture">
                 <pic:pic xmlns:pic="http://schemas.openxmlformats.org/drawingml/2006/picture">
                   <pic:nvPicPr>
-                    <pic:cNvPr id="0" name="Picture 8" descr="C:\Users\Andrius\Desktop\Screens\Screen_0002_Paveikslėlio-raižymas.png.png"/>
+                    <pic:cNvPr id="0" name="Picture 10" descr="C:\Users\Andrius\Desktop\Screens\eskizai\Prisijungimas.png"/>
                     <pic:cNvPicPr>
                       <a:picLocks noChangeAspect="1" noChangeArrowheads="1"/>
                     </pic:cNvPicPr>
@@ -5047,15 +4610,41 @@
                   <pic:spPr bwMode="auto">
                     <a:xfrm>
                       <a:off x="0" y="0"/>
-                      <a:ext cx="6181725" cy="3867150"/>
+                      <a:ext cx="6191250" cy="3124200"/>
                     </a:xfrm>
                     <a:prstGeom prst="rect">
                       <a:avLst/>
                     </a:prstGeom>
-                    <a:noFill/>
-                    <a:ln>
-                      <a:noFill/>
+                    <a:solidFill>
+                      <a:srgbClr val="FFFFFF">
+                        <a:shade val="85000"/>
+                      </a:srgbClr>
+                    </a:solidFill>
+                    <a:ln w="88900" cap="sq">
+                      <a:solidFill>
+                        <a:srgbClr val="FFFFFF"/>
+                      </a:solidFill>
+                      <a:miter lim="800000"/>
                     </a:ln>
+                    <a:effectLst>
+                      <a:outerShdw blurRad="55000" dist="18000" dir="5400000" algn="tl" rotWithShape="0">
+                        <a:srgbClr val="000000">
+                          <a:alpha val="40000"/>
+                        </a:srgbClr>
+                      </a:outerShdw>
+                    </a:effectLst>
+                    <a:scene3d>
+                      <a:camera prst="orthographicFront"/>
+                      <a:lightRig rig="twoPt" dir="t">
+                        <a:rot lat="0" lon="0" rev="7200000"/>
+                      </a:lightRig>
+                    </a:scene3d>
+                    <a:sp3d>
+                      <a:bevelT w="25400" h="19050"/>
+                      <a:contourClr>
+                        <a:srgbClr val="FFFFFF"/>
+                      </a:contourClr>
+                    </a:sp3d>
                   </pic:spPr>
                 </pic:pic>
               </a:graphicData>
@@ -5063,53 +4652,73 @@
           </wp:inline>
         </w:drawing>
       </w:r>
+      <w:r>
+        <w:rPr>
+          <w:b/>
+        </w:rPr>
+        <w:t>2.7.4. Pav.</w:t>
+      </w:r>
+      <w:r>
+        <w:t xml:space="preserve"> </w:t>
+      </w:r>
+      <w:r>
+        <w:t>Prisijungimo puslapio eskizas.</w:t>
+      </w:r>
+    </w:p>
+    <w:p>
+      <w:pPr>
+        <w:pStyle w:val="BDNUM-SKYRIUS"/>
+        <w:pageBreakBefore/>
+      </w:pPr>
+      <w:bookmarkStart w:id="26" w:name="_Toc388296220"/>
+      <w:r>
+        <w:lastRenderedPageBreak/>
+        <w:t>3. Sistemos realizacija ir testavimas</w:t>
+      </w:r>
+      <w:bookmarkEnd w:id="26"/>
     </w:p>
     <w:p>
       <w:pPr>
         <w:pStyle w:val="BDTEKSTAS"/>
       </w:pPr>
       <w:r>
-        <w:t>Puslapis „Raižyti paveikslėlį“</w:t>
-      </w:r>
-      <w:r>
-        <w:t xml:space="preserve"> kurį mato vartotojas po to kai įkelia paveikslėlį. Jame vartotojas gali pasirinkti paveikslėlio naują</w:t>
-      </w:r>
-      <w:r>
-        <w:t xml:space="preserve"> aukštį ir plotį, juos pasirinkę</w:t>
-      </w:r>
-      <w:r>
-        <w:t>s pakeisi paveikslėlio dyd</w:t>
-      </w:r>
-      <w:r>
-        <w:t xml:space="preserve">į. Pakeistą paveikslėlį </w:t>
-      </w:r>
-      <w:r>
-        <w:t>vartotojas šiame puslapyje gali</w:t>
-      </w:r>
-      <w:r>
-        <w:t xml:space="preserve"> atstatyti į originalų, atsisiųsti </w:t>
-      </w:r>
-      <w:r>
-        <w:t>ir</w:t>
-      </w:r>
-      <w:r>
-        <w:t xml:space="preserve"> ištrinti.</w:t>
-      </w:r>
-    </w:p>
-    <w:p>
-      <w:pPr>
-        <w:pStyle w:val="BDTEKSTAS"/>
-      </w:pPr>
-      <w:r>
-        <w:rPr>
+        <w:t>{</w:t>
+      </w:r>
+      <w:r>
+        <w:rPr>
+          <w:i/>
+          <w:iCs/>
+        </w:rPr>
+        <w:t>Aprašoma su sukurtos įrangos realizacija, testavimu susijusi informacija. Skyriaus struktūra ir pavadinimas priklauso nuo darbo ir temos specifikos.}</w:t>
+      </w:r>
+    </w:p>
+    <w:p/>
+    <w:p>
+      <w:pPr>
+        <w:pStyle w:val="BDPOSKYRIS"/>
+      </w:pPr>
+      <w:bookmarkStart w:id="27" w:name="_Toc388296221"/>
+      <w:r>
+        <w:t>3.1. Vartotojo sąsajos realizacija</w:t>
+      </w:r>
+      <w:bookmarkEnd w:id="27"/>
+    </w:p>
+    <w:p>
+      <w:pPr>
+        <w:pStyle w:val="BDPOSKYRIS"/>
+      </w:pPr>
+      <w:bookmarkStart w:id="28" w:name="_Toc388296222"/>
+      <w:r>
+        <w:rPr>
+          <w:b w:val="0"/>
           <w:noProof/>
-          <w:lang w:val="en-US" w:eastAsia="en-US" w:bidi="ar-SA"/>
+          <w:lang w:eastAsia="lt-LT" w:bidi="ar-SA"/>
         </w:rPr>
         <w:drawing>
-          <wp:inline distT="0" distB="0" distL="0" distR="0">
+          <wp:inline distT="0" distB="0" distL="0" distR="0" wp14:anchorId="1BD30A57" wp14:editId="0A405951">
             <wp:extent cx="6181725" cy="3867150"/>
-            <wp:effectExtent l="0" t="0" r="9525" b="0"/>
-            <wp:docPr id="13" name="Picture 13" descr="C:\Users\Andrius\Desktop\Screens\Screen_0000_Mano-paveikslėliai.png.png"/>
+            <wp:effectExtent l="133350" t="114300" r="142875" b="171450"/>
+            <wp:docPr id="7" name="Picture 7" descr="C:\Users\Andrius\Desktop\Screens\Screen_0001_pagrindinis.png.png"/>
             <wp:cNvGraphicFramePr>
               <a:graphicFrameLocks xmlns:a="http://schemas.openxmlformats.org/drawingml/2006/main" noChangeAspect="1"/>
             </wp:cNvGraphicFramePr>
@@ -5117,7 +4726,7 @@
               <a:graphicData uri="http://schemas.openxmlformats.org/drawingml/2006/picture">
                 <pic:pic xmlns:pic="http://schemas.openxmlformats.org/drawingml/2006/picture">
                   <pic:nvPicPr>
-                    <pic:cNvPr id="0" name="Picture 9" descr="C:\Users\Andrius\Desktop\Screens\Screen_0000_Mano-paveikslėliai.png.png"/>
+                    <pic:cNvPr id="0" name="Picture 3" descr="C:\Users\Andrius\Desktop\Screens\Screen_0001_pagrindinis.png.png"/>
                     <pic:cNvPicPr>
                       <a:picLocks noChangeAspect="1" noChangeArrowheads="1"/>
                     </pic:cNvPicPr>
@@ -5143,10 +4752,36 @@
                     <a:prstGeom prst="rect">
                       <a:avLst/>
                     </a:prstGeom>
-                    <a:noFill/>
-                    <a:ln>
-                      <a:noFill/>
+                    <a:solidFill>
+                      <a:srgbClr val="FFFFFF">
+                        <a:shade val="85000"/>
+                      </a:srgbClr>
+                    </a:solidFill>
+                    <a:ln w="88900" cap="sq">
+                      <a:solidFill>
+                        <a:srgbClr val="FFFFFF"/>
+                      </a:solidFill>
+                      <a:miter lim="800000"/>
                     </a:ln>
+                    <a:effectLst>
+                      <a:outerShdw blurRad="55000" dist="18000" dir="5400000" algn="tl" rotWithShape="0">
+                        <a:srgbClr val="000000">
+                          <a:alpha val="40000"/>
+                        </a:srgbClr>
+                      </a:outerShdw>
+                    </a:effectLst>
+                    <a:scene3d>
+                      <a:camera prst="orthographicFront"/>
+                      <a:lightRig rig="twoPt" dir="t">
+                        <a:rot lat="0" lon="0" rev="7200000"/>
+                      </a:lightRig>
+                    </a:scene3d>
+                    <a:sp3d>
+                      <a:bevelT w="25400" h="19050"/>
+                      <a:contourClr>
+                        <a:srgbClr val="FFFFFF"/>
+                      </a:contourClr>
+                    </a:sp3d>
                   </pic:spPr>
                 </pic:pic>
               </a:graphicData>
@@ -5160,14 +4795,232 @@
         <w:pStyle w:val="BDTEKSTAS"/>
       </w:pPr>
       <w:r>
+        <w:t>Puslapis „Įkelti paveikslėlį“</w:t>
+      </w:r>
+      <w:r>
+        <w:t xml:space="preserve"> kurį mato vartotojas atėjęs į tinklapį. Šiame puslapyje jis gali įkelti paveikslėlį kurį kitame lange galės redaguoti.</w:t>
+      </w:r>
+    </w:p>
+    <w:p>
+      <w:pPr>
+        <w:pStyle w:val="BDTEKSTAS"/>
+      </w:pPr>
+      <w:r>
+        <w:rPr>
+          <w:noProof/>
+          <w:lang w:eastAsia="lt-LT" w:bidi="ar-SA"/>
+        </w:rPr>
+        <w:lastRenderedPageBreak/>
+        <w:drawing>
+          <wp:inline distT="0" distB="0" distL="0" distR="0">
+            <wp:extent cx="6181725" cy="3867150"/>
+            <wp:effectExtent l="133350" t="114300" r="142875" b="171450"/>
+            <wp:docPr id="12" name="Picture 12" descr="C:\Users\Andrius\Desktop\Screens\Screen_0002_Paveikslėlio-raižymas.png.png"/>
+            <wp:cNvGraphicFramePr>
+              <a:graphicFrameLocks xmlns:a="http://schemas.openxmlformats.org/drawingml/2006/main" noChangeAspect="1"/>
+            </wp:cNvGraphicFramePr>
+            <a:graphic xmlns:a="http://schemas.openxmlformats.org/drawingml/2006/main">
+              <a:graphicData uri="http://schemas.openxmlformats.org/drawingml/2006/picture">
+                <pic:pic xmlns:pic="http://schemas.openxmlformats.org/drawingml/2006/picture">
+                  <pic:nvPicPr>
+                    <pic:cNvPr id="0" name="Picture 8" descr="C:\Users\Andrius\Desktop\Screens\Screen_0002_Paveikslėlio-raižymas.png.png"/>
+                    <pic:cNvPicPr>
+                      <a:picLocks noChangeAspect="1" noChangeArrowheads="1"/>
+                    </pic:cNvPicPr>
+                  </pic:nvPicPr>
+                  <pic:blipFill>
+                    <a:blip r:embed="rId20">
+                      <a:extLst>
+                        <a:ext uri="{28A0092B-C50C-407E-A947-70E740481C1C}">
+                          <a14:useLocalDpi xmlns:a14="http://schemas.microsoft.com/office/drawing/2010/main" val="0"/>
+                        </a:ext>
+                      </a:extLst>
+                    </a:blip>
+                    <a:srcRect/>
+                    <a:stretch>
+                      <a:fillRect/>
+                    </a:stretch>
+                  </pic:blipFill>
+                  <pic:spPr bwMode="auto">
+                    <a:xfrm>
+                      <a:off x="0" y="0"/>
+                      <a:ext cx="6181725" cy="3867150"/>
+                    </a:xfrm>
+                    <a:prstGeom prst="rect">
+                      <a:avLst/>
+                    </a:prstGeom>
+                    <a:solidFill>
+                      <a:srgbClr val="FFFFFF">
+                        <a:shade val="85000"/>
+                      </a:srgbClr>
+                    </a:solidFill>
+                    <a:ln w="88900" cap="sq">
+                      <a:solidFill>
+                        <a:srgbClr val="FFFFFF"/>
+                      </a:solidFill>
+                      <a:miter lim="800000"/>
+                    </a:ln>
+                    <a:effectLst>
+                      <a:outerShdw blurRad="55000" dist="18000" dir="5400000" algn="tl" rotWithShape="0">
+                        <a:srgbClr val="000000">
+                          <a:alpha val="40000"/>
+                        </a:srgbClr>
+                      </a:outerShdw>
+                    </a:effectLst>
+                    <a:scene3d>
+                      <a:camera prst="orthographicFront"/>
+                      <a:lightRig rig="twoPt" dir="t">
+                        <a:rot lat="0" lon="0" rev="7200000"/>
+                      </a:lightRig>
+                    </a:scene3d>
+                    <a:sp3d>
+                      <a:bevelT w="25400" h="19050"/>
+                      <a:contourClr>
+                        <a:srgbClr val="FFFFFF"/>
+                      </a:contourClr>
+                    </a:sp3d>
+                  </pic:spPr>
+                </pic:pic>
+              </a:graphicData>
+            </a:graphic>
+          </wp:inline>
+        </w:drawing>
+      </w:r>
+    </w:p>
+    <w:p>
+      <w:pPr>
+        <w:pStyle w:val="BDTEKSTAS"/>
+      </w:pPr>
+      <w:r>
+        <w:t>Puslapis „Raižyti paveikslėlį“</w:t>
+      </w:r>
+      <w:r>
+        <w:t xml:space="preserve"> kurį mato vartotojas po to kai įkelia paveikslėlį. Jame vartotojas gali pasirinkti paveikslėlio naują</w:t>
+      </w:r>
+      <w:r>
+        <w:t xml:space="preserve"> aukštį ir plotį, juos pasirinkę</w:t>
+      </w:r>
+      <w:r>
+        <w:t>s pakeis</w:t>
+      </w:r>
+      <w:r>
+        <w:t>t</w:t>
+      </w:r>
+      <w:r>
+        <w:t>i paveikslėlio dyd</w:t>
+      </w:r>
+      <w:r>
+        <w:t xml:space="preserve">į. Pakeistą paveikslėlį </w:t>
+      </w:r>
+      <w:r>
+        <w:t>vartotojas šiame puslapyje gali</w:t>
+      </w:r>
+      <w:r>
+        <w:t xml:space="preserve"> atstatyti į originalų, atsisiųsti </w:t>
+      </w:r>
+      <w:r>
+        <w:t>ir</w:t>
+      </w:r>
+      <w:r>
+        <w:t xml:space="preserve"> ištrinti.</w:t>
+      </w:r>
+    </w:p>
+    <w:p>
+      <w:pPr>
+        <w:pStyle w:val="BDTEKSTAS"/>
+        <w:jc w:val="center"/>
+      </w:pPr>
+      <w:r>
+        <w:rPr>
+          <w:noProof/>
+          <w:lang w:eastAsia="lt-LT" w:bidi="ar-SA"/>
+        </w:rPr>
+        <w:lastRenderedPageBreak/>
+        <w:drawing>
+          <wp:inline distT="0" distB="0" distL="0" distR="0">
+            <wp:extent cx="6181725" cy="3867150"/>
+            <wp:effectExtent l="133350" t="114300" r="142875" b="171450"/>
+            <wp:docPr id="13" name="Picture 13" descr="C:\Users\Andrius\Desktop\Screens\Screen_0000_Mano-paveikslėliai.png.png"/>
+            <wp:cNvGraphicFramePr>
+              <a:graphicFrameLocks xmlns:a="http://schemas.openxmlformats.org/drawingml/2006/main" noChangeAspect="1"/>
+            </wp:cNvGraphicFramePr>
+            <a:graphic xmlns:a="http://schemas.openxmlformats.org/drawingml/2006/main">
+              <a:graphicData uri="http://schemas.openxmlformats.org/drawingml/2006/picture">
+                <pic:pic xmlns:pic="http://schemas.openxmlformats.org/drawingml/2006/picture">
+                  <pic:nvPicPr>
+                    <pic:cNvPr id="0" name="Picture 9" descr="C:\Users\Andrius\Desktop\Screens\Screen_0000_Mano-paveikslėliai.png.png"/>
+                    <pic:cNvPicPr>
+                      <a:picLocks noChangeAspect="1" noChangeArrowheads="1"/>
+                    </pic:cNvPicPr>
+                  </pic:nvPicPr>
+                  <pic:blipFill>
+                    <a:blip r:embed="rId21">
+                      <a:extLst>
+                        <a:ext uri="{28A0092B-C50C-407E-A947-70E740481C1C}">
+                          <a14:useLocalDpi xmlns:a14="http://schemas.microsoft.com/office/drawing/2010/main" val="0"/>
+                        </a:ext>
+                      </a:extLst>
+                    </a:blip>
+                    <a:srcRect/>
+                    <a:stretch>
+                      <a:fillRect/>
+                    </a:stretch>
+                  </pic:blipFill>
+                  <pic:spPr bwMode="auto">
+                    <a:xfrm>
+                      <a:off x="0" y="0"/>
+                      <a:ext cx="6181725" cy="3867150"/>
+                    </a:xfrm>
+                    <a:prstGeom prst="rect">
+                      <a:avLst/>
+                    </a:prstGeom>
+                    <a:solidFill>
+                      <a:srgbClr val="FFFFFF">
+                        <a:shade val="85000"/>
+                      </a:srgbClr>
+                    </a:solidFill>
+                    <a:ln w="88900" cap="sq">
+                      <a:solidFill>
+                        <a:srgbClr val="FFFFFF"/>
+                      </a:solidFill>
+                      <a:miter lim="800000"/>
+                    </a:ln>
+                    <a:effectLst>
+                      <a:outerShdw blurRad="55000" dist="18000" dir="5400000" algn="tl" rotWithShape="0">
+                        <a:srgbClr val="000000">
+                          <a:alpha val="40000"/>
+                        </a:srgbClr>
+                      </a:outerShdw>
+                    </a:effectLst>
+                    <a:scene3d>
+                      <a:camera prst="orthographicFront"/>
+                      <a:lightRig rig="twoPt" dir="t">
+                        <a:rot lat="0" lon="0" rev="7200000"/>
+                      </a:lightRig>
+                    </a:scene3d>
+                    <a:sp3d>
+                      <a:bevelT w="25400" h="19050"/>
+                      <a:contourClr>
+                        <a:srgbClr val="FFFFFF"/>
+                      </a:contourClr>
+                    </a:sp3d>
+                  </pic:spPr>
+                </pic:pic>
+              </a:graphicData>
+            </a:graphic>
+          </wp:inline>
+        </w:drawing>
+      </w:r>
+    </w:p>
+    <w:p>
+      <w:pPr>
+        <w:pStyle w:val="BDTEKSTAS"/>
+      </w:pPr>
+      <w:r>
         <w:t>Puslapis „Mano paveikslėliai“ kuriame vartotojas gali pamatyti savo įkeltus paveikslėlius bei juos atsisiųsti</w:t>
       </w:r>
       <w:r>
-        <w:t xml:space="preserve">, </w:t>
-      </w:r>
-      <w:r>
-        <w:lastRenderedPageBreak/>
-        <w:t>redaguoti ir</w:t>
+        <w:t>, redaguoti ir</w:t>
       </w:r>
       <w:r>
         <w:t xml:space="preserve"> ištrinti.</w:t>
@@ -5185,124 +5038,44 @@
       <w:r>
         <w:t>3.2. Sistemos realizacija</w:t>
       </w:r>
+      <w:bookmarkEnd w:id="28"/>
+    </w:p>
+    <w:p>
+      <w:pPr>
+        <w:pStyle w:val="BDTEKSTAS"/>
+      </w:pPr>
+      <w:r>
+        <w:t>Programai realizuoti buvo panaudotas ImageMagick bibliotekos .NET kalboms skirtas „wrapperis“ – ImageMagick.NET. ImageMagick biblioteka orientuota į paveiksliukų manipuliavimą. Ja naudojantis ir buvo realizuotas LiquidRescale metodas.</w:t>
+      </w:r>
+    </w:p>
+    <w:p>
+      <w:pPr>
+        <w:pStyle w:val="BDTEKSTAS"/>
+      </w:pPr>
+      <w:r>
+        <w:t>Sistemos pozityviosios pusės: naudojama viena labiausiai pasižyminčių bibliotekų liquid rescale metodo taikyme, daug ištestuota ir atnaujinama, tame tarpe yra galimybė projektą plėsti į kitokias paveikslėlių manipuliavimo technikas (retargeting, thumbnail generating ir t.t.).</w:t>
+      </w:r>
+    </w:p>
+    <w:p>
+      <w:pPr>
+        <w:pStyle w:val="BDTEKSTAS"/>
+      </w:pPr>
+      <w:r>
+        <w:t>Sistemos silpnoji pusė: paveiksliukams manipuliuoti reikalingi dideli serverio procesoriaus ištekliai, sistema nepritaikyta naudoti „clusterius“ ir paskirstyti darbus per k</w:t>
+      </w:r>
+      <w:r>
+        <w:t>elis kompiuterius ar jų tinklą, dėl to veikia labai lėtai ar gali nulūžti esant per dideliam vartotojų kiekiui.</w:t>
+      </w:r>
+    </w:p>
+    <w:p>
+      <w:pPr>
+        <w:pStyle w:val="BDPOSKYRIS"/>
+      </w:pPr>
+      <w:bookmarkStart w:id="29" w:name="_Toc388296223"/>
+      <w:r>
+        <w:t>3.3. Sistemos testavimas</w:t>
+      </w:r>
       <w:bookmarkEnd w:id="29"/>
-    </w:p>
-    <w:p>
-      <w:pPr>
-        <w:pStyle w:val="BDTEKSTAS"/>
-      </w:pPr>
-      <w:r>
-        <w:t xml:space="preserve">Programai realizuoti buvo panaudotas </w:t>
-      </w:r>
-      <w:proofErr w:type="spellStart"/>
-      <w:r>
-        <w:t>ImageMagick</w:t>
-      </w:r>
-      <w:proofErr w:type="spellEnd"/>
-      <w:r>
-        <w:t xml:space="preserve"> bibliotekos .NET kalboms skirtas „</w:t>
-      </w:r>
-      <w:proofErr w:type="spellStart"/>
-      <w:r>
-        <w:t>wrapperis</w:t>
-      </w:r>
-      <w:proofErr w:type="spellEnd"/>
-      <w:r>
-        <w:t xml:space="preserve">“ – ImageMagick.NET. </w:t>
-      </w:r>
-      <w:proofErr w:type="spellStart"/>
-      <w:r>
-        <w:t>ImageMagick</w:t>
-      </w:r>
-      <w:proofErr w:type="spellEnd"/>
-      <w:r>
-        <w:t xml:space="preserve"> biblioteka orientuota į paveiksliukų manipuliavimą. Ja naudojantis ir buvo realizuotas </w:t>
-      </w:r>
-      <w:proofErr w:type="spellStart"/>
-      <w:r>
-        <w:t>LiquidRescale</w:t>
-      </w:r>
-      <w:proofErr w:type="spellEnd"/>
-      <w:r>
-        <w:t xml:space="preserve"> metodas.</w:t>
-      </w:r>
-    </w:p>
-    <w:p>
-      <w:pPr>
-        <w:pStyle w:val="BDTEKSTAS"/>
-      </w:pPr>
-      <w:r>
-        <w:t xml:space="preserve">Sistemos pozityviosios pusės: naudojama viena labiausiai pasižyminčių bibliotekų </w:t>
-      </w:r>
-      <w:proofErr w:type="spellStart"/>
-      <w:r>
-        <w:t>liquid</w:t>
-      </w:r>
-      <w:proofErr w:type="spellEnd"/>
-      <w:r>
-        <w:t xml:space="preserve"> </w:t>
-      </w:r>
-      <w:proofErr w:type="spellStart"/>
-      <w:r>
-        <w:t>rescale</w:t>
-      </w:r>
-      <w:proofErr w:type="spellEnd"/>
-      <w:r>
-        <w:t xml:space="preserve"> metodo taikyme, daug ištestuota ir atnaujinama, tame tarpe yra galimybė projektą plėsti į kitokias paveikslėlių manipuliavimo technikas (</w:t>
-      </w:r>
-      <w:proofErr w:type="spellStart"/>
-      <w:r>
-        <w:t>retargeting</w:t>
-      </w:r>
-      <w:proofErr w:type="spellEnd"/>
-      <w:r>
-        <w:t xml:space="preserve">, </w:t>
-      </w:r>
-      <w:proofErr w:type="spellStart"/>
-      <w:r>
-        <w:t>thumbnail</w:t>
-      </w:r>
-      <w:proofErr w:type="spellEnd"/>
-      <w:r>
-        <w:t xml:space="preserve"> </w:t>
-      </w:r>
-      <w:proofErr w:type="spellStart"/>
-      <w:r>
-        <w:t>generating</w:t>
-      </w:r>
-      <w:proofErr w:type="spellEnd"/>
-      <w:r>
-        <w:t xml:space="preserve"> ir t.t.).</w:t>
-      </w:r>
-    </w:p>
-    <w:p>
-      <w:pPr>
-        <w:pStyle w:val="BDTEKSTAS"/>
-      </w:pPr>
-      <w:r>
-        <w:t>Sistemos silpnoji pusė: paveiksliukams manipuliuoti reikalingi dideli serverio procesoriaus ištekliai, sistema nepritaikyta naudoti „</w:t>
-      </w:r>
-      <w:proofErr w:type="spellStart"/>
-      <w:r>
-        <w:t>clusterius</w:t>
-      </w:r>
-      <w:proofErr w:type="spellEnd"/>
-      <w:r>
-        <w:t>“ ir paskirstyti darbus per k</w:t>
-      </w:r>
-      <w:r>
-        <w:t>elis kompiuterius ar jų tinklą, dėl to veikia labai lėtai ar gali nulūžti esant per dideliam vartotojų kiekiui.</w:t>
-      </w:r>
-    </w:p>
-    <w:p>
-      <w:pPr>
-        <w:pStyle w:val="BDPOSKYRIS"/>
-      </w:pPr>
-      <w:bookmarkStart w:id="30" w:name="_Toc388296223"/>
-      <w:r>
-        <w:t>3.3. Sistemos testavimas</w:t>
-      </w:r>
-      <w:bookmarkEnd w:id="30"/>
     </w:p>
     <w:p>
       <w:pPr>
@@ -5317,12 +5090,12 @@
         <w:pStyle w:val="BDNUM-SKYRIUS"/>
         <w:pageBreakBefore/>
       </w:pPr>
-      <w:bookmarkStart w:id="31" w:name="_Toc388296224"/>
+      <w:bookmarkStart w:id="30" w:name="_Toc388296224"/>
       <w:r>
         <w:lastRenderedPageBreak/>
         <w:t>4. Dokumentacija naudotojui</w:t>
       </w:r>
-      <w:bookmarkEnd w:id="31"/>
+      <w:bookmarkEnd w:id="30"/>
     </w:p>
     <w:p>
       <w:pPr>
@@ -5346,29 +5119,36 @@
       <w:pPr>
         <w:pStyle w:val="BDPOSKYRIS"/>
       </w:pPr>
-      <w:bookmarkStart w:id="32" w:name="_Toc388296225"/>
+      <w:bookmarkStart w:id="31" w:name="_Toc388296225"/>
       <w:r>
         <w:t>4.1. Sistemos diegimo vadovas</w:t>
       </w:r>
+      <w:bookmarkEnd w:id="31"/>
+    </w:p>
+    <w:p>
+      <w:pPr>
+        <w:pStyle w:val="BDTEKSTAS"/>
+      </w:pPr>
+      <w:r>
+        <w:t xml:space="preserve">Sukompiliuota ir paruošta sistema diegimui yra </w:t>
+      </w:r>
+      <w:r>
+        <w:rPr>
+          <w:b/>
+        </w:rPr>
+        <w:t>priede</w:t>
+      </w:r>
+      <w:r>
+        <w:rPr>
+          <w:b/>
+        </w:rPr>
+        <w:t xml:space="preserve"> 1</w:t>
+      </w:r>
+      <w:r>
+        <w:t>. Esantis zip failas išskleidžiamas</w:t>
+      </w:r>
+      <w:bookmarkStart w:id="32" w:name="_GoBack"/>
       <w:bookmarkEnd w:id="32"/>
-    </w:p>
-    <w:p>
-      <w:pPr>
-        <w:pStyle w:val="BDTEKSTAS"/>
-      </w:pPr>
-      <w:r>
-        <w:t>{</w:t>
-      </w:r>
-      <w:r>
-        <w:rPr>
-          <w:i/>
-          <w:iCs/>
-        </w:rPr>
-        <w:t>Aprašomas sistemos diegimo procesas</w:t>
-      </w:r>
-      <w:r>
-        <w:t>}</w:t>
-      </w:r>
     </w:p>
     <w:p>
       <w:pPr>
@@ -5503,55 +5283,7 @@
           <w:i/>
           <w:iCs/>
         </w:rPr>
-        <w:t xml:space="preserve">Išvados formuluojamos darbo uždavinių pagrindu (kiekvienam uždaviniui po išvadą). Išvados nenurodo, kas buvo padaryta darbe, bet pabrėžia atrastus </w:t>
-      </w:r>
-      <w:proofErr w:type="spellStart"/>
-      <w:r>
-        <w:rPr>
-          <w:i/>
-          <w:iCs/>
-        </w:rPr>
-        <w:t>dėsningumus</w:t>
-      </w:r>
-      <w:proofErr w:type="spellEnd"/>
-      <w:r>
-        <w:rPr>
-          <w:i/>
-          <w:iCs/>
-        </w:rPr>
-        <w:t xml:space="preserve">, pastebėtas technologijų ar rinkos spragas, esminius įrangos </w:t>
-      </w:r>
-      <w:proofErr w:type="spellStart"/>
-      <w:r>
-        <w:rPr>
-          <w:i/>
-          <w:iCs/>
-        </w:rPr>
-        <w:t>privalumus</w:t>
-      </w:r>
-      <w:proofErr w:type="spellEnd"/>
-      <w:r>
-        <w:rPr>
-          <w:i/>
-          <w:iCs/>
-        </w:rPr>
-        <w:t xml:space="preserve"> ir pan. Išvados gali būti formuluojamos tik darbo metu sukurtos įrangos, technologijos, metodo ar susistemintos informacijos pagrindu (pvz. negalima cituoti šaltinių, vadovautis kitų autorių atrastais </w:t>
-      </w:r>
-      <w:proofErr w:type="spellStart"/>
-      <w:r>
-        <w:rPr>
-          <w:i/>
-          <w:iCs/>
-        </w:rPr>
-        <w:t>dėsningumais</w:t>
-      </w:r>
-      <w:proofErr w:type="spellEnd"/>
-      <w:r>
-        <w:rPr>
-          <w:i/>
-          <w:iCs/>
-        </w:rPr>
-        <w:t>).</w:t>
+        <w:t>Išvados formuluojamos darbo uždavinių pagrindu (kiekvienam uždaviniui po išvadą). Išvados nenurodo, kas buvo padaryta darbe, bet pabrėžia atrastus dėsningumus, pastebėtas technologijų ar rinkos spragas, esminius įrangos privalumus ir pan. Išvados gali būti formuluojamos tik darbo metu sukurtos įrangos, technologijos, metodo ar susistemintos informacijos pagrindu (pvz. negalima cituoti šaltinių, vadovautis kitų autorių atrastais dėsningumais).</w:t>
       </w:r>
       <w:r>
         <w:t>}</w:t>
@@ -5601,55 +5333,7 @@
         <w:pStyle w:val="BDLITERATURA"/>
       </w:pPr>
       <w:r>
-        <w:t xml:space="preserve">1. </w:t>
-      </w:r>
-      <w:proofErr w:type="spellStart"/>
-      <w:r>
-        <w:t>Pavardaitis</w:t>
-      </w:r>
-      <w:proofErr w:type="spellEnd"/>
-      <w:r>
-        <w:t xml:space="preserve">, Vardaitis. Straipsnio pavadinimas, Žurnalo pavadinimas, ISSN 2013, </w:t>
-      </w:r>
-      <w:proofErr w:type="spellStart"/>
-      <w:r>
-        <w:t>vol</w:t>
-      </w:r>
-      <w:proofErr w:type="spellEnd"/>
-      <w:r>
-        <w:t xml:space="preserve"> 49. </w:t>
-      </w:r>
-      <w:proofErr w:type="spellStart"/>
-      <w:r>
-        <w:t>no</w:t>
-      </w:r>
-      <w:proofErr w:type="spellEnd"/>
-      <w:r>
-        <w:t xml:space="preserve">. 4, p. 195-199 [ISI </w:t>
-      </w:r>
-      <w:proofErr w:type="spellStart"/>
-      <w:r>
-        <w:t>Web</w:t>
-      </w:r>
-      <w:proofErr w:type="spellEnd"/>
-      <w:r>
-        <w:t xml:space="preserve"> </w:t>
-      </w:r>
-      <w:proofErr w:type="spellStart"/>
-      <w:r>
-        <w:t>of</w:t>
-      </w:r>
-      <w:proofErr w:type="spellEnd"/>
-      <w:r>
-        <w:t xml:space="preserve"> </w:t>
-      </w:r>
-      <w:proofErr w:type="spellStart"/>
-      <w:r>
-        <w:t>Science</w:t>
-      </w:r>
-      <w:proofErr w:type="spellEnd"/>
-      <w:r>
-        <w:t>; INSPEC]</w:t>
+        <w:t>1. Pavardaitis, Vardaitis. Straipsnio pavadinimas, Žurnalo pavadinimas, ISSN 2013, vol 49. no. 4, p. 195-199 [ISI Web of Science; INSPEC]</w:t>
       </w:r>
     </w:p>
     <w:p>
@@ -5760,7 +5444,7 @@
       </w:pPr>
     </w:p>
     <w:sectPr>
-      <w:footerReference w:type="first" r:id="rId20"/>
+      <w:footerReference w:type="first" r:id="rId22"/>
       <w:pgSz w:w="11906" w:h="16838"/>
       <w:pgMar w:top="1020" w:right="1020" w:bottom="1020" w:left="1134" w:header="720" w:footer="720" w:gutter="0"/>
       <w:cols w:space="720"/>
@@ -5771,7 +5455,7 @@
 </file>
 
 <file path=word/endnotes.xml><?xml version="1.0" encoding="utf-8"?>
-<w:endnotes xmlns:wpc="http://schemas.microsoft.com/office/word/2010/wordprocessingCanvas" xmlns:mc="http://schemas.openxmlformats.org/markup-compatibility/2006" xmlns:o="urn:schemas-microsoft-com:office:office" xmlns:r="http://schemas.openxmlformats.org/officeDocument/2006/relationships" xmlns:m="http://schemas.openxmlformats.org/officeDocument/2006/math" xmlns:v="urn:schemas-microsoft-com:vml" xmlns:wp14="http://schemas.microsoft.com/office/word/2010/wordprocessingDrawing" xmlns:wp="http://schemas.openxmlformats.org/drawingml/2006/wordprocessingDrawing" xmlns:w10="urn:schemas-microsoft-com:office:word" xmlns:w="http://schemas.openxmlformats.org/wordprocessingml/2006/main" xmlns:w14="http://schemas.microsoft.com/office/word/2010/wordml" xmlns:w15="http://schemas.microsoft.com/office/word/2012/wordml" xmlns:wpg="http://schemas.microsoft.com/office/word/2010/wordprocessingGroup" xmlns:wpi="http://schemas.microsoft.com/office/word/2010/wordprocessingInk" xmlns:wne="http://schemas.microsoft.com/office/word/2006/wordml" xmlns:wps="http://schemas.microsoft.com/office/word/2010/wordprocessingShape" mc:Ignorable="w14 w15 wp14">
+<w:endnotes xmlns:wpc="http://schemas.microsoft.com/office/word/2010/wordprocessingCanvas" xmlns:mc="http://schemas.openxmlformats.org/markup-compatibility/2006" xmlns:o="urn:schemas-microsoft-com:office:office" xmlns:r="http://schemas.openxmlformats.org/officeDocument/2006/relationships" xmlns:m="http://schemas.openxmlformats.org/officeDocument/2006/math" xmlns:v="urn:schemas-microsoft-com:vml" xmlns:wp14="http://schemas.microsoft.com/office/word/2010/wordprocessingDrawing" xmlns:wp="http://schemas.openxmlformats.org/drawingml/2006/wordprocessingDrawing" xmlns:w10="urn:schemas-microsoft-com:office:word" xmlns:w="http://schemas.openxmlformats.org/wordprocessingml/2006/main" xmlns:w14="http://schemas.microsoft.com/office/word/2010/wordml" xmlns:wpg="http://schemas.microsoft.com/office/word/2010/wordprocessingGroup" xmlns:wpi="http://schemas.microsoft.com/office/word/2010/wordprocessingInk" xmlns:wne="http://schemas.microsoft.com/office/word/2006/wordml" xmlns:wps="http://schemas.microsoft.com/office/word/2010/wordprocessingShape" mc:Ignorable="w14 wp14">
   <w:endnote w:type="separator" w:id="-1">
     <w:p>
       <w:r>
@@ -5790,7 +5474,7 @@
 </file>
 
 <file path=word/footer1.xml><?xml version="1.0" encoding="utf-8"?>
-<w:ftr xmlns:wpc="http://schemas.microsoft.com/office/word/2010/wordprocessingCanvas" xmlns:mc="http://schemas.openxmlformats.org/markup-compatibility/2006" xmlns:o="urn:schemas-microsoft-com:office:office" xmlns:r="http://schemas.openxmlformats.org/officeDocument/2006/relationships" xmlns:m="http://schemas.openxmlformats.org/officeDocument/2006/math" xmlns:v="urn:schemas-microsoft-com:vml" xmlns:wp14="http://schemas.microsoft.com/office/word/2010/wordprocessingDrawing" xmlns:wp="http://schemas.openxmlformats.org/drawingml/2006/wordprocessingDrawing" xmlns:w10="urn:schemas-microsoft-com:office:word" xmlns:w="http://schemas.openxmlformats.org/wordprocessingml/2006/main" xmlns:w14="http://schemas.microsoft.com/office/word/2010/wordml" xmlns:w15="http://schemas.microsoft.com/office/word/2012/wordml" xmlns:wpg="http://schemas.microsoft.com/office/word/2010/wordprocessingGroup" xmlns:wpi="http://schemas.microsoft.com/office/word/2010/wordprocessingInk" xmlns:wne="http://schemas.microsoft.com/office/word/2006/wordml" xmlns:wps="http://schemas.microsoft.com/office/word/2010/wordprocessingShape" mc:Ignorable="w14 w15 wp14">
+<w:ftr xmlns:wpc="http://schemas.microsoft.com/office/word/2010/wordprocessingCanvas" xmlns:mc="http://schemas.openxmlformats.org/markup-compatibility/2006" xmlns:o="urn:schemas-microsoft-com:office:office" xmlns:r="http://schemas.openxmlformats.org/officeDocument/2006/relationships" xmlns:m="http://schemas.openxmlformats.org/officeDocument/2006/math" xmlns:v="urn:schemas-microsoft-com:vml" xmlns:wp14="http://schemas.microsoft.com/office/word/2010/wordprocessingDrawing" xmlns:wp="http://schemas.openxmlformats.org/drawingml/2006/wordprocessingDrawing" xmlns:w10="urn:schemas-microsoft-com:office:word" xmlns:w="http://schemas.openxmlformats.org/wordprocessingml/2006/main" xmlns:w14="http://schemas.microsoft.com/office/word/2010/wordml" xmlns:wpg="http://schemas.microsoft.com/office/word/2010/wordprocessingGroup" xmlns:wpi="http://schemas.microsoft.com/office/word/2010/wordprocessingInk" xmlns:wne="http://schemas.microsoft.com/office/word/2006/wordml" xmlns:wps="http://schemas.microsoft.com/office/word/2010/wordprocessingShape" mc:Ignorable="w14 wp14">
   <w:p>
     <w:pPr>
       <w:pStyle w:val="Footer"/>
@@ -5819,7 +5503,7 @@
 </file>
 
 <file path=word/footnotes.xml><?xml version="1.0" encoding="utf-8"?>
-<w:footnotes xmlns:wpc="http://schemas.microsoft.com/office/word/2010/wordprocessingCanvas" xmlns:mc="http://schemas.openxmlformats.org/markup-compatibility/2006" xmlns:o="urn:schemas-microsoft-com:office:office" xmlns:r="http://schemas.openxmlformats.org/officeDocument/2006/relationships" xmlns:m="http://schemas.openxmlformats.org/officeDocument/2006/math" xmlns:v="urn:schemas-microsoft-com:vml" xmlns:wp14="http://schemas.microsoft.com/office/word/2010/wordprocessingDrawing" xmlns:wp="http://schemas.openxmlformats.org/drawingml/2006/wordprocessingDrawing" xmlns:w10="urn:schemas-microsoft-com:office:word" xmlns:w="http://schemas.openxmlformats.org/wordprocessingml/2006/main" xmlns:w14="http://schemas.microsoft.com/office/word/2010/wordml" xmlns:w15="http://schemas.microsoft.com/office/word/2012/wordml" xmlns:wpg="http://schemas.microsoft.com/office/word/2010/wordprocessingGroup" xmlns:wpi="http://schemas.microsoft.com/office/word/2010/wordprocessingInk" xmlns:wne="http://schemas.microsoft.com/office/word/2006/wordml" xmlns:wps="http://schemas.microsoft.com/office/word/2010/wordprocessingShape" mc:Ignorable="w14 w15 wp14">
+<w:footnotes xmlns:wpc="http://schemas.microsoft.com/office/word/2010/wordprocessingCanvas" xmlns:mc="http://schemas.openxmlformats.org/markup-compatibility/2006" xmlns:o="urn:schemas-microsoft-com:office:office" xmlns:r="http://schemas.openxmlformats.org/officeDocument/2006/relationships" xmlns:m="http://schemas.openxmlformats.org/officeDocument/2006/math" xmlns:v="urn:schemas-microsoft-com:vml" xmlns:wp14="http://schemas.microsoft.com/office/word/2010/wordprocessingDrawing" xmlns:wp="http://schemas.openxmlformats.org/drawingml/2006/wordprocessingDrawing" xmlns:w10="urn:schemas-microsoft-com:office:word" xmlns:w="http://schemas.openxmlformats.org/wordprocessingml/2006/main" xmlns:w14="http://schemas.microsoft.com/office/word/2010/wordml" xmlns:wpg="http://schemas.microsoft.com/office/word/2010/wordprocessingGroup" xmlns:wpi="http://schemas.microsoft.com/office/word/2010/wordprocessingInk" xmlns:wne="http://schemas.microsoft.com/office/word/2006/wordml" xmlns:wps="http://schemas.microsoft.com/office/word/2010/wordprocessingShape" mc:Ignorable="w14 wp14">
   <w:footnote w:type="separator" w:id="-1">
     <w:p>
       <w:r>
@@ -5841,7 +5525,7 @@
 </file>
 
 <file path=word/numbering.xml><?xml version="1.0" encoding="utf-8"?>
-<w:numbering xmlns:wpc="http://schemas.microsoft.com/office/word/2010/wordprocessingCanvas" xmlns:mc="http://schemas.openxmlformats.org/markup-compatibility/2006" xmlns:o="urn:schemas-microsoft-com:office:office" xmlns:r="http://schemas.openxmlformats.org/officeDocument/2006/relationships" xmlns:m="http://schemas.openxmlformats.org/officeDocument/2006/math" xmlns:v="urn:schemas-microsoft-com:vml" xmlns:wp14="http://schemas.microsoft.com/office/word/2010/wordprocessingDrawing" xmlns:wp="http://schemas.openxmlformats.org/drawingml/2006/wordprocessingDrawing" xmlns:w10="urn:schemas-microsoft-com:office:word" xmlns:w="http://schemas.openxmlformats.org/wordprocessingml/2006/main" xmlns:w14="http://schemas.microsoft.com/office/word/2010/wordml" xmlns:w15="http://schemas.microsoft.com/office/word/2012/wordml" xmlns:wpg="http://schemas.microsoft.com/office/word/2010/wordprocessingGroup" xmlns:wpi="http://schemas.microsoft.com/office/word/2010/wordprocessingInk" xmlns:wne="http://schemas.microsoft.com/office/word/2006/wordml" xmlns:wps="http://schemas.microsoft.com/office/word/2010/wordprocessingShape" mc:Ignorable="w14 w15 wp14">
+<w:numbering xmlns:wpc="http://schemas.microsoft.com/office/word/2010/wordprocessingCanvas" xmlns:mc="http://schemas.openxmlformats.org/markup-compatibility/2006" xmlns:o="urn:schemas-microsoft-com:office:office" xmlns:r="http://schemas.openxmlformats.org/officeDocument/2006/relationships" xmlns:m="http://schemas.openxmlformats.org/officeDocument/2006/math" xmlns:v="urn:schemas-microsoft-com:vml" xmlns:wp14="http://schemas.microsoft.com/office/word/2010/wordprocessingDrawing" xmlns:wp="http://schemas.openxmlformats.org/drawingml/2006/wordprocessingDrawing" xmlns:w10="urn:schemas-microsoft-com:office:word" xmlns:w="http://schemas.openxmlformats.org/wordprocessingml/2006/main" xmlns:w14="http://schemas.microsoft.com/office/word/2010/wordml" xmlns:wpg="http://schemas.microsoft.com/office/word/2010/wordprocessingGroup" xmlns:wpi="http://schemas.microsoft.com/office/word/2010/wordprocessingInk" xmlns:wne="http://schemas.microsoft.com/office/word/2006/wordml" xmlns:wps="http://schemas.microsoft.com/office/word/2010/wordprocessingShape" mc:Ignorable="w14 wp14">
   <w:abstractNum w:abstractNumId="0">
     <w:nsid w:val="00317C27"/>
     <w:multiLevelType w:val="multilevel"/>
@@ -6753,7 +6437,7 @@
 </file>
 
 <file path=word/styles.xml><?xml version="1.0" encoding="utf-8"?>
-<w:styles xmlns:mc="http://schemas.openxmlformats.org/markup-compatibility/2006" xmlns:r="http://schemas.openxmlformats.org/officeDocument/2006/relationships" xmlns:w="http://schemas.openxmlformats.org/wordprocessingml/2006/main" xmlns:w14="http://schemas.microsoft.com/office/word/2010/wordml" xmlns:w15="http://schemas.microsoft.com/office/word/2012/wordml" mc:Ignorable="w14 w15">
+<w:styles xmlns:mc="http://schemas.openxmlformats.org/markup-compatibility/2006" xmlns:r="http://schemas.openxmlformats.org/officeDocument/2006/relationships" xmlns:w="http://schemas.openxmlformats.org/wordprocessingml/2006/main" xmlns:w14="http://schemas.microsoft.com/office/word/2010/wordml" mc:Ignorable="w14">
   <w:docDefaults>
     <w:rPrDefault>
       <w:rPr>
@@ -6773,378 +6457,144 @@
       </w:pPr>
     </w:pPrDefault>
   </w:docDefaults>
-  <w:latentStyles w:defLockedState="0" w:defUIPriority="99" w:defSemiHidden="0" w:defUnhideWhenUsed="0" w:defQFormat="0" w:count="371">
-    <w:lsdException w:name="Normal" w:uiPriority="0" w:qFormat="1"/>
-    <w:lsdException w:name="heading 1" w:uiPriority="0" w:qFormat="1"/>
-    <w:lsdException w:name="heading 2" w:semiHidden="1" w:uiPriority="9" w:unhideWhenUsed="1" w:qFormat="1"/>
-    <w:lsdException w:name="heading 3" w:semiHidden="1" w:uiPriority="9" w:unhideWhenUsed="1" w:qFormat="1"/>
-    <w:lsdException w:name="heading 4" w:semiHidden="1" w:uiPriority="9" w:unhideWhenUsed="1" w:qFormat="1"/>
-    <w:lsdException w:name="heading 5" w:semiHidden="1" w:uiPriority="9" w:unhideWhenUsed="1" w:qFormat="1"/>
-    <w:lsdException w:name="heading 6" w:semiHidden="1" w:uiPriority="9" w:unhideWhenUsed="1" w:qFormat="1"/>
-    <w:lsdException w:name="heading 7" w:semiHidden="1" w:uiPriority="9" w:unhideWhenUsed="1" w:qFormat="1"/>
-    <w:lsdException w:name="heading 8" w:semiHidden="1" w:uiPriority="9" w:unhideWhenUsed="1" w:qFormat="1"/>
-    <w:lsdException w:name="heading 9" w:semiHidden="1" w:uiPriority="9" w:unhideWhenUsed="1" w:qFormat="1"/>
-    <w:lsdException w:name="index 1" w:semiHidden="1" w:unhideWhenUsed="1"/>
-    <w:lsdException w:name="index 2" w:semiHidden="1" w:unhideWhenUsed="1"/>
-    <w:lsdException w:name="index 3" w:semiHidden="1" w:unhideWhenUsed="1"/>
-    <w:lsdException w:name="index 4" w:semiHidden="1" w:unhideWhenUsed="1"/>
-    <w:lsdException w:name="index 5" w:semiHidden="1" w:unhideWhenUsed="1"/>
-    <w:lsdException w:name="index 6" w:semiHidden="1" w:unhideWhenUsed="1"/>
-    <w:lsdException w:name="index 7" w:semiHidden="1" w:unhideWhenUsed="1"/>
-    <w:lsdException w:name="index 8" w:semiHidden="1" w:unhideWhenUsed="1"/>
-    <w:lsdException w:name="index 9" w:semiHidden="1" w:unhideWhenUsed="1"/>
-    <w:lsdException w:name="toc 1" w:semiHidden="1" w:uiPriority="39" w:unhideWhenUsed="1"/>
-    <w:lsdException w:name="toc 2" w:semiHidden="1" w:uiPriority="39" w:unhideWhenUsed="1"/>
-    <w:lsdException w:name="toc 3" w:semiHidden="1" w:uiPriority="39" w:unhideWhenUsed="1"/>
-    <w:lsdException w:name="toc 4" w:semiHidden="1" w:uiPriority="39" w:unhideWhenUsed="1"/>
-    <w:lsdException w:name="toc 5" w:semiHidden="1" w:uiPriority="39" w:unhideWhenUsed="1"/>
-    <w:lsdException w:name="toc 6" w:semiHidden="1" w:uiPriority="39" w:unhideWhenUsed="1"/>
-    <w:lsdException w:name="toc 7" w:semiHidden="1" w:uiPriority="39" w:unhideWhenUsed="1"/>
-    <w:lsdException w:name="toc 8" w:semiHidden="1" w:uiPriority="39" w:unhideWhenUsed="1"/>
-    <w:lsdException w:name="toc 9" w:semiHidden="1" w:uiPriority="39" w:unhideWhenUsed="1"/>
-    <w:lsdException w:name="Normal Indent" w:semiHidden="1" w:unhideWhenUsed="1"/>
-    <w:lsdException w:name="footnote text" w:semiHidden="1" w:unhideWhenUsed="1"/>
-    <w:lsdException w:name="annotation text" w:semiHidden="1" w:unhideWhenUsed="1"/>
-    <w:lsdException w:name="header" w:semiHidden="1" w:unhideWhenUsed="1"/>
-    <w:lsdException w:name="footer" w:semiHidden="1" w:unhideWhenUsed="1"/>
-    <w:lsdException w:name="index heading" w:semiHidden="1" w:unhideWhenUsed="1"/>
-    <w:lsdException w:name="caption" w:semiHidden="1" w:uiPriority="35" w:unhideWhenUsed="1" w:qFormat="1"/>
-    <w:lsdException w:name="table of figures" w:semiHidden="1" w:unhideWhenUsed="1"/>
-    <w:lsdException w:name="envelope address" w:semiHidden="1" w:unhideWhenUsed="1"/>
-    <w:lsdException w:name="envelope return" w:semiHidden="1" w:unhideWhenUsed="1"/>
-    <w:lsdException w:name="footnote reference" w:semiHidden="1" w:unhideWhenUsed="1"/>
-    <w:lsdException w:name="annotation reference" w:semiHidden="1" w:unhideWhenUsed="1"/>
-    <w:lsdException w:name="line number" w:semiHidden="1" w:unhideWhenUsed="1"/>
-    <w:lsdException w:name="page number" w:semiHidden="1" w:unhideWhenUsed="1"/>
-    <w:lsdException w:name="endnote reference" w:semiHidden="1" w:unhideWhenUsed="1"/>
-    <w:lsdException w:name="endnote text" w:semiHidden="1" w:unhideWhenUsed="1"/>
-    <w:lsdException w:name="table of authorities" w:semiHidden="1" w:unhideWhenUsed="1"/>
-    <w:lsdException w:name="macro" w:semiHidden="1" w:unhideWhenUsed="1"/>
-    <w:lsdException w:name="toa heading" w:semiHidden="1" w:unhideWhenUsed="1"/>
-    <w:lsdException w:name="List" w:semiHidden="1" w:unhideWhenUsed="1"/>
-    <w:lsdException w:name="List Bullet" w:semiHidden="1" w:unhideWhenUsed="1"/>
-    <w:lsdException w:name="List Number" w:semiHidden="1" w:unhideWhenUsed="1"/>
-    <w:lsdException w:name="List 2" w:semiHidden="1" w:unhideWhenUsed="1"/>
-    <w:lsdException w:name="List 3" w:semiHidden="1" w:unhideWhenUsed="1"/>
-    <w:lsdException w:name="List 4" w:semiHidden="1" w:unhideWhenUsed="1"/>
-    <w:lsdException w:name="List 5" w:semiHidden="1" w:unhideWhenUsed="1"/>
-    <w:lsdException w:name="List Bullet 2" w:semiHidden="1" w:unhideWhenUsed="1"/>
-    <w:lsdException w:name="List Bullet 3" w:semiHidden="1" w:unhideWhenUsed="1"/>
-    <w:lsdException w:name="List Bullet 4" w:semiHidden="1" w:unhideWhenUsed="1"/>
-    <w:lsdException w:name="List Bullet 5" w:semiHidden="1" w:unhideWhenUsed="1"/>
-    <w:lsdException w:name="List Number 2" w:semiHidden="1" w:unhideWhenUsed="1"/>
-    <w:lsdException w:name="List Number 3" w:semiHidden="1" w:unhideWhenUsed="1"/>
-    <w:lsdException w:name="List Number 4" w:semiHidden="1" w:unhideWhenUsed="1"/>
-    <w:lsdException w:name="List Number 5" w:semiHidden="1" w:unhideWhenUsed="1"/>
-    <w:lsdException w:name="Title" w:uiPriority="10" w:qFormat="1"/>
-    <w:lsdException w:name="Closing" w:semiHidden="1" w:unhideWhenUsed="1"/>
-    <w:lsdException w:name="Signature" w:semiHidden="1" w:unhideWhenUsed="1"/>
-    <w:lsdException w:name="Default Paragraph Font" w:semiHidden="1" w:uiPriority="1" w:unhideWhenUsed="1"/>
-    <w:lsdException w:name="Body Text" w:semiHidden="1" w:unhideWhenUsed="1"/>
-    <w:lsdException w:name="Body Text Indent" w:semiHidden="1" w:unhideWhenUsed="1"/>
-    <w:lsdException w:name="List Continue" w:semiHidden="1" w:unhideWhenUsed="1"/>
-    <w:lsdException w:name="List Continue 2" w:semiHidden="1" w:unhideWhenUsed="1"/>
-    <w:lsdException w:name="List Continue 3" w:semiHidden="1" w:unhideWhenUsed="1"/>
-    <w:lsdException w:name="List Continue 4" w:semiHidden="1" w:unhideWhenUsed="1"/>
-    <w:lsdException w:name="List Continue 5" w:semiHidden="1" w:unhideWhenUsed="1"/>
-    <w:lsdException w:name="Message Header" w:semiHidden="1" w:unhideWhenUsed="1"/>
-    <w:lsdException w:name="Subtitle" w:uiPriority="11" w:qFormat="1"/>
-    <w:lsdException w:name="Salutation" w:semiHidden="1" w:unhideWhenUsed="1"/>
-    <w:lsdException w:name="Date" w:semiHidden="1" w:unhideWhenUsed="1"/>
-    <w:lsdException w:name="Body Text First Indent" w:semiHidden="1" w:unhideWhenUsed="1"/>
-    <w:lsdException w:name="Body Text First Indent 2" w:semiHidden="1" w:unhideWhenUsed="1"/>
-    <w:lsdException w:name="Note Heading" w:semiHidden="1" w:unhideWhenUsed="1"/>
-    <w:lsdException w:name="Body Text 2" w:semiHidden="1" w:unhideWhenUsed="1"/>
-    <w:lsdException w:name="Body Text 3" w:semiHidden="1" w:unhideWhenUsed="1"/>
-    <w:lsdException w:name="Body Text Indent 2" w:semiHidden="1" w:unhideWhenUsed="1"/>
-    <w:lsdException w:name="Body Text Indent 3" w:semiHidden="1" w:unhideWhenUsed="1"/>
-    <w:lsdException w:name="Block Text" w:semiHidden="1" w:unhideWhenUsed="1"/>
-    <w:lsdException w:name="Hyperlink" w:semiHidden="1" w:unhideWhenUsed="1"/>
-    <w:lsdException w:name="FollowedHyperlink" w:semiHidden="1" w:unhideWhenUsed="1"/>
-    <w:lsdException w:name="Strong" w:uiPriority="22" w:qFormat="1"/>
-    <w:lsdException w:name="Emphasis" w:uiPriority="20" w:qFormat="1"/>
-    <w:lsdException w:name="Document Map" w:semiHidden="1" w:unhideWhenUsed="1"/>
-    <w:lsdException w:name="Plain Text" w:semiHidden="1" w:unhideWhenUsed="1"/>
-    <w:lsdException w:name="E-mail Signature" w:semiHidden="1" w:unhideWhenUsed="1"/>
-    <w:lsdException w:name="HTML Top of Form" w:semiHidden="1" w:unhideWhenUsed="1"/>
-    <w:lsdException w:name="HTML Bottom of Form" w:semiHidden="1" w:unhideWhenUsed="1"/>
-    <w:lsdException w:name="Normal (Web)" w:semiHidden="1" w:unhideWhenUsed="1"/>
-    <w:lsdException w:name="HTML Acronym" w:semiHidden="1" w:unhideWhenUsed="1"/>
-    <w:lsdException w:name="HTML Address" w:semiHidden="1" w:unhideWhenUsed="1"/>
-    <w:lsdException w:name="HTML Cite" w:semiHidden="1" w:unhideWhenUsed="1"/>
-    <w:lsdException w:name="HTML Code" w:semiHidden="1" w:unhideWhenUsed="1"/>
-    <w:lsdException w:name="HTML Definition" w:semiHidden="1" w:unhideWhenUsed="1"/>
-    <w:lsdException w:name="HTML Keyboard" w:semiHidden="1" w:unhideWhenUsed="1"/>
-    <w:lsdException w:name="HTML Preformatted" w:semiHidden="1" w:unhideWhenUsed="1"/>
-    <w:lsdException w:name="HTML Sample" w:semiHidden="1" w:unhideWhenUsed="1"/>
-    <w:lsdException w:name="HTML Typewriter" w:semiHidden="1" w:unhideWhenUsed="1"/>
-    <w:lsdException w:name="HTML Variable" w:semiHidden="1" w:unhideWhenUsed="1"/>
-    <w:lsdException w:name="Normal Table" w:semiHidden="1" w:unhideWhenUsed="1"/>
-    <w:lsdException w:name="annotation subject" w:semiHidden="1" w:unhideWhenUsed="1"/>
-    <w:lsdException w:name="No List" w:semiHidden="1" w:unhideWhenUsed="1"/>
-    <w:lsdException w:name="Outline List 1" w:semiHidden="1" w:unhideWhenUsed="1"/>
-    <w:lsdException w:name="Outline List 2" w:semiHidden="1" w:unhideWhenUsed="1"/>
-    <w:lsdException w:name="Outline List 3" w:semiHidden="1" w:unhideWhenUsed="1"/>
-    <w:lsdException w:name="Table Simple 1" w:semiHidden="1" w:unhideWhenUsed="1"/>
-    <w:lsdException w:name="Table Simple 2" w:semiHidden="1" w:unhideWhenUsed="1"/>
-    <w:lsdException w:name="Table Simple 3" w:semiHidden="1" w:unhideWhenUsed="1"/>
-    <w:lsdException w:name="Table Classic 1" w:semiHidden="1" w:unhideWhenUsed="1"/>
-    <w:lsdException w:name="Table Classic 2" w:semiHidden="1" w:unhideWhenUsed="1"/>
-    <w:lsdException w:name="Table Classic 3" w:semiHidden="1" w:unhideWhenUsed="1"/>
-    <w:lsdException w:name="Table Classic 4" w:semiHidden="1" w:unhideWhenUsed="1"/>
-    <w:lsdException w:name="Table Colorful 1" w:semiHidden="1" w:unhideWhenUsed="1"/>
-    <w:lsdException w:name="Table Colorful 2" w:semiHidden="1" w:unhideWhenUsed="1"/>
-    <w:lsdException w:name="Table Colorful 3" w:semiHidden="1" w:unhideWhenUsed="1"/>
-    <w:lsdException w:name="Table Columns 1" w:semiHidden="1" w:unhideWhenUsed="1"/>
-    <w:lsdException w:name="Table Columns 2" w:semiHidden="1" w:unhideWhenUsed="1"/>
-    <w:lsdException w:name="Table Columns 3" w:semiHidden="1" w:unhideWhenUsed="1"/>
-    <w:lsdException w:name="Table Columns 4" w:semiHidden="1" w:unhideWhenUsed="1"/>
-    <w:lsdException w:name="Table Columns 5" w:semiHidden="1" w:unhideWhenUsed="1"/>
-    <w:lsdException w:name="Table Grid 1" w:semiHidden="1" w:unhideWhenUsed="1"/>
-    <w:lsdException w:name="Table Grid 2" w:semiHidden="1" w:unhideWhenUsed="1"/>
-    <w:lsdException w:name="Table Grid 3" w:semiHidden="1" w:unhideWhenUsed="1"/>
-    <w:lsdException w:name="Table Grid 4" w:semiHidden="1" w:unhideWhenUsed="1"/>
-    <w:lsdException w:name="Table Grid 5" w:semiHidden="1" w:unhideWhenUsed="1"/>
-    <w:lsdException w:name="Table Grid 6" w:semiHidden="1" w:unhideWhenUsed="1"/>
-    <w:lsdException w:name="Table Grid 7" w:semiHidden="1" w:unhideWhenUsed="1"/>
-    <w:lsdException w:name="Table Grid 8" w:semiHidden="1" w:unhideWhenUsed="1"/>
-    <w:lsdException w:name="Table List 1" w:semiHidden="1" w:unhideWhenUsed="1"/>
-    <w:lsdException w:name="Table List 2" w:semiHidden="1" w:unhideWhenUsed="1"/>
-    <w:lsdException w:name="Table List 3" w:semiHidden="1" w:unhideWhenUsed="1"/>
-    <w:lsdException w:name="Table List 4" w:semiHidden="1" w:unhideWhenUsed="1"/>
-    <w:lsdException w:name="Table List 5" w:semiHidden="1" w:unhideWhenUsed="1"/>
-    <w:lsdException w:name="Table List 6" w:semiHidden="1" w:unhideWhenUsed="1"/>
-    <w:lsdException w:name="Table List 7" w:semiHidden="1" w:unhideWhenUsed="1"/>
-    <w:lsdException w:name="Table List 8" w:semiHidden="1" w:unhideWhenUsed="1"/>
-    <w:lsdException w:name="Table 3D effects 1" w:semiHidden="1" w:unhideWhenUsed="1"/>
-    <w:lsdException w:name="Table 3D effects 2" w:semiHidden="1" w:unhideWhenUsed="1"/>
-    <w:lsdException w:name="Table 3D effects 3" w:semiHidden="1" w:unhideWhenUsed="1"/>
-    <w:lsdException w:name="Table Contemporary" w:semiHidden="1" w:unhideWhenUsed="1"/>
-    <w:lsdException w:name="Table Elegant" w:semiHidden="1" w:unhideWhenUsed="1"/>
-    <w:lsdException w:name="Table Professional" w:semiHidden="1" w:unhideWhenUsed="1"/>
-    <w:lsdException w:name="Table Subtle 1" w:semiHidden="1" w:unhideWhenUsed="1"/>
-    <w:lsdException w:name="Table Subtle 2" w:semiHidden="1" w:unhideWhenUsed="1"/>
-    <w:lsdException w:name="Table Web 1" w:semiHidden="1" w:unhideWhenUsed="1"/>
-    <w:lsdException w:name="Table Web 2" w:semiHidden="1" w:unhideWhenUsed="1"/>
-    <w:lsdException w:name="Table Web 3" w:semiHidden="1" w:unhideWhenUsed="1"/>
-    <w:lsdException w:name="Balloon Text" w:semiHidden="1" w:unhideWhenUsed="1"/>
-    <w:lsdException w:name="Table Grid" w:uiPriority="59"/>
-    <w:lsdException w:name="Table Theme" w:semiHidden="1" w:unhideWhenUsed="1"/>
-    <w:lsdException w:name="Placeholder Text" w:semiHidden="1"/>
-    <w:lsdException w:name="No Spacing" w:uiPriority="1" w:qFormat="1"/>
-    <w:lsdException w:name="Light Shading" w:uiPriority="60"/>
-    <w:lsdException w:name="Light List" w:uiPriority="61"/>
-    <w:lsdException w:name="Light Grid" w:uiPriority="62"/>
-    <w:lsdException w:name="Medium Shading 1" w:uiPriority="63"/>
-    <w:lsdException w:name="Medium Shading 2" w:uiPriority="64"/>
-    <w:lsdException w:name="Medium List 1" w:uiPriority="65"/>
-    <w:lsdException w:name="Medium List 2" w:uiPriority="66"/>
-    <w:lsdException w:name="Medium Grid 1" w:uiPriority="67"/>
-    <w:lsdException w:name="Medium Grid 2" w:uiPriority="68"/>
-    <w:lsdException w:name="Medium Grid 3" w:uiPriority="69"/>
-    <w:lsdException w:name="Dark List" w:uiPriority="70"/>
-    <w:lsdException w:name="Colorful Shading" w:uiPriority="71"/>
-    <w:lsdException w:name="Colorful List" w:uiPriority="72"/>
-    <w:lsdException w:name="Colorful Grid" w:uiPriority="73"/>
-    <w:lsdException w:name="Light Shading Accent 1" w:uiPriority="60"/>
-    <w:lsdException w:name="Light List Accent 1" w:uiPriority="61"/>
-    <w:lsdException w:name="Light Grid Accent 1" w:uiPriority="62"/>
-    <w:lsdException w:name="Medium Shading 1 Accent 1" w:uiPriority="63"/>
-    <w:lsdException w:name="Medium Shading 2 Accent 1" w:uiPriority="64"/>
-    <w:lsdException w:name="Medium List 1 Accent 1" w:uiPriority="65"/>
-    <w:lsdException w:name="Revision" w:semiHidden="1"/>
-    <w:lsdException w:name="List Paragraph" w:uiPriority="34" w:qFormat="1"/>
-    <w:lsdException w:name="Quote" w:uiPriority="29" w:qFormat="1"/>
-    <w:lsdException w:name="Intense Quote" w:uiPriority="30" w:qFormat="1"/>
-    <w:lsdException w:name="Medium List 2 Accent 1" w:uiPriority="66"/>
-    <w:lsdException w:name="Medium Grid 1 Accent 1" w:uiPriority="67"/>
-    <w:lsdException w:name="Medium Grid 2 Accent 1" w:uiPriority="68"/>
-    <w:lsdException w:name="Medium Grid 3 Accent 1" w:uiPriority="69"/>
-    <w:lsdException w:name="Dark List Accent 1" w:uiPriority="70"/>
-    <w:lsdException w:name="Colorful Shading Accent 1" w:uiPriority="71"/>
-    <w:lsdException w:name="Colorful List Accent 1" w:uiPriority="72"/>
-    <w:lsdException w:name="Colorful Grid Accent 1" w:uiPriority="73"/>
-    <w:lsdException w:name="Light Shading Accent 2" w:uiPriority="60"/>
-    <w:lsdException w:name="Light List Accent 2" w:uiPriority="61"/>
-    <w:lsdException w:name="Light Grid Accent 2" w:uiPriority="62"/>
-    <w:lsdException w:name="Medium Shading 1 Accent 2" w:uiPriority="63"/>
-    <w:lsdException w:name="Medium Shading 2 Accent 2" w:uiPriority="64"/>
-    <w:lsdException w:name="Medium List 1 Accent 2" w:uiPriority="65"/>
-    <w:lsdException w:name="Medium List 2 Accent 2" w:uiPriority="66"/>
-    <w:lsdException w:name="Medium Grid 1 Accent 2" w:uiPriority="67"/>
-    <w:lsdException w:name="Medium Grid 2 Accent 2" w:uiPriority="68"/>
-    <w:lsdException w:name="Medium Grid 3 Accent 2" w:uiPriority="69"/>
-    <w:lsdException w:name="Dark List Accent 2" w:uiPriority="70"/>
-    <w:lsdException w:name="Colorful Shading Accent 2" w:uiPriority="71"/>
-    <w:lsdException w:name="Colorful List Accent 2" w:uiPriority="72"/>
-    <w:lsdException w:name="Colorful Grid Accent 2" w:uiPriority="73"/>
-    <w:lsdException w:name="Light Shading Accent 3" w:uiPriority="60"/>
-    <w:lsdException w:name="Light List Accent 3" w:uiPriority="61"/>
-    <w:lsdException w:name="Light Grid Accent 3" w:uiPriority="62"/>
-    <w:lsdException w:name="Medium Shading 1 Accent 3" w:uiPriority="63"/>
-    <w:lsdException w:name="Medium Shading 2 Accent 3" w:uiPriority="64"/>
-    <w:lsdException w:name="Medium List 1 Accent 3" w:uiPriority="65"/>
-    <w:lsdException w:name="Medium List 2 Accent 3" w:uiPriority="66"/>
-    <w:lsdException w:name="Medium Grid 1 Accent 3" w:uiPriority="67"/>
-    <w:lsdException w:name="Medium Grid 2 Accent 3" w:uiPriority="68"/>
-    <w:lsdException w:name="Medium Grid 3 Accent 3" w:uiPriority="69"/>
-    <w:lsdException w:name="Dark List Accent 3" w:uiPriority="70"/>
-    <w:lsdException w:name="Colorful Shading Accent 3" w:uiPriority="71"/>
-    <w:lsdException w:name="Colorful List Accent 3" w:uiPriority="72"/>
-    <w:lsdException w:name="Colorful Grid Accent 3" w:uiPriority="73"/>
-    <w:lsdException w:name="Light Shading Accent 4" w:uiPriority="60"/>
-    <w:lsdException w:name="Light List Accent 4" w:uiPriority="61"/>
-    <w:lsdException w:name="Light Grid Accent 4" w:uiPriority="62"/>
-    <w:lsdException w:name="Medium Shading 1 Accent 4" w:uiPriority="63"/>
-    <w:lsdException w:name="Medium Shading 2 Accent 4" w:uiPriority="64"/>
-    <w:lsdException w:name="Medium List 1 Accent 4" w:uiPriority="65"/>
-    <w:lsdException w:name="Medium List 2 Accent 4" w:uiPriority="66"/>
-    <w:lsdException w:name="Medium Grid 1 Accent 4" w:uiPriority="67"/>
-    <w:lsdException w:name="Medium Grid 2 Accent 4" w:uiPriority="68"/>
-    <w:lsdException w:name="Medium Grid 3 Accent 4" w:uiPriority="69"/>
-    <w:lsdException w:name="Dark List Accent 4" w:uiPriority="70"/>
-    <w:lsdException w:name="Colorful Shading Accent 4" w:uiPriority="71"/>
-    <w:lsdException w:name="Colorful List Accent 4" w:uiPriority="72"/>
-    <w:lsdException w:name="Colorful Grid Accent 4" w:uiPriority="73"/>
-    <w:lsdException w:name="Light Shading Accent 5" w:uiPriority="60"/>
-    <w:lsdException w:name="Light List Accent 5" w:uiPriority="61"/>
-    <w:lsdException w:name="Light Grid Accent 5" w:uiPriority="62"/>
-    <w:lsdException w:name="Medium Shading 1 Accent 5" w:uiPriority="63"/>
-    <w:lsdException w:name="Medium Shading 2 Accent 5" w:uiPriority="64"/>
-    <w:lsdException w:name="Medium List 1 Accent 5" w:uiPriority="65"/>
-    <w:lsdException w:name="Medium List 2 Accent 5" w:uiPriority="66"/>
-    <w:lsdException w:name="Medium Grid 1 Accent 5" w:uiPriority="67"/>
-    <w:lsdException w:name="Medium Grid 2 Accent 5" w:uiPriority="68"/>
-    <w:lsdException w:name="Medium Grid 3 Accent 5" w:uiPriority="69"/>
-    <w:lsdException w:name="Dark List Accent 5" w:uiPriority="70"/>
-    <w:lsdException w:name="Colorful Shading Accent 5" w:uiPriority="71"/>
-    <w:lsdException w:name="Colorful List Accent 5" w:uiPriority="72"/>
-    <w:lsdException w:name="Colorful Grid Accent 5" w:uiPriority="73"/>
-    <w:lsdException w:name="Light Shading Accent 6" w:uiPriority="60"/>
-    <w:lsdException w:name="Light List Accent 6" w:uiPriority="61"/>
-    <w:lsdException w:name="Light Grid Accent 6" w:uiPriority="62"/>
-    <w:lsdException w:name="Medium Shading 1 Accent 6" w:uiPriority="63"/>
-    <w:lsdException w:name="Medium Shading 2 Accent 6" w:uiPriority="64"/>
-    <w:lsdException w:name="Medium List 1 Accent 6" w:uiPriority="65"/>
-    <w:lsdException w:name="Medium List 2 Accent 6" w:uiPriority="66"/>
-    <w:lsdException w:name="Medium Grid 1 Accent 6" w:uiPriority="67"/>
-    <w:lsdException w:name="Medium Grid 2 Accent 6" w:uiPriority="68"/>
-    <w:lsdException w:name="Medium Grid 3 Accent 6" w:uiPriority="69"/>
-    <w:lsdException w:name="Dark List Accent 6" w:uiPriority="70"/>
-    <w:lsdException w:name="Colorful Shading Accent 6" w:uiPriority="71"/>
-    <w:lsdException w:name="Colorful List Accent 6" w:uiPriority="72"/>
-    <w:lsdException w:name="Colorful Grid Accent 6" w:uiPriority="73"/>
-    <w:lsdException w:name="Subtle Emphasis" w:uiPriority="19" w:qFormat="1"/>
-    <w:lsdException w:name="Intense Emphasis" w:uiPriority="21" w:qFormat="1"/>
-    <w:lsdException w:name="Subtle Reference" w:uiPriority="31" w:qFormat="1"/>
-    <w:lsdException w:name="Intense Reference" w:uiPriority="32" w:qFormat="1"/>
-    <w:lsdException w:name="Book Title" w:uiPriority="33" w:qFormat="1"/>
-    <w:lsdException w:name="Bibliography" w:semiHidden="1" w:uiPriority="37" w:unhideWhenUsed="1"/>
-    <w:lsdException w:name="TOC Heading" w:semiHidden="1" w:uiPriority="39" w:unhideWhenUsed="1" w:qFormat="1"/>
-    <w:lsdException w:name="Plain Table 1" w:uiPriority="41"/>
-    <w:lsdException w:name="Plain Table 2" w:uiPriority="42"/>
-    <w:lsdException w:name="Plain Table 3" w:uiPriority="43"/>
-    <w:lsdException w:name="Plain Table 4" w:uiPriority="44"/>
-    <w:lsdException w:name="Plain Table 5" w:uiPriority="45"/>
-    <w:lsdException w:name="Grid Table Light" w:uiPriority="40"/>
-    <w:lsdException w:name="Grid Table 1 Light" w:uiPriority="46"/>
-    <w:lsdException w:name="Grid Table 2" w:uiPriority="47"/>
-    <w:lsdException w:name="Grid Table 3" w:uiPriority="48"/>
-    <w:lsdException w:name="Grid Table 4" w:uiPriority="49"/>
-    <w:lsdException w:name="Grid Table 5 Dark" w:uiPriority="50"/>
-    <w:lsdException w:name="Grid Table 6 Colorful" w:uiPriority="51"/>
-    <w:lsdException w:name="Grid Table 7 Colorful" w:uiPriority="52"/>
-    <w:lsdException w:name="Grid Table 1 Light Accent 1" w:uiPriority="46"/>
-    <w:lsdException w:name="Grid Table 2 Accent 1" w:uiPriority="47"/>
-    <w:lsdException w:name="Grid Table 3 Accent 1" w:uiPriority="48"/>
-    <w:lsdException w:name="Grid Table 4 Accent 1" w:uiPriority="49"/>
-    <w:lsdException w:name="Grid Table 5 Dark Accent 1" w:uiPriority="50"/>
-    <w:lsdException w:name="Grid Table 6 Colorful Accent 1" w:uiPriority="51"/>
-    <w:lsdException w:name="Grid Table 7 Colorful Accent 1" w:uiPriority="52"/>
-    <w:lsdException w:name="Grid Table 1 Light Accent 2" w:uiPriority="46"/>
-    <w:lsdException w:name="Grid Table 2 Accent 2" w:uiPriority="47"/>
-    <w:lsdException w:name="Grid Table 3 Accent 2" w:uiPriority="48"/>
-    <w:lsdException w:name="Grid Table 4 Accent 2" w:uiPriority="49"/>
-    <w:lsdException w:name="Grid Table 5 Dark Accent 2" w:uiPriority="50"/>
-    <w:lsdException w:name="Grid Table 6 Colorful Accent 2" w:uiPriority="51"/>
-    <w:lsdException w:name="Grid Table 7 Colorful Accent 2" w:uiPriority="52"/>
-    <w:lsdException w:name="Grid Table 1 Light Accent 3" w:uiPriority="46"/>
-    <w:lsdException w:name="Grid Table 2 Accent 3" w:uiPriority="47"/>
-    <w:lsdException w:name="Grid Table 3 Accent 3" w:uiPriority="48"/>
-    <w:lsdException w:name="Grid Table 4 Accent 3" w:uiPriority="49"/>
-    <w:lsdException w:name="Grid Table 5 Dark Accent 3" w:uiPriority="50"/>
-    <w:lsdException w:name="Grid Table 6 Colorful Accent 3" w:uiPriority="51"/>
-    <w:lsdException w:name="Grid Table 7 Colorful Accent 3" w:uiPriority="52"/>
-    <w:lsdException w:name="Grid Table 1 Light Accent 4" w:uiPriority="46"/>
-    <w:lsdException w:name="Grid Table 2 Accent 4" w:uiPriority="47"/>
-    <w:lsdException w:name="Grid Table 3 Accent 4" w:uiPriority="48"/>
-    <w:lsdException w:name="Grid Table 4 Accent 4" w:uiPriority="49"/>
-    <w:lsdException w:name="Grid Table 5 Dark Accent 4" w:uiPriority="50"/>
-    <w:lsdException w:name="Grid Table 6 Colorful Accent 4" w:uiPriority="51"/>
-    <w:lsdException w:name="Grid Table 7 Colorful Accent 4" w:uiPriority="52"/>
-    <w:lsdException w:name="Grid Table 1 Light Accent 5" w:uiPriority="46"/>
-    <w:lsdException w:name="Grid Table 2 Accent 5" w:uiPriority="47"/>
-    <w:lsdException w:name="Grid Table 3 Accent 5" w:uiPriority="48"/>
-    <w:lsdException w:name="Grid Table 4 Accent 5" w:uiPriority="49"/>
-    <w:lsdException w:name="Grid Table 5 Dark Accent 5" w:uiPriority="50"/>
-    <w:lsdException w:name="Grid Table 6 Colorful Accent 5" w:uiPriority="51"/>
-    <w:lsdException w:name="Grid Table 7 Colorful Accent 5" w:uiPriority="52"/>
-    <w:lsdException w:name="Grid Table 1 Light Accent 6" w:uiPriority="46"/>
-    <w:lsdException w:name="Grid Table 2 Accent 6" w:uiPriority="47"/>
-    <w:lsdException w:name="Grid Table 3 Accent 6" w:uiPriority="48"/>
-    <w:lsdException w:name="Grid Table 4 Accent 6" w:uiPriority="49"/>
-    <w:lsdException w:name="Grid Table 5 Dark Accent 6" w:uiPriority="50"/>
-    <w:lsdException w:name="Grid Table 6 Colorful Accent 6" w:uiPriority="51"/>
-    <w:lsdException w:name="Grid Table 7 Colorful Accent 6" w:uiPriority="52"/>
-    <w:lsdException w:name="List Table 1 Light" w:uiPriority="46"/>
-    <w:lsdException w:name="List Table 2" w:uiPriority="47"/>
-    <w:lsdException w:name="List Table 3" w:uiPriority="48"/>
-    <w:lsdException w:name="List Table 4" w:uiPriority="49"/>
-    <w:lsdException w:name="List Table 5 Dark" w:uiPriority="50"/>
-    <w:lsdException w:name="List Table 6 Colorful" w:uiPriority="51"/>
-    <w:lsdException w:name="List Table 7 Colorful" w:uiPriority="52"/>
-    <w:lsdException w:name="List Table 1 Light Accent 1" w:uiPriority="46"/>
-    <w:lsdException w:name="List Table 2 Accent 1" w:uiPriority="47"/>
-    <w:lsdException w:name="List Table 3 Accent 1" w:uiPriority="48"/>
-    <w:lsdException w:name="List Table 4 Accent 1" w:uiPriority="49"/>
-    <w:lsdException w:name="List Table 5 Dark Accent 1" w:uiPriority="50"/>
-    <w:lsdException w:name="List Table 6 Colorful Accent 1" w:uiPriority="51"/>
-    <w:lsdException w:name="List Table 7 Colorful Accent 1" w:uiPriority="52"/>
-    <w:lsdException w:name="List Table 1 Light Accent 2" w:uiPriority="46"/>
-    <w:lsdException w:name="List Table 2 Accent 2" w:uiPriority="47"/>
-    <w:lsdException w:name="List Table 3 Accent 2" w:uiPriority="48"/>
-    <w:lsdException w:name="List Table 4 Accent 2" w:uiPriority="49"/>
-    <w:lsdException w:name="List Table 5 Dark Accent 2" w:uiPriority="50"/>
-    <w:lsdException w:name="List Table 6 Colorful Accent 2" w:uiPriority="51"/>
-    <w:lsdException w:name="List Table 7 Colorful Accent 2" w:uiPriority="52"/>
-    <w:lsdException w:name="List Table 1 Light Accent 3" w:uiPriority="46"/>
-    <w:lsdException w:name="List Table 2 Accent 3" w:uiPriority="47"/>
-    <w:lsdException w:name="List Table 3 Accent 3" w:uiPriority="48"/>
-    <w:lsdException w:name="List Table 4 Accent 3" w:uiPriority="49"/>
-    <w:lsdException w:name="List Table 5 Dark Accent 3" w:uiPriority="50"/>
-    <w:lsdException w:name="List Table 6 Colorful Accent 3" w:uiPriority="51"/>
-    <w:lsdException w:name="List Table 7 Colorful Accent 3" w:uiPriority="52"/>
-    <w:lsdException w:name="List Table 1 Light Accent 4" w:uiPriority="46"/>
-    <w:lsdException w:name="List Table 2 Accent 4" w:uiPriority="47"/>
-    <w:lsdException w:name="List Table 3 Accent 4" w:uiPriority="48"/>
-    <w:lsdException w:name="List Table 4 Accent 4" w:uiPriority="49"/>
-    <w:lsdException w:name="List Table 5 Dark Accent 4" w:uiPriority="50"/>
-    <w:lsdException w:name="List Table 6 Colorful Accent 4" w:uiPriority="51"/>
-    <w:lsdException w:name="List Table 7 Colorful Accent 4" w:uiPriority="52"/>
-    <w:lsdException w:name="List Table 1 Light Accent 5" w:uiPriority="46"/>
-    <w:lsdException w:name="List Table 2 Accent 5" w:uiPriority="47"/>
-    <w:lsdException w:name="List Table 3 Accent 5" w:uiPriority="48"/>
-    <w:lsdException w:name="List Table 4 Accent 5" w:uiPriority="49"/>
-    <w:lsdException w:name="List Table 5 Dark Accent 5" w:uiPriority="50"/>
-    <w:lsdException w:name="List Table 6 Colorful Accent 5" w:uiPriority="51"/>
-    <w:lsdException w:name="List Table 7 Colorful Accent 5" w:uiPriority="52"/>
-    <w:lsdException w:name="List Table 1 Light Accent 6" w:uiPriority="46"/>
-    <w:lsdException w:name="List Table 2 Accent 6" w:uiPriority="47"/>
-    <w:lsdException w:name="List Table 3 Accent 6" w:uiPriority="48"/>
-    <w:lsdException w:name="List Table 4 Accent 6" w:uiPriority="49"/>
-    <w:lsdException w:name="List Table 5 Dark Accent 6" w:uiPriority="50"/>
-    <w:lsdException w:name="List Table 6 Colorful Accent 6" w:uiPriority="51"/>
-    <w:lsdException w:name="List Table 7 Colorful Accent 6" w:uiPriority="52"/>
+  <w:latentStyles w:defLockedState="0" w:defUIPriority="99" w:defSemiHidden="1" w:defUnhideWhenUsed="1" w:defQFormat="0" w:count="267">
+    <w:lsdException w:name="Normal" w:semiHidden="0" w:uiPriority="0" w:unhideWhenUsed="0" w:qFormat="1"/>
+    <w:lsdException w:name="heading 1" w:semiHidden="0" w:uiPriority="0" w:unhideWhenUsed="0" w:qFormat="1"/>
+    <w:lsdException w:name="heading 2" w:uiPriority="9" w:qFormat="1"/>
+    <w:lsdException w:name="heading 3" w:uiPriority="9" w:qFormat="1"/>
+    <w:lsdException w:name="heading 4" w:uiPriority="9" w:qFormat="1"/>
+    <w:lsdException w:name="heading 5" w:uiPriority="9" w:qFormat="1"/>
+    <w:lsdException w:name="heading 6" w:uiPriority="9" w:qFormat="1"/>
+    <w:lsdException w:name="heading 7" w:uiPriority="9" w:qFormat="1"/>
+    <w:lsdException w:name="heading 8" w:uiPriority="9" w:qFormat="1"/>
+    <w:lsdException w:name="heading 9" w:uiPriority="9" w:qFormat="1"/>
+    <w:lsdException w:name="toc 1" w:uiPriority="39"/>
+    <w:lsdException w:name="toc 2" w:uiPriority="39"/>
+    <w:lsdException w:name="toc 3" w:uiPriority="39"/>
+    <w:lsdException w:name="toc 4" w:uiPriority="39"/>
+    <w:lsdException w:name="toc 5" w:uiPriority="39"/>
+    <w:lsdException w:name="toc 6" w:uiPriority="39"/>
+    <w:lsdException w:name="toc 7" w:uiPriority="39"/>
+    <w:lsdException w:name="toc 8" w:uiPriority="39"/>
+    <w:lsdException w:name="toc 9" w:uiPriority="39"/>
+    <w:lsdException w:name="caption" w:uiPriority="35" w:qFormat="1"/>
+    <w:lsdException w:name="Title" w:semiHidden="0" w:uiPriority="10" w:unhideWhenUsed="0" w:qFormat="1"/>
+    <w:lsdException w:name="Default Paragraph Font" w:uiPriority="1"/>
+    <w:lsdException w:name="Subtitle" w:semiHidden="0" w:uiPriority="11" w:unhideWhenUsed="0" w:qFormat="1"/>
+    <w:lsdException w:name="Strong" w:semiHidden="0" w:uiPriority="22" w:unhideWhenUsed="0" w:qFormat="1"/>
+    <w:lsdException w:name="Emphasis" w:semiHidden="0" w:uiPriority="20" w:unhideWhenUsed="0" w:qFormat="1"/>
+    <w:lsdException w:name="Table Grid" w:semiHidden="0" w:uiPriority="59" w:unhideWhenUsed="0"/>
+    <w:lsdException w:name="Placeholder Text" w:unhideWhenUsed="0"/>
+    <w:lsdException w:name="No Spacing" w:semiHidden="0" w:uiPriority="1" w:unhideWhenUsed="0" w:qFormat="1"/>
+    <w:lsdException w:name="Light Shading" w:semiHidden="0" w:uiPriority="60" w:unhideWhenUsed="0"/>
+    <w:lsdException w:name="Light List" w:semiHidden="0" w:uiPriority="61" w:unhideWhenUsed="0"/>
+    <w:lsdException w:name="Light Grid" w:semiHidden="0" w:uiPriority="62" w:unhideWhenUsed="0"/>
+    <w:lsdException w:name="Medium Shading 1" w:semiHidden="0" w:uiPriority="63" w:unhideWhenUsed="0"/>
+    <w:lsdException w:name="Medium Shading 2" w:semiHidden="0" w:uiPriority="64" w:unhideWhenUsed="0"/>
+    <w:lsdException w:name="Medium List 1" w:semiHidden="0" w:uiPriority="65" w:unhideWhenUsed="0"/>
+    <w:lsdException w:name="Medium List 2" w:semiHidden="0" w:uiPriority="66" w:unhideWhenUsed="0"/>
+    <w:lsdException w:name="Medium Grid 1" w:semiHidden="0" w:uiPriority="67" w:unhideWhenUsed="0"/>
+    <w:lsdException w:name="Medium Grid 2" w:semiHidden="0" w:uiPriority="68" w:unhideWhenUsed="0"/>
+    <w:lsdException w:name="Medium Grid 3" w:semiHidden="0" w:uiPriority="69" w:unhideWhenUsed="0"/>
+    <w:lsdException w:name="Dark List" w:semiHidden="0" w:uiPriority="70" w:unhideWhenUsed="0"/>
+    <w:lsdException w:name="Colorful Shading" w:semiHidden="0" w:uiPriority="71" w:unhideWhenUsed="0"/>
+    <w:lsdException w:name="Colorful List" w:semiHidden="0" w:uiPriority="72" w:unhideWhenUsed="0"/>
+    <w:lsdException w:name="Colorful Grid" w:semiHidden="0" w:uiPriority="73" w:unhideWhenUsed="0"/>
+    <w:lsdException w:name="Light Shading Accent 1" w:semiHidden="0" w:uiPriority="60" w:unhideWhenUsed="0"/>
+    <w:lsdException w:name="Light List Accent 1" w:semiHidden="0" w:uiPriority="61" w:unhideWhenUsed="0"/>
+    <w:lsdException w:name="Light Grid Accent 1" w:semiHidden="0" w:uiPriority="62" w:unhideWhenUsed="0"/>
+    <w:lsdException w:name="Medium Shading 1 Accent 1" w:semiHidden="0" w:uiPriority="63" w:unhideWhenUsed="0"/>
+    <w:lsdException w:name="Medium Shading 2 Accent 1" w:semiHidden="0" w:uiPriority="64" w:unhideWhenUsed="0"/>
+    <w:lsdException w:name="Medium List 1 Accent 1" w:semiHidden="0" w:uiPriority="65" w:unhideWhenUsed="0"/>
+    <w:lsdException w:name="Revision" w:unhideWhenUsed="0"/>
+    <w:lsdException w:name="List Paragraph" w:semiHidden="0" w:uiPriority="34" w:unhideWhenUsed="0" w:qFormat="1"/>
+    <w:lsdException w:name="Quote" w:semiHidden="0" w:uiPriority="29" w:unhideWhenUsed="0" w:qFormat="1"/>
+    <w:lsdException w:name="Intense Quote" w:semiHidden="0" w:uiPriority="30" w:unhideWhenUsed="0" w:qFormat="1"/>
+    <w:lsdException w:name="Medium List 2 Accent 1" w:semiHidden="0" w:uiPriority="66" w:unhideWhenUsed="0"/>
+    <w:lsdException w:name="Medium Grid 1 Accent 1" w:semiHidden="0" w:uiPriority="67" w:unhideWhenUsed="0"/>
+    <w:lsdException w:name="Medium Grid 2 Accent 1" w:semiHidden="0" w:uiPriority="68" w:unhideWhenUsed="0"/>
+    <w:lsdException w:name="Medium Grid 3 Accent 1" w:semiHidden="0" w:uiPriority="69" w:unhideWhenUsed="0"/>
+    <w:lsdException w:name="Dark List Accent 1" w:semiHidden="0" w:uiPriority="70" w:unhideWhenUsed="0"/>
+    <w:lsdException w:name="Colorful Shading Accent 1" w:semiHidden="0" w:uiPriority="71" w:unhideWhenUsed="0"/>
+    <w:lsdException w:name="Colorful List Accent 1" w:semiHidden="0" w:uiPriority="72" w:unhideWhenUsed="0"/>
+    <w:lsdException w:name="Colorful Grid Accent 1" w:semiHidden="0" w:uiPriority="73" w:unhideWhenUsed="0"/>
+    <w:lsdException w:name="Light Shading Accent 2" w:semiHidden="0" w:uiPriority="60" w:unhideWhenUsed="0"/>
+    <w:lsdException w:name="Light List Accent 2" w:semiHidden="0" w:uiPriority="61" w:unhideWhenUsed="0"/>
+    <w:lsdException w:name="Light Grid Accent 2" w:semiHidden="0" w:uiPriority="62" w:unhideWhenUsed="0"/>
+    <w:lsdException w:name="Medium Shading 1 Accent 2" w:semiHidden="0" w:uiPriority="63" w:unhideWhenUsed="0"/>
+    <w:lsdException w:name="Medium Shading 2 Accent 2" w:semiHidden="0" w:uiPriority="64" w:unhideWhenUsed="0"/>
+    <w:lsdException w:name="Medium List 1 Accent 2" w:semiHidden="0" w:uiPriority="65" w:unhideWhenUsed="0"/>
+    <w:lsdException w:name="Medium List 2 Accent 2" w:semiHidden="0" w:uiPriority="66" w:unhideWhenUsed="0"/>
+    <w:lsdException w:name="Medium Grid 1 Accent 2" w:semiHidden="0" w:uiPriority="67" w:unhideWhenUsed="0"/>
+    <w:lsdException w:name="Medium Grid 2 Accent 2" w:semiHidden="0" w:uiPriority="68" w:unhideWhenUsed="0"/>
+    <w:lsdException w:name="Medium Grid 3 Accent 2" w:semiHidden="0" w:uiPriority="69" w:unhideWhenUsed="0"/>
+    <w:lsdException w:name="Dark List Accent 2" w:semiHidden="0" w:uiPriority="70" w:unhideWhenUsed="0"/>
+    <w:lsdException w:name="Colorful Shading Accent 2" w:semiHidden="0" w:uiPriority="71" w:unhideWhenUsed="0"/>
+    <w:lsdException w:name="Colorful List Accent 2" w:semiHidden="0" w:uiPriority="72" w:unhideWhenUsed="0"/>
+    <w:lsdException w:name="Colorful Grid Accent 2" w:semiHidden="0" w:uiPriority="73" w:unhideWhenUsed="0"/>
+    <w:lsdException w:name="Light Shading Accent 3" w:semiHidden="0" w:uiPriority="60" w:unhideWhenUsed="0"/>
+    <w:lsdException w:name="Light List Accent 3" w:semiHidden="0" w:uiPriority="61" w:unhideWhenUsed="0"/>
+    <w:lsdException w:name="Light Grid Accent 3" w:semiHidden="0" w:uiPriority="62" w:unhideWhenUsed="0"/>
+    <w:lsdException w:name="Medium Shading 1 Accent 3" w:semiHidden="0" w:uiPriority="63" w:unhideWhenUsed="0"/>
+    <w:lsdException w:name="Medium Shading 2 Accent 3" w:semiHidden="0" w:uiPriority="64" w:unhideWhenUsed="0"/>
+    <w:lsdException w:name="Medium List 1 Accent 3" w:semiHidden="0" w:uiPriority="65" w:unhideWhenUsed="0"/>
+    <w:lsdException w:name="Medium List 2 Accent 3" w:semiHidden="0" w:uiPriority="66" w:unhideWhenUsed="0"/>
+    <w:lsdException w:name="Medium Grid 1 Accent 3" w:semiHidden="0" w:uiPriority="67" w:unhideWhenUsed="0"/>
+    <w:lsdException w:name="Medium Grid 2 Accent 3" w:semiHidden="0" w:uiPriority="68" w:unhideWhenUsed="0"/>
+    <w:lsdException w:name="Medium Grid 3 Accent 3" w:semiHidden="0" w:uiPriority="69" w:unhideWhenUsed="0"/>
+    <w:lsdException w:name="Dark List Accent 3" w:semiHidden="0" w:uiPriority="70" w:unhideWhenUsed="0"/>
+    <w:lsdException w:name="Colorful Shading Accent 3" w:semiHidden="0" w:uiPriority="71" w:unhideWhenUsed="0"/>
+    <w:lsdException w:name="Colorful List Accent 3" w:semiHidden="0" w:uiPriority="72" w:unhideWhenUsed="0"/>
+    <w:lsdException w:name="Colorful Grid Accent 3" w:semiHidden="0" w:uiPriority="73" w:unhideWhenUsed="0"/>
+    <w:lsdException w:name="Light Shading Accent 4" w:semiHidden="0" w:uiPriority="60" w:unhideWhenUsed="0"/>
+    <w:lsdException w:name="Light List Accent 4" w:semiHidden="0" w:uiPriority="61" w:unhideWhenUsed="0"/>
+    <w:lsdException w:name="Light Grid Accent 4" w:semiHidden="0" w:uiPriority="62" w:unhideWhenUsed="0"/>
+    <w:lsdException w:name="Medium Shading 1 Accent 4" w:semiHidden="0" w:uiPriority="63" w:unhideWhenUsed="0"/>
+    <w:lsdException w:name="Medium Shading 2 Accent 4" w:semiHidden="0" w:uiPriority="64" w:unhideWhenUsed="0"/>
+    <w:lsdException w:name="Medium List 1 Accent 4" w:semiHidden="0" w:uiPriority="65" w:unhideWhenUsed="0"/>
+    <w:lsdException w:name="Medium List 2 Accent 4" w:semiHidden="0" w:uiPriority="66" w:unhideWhenUsed="0"/>
+    <w:lsdException w:name="Medium Grid 1 Accent 4" w:semiHidden="0" w:uiPriority="67" w:unhideWhenUsed="0"/>
+    <w:lsdException w:name="Medium Grid 2 Accent 4" w:semiHidden="0" w:uiPriority="68" w:unhideWhenUsed="0"/>
+    <w:lsdException w:name="Medium Grid 3 Accent 4" w:semiHidden="0" w:uiPriority="69" w:unhideWhenUsed="0"/>
+    <w:lsdException w:name="Dark List Accent 4" w:semiHidden="0" w:uiPriority="70" w:unhideWhenUsed="0"/>
+    <w:lsdException w:name="Colorful Shading Accent 4" w:semiHidden="0" w:uiPriority="71" w:unhideWhenUsed="0"/>
+    <w:lsdException w:name="Colorful List Accent 4" w:semiHidden="0" w:uiPriority="72" w:unhideWhenUsed="0"/>
+    <w:lsdException w:name="Colorful Grid Accent 4" w:semiHidden="0" w:uiPriority="73" w:unhideWhenUsed="0"/>
+    <w:lsdException w:name="Light Shading Accent 5" w:semiHidden="0" w:uiPriority="60" w:unhideWhenUsed="0"/>
+    <w:lsdException w:name="Light List Accent 5" w:semiHidden="0" w:uiPriority="61" w:unhideWhenUsed="0"/>
+    <w:lsdException w:name="Light Grid Accent 5" w:semiHidden="0" w:uiPriority="62" w:unhideWhenUsed="0"/>
+    <w:lsdException w:name="Medium Shading 1 Accent 5" w:semiHidden="0" w:uiPriority="63" w:unhideWhenUsed="0"/>
+    <w:lsdException w:name="Medium Shading 2 Accent 5" w:semiHidden="0" w:uiPriority="64" w:unhideWhenUsed="0"/>
+    <w:lsdException w:name="Medium List 1 Accent 5" w:semiHidden="0" w:uiPriority="65" w:unhideWhenUsed="0"/>
+    <w:lsdException w:name="Medium List 2 Accent 5" w:semiHidden="0" w:uiPriority="66" w:unhideWhenUsed="0"/>
+    <w:lsdException w:name="Medium Grid 1 Accent 5" w:semiHidden="0" w:uiPriority="67" w:unhideWhenUsed="0"/>
+    <w:lsdException w:name="Medium Grid 2 Accent 5" w:semiHidden="0" w:uiPriority="68" w:unhideWhenUsed="0"/>
+    <w:lsdException w:name="Medium Grid 3 Accent 5" w:semiHidden="0" w:uiPriority="69" w:unhideWhenUsed="0"/>
+    <w:lsdException w:name="Dark List Accent 5" w:semiHidden="0" w:uiPriority="70" w:unhideWhenUsed="0"/>
+    <w:lsdException w:name="Colorful Shading Accent 5" w:semiHidden="0" w:uiPriority="71" w:unhideWhenUsed="0"/>
+    <w:lsdException w:name="Colorful List Accent 5" w:semiHidden="0" w:uiPriority="72" w:unhideWhenUsed="0"/>
+    <w:lsdException w:name="Colorful Grid Accent 5" w:semiHidden="0" w:uiPriority="73" w:unhideWhenUsed="0"/>
+    <w:lsdException w:name="Light Shading Accent 6" w:semiHidden="0" w:uiPriority="60" w:unhideWhenUsed="0"/>
+    <w:lsdException w:name="Light List Accent 6" w:semiHidden="0" w:uiPriority="61" w:unhideWhenUsed="0"/>
+    <w:lsdException w:name="Light Grid Accent 6" w:semiHidden="0" w:uiPriority="62" w:unhideWhenUsed="0"/>
+    <w:lsdException w:name="Medium Shading 1 Accent 6" w:semiHidden="0" w:uiPriority="63" w:unhideWhenUsed="0"/>
+    <w:lsdException w:name="Medium Shading 2 Accent 6" w:semiHidden="0" w:uiPriority="64" w:unhideWhenUsed="0"/>
+    <w:lsdException w:name="Medium List 1 Accent 6" w:semiHidden="0" w:uiPriority="65" w:unhideWhenUsed="0"/>
+    <w:lsdException w:name="Medium List 2 Accent 6" w:semiHidden="0" w:uiPriority="66" w:unhideWhenUsed="0"/>
+    <w:lsdException w:name="Medium Grid 1 Accent 6" w:semiHidden="0" w:uiPriority="67" w:unhideWhenUsed="0"/>
+    <w:lsdException w:name="Medium Grid 2 Accent 6" w:semiHidden="0" w:uiPriority="68" w:unhideWhenUsed="0"/>
+    <w:lsdException w:name="Medium Grid 3 Accent 6" w:semiHidden="0" w:uiPriority="69" w:unhideWhenUsed="0"/>
+    <w:lsdException w:name="Dark List Accent 6" w:semiHidden="0" w:uiPriority="70" w:unhideWhenUsed="0"/>
+    <w:lsdException w:name="Colorful Shading Accent 6" w:semiHidden="0" w:uiPriority="71" w:unhideWhenUsed="0"/>
+    <w:lsdException w:name="Colorful List Accent 6" w:semiHidden="0" w:uiPriority="72" w:unhideWhenUsed="0"/>
+    <w:lsdException w:name="Colorful Grid Accent 6" w:semiHidden="0" w:uiPriority="73" w:unhideWhenUsed="0"/>
+    <w:lsdException w:name="Subtle Emphasis" w:semiHidden="0" w:uiPriority="19" w:unhideWhenUsed="0" w:qFormat="1"/>
+    <w:lsdException w:name="Intense Emphasis" w:semiHidden="0" w:uiPriority="21" w:unhideWhenUsed="0" w:qFormat="1"/>
+    <w:lsdException w:name="Subtle Reference" w:semiHidden="0" w:uiPriority="31" w:unhideWhenUsed="0" w:qFormat="1"/>
+    <w:lsdException w:name="Intense Reference" w:semiHidden="0" w:uiPriority="32" w:unhideWhenUsed="0" w:qFormat="1"/>
+    <w:lsdException w:name="Book Title" w:semiHidden="0" w:uiPriority="33" w:unhideWhenUsed="0" w:qFormat="1"/>
+    <w:lsdException w:name="Bibliography" w:uiPriority="37"/>
+    <w:lsdException w:name="TOC Heading" w:uiPriority="39" w:qFormat="1"/>
   </w:latentStyles>
   <w:style w:type="paragraph" w:default="1" w:styleId="Normal">
     <w:name w:val="Normal"/>
@@ -7242,6 +6692,7 @@
   </w:style>
   <w:style w:type="paragraph" w:customStyle="1" w:styleId="Standard">
     <w:name w:val="Standard"/>
+    <w:link w:val="StandardChar"/>
     <w:pPr>
       <w:ind w:firstLine="510"/>
     </w:pPr>
@@ -7362,6 +6813,7 @@
   <w:style w:type="paragraph" w:customStyle="1" w:styleId="BDTEKSTAS">
     <w:name w:val="BD_TEKSTAS"/>
     <w:basedOn w:val="Standard"/>
+    <w:link w:val="BDTEKSTASChar"/>
     <w:pPr>
       <w:spacing w:after="283" w:line="360" w:lineRule="auto"/>
       <w:jc w:val="both"/>
@@ -7663,6 +7115,772 @@
       <w:iCs/>
       <w:color w:val="4F81BD" w:themeColor="accent1"/>
       <w:szCs w:val="21"/>
+    </w:rPr>
+  </w:style>
+  <w:style w:type="paragraph" w:customStyle="1" w:styleId="Paveiksl">
+    <w:name w:val="Paveiksl"/>
+    <w:basedOn w:val="BDTEKSTAS"/>
+    <w:link w:val="PaveikslChar"/>
+    <w:qFormat/>
+    <w:rsid w:val="00A527E6"/>
+    <w:pPr>
+      <w:ind w:firstLine="0"/>
+      <w:jc w:val="center"/>
+    </w:pPr>
+    <w:rPr>
+      <w:noProof/>
+      <w:lang w:eastAsia="lt-LT" w:bidi="ar-SA"/>
+    </w:rPr>
+  </w:style>
+  <w:style w:type="character" w:customStyle="1" w:styleId="StandardChar">
+    <w:name w:val="Standard Char"/>
+    <w:basedOn w:val="DefaultParagraphFont"/>
+    <w:link w:val="Standard"/>
+    <w:rsid w:val="00A527E6"/>
+  </w:style>
+  <w:style w:type="character" w:customStyle="1" w:styleId="BDTEKSTASChar">
+    <w:name w:val="BD_TEKSTAS Char"/>
+    <w:basedOn w:val="StandardChar"/>
+    <w:link w:val="BDTEKSTAS"/>
+    <w:rsid w:val="00A527E6"/>
+    <w:rPr>
+      <w:sz w:val="21"/>
+    </w:rPr>
+  </w:style>
+  <w:style w:type="character" w:customStyle="1" w:styleId="PaveikslChar">
+    <w:name w:val="Paveiksl Char"/>
+    <w:basedOn w:val="BDTEKSTASChar"/>
+    <w:link w:val="Paveiksl"/>
+    <w:rsid w:val="00A527E6"/>
+    <w:rPr>
+      <w:noProof/>
+      <w:sz w:val="21"/>
+      <w:lang w:eastAsia="lt-LT" w:bidi="ar-SA"/>
+    </w:rPr>
+  </w:style>
+</w:styles>
+</file>
+
+<file path=word/stylesWithEffects.xml><?xml version="1.0" encoding="utf-8"?>
+<w:styles xmlns:wpc="http://schemas.microsoft.com/office/word/2010/wordprocessingCanvas" xmlns:mc="http://schemas.openxmlformats.org/markup-compatibility/2006" xmlns:o="urn:schemas-microsoft-com:office:office" xmlns:r="http://schemas.openxmlformats.org/officeDocument/2006/relationships" xmlns:m="http://schemas.openxmlformats.org/officeDocument/2006/math" xmlns:v="urn:schemas-microsoft-com:vml" xmlns:wp14="http://schemas.microsoft.com/office/word/2010/wordprocessingDrawing" xmlns:wp="http://schemas.openxmlformats.org/drawingml/2006/wordprocessingDrawing" xmlns:w10="urn:schemas-microsoft-com:office:word" xmlns:w="http://schemas.openxmlformats.org/wordprocessingml/2006/main" xmlns:w14="http://schemas.microsoft.com/office/word/2010/wordml" xmlns:wpg="http://schemas.microsoft.com/office/word/2010/wordprocessingGroup" xmlns:wpi="http://schemas.microsoft.com/office/word/2010/wordprocessingInk" xmlns:wne="http://schemas.microsoft.com/office/word/2006/wordml" xmlns:wps="http://schemas.microsoft.com/office/word/2010/wordprocessingShape" mc:Ignorable="w14 wp14">
+  <w:docDefaults>
+    <w:rPrDefault>
+      <w:rPr>
+        <w:rFonts w:ascii="Times New Roman" w:eastAsia="DejaVu Sans" w:hAnsi="Times New Roman" w:cs="Lohit Hindi"/>
+        <w:kern w:val="3"/>
+        <w:sz w:val="24"/>
+        <w:szCs w:val="24"/>
+        <w:lang w:val="lt-LT" w:eastAsia="zh-CN" w:bidi="hi-IN"/>
+      </w:rPr>
+    </w:rPrDefault>
+    <w:pPrDefault>
+      <w:pPr>
+        <w:widowControl w:val="0"/>
+        <w:suppressAutoHyphens/>
+        <w:autoSpaceDN w:val="0"/>
+        <w:textAlignment w:val="baseline"/>
+      </w:pPr>
+    </w:pPrDefault>
+  </w:docDefaults>
+  <w:latentStyles w:defLockedState="0" w:defUIPriority="99" w:defSemiHidden="1" w:defUnhideWhenUsed="1" w:defQFormat="0" w:count="267">
+    <w:lsdException w:name="Normal" w:semiHidden="0" w:uiPriority="0" w:unhideWhenUsed="0" w:qFormat="1"/>
+    <w:lsdException w:name="heading 1" w:semiHidden="0" w:uiPriority="0" w:unhideWhenUsed="0" w:qFormat="1"/>
+    <w:lsdException w:name="heading 2" w:uiPriority="9" w:qFormat="1"/>
+    <w:lsdException w:name="heading 3" w:uiPriority="9" w:qFormat="1"/>
+    <w:lsdException w:name="heading 4" w:uiPriority="9" w:qFormat="1"/>
+    <w:lsdException w:name="heading 5" w:uiPriority="9" w:qFormat="1"/>
+    <w:lsdException w:name="heading 6" w:uiPriority="9" w:qFormat="1"/>
+    <w:lsdException w:name="heading 7" w:uiPriority="9" w:qFormat="1"/>
+    <w:lsdException w:name="heading 8" w:uiPriority="9" w:qFormat="1"/>
+    <w:lsdException w:name="heading 9" w:uiPriority="9" w:qFormat="1"/>
+    <w:lsdException w:name="toc 1" w:uiPriority="39"/>
+    <w:lsdException w:name="toc 2" w:uiPriority="39"/>
+    <w:lsdException w:name="toc 3" w:uiPriority="39"/>
+    <w:lsdException w:name="toc 4" w:uiPriority="39"/>
+    <w:lsdException w:name="toc 5" w:uiPriority="39"/>
+    <w:lsdException w:name="toc 6" w:uiPriority="39"/>
+    <w:lsdException w:name="toc 7" w:uiPriority="39"/>
+    <w:lsdException w:name="toc 8" w:uiPriority="39"/>
+    <w:lsdException w:name="toc 9" w:uiPriority="39"/>
+    <w:lsdException w:name="caption" w:uiPriority="35" w:qFormat="1"/>
+    <w:lsdException w:name="Title" w:semiHidden="0" w:uiPriority="10" w:unhideWhenUsed="0" w:qFormat="1"/>
+    <w:lsdException w:name="Default Paragraph Font" w:uiPriority="1"/>
+    <w:lsdException w:name="Subtitle" w:semiHidden="0" w:uiPriority="11" w:unhideWhenUsed="0" w:qFormat="1"/>
+    <w:lsdException w:name="Strong" w:semiHidden="0" w:uiPriority="22" w:unhideWhenUsed="0" w:qFormat="1"/>
+    <w:lsdException w:name="Emphasis" w:semiHidden="0" w:uiPriority="20" w:unhideWhenUsed="0" w:qFormat="1"/>
+    <w:lsdException w:name="Table Grid" w:semiHidden="0" w:uiPriority="59" w:unhideWhenUsed="0"/>
+    <w:lsdException w:name="Placeholder Text" w:unhideWhenUsed="0"/>
+    <w:lsdException w:name="No Spacing" w:semiHidden="0" w:uiPriority="1" w:unhideWhenUsed="0" w:qFormat="1"/>
+    <w:lsdException w:name="Light Shading" w:semiHidden="0" w:uiPriority="60" w:unhideWhenUsed="0"/>
+    <w:lsdException w:name="Light List" w:semiHidden="0" w:uiPriority="61" w:unhideWhenUsed="0"/>
+    <w:lsdException w:name="Light Grid" w:semiHidden="0" w:uiPriority="62" w:unhideWhenUsed="0"/>
+    <w:lsdException w:name="Medium Shading 1" w:semiHidden="0" w:uiPriority="63" w:unhideWhenUsed="0"/>
+    <w:lsdException w:name="Medium Shading 2" w:semiHidden="0" w:uiPriority="64" w:unhideWhenUsed="0"/>
+    <w:lsdException w:name="Medium List 1" w:semiHidden="0" w:uiPriority="65" w:unhideWhenUsed="0"/>
+    <w:lsdException w:name="Medium List 2" w:semiHidden="0" w:uiPriority="66" w:unhideWhenUsed="0"/>
+    <w:lsdException w:name="Medium Grid 1" w:semiHidden="0" w:uiPriority="67" w:unhideWhenUsed="0"/>
+    <w:lsdException w:name="Medium Grid 2" w:semiHidden="0" w:uiPriority="68" w:unhideWhenUsed="0"/>
+    <w:lsdException w:name="Medium Grid 3" w:semiHidden="0" w:uiPriority="69" w:unhideWhenUsed="0"/>
+    <w:lsdException w:name="Dark List" w:semiHidden="0" w:uiPriority="70" w:unhideWhenUsed="0"/>
+    <w:lsdException w:name="Colorful Shading" w:semiHidden="0" w:uiPriority="71" w:unhideWhenUsed="0"/>
+    <w:lsdException w:name="Colorful List" w:semiHidden="0" w:uiPriority="72" w:unhideWhenUsed="0"/>
+    <w:lsdException w:name="Colorful Grid" w:semiHidden="0" w:uiPriority="73" w:unhideWhenUsed="0"/>
+    <w:lsdException w:name="Light Shading Accent 1" w:semiHidden="0" w:uiPriority="60" w:unhideWhenUsed="0"/>
+    <w:lsdException w:name="Light List Accent 1" w:semiHidden="0" w:uiPriority="61" w:unhideWhenUsed="0"/>
+    <w:lsdException w:name="Light Grid Accent 1" w:semiHidden="0" w:uiPriority="62" w:unhideWhenUsed="0"/>
+    <w:lsdException w:name="Medium Shading 1 Accent 1" w:semiHidden="0" w:uiPriority="63" w:unhideWhenUsed="0"/>
+    <w:lsdException w:name="Medium Shading 2 Accent 1" w:semiHidden="0" w:uiPriority="64" w:unhideWhenUsed="0"/>
+    <w:lsdException w:name="Medium List 1 Accent 1" w:semiHidden="0" w:uiPriority="65" w:unhideWhenUsed="0"/>
+    <w:lsdException w:name="Revision" w:unhideWhenUsed="0"/>
+    <w:lsdException w:name="List Paragraph" w:semiHidden="0" w:uiPriority="34" w:unhideWhenUsed="0" w:qFormat="1"/>
+    <w:lsdException w:name="Quote" w:semiHidden="0" w:uiPriority="29" w:unhideWhenUsed="0" w:qFormat="1"/>
+    <w:lsdException w:name="Intense Quote" w:semiHidden="0" w:uiPriority="30" w:unhideWhenUsed="0" w:qFormat="1"/>
+    <w:lsdException w:name="Medium List 2 Accent 1" w:semiHidden="0" w:uiPriority="66" w:unhideWhenUsed="0"/>
+    <w:lsdException w:name="Medium Grid 1 Accent 1" w:semiHidden="0" w:uiPriority="67" w:unhideWhenUsed="0"/>
+    <w:lsdException w:name="Medium Grid 2 Accent 1" w:semiHidden="0" w:uiPriority="68" w:unhideWhenUsed="0"/>
+    <w:lsdException w:name="Medium Grid 3 Accent 1" w:semiHidden="0" w:uiPriority="69" w:unhideWhenUsed="0"/>
+    <w:lsdException w:name="Dark List Accent 1" w:semiHidden="0" w:uiPriority="70" w:unhideWhenUsed="0"/>
+    <w:lsdException w:name="Colorful Shading Accent 1" w:semiHidden="0" w:uiPriority="71" w:unhideWhenUsed="0"/>
+    <w:lsdException w:name="Colorful List Accent 1" w:semiHidden="0" w:uiPriority="72" w:unhideWhenUsed="0"/>
+    <w:lsdException w:name="Colorful Grid Accent 1" w:semiHidden="0" w:uiPriority="73" w:unhideWhenUsed="0"/>
+    <w:lsdException w:name="Light Shading Accent 2" w:semiHidden="0" w:uiPriority="60" w:unhideWhenUsed="0"/>
+    <w:lsdException w:name="Light List Accent 2" w:semiHidden="0" w:uiPriority="61" w:unhideWhenUsed="0"/>
+    <w:lsdException w:name="Light Grid Accent 2" w:semiHidden="0" w:uiPriority="62" w:unhideWhenUsed="0"/>
+    <w:lsdException w:name="Medium Shading 1 Accent 2" w:semiHidden="0" w:uiPriority="63" w:unhideWhenUsed="0"/>
+    <w:lsdException w:name="Medium Shading 2 Accent 2" w:semiHidden="0" w:uiPriority="64" w:unhideWhenUsed="0"/>
+    <w:lsdException w:name="Medium List 1 Accent 2" w:semiHidden="0" w:uiPriority="65" w:unhideWhenUsed="0"/>
+    <w:lsdException w:name="Medium List 2 Accent 2" w:semiHidden="0" w:uiPriority="66" w:unhideWhenUsed="0"/>
+    <w:lsdException w:name="Medium Grid 1 Accent 2" w:semiHidden="0" w:uiPriority="67" w:unhideWhenUsed="0"/>
+    <w:lsdException w:name="Medium Grid 2 Accent 2" w:semiHidden="0" w:uiPriority="68" w:unhideWhenUsed="0"/>
+    <w:lsdException w:name="Medium Grid 3 Accent 2" w:semiHidden="0" w:uiPriority="69" w:unhideWhenUsed="0"/>
+    <w:lsdException w:name="Dark List Accent 2" w:semiHidden="0" w:uiPriority="70" w:unhideWhenUsed="0"/>
+    <w:lsdException w:name="Colorful Shading Accent 2" w:semiHidden="0" w:uiPriority="71" w:unhideWhenUsed="0"/>
+    <w:lsdException w:name="Colorful List Accent 2" w:semiHidden="0" w:uiPriority="72" w:unhideWhenUsed="0"/>
+    <w:lsdException w:name="Colorful Grid Accent 2" w:semiHidden="0" w:uiPriority="73" w:unhideWhenUsed="0"/>
+    <w:lsdException w:name="Light Shading Accent 3" w:semiHidden="0" w:uiPriority="60" w:unhideWhenUsed="0"/>
+    <w:lsdException w:name="Light List Accent 3" w:semiHidden="0" w:uiPriority="61" w:unhideWhenUsed="0"/>
+    <w:lsdException w:name="Light Grid Accent 3" w:semiHidden="0" w:uiPriority="62" w:unhideWhenUsed="0"/>
+    <w:lsdException w:name="Medium Shading 1 Accent 3" w:semiHidden="0" w:uiPriority="63" w:unhideWhenUsed="0"/>
+    <w:lsdException w:name="Medium Shading 2 Accent 3" w:semiHidden="0" w:uiPriority="64" w:unhideWhenUsed="0"/>
+    <w:lsdException w:name="Medium List 1 Accent 3" w:semiHidden="0" w:uiPriority="65" w:unhideWhenUsed="0"/>
+    <w:lsdException w:name="Medium List 2 Accent 3" w:semiHidden="0" w:uiPriority="66" w:unhideWhenUsed="0"/>
+    <w:lsdException w:name="Medium Grid 1 Accent 3" w:semiHidden="0" w:uiPriority="67" w:unhideWhenUsed="0"/>
+    <w:lsdException w:name="Medium Grid 2 Accent 3" w:semiHidden="0" w:uiPriority="68" w:unhideWhenUsed="0"/>
+    <w:lsdException w:name="Medium Grid 3 Accent 3" w:semiHidden="0" w:uiPriority="69" w:unhideWhenUsed="0"/>
+    <w:lsdException w:name="Dark List Accent 3" w:semiHidden="0" w:uiPriority="70" w:unhideWhenUsed="0"/>
+    <w:lsdException w:name="Colorful Shading Accent 3" w:semiHidden="0" w:uiPriority="71" w:unhideWhenUsed="0"/>
+    <w:lsdException w:name="Colorful List Accent 3" w:semiHidden="0" w:uiPriority="72" w:unhideWhenUsed="0"/>
+    <w:lsdException w:name="Colorful Grid Accent 3" w:semiHidden="0" w:uiPriority="73" w:unhideWhenUsed="0"/>
+    <w:lsdException w:name="Light Shading Accent 4" w:semiHidden="0" w:uiPriority="60" w:unhideWhenUsed="0"/>
+    <w:lsdException w:name="Light List Accent 4" w:semiHidden="0" w:uiPriority="61" w:unhideWhenUsed="0"/>
+    <w:lsdException w:name="Light Grid Accent 4" w:semiHidden="0" w:uiPriority="62" w:unhideWhenUsed="0"/>
+    <w:lsdException w:name="Medium Shading 1 Accent 4" w:semiHidden="0" w:uiPriority="63" w:unhideWhenUsed="0"/>
+    <w:lsdException w:name="Medium Shading 2 Accent 4" w:semiHidden="0" w:uiPriority="64" w:unhideWhenUsed="0"/>
+    <w:lsdException w:name="Medium List 1 Accent 4" w:semiHidden="0" w:uiPriority="65" w:unhideWhenUsed="0"/>
+    <w:lsdException w:name="Medium List 2 Accent 4" w:semiHidden="0" w:uiPriority="66" w:unhideWhenUsed="0"/>
+    <w:lsdException w:name="Medium Grid 1 Accent 4" w:semiHidden="0" w:uiPriority="67" w:unhideWhenUsed="0"/>
+    <w:lsdException w:name="Medium Grid 2 Accent 4" w:semiHidden="0" w:uiPriority="68" w:unhideWhenUsed="0"/>
+    <w:lsdException w:name="Medium Grid 3 Accent 4" w:semiHidden="0" w:uiPriority="69" w:unhideWhenUsed="0"/>
+    <w:lsdException w:name="Dark List Accent 4" w:semiHidden="0" w:uiPriority="70" w:unhideWhenUsed="0"/>
+    <w:lsdException w:name="Colorful Shading Accent 4" w:semiHidden="0" w:uiPriority="71" w:unhideWhenUsed="0"/>
+    <w:lsdException w:name="Colorful List Accent 4" w:semiHidden="0" w:uiPriority="72" w:unhideWhenUsed="0"/>
+    <w:lsdException w:name="Colorful Grid Accent 4" w:semiHidden="0" w:uiPriority="73" w:unhideWhenUsed="0"/>
+    <w:lsdException w:name="Light Shading Accent 5" w:semiHidden="0" w:uiPriority="60" w:unhideWhenUsed="0"/>
+    <w:lsdException w:name="Light List Accent 5" w:semiHidden="0" w:uiPriority="61" w:unhideWhenUsed="0"/>
+    <w:lsdException w:name="Light Grid Accent 5" w:semiHidden="0" w:uiPriority="62" w:unhideWhenUsed="0"/>
+    <w:lsdException w:name="Medium Shading 1 Accent 5" w:semiHidden="0" w:uiPriority="63" w:unhideWhenUsed="0"/>
+    <w:lsdException w:name="Medium Shading 2 Accent 5" w:semiHidden="0" w:uiPriority="64" w:unhideWhenUsed="0"/>
+    <w:lsdException w:name="Medium List 1 Accent 5" w:semiHidden="0" w:uiPriority="65" w:unhideWhenUsed="0"/>
+    <w:lsdException w:name="Medium List 2 Accent 5" w:semiHidden="0" w:uiPriority="66" w:unhideWhenUsed="0"/>
+    <w:lsdException w:name="Medium Grid 1 Accent 5" w:semiHidden="0" w:uiPriority="67" w:unhideWhenUsed="0"/>
+    <w:lsdException w:name="Medium Grid 2 Accent 5" w:semiHidden="0" w:uiPriority="68" w:unhideWhenUsed="0"/>
+    <w:lsdException w:name="Medium Grid 3 Accent 5" w:semiHidden="0" w:uiPriority="69" w:unhideWhenUsed="0"/>
+    <w:lsdException w:name="Dark List Accent 5" w:semiHidden="0" w:uiPriority="70" w:unhideWhenUsed="0"/>
+    <w:lsdException w:name="Colorful Shading Accent 5" w:semiHidden="0" w:uiPriority="71" w:unhideWhenUsed="0"/>
+    <w:lsdException w:name="Colorful List Accent 5" w:semiHidden="0" w:uiPriority="72" w:unhideWhenUsed="0"/>
+    <w:lsdException w:name="Colorful Grid Accent 5" w:semiHidden="0" w:uiPriority="73" w:unhideWhenUsed="0"/>
+    <w:lsdException w:name="Light Shading Accent 6" w:semiHidden="0" w:uiPriority="60" w:unhideWhenUsed="0"/>
+    <w:lsdException w:name="Light List Accent 6" w:semiHidden="0" w:uiPriority="61" w:unhideWhenUsed="0"/>
+    <w:lsdException w:name="Light Grid Accent 6" w:semiHidden="0" w:uiPriority="62" w:unhideWhenUsed="0"/>
+    <w:lsdException w:name="Medium Shading 1 Accent 6" w:semiHidden="0" w:uiPriority="63" w:unhideWhenUsed="0"/>
+    <w:lsdException w:name="Medium Shading 2 Accent 6" w:semiHidden="0" w:uiPriority="64" w:unhideWhenUsed="0"/>
+    <w:lsdException w:name="Medium List 1 Accent 6" w:semiHidden="0" w:uiPriority="65" w:unhideWhenUsed="0"/>
+    <w:lsdException w:name="Medium List 2 Accent 6" w:semiHidden="0" w:uiPriority="66" w:unhideWhenUsed="0"/>
+    <w:lsdException w:name="Medium Grid 1 Accent 6" w:semiHidden="0" w:uiPriority="67" w:unhideWhenUsed="0"/>
+    <w:lsdException w:name="Medium Grid 2 Accent 6" w:semiHidden="0" w:uiPriority="68" w:unhideWhenUsed="0"/>
+    <w:lsdException w:name="Medium Grid 3 Accent 6" w:semiHidden="0" w:uiPriority="69" w:unhideWhenUsed="0"/>
+    <w:lsdException w:name="Dark List Accent 6" w:semiHidden="0" w:uiPriority="70" w:unhideWhenUsed="0"/>
+    <w:lsdException w:name="Colorful Shading Accent 6" w:semiHidden="0" w:uiPriority="71" w:unhideWhenUsed="0"/>
+    <w:lsdException w:name="Colorful List Accent 6" w:semiHidden="0" w:uiPriority="72" w:unhideWhenUsed="0"/>
+    <w:lsdException w:name="Colorful Grid Accent 6" w:semiHidden="0" w:uiPriority="73" w:unhideWhenUsed="0"/>
+    <w:lsdException w:name="Subtle Emphasis" w:semiHidden="0" w:uiPriority="19" w:unhideWhenUsed="0" w:qFormat="1"/>
+    <w:lsdException w:name="Intense Emphasis" w:semiHidden="0" w:uiPriority="21" w:unhideWhenUsed="0" w:qFormat="1"/>
+    <w:lsdException w:name="Subtle Reference" w:semiHidden="0" w:uiPriority="31" w:unhideWhenUsed="0" w:qFormat="1"/>
+    <w:lsdException w:name="Intense Reference" w:semiHidden="0" w:uiPriority="32" w:unhideWhenUsed="0" w:qFormat="1"/>
+    <w:lsdException w:name="Book Title" w:semiHidden="0" w:uiPriority="33" w:unhideWhenUsed="0" w:qFormat="1"/>
+    <w:lsdException w:name="Bibliography" w:uiPriority="37"/>
+    <w:lsdException w:name="TOC Heading" w:uiPriority="39" w:qFormat="1"/>
+  </w:latentStyles>
+  <w:style w:type="paragraph" w:default="1" w:styleId="Normal">
+    <w:name w:val="Normal"/>
+    <w:qFormat/>
+  </w:style>
+  <w:style w:type="paragraph" w:styleId="Heading1">
+    <w:name w:val="heading 1"/>
+    <w:basedOn w:val="Heading"/>
+    <w:next w:val="Textbody"/>
+    <w:pPr>
+      <w:outlineLvl w:val="0"/>
+    </w:pPr>
+    <w:rPr>
+      <w:b/>
+      <w:bCs/>
+    </w:rPr>
+  </w:style>
+  <w:style w:type="paragraph" w:styleId="Heading2">
+    <w:name w:val="heading 2"/>
+    <w:basedOn w:val="Heading"/>
+    <w:next w:val="Textbody"/>
+    <w:pPr>
+      <w:outlineLvl w:val="1"/>
+    </w:pPr>
+    <w:rPr>
+      <w:b/>
+      <w:bCs/>
+      <w:i/>
+      <w:iCs/>
+    </w:rPr>
+  </w:style>
+  <w:style w:type="paragraph" w:styleId="Heading3">
+    <w:name w:val="heading 3"/>
+    <w:basedOn w:val="Heading"/>
+    <w:next w:val="Textbody"/>
+    <w:pPr>
+      <w:outlineLvl w:val="2"/>
+    </w:pPr>
+    <w:rPr>
+      <w:b/>
+      <w:bCs/>
+    </w:rPr>
+  </w:style>
+  <w:style w:type="paragraph" w:styleId="Heading4">
+    <w:name w:val="heading 4"/>
+    <w:basedOn w:val="Normal"/>
+    <w:next w:val="Normal"/>
+    <w:link w:val="Heading4Char"/>
+    <w:uiPriority w:val="9"/>
+    <w:unhideWhenUsed/>
+    <w:qFormat/>
+    <w:rsid w:val="00B466B4"/>
+    <w:pPr>
+      <w:keepNext/>
+      <w:keepLines/>
+      <w:spacing w:before="200"/>
+      <w:outlineLvl w:val="3"/>
+    </w:pPr>
+    <w:rPr>
+      <w:rFonts w:asciiTheme="majorHAnsi" w:eastAsiaTheme="majorEastAsia" w:hAnsiTheme="majorHAnsi" w:cs="Mangal"/>
+      <w:b/>
+      <w:bCs/>
+      <w:i/>
+      <w:iCs/>
+      <w:color w:val="4F81BD" w:themeColor="accent1"/>
+      <w:szCs w:val="21"/>
+    </w:rPr>
+  </w:style>
+  <w:style w:type="character" w:default="1" w:styleId="DefaultParagraphFont">
+    <w:name w:val="Default Paragraph Font"/>
+    <w:uiPriority w:val="1"/>
+    <w:semiHidden/>
+    <w:unhideWhenUsed/>
+  </w:style>
+  <w:style w:type="table" w:default="1" w:styleId="TableNormal">
+    <w:name w:val="Normal Table"/>
+    <w:uiPriority w:val="99"/>
+    <w:semiHidden/>
+    <w:unhideWhenUsed/>
+    <w:tblPr>
+      <w:tblInd w:w="0" w:type="dxa"/>
+      <w:tblCellMar>
+        <w:top w:w="0" w:type="dxa"/>
+        <w:left w:w="108" w:type="dxa"/>
+        <w:bottom w:w="0" w:type="dxa"/>
+        <w:right w:w="108" w:type="dxa"/>
+      </w:tblCellMar>
+    </w:tblPr>
+  </w:style>
+  <w:style w:type="numbering" w:default="1" w:styleId="NoList">
+    <w:name w:val="No List"/>
+    <w:uiPriority w:val="99"/>
+    <w:semiHidden/>
+    <w:unhideWhenUsed/>
+  </w:style>
+  <w:style w:type="paragraph" w:customStyle="1" w:styleId="Standard">
+    <w:name w:val="Standard"/>
+    <w:link w:val="StandardChar"/>
+    <w:pPr>
+      <w:ind w:firstLine="510"/>
+    </w:pPr>
+  </w:style>
+  <w:style w:type="paragraph" w:customStyle="1" w:styleId="Heading">
+    <w:name w:val="Heading"/>
+    <w:basedOn w:val="Standard"/>
+    <w:next w:val="Textbody"/>
+    <w:pPr>
+      <w:keepNext/>
+      <w:spacing w:before="240" w:after="120"/>
+    </w:pPr>
+    <w:rPr>
+      <w:rFonts w:ascii="Arial" w:hAnsi="Arial"/>
+      <w:sz w:val="28"/>
+      <w:szCs w:val="28"/>
+    </w:rPr>
+  </w:style>
+  <w:style w:type="paragraph" w:customStyle="1" w:styleId="Textbody">
+    <w:name w:val="Text body"/>
+    <w:basedOn w:val="Standard"/>
+    <w:pPr>
+      <w:spacing w:after="120"/>
+    </w:pPr>
+  </w:style>
+  <w:style w:type="paragraph" w:styleId="List">
+    <w:name w:val="List"/>
+    <w:basedOn w:val="Textbody"/>
+  </w:style>
+  <w:style w:type="paragraph" w:styleId="Caption">
+    <w:name w:val="caption"/>
+    <w:basedOn w:val="Standard"/>
+    <w:pPr>
+      <w:suppressLineNumbers/>
+      <w:spacing w:before="120" w:after="120"/>
+    </w:pPr>
+    <w:rPr>
+      <w:i/>
+      <w:iCs/>
+    </w:rPr>
+  </w:style>
+  <w:style w:type="paragraph" w:customStyle="1" w:styleId="Index">
+    <w:name w:val="Index"/>
+    <w:basedOn w:val="Standard"/>
+    <w:pPr>
+      <w:suppressLineNumbers/>
+    </w:pPr>
+  </w:style>
+  <w:style w:type="paragraph" w:styleId="Footer">
+    <w:name w:val="footer"/>
+    <w:basedOn w:val="Standard"/>
+    <w:pPr>
+      <w:suppressLineNumbers/>
+      <w:tabs>
+        <w:tab w:val="center" w:pos="4876"/>
+        <w:tab w:val="right" w:pos="9752"/>
+      </w:tabs>
+    </w:pPr>
+  </w:style>
+  <w:style w:type="paragraph" w:customStyle="1" w:styleId="TableContents">
+    <w:name w:val="Table Contents"/>
+    <w:basedOn w:val="Standard"/>
+    <w:pPr>
+      <w:suppressLineNumbers/>
+    </w:pPr>
+  </w:style>
+  <w:style w:type="paragraph" w:customStyle="1" w:styleId="Contents1">
+    <w:name w:val="Contents 1"/>
+    <w:basedOn w:val="Index"/>
+    <w:pPr>
+      <w:tabs>
+        <w:tab w:val="right" w:leader="dot" w:pos="9752"/>
+      </w:tabs>
+      <w:ind w:firstLine="0"/>
+    </w:pPr>
+  </w:style>
+  <w:style w:type="paragraph" w:customStyle="1" w:styleId="ContentsHeading">
+    <w:name w:val="Contents Heading"/>
+    <w:basedOn w:val="Heading"/>
+    <w:pPr>
+      <w:suppressLineNumbers/>
+      <w:spacing w:before="0" w:after="0"/>
+      <w:ind w:firstLine="0"/>
+    </w:pPr>
+    <w:rPr>
+      <w:b/>
+      <w:bCs/>
+      <w:sz w:val="32"/>
+      <w:szCs w:val="32"/>
+    </w:rPr>
+  </w:style>
+  <w:style w:type="paragraph" w:customStyle="1" w:styleId="Text">
+    <w:name w:val="Text"/>
+    <w:basedOn w:val="Caption"/>
+  </w:style>
+  <w:style w:type="paragraph" w:customStyle="1" w:styleId="BDNUM-SKYRIUS">
+    <w:name w:val="BD_NUM-SKYRIUS"/>
+    <w:next w:val="BDTEKSTAS"/>
+    <w:pPr>
+      <w:spacing w:before="227" w:after="227"/>
+      <w:outlineLvl w:val="0"/>
+    </w:pPr>
+    <w:rPr>
+      <w:b/>
+      <w:caps/>
+    </w:rPr>
+  </w:style>
+  <w:style w:type="paragraph" w:customStyle="1" w:styleId="Contents2">
+    <w:name w:val="Contents 2"/>
+    <w:basedOn w:val="Index"/>
+    <w:pPr>
+      <w:tabs>
+        <w:tab w:val="right" w:leader="dot" w:pos="9752"/>
+      </w:tabs>
+      <w:ind w:left="283" w:firstLine="0"/>
+    </w:pPr>
+  </w:style>
+  <w:style w:type="paragraph" w:customStyle="1" w:styleId="BDTEKSTAS">
+    <w:name w:val="BD_TEKSTAS"/>
+    <w:basedOn w:val="Standard"/>
+    <w:link w:val="BDTEKSTASChar"/>
+    <w:pPr>
+      <w:spacing w:after="283" w:line="360" w:lineRule="auto"/>
+      <w:jc w:val="both"/>
+    </w:pPr>
+    <w:rPr>
+      <w:sz w:val="21"/>
+    </w:rPr>
+  </w:style>
+  <w:style w:type="paragraph" w:customStyle="1" w:styleId="BDSKYRIUS">
+    <w:name w:val="BD_SKYRIUS"/>
+    <w:next w:val="BDTEKSTAS"/>
+    <w:pPr>
+      <w:spacing w:before="227" w:after="227"/>
+      <w:jc w:val="center"/>
+    </w:pPr>
+    <w:rPr>
+      <w:b/>
+      <w:caps/>
+      <w:sz w:val="21"/>
+    </w:rPr>
+  </w:style>
+  <w:style w:type="paragraph" w:customStyle="1" w:styleId="BDPOSKYRIS">
+    <w:name w:val="BD_POSKYRIS"/>
+    <w:next w:val="BDTEKSTAS"/>
+    <w:pPr>
+      <w:spacing w:before="113" w:after="113"/>
+      <w:outlineLvl w:val="1"/>
+    </w:pPr>
+    <w:rPr>
+      <w:b/>
+      <w:sz w:val="21"/>
+    </w:rPr>
+  </w:style>
+  <w:style w:type="paragraph" w:customStyle="1" w:styleId="BDLENTELE">
+    <w:name w:val="BD_LENTELE"/>
+    <w:basedOn w:val="TableContents"/>
+    <w:pPr>
+      <w:keepNext/>
+    </w:pPr>
+    <w:rPr>
+      <w:sz w:val="22"/>
+      <w:szCs w:val="22"/>
+    </w:rPr>
+  </w:style>
+  <w:style w:type="paragraph" w:customStyle="1" w:styleId="UserIndex1">
+    <w:name w:val="User Index 1"/>
+    <w:basedOn w:val="Index"/>
+    <w:pPr>
+      <w:tabs>
+        <w:tab w:val="right" w:leader="dot" w:pos="9752"/>
+      </w:tabs>
+      <w:ind w:firstLine="0"/>
+    </w:pPr>
+  </w:style>
+  <w:style w:type="paragraph" w:customStyle="1" w:styleId="Tableindexheading">
+    <w:name w:val="Table index heading"/>
+    <w:basedOn w:val="Heading"/>
+    <w:pPr>
+      <w:suppressLineNumbers/>
+      <w:spacing w:before="0" w:after="0"/>
+      <w:ind w:firstLine="0"/>
+    </w:pPr>
+    <w:rPr>
+      <w:b/>
+      <w:bCs/>
+      <w:sz w:val="32"/>
+      <w:szCs w:val="32"/>
+    </w:rPr>
+  </w:style>
+  <w:style w:type="paragraph" w:customStyle="1" w:styleId="Framecontents">
+    <w:name w:val="Frame contents"/>
+    <w:basedOn w:val="Textbody"/>
+  </w:style>
+  <w:style w:type="paragraph" w:customStyle="1" w:styleId="Table">
+    <w:name w:val="Table"/>
+    <w:basedOn w:val="Caption"/>
+  </w:style>
+  <w:style w:type="paragraph" w:customStyle="1" w:styleId="Tableindex1">
+    <w:name w:val="Table index 1"/>
+    <w:basedOn w:val="Index"/>
+    <w:pPr>
+      <w:tabs>
+        <w:tab w:val="right" w:leader="dot" w:pos="9752"/>
+      </w:tabs>
+      <w:ind w:firstLine="0"/>
+    </w:pPr>
+  </w:style>
+  <w:style w:type="paragraph" w:customStyle="1" w:styleId="IllustrationIndexHeading">
+    <w:name w:val="Illustration Index Heading"/>
+    <w:basedOn w:val="Heading"/>
+    <w:pPr>
+      <w:suppressLineNumbers/>
+      <w:spacing w:before="0" w:after="0"/>
+      <w:ind w:firstLine="0"/>
+    </w:pPr>
+    <w:rPr>
+      <w:b/>
+      <w:bCs/>
+      <w:sz w:val="32"/>
+      <w:szCs w:val="32"/>
+    </w:rPr>
+  </w:style>
+  <w:style w:type="paragraph" w:customStyle="1" w:styleId="Illustration">
+    <w:name w:val="Illustration"/>
+    <w:basedOn w:val="Caption"/>
+  </w:style>
+  <w:style w:type="paragraph" w:customStyle="1" w:styleId="pav">
+    <w:name w:val="pav"/>
+    <w:basedOn w:val="Caption"/>
+  </w:style>
+  <w:style w:type="paragraph" w:customStyle="1" w:styleId="lentel">
+    <w:name w:val="lentelė"/>
+    <w:basedOn w:val="Caption"/>
+    <w:rPr>
+      <w:i w:val="0"/>
+      <w:sz w:val="22"/>
+    </w:rPr>
+  </w:style>
+  <w:style w:type="paragraph" w:customStyle="1" w:styleId="TableHeading">
+    <w:name w:val="Table Heading"/>
+    <w:basedOn w:val="TableContents"/>
+    <w:pPr>
+      <w:jc w:val="center"/>
+    </w:pPr>
+    <w:rPr>
+      <w:b/>
+      <w:bCs/>
+    </w:rPr>
+  </w:style>
+  <w:style w:type="paragraph" w:customStyle="1" w:styleId="pav0">
+    <w:name w:val="pav."/>
+    <w:basedOn w:val="Caption"/>
+    <w:pPr>
+      <w:jc w:val="center"/>
+    </w:pPr>
+    <w:rPr>
+      <w:i w:val="0"/>
+      <w:sz w:val="22"/>
+    </w:rPr>
+  </w:style>
+  <w:style w:type="paragraph" w:customStyle="1" w:styleId="IllustrationIndex1">
+    <w:name w:val="Illustration Index 1"/>
+    <w:basedOn w:val="Index"/>
+    <w:pPr>
+      <w:tabs>
+        <w:tab w:val="right" w:leader="dot" w:pos="9752"/>
+      </w:tabs>
+      <w:ind w:firstLine="0"/>
+    </w:pPr>
+  </w:style>
+  <w:style w:type="paragraph" w:customStyle="1" w:styleId="BDISVADOS">
+    <w:name w:val="BD_ISVADOS"/>
+    <w:pPr>
+      <w:spacing w:after="283"/>
+    </w:pPr>
+  </w:style>
+  <w:style w:type="paragraph" w:customStyle="1" w:styleId="BDLITERATURA">
+    <w:name w:val="BD_LITERATURA"/>
+    <w:pPr>
+      <w:ind w:left="45"/>
+    </w:pPr>
+    <w:rPr>
+      <w:sz w:val="22"/>
+    </w:rPr>
+  </w:style>
+  <w:style w:type="paragraph" w:customStyle="1" w:styleId="BDPOSKYRISNOINDEX">
+    <w:name w:val="BD_POSKYRIS_NOINDEX"/>
+    <w:basedOn w:val="BDPOSKYRIS"/>
+  </w:style>
+  <w:style w:type="character" w:customStyle="1" w:styleId="NumberingSymbols">
+    <w:name w:val="Numbering Symbols"/>
+  </w:style>
+  <w:style w:type="character" w:customStyle="1" w:styleId="Internetlink">
+    <w:name w:val="Internet link"/>
+    <w:rPr>
+      <w:color w:val="000080"/>
+      <w:u w:val="single"/>
+    </w:rPr>
+  </w:style>
+  <w:style w:type="character" w:customStyle="1" w:styleId="IndexLink">
+    <w:name w:val="Index Link"/>
+  </w:style>
+  <w:style w:type="numbering" w:customStyle="1" w:styleId="Numbering1">
+    <w:name w:val="Numbering 1"/>
+    <w:basedOn w:val="NoList"/>
+    <w:pPr>
+      <w:numPr>
+        <w:numId w:val="1"/>
+      </w:numPr>
+    </w:pPr>
+  </w:style>
+  <w:style w:type="paragraph" w:styleId="BalloonText">
+    <w:name w:val="Balloon Text"/>
+    <w:basedOn w:val="Normal"/>
+    <w:link w:val="BalloonTextChar"/>
+    <w:uiPriority w:val="99"/>
+    <w:semiHidden/>
+    <w:unhideWhenUsed/>
+    <w:rsid w:val="00C21863"/>
+    <w:rPr>
+      <w:rFonts w:ascii="Tahoma" w:hAnsi="Tahoma" w:cs="Mangal"/>
+      <w:sz w:val="16"/>
+      <w:szCs w:val="14"/>
+    </w:rPr>
+  </w:style>
+  <w:style w:type="character" w:customStyle="1" w:styleId="BalloonTextChar">
+    <w:name w:val="Balloon Text Char"/>
+    <w:basedOn w:val="DefaultParagraphFont"/>
+    <w:link w:val="BalloonText"/>
+    <w:uiPriority w:val="99"/>
+    <w:semiHidden/>
+    <w:rsid w:val="00C21863"/>
+    <w:rPr>
+      <w:rFonts w:ascii="Tahoma" w:hAnsi="Tahoma" w:cs="Mangal"/>
+      <w:sz w:val="16"/>
+      <w:szCs w:val="14"/>
+    </w:rPr>
+  </w:style>
+  <w:style w:type="paragraph" w:styleId="TOC1">
+    <w:name w:val="toc 1"/>
+    <w:basedOn w:val="Normal"/>
+    <w:next w:val="Normal"/>
+    <w:autoRedefine/>
+    <w:uiPriority w:val="39"/>
+    <w:unhideWhenUsed/>
+    <w:rsid w:val="00A6102C"/>
+    <w:pPr>
+      <w:tabs>
+        <w:tab w:val="right" w:leader="dot" w:pos="9628"/>
+      </w:tabs>
+      <w:spacing w:after="100"/>
+      <w:jc w:val="center"/>
+    </w:pPr>
+    <w:rPr>
+      <w:rFonts w:cs="Mangal"/>
+      <w:szCs w:val="21"/>
+    </w:rPr>
+  </w:style>
+  <w:style w:type="paragraph" w:styleId="TOC2">
+    <w:name w:val="toc 2"/>
+    <w:basedOn w:val="Normal"/>
+    <w:next w:val="Normal"/>
+    <w:autoRedefine/>
+    <w:uiPriority w:val="39"/>
+    <w:unhideWhenUsed/>
+    <w:rsid w:val="00926234"/>
+    <w:pPr>
+      <w:spacing w:after="100"/>
+      <w:ind w:left="240"/>
+    </w:pPr>
+    <w:rPr>
+      <w:rFonts w:cs="Mangal"/>
+      <w:szCs w:val="21"/>
+    </w:rPr>
+  </w:style>
+  <w:style w:type="character" w:styleId="Hyperlink">
+    <w:name w:val="Hyperlink"/>
+    <w:basedOn w:val="DefaultParagraphFont"/>
+    <w:uiPriority w:val="99"/>
+    <w:unhideWhenUsed/>
+    <w:rsid w:val="00926234"/>
+    <w:rPr>
+      <w:color w:val="0000FF" w:themeColor="hyperlink"/>
+      <w:u w:val="single"/>
+    </w:rPr>
+  </w:style>
+  <w:style w:type="paragraph" w:styleId="ListParagraph">
+    <w:name w:val="List Paragraph"/>
+    <w:basedOn w:val="Normal"/>
+    <w:uiPriority w:val="34"/>
+    <w:qFormat/>
+    <w:rsid w:val="00AF5DB0"/>
+    <w:pPr>
+      <w:widowControl/>
+      <w:suppressAutoHyphens w:val="0"/>
+      <w:autoSpaceDN/>
+      <w:spacing w:after="240"/>
+      <w:ind w:left="720"/>
+      <w:contextualSpacing/>
+      <w:textAlignment w:val="auto"/>
+    </w:pPr>
+    <w:rPr>
+      <w:rFonts w:asciiTheme="minorHAnsi" w:eastAsiaTheme="minorEastAsia" w:hAnsiTheme="minorHAnsi" w:cstheme="minorBidi"/>
+      <w:kern w:val="0"/>
+      <w:lang w:val="en-US" w:eastAsia="en-US" w:bidi="ar-SA"/>
+    </w:rPr>
+  </w:style>
+  <w:style w:type="character" w:customStyle="1" w:styleId="Heading4Char">
+    <w:name w:val="Heading 4 Char"/>
+    <w:basedOn w:val="DefaultParagraphFont"/>
+    <w:link w:val="Heading4"/>
+    <w:uiPriority w:val="9"/>
+    <w:rsid w:val="00B466B4"/>
+    <w:rPr>
+      <w:rFonts w:asciiTheme="majorHAnsi" w:eastAsiaTheme="majorEastAsia" w:hAnsiTheme="majorHAnsi" w:cs="Mangal"/>
+      <w:b/>
+      <w:bCs/>
+      <w:i/>
+      <w:iCs/>
+      <w:color w:val="4F81BD" w:themeColor="accent1"/>
+      <w:szCs w:val="21"/>
+    </w:rPr>
+  </w:style>
+  <w:style w:type="paragraph" w:customStyle="1" w:styleId="Paveiksl">
+    <w:name w:val="Paveiksl"/>
+    <w:basedOn w:val="BDTEKSTAS"/>
+    <w:link w:val="PaveikslChar"/>
+    <w:qFormat/>
+    <w:rsid w:val="00A527E6"/>
+    <w:pPr>
+      <w:ind w:firstLine="0"/>
+      <w:jc w:val="center"/>
+    </w:pPr>
+    <w:rPr>
+      <w:noProof/>
+      <w:lang w:eastAsia="lt-LT" w:bidi="ar-SA"/>
+    </w:rPr>
+  </w:style>
+  <w:style w:type="character" w:customStyle="1" w:styleId="StandardChar">
+    <w:name w:val="Standard Char"/>
+    <w:basedOn w:val="DefaultParagraphFont"/>
+    <w:link w:val="Standard"/>
+    <w:rsid w:val="00A527E6"/>
+  </w:style>
+  <w:style w:type="character" w:customStyle="1" w:styleId="BDTEKSTASChar">
+    <w:name w:val="BD_TEKSTAS Char"/>
+    <w:basedOn w:val="StandardChar"/>
+    <w:link w:val="BDTEKSTAS"/>
+    <w:rsid w:val="00A527E6"/>
+    <w:rPr>
+      <w:sz w:val="21"/>
+    </w:rPr>
+  </w:style>
+  <w:style w:type="character" w:customStyle="1" w:styleId="PaveikslChar">
+    <w:name w:val="Paveiksl Char"/>
+    <w:basedOn w:val="BDTEKSTASChar"/>
+    <w:link w:val="Paveiksl"/>
+    <w:rsid w:val="00A527E6"/>
+    <w:rPr>
+      <w:noProof/>
+      <w:sz w:val="21"/>
+      <w:lang w:eastAsia="lt-LT" w:bidi="ar-SA"/>
     </w:rPr>
   </w:style>
 </w:styles>
@@ -7958,7 +8176,7 @@
 </file>
 
 <file path=customXml/itemProps1.xml><?xml version="1.0" encoding="utf-8"?>
-<ds:datastoreItem xmlns:ds="http://schemas.openxmlformats.org/officeDocument/2006/customXml" ds:itemID="{03610E3F-9FBA-47EC-9890-56D9E4B7BB5F}">
+<ds:datastoreItem xmlns:ds="http://schemas.openxmlformats.org/officeDocument/2006/customXml" ds:itemID="{9AFB9C92-B231-4B69-85D6-2D46D3FDE9D2}">
   <ds:schemaRefs>
     <ds:schemaRef ds:uri="http://schemas.openxmlformats.org/officeDocument/2006/bibliography"/>
   </ds:schemaRefs>

</xml_diff>

<commit_message>
Added user manual to report file
</commit_message>
<xml_diff>
--- a/Atsiskaitymai/PTP_imgcrv.docx
+++ b/Atsiskaitymai/PTP_imgcrv.docx
@@ -1,6 +1,6 @@
 
 <file path=word/document.xml><?xml version="1.0" encoding="utf-8"?>
-<w:document xmlns:wpc="http://schemas.microsoft.com/office/word/2010/wordprocessingCanvas" xmlns:mc="http://schemas.openxmlformats.org/markup-compatibility/2006" xmlns:o="urn:schemas-microsoft-com:office:office" xmlns:r="http://schemas.openxmlformats.org/officeDocument/2006/relationships" xmlns:m="http://schemas.openxmlformats.org/officeDocument/2006/math" xmlns:v="urn:schemas-microsoft-com:vml" xmlns:wp14="http://schemas.microsoft.com/office/word/2010/wordprocessingDrawing" xmlns:wp="http://schemas.openxmlformats.org/drawingml/2006/wordprocessingDrawing" xmlns:w10="urn:schemas-microsoft-com:office:word" xmlns:w="http://schemas.openxmlformats.org/wordprocessingml/2006/main" xmlns:w14="http://schemas.microsoft.com/office/word/2010/wordml" xmlns:wpg="http://schemas.microsoft.com/office/word/2010/wordprocessingGroup" xmlns:wpi="http://schemas.microsoft.com/office/word/2010/wordprocessingInk" xmlns:wne="http://schemas.microsoft.com/office/word/2006/wordml" xmlns:wps="http://schemas.microsoft.com/office/word/2010/wordprocessingShape" mc:Ignorable="w14 wp14">
+<w:document xmlns:wpc="http://schemas.microsoft.com/office/word/2010/wordprocessingCanvas" xmlns:mc="http://schemas.openxmlformats.org/markup-compatibility/2006" xmlns:o="urn:schemas-microsoft-com:office:office" xmlns:r="http://schemas.openxmlformats.org/officeDocument/2006/relationships" xmlns:m="http://schemas.openxmlformats.org/officeDocument/2006/math" xmlns:v="urn:schemas-microsoft-com:vml" xmlns:wp14="http://schemas.microsoft.com/office/word/2010/wordprocessingDrawing" xmlns:wp="http://schemas.openxmlformats.org/drawingml/2006/wordprocessingDrawing" xmlns:w10="urn:schemas-microsoft-com:office:word" xmlns:w="http://schemas.openxmlformats.org/wordprocessingml/2006/main" xmlns:w14="http://schemas.microsoft.com/office/word/2010/wordml" xmlns:w15="http://schemas.microsoft.com/office/word/2012/wordml" xmlns:wpg="http://schemas.microsoft.com/office/word/2010/wordprocessingGroup" xmlns:wpi="http://schemas.microsoft.com/office/word/2010/wordprocessingInk" xmlns:wne="http://schemas.microsoft.com/office/word/2006/wordml" xmlns:wps="http://schemas.microsoft.com/office/word/2010/wordprocessingShape" mc:Ignorable="w14 w15 wp14">
   <w:body>
     <w:p>
       <w:pPr>
@@ -26,7 +26,7 @@
       <w:r>
         <w:rPr>
           <w:noProof/>
-          <w:lang w:eastAsia="lt-LT" w:bidi="ar-SA"/>
+          <w:lang w:val="en-US" w:eastAsia="en-US" w:bidi="ar-SA"/>
         </w:rPr>
         <w:drawing>
           <wp:inline distT="0" distB="0" distL="0" distR="0" wp14:anchorId="0A969A01" wp14:editId="4E9EC1DF">
@@ -46,7 +46,7 @@
                     </pic:cNvPicPr>
                   </pic:nvPicPr>
                   <pic:blipFill>
-                    <a:blip r:embed="rId9">
+                    <a:blip r:embed="rId8">
                       <a:extLst>
                         <a:ext uri="{28A0092B-C50C-407E-A947-70E740481C1C}">
                           <a14:useLocalDpi xmlns:a14="http://schemas.microsoft.com/office/drawing/2010/main" val="0"/>
@@ -815,23 +815,7 @@
           <w:szCs w:val="21"/>
           <w:lang w:val="lt-LT"/>
         </w:rPr>
-        <w:t>Programos reakcijos laikas turi būti priimtinas vartotojui. Jeigu reikalingas ilgesnis laikas atsakui pateikti (sudėtingi skaičiavimai), apie tai turi būti pranešama vartotojui ir pagal galimybę prognozuojamas ats</w:t>
-      </w:r>
-      <w:r>
-        <w:rPr>
-          <w:sz w:val="21"/>
-          <w:szCs w:val="21"/>
-          <w:lang w:val="lt-LT"/>
-        </w:rPr>
-        <w:t>a</w:t>
-      </w:r>
-      <w:r>
-        <w:rPr>
-          <w:sz w:val="21"/>
-          <w:szCs w:val="21"/>
-          <w:lang w:val="lt-LT"/>
-        </w:rPr>
-        <w:t>kymo pateikimo laikas.</w:t>
+        <w:t>Programos reakcijos laikas turi būti priimtinas vartotojui. Jeigu reikalingas ilgesnis laikas atsakui pateikti (sudėtingi skaičiavimai), apie tai turi būti pranešama vartotojui ir pagal galimybę prognozuojamas atsakymo pateikimo laikas.</w:t>
       </w:r>
     </w:p>
     <w:p>
@@ -1476,21 +1460,7 @@
             <w:rStyle w:val="Hyperlink"/>
             <w:noProof/>
           </w:rPr>
-          <w:t>2.4. Paketų diagra</w:t>
-        </w:r>
-        <w:r>
-          <w:rPr>
-            <w:rStyle w:val="Hyperlink"/>
-            <w:noProof/>
-          </w:rPr>
-          <w:t>m</w:t>
-        </w:r>
-        <w:r>
-          <w:rPr>
-            <w:rStyle w:val="Hyperlink"/>
-            <w:noProof/>
-          </w:rPr>
-          <w:t>a</w:t>
+          <w:t>2.4. Paketų diagrama</w:t>
         </w:r>
         <w:r>
           <w:rPr>
@@ -3223,7 +3193,7 @@
       <w:r>
         <w:rPr>
           <w:noProof/>
-          <w:lang w:eastAsia="lt-LT" w:bidi="ar-SA"/>
+          <w:lang w:val="en-US" w:eastAsia="en-US" w:bidi="ar-SA"/>
         </w:rPr>
         <mc:AlternateContent>
           <mc:Choice Requires="wps">
@@ -3268,7 +3238,7 @@
                             <w:r>
                               <w:rPr>
                                 <w:noProof/>
-                                <w:lang w:eastAsia="lt-LT" w:bidi="ar-SA"/>
+                                <w:lang w:val="en-US" w:eastAsia="en-US" w:bidi="ar-SA"/>
                               </w:rPr>
                               <w:drawing>
                                 <wp:inline distT="0" distB="0" distL="0" distR="0" wp14:anchorId="7544E5E1" wp14:editId="6F33DB00">
@@ -3284,7 +3254,7 @@
                                           <pic:cNvPicPr/>
                                         </pic:nvPicPr>
                                         <pic:blipFill>
-                                          <a:blip r:embed="rId10">
+                                          <a:blip r:embed="rId9">
                                             <a:lum/>
                                             <a:alphaModFix/>
                                           </a:blip>
@@ -3332,7 +3302,7 @@
           </mc:Choice>
           <mc:Fallback>
             <w:pict>
-              <v:shapetype id="_x0000_t202" coordsize="21600,21600" o:spt="202" path="m,l,21600r21600,l21600,xe">
+              <v:shapetype w14:anchorId="3B8079FA" id="_x0000_t202" coordsize="21600,21600" o:spt="202" path="m,l,21600r21600,l21600,xe">
                 <v:stroke joinstyle="miter"/>
                 <v:path gradientshapeok="t" o:connecttype="rect"/>
               </v:shapetype>
@@ -3347,7 +3317,7 @@
                       <w:r>
                         <w:rPr>
                           <w:noProof/>
-                          <w:lang w:eastAsia="lt-LT" w:bidi="ar-SA"/>
+                          <w:lang w:val="en-US" w:eastAsia="en-US" w:bidi="ar-SA"/>
                         </w:rPr>
                         <w:drawing>
                           <wp:inline distT="0" distB="0" distL="0" distR="0" wp14:anchorId="7544E5E1" wp14:editId="6F33DB00">
@@ -3363,7 +3333,7 @@
                                     <pic:cNvPicPr/>
                                   </pic:nvPicPr>
                                   <pic:blipFill>
-                                    <a:blip r:embed="rId10">
+                                    <a:blip r:embed="rId9">
                                       <a:lum/>
                                       <a:alphaModFix/>
                                     </a:blip>
@@ -3419,7 +3389,7 @@
           <w:i/>
           <w:iCs/>
         </w:rPr>
-        <w:t xml:space="preserve">Paveiksluose šrifto dydis parenkamas toks, kad tekstas būtų lengvai įskaitomas. Paveikslų pavadinimai rašomi po paveikslais 11 pt šriftu, viengubuoju intervalu, centruojant. Paveikslo pavadinimas prasideda numeriu arabiškais skaitmenimis ir santrumpa „pav.“ Paveikslo numeris ir santrumpa „pav.“ rašomi pusjuodžiu šriftu (pvz.: 1 pav.). Po paveikslo pavadinimo taškas nededamas. Prieš paveikslo pavadinimą ir po juo paliekamas 6 pt tarpas. </w:t>
+        <w:t xml:space="preserve">Paveiksluose šrifto dydis parenkamas toks, kad tekstas būtų lengvai įskaitomas. Paveikslų pavadinimai rašomi po paveikslais 11 pt šriftu, viengubuoju intervalu, centruojant. Paveikslo pavadinimas prasideda numeriu arabiškais skaitmenimis ir santrumpa „pav.“ Paveikslo numeris ir santrumpa „pav.“ rašomi pusjuodžiu šriftu (pvz.: 1 pav.). Po paveikslo pavadinimo taškas nededamas. Prieš paveikslo pavadinimą ir po juo paliekamas 6 pt </w:t>
       </w:r>
       <w:r>
         <w:rPr>
@@ -3427,7 +3397,7 @@
           <w:iCs/>
         </w:rPr>
         <w:lastRenderedPageBreak/>
-        <w:t>Paveikslų ašių pavadinimuose matavimo vienetai rašomi lenktiniuose skliaustuose.</w:t>
+        <w:t>tarpas. Paveikslų ašių pavadinimuose matavimo vienetai rašomi lenktiniuose skliaustuose.</w:t>
       </w:r>
       <w:r>
         <w:t>}</w:t>
@@ -3910,21 +3880,7 @@
           <w:sz w:val="20"/>
           <w:szCs w:val="20"/>
         </w:rPr>
-        <w:t>Programos reakcijos laikas turi būti  priimtinas vartotojui. Jeigu reikalingas ilgesnis laikas atsakui pateikti (sud</w:t>
-      </w:r>
-      <w:r>
-        <w:rPr>
-          <w:sz w:val="20"/>
-          <w:szCs w:val="20"/>
-        </w:rPr>
-        <w:t>ė</w:t>
-      </w:r>
-      <w:r>
-        <w:rPr>
-          <w:sz w:val="20"/>
-          <w:szCs w:val="20"/>
-        </w:rPr>
-        <w:t>tingi skaičiavimai), apie tai turi būti pranešama vartotojui ir pagal galimybę prognozuojamas atsakymo pateikimo laikas.</w:t>
+        <w:t>Programos reakcijos laikas turi būti  priimtinas vartotojui. Jeigu reikalingas ilgesnis laikas atsakui pateikti (sudėtingi skaičiavimai), apie tai turi būti pranešama vartotojui ir pagal galimybę prognozuojamas atsakymo pateikimo laikas.</w:t>
       </w:r>
     </w:p>
     <w:p>
@@ -3951,7 +3907,7 @@
           <w:i/>
           <w:iCs/>
           <w:noProof/>
-          <w:lang w:eastAsia="lt-LT" w:bidi="ar-SA"/>
+          <w:lang w:val="en-US" w:eastAsia="en-US" w:bidi="ar-SA"/>
         </w:rPr>
         <w:drawing>
           <wp:inline distT="0" distB="0" distL="0" distR="0" wp14:anchorId="4E1683D5" wp14:editId="50CC5626">
@@ -3971,7 +3927,7 @@
                     </pic:cNvPicPr>
                   </pic:nvPicPr>
                   <pic:blipFill>
-                    <a:blip r:embed="rId11">
+                    <a:blip r:embed="rId10">
                       <a:extLst>
                         <a:ext uri="{28A0092B-C50C-407E-A947-70E740481C1C}">
                           <a14:useLocalDpi xmlns:a14="http://schemas.microsoft.com/office/drawing/2010/main" val="0"/>
@@ -4048,7 +4004,7 @@
       <w:r>
         <w:rPr>
           <w:noProof/>
-          <w:lang w:eastAsia="lt-LT" w:bidi="ar-SA"/>
+          <w:lang w:val="en-US" w:eastAsia="en-US" w:bidi="ar-SA"/>
         </w:rPr>
         <w:drawing>
           <wp:inline distT="0" distB="0" distL="0" distR="0">
@@ -4068,7 +4024,7 @@
                     </pic:cNvPicPr>
                   </pic:nvPicPr>
                   <pic:blipFill>
-                    <a:blip r:embed="rId12">
+                    <a:blip r:embed="rId11">
                       <a:extLst>
                         <a:ext uri="{28A0092B-C50C-407E-A947-70E740481C1C}">
                           <a14:useLocalDpi xmlns:a14="http://schemas.microsoft.com/office/drawing/2010/main" val="0"/>
@@ -4124,7 +4080,7 @@
       <w:r>
         <w:rPr>
           <w:noProof/>
-          <w:lang w:eastAsia="lt-LT" w:bidi="ar-SA"/>
+          <w:lang w:val="en-US" w:eastAsia="en-US" w:bidi="ar-SA"/>
         </w:rPr>
         <w:drawing>
           <wp:inline distT="0" distB="0" distL="0" distR="0" wp14:anchorId="4A11CC7E" wp14:editId="27DECBB3">
@@ -4144,7 +4100,7 @@
                     </pic:cNvPicPr>
                   </pic:nvPicPr>
                   <pic:blipFill>
-                    <a:blip r:embed="rId13">
+                    <a:blip r:embed="rId12">
                       <a:extLst>
                         <a:ext uri="{28A0092B-C50C-407E-A947-70E740481C1C}">
                           <a14:useLocalDpi xmlns:a14="http://schemas.microsoft.com/office/drawing/2010/main" val="0"/>
@@ -4204,7 +4160,7 @@
       <w:r>
         <w:rPr>
           <w:noProof/>
-          <w:lang w:eastAsia="lt-LT" w:bidi="ar-SA"/>
+          <w:lang w:val="en-US" w:eastAsia="en-US" w:bidi="ar-SA"/>
         </w:rPr>
         <w:drawing>
           <wp:inline distT="0" distB="0" distL="0" distR="0" wp14:anchorId="29396846" wp14:editId="1A61FB88">
@@ -4224,7 +4180,7 @@
                     </pic:cNvPicPr>
                   </pic:nvPicPr>
                   <pic:blipFill>
-                    <a:blip r:embed="rId14">
+                    <a:blip r:embed="rId13">
                       <a:extLst>
                         <a:ext uri="{28A0092B-C50C-407E-A947-70E740481C1C}">
                           <a14:useLocalDpi xmlns:a14="http://schemas.microsoft.com/office/drawing/2010/main" val="0"/>
@@ -4284,6 +4240,9 @@
         <w:pStyle w:val="Paveiksl"/>
       </w:pPr>
       <w:r>
+        <w:rPr>
+          <w:lang w:val="en-US" w:eastAsia="en-US"/>
+        </w:rPr>
         <w:drawing>
           <wp:inline distT="0" distB="0" distL="0" distR="0">
             <wp:extent cx="6181200" cy="3304800"/>
@@ -4302,7 +4261,7 @@
                     </pic:cNvPicPr>
                   </pic:nvPicPr>
                   <pic:blipFill>
-                    <a:blip r:embed="rId15">
+                    <a:blip r:embed="rId14">
                       <a:extLst>
                         <a:ext uri="{28A0092B-C50C-407E-A947-70E740481C1C}">
                           <a14:useLocalDpi xmlns:a14="http://schemas.microsoft.com/office/drawing/2010/main" val="0"/>
@@ -4377,6 +4336,9 @@
         <w:pStyle w:val="Paveiksl"/>
       </w:pPr>
       <w:r>
+        <w:rPr>
+          <w:lang w:val="en-US" w:eastAsia="en-US"/>
+        </w:rPr>
         <w:drawing>
           <wp:inline distT="0" distB="0" distL="0" distR="0" wp14:anchorId="1AF152F6" wp14:editId="370873DF">
             <wp:extent cx="6181725" cy="3305175"/>
@@ -4395,7 +4357,7 @@
                     </pic:cNvPicPr>
                   </pic:nvPicPr>
                   <pic:blipFill>
-                    <a:blip r:embed="rId16">
+                    <a:blip r:embed="rId15">
                       <a:extLst>
                         <a:ext uri="{28A0092B-C50C-407E-A947-70E740481C1C}">
                           <a14:useLocalDpi xmlns:a14="http://schemas.microsoft.com/office/drawing/2010/main" val="0"/>
@@ -4474,7 +4436,7 @@
       <w:r>
         <w:rPr>
           <w:noProof/>
-          <w:lang w:eastAsia="lt-LT" w:bidi="ar-SA"/>
+          <w:lang w:val="en-US" w:eastAsia="en-US" w:bidi="ar-SA"/>
         </w:rPr>
         <w:lastRenderedPageBreak/>
         <w:drawing>
@@ -4495,7 +4457,7 @@
                     </pic:cNvPicPr>
                   </pic:nvPicPr>
                   <pic:blipFill>
-                    <a:blip r:embed="rId17">
+                    <a:blip r:embed="rId16">
                       <a:extLst>
                         <a:ext uri="{28A0092B-C50C-407E-A947-70E740481C1C}">
                           <a14:useLocalDpi xmlns:a14="http://schemas.microsoft.com/office/drawing/2010/main" val="0"/>
@@ -4575,7 +4537,7 @@
       <w:r>
         <w:rPr>
           <w:noProof/>
-          <w:lang w:eastAsia="lt-LT" w:bidi="ar-SA"/>
+          <w:lang w:val="en-US" w:eastAsia="en-US" w:bidi="ar-SA"/>
         </w:rPr>
         <w:drawing>
           <wp:inline distT="0" distB="0" distL="0" distR="0" wp14:anchorId="601A5268" wp14:editId="6CD8527E">
@@ -4595,7 +4557,7 @@
                     </pic:cNvPicPr>
                   </pic:nvPicPr>
                   <pic:blipFill>
-                    <a:blip r:embed="rId18">
+                    <a:blip r:embed="rId17">
                       <a:extLst>
                         <a:ext uri="{28A0092B-C50C-407E-A947-70E740481C1C}">
                           <a14:useLocalDpi xmlns:a14="http://schemas.microsoft.com/office/drawing/2010/main" val="0"/>
@@ -4701,21 +4663,23 @@
       <w:r>
         <w:t>3.1. Vartotojo sąsajos realizacija</w:t>
       </w:r>
+      <w:bookmarkStart w:id="28" w:name="_Toc388296222"/>
       <w:bookmarkEnd w:id="27"/>
     </w:p>
     <w:p>
       <w:pPr>
-        <w:pStyle w:val="BDPOSKYRIS"/>
-      </w:pPr>
-      <w:bookmarkStart w:id="28" w:name="_Toc388296222"/>
-      <w:r>
-        <w:rPr>
-          <w:b w:val="0"/>
-          <w:noProof/>
-          <w:lang w:eastAsia="lt-LT" w:bidi="ar-SA"/>
+        <w:pStyle w:val="BDTEKSTAS"/>
+        <w:ind w:firstLine="0"/>
+        <w:rPr>
+          <w:b/>
+        </w:rPr>
+      </w:pPr>
+      <w:r>
+        <w:rPr>
+          <w:lang w:val="en-US"/>
         </w:rPr>
         <w:drawing>
-          <wp:inline distT="0" distB="0" distL="0" distR="0" wp14:anchorId="1BD30A57" wp14:editId="0A405951">
+          <wp:inline distT="0" distB="0" distL="0" distR="0" wp14:anchorId="02224F10" wp14:editId="793FC9E3">
             <wp:extent cx="6181725" cy="3867150"/>
             <wp:effectExtent l="133350" t="114300" r="142875" b="171450"/>
             <wp:docPr id="7" name="Picture 7" descr="C:\Users\Andrius\Desktop\Screens\Screen_0001_pagrindinis.png.png"/>
@@ -4727,6 +4691,100 @@
                 <pic:pic xmlns:pic="http://schemas.openxmlformats.org/drawingml/2006/picture">
                   <pic:nvPicPr>
                     <pic:cNvPr id="0" name="Picture 3" descr="C:\Users\Andrius\Desktop\Screens\Screen_0001_pagrindinis.png.png"/>
+                    <pic:cNvPicPr>
+                      <a:picLocks noChangeAspect="1" noChangeArrowheads="1"/>
+                    </pic:cNvPicPr>
+                  </pic:nvPicPr>
+                  <pic:blipFill>
+                    <a:blip r:embed="rId18">
+                      <a:extLst>
+                        <a:ext uri="{28A0092B-C50C-407E-A947-70E740481C1C}">
+                          <a14:useLocalDpi xmlns:a14="http://schemas.microsoft.com/office/drawing/2010/main" val="0"/>
+                        </a:ext>
+                      </a:extLst>
+                    </a:blip>
+                    <a:srcRect/>
+                    <a:stretch>
+                      <a:fillRect/>
+                    </a:stretch>
+                  </pic:blipFill>
+                  <pic:spPr bwMode="auto">
+                    <a:xfrm>
+                      <a:off x="0" y="0"/>
+                      <a:ext cx="6181725" cy="3867150"/>
+                    </a:xfrm>
+                    <a:prstGeom prst="rect">
+                      <a:avLst/>
+                    </a:prstGeom>
+                    <a:solidFill>
+                      <a:srgbClr val="FFFFFF">
+                        <a:shade val="85000"/>
+                      </a:srgbClr>
+                    </a:solidFill>
+                    <a:ln w="88900" cap="sq">
+                      <a:solidFill>
+                        <a:srgbClr val="FFFFFF"/>
+                      </a:solidFill>
+                      <a:miter lim="800000"/>
+                    </a:ln>
+                    <a:effectLst>
+                      <a:outerShdw blurRad="55000" dist="18000" dir="5400000" algn="tl" rotWithShape="0">
+                        <a:srgbClr val="000000">
+                          <a:alpha val="40000"/>
+                        </a:srgbClr>
+                      </a:outerShdw>
+                    </a:effectLst>
+                    <a:scene3d>
+                      <a:camera prst="orthographicFront"/>
+                      <a:lightRig rig="twoPt" dir="t">
+                        <a:rot lat="0" lon="0" rev="7200000"/>
+                      </a:lightRig>
+                    </a:scene3d>
+                    <a:sp3d>
+                      <a:bevelT w="25400" h="19050"/>
+                      <a:contourClr>
+                        <a:srgbClr val="FFFFFF"/>
+                      </a:contourClr>
+                    </a:sp3d>
+                  </pic:spPr>
+                </pic:pic>
+              </a:graphicData>
+            </a:graphic>
+          </wp:inline>
+        </w:drawing>
+      </w:r>
+    </w:p>
+    <w:p>
+      <w:pPr>
+        <w:pStyle w:val="BDTEKSTAS"/>
+      </w:pPr>
+      <w:r>
+        <w:t>Puslapis „Įkelti paveikslėlį“ kurį mato vartotojas atėjęs į tinklapį. Šiame puslapyje jis gali įkelti paveikslėlį kurį kitame lange galės redaguoti.</w:t>
+      </w:r>
+    </w:p>
+    <w:p>
+      <w:pPr>
+        <w:pStyle w:val="BDTEKSTAS"/>
+        <w:ind w:firstLine="0"/>
+      </w:pPr>
+      <w:r>
+        <w:rPr>
+          <w:lang w:val="en-US"/>
+        </w:rPr>
+        <w:lastRenderedPageBreak/>
+        <w:drawing>
+          <wp:inline distT="0" distB="0" distL="0" distR="0" wp14:anchorId="1F3108B3" wp14:editId="37276F8E">
+            <wp:extent cx="6181725" cy="3867150"/>
+            <wp:effectExtent l="133350" t="114300" r="142875" b="171450"/>
+            <wp:docPr id="12" name="Picture 12" descr="C:\Users\Andrius\Desktop\Screens\Screen_0002_Paveikslėlio-raižymas.png.png"/>
+            <wp:cNvGraphicFramePr>
+              <a:graphicFrameLocks xmlns:a="http://schemas.openxmlformats.org/drawingml/2006/main" noChangeAspect="1"/>
+            </wp:cNvGraphicFramePr>
+            <a:graphic xmlns:a="http://schemas.openxmlformats.org/drawingml/2006/main">
+              <a:graphicData uri="http://schemas.openxmlformats.org/drawingml/2006/picture">
+                <pic:pic xmlns:pic="http://schemas.openxmlformats.org/drawingml/2006/picture">
+                  <pic:nvPicPr>
+                    <pic:cNvPr id="0" name="Picture 8" descr="C:\Users\Andrius\Desktop\Screens\Screen_0002_Paveikslėlio-raižymas.png.png"/>
                     <pic:cNvPicPr>
                       <a:picLocks noChangeAspect="1" noChangeArrowheads="1"/>
                     </pic:cNvPicPr>
@@ -4795,27 +4853,24 @@
         <w:pStyle w:val="BDTEKSTAS"/>
       </w:pPr>
       <w:r>
-        <w:t>Puslapis „Įkelti paveikslėlį“</w:t>
-      </w:r>
-      <w:r>
-        <w:t xml:space="preserve"> kurį mato vartotojas atėjęs į tinklapį. Šiame puslapyje jis gali įkelti paveikslėlį kurį kitame lange galės redaguoti.</w:t>
+        <w:t>Puslapis „Raižyti paveikslėlį“ kurį mato vartotojas po to kai įkelia paveikslėlį. Jame vartotojas gali pasirinkti paveikslėlio naują aukštį ir plotį, juos pasirinkęs pakeisti paveikslėlio dydį. Pakeistą paveikslėlį vartotojas šiame puslapyje gali atstatyti į originalų, atsisiųsti ir ištrinti.</w:t>
       </w:r>
     </w:p>
     <w:p>
       <w:pPr>
         <w:pStyle w:val="BDTEKSTAS"/>
-      </w:pPr>
-      <w:r>
-        <w:rPr>
-          <w:noProof/>
-          <w:lang w:eastAsia="lt-LT" w:bidi="ar-SA"/>
+        <w:ind w:firstLine="0"/>
+      </w:pPr>
+      <w:r>
+        <w:rPr>
+          <w:lang w:val="en-US"/>
         </w:rPr>
         <w:lastRenderedPageBreak/>
         <w:drawing>
-          <wp:inline distT="0" distB="0" distL="0" distR="0">
+          <wp:inline distT="0" distB="0" distL="0" distR="0" wp14:anchorId="7EEF5AB9" wp14:editId="3F7857A1">
             <wp:extent cx="6181725" cy="3867150"/>
             <wp:effectExtent l="133350" t="114300" r="142875" b="171450"/>
-            <wp:docPr id="12" name="Picture 12" descr="C:\Users\Andrius\Desktop\Screens\Screen_0002_Paveikslėlio-raižymas.png.png"/>
+            <wp:docPr id="13" name="Picture 13" descr="C:\Users\Andrius\Desktop\Screens\Screen_0000_Mano-paveikslėliai.png.png"/>
             <wp:cNvGraphicFramePr>
               <a:graphicFrameLocks xmlns:a="http://schemas.openxmlformats.org/drawingml/2006/main" noChangeAspect="1"/>
             </wp:cNvGraphicFramePr>
@@ -4823,7 +4878,7 @@
               <a:graphicData uri="http://schemas.openxmlformats.org/drawingml/2006/picture">
                 <pic:pic xmlns:pic="http://schemas.openxmlformats.org/drawingml/2006/picture">
                   <pic:nvPicPr>
-                    <pic:cNvPr id="0" name="Picture 8" descr="C:\Users\Andrius\Desktop\Screens\Screen_0002_Paveikslėlio-raižymas.png.png"/>
+                    <pic:cNvPr id="0" name="Picture 9" descr="C:\Users\Andrius\Desktop\Screens\Screen_0000_Mano-paveikslėliai.png.png"/>
                     <pic:cNvPicPr>
                       <a:picLocks noChangeAspect="1" noChangeArrowheads="1"/>
                     </pic:cNvPicPr>
@@ -4892,144 +4947,8 @@
         <w:pStyle w:val="BDTEKSTAS"/>
       </w:pPr>
       <w:r>
-        <w:t>Puslapis „Raižyti paveikslėlį“</w:t>
-      </w:r>
-      <w:r>
-        <w:t xml:space="preserve"> kurį mato vartotojas po to kai įkelia paveikslėlį. Jame vartotojas gali pasirinkti paveikslėlio naują</w:t>
-      </w:r>
-      <w:r>
-        <w:t xml:space="preserve"> aukštį ir plotį, juos pasirinkę</w:t>
-      </w:r>
-      <w:r>
-        <w:t>s pakeis</w:t>
-      </w:r>
-      <w:r>
-        <w:t>t</w:t>
-      </w:r>
-      <w:r>
-        <w:t>i paveikslėlio dyd</w:t>
-      </w:r>
-      <w:r>
-        <w:t xml:space="preserve">į. Pakeistą paveikslėlį </w:t>
-      </w:r>
-      <w:r>
-        <w:t>vartotojas šiame puslapyje gali</w:t>
-      </w:r>
-      <w:r>
-        <w:t xml:space="preserve"> atstatyti į originalų, atsisiųsti </w:t>
-      </w:r>
-      <w:r>
-        <w:t>ir</w:t>
-      </w:r>
-      <w:r>
-        <w:t xml:space="preserve"> ištrinti.</w:t>
-      </w:r>
-    </w:p>
-    <w:p>
-      <w:pPr>
-        <w:pStyle w:val="BDTEKSTAS"/>
-        <w:jc w:val="center"/>
-      </w:pPr>
-      <w:r>
-        <w:rPr>
-          <w:noProof/>
-          <w:lang w:eastAsia="lt-LT" w:bidi="ar-SA"/>
-        </w:rPr>
-        <w:lastRenderedPageBreak/>
-        <w:drawing>
-          <wp:inline distT="0" distB="0" distL="0" distR="0">
-            <wp:extent cx="6181725" cy="3867150"/>
-            <wp:effectExtent l="133350" t="114300" r="142875" b="171450"/>
-            <wp:docPr id="13" name="Picture 13" descr="C:\Users\Andrius\Desktop\Screens\Screen_0000_Mano-paveikslėliai.png.png"/>
-            <wp:cNvGraphicFramePr>
-              <a:graphicFrameLocks xmlns:a="http://schemas.openxmlformats.org/drawingml/2006/main" noChangeAspect="1"/>
-            </wp:cNvGraphicFramePr>
-            <a:graphic xmlns:a="http://schemas.openxmlformats.org/drawingml/2006/main">
-              <a:graphicData uri="http://schemas.openxmlformats.org/drawingml/2006/picture">
-                <pic:pic xmlns:pic="http://schemas.openxmlformats.org/drawingml/2006/picture">
-                  <pic:nvPicPr>
-                    <pic:cNvPr id="0" name="Picture 9" descr="C:\Users\Andrius\Desktop\Screens\Screen_0000_Mano-paveikslėliai.png.png"/>
-                    <pic:cNvPicPr>
-                      <a:picLocks noChangeAspect="1" noChangeArrowheads="1"/>
-                    </pic:cNvPicPr>
-                  </pic:nvPicPr>
-                  <pic:blipFill>
-                    <a:blip r:embed="rId21">
-                      <a:extLst>
-                        <a:ext uri="{28A0092B-C50C-407E-A947-70E740481C1C}">
-                          <a14:useLocalDpi xmlns:a14="http://schemas.microsoft.com/office/drawing/2010/main" val="0"/>
-                        </a:ext>
-                      </a:extLst>
-                    </a:blip>
-                    <a:srcRect/>
-                    <a:stretch>
-                      <a:fillRect/>
-                    </a:stretch>
-                  </pic:blipFill>
-                  <pic:spPr bwMode="auto">
-                    <a:xfrm>
-                      <a:off x="0" y="0"/>
-                      <a:ext cx="6181725" cy="3867150"/>
-                    </a:xfrm>
-                    <a:prstGeom prst="rect">
-                      <a:avLst/>
-                    </a:prstGeom>
-                    <a:solidFill>
-                      <a:srgbClr val="FFFFFF">
-                        <a:shade val="85000"/>
-                      </a:srgbClr>
-                    </a:solidFill>
-                    <a:ln w="88900" cap="sq">
-                      <a:solidFill>
-                        <a:srgbClr val="FFFFFF"/>
-                      </a:solidFill>
-                      <a:miter lim="800000"/>
-                    </a:ln>
-                    <a:effectLst>
-                      <a:outerShdw blurRad="55000" dist="18000" dir="5400000" algn="tl" rotWithShape="0">
-                        <a:srgbClr val="000000">
-                          <a:alpha val="40000"/>
-                        </a:srgbClr>
-                      </a:outerShdw>
-                    </a:effectLst>
-                    <a:scene3d>
-                      <a:camera prst="orthographicFront"/>
-                      <a:lightRig rig="twoPt" dir="t">
-                        <a:rot lat="0" lon="0" rev="7200000"/>
-                      </a:lightRig>
-                    </a:scene3d>
-                    <a:sp3d>
-                      <a:bevelT w="25400" h="19050"/>
-                      <a:contourClr>
-                        <a:srgbClr val="FFFFFF"/>
-                      </a:contourClr>
-                    </a:sp3d>
-                  </pic:spPr>
-                </pic:pic>
-              </a:graphicData>
-            </a:graphic>
-          </wp:inline>
-        </w:drawing>
-      </w:r>
-    </w:p>
-    <w:p>
-      <w:pPr>
-        <w:pStyle w:val="BDTEKSTAS"/>
-      </w:pPr>
-      <w:r>
-        <w:t>Puslapis „Mano paveikslėliai“ kuriame vartotojas gali pamatyti savo įkeltus paveikslėlius bei juos atsisiųsti</w:t>
-      </w:r>
-      <w:r>
-        <w:t>, redaguoti ir</w:t>
-      </w:r>
-      <w:r>
-        <w:t xml:space="preserve"> ištrinti.</w:t>
-      </w:r>
-    </w:p>
-    <w:p>
-      <w:pPr>
-        <w:pStyle w:val="BDTEKSTAS"/>
-      </w:pPr>
+        <w:t>Puslapis „Mano paveikslėliai“ kuriame vartotojas gali pamatyti savo įkeltus paveikslėlius bei juos atsisiųsti, redaguoti ir ištrinti.</w:t>
+      </w:r>
     </w:p>
     <w:p>
       <w:pPr>
@@ -5147,38 +5066,122 @@
       <w:r>
         <w:t>. Esantis zip failas išskleidžiamas</w:t>
       </w:r>
-      <w:bookmarkStart w:id="32" w:name="_GoBack"/>
+    </w:p>
+    <w:p>
+      <w:pPr>
+        <w:pStyle w:val="BDPOSKYRIS"/>
+      </w:pPr>
+      <w:bookmarkStart w:id="32" w:name="_Toc388296226"/>
+      <w:r>
+        <w:t>4</w:t>
+      </w:r>
+      <w:r>
+        <w:t>.2. Sistemos vartotojo vadovas</w:t>
+      </w:r>
       <w:bookmarkEnd w:id="32"/>
     </w:p>
     <w:p>
       <w:pPr>
-        <w:pStyle w:val="BDPOSKYRIS"/>
-      </w:pPr>
-      <w:bookmarkStart w:id="33" w:name="_Toc388296226"/>
-      <w:r>
-        <w:t>4</w:t>
-      </w:r>
-      <w:r>
-        <w:t>.2. Sistemos vartotojo vadovas</w:t>
-      </w:r>
-      <w:bookmarkEnd w:id="33"/>
-    </w:p>
-    <w:p>
-      <w:pPr>
         <w:pStyle w:val="BDTEKSTAS"/>
       </w:pPr>
-      <w:r>
-        <w:t>{</w:t>
-      </w:r>
-      <w:r>
-        <w:rPr>
-          <w:i/>
-          <w:iCs/>
-        </w:rPr>
-        <w:t>Aprašomas sistemos funkcionalumas</w:t>
-      </w:r>
-      <w:r>
-        <w:t>}</w:t>
+      <w:bookmarkStart w:id="33" w:name="_Toc388296227"/>
+      <w:r>
+        <w:rPr>
+          <w:b/>
+        </w:rPr>
+        <w:t>4.2.1 Paveikslėlio įkėlimas</w:t>
+      </w:r>
+    </w:p>
+    <w:p>
+      <w:pPr>
+        <w:pStyle w:val="BDTEKSTAS"/>
+      </w:pPr>
+      <w:r>
+        <w:t>Paveikslėlį galima įkelti pagrindiniame imgcrv puslapyje. Tereikia į jį nueiti ir paspausti mygtuką „Pasirinkti failą“(„Choose file“), atsidariusioje lentelėje nurodyti paveikslėlį kurį norite įkelti ir paspausti mygtuką „Atidaryti“(„Open“). Failo pasirinkimo lentelei užsidarius paspauskite mygtuką „Įkelti paveikslėlį“. Tai atlikus jūsų pasirinktas paveikslėlis bus įkeltas ir galėsite jį redaguoti. Jei įkeldami paveikslėlį būsite prisijungę puslapyje „Mano paveikslėliai“ jį galėsite matyti tik jūs. Jei įkeldami paveikslėlį nebūsite prisijungę puslapyje „Mano paveikslėliai“ jį galės matyti visi.</w:t>
+      </w:r>
+    </w:p>
+    <w:p>
+      <w:pPr>
+        <w:pStyle w:val="BDTEKSTAS"/>
+      </w:pPr>
+      <w:r>
+        <w:rPr>
+          <w:b/>
+        </w:rPr>
+        <w:t>4.2.2 Paveikslėlio redagavimas</w:t>
+      </w:r>
+    </w:p>
+    <w:p>
+      <w:pPr>
+        <w:pStyle w:val="BDTEKSTAS"/>
+      </w:pPr>
+      <w:r>
+        <w:t xml:space="preserve">Po paveikslėlio įkėlimo (žiūrėti 4.2.1 skyrių) atsidarys „Raižyti paveikslėlį“ puslapis. Šiame puslapyje įveskite pageidaujamą paveikslėlio aukštį ir plotį ir paspauskite mygtuką „Keisti dydį“. Po kelių sekundžių pamatysite pakeistą paveikslėlį. Jeigu pakeitimais esate patenkinti paveikslėli galite atsisiųsti spustelėję mygtuką „Atsisiųsti“. Jei pakeistas paveikslėlis jūsų netenkina galite atstatyti jį į pradinį paspaudę mygtuką „Atstatyti į orig.“ ir pradėti paveikslėlio redagavimą iš naujo pasirinkdami kitokius išmatavimus arba paveikslėlį galite ištrinti spustelėję mygtuką „Ištrinti“. </w:t>
+      </w:r>
+    </w:p>
+    <w:p>
+      <w:pPr>
+        <w:pStyle w:val="BDTEKSTAS"/>
+      </w:pPr>
+      <w:r>
+        <w:rPr>
+          <w:b/>
+        </w:rPr>
+        <w:t>4.2.3 Įkeltų paveikslėlių peržiūra</w:t>
+      </w:r>
+      <w:bookmarkStart w:id="34" w:name="_GoBack"/>
+      <w:bookmarkEnd w:id="34"/>
+    </w:p>
+    <w:p>
+      <w:pPr>
+        <w:pStyle w:val="BDTEKSTAS"/>
+      </w:pPr>
+      <w:r>
+        <w:t>Norėdami pamatyti paveikslėlius kurios įkėlėte būdami prisijungę turite prisijungti ir paspausti ant „Mano paveikslėliai“. Šiame puslapyje esančius paveikslėlius galite atsiųsti spustelėję mygtuką  „Atsisiųsti“, ištrinti spustelėję mygtuką „Ištrinti“ arba redaguoti (žiūrėti 4.2.2 skyrių) spustelėję mygtuką „Redaguoti“.</w:t>
+      </w:r>
+    </w:p>
+    <w:p>
+      <w:pPr>
+        <w:pStyle w:val="BDTEKSTAS"/>
+      </w:pPr>
+      <w:r>
+        <w:rPr>
+          <w:b/>
+        </w:rPr>
+        <w:t>4.2.4 Registracija puslapyje</w:t>
+      </w:r>
+    </w:p>
+    <w:p>
+      <w:pPr>
+        <w:pStyle w:val="BDTEKSTAS"/>
+        <w:rPr>
+          <w:b/>
+        </w:rPr>
+      </w:pPr>
+      <w:r>
+        <w:t>Norėdami, kad jūsų įkeliamų paveikslėlių nematytu kiti puslapyje „Mano paveikslėliai“ turite užsiregistruoti. Tai padaryti galite spustelėję „Registruotis“ suvedę pageidaujamą vartotojo vardą, slaptažodį ir savo elektroninį paštą ir paspaudę mygtuką „Registruotis“.</w:t>
+      </w:r>
+    </w:p>
+    <w:p>
+      <w:pPr>
+        <w:pStyle w:val="BDTEKSTAS"/>
+        <w:rPr>
+          <w:b/>
+        </w:rPr>
+      </w:pPr>
+      <w:r>
+        <w:rPr>
+          <w:b/>
+        </w:rPr>
+        <w:t>4.2.5 Prisijungimas prie imgcrv</w:t>
+      </w:r>
+    </w:p>
+    <w:p>
+      <w:pPr>
+        <w:pStyle w:val="BDTEKSTAS"/>
+      </w:pPr>
+      <w:r>
+        <w:t>Užsiregistravę (žiūrėti 4.2.4 skyrių) imgcrv puslapyje prisijungti galite bet kuriuo metu paspaudę, tinklapio viršuje esantį, „Prisijungti“ ir suvedę savo vartotojo vardą ir slaptažodį ir paspaudę mygtuką prisijungti.</w:t>
       </w:r>
     </w:p>
     <w:p>
@@ -5186,12 +5189,11 @@
         <w:pStyle w:val="BDNUM-SKYRIUS"/>
         <w:pageBreakBefore/>
       </w:pPr>
-      <w:bookmarkStart w:id="34" w:name="_Toc388296227"/>
       <w:r>
         <w:lastRenderedPageBreak/>
         <w:t>5. Išvados ir rezultatų apibendrinimas</w:t>
       </w:r>
-      <w:bookmarkEnd w:id="34"/>
+      <w:bookmarkEnd w:id="33"/>
     </w:p>
     <w:p>
       <w:pPr>
@@ -5444,7 +5446,7 @@
       </w:pPr>
     </w:p>
     <w:sectPr>
-      <w:footerReference w:type="first" r:id="rId22"/>
+      <w:footerReference w:type="first" r:id="rId21"/>
       <w:pgSz w:w="11906" w:h="16838"/>
       <w:pgMar w:top="1020" w:right="1020" w:bottom="1020" w:left="1134" w:header="720" w:footer="720" w:gutter="0"/>
       <w:cols w:space="720"/>
@@ -5455,7 +5457,7 @@
 </file>
 
 <file path=word/endnotes.xml><?xml version="1.0" encoding="utf-8"?>
-<w:endnotes xmlns:wpc="http://schemas.microsoft.com/office/word/2010/wordprocessingCanvas" xmlns:mc="http://schemas.openxmlformats.org/markup-compatibility/2006" xmlns:o="urn:schemas-microsoft-com:office:office" xmlns:r="http://schemas.openxmlformats.org/officeDocument/2006/relationships" xmlns:m="http://schemas.openxmlformats.org/officeDocument/2006/math" xmlns:v="urn:schemas-microsoft-com:vml" xmlns:wp14="http://schemas.microsoft.com/office/word/2010/wordprocessingDrawing" xmlns:wp="http://schemas.openxmlformats.org/drawingml/2006/wordprocessingDrawing" xmlns:w10="urn:schemas-microsoft-com:office:word" xmlns:w="http://schemas.openxmlformats.org/wordprocessingml/2006/main" xmlns:w14="http://schemas.microsoft.com/office/word/2010/wordml" xmlns:wpg="http://schemas.microsoft.com/office/word/2010/wordprocessingGroup" xmlns:wpi="http://schemas.microsoft.com/office/word/2010/wordprocessingInk" xmlns:wne="http://schemas.microsoft.com/office/word/2006/wordml" xmlns:wps="http://schemas.microsoft.com/office/word/2010/wordprocessingShape" mc:Ignorable="w14 wp14">
+<w:endnotes xmlns:wpc="http://schemas.microsoft.com/office/word/2010/wordprocessingCanvas" xmlns:mc="http://schemas.openxmlformats.org/markup-compatibility/2006" xmlns:o="urn:schemas-microsoft-com:office:office" xmlns:r="http://schemas.openxmlformats.org/officeDocument/2006/relationships" xmlns:m="http://schemas.openxmlformats.org/officeDocument/2006/math" xmlns:v="urn:schemas-microsoft-com:vml" xmlns:wp14="http://schemas.microsoft.com/office/word/2010/wordprocessingDrawing" xmlns:wp="http://schemas.openxmlformats.org/drawingml/2006/wordprocessingDrawing" xmlns:w10="urn:schemas-microsoft-com:office:word" xmlns:w="http://schemas.openxmlformats.org/wordprocessingml/2006/main" xmlns:w14="http://schemas.microsoft.com/office/word/2010/wordml" xmlns:w15="http://schemas.microsoft.com/office/word/2012/wordml" xmlns:wpg="http://schemas.microsoft.com/office/word/2010/wordprocessingGroup" xmlns:wpi="http://schemas.microsoft.com/office/word/2010/wordprocessingInk" xmlns:wne="http://schemas.microsoft.com/office/word/2006/wordml" xmlns:wps="http://schemas.microsoft.com/office/word/2010/wordprocessingShape" mc:Ignorable="w14 w15 wp14">
   <w:endnote w:type="separator" w:id="-1">
     <w:p>
       <w:r>
@@ -5474,7 +5476,7 @@
 </file>
 
 <file path=word/footer1.xml><?xml version="1.0" encoding="utf-8"?>
-<w:ftr xmlns:wpc="http://schemas.microsoft.com/office/word/2010/wordprocessingCanvas" xmlns:mc="http://schemas.openxmlformats.org/markup-compatibility/2006" xmlns:o="urn:schemas-microsoft-com:office:office" xmlns:r="http://schemas.openxmlformats.org/officeDocument/2006/relationships" xmlns:m="http://schemas.openxmlformats.org/officeDocument/2006/math" xmlns:v="urn:schemas-microsoft-com:vml" xmlns:wp14="http://schemas.microsoft.com/office/word/2010/wordprocessingDrawing" xmlns:wp="http://schemas.openxmlformats.org/drawingml/2006/wordprocessingDrawing" xmlns:w10="urn:schemas-microsoft-com:office:word" xmlns:w="http://schemas.openxmlformats.org/wordprocessingml/2006/main" xmlns:w14="http://schemas.microsoft.com/office/word/2010/wordml" xmlns:wpg="http://schemas.microsoft.com/office/word/2010/wordprocessingGroup" xmlns:wpi="http://schemas.microsoft.com/office/word/2010/wordprocessingInk" xmlns:wne="http://schemas.microsoft.com/office/word/2006/wordml" xmlns:wps="http://schemas.microsoft.com/office/word/2010/wordprocessingShape" mc:Ignorable="w14 wp14">
+<w:ftr xmlns:wpc="http://schemas.microsoft.com/office/word/2010/wordprocessingCanvas" xmlns:mc="http://schemas.openxmlformats.org/markup-compatibility/2006" xmlns:o="urn:schemas-microsoft-com:office:office" xmlns:r="http://schemas.openxmlformats.org/officeDocument/2006/relationships" xmlns:m="http://schemas.openxmlformats.org/officeDocument/2006/math" xmlns:v="urn:schemas-microsoft-com:vml" xmlns:wp14="http://schemas.microsoft.com/office/word/2010/wordprocessingDrawing" xmlns:wp="http://schemas.openxmlformats.org/drawingml/2006/wordprocessingDrawing" xmlns:w10="urn:schemas-microsoft-com:office:word" xmlns:w="http://schemas.openxmlformats.org/wordprocessingml/2006/main" xmlns:w14="http://schemas.microsoft.com/office/word/2010/wordml" xmlns:w15="http://schemas.microsoft.com/office/word/2012/wordml" xmlns:wpg="http://schemas.microsoft.com/office/word/2010/wordprocessingGroup" xmlns:wpi="http://schemas.microsoft.com/office/word/2010/wordprocessingInk" xmlns:wne="http://schemas.microsoft.com/office/word/2006/wordml" xmlns:wps="http://schemas.microsoft.com/office/word/2010/wordprocessingShape" mc:Ignorable="w14 w15 wp14">
   <w:p>
     <w:pPr>
       <w:pStyle w:val="Footer"/>
@@ -5503,7 +5505,7 @@
 </file>
 
 <file path=word/footnotes.xml><?xml version="1.0" encoding="utf-8"?>
-<w:footnotes xmlns:wpc="http://schemas.microsoft.com/office/word/2010/wordprocessingCanvas" xmlns:mc="http://schemas.openxmlformats.org/markup-compatibility/2006" xmlns:o="urn:schemas-microsoft-com:office:office" xmlns:r="http://schemas.openxmlformats.org/officeDocument/2006/relationships" xmlns:m="http://schemas.openxmlformats.org/officeDocument/2006/math" xmlns:v="urn:schemas-microsoft-com:vml" xmlns:wp14="http://schemas.microsoft.com/office/word/2010/wordprocessingDrawing" xmlns:wp="http://schemas.openxmlformats.org/drawingml/2006/wordprocessingDrawing" xmlns:w10="urn:schemas-microsoft-com:office:word" xmlns:w="http://schemas.openxmlformats.org/wordprocessingml/2006/main" xmlns:w14="http://schemas.microsoft.com/office/word/2010/wordml" xmlns:wpg="http://schemas.microsoft.com/office/word/2010/wordprocessingGroup" xmlns:wpi="http://schemas.microsoft.com/office/word/2010/wordprocessingInk" xmlns:wne="http://schemas.microsoft.com/office/word/2006/wordml" xmlns:wps="http://schemas.microsoft.com/office/word/2010/wordprocessingShape" mc:Ignorable="w14 wp14">
+<w:footnotes xmlns:wpc="http://schemas.microsoft.com/office/word/2010/wordprocessingCanvas" xmlns:mc="http://schemas.openxmlformats.org/markup-compatibility/2006" xmlns:o="urn:schemas-microsoft-com:office:office" xmlns:r="http://schemas.openxmlformats.org/officeDocument/2006/relationships" xmlns:m="http://schemas.openxmlformats.org/officeDocument/2006/math" xmlns:v="urn:schemas-microsoft-com:vml" xmlns:wp14="http://schemas.microsoft.com/office/word/2010/wordprocessingDrawing" xmlns:wp="http://schemas.openxmlformats.org/drawingml/2006/wordprocessingDrawing" xmlns:w10="urn:schemas-microsoft-com:office:word" xmlns:w="http://schemas.openxmlformats.org/wordprocessingml/2006/main" xmlns:w14="http://schemas.microsoft.com/office/word/2010/wordml" xmlns:w15="http://schemas.microsoft.com/office/word/2012/wordml" xmlns:wpg="http://schemas.microsoft.com/office/word/2010/wordprocessingGroup" xmlns:wpi="http://schemas.microsoft.com/office/word/2010/wordprocessingInk" xmlns:wne="http://schemas.microsoft.com/office/word/2006/wordml" xmlns:wps="http://schemas.microsoft.com/office/word/2010/wordprocessingShape" mc:Ignorable="w14 w15 wp14">
   <w:footnote w:type="separator" w:id="-1">
     <w:p>
       <w:r>
@@ -5525,7 +5527,7 @@
 </file>
 
 <file path=word/numbering.xml><?xml version="1.0" encoding="utf-8"?>
-<w:numbering xmlns:wpc="http://schemas.microsoft.com/office/word/2010/wordprocessingCanvas" xmlns:mc="http://schemas.openxmlformats.org/markup-compatibility/2006" xmlns:o="urn:schemas-microsoft-com:office:office" xmlns:r="http://schemas.openxmlformats.org/officeDocument/2006/relationships" xmlns:m="http://schemas.openxmlformats.org/officeDocument/2006/math" xmlns:v="urn:schemas-microsoft-com:vml" xmlns:wp14="http://schemas.microsoft.com/office/word/2010/wordprocessingDrawing" xmlns:wp="http://schemas.openxmlformats.org/drawingml/2006/wordprocessingDrawing" xmlns:w10="urn:schemas-microsoft-com:office:word" xmlns:w="http://schemas.openxmlformats.org/wordprocessingml/2006/main" xmlns:w14="http://schemas.microsoft.com/office/word/2010/wordml" xmlns:wpg="http://schemas.microsoft.com/office/word/2010/wordprocessingGroup" xmlns:wpi="http://schemas.microsoft.com/office/word/2010/wordprocessingInk" xmlns:wne="http://schemas.microsoft.com/office/word/2006/wordml" xmlns:wps="http://schemas.microsoft.com/office/word/2010/wordprocessingShape" mc:Ignorable="w14 wp14">
+<w:numbering xmlns:wpc="http://schemas.microsoft.com/office/word/2010/wordprocessingCanvas" xmlns:mc="http://schemas.openxmlformats.org/markup-compatibility/2006" xmlns:o="urn:schemas-microsoft-com:office:office" xmlns:r="http://schemas.openxmlformats.org/officeDocument/2006/relationships" xmlns:m="http://schemas.openxmlformats.org/officeDocument/2006/math" xmlns:v="urn:schemas-microsoft-com:vml" xmlns:wp14="http://schemas.microsoft.com/office/word/2010/wordprocessingDrawing" xmlns:wp="http://schemas.openxmlformats.org/drawingml/2006/wordprocessingDrawing" xmlns:w10="urn:schemas-microsoft-com:office:word" xmlns:w="http://schemas.openxmlformats.org/wordprocessingml/2006/main" xmlns:w14="http://schemas.microsoft.com/office/word/2010/wordml" xmlns:w15="http://schemas.microsoft.com/office/word/2012/wordml" xmlns:wpg="http://schemas.microsoft.com/office/word/2010/wordprocessingGroup" xmlns:wpi="http://schemas.microsoft.com/office/word/2010/wordprocessingInk" xmlns:wne="http://schemas.microsoft.com/office/word/2006/wordml" xmlns:wps="http://schemas.microsoft.com/office/word/2010/wordprocessingShape" mc:Ignorable="w14 w15 wp14">
   <w:abstractNum w:abstractNumId="0">
     <w:nsid w:val="00317C27"/>
     <w:multiLevelType w:val="multilevel"/>
@@ -6437,7 +6439,7 @@
 </file>
 
 <file path=word/styles.xml><?xml version="1.0" encoding="utf-8"?>
-<w:styles xmlns:mc="http://schemas.openxmlformats.org/markup-compatibility/2006" xmlns:r="http://schemas.openxmlformats.org/officeDocument/2006/relationships" xmlns:w="http://schemas.openxmlformats.org/wordprocessingml/2006/main" xmlns:w14="http://schemas.microsoft.com/office/word/2010/wordml" mc:Ignorable="w14">
+<w:styles xmlns:mc="http://schemas.openxmlformats.org/markup-compatibility/2006" xmlns:r="http://schemas.openxmlformats.org/officeDocument/2006/relationships" xmlns:w="http://schemas.openxmlformats.org/wordprocessingml/2006/main" xmlns:w14="http://schemas.microsoft.com/office/word/2010/wordml" xmlns:w15="http://schemas.microsoft.com/office/word/2012/wordml" mc:Ignorable="w14 w15">
   <w:docDefaults>
     <w:rPrDefault>
       <w:rPr>
@@ -6457,144 +6459,378 @@
       </w:pPr>
     </w:pPrDefault>
   </w:docDefaults>
-  <w:latentStyles w:defLockedState="0" w:defUIPriority="99" w:defSemiHidden="1" w:defUnhideWhenUsed="1" w:defQFormat="0" w:count="267">
-    <w:lsdException w:name="Normal" w:semiHidden="0" w:uiPriority="0" w:unhideWhenUsed="0" w:qFormat="1"/>
-    <w:lsdException w:name="heading 1" w:semiHidden="0" w:uiPriority="0" w:unhideWhenUsed="0" w:qFormat="1"/>
-    <w:lsdException w:name="heading 2" w:uiPriority="9" w:qFormat="1"/>
-    <w:lsdException w:name="heading 3" w:uiPriority="9" w:qFormat="1"/>
-    <w:lsdException w:name="heading 4" w:uiPriority="9" w:qFormat="1"/>
-    <w:lsdException w:name="heading 5" w:uiPriority="9" w:qFormat="1"/>
-    <w:lsdException w:name="heading 6" w:uiPriority="9" w:qFormat="1"/>
-    <w:lsdException w:name="heading 7" w:uiPriority="9" w:qFormat="1"/>
-    <w:lsdException w:name="heading 8" w:uiPriority="9" w:qFormat="1"/>
-    <w:lsdException w:name="heading 9" w:uiPriority="9" w:qFormat="1"/>
-    <w:lsdException w:name="toc 1" w:uiPriority="39"/>
-    <w:lsdException w:name="toc 2" w:uiPriority="39"/>
-    <w:lsdException w:name="toc 3" w:uiPriority="39"/>
-    <w:lsdException w:name="toc 4" w:uiPriority="39"/>
-    <w:lsdException w:name="toc 5" w:uiPriority="39"/>
-    <w:lsdException w:name="toc 6" w:uiPriority="39"/>
-    <w:lsdException w:name="toc 7" w:uiPriority="39"/>
-    <w:lsdException w:name="toc 8" w:uiPriority="39"/>
-    <w:lsdException w:name="toc 9" w:uiPriority="39"/>
-    <w:lsdException w:name="caption" w:uiPriority="35" w:qFormat="1"/>
-    <w:lsdException w:name="Title" w:semiHidden="0" w:uiPriority="10" w:unhideWhenUsed="0" w:qFormat="1"/>
-    <w:lsdException w:name="Default Paragraph Font" w:uiPriority="1"/>
-    <w:lsdException w:name="Subtitle" w:semiHidden="0" w:uiPriority="11" w:unhideWhenUsed="0" w:qFormat="1"/>
-    <w:lsdException w:name="Strong" w:semiHidden="0" w:uiPriority="22" w:unhideWhenUsed="0" w:qFormat="1"/>
-    <w:lsdException w:name="Emphasis" w:semiHidden="0" w:uiPriority="20" w:unhideWhenUsed="0" w:qFormat="1"/>
-    <w:lsdException w:name="Table Grid" w:semiHidden="0" w:uiPriority="59" w:unhideWhenUsed="0"/>
-    <w:lsdException w:name="Placeholder Text" w:unhideWhenUsed="0"/>
-    <w:lsdException w:name="No Spacing" w:semiHidden="0" w:uiPriority="1" w:unhideWhenUsed="0" w:qFormat="1"/>
-    <w:lsdException w:name="Light Shading" w:semiHidden="0" w:uiPriority="60" w:unhideWhenUsed="0"/>
-    <w:lsdException w:name="Light List" w:semiHidden="0" w:uiPriority="61" w:unhideWhenUsed="0"/>
-    <w:lsdException w:name="Light Grid" w:semiHidden="0" w:uiPriority="62" w:unhideWhenUsed="0"/>
-    <w:lsdException w:name="Medium Shading 1" w:semiHidden="0" w:uiPriority="63" w:unhideWhenUsed="0"/>
-    <w:lsdException w:name="Medium Shading 2" w:semiHidden="0" w:uiPriority="64" w:unhideWhenUsed="0"/>
-    <w:lsdException w:name="Medium List 1" w:semiHidden="0" w:uiPriority="65" w:unhideWhenUsed="0"/>
-    <w:lsdException w:name="Medium List 2" w:semiHidden="0" w:uiPriority="66" w:unhideWhenUsed="0"/>
-    <w:lsdException w:name="Medium Grid 1" w:semiHidden="0" w:uiPriority="67" w:unhideWhenUsed="0"/>
-    <w:lsdException w:name="Medium Grid 2" w:semiHidden="0" w:uiPriority="68" w:unhideWhenUsed="0"/>
-    <w:lsdException w:name="Medium Grid 3" w:semiHidden="0" w:uiPriority="69" w:unhideWhenUsed="0"/>
-    <w:lsdException w:name="Dark List" w:semiHidden="0" w:uiPriority="70" w:unhideWhenUsed="0"/>
-    <w:lsdException w:name="Colorful Shading" w:semiHidden="0" w:uiPriority="71" w:unhideWhenUsed="0"/>
-    <w:lsdException w:name="Colorful List" w:semiHidden="0" w:uiPriority="72" w:unhideWhenUsed="0"/>
-    <w:lsdException w:name="Colorful Grid" w:semiHidden="0" w:uiPriority="73" w:unhideWhenUsed="0"/>
-    <w:lsdException w:name="Light Shading Accent 1" w:semiHidden="0" w:uiPriority="60" w:unhideWhenUsed="0"/>
-    <w:lsdException w:name="Light List Accent 1" w:semiHidden="0" w:uiPriority="61" w:unhideWhenUsed="0"/>
-    <w:lsdException w:name="Light Grid Accent 1" w:semiHidden="0" w:uiPriority="62" w:unhideWhenUsed="0"/>
-    <w:lsdException w:name="Medium Shading 1 Accent 1" w:semiHidden="0" w:uiPriority="63" w:unhideWhenUsed="0"/>
-    <w:lsdException w:name="Medium Shading 2 Accent 1" w:semiHidden="0" w:uiPriority="64" w:unhideWhenUsed="0"/>
-    <w:lsdException w:name="Medium List 1 Accent 1" w:semiHidden="0" w:uiPriority="65" w:unhideWhenUsed="0"/>
-    <w:lsdException w:name="Revision" w:unhideWhenUsed="0"/>
-    <w:lsdException w:name="List Paragraph" w:semiHidden="0" w:uiPriority="34" w:unhideWhenUsed="0" w:qFormat="1"/>
-    <w:lsdException w:name="Quote" w:semiHidden="0" w:uiPriority="29" w:unhideWhenUsed="0" w:qFormat="1"/>
-    <w:lsdException w:name="Intense Quote" w:semiHidden="0" w:uiPriority="30" w:unhideWhenUsed="0" w:qFormat="1"/>
-    <w:lsdException w:name="Medium List 2 Accent 1" w:semiHidden="0" w:uiPriority="66" w:unhideWhenUsed="0"/>
-    <w:lsdException w:name="Medium Grid 1 Accent 1" w:semiHidden="0" w:uiPriority="67" w:unhideWhenUsed="0"/>
-    <w:lsdException w:name="Medium Grid 2 Accent 1" w:semiHidden="0" w:uiPriority="68" w:unhideWhenUsed="0"/>
-    <w:lsdException w:name="Medium Grid 3 Accent 1" w:semiHidden="0" w:uiPriority="69" w:unhideWhenUsed="0"/>
-    <w:lsdException w:name="Dark List Accent 1" w:semiHidden="0" w:uiPriority="70" w:unhideWhenUsed="0"/>
-    <w:lsdException w:name="Colorful Shading Accent 1" w:semiHidden="0" w:uiPriority="71" w:unhideWhenUsed="0"/>
-    <w:lsdException w:name="Colorful List Accent 1" w:semiHidden="0" w:uiPriority="72" w:unhideWhenUsed="0"/>
-    <w:lsdException w:name="Colorful Grid Accent 1" w:semiHidden="0" w:uiPriority="73" w:unhideWhenUsed="0"/>
-    <w:lsdException w:name="Light Shading Accent 2" w:semiHidden="0" w:uiPriority="60" w:unhideWhenUsed="0"/>
-    <w:lsdException w:name="Light List Accent 2" w:semiHidden="0" w:uiPriority="61" w:unhideWhenUsed="0"/>
-    <w:lsdException w:name="Light Grid Accent 2" w:semiHidden="0" w:uiPriority="62" w:unhideWhenUsed="0"/>
-    <w:lsdException w:name="Medium Shading 1 Accent 2" w:semiHidden="0" w:uiPriority="63" w:unhideWhenUsed="0"/>
-    <w:lsdException w:name="Medium Shading 2 Accent 2" w:semiHidden="0" w:uiPriority="64" w:unhideWhenUsed="0"/>
-    <w:lsdException w:name="Medium List 1 Accent 2" w:semiHidden="0" w:uiPriority="65" w:unhideWhenUsed="0"/>
-    <w:lsdException w:name="Medium List 2 Accent 2" w:semiHidden="0" w:uiPriority="66" w:unhideWhenUsed="0"/>
-    <w:lsdException w:name="Medium Grid 1 Accent 2" w:semiHidden="0" w:uiPriority="67" w:unhideWhenUsed="0"/>
-    <w:lsdException w:name="Medium Grid 2 Accent 2" w:semiHidden="0" w:uiPriority="68" w:unhideWhenUsed="0"/>
-    <w:lsdException w:name="Medium Grid 3 Accent 2" w:semiHidden="0" w:uiPriority="69" w:unhideWhenUsed="0"/>
-    <w:lsdException w:name="Dark List Accent 2" w:semiHidden="0" w:uiPriority="70" w:unhideWhenUsed="0"/>
-    <w:lsdException w:name="Colorful Shading Accent 2" w:semiHidden="0" w:uiPriority="71" w:unhideWhenUsed="0"/>
-    <w:lsdException w:name="Colorful List Accent 2" w:semiHidden="0" w:uiPriority="72" w:unhideWhenUsed="0"/>
-    <w:lsdException w:name="Colorful Grid Accent 2" w:semiHidden="0" w:uiPriority="73" w:unhideWhenUsed="0"/>
-    <w:lsdException w:name="Light Shading Accent 3" w:semiHidden="0" w:uiPriority="60" w:unhideWhenUsed="0"/>
-    <w:lsdException w:name="Light List Accent 3" w:semiHidden="0" w:uiPriority="61" w:unhideWhenUsed="0"/>
-    <w:lsdException w:name="Light Grid Accent 3" w:semiHidden="0" w:uiPriority="62" w:unhideWhenUsed="0"/>
-    <w:lsdException w:name="Medium Shading 1 Accent 3" w:semiHidden="0" w:uiPriority="63" w:unhideWhenUsed="0"/>
-    <w:lsdException w:name="Medium Shading 2 Accent 3" w:semiHidden="0" w:uiPriority="64" w:unhideWhenUsed="0"/>
-    <w:lsdException w:name="Medium List 1 Accent 3" w:semiHidden="0" w:uiPriority="65" w:unhideWhenUsed="0"/>
-    <w:lsdException w:name="Medium List 2 Accent 3" w:semiHidden="0" w:uiPriority="66" w:unhideWhenUsed="0"/>
-    <w:lsdException w:name="Medium Grid 1 Accent 3" w:semiHidden="0" w:uiPriority="67" w:unhideWhenUsed="0"/>
-    <w:lsdException w:name="Medium Grid 2 Accent 3" w:semiHidden="0" w:uiPriority="68" w:unhideWhenUsed="0"/>
-    <w:lsdException w:name="Medium Grid 3 Accent 3" w:semiHidden="0" w:uiPriority="69" w:unhideWhenUsed="0"/>
-    <w:lsdException w:name="Dark List Accent 3" w:semiHidden="0" w:uiPriority="70" w:unhideWhenUsed="0"/>
-    <w:lsdException w:name="Colorful Shading Accent 3" w:semiHidden="0" w:uiPriority="71" w:unhideWhenUsed="0"/>
-    <w:lsdException w:name="Colorful List Accent 3" w:semiHidden="0" w:uiPriority="72" w:unhideWhenUsed="0"/>
-    <w:lsdException w:name="Colorful Grid Accent 3" w:semiHidden="0" w:uiPriority="73" w:unhideWhenUsed="0"/>
-    <w:lsdException w:name="Light Shading Accent 4" w:semiHidden="0" w:uiPriority="60" w:unhideWhenUsed="0"/>
-    <w:lsdException w:name="Light List Accent 4" w:semiHidden="0" w:uiPriority="61" w:unhideWhenUsed="0"/>
-    <w:lsdException w:name="Light Grid Accent 4" w:semiHidden="0" w:uiPriority="62" w:unhideWhenUsed="0"/>
-    <w:lsdException w:name="Medium Shading 1 Accent 4" w:semiHidden="0" w:uiPriority="63" w:unhideWhenUsed="0"/>
-    <w:lsdException w:name="Medium Shading 2 Accent 4" w:semiHidden="0" w:uiPriority="64" w:unhideWhenUsed="0"/>
-    <w:lsdException w:name="Medium List 1 Accent 4" w:semiHidden="0" w:uiPriority="65" w:unhideWhenUsed="0"/>
-    <w:lsdException w:name="Medium List 2 Accent 4" w:semiHidden="0" w:uiPriority="66" w:unhideWhenUsed="0"/>
-    <w:lsdException w:name="Medium Grid 1 Accent 4" w:semiHidden="0" w:uiPriority="67" w:unhideWhenUsed="0"/>
-    <w:lsdException w:name="Medium Grid 2 Accent 4" w:semiHidden="0" w:uiPriority="68" w:unhideWhenUsed="0"/>
-    <w:lsdException w:name="Medium Grid 3 Accent 4" w:semiHidden="0" w:uiPriority="69" w:unhideWhenUsed="0"/>
-    <w:lsdException w:name="Dark List Accent 4" w:semiHidden="0" w:uiPriority="70" w:unhideWhenUsed="0"/>
-    <w:lsdException w:name="Colorful Shading Accent 4" w:semiHidden="0" w:uiPriority="71" w:unhideWhenUsed="0"/>
-    <w:lsdException w:name="Colorful List Accent 4" w:semiHidden="0" w:uiPriority="72" w:unhideWhenUsed="0"/>
-    <w:lsdException w:name="Colorful Grid Accent 4" w:semiHidden="0" w:uiPriority="73" w:unhideWhenUsed="0"/>
-    <w:lsdException w:name="Light Shading Accent 5" w:semiHidden="0" w:uiPriority="60" w:unhideWhenUsed="0"/>
-    <w:lsdException w:name="Light List Accent 5" w:semiHidden="0" w:uiPriority="61" w:unhideWhenUsed="0"/>
-    <w:lsdException w:name="Light Grid Accent 5" w:semiHidden="0" w:uiPriority="62" w:unhideWhenUsed="0"/>
-    <w:lsdException w:name="Medium Shading 1 Accent 5" w:semiHidden="0" w:uiPriority="63" w:unhideWhenUsed="0"/>
-    <w:lsdException w:name="Medium Shading 2 Accent 5" w:semiHidden="0" w:uiPriority="64" w:unhideWhenUsed="0"/>
-    <w:lsdException w:name="Medium List 1 Accent 5" w:semiHidden="0" w:uiPriority="65" w:unhideWhenUsed="0"/>
-    <w:lsdException w:name="Medium List 2 Accent 5" w:semiHidden="0" w:uiPriority="66" w:unhideWhenUsed="0"/>
-    <w:lsdException w:name="Medium Grid 1 Accent 5" w:semiHidden="0" w:uiPriority="67" w:unhideWhenUsed="0"/>
-    <w:lsdException w:name="Medium Grid 2 Accent 5" w:semiHidden="0" w:uiPriority="68" w:unhideWhenUsed="0"/>
-    <w:lsdException w:name="Medium Grid 3 Accent 5" w:semiHidden="0" w:uiPriority="69" w:unhideWhenUsed="0"/>
-    <w:lsdException w:name="Dark List Accent 5" w:semiHidden="0" w:uiPriority="70" w:unhideWhenUsed="0"/>
-    <w:lsdException w:name="Colorful Shading Accent 5" w:semiHidden="0" w:uiPriority="71" w:unhideWhenUsed="0"/>
-    <w:lsdException w:name="Colorful List Accent 5" w:semiHidden="0" w:uiPriority="72" w:unhideWhenUsed="0"/>
-    <w:lsdException w:name="Colorful Grid Accent 5" w:semiHidden="0" w:uiPriority="73" w:unhideWhenUsed="0"/>
-    <w:lsdException w:name="Light Shading Accent 6" w:semiHidden="0" w:uiPriority="60" w:unhideWhenUsed="0"/>
-    <w:lsdException w:name="Light List Accent 6" w:semiHidden="0" w:uiPriority="61" w:unhideWhenUsed="0"/>
-    <w:lsdException w:name="Light Grid Accent 6" w:semiHidden="0" w:uiPriority="62" w:unhideWhenUsed="0"/>
-    <w:lsdException w:name="Medium Shading 1 Accent 6" w:semiHidden="0" w:uiPriority="63" w:unhideWhenUsed="0"/>
-    <w:lsdException w:name="Medium Shading 2 Accent 6" w:semiHidden="0" w:uiPriority="64" w:unhideWhenUsed="0"/>
-    <w:lsdException w:name="Medium List 1 Accent 6" w:semiHidden="0" w:uiPriority="65" w:unhideWhenUsed="0"/>
-    <w:lsdException w:name="Medium List 2 Accent 6" w:semiHidden="0" w:uiPriority="66" w:unhideWhenUsed="0"/>
-    <w:lsdException w:name="Medium Grid 1 Accent 6" w:semiHidden="0" w:uiPriority="67" w:unhideWhenUsed="0"/>
-    <w:lsdException w:name="Medium Grid 2 Accent 6" w:semiHidden="0" w:uiPriority="68" w:unhideWhenUsed="0"/>
-    <w:lsdException w:name="Medium Grid 3 Accent 6" w:semiHidden="0" w:uiPriority="69" w:unhideWhenUsed="0"/>
-    <w:lsdException w:name="Dark List Accent 6" w:semiHidden="0" w:uiPriority="70" w:unhideWhenUsed="0"/>
-    <w:lsdException w:name="Colorful Shading Accent 6" w:semiHidden="0" w:uiPriority="71" w:unhideWhenUsed="0"/>
-    <w:lsdException w:name="Colorful List Accent 6" w:semiHidden="0" w:uiPriority="72" w:unhideWhenUsed="0"/>
-    <w:lsdException w:name="Colorful Grid Accent 6" w:semiHidden="0" w:uiPriority="73" w:unhideWhenUsed="0"/>
-    <w:lsdException w:name="Subtle Emphasis" w:semiHidden="0" w:uiPriority="19" w:unhideWhenUsed="0" w:qFormat="1"/>
-    <w:lsdException w:name="Intense Emphasis" w:semiHidden="0" w:uiPriority="21" w:unhideWhenUsed="0" w:qFormat="1"/>
-    <w:lsdException w:name="Subtle Reference" w:semiHidden="0" w:uiPriority="31" w:unhideWhenUsed="0" w:qFormat="1"/>
-    <w:lsdException w:name="Intense Reference" w:semiHidden="0" w:uiPriority="32" w:unhideWhenUsed="0" w:qFormat="1"/>
-    <w:lsdException w:name="Book Title" w:semiHidden="0" w:uiPriority="33" w:unhideWhenUsed="0" w:qFormat="1"/>
-    <w:lsdException w:name="Bibliography" w:uiPriority="37"/>
-    <w:lsdException w:name="TOC Heading" w:uiPriority="39" w:qFormat="1"/>
+  <w:latentStyles w:defLockedState="0" w:defUIPriority="99" w:defSemiHidden="0" w:defUnhideWhenUsed="0" w:defQFormat="0" w:count="371">
+    <w:lsdException w:name="Normal" w:uiPriority="0" w:qFormat="1"/>
+    <w:lsdException w:name="heading 1" w:uiPriority="0" w:qFormat="1"/>
+    <w:lsdException w:name="heading 2" w:semiHidden="1" w:uiPriority="9" w:unhideWhenUsed="1" w:qFormat="1"/>
+    <w:lsdException w:name="heading 3" w:semiHidden="1" w:uiPriority="9" w:unhideWhenUsed="1" w:qFormat="1"/>
+    <w:lsdException w:name="heading 4" w:semiHidden="1" w:uiPriority="9" w:unhideWhenUsed="1" w:qFormat="1"/>
+    <w:lsdException w:name="heading 5" w:semiHidden="1" w:uiPriority="9" w:unhideWhenUsed="1" w:qFormat="1"/>
+    <w:lsdException w:name="heading 6" w:semiHidden="1" w:uiPriority="9" w:unhideWhenUsed="1" w:qFormat="1"/>
+    <w:lsdException w:name="heading 7" w:semiHidden="1" w:uiPriority="9" w:unhideWhenUsed="1" w:qFormat="1"/>
+    <w:lsdException w:name="heading 8" w:semiHidden="1" w:uiPriority="9" w:unhideWhenUsed="1" w:qFormat="1"/>
+    <w:lsdException w:name="heading 9" w:semiHidden="1" w:uiPriority="9" w:unhideWhenUsed="1" w:qFormat="1"/>
+    <w:lsdException w:name="index 1" w:semiHidden="1" w:unhideWhenUsed="1"/>
+    <w:lsdException w:name="index 2" w:semiHidden="1" w:unhideWhenUsed="1"/>
+    <w:lsdException w:name="index 3" w:semiHidden="1" w:unhideWhenUsed="1"/>
+    <w:lsdException w:name="index 4" w:semiHidden="1" w:unhideWhenUsed="1"/>
+    <w:lsdException w:name="index 5" w:semiHidden="1" w:unhideWhenUsed="1"/>
+    <w:lsdException w:name="index 6" w:semiHidden="1" w:unhideWhenUsed="1"/>
+    <w:lsdException w:name="index 7" w:semiHidden="1" w:unhideWhenUsed="1"/>
+    <w:lsdException w:name="index 8" w:semiHidden="1" w:unhideWhenUsed="1"/>
+    <w:lsdException w:name="index 9" w:semiHidden="1" w:unhideWhenUsed="1"/>
+    <w:lsdException w:name="toc 1" w:semiHidden="1" w:uiPriority="39" w:unhideWhenUsed="1"/>
+    <w:lsdException w:name="toc 2" w:semiHidden="1" w:uiPriority="39" w:unhideWhenUsed="1"/>
+    <w:lsdException w:name="toc 3" w:semiHidden="1" w:uiPriority="39" w:unhideWhenUsed="1"/>
+    <w:lsdException w:name="toc 4" w:semiHidden="1" w:uiPriority="39" w:unhideWhenUsed="1"/>
+    <w:lsdException w:name="toc 5" w:semiHidden="1" w:uiPriority="39" w:unhideWhenUsed="1"/>
+    <w:lsdException w:name="toc 6" w:semiHidden="1" w:uiPriority="39" w:unhideWhenUsed="1"/>
+    <w:lsdException w:name="toc 7" w:semiHidden="1" w:uiPriority="39" w:unhideWhenUsed="1"/>
+    <w:lsdException w:name="toc 8" w:semiHidden="1" w:uiPriority="39" w:unhideWhenUsed="1"/>
+    <w:lsdException w:name="toc 9" w:semiHidden="1" w:uiPriority="39" w:unhideWhenUsed="1"/>
+    <w:lsdException w:name="Normal Indent" w:semiHidden="1" w:unhideWhenUsed="1"/>
+    <w:lsdException w:name="footnote text" w:semiHidden="1" w:unhideWhenUsed="1"/>
+    <w:lsdException w:name="annotation text" w:semiHidden="1" w:unhideWhenUsed="1"/>
+    <w:lsdException w:name="header" w:semiHidden="1" w:unhideWhenUsed="1"/>
+    <w:lsdException w:name="footer" w:semiHidden="1" w:unhideWhenUsed="1"/>
+    <w:lsdException w:name="index heading" w:semiHidden="1" w:unhideWhenUsed="1"/>
+    <w:lsdException w:name="caption" w:semiHidden="1" w:uiPriority="35" w:unhideWhenUsed="1" w:qFormat="1"/>
+    <w:lsdException w:name="table of figures" w:semiHidden="1" w:unhideWhenUsed="1"/>
+    <w:lsdException w:name="envelope address" w:semiHidden="1" w:unhideWhenUsed="1"/>
+    <w:lsdException w:name="envelope return" w:semiHidden="1" w:unhideWhenUsed="1"/>
+    <w:lsdException w:name="footnote reference" w:semiHidden="1" w:unhideWhenUsed="1"/>
+    <w:lsdException w:name="annotation reference" w:semiHidden="1" w:unhideWhenUsed="1"/>
+    <w:lsdException w:name="line number" w:semiHidden="1" w:unhideWhenUsed="1"/>
+    <w:lsdException w:name="page number" w:semiHidden="1" w:unhideWhenUsed="1"/>
+    <w:lsdException w:name="endnote reference" w:semiHidden="1" w:unhideWhenUsed="1"/>
+    <w:lsdException w:name="endnote text" w:semiHidden="1" w:unhideWhenUsed="1"/>
+    <w:lsdException w:name="table of authorities" w:semiHidden="1" w:unhideWhenUsed="1"/>
+    <w:lsdException w:name="macro" w:semiHidden="1" w:unhideWhenUsed="1"/>
+    <w:lsdException w:name="toa heading" w:semiHidden="1" w:unhideWhenUsed="1"/>
+    <w:lsdException w:name="List" w:semiHidden="1" w:unhideWhenUsed="1"/>
+    <w:lsdException w:name="List Bullet" w:semiHidden="1" w:unhideWhenUsed="1"/>
+    <w:lsdException w:name="List Number" w:semiHidden="1" w:unhideWhenUsed="1"/>
+    <w:lsdException w:name="List 2" w:semiHidden="1" w:unhideWhenUsed="1"/>
+    <w:lsdException w:name="List 3" w:semiHidden="1" w:unhideWhenUsed="1"/>
+    <w:lsdException w:name="List 4" w:semiHidden="1" w:unhideWhenUsed="1"/>
+    <w:lsdException w:name="List 5" w:semiHidden="1" w:unhideWhenUsed="1"/>
+    <w:lsdException w:name="List Bullet 2" w:semiHidden="1" w:unhideWhenUsed="1"/>
+    <w:lsdException w:name="List Bullet 3" w:semiHidden="1" w:unhideWhenUsed="1"/>
+    <w:lsdException w:name="List Bullet 4" w:semiHidden="1" w:unhideWhenUsed="1"/>
+    <w:lsdException w:name="List Bullet 5" w:semiHidden="1" w:unhideWhenUsed="1"/>
+    <w:lsdException w:name="List Number 2" w:semiHidden="1" w:unhideWhenUsed="1"/>
+    <w:lsdException w:name="List Number 3" w:semiHidden="1" w:unhideWhenUsed="1"/>
+    <w:lsdException w:name="List Number 4" w:semiHidden="1" w:unhideWhenUsed="1"/>
+    <w:lsdException w:name="List Number 5" w:semiHidden="1" w:unhideWhenUsed="1"/>
+    <w:lsdException w:name="Title" w:uiPriority="10" w:qFormat="1"/>
+    <w:lsdException w:name="Closing" w:semiHidden="1" w:unhideWhenUsed="1"/>
+    <w:lsdException w:name="Signature" w:semiHidden="1" w:unhideWhenUsed="1"/>
+    <w:lsdException w:name="Default Paragraph Font" w:semiHidden="1" w:uiPriority="1" w:unhideWhenUsed="1"/>
+    <w:lsdException w:name="Body Text" w:semiHidden="1" w:unhideWhenUsed="1"/>
+    <w:lsdException w:name="Body Text Indent" w:semiHidden="1" w:unhideWhenUsed="1"/>
+    <w:lsdException w:name="List Continue" w:semiHidden="1" w:unhideWhenUsed="1"/>
+    <w:lsdException w:name="List Continue 2" w:semiHidden="1" w:unhideWhenUsed="1"/>
+    <w:lsdException w:name="List Continue 3" w:semiHidden="1" w:unhideWhenUsed="1"/>
+    <w:lsdException w:name="List Continue 4" w:semiHidden="1" w:unhideWhenUsed="1"/>
+    <w:lsdException w:name="List Continue 5" w:semiHidden="1" w:unhideWhenUsed="1"/>
+    <w:lsdException w:name="Message Header" w:semiHidden="1" w:unhideWhenUsed="1"/>
+    <w:lsdException w:name="Subtitle" w:uiPriority="11" w:qFormat="1"/>
+    <w:lsdException w:name="Salutation" w:semiHidden="1" w:unhideWhenUsed="1"/>
+    <w:lsdException w:name="Date" w:semiHidden="1" w:unhideWhenUsed="1"/>
+    <w:lsdException w:name="Body Text First Indent" w:semiHidden="1" w:unhideWhenUsed="1"/>
+    <w:lsdException w:name="Body Text First Indent 2" w:semiHidden="1" w:unhideWhenUsed="1"/>
+    <w:lsdException w:name="Note Heading" w:semiHidden="1" w:unhideWhenUsed="1"/>
+    <w:lsdException w:name="Body Text 2" w:semiHidden="1" w:unhideWhenUsed="1"/>
+    <w:lsdException w:name="Body Text 3" w:semiHidden="1" w:unhideWhenUsed="1"/>
+    <w:lsdException w:name="Body Text Indent 2" w:semiHidden="1" w:unhideWhenUsed="1"/>
+    <w:lsdException w:name="Body Text Indent 3" w:semiHidden="1" w:unhideWhenUsed="1"/>
+    <w:lsdException w:name="Block Text" w:semiHidden="1" w:unhideWhenUsed="1"/>
+    <w:lsdException w:name="Hyperlink" w:semiHidden="1" w:unhideWhenUsed="1"/>
+    <w:lsdException w:name="FollowedHyperlink" w:semiHidden="1" w:unhideWhenUsed="1"/>
+    <w:lsdException w:name="Strong" w:uiPriority="22" w:qFormat="1"/>
+    <w:lsdException w:name="Emphasis" w:uiPriority="20" w:qFormat="1"/>
+    <w:lsdException w:name="Document Map" w:semiHidden="1" w:unhideWhenUsed="1"/>
+    <w:lsdException w:name="Plain Text" w:semiHidden="1" w:unhideWhenUsed="1"/>
+    <w:lsdException w:name="E-mail Signature" w:semiHidden="1" w:unhideWhenUsed="1"/>
+    <w:lsdException w:name="HTML Top of Form" w:semiHidden="1" w:unhideWhenUsed="1"/>
+    <w:lsdException w:name="HTML Bottom of Form" w:semiHidden="1" w:unhideWhenUsed="1"/>
+    <w:lsdException w:name="Normal (Web)" w:semiHidden="1" w:unhideWhenUsed="1"/>
+    <w:lsdException w:name="HTML Acronym" w:semiHidden="1" w:unhideWhenUsed="1"/>
+    <w:lsdException w:name="HTML Address" w:semiHidden="1" w:unhideWhenUsed="1"/>
+    <w:lsdException w:name="HTML Cite" w:semiHidden="1" w:unhideWhenUsed="1"/>
+    <w:lsdException w:name="HTML Code" w:semiHidden="1" w:unhideWhenUsed="1"/>
+    <w:lsdException w:name="HTML Definition" w:semiHidden="1" w:unhideWhenUsed="1"/>
+    <w:lsdException w:name="HTML Keyboard" w:semiHidden="1" w:unhideWhenUsed="1"/>
+    <w:lsdException w:name="HTML Preformatted" w:semiHidden="1" w:unhideWhenUsed="1"/>
+    <w:lsdException w:name="HTML Sample" w:semiHidden="1" w:unhideWhenUsed="1"/>
+    <w:lsdException w:name="HTML Typewriter" w:semiHidden="1" w:unhideWhenUsed="1"/>
+    <w:lsdException w:name="HTML Variable" w:semiHidden="1" w:unhideWhenUsed="1"/>
+    <w:lsdException w:name="Normal Table" w:semiHidden="1" w:unhideWhenUsed="1"/>
+    <w:lsdException w:name="annotation subject" w:semiHidden="1" w:unhideWhenUsed="1"/>
+    <w:lsdException w:name="No List" w:semiHidden="1" w:unhideWhenUsed="1"/>
+    <w:lsdException w:name="Outline List 1" w:semiHidden="1" w:unhideWhenUsed="1"/>
+    <w:lsdException w:name="Outline List 2" w:semiHidden="1" w:unhideWhenUsed="1"/>
+    <w:lsdException w:name="Outline List 3" w:semiHidden="1" w:unhideWhenUsed="1"/>
+    <w:lsdException w:name="Table Simple 1" w:semiHidden="1" w:unhideWhenUsed="1"/>
+    <w:lsdException w:name="Table Simple 2" w:semiHidden="1" w:unhideWhenUsed="1"/>
+    <w:lsdException w:name="Table Simple 3" w:semiHidden="1" w:unhideWhenUsed="1"/>
+    <w:lsdException w:name="Table Classic 1" w:semiHidden="1" w:unhideWhenUsed="1"/>
+    <w:lsdException w:name="Table Classic 2" w:semiHidden="1" w:unhideWhenUsed="1"/>
+    <w:lsdException w:name="Table Classic 3" w:semiHidden="1" w:unhideWhenUsed="1"/>
+    <w:lsdException w:name="Table Classic 4" w:semiHidden="1" w:unhideWhenUsed="1"/>
+    <w:lsdException w:name="Table Colorful 1" w:semiHidden="1" w:unhideWhenUsed="1"/>
+    <w:lsdException w:name="Table Colorful 2" w:semiHidden="1" w:unhideWhenUsed="1"/>
+    <w:lsdException w:name="Table Colorful 3" w:semiHidden="1" w:unhideWhenUsed="1"/>
+    <w:lsdException w:name="Table Columns 1" w:semiHidden="1" w:unhideWhenUsed="1"/>
+    <w:lsdException w:name="Table Columns 2" w:semiHidden="1" w:unhideWhenUsed="1"/>
+    <w:lsdException w:name="Table Columns 3" w:semiHidden="1" w:unhideWhenUsed="1"/>
+    <w:lsdException w:name="Table Columns 4" w:semiHidden="1" w:unhideWhenUsed="1"/>
+    <w:lsdException w:name="Table Columns 5" w:semiHidden="1" w:unhideWhenUsed="1"/>
+    <w:lsdException w:name="Table Grid 1" w:semiHidden="1" w:unhideWhenUsed="1"/>
+    <w:lsdException w:name="Table Grid 2" w:semiHidden="1" w:unhideWhenUsed="1"/>
+    <w:lsdException w:name="Table Grid 3" w:semiHidden="1" w:unhideWhenUsed="1"/>
+    <w:lsdException w:name="Table Grid 4" w:semiHidden="1" w:unhideWhenUsed="1"/>
+    <w:lsdException w:name="Table Grid 5" w:semiHidden="1" w:unhideWhenUsed="1"/>
+    <w:lsdException w:name="Table Grid 6" w:semiHidden="1" w:unhideWhenUsed="1"/>
+    <w:lsdException w:name="Table Grid 7" w:semiHidden="1" w:unhideWhenUsed="1"/>
+    <w:lsdException w:name="Table Grid 8" w:semiHidden="1" w:unhideWhenUsed="1"/>
+    <w:lsdException w:name="Table List 1" w:semiHidden="1" w:unhideWhenUsed="1"/>
+    <w:lsdException w:name="Table List 2" w:semiHidden="1" w:unhideWhenUsed="1"/>
+    <w:lsdException w:name="Table List 3" w:semiHidden="1" w:unhideWhenUsed="1"/>
+    <w:lsdException w:name="Table List 4" w:semiHidden="1" w:unhideWhenUsed="1"/>
+    <w:lsdException w:name="Table List 5" w:semiHidden="1" w:unhideWhenUsed="1"/>
+    <w:lsdException w:name="Table List 6" w:semiHidden="1" w:unhideWhenUsed="1"/>
+    <w:lsdException w:name="Table List 7" w:semiHidden="1" w:unhideWhenUsed="1"/>
+    <w:lsdException w:name="Table List 8" w:semiHidden="1" w:unhideWhenUsed="1"/>
+    <w:lsdException w:name="Table 3D effects 1" w:semiHidden="1" w:unhideWhenUsed="1"/>
+    <w:lsdException w:name="Table 3D effects 2" w:semiHidden="1" w:unhideWhenUsed="1"/>
+    <w:lsdException w:name="Table 3D effects 3" w:semiHidden="1" w:unhideWhenUsed="1"/>
+    <w:lsdException w:name="Table Contemporary" w:semiHidden="1" w:unhideWhenUsed="1"/>
+    <w:lsdException w:name="Table Elegant" w:semiHidden="1" w:unhideWhenUsed="1"/>
+    <w:lsdException w:name="Table Professional" w:semiHidden="1" w:unhideWhenUsed="1"/>
+    <w:lsdException w:name="Table Subtle 1" w:semiHidden="1" w:unhideWhenUsed="1"/>
+    <w:lsdException w:name="Table Subtle 2" w:semiHidden="1" w:unhideWhenUsed="1"/>
+    <w:lsdException w:name="Table Web 1" w:semiHidden="1" w:unhideWhenUsed="1"/>
+    <w:lsdException w:name="Table Web 2" w:semiHidden="1" w:unhideWhenUsed="1"/>
+    <w:lsdException w:name="Table Web 3" w:semiHidden="1" w:unhideWhenUsed="1"/>
+    <w:lsdException w:name="Balloon Text" w:semiHidden="1" w:unhideWhenUsed="1"/>
+    <w:lsdException w:name="Table Grid" w:uiPriority="59"/>
+    <w:lsdException w:name="Table Theme" w:semiHidden="1" w:unhideWhenUsed="1"/>
+    <w:lsdException w:name="Placeholder Text" w:semiHidden="1"/>
+    <w:lsdException w:name="No Spacing" w:uiPriority="1" w:qFormat="1"/>
+    <w:lsdException w:name="Light Shading" w:uiPriority="60"/>
+    <w:lsdException w:name="Light List" w:uiPriority="61"/>
+    <w:lsdException w:name="Light Grid" w:uiPriority="62"/>
+    <w:lsdException w:name="Medium Shading 1" w:uiPriority="63"/>
+    <w:lsdException w:name="Medium Shading 2" w:uiPriority="64"/>
+    <w:lsdException w:name="Medium List 1" w:uiPriority="65"/>
+    <w:lsdException w:name="Medium List 2" w:uiPriority="66"/>
+    <w:lsdException w:name="Medium Grid 1" w:uiPriority="67"/>
+    <w:lsdException w:name="Medium Grid 2" w:uiPriority="68"/>
+    <w:lsdException w:name="Medium Grid 3" w:uiPriority="69"/>
+    <w:lsdException w:name="Dark List" w:uiPriority="70"/>
+    <w:lsdException w:name="Colorful Shading" w:uiPriority="71"/>
+    <w:lsdException w:name="Colorful List" w:uiPriority="72"/>
+    <w:lsdException w:name="Colorful Grid" w:uiPriority="73"/>
+    <w:lsdException w:name="Light Shading Accent 1" w:uiPriority="60"/>
+    <w:lsdException w:name="Light List Accent 1" w:uiPriority="61"/>
+    <w:lsdException w:name="Light Grid Accent 1" w:uiPriority="62"/>
+    <w:lsdException w:name="Medium Shading 1 Accent 1" w:uiPriority="63"/>
+    <w:lsdException w:name="Medium Shading 2 Accent 1" w:uiPriority="64"/>
+    <w:lsdException w:name="Medium List 1 Accent 1" w:uiPriority="65"/>
+    <w:lsdException w:name="Revision" w:semiHidden="1"/>
+    <w:lsdException w:name="List Paragraph" w:uiPriority="34" w:qFormat="1"/>
+    <w:lsdException w:name="Quote" w:uiPriority="29" w:qFormat="1"/>
+    <w:lsdException w:name="Intense Quote" w:uiPriority="30" w:qFormat="1"/>
+    <w:lsdException w:name="Medium List 2 Accent 1" w:uiPriority="66"/>
+    <w:lsdException w:name="Medium Grid 1 Accent 1" w:uiPriority="67"/>
+    <w:lsdException w:name="Medium Grid 2 Accent 1" w:uiPriority="68"/>
+    <w:lsdException w:name="Medium Grid 3 Accent 1" w:uiPriority="69"/>
+    <w:lsdException w:name="Dark List Accent 1" w:uiPriority="70"/>
+    <w:lsdException w:name="Colorful Shading Accent 1" w:uiPriority="71"/>
+    <w:lsdException w:name="Colorful List Accent 1" w:uiPriority="72"/>
+    <w:lsdException w:name="Colorful Grid Accent 1" w:uiPriority="73"/>
+    <w:lsdException w:name="Light Shading Accent 2" w:uiPriority="60"/>
+    <w:lsdException w:name="Light List Accent 2" w:uiPriority="61"/>
+    <w:lsdException w:name="Light Grid Accent 2" w:uiPriority="62"/>
+    <w:lsdException w:name="Medium Shading 1 Accent 2" w:uiPriority="63"/>
+    <w:lsdException w:name="Medium Shading 2 Accent 2" w:uiPriority="64"/>
+    <w:lsdException w:name="Medium List 1 Accent 2" w:uiPriority="65"/>
+    <w:lsdException w:name="Medium List 2 Accent 2" w:uiPriority="66"/>
+    <w:lsdException w:name="Medium Grid 1 Accent 2" w:uiPriority="67"/>
+    <w:lsdException w:name="Medium Grid 2 Accent 2" w:uiPriority="68"/>
+    <w:lsdException w:name="Medium Grid 3 Accent 2" w:uiPriority="69"/>
+    <w:lsdException w:name="Dark List Accent 2" w:uiPriority="70"/>
+    <w:lsdException w:name="Colorful Shading Accent 2" w:uiPriority="71"/>
+    <w:lsdException w:name="Colorful List Accent 2" w:uiPriority="72"/>
+    <w:lsdException w:name="Colorful Grid Accent 2" w:uiPriority="73"/>
+    <w:lsdException w:name="Light Shading Accent 3" w:uiPriority="60"/>
+    <w:lsdException w:name="Light List Accent 3" w:uiPriority="61"/>
+    <w:lsdException w:name="Light Grid Accent 3" w:uiPriority="62"/>
+    <w:lsdException w:name="Medium Shading 1 Accent 3" w:uiPriority="63"/>
+    <w:lsdException w:name="Medium Shading 2 Accent 3" w:uiPriority="64"/>
+    <w:lsdException w:name="Medium List 1 Accent 3" w:uiPriority="65"/>
+    <w:lsdException w:name="Medium List 2 Accent 3" w:uiPriority="66"/>
+    <w:lsdException w:name="Medium Grid 1 Accent 3" w:uiPriority="67"/>
+    <w:lsdException w:name="Medium Grid 2 Accent 3" w:uiPriority="68"/>
+    <w:lsdException w:name="Medium Grid 3 Accent 3" w:uiPriority="69"/>
+    <w:lsdException w:name="Dark List Accent 3" w:uiPriority="70"/>
+    <w:lsdException w:name="Colorful Shading Accent 3" w:uiPriority="71"/>
+    <w:lsdException w:name="Colorful List Accent 3" w:uiPriority="72"/>
+    <w:lsdException w:name="Colorful Grid Accent 3" w:uiPriority="73"/>
+    <w:lsdException w:name="Light Shading Accent 4" w:uiPriority="60"/>
+    <w:lsdException w:name="Light List Accent 4" w:uiPriority="61"/>
+    <w:lsdException w:name="Light Grid Accent 4" w:uiPriority="62"/>
+    <w:lsdException w:name="Medium Shading 1 Accent 4" w:uiPriority="63"/>
+    <w:lsdException w:name="Medium Shading 2 Accent 4" w:uiPriority="64"/>
+    <w:lsdException w:name="Medium List 1 Accent 4" w:uiPriority="65"/>
+    <w:lsdException w:name="Medium List 2 Accent 4" w:uiPriority="66"/>
+    <w:lsdException w:name="Medium Grid 1 Accent 4" w:uiPriority="67"/>
+    <w:lsdException w:name="Medium Grid 2 Accent 4" w:uiPriority="68"/>
+    <w:lsdException w:name="Medium Grid 3 Accent 4" w:uiPriority="69"/>
+    <w:lsdException w:name="Dark List Accent 4" w:uiPriority="70"/>
+    <w:lsdException w:name="Colorful Shading Accent 4" w:uiPriority="71"/>
+    <w:lsdException w:name="Colorful List Accent 4" w:uiPriority="72"/>
+    <w:lsdException w:name="Colorful Grid Accent 4" w:uiPriority="73"/>
+    <w:lsdException w:name="Light Shading Accent 5" w:uiPriority="60"/>
+    <w:lsdException w:name="Light List Accent 5" w:uiPriority="61"/>
+    <w:lsdException w:name="Light Grid Accent 5" w:uiPriority="62"/>
+    <w:lsdException w:name="Medium Shading 1 Accent 5" w:uiPriority="63"/>
+    <w:lsdException w:name="Medium Shading 2 Accent 5" w:uiPriority="64"/>
+    <w:lsdException w:name="Medium List 1 Accent 5" w:uiPriority="65"/>
+    <w:lsdException w:name="Medium List 2 Accent 5" w:uiPriority="66"/>
+    <w:lsdException w:name="Medium Grid 1 Accent 5" w:uiPriority="67"/>
+    <w:lsdException w:name="Medium Grid 2 Accent 5" w:uiPriority="68"/>
+    <w:lsdException w:name="Medium Grid 3 Accent 5" w:uiPriority="69"/>
+    <w:lsdException w:name="Dark List Accent 5" w:uiPriority="70"/>
+    <w:lsdException w:name="Colorful Shading Accent 5" w:uiPriority="71"/>
+    <w:lsdException w:name="Colorful List Accent 5" w:uiPriority="72"/>
+    <w:lsdException w:name="Colorful Grid Accent 5" w:uiPriority="73"/>
+    <w:lsdException w:name="Light Shading Accent 6" w:uiPriority="60"/>
+    <w:lsdException w:name="Light List Accent 6" w:uiPriority="61"/>
+    <w:lsdException w:name="Light Grid Accent 6" w:uiPriority="62"/>
+    <w:lsdException w:name="Medium Shading 1 Accent 6" w:uiPriority="63"/>
+    <w:lsdException w:name="Medium Shading 2 Accent 6" w:uiPriority="64"/>
+    <w:lsdException w:name="Medium List 1 Accent 6" w:uiPriority="65"/>
+    <w:lsdException w:name="Medium List 2 Accent 6" w:uiPriority="66"/>
+    <w:lsdException w:name="Medium Grid 1 Accent 6" w:uiPriority="67"/>
+    <w:lsdException w:name="Medium Grid 2 Accent 6" w:uiPriority="68"/>
+    <w:lsdException w:name="Medium Grid 3 Accent 6" w:uiPriority="69"/>
+    <w:lsdException w:name="Dark List Accent 6" w:uiPriority="70"/>
+    <w:lsdException w:name="Colorful Shading Accent 6" w:uiPriority="71"/>
+    <w:lsdException w:name="Colorful List Accent 6" w:uiPriority="72"/>
+    <w:lsdException w:name="Colorful Grid Accent 6" w:uiPriority="73"/>
+    <w:lsdException w:name="Subtle Emphasis" w:uiPriority="19" w:qFormat="1"/>
+    <w:lsdException w:name="Intense Emphasis" w:uiPriority="21" w:qFormat="1"/>
+    <w:lsdException w:name="Subtle Reference" w:uiPriority="31" w:qFormat="1"/>
+    <w:lsdException w:name="Intense Reference" w:uiPriority="32" w:qFormat="1"/>
+    <w:lsdException w:name="Book Title" w:uiPriority="33" w:qFormat="1"/>
+    <w:lsdException w:name="Bibliography" w:semiHidden="1" w:uiPriority="37" w:unhideWhenUsed="1"/>
+    <w:lsdException w:name="TOC Heading" w:semiHidden="1" w:uiPriority="39" w:unhideWhenUsed="1" w:qFormat="1"/>
+    <w:lsdException w:name="Plain Table 1" w:uiPriority="41"/>
+    <w:lsdException w:name="Plain Table 2" w:uiPriority="42"/>
+    <w:lsdException w:name="Plain Table 3" w:uiPriority="43"/>
+    <w:lsdException w:name="Plain Table 4" w:uiPriority="44"/>
+    <w:lsdException w:name="Plain Table 5" w:uiPriority="45"/>
+    <w:lsdException w:name="Grid Table Light" w:uiPriority="40"/>
+    <w:lsdException w:name="Grid Table 1 Light" w:uiPriority="46"/>
+    <w:lsdException w:name="Grid Table 2" w:uiPriority="47"/>
+    <w:lsdException w:name="Grid Table 3" w:uiPriority="48"/>
+    <w:lsdException w:name="Grid Table 4" w:uiPriority="49"/>
+    <w:lsdException w:name="Grid Table 5 Dark" w:uiPriority="50"/>
+    <w:lsdException w:name="Grid Table 6 Colorful" w:uiPriority="51"/>
+    <w:lsdException w:name="Grid Table 7 Colorful" w:uiPriority="52"/>
+    <w:lsdException w:name="Grid Table 1 Light Accent 1" w:uiPriority="46"/>
+    <w:lsdException w:name="Grid Table 2 Accent 1" w:uiPriority="47"/>
+    <w:lsdException w:name="Grid Table 3 Accent 1" w:uiPriority="48"/>
+    <w:lsdException w:name="Grid Table 4 Accent 1" w:uiPriority="49"/>
+    <w:lsdException w:name="Grid Table 5 Dark Accent 1" w:uiPriority="50"/>
+    <w:lsdException w:name="Grid Table 6 Colorful Accent 1" w:uiPriority="51"/>
+    <w:lsdException w:name="Grid Table 7 Colorful Accent 1" w:uiPriority="52"/>
+    <w:lsdException w:name="Grid Table 1 Light Accent 2" w:uiPriority="46"/>
+    <w:lsdException w:name="Grid Table 2 Accent 2" w:uiPriority="47"/>
+    <w:lsdException w:name="Grid Table 3 Accent 2" w:uiPriority="48"/>
+    <w:lsdException w:name="Grid Table 4 Accent 2" w:uiPriority="49"/>
+    <w:lsdException w:name="Grid Table 5 Dark Accent 2" w:uiPriority="50"/>
+    <w:lsdException w:name="Grid Table 6 Colorful Accent 2" w:uiPriority="51"/>
+    <w:lsdException w:name="Grid Table 7 Colorful Accent 2" w:uiPriority="52"/>
+    <w:lsdException w:name="Grid Table 1 Light Accent 3" w:uiPriority="46"/>
+    <w:lsdException w:name="Grid Table 2 Accent 3" w:uiPriority="47"/>
+    <w:lsdException w:name="Grid Table 3 Accent 3" w:uiPriority="48"/>
+    <w:lsdException w:name="Grid Table 4 Accent 3" w:uiPriority="49"/>
+    <w:lsdException w:name="Grid Table 5 Dark Accent 3" w:uiPriority="50"/>
+    <w:lsdException w:name="Grid Table 6 Colorful Accent 3" w:uiPriority="51"/>
+    <w:lsdException w:name="Grid Table 7 Colorful Accent 3" w:uiPriority="52"/>
+    <w:lsdException w:name="Grid Table 1 Light Accent 4" w:uiPriority="46"/>
+    <w:lsdException w:name="Grid Table 2 Accent 4" w:uiPriority="47"/>
+    <w:lsdException w:name="Grid Table 3 Accent 4" w:uiPriority="48"/>
+    <w:lsdException w:name="Grid Table 4 Accent 4" w:uiPriority="49"/>
+    <w:lsdException w:name="Grid Table 5 Dark Accent 4" w:uiPriority="50"/>
+    <w:lsdException w:name="Grid Table 6 Colorful Accent 4" w:uiPriority="51"/>
+    <w:lsdException w:name="Grid Table 7 Colorful Accent 4" w:uiPriority="52"/>
+    <w:lsdException w:name="Grid Table 1 Light Accent 5" w:uiPriority="46"/>
+    <w:lsdException w:name="Grid Table 2 Accent 5" w:uiPriority="47"/>
+    <w:lsdException w:name="Grid Table 3 Accent 5" w:uiPriority="48"/>
+    <w:lsdException w:name="Grid Table 4 Accent 5" w:uiPriority="49"/>
+    <w:lsdException w:name="Grid Table 5 Dark Accent 5" w:uiPriority="50"/>
+    <w:lsdException w:name="Grid Table 6 Colorful Accent 5" w:uiPriority="51"/>
+    <w:lsdException w:name="Grid Table 7 Colorful Accent 5" w:uiPriority="52"/>
+    <w:lsdException w:name="Grid Table 1 Light Accent 6" w:uiPriority="46"/>
+    <w:lsdException w:name="Grid Table 2 Accent 6" w:uiPriority="47"/>
+    <w:lsdException w:name="Grid Table 3 Accent 6" w:uiPriority="48"/>
+    <w:lsdException w:name="Grid Table 4 Accent 6" w:uiPriority="49"/>
+    <w:lsdException w:name="Grid Table 5 Dark Accent 6" w:uiPriority="50"/>
+    <w:lsdException w:name="Grid Table 6 Colorful Accent 6" w:uiPriority="51"/>
+    <w:lsdException w:name="Grid Table 7 Colorful Accent 6" w:uiPriority="52"/>
+    <w:lsdException w:name="List Table 1 Light" w:uiPriority="46"/>
+    <w:lsdException w:name="List Table 2" w:uiPriority="47"/>
+    <w:lsdException w:name="List Table 3" w:uiPriority="48"/>
+    <w:lsdException w:name="List Table 4" w:uiPriority="49"/>
+    <w:lsdException w:name="List Table 5 Dark" w:uiPriority="50"/>
+    <w:lsdException w:name="List Table 6 Colorful" w:uiPriority="51"/>
+    <w:lsdException w:name="List Table 7 Colorful" w:uiPriority="52"/>
+    <w:lsdException w:name="List Table 1 Light Accent 1" w:uiPriority="46"/>
+    <w:lsdException w:name="List Table 2 Accent 1" w:uiPriority="47"/>
+    <w:lsdException w:name="List Table 3 Accent 1" w:uiPriority="48"/>
+    <w:lsdException w:name="List Table 4 Accent 1" w:uiPriority="49"/>
+    <w:lsdException w:name="List Table 5 Dark Accent 1" w:uiPriority="50"/>
+    <w:lsdException w:name="List Table 6 Colorful Accent 1" w:uiPriority="51"/>
+    <w:lsdException w:name="List Table 7 Colorful Accent 1" w:uiPriority="52"/>
+    <w:lsdException w:name="List Table 1 Light Accent 2" w:uiPriority="46"/>
+    <w:lsdException w:name="List Table 2 Accent 2" w:uiPriority="47"/>
+    <w:lsdException w:name="List Table 3 Accent 2" w:uiPriority="48"/>
+    <w:lsdException w:name="List Table 4 Accent 2" w:uiPriority="49"/>
+    <w:lsdException w:name="List Table 5 Dark Accent 2" w:uiPriority="50"/>
+    <w:lsdException w:name="List Table 6 Colorful Accent 2" w:uiPriority="51"/>
+    <w:lsdException w:name="List Table 7 Colorful Accent 2" w:uiPriority="52"/>
+    <w:lsdException w:name="List Table 1 Light Accent 3" w:uiPriority="46"/>
+    <w:lsdException w:name="List Table 2 Accent 3" w:uiPriority="47"/>
+    <w:lsdException w:name="List Table 3 Accent 3" w:uiPriority="48"/>
+    <w:lsdException w:name="List Table 4 Accent 3" w:uiPriority="49"/>
+    <w:lsdException w:name="List Table 5 Dark Accent 3" w:uiPriority="50"/>
+    <w:lsdException w:name="List Table 6 Colorful Accent 3" w:uiPriority="51"/>
+    <w:lsdException w:name="List Table 7 Colorful Accent 3" w:uiPriority="52"/>
+    <w:lsdException w:name="List Table 1 Light Accent 4" w:uiPriority="46"/>
+    <w:lsdException w:name="List Table 2 Accent 4" w:uiPriority="47"/>
+    <w:lsdException w:name="List Table 3 Accent 4" w:uiPriority="48"/>
+    <w:lsdException w:name="List Table 4 Accent 4" w:uiPriority="49"/>
+    <w:lsdException w:name="List Table 5 Dark Accent 4" w:uiPriority="50"/>
+    <w:lsdException w:name="List Table 6 Colorful Accent 4" w:uiPriority="51"/>
+    <w:lsdException w:name="List Table 7 Colorful Accent 4" w:uiPriority="52"/>
+    <w:lsdException w:name="List Table 1 Light Accent 5" w:uiPriority="46"/>
+    <w:lsdException w:name="List Table 2 Accent 5" w:uiPriority="47"/>
+    <w:lsdException w:name="List Table 3 Accent 5" w:uiPriority="48"/>
+    <w:lsdException w:name="List Table 4 Accent 5" w:uiPriority="49"/>
+    <w:lsdException w:name="List Table 5 Dark Accent 5" w:uiPriority="50"/>
+    <w:lsdException w:name="List Table 6 Colorful Accent 5" w:uiPriority="51"/>
+    <w:lsdException w:name="List Table 7 Colorful Accent 5" w:uiPriority="52"/>
+    <w:lsdException w:name="List Table 1 Light Accent 6" w:uiPriority="46"/>
+    <w:lsdException w:name="List Table 2 Accent 6" w:uiPriority="47"/>
+    <w:lsdException w:name="List Table 3 Accent 6" w:uiPriority="48"/>
+    <w:lsdException w:name="List Table 4 Accent 6" w:uiPriority="49"/>
+    <w:lsdException w:name="List Table 5 Dark Accent 6" w:uiPriority="50"/>
+    <w:lsdException w:name="List Table 6 Colorful Accent 6" w:uiPriority="51"/>
+    <w:lsdException w:name="List Table 7 Colorful Accent 6" w:uiPriority="52"/>
   </w:latentStyles>
   <w:style w:type="paragraph" w:default="1" w:styleId="Normal">
     <w:name w:val="Normal"/>
@@ -6666,732 +6902,6 @@
   <w:style w:type="character" w:default="1" w:styleId="DefaultParagraphFont">
     <w:name w:val="Default Paragraph Font"/>
     <w:uiPriority w:val="1"/>
-    <w:semiHidden/>
-    <w:unhideWhenUsed/>
-  </w:style>
-  <w:style w:type="table" w:default="1" w:styleId="TableNormal">
-    <w:name w:val="Normal Table"/>
-    <w:uiPriority w:val="99"/>
-    <w:semiHidden/>
-    <w:unhideWhenUsed/>
-    <w:tblPr>
-      <w:tblInd w:w="0" w:type="dxa"/>
-      <w:tblCellMar>
-        <w:top w:w="0" w:type="dxa"/>
-        <w:left w:w="108" w:type="dxa"/>
-        <w:bottom w:w="0" w:type="dxa"/>
-        <w:right w:w="108" w:type="dxa"/>
-      </w:tblCellMar>
-    </w:tblPr>
-  </w:style>
-  <w:style w:type="numbering" w:default="1" w:styleId="NoList">
-    <w:name w:val="No List"/>
-    <w:uiPriority w:val="99"/>
-    <w:semiHidden/>
-    <w:unhideWhenUsed/>
-  </w:style>
-  <w:style w:type="paragraph" w:customStyle="1" w:styleId="Standard">
-    <w:name w:val="Standard"/>
-    <w:link w:val="StandardChar"/>
-    <w:pPr>
-      <w:ind w:firstLine="510"/>
-    </w:pPr>
-  </w:style>
-  <w:style w:type="paragraph" w:customStyle="1" w:styleId="Heading">
-    <w:name w:val="Heading"/>
-    <w:basedOn w:val="Standard"/>
-    <w:next w:val="Textbody"/>
-    <w:pPr>
-      <w:keepNext/>
-      <w:spacing w:before="240" w:after="120"/>
-    </w:pPr>
-    <w:rPr>
-      <w:rFonts w:ascii="Arial" w:hAnsi="Arial"/>
-      <w:sz w:val="28"/>
-      <w:szCs w:val="28"/>
-    </w:rPr>
-  </w:style>
-  <w:style w:type="paragraph" w:customStyle="1" w:styleId="Textbody">
-    <w:name w:val="Text body"/>
-    <w:basedOn w:val="Standard"/>
-    <w:pPr>
-      <w:spacing w:after="120"/>
-    </w:pPr>
-  </w:style>
-  <w:style w:type="paragraph" w:styleId="List">
-    <w:name w:val="List"/>
-    <w:basedOn w:val="Textbody"/>
-  </w:style>
-  <w:style w:type="paragraph" w:styleId="Caption">
-    <w:name w:val="caption"/>
-    <w:basedOn w:val="Standard"/>
-    <w:pPr>
-      <w:suppressLineNumbers/>
-      <w:spacing w:before="120" w:after="120"/>
-    </w:pPr>
-    <w:rPr>
-      <w:i/>
-      <w:iCs/>
-    </w:rPr>
-  </w:style>
-  <w:style w:type="paragraph" w:customStyle="1" w:styleId="Index">
-    <w:name w:val="Index"/>
-    <w:basedOn w:val="Standard"/>
-    <w:pPr>
-      <w:suppressLineNumbers/>
-    </w:pPr>
-  </w:style>
-  <w:style w:type="paragraph" w:styleId="Footer">
-    <w:name w:val="footer"/>
-    <w:basedOn w:val="Standard"/>
-    <w:pPr>
-      <w:suppressLineNumbers/>
-      <w:tabs>
-        <w:tab w:val="center" w:pos="4876"/>
-        <w:tab w:val="right" w:pos="9752"/>
-      </w:tabs>
-    </w:pPr>
-  </w:style>
-  <w:style w:type="paragraph" w:customStyle="1" w:styleId="TableContents">
-    <w:name w:val="Table Contents"/>
-    <w:basedOn w:val="Standard"/>
-    <w:pPr>
-      <w:suppressLineNumbers/>
-    </w:pPr>
-  </w:style>
-  <w:style w:type="paragraph" w:customStyle="1" w:styleId="Contents1">
-    <w:name w:val="Contents 1"/>
-    <w:basedOn w:val="Index"/>
-    <w:pPr>
-      <w:tabs>
-        <w:tab w:val="right" w:leader="dot" w:pos="9752"/>
-      </w:tabs>
-      <w:ind w:firstLine="0"/>
-    </w:pPr>
-  </w:style>
-  <w:style w:type="paragraph" w:customStyle="1" w:styleId="ContentsHeading">
-    <w:name w:val="Contents Heading"/>
-    <w:basedOn w:val="Heading"/>
-    <w:pPr>
-      <w:suppressLineNumbers/>
-      <w:spacing w:before="0" w:after="0"/>
-      <w:ind w:firstLine="0"/>
-    </w:pPr>
-    <w:rPr>
-      <w:b/>
-      <w:bCs/>
-      <w:sz w:val="32"/>
-      <w:szCs w:val="32"/>
-    </w:rPr>
-  </w:style>
-  <w:style w:type="paragraph" w:customStyle="1" w:styleId="Text">
-    <w:name w:val="Text"/>
-    <w:basedOn w:val="Caption"/>
-  </w:style>
-  <w:style w:type="paragraph" w:customStyle="1" w:styleId="BDNUM-SKYRIUS">
-    <w:name w:val="BD_NUM-SKYRIUS"/>
-    <w:next w:val="BDTEKSTAS"/>
-    <w:pPr>
-      <w:spacing w:before="227" w:after="227"/>
-      <w:outlineLvl w:val="0"/>
-    </w:pPr>
-    <w:rPr>
-      <w:b/>
-      <w:caps/>
-    </w:rPr>
-  </w:style>
-  <w:style w:type="paragraph" w:customStyle="1" w:styleId="Contents2">
-    <w:name w:val="Contents 2"/>
-    <w:basedOn w:val="Index"/>
-    <w:pPr>
-      <w:tabs>
-        <w:tab w:val="right" w:leader="dot" w:pos="9752"/>
-      </w:tabs>
-      <w:ind w:left="283" w:firstLine="0"/>
-    </w:pPr>
-  </w:style>
-  <w:style w:type="paragraph" w:customStyle="1" w:styleId="BDTEKSTAS">
-    <w:name w:val="BD_TEKSTAS"/>
-    <w:basedOn w:val="Standard"/>
-    <w:link w:val="BDTEKSTASChar"/>
-    <w:pPr>
-      <w:spacing w:after="283" w:line="360" w:lineRule="auto"/>
-      <w:jc w:val="both"/>
-    </w:pPr>
-    <w:rPr>
-      <w:sz w:val="21"/>
-    </w:rPr>
-  </w:style>
-  <w:style w:type="paragraph" w:customStyle="1" w:styleId="BDSKYRIUS">
-    <w:name w:val="BD_SKYRIUS"/>
-    <w:next w:val="BDTEKSTAS"/>
-    <w:pPr>
-      <w:spacing w:before="227" w:after="227"/>
-      <w:jc w:val="center"/>
-    </w:pPr>
-    <w:rPr>
-      <w:b/>
-      <w:caps/>
-      <w:sz w:val="21"/>
-    </w:rPr>
-  </w:style>
-  <w:style w:type="paragraph" w:customStyle="1" w:styleId="BDPOSKYRIS">
-    <w:name w:val="BD_POSKYRIS"/>
-    <w:next w:val="BDTEKSTAS"/>
-    <w:pPr>
-      <w:spacing w:before="113" w:after="113"/>
-      <w:outlineLvl w:val="1"/>
-    </w:pPr>
-    <w:rPr>
-      <w:b/>
-      <w:sz w:val="21"/>
-    </w:rPr>
-  </w:style>
-  <w:style w:type="paragraph" w:customStyle="1" w:styleId="BDLENTELE">
-    <w:name w:val="BD_LENTELE"/>
-    <w:basedOn w:val="TableContents"/>
-    <w:pPr>
-      <w:keepNext/>
-    </w:pPr>
-    <w:rPr>
-      <w:sz w:val="22"/>
-      <w:szCs w:val="22"/>
-    </w:rPr>
-  </w:style>
-  <w:style w:type="paragraph" w:customStyle="1" w:styleId="UserIndex1">
-    <w:name w:val="User Index 1"/>
-    <w:basedOn w:val="Index"/>
-    <w:pPr>
-      <w:tabs>
-        <w:tab w:val="right" w:leader="dot" w:pos="9752"/>
-      </w:tabs>
-      <w:ind w:firstLine="0"/>
-    </w:pPr>
-  </w:style>
-  <w:style w:type="paragraph" w:customStyle="1" w:styleId="Tableindexheading">
-    <w:name w:val="Table index heading"/>
-    <w:basedOn w:val="Heading"/>
-    <w:pPr>
-      <w:suppressLineNumbers/>
-      <w:spacing w:before="0" w:after="0"/>
-      <w:ind w:firstLine="0"/>
-    </w:pPr>
-    <w:rPr>
-      <w:b/>
-      <w:bCs/>
-      <w:sz w:val="32"/>
-      <w:szCs w:val="32"/>
-    </w:rPr>
-  </w:style>
-  <w:style w:type="paragraph" w:customStyle="1" w:styleId="Framecontents">
-    <w:name w:val="Frame contents"/>
-    <w:basedOn w:val="Textbody"/>
-  </w:style>
-  <w:style w:type="paragraph" w:customStyle="1" w:styleId="Table">
-    <w:name w:val="Table"/>
-    <w:basedOn w:val="Caption"/>
-  </w:style>
-  <w:style w:type="paragraph" w:customStyle="1" w:styleId="Tableindex1">
-    <w:name w:val="Table index 1"/>
-    <w:basedOn w:val="Index"/>
-    <w:pPr>
-      <w:tabs>
-        <w:tab w:val="right" w:leader="dot" w:pos="9752"/>
-      </w:tabs>
-      <w:ind w:firstLine="0"/>
-    </w:pPr>
-  </w:style>
-  <w:style w:type="paragraph" w:customStyle="1" w:styleId="IllustrationIndexHeading">
-    <w:name w:val="Illustration Index Heading"/>
-    <w:basedOn w:val="Heading"/>
-    <w:pPr>
-      <w:suppressLineNumbers/>
-      <w:spacing w:before="0" w:after="0"/>
-      <w:ind w:firstLine="0"/>
-    </w:pPr>
-    <w:rPr>
-      <w:b/>
-      <w:bCs/>
-      <w:sz w:val="32"/>
-      <w:szCs w:val="32"/>
-    </w:rPr>
-  </w:style>
-  <w:style w:type="paragraph" w:customStyle="1" w:styleId="Illustration">
-    <w:name w:val="Illustration"/>
-    <w:basedOn w:val="Caption"/>
-  </w:style>
-  <w:style w:type="paragraph" w:customStyle="1" w:styleId="pav">
-    <w:name w:val="pav"/>
-    <w:basedOn w:val="Caption"/>
-  </w:style>
-  <w:style w:type="paragraph" w:customStyle="1" w:styleId="lentel">
-    <w:name w:val="lentelė"/>
-    <w:basedOn w:val="Caption"/>
-    <w:rPr>
-      <w:i w:val="0"/>
-      <w:sz w:val="22"/>
-    </w:rPr>
-  </w:style>
-  <w:style w:type="paragraph" w:customStyle="1" w:styleId="TableHeading">
-    <w:name w:val="Table Heading"/>
-    <w:basedOn w:val="TableContents"/>
-    <w:pPr>
-      <w:jc w:val="center"/>
-    </w:pPr>
-    <w:rPr>
-      <w:b/>
-      <w:bCs/>
-    </w:rPr>
-  </w:style>
-  <w:style w:type="paragraph" w:customStyle="1" w:styleId="pav0">
-    <w:name w:val="pav."/>
-    <w:basedOn w:val="Caption"/>
-    <w:pPr>
-      <w:jc w:val="center"/>
-    </w:pPr>
-    <w:rPr>
-      <w:i w:val="0"/>
-      <w:sz w:val="22"/>
-    </w:rPr>
-  </w:style>
-  <w:style w:type="paragraph" w:customStyle="1" w:styleId="IllustrationIndex1">
-    <w:name w:val="Illustration Index 1"/>
-    <w:basedOn w:val="Index"/>
-    <w:pPr>
-      <w:tabs>
-        <w:tab w:val="right" w:leader="dot" w:pos="9752"/>
-      </w:tabs>
-      <w:ind w:firstLine="0"/>
-    </w:pPr>
-  </w:style>
-  <w:style w:type="paragraph" w:customStyle="1" w:styleId="BDISVADOS">
-    <w:name w:val="BD_ISVADOS"/>
-    <w:pPr>
-      <w:spacing w:after="283"/>
-    </w:pPr>
-  </w:style>
-  <w:style w:type="paragraph" w:customStyle="1" w:styleId="BDLITERATURA">
-    <w:name w:val="BD_LITERATURA"/>
-    <w:pPr>
-      <w:ind w:left="45"/>
-    </w:pPr>
-    <w:rPr>
-      <w:sz w:val="22"/>
-    </w:rPr>
-  </w:style>
-  <w:style w:type="paragraph" w:customStyle="1" w:styleId="BDPOSKYRISNOINDEX">
-    <w:name w:val="BD_POSKYRIS_NOINDEX"/>
-    <w:basedOn w:val="BDPOSKYRIS"/>
-  </w:style>
-  <w:style w:type="character" w:customStyle="1" w:styleId="NumberingSymbols">
-    <w:name w:val="Numbering Symbols"/>
-  </w:style>
-  <w:style w:type="character" w:customStyle="1" w:styleId="Internetlink">
-    <w:name w:val="Internet link"/>
-    <w:rPr>
-      <w:color w:val="000080"/>
-      <w:u w:val="single"/>
-    </w:rPr>
-  </w:style>
-  <w:style w:type="character" w:customStyle="1" w:styleId="IndexLink">
-    <w:name w:val="Index Link"/>
-  </w:style>
-  <w:style w:type="numbering" w:customStyle="1" w:styleId="Numbering1">
-    <w:name w:val="Numbering 1"/>
-    <w:basedOn w:val="NoList"/>
-    <w:pPr>
-      <w:numPr>
-        <w:numId w:val="1"/>
-      </w:numPr>
-    </w:pPr>
-  </w:style>
-  <w:style w:type="paragraph" w:styleId="BalloonText">
-    <w:name w:val="Balloon Text"/>
-    <w:basedOn w:val="Normal"/>
-    <w:link w:val="BalloonTextChar"/>
-    <w:uiPriority w:val="99"/>
-    <w:semiHidden/>
-    <w:unhideWhenUsed/>
-    <w:rsid w:val="00C21863"/>
-    <w:rPr>
-      <w:rFonts w:ascii="Tahoma" w:hAnsi="Tahoma" w:cs="Mangal"/>
-      <w:sz w:val="16"/>
-      <w:szCs w:val="14"/>
-    </w:rPr>
-  </w:style>
-  <w:style w:type="character" w:customStyle="1" w:styleId="BalloonTextChar">
-    <w:name w:val="Balloon Text Char"/>
-    <w:basedOn w:val="DefaultParagraphFont"/>
-    <w:link w:val="BalloonText"/>
-    <w:uiPriority w:val="99"/>
-    <w:semiHidden/>
-    <w:rsid w:val="00C21863"/>
-    <w:rPr>
-      <w:rFonts w:ascii="Tahoma" w:hAnsi="Tahoma" w:cs="Mangal"/>
-      <w:sz w:val="16"/>
-      <w:szCs w:val="14"/>
-    </w:rPr>
-  </w:style>
-  <w:style w:type="paragraph" w:styleId="TOC1">
-    <w:name w:val="toc 1"/>
-    <w:basedOn w:val="Normal"/>
-    <w:next w:val="Normal"/>
-    <w:autoRedefine/>
-    <w:uiPriority w:val="39"/>
-    <w:unhideWhenUsed/>
-    <w:rsid w:val="00A6102C"/>
-    <w:pPr>
-      <w:tabs>
-        <w:tab w:val="right" w:leader="dot" w:pos="9628"/>
-      </w:tabs>
-      <w:spacing w:after="100"/>
-      <w:jc w:val="center"/>
-    </w:pPr>
-    <w:rPr>
-      <w:rFonts w:cs="Mangal"/>
-      <w:szCs w:val="21"/>
-    </w:rPr>
-  </w:style>
-  <w:style w:type="paragraph" w:styleId="TOC2">
-    <w:name w:val="toc 2"/>
-    <w:basedOn w:val="Normal"/>
-    <w:next w:val="Normal"/>
-    <w:autoRedefine/>
-    <w:uiPriority w:val="39"/>
-    <w:unhideWhenUsed/>
-    <w:rsid w:val="00926234"/>
-    <w:pPr>
-      <w:spacing w:after="100"/>
-      <w:ind w:left="240"/>
-    </w:pPr>
-    <w:rPr>
-      <w:rFonts w:cs="Mangal"/>
-      <w:szCs w:val="21"/>
-    </w:rPr>
-  </w:style>
-  <w:style w:type="character" w:styleId="Hyperlink">
-    <w:name w:val="Hyperlink"/>
-    <w:basedOn w:val="DefaultParagraphFont"/>
-    <w:uiPriority w:val="99"/>
-    <w:unhideWhenUsed/>
-    <w:rsid w:val="00926234"/>
-    <w:rPr>
-      <w:color w:val="0000FF" w:themeColor="hyperlink"/>
-      <w:u w:val="single"/>
-    </w:rPr>
-  </w:style>
-  <w:style w:type="paragraph" w:styleId="ListParagraph">
-    <w:name w:val="List Paragraph"/>
-    <w:basedOn w:val="Normal"/>
-    <w:uiPriority w:val="34"/>
-    <w:qFormat/>
-    <w:rsid w:val="00AF5DB0"/>
-    <w:pPr>
-      <w:widowControl/>
-      <w:suppressAutoHyphens w:val="0"/>
-      <w:autoSpaceDN/>
-      <w:spacing w:after="240"/>
-      <w:ind w:left="720"/>
-      <w:contextualSpacing/>
-      <w:textAlignment w:val="auto"/>
-    </w:pPr>
-    <w:rPr>
-      <w:rFonts w:asciiTheme="minorHAnsi" w:eastAsiaTheme="minorEastAsia" w:hAnsiTheme="minorHAnsi" w:cstheme="minorBidi"/>
-      <w:kern w:val="0"/>
-      <w:lang w:val="en-US" w:eastAsia="en-US" w:bidi="ar-SA"/>
-    </w:rPr>
-  </w:style>
-  <w:style w:type="character" w:customStyle="1" w:styleId="Heading4Char">
-    <w:name w:val="Heading 4 Char"/>
-    <w:basedOn w:val="DefaultParagraphFont"/>
-    <w:link w:val="Heading4"/>
-    <w:uiPriority w:val="9"/>
-    <w:rsid w:val="00B466B4"/>
-    <w:rPr>
-      <w:rFonts w:asciiTheme="majorHAnsi" w:eastAsiaTheme="majorEastAsia" w:hAnsiTheme="majorHAnsi" w:cs="Mangal"/>
-      <w:b/>
-      <w:bCs/>
-      <w:i/>
-      <w:iCs/>
-      <w:color w:val="4F81BD" w:themeColor="accent1"/>
-      <w:szCs w:val="21"/>
-    </w:rPr>
-  </w:style>
-  <w:style w:type="paragraph" w:customStyle="1" w:styleId="Paveiksl">
-    <w:name w:val="Paveiksl"/>
-    <w:basedOn w:val="BDTEKSTAS"/>
-    <w:link w:val="PaveikslChar"/>
-    <w:qFormat/>
-    <w:rsid w:val="00A527E6"/>
-    <w:pPr>
-      <w:ind w:firstLine="0"/>
-      <w:jc w:val="center"/>
-    </w:pPr>
-    <w:rPr>
-      <w:noProof/>
-      <w:lang w:eastAsia="lt-LT" w:bidi="ar-SA"/>
-    </w:rPr>
-  </w:style>
-  <w:style w:type="character" w:customStyle="1" w:styleId="StandardChar">
-    <w:name w:val="Standard Char"/>
-    <w:basedOn w:val="DefaultParagraphFont"/>
-    <w:link w:val="Standard"/>
-    <w:rsid w:val="00A527E6"/>
-  </w:style>
-  <w:style w:type="character" w:customStyle="1" w:styleId="BDTEKSTASChar">
-    <w:name w:val="BD_TEKSTAS Char"/>
-    <w:basedOn w:val="StandardChar"/>
-    <w:link w:val="BDTEKSTAS"/>
-    <w:rsid w:val="00A527E6"/>
-    <w:rPr>
-      <w:sz w:val="21"/>
-    </w:rPr>
-  </w:style>
-  <w:style w:type="character" w:customStyle="1" w:styleId="PaveikslChar">
-    <w:name w:val="Paveiksl Char"/>
-    <w:basedOn w:val="BDTEKSTASChar"/>
-    <w:link w:val="Paveiksl"/>
-    <w:rsid w:val="00A527E6"/>
-    <w:rPr>
-      <w:noProof/>
-      <w:sz w:val="21"/>
-      <w:lang w:eastAsia="lt-LT" w:bidi="ar-SA"/>
-    </w:rPr>
-  </w:style>
-</w:styles>
-</file>
-
-<file path=word/stylesWithEffects.xml><?xml version="1.0" encoding="utf-8"?>
-<w:styles xmlns:wpc="http://schemas.microsoft.com/office/word/2010/wordprocessingCanvas" xmlns:mc="http://schemas.openxmlformats.org/markup-compatibility/2006" xmlns:o="urn:schemas-microsoft-com:office:office" xmlns:r="http://schemas.openxmlformats.org/officeDocument/2006/relationships" xmlns:m="http://schemas.openxmlformats.org/officeDocument/2006/math" xmlns:v="urn:schemas-microsoft-com:vml" xmlns:wp14="http://schemas.microsoft.com/office/word/2010/wordprocessingDrawing" xmlns:wp="http://schemas.openxmlformats.org/drawingml/2006/wordprocessingDrawing" xmlns:w10="urn:schemas-microsoft-com:office:word" xmlns:w="http://schemas.openxmlformats.org/wordprocessingml/2006/main" xmlns:w14="http://schemas.microsoft.com/office/word/2010/wordml" xmlns:wpg="http://schemas.microsoft.com/office/word/2010/wordprocessingGroup" xmlns:wpi="http://schemas.microsoft.com/office/word/2010/wordprocessingInk" xmlns:wne="http://schemas.microsoft.com/office/word/2006/wordml" xmlns:wps="http://schemas.microsoft.com/office/word/2010/wordprocessingShape" mc:Ignorable="w14 wp14">
-  <w:docDefaults>
-    <w:rPrDefault>
-      <w:rPr>
-        <w:rFonts w:ascii="Times New Roman" w:eastAsia="DejaVu Sans" w:hAnsi="Times New Roman" w:cs="Lohit Hindi"/>
-        <w:kern w:val="3"/>
-        <w:sz w:val="24"/>
-        <w:szCs w:val="24"/>
-        <w:lang w:val="lt-LT" w:eastAsia="zh-CN" w:bidi="hi-IN"/>
-      </w:rPr>
-    </w:rPrDefault>
-    <w:pPrDefault>
-      <w:pPr>
-        <w:widowControl w:val="0"/>
-        <w:suppressAutoHyphens/>
-        <w:autoSpaceDN w:val="0"/>
-        <w:textAlignment w:val="baseline"/>
-      </w:pPr>
-    </w:pPrDefault>
-  </w:docDefaults>
-  <w:latentStyles w:defLockedState="0" w:defUIPriority="99" w:defSemiHidden="1" w:defUnhideWhenUsed="1" w:defQFormat="0" w:count="267">
-    <w:lsdException w:name="Normal" w:semiHidden="0" w:uiPriority="0" w:unhideWhenUsed="0" w:qFormat="1"/>
-    <w:lsdException w:name="heading 1" w:semiHidden="0" w:uiPriority="0" w:unhideWhenUsed="0" w:qFormat="1"/>
-    <w:lsdException w:name="heading 2" w:uiPriority="9" w:qFormat="1"/>
-    <w:lsdException w:name="heading 3" w:uiPriority="9" w:qFormat="1"/>
-    <w:lsdException w:name="heading 4" w:uiPriority="9" w:qFormat="1"/>
-    <w:lsdException w:name="heading 5" w:uiPriority="9" w:qFormat="1"/>
-    <w:lsdException w:name="heading 6" w:uiPriority="9" w:qFormat="1"/>
-    <w:lsdException w:name="heading 7" w:uiPriority="9" w:qFormat="1"/>
-    <w:lsdException w:name="heading 8" w:uiPriority="9" w:qFormat="1"/>
-    <w:lsdException w:name="heading 9" w:uiPriority="9" w:qFormat="1"/>
-    <w:lsdException w:name="toc 1" w:uiPriority="39"/>
-    <w:lsdException w:name="toc 2" w:uiPriority="39"/>
-    <w:lsdException w:name="toc 3" w:uiPriority="39"/>
-    <w:lsdException w:name="toc 4" w:uiPriority="39"/>
-    <w:lsdException w:name="toc 5" w:uiPriority="39"/>
-    <w:lsdException w:name="toc 6" w:uiPriority="39"/>
-    <w:lsdException w:name="toc 7" w:uiPriority="39"/>
-    <w:lsdException w:name="toc 8" w:uiPriority="39"/>
-    <w:lsdException w:name="toc 9" w:uiPriority="39"/>
-    <w:lsdException w:name="caption" w:uiPriority="35" w:qFormat="1"/>
-    <w:lsdException w:name="Title" w:semiHidden="0" w:uiPriority="10" w:unhideWhenUsed="0" w:qFormat="1"/>
-    <w:lsdException w:name="Default Paragraph Font" w:uiPriority="1"/>
-    <w:lsdException w:name="Subtitle" w:semiHidden="0" w:uiPriority="11" w:unhideWhenUsed="0" w:qFormat="1"/>
-    <w:lsdException w:name="Strong" w:semiHidden="0" w:uiPriority="22" w:unhideWhenUsed="0" w:qFormat="1"/>
-    <w:lsdException w:name="Emphasis" w:semiHidden="0" w:uiPriority="20" w:unhideWhenUsed="0" w:qFormat="1"/>
-    <w:lsdException w:name="Table Grid" w:semiHidden="0" w:uiPriority="59" w:unhideWhenUsed="0"/>
-    <w:lsdException w:name="Placeholder Text" w:unhideWhenUsed="0"/>
-    <w:lsdException w:name="No Spacing" w:semiHidden="0" w:uiPriority="1" w:unhideWhenUsed="0" w:qFormat="1"/>
-    <w:lsdException w:name="Light Shading" w:semiHidden="0" w:uiPriority="60" w:unhideWhenUsed="0"/>
-    <w:lsdException w:name="Light List" w:semiHidden="0" w:uiPriority="61" w:unhideWhenUsed="0"/>
-    <w:lsdException w:name="Light Grid" w:semiHidden="0" w:uiPriority="62" w:unhideWhenUsed="0"/>
-    <w:lsdException w:name="Medium Shading 1" w:semiHidden="0" w:uiPriority="63" w:unhideWhenUsed="0"/>
-    <w:lsdException w:name="Medium Shading 2" w:semiHidden="0" w:uiPriority="64" w:unhideWhenUsed="0"/>
-    <w:lsdException w:name="Medium List 1" w:semiHidden="0" w:uiPriority="65" w:unhideWhenUsed="0"/>
-    <w:lsdException w:name="Medium List 2" w:semiHidden="0" w:uiPriority="66" w:unhideWhenUsed="0"/>
-    <w:lsdException w:name="Medium Grid 1" w:semiHidden="0" w:uiPriority="67" w:unhideWhenUsed="0"/>
-    <w:lsdException w:name="Medium Grid 2" w:semiHidden="0" w:uiPriority="68" w:unhideWhenUsed="0"/>
-    <w:lsdException w:name="Medium Grid 3" w:semiHidden="0" w:uiPriority="69" w:unhideWhenUsed="0"/>
-    <w:lsdException w:name="Dark List" w:semiHidden="0" w:uiPriority="70" w:unhideWhenUsed="0"/>
-    <w:lsdException w:name="Colorful Shading" w:semiHidden="0" w:uiPriority="71" w:unhideWhenUsed="0"/>
-    <w:lsdException w:name="Colorful List" w:semiHidden="0" w:uiPriority="72" w:unhideWhenUsed="0"/>
-    <w:lsdException w:name="Colorful Grid" w:semiHidden="0" w:uiPriority="73" w:unhideWhenUsed="0"/>
-    <w:lsdException w:name="Light Shading Accent 1" w:semiHidden="0" w:uiPriority="60" w:unhideWhenUsed="0"/>
-    <w:lsdException w:name="Light List Accent 1" w:semiHidden="0" w:uiPriority="61" w:unhideWhenUsed="0"/>
-    <w:lsdException w:name="Light Grid Accent 1" w:semiHidden="0" w:uiPriority="62" w:unhideWhenUsed="0"/>
-    <w:lsdException w:name="Medium Shading 1 Accent 1" w:semiHidden="0" w:uiPriority="63" w:unhideWhenUsed="0"/>
-    <w:lsdException w:name="Medium Shading 2 Accent 1" w:semiHidden="0" w:uiPriority="64" w:unhideWhenUsed="0"/>
-    <w:lsdException w:name="Medium List 1 Accent 1" w:semiHidden="0" w:uiPriority="65" w:unhideWhenUsed="0"/>
-    <w:lsdException w:name="Revision" w:unhideWhenUsed="0"/>
-    <w:lsdException w:name="List Paragraph" w:semiHidden="0" w:uiPriority="34" w:unhideWhenUsed="0" w:qFormat="1"/>
-    <w:lsdException w:name="Quote" w:semiHidden="0" w:uiPriority="29" w:unhideWhenUsed="0" w:qFormat="1"/>
-    <w:lsdException w:name="Intense Quote" w:semiHidden="0" w:uiPriority="30" w:unhideWhenUsed="0" w:qFormat="1"/>
-    <w:lsdException w:name="Medium List 2 Accent 1" w:semiHidden="0" w:uiPriority="66" w:unhideWhenUsed="0"/>
-    <w:lsdException w:name="Medium Grid 1 Accent 1" w:semiHidden="0" w:uiPriority="67" w:unhideWhenUsed="0"/>
-    <w:lsdException w:name="Medium Grid 2 Accent 1" w:semiHidden="0" w:uiPriority="68" w:unhideWhenUsed="0"/>
-    <w:lsdException w:name="Medium Grid 3 Accent 1" w:semiHidden="0" w:uiPriority="69" w:unhideWhenUsed="0"/>
-    <w:lsdException w:name="Dark List Accent 1" w:semiHidden="0" w:uiPriority="70" w:unhideWhenUsed="0"/>
-    <w:lsdException w:name="Colorful Shading Accent 1" w:semiHidden="0" w:uiPriority="71" w:unhideWhenUsed="0"/>
-    <w:lsdException w:name="Colorful List Accent 1" w:semiHidden="0" w:uiPriority="72" w:unhideWhenUsed="0"/>
-    <w:lsdException w:name="Colorful Grid Accent 1" w:semiHidden="0" w:uiPriority="73" w:unhideWhenUsed="0"/>
-    <w:lsdException w:name="Light Shading Accent 2" w:semiHidden="0" w:uiPriority="60" w:unhideWhenUsed="0"/>
-    <w:lsdException w:name="Light List Accent 2" w:semiHidden="0" w:uiPriority="61" w:unhideWhenUsed="0"/>
-    <w:lsdException w:name="Light Grid Accent 2" w:semiHidden="0" w:uiPriority="62" w:unhideWhenUsed="0"/>
-    <w:lsdException w:name="Medium Shading 1 Accent 2" w:semiHidden="0" w:uiPriority="63" w:unhideWhenUsed="0"/>
-    <w:lsdException w:name="Medium Shading 2 Accent 2" w:semiHidden="0" w:uiPriority="64" w:unhideWhenUsed="0"/>
-    <w:lsdException w:name="Medium List 1 Accent 2" w:semiHidden="0" w:uiPriority="65" w:unhideWhenUsed="0"/>
-    <w:lsdException w:name="Medium List 2 Accent 2" w:semiHidden="0" w:uiPriority="66" w:unhideWhenUsed="0"/>
-    <w:lsdException w:name="Medium Grid 1 Accent 2" w:semiHidden="0" w:uiPriority="67" w:unhideWhenUsed="0"/>
-    <w:lsdException w:name="Medium Grid 2 Accent 2" w:semiHidden="0" w:uiPriority="68" w:unhideWhenUsed="0"/>
-    <w:lsdException w:name="Medium Grid 3 Accent 2" w:semiHidden="0" w:uiPriority="69" w:unhideWhenUsed="0"/>
-    <w:lsdException w:name="Dark List Accent 2" w:semiHidden="0" w:uiPriority="70" w:unhideWhenUsed="0"/>
-    <w:lsdException w:name="Colorful Shading Accent 2" w:semiHidden="0" w:uiPriority="71" w:unhideWhenUsed="0"/>
-    <w:lsdException w:name="Colorful List Accent 2" w:semiHidden="0" w:uiPriority="72" w:unhideWhenUsed="0"/>
-    <w:lsdException w:name="Colorful Grid Accent 2" w:semiHidden="0" w:uiPriority="73" w:unhideWhenUsed="0"/>
-    <w:lsdException w:name="Light Shading Accent 3" w:semiHidden="0" w:uiPriority="60" w:unhideWhenUsed="0"/>
-    <w:lsdException w:name="Light List Accent 3" w:semiHidden="0" w:uiPriority="61" w:unhideWhenUsed="0"/>
-    <w:lsdException w:name="Light Grid Accent 3" w:semiHidden="0" w:uiPriority="62" w:unhideWhenUsed="0"/>
-    <w:lsdException w:name="Medium Shading 1 Accent 3" w:semiHidden="0" w:uiPriority="63" w:unhideWhenUsed="0"/>
-    <w:lsdException w:name="Medium Shading 2 Accent 3" w:semiHidden="0" w:uiPriority="64" w:unhideWhenUsed="0"/>
-    <w:lsdException w:name="Medium List 1 Accent 3" w:semiHidden="0" w:uiPriority="65" w:unhideWhenUsed="0"/>
-    <w:lsdException w:name="Medium List 2 Accent 3" w:semiHidden="0" w:uiPriority="66" w:unhideWhenUsed="0"/>
-    <w:lsdException w:name="Medium Grid 1 Accent 3" w:semiHidden="0" w:uiPriority="67" w:unhideWhenUsed="0"/>
-    <w:lsdException w:name="Medium Grid 2 Accent 3" w:semiHidden="0" w:uiPriority="68" w:unhideWhenUsed="0"/>
-    <w:lsdException w:name="Medium Grid 3 Accent 3" w:semiHidden="0" w:uiPriority="69" w:unhideWhenUsed="0"/>
-    <w:lsdException w:name="Dark List Accent 3" w:semiHidden="0" w:uiPriority="70" w:unhideWhenUsed="0"/>
-    <w:lsdException w:name="Colorful Shading Accent 3" w:semiHidden="0" w:uiPriority="71" w:unhideWhenUsed="0"/>
-    <w:lsdException w:name="Colorful List Accent 3" w:semiHidden="0" w:uiPriority="72" w:unhideWhenUsed="0"/>
-    <w:lsdException w:name="Colorful Grid Accent 3" w:semiHidden="0" w:uiPriority="73" w:unhideWhenUsed="0"/>
-    <w:lsdException w:name="Light Shading Accent 4" w:semiHidden="0" w:uiPriority="60" w:unhideWhenUsed="0"/>
-    <w:lsdException w:name="Light List Accent 4" w:semiHidden="0" w:uiPriority="61" w:unhideWhenUsed="0"/>
-    <w:lsdException w:name="Light Grid Accent 4" w:semiHidden="0" w:uiPriority="62" w:unhideWhenUsed="0"/>
-    <w:lsdException w:name="Medium Shading 1 Accent 4" w:semiHidden="0" w:uiPriority="63" w:unhideWhenUsed="0"/>
-    <w:lsdException w:name="Medium Shading 2 Accent 4" w:semiHidden="0" w:uiPriority="64" w:unhideWhenUsed="0"/>
-    <w:lsdException w:name="Medium List 1 Accent 4" w:semiHidden="0" w:uiPriority="65" w:unhideWhenUsed="0"/>
-    <w:lsdException w:name="Medium List 2 Accent 4" w:semiHidden="0" w:uiPriority="66" w:unhideWhenUsed="0"/>
-    <w:lsdException w:name="Medium Grid 1 Accent 4" w:semiHidden="0" w:uiPriority="67" w:unhideWhenUsed="0"/>
-    <w:lsdException w:name="Medium Grid 2 Accent 4" w:semiHidden="0" w:uiPriority="68" w:unhideWhenUsed="0"/>
-    <w:lsdException w:name="Medium Grid 3 Accent 4" w:semiHidden="0" w:uiPriority="69" w:unhideWhenUsed="0"/>
-    <w:lsdException w:name="Dark List Accent 4" w:semiHidden="0" w:uiPriority="70" w:unhideWhenUsed="0"/>
-    <w:lsdException w:name="Colorful Shading Accent 4" w:semiHidden="0" w:uiPriority="71" w:unhideWhenUsed="0"/>
-    <w:lsdException w:name="Colorful List Accent 4" w:semiHidden="0" w:uiPriority="72" w:unhideWhenUsed="0"/>
-    <w:lsdException w:name="Colorful Grid Accent 4" w:semiHidden="0" w:uiPriority="73" w:unhideWhenUsed="0"/>
-    <w:lsdException w:name="Light Shading Accent 5" w:semiHidden="0" w:uiPriority="60" w:unhideWhenUsed="0"/>
-    <w:lsdException w:name="Light List Accent 5" w:semiHidden="0" w:uiPriority="61" w:unhideWhenUsed="0"/>
-    <w:lsdException w:name="Light Grid Accent 5" w:semiHidden="0" w:uiPriority="62" w:unhideWhenUsed="0"/>
-    <w:lsdException w:name="Medium Shading 1 Accent 5" w:semiHidden="0" w:uiPriority="63" w:unhideWhenUsed="0"/>
-    <w:lsdException w:name="Medium Shading 2 Accent 5" w:semiHidden="0" w:uiPriority="64" w:unhideWhenUsed="0"/>
-    <w:lsdException w:name="Medium List 1 Accent 5" w:semiHidden="0" w:uiPriority="65" w:unhideWhenUsed="0"/>
-    <w:lsdException w:name="Medium List 2 Accent 5" w:semiHidden="0" w:uiPriority="66" w:unhideWhenUsed="0"/>
-    <w:lsdException w:name="Medium Grid 1 Accent 5" w:semiHidden="0" w:uiPriority="67" w:unhideWhenUsed="0"/>
-    <w:lsdException w:name="Medium Grid 2 Accent 5" w:semiHidden="0" w:uiPriority="68" w:unhideWhenUsed="0"/>
-    <w:lsdException w:name="Medium Grid 3 Accent 5" w:semiHidden="0" w:uiPriority="69" w:unhideWhenUsed="0"/>
-    <w:lsdException w:name="Dark List Accent 5" w:semiHidden="0" w:uiPriority="70" w:unhideWhenUsed="0"/>
-    <w:lsdException w:name="Colorful Shading Accent 5" w:semiHidden="0" w:uiPriority="71" w:unhideWhenUsed="0"/>
-    <w:lsdException w:name="Colorful List Accent 5" w:semiHidden="0" w:uiPriority="72" w:unhideWhenUsed="0"/>
-    <w:lsdException w:name="Colorful Grid Accent 5" w:semiHidden="0" w:uiPriority="73" w:unhideWhenUsed="0"/>
-    <w:lsdException w:name="Light Shading Accent 6" w:semiHidden="0" w:uiPriority="60" w:unhideWhenUsed="0"/>
-    <w:lsdException w:name="Light List Accent 6" w:semiHidden="0" w:uiPriority="61" w:unhideWhenUsed="0"/>
-    <w:lsdException w:name="Light Grid Accent 6" w:semiHidden="0" w:uiPriority="62" w:unhideWhenUsed="0"/>
-    <w:lsdException w:name="Medium Shading 1 Accent 6" w:semiHidden="0" w:uiPriority="63" w:unhideWhenUsed="0"/>
-    <w:lsdException w:name="Medium Shading 2 Accent 6" w:semiHidden="0" w:uiPriority="64" w:unhideWhenUsed="0"/>
-    <w:lsdException w:name="Medium List 1 Accent 6" w:semiHidden="0" w:uiPriority="65" w:unhideWhenUsed="0"/>
-    <w:lsdException w:name="Medium List 2 Accent 6" w:semiHidden="0" w:uiPriority="66" w:unhideWhenUsed="0"/>
-    <w:lsdException w:name="Medium Grid 1 Accent 6" w:semiHidden="0" w:uiPriority="67" w:unhideWhenUsed="0"/>
-    <w:lsdException w:name="Medium Grid 2 Accent 6" w:semiHidden="0" w:uiPriority="68" w:unhideWhenUsed="0"/>
-    <w:lsdException w:name="Medium Grid 3 Accent 6" w:semiHidden="0" w:uiPriority="69" w:unhideWhenUsed="0"/>
-    <w:lsdException w:name="Dark List Accent 6" w:semiHidden="0" w:uiPriority="70" w:unhideWhenUsed="0"/>
-    <w:lsdException w:name="Colorful Shading Accent 6" w:semiHidden="0" w:uiPriority="71" w:unhideWhenUsed="0"/>
-    <w:lsdException w:name="Colorful List Accent 6" w:semiHidden="0" w:uiPriority="72" w:unhideWhenUsed="0"/>
-    <w:lsdException w:name="Colorful Grid Accent 6" w:semiHidden="0" w:uiPriority="73" w:unhideWhenUsed="0"/>
-    <w:lsdException w:name="Subtle Emphasis" w:semiHidden="0" w:uiPriority="19" w:unhideWhenUsed="0" w:qFormat="1"/>
-    <w:lsdException w:name="Intense Emphasis" w:semiHidden="0" w:uiPriority="21" w:unhideWhenUsed="0" w:qFormat="1"/>
-    <w:lsdException w:name="Subtle Reference" w:semiHidden="0" w:uiPriority="31" w:unhideWhenUsed="0" w:qFormat="1"/>
-    <w:lsdException w:name="Intense Reference" w:semiHidden="0" w:uiPriority="32" w:unhideWhenUsed="0" w:qFormat="1"/>
-    <w:lsdException w:name="Book Title" w:semiHidden="0" w:uiPriority="33" w:unhideWhenUsed="0" w:qFormat="1"/>
-    <w:lsdException w:name="Bibliography" w:uiPriority="37"/>
-    <w:lsdException w:name="TOC Heading" w:uiPriority="39" w:qFormat="1"/>
-  </w:latentStyles>
-  <w:style w:type="paragraph" w:default="1" w:styleId="Normal">
-    <w:name w:val="Normal"/>
-    <w:qFormat/>
-  </w:style>
-  <w:style w:type="paragraph" w:styleId="Heading1">
-    <w:name w:val="heading 1"/>
-    <w:basedOn w:val="Heading"/>
-    <w:next w:val="Textbody"/>
-    <w:pPr>
-      <w:outlineLvl w:val="0"/>
-    </w:pPr>
-    <w:rPr>
-      <w:b/>
-      <w:bCs/>
-    </w:rPr>
-  </w:style>
-  <w:style w:type="paragraph" w:styleId="Heading2">
-    <w:name w:val="heading 2"/>
-    <w:basedOn w:val="Heading"/>
-    <w:next w:val="Textbody"/>
-    <w:pPr>
-      <w:outlineLvl w:val="1"/>
-    </w:pPr>
-    <w:rPr>
-      <w:b/>
-      <w:bCs/>
-      <w:i/>
-      <w:iCs/>
-    </w:rPr>
-  </w:style>
-  <w:style w:type="paragraph" w:styleId="Heading3">
-    <w:name w:val="heading 3"/>
-    <w:basedOn w:val="Heading"/>
-    <w:next w:val="Textbody"/>
-    <w:pPr>
-      <w:outlineLvl w:val="2"/>
-    </w:pPr>
-    <w:rPr>
-      <w:b/>
-      <w:bCs/>
-    </w:rPr>
-  </w:style>
-  <w:style w:type="paragraph" w:styleId="Heading4">
-    <w:name w:val="heading 4"/>
-    <w:basedOn w:val="Normal"/>
-    <w:next w:val="Normal"/>
-    <w:link w:val="Heading4Char"/>
-    <w:uiPriority w:val="9"/>
-    <w:unhideWhenUsed/>
-    <w:qFormat/>
-    <w:rsid w:val="00B466B4"/>
-    <w:pPr>
-      <w:keepNext/>
-      <w:keepLines/>
-      <w:spacing w:before="200"/>
-      <w:outlineLvl w:val="3"/>
-    </w:pPr>
-    <w:rPr>
-      <w:rFonts w:asciiTheme="majorHAnsi" w:eastAsiaTheme="majorEastAsia" w:hAnsiTheme="majorHAnsi" w:cs="Mangal"/>
-      <w:b/>
-      <w:bCs/>
-      <w:i/>
-      <w:iCs/>
-      <w:color w:val="4F81BD" w:themeColor="accent1"/>
-      <w:szCs w:val="21"/>
-    </w:rPr>
-  </w:style>
-  <w:style w:type="character" w:default="1" w:styleId="DefaultParagraphFont">
-    <w:name w:val="Default Paragraph Font"/>
-    <w:uiPriority w:val="1"/>
-    <w:semiHidden/>
     <w:unhideWhenUsed/>
   </w:style>
   <w:style w:type="table" w:default="1" w:styleId="TableNormal">
@@ -8176,7 +7686,7 @@
 </file>
 
 <file path=customXml/itemProps1.xml><?xml version="1.0" encoding="utf-8"?>
-<ds:datastoreItem xmlns:ds="http://schemas.openxmlformats.org/officeDocument/2006/customXml" ds:itemID="{9AFB9C92-B231-4B69-85D6-2D46D3FDE9D2}">
+<ds:datastoreItem xmlns:ds="http://schemas.openxmlformats.org/officeDocument/2006/customXml" ds:itemID="{E7FBFBA0-13E9-452C-A928-BFAD41DB6D8C}">
   <ds:schemaRefs>
     <ds:schemaRef ds:uri="http://schemas.openxmlformats.org/officeDocument/2006/bibliography"/>
   </ds:schemaRefs>

</xml_diff>

<commit_message>
Edited installation guide and UI design prototypes
</commit_message>
<xml_diff>
--- a/Atsiskaitymai/PTP_imgcrv.docx
+++ b/Atsiskaitymai/PTP_imgcrv.docx
@@ -240,16 +240,8 @@
         <w:tab/>
       </w:r>
       <w:r>
-        <w:t>Alvydas Muliuolis</w:t>
-      </w:r>
-    </w:p>
-    <w:p>
-      <w:pPr>
-        <w:pStyle w:val="Standard"/>
-        <w:tabs>
-          <w:tab w:val="left" w:pos="7485"/>
-        </w:tabs>
-      </w:pPr>
+        <w:t>Viktoras Gurgždys</w:t>
+      </w:r>
     </w:p>
     <w:p>
       <w:pPr>
@@ -846,7 +838,7 @@
           <w:kern w:val="0"/>
           <w:sz w:val="22"/>
           <w:szCs w:val="22"/>
-          <w:lang w:eastAsia="lt-LT" w:bidi="ar-SA"/>
+          <w:lang w:val="en-US" w:eastAsia="en-US" w:bidi="ar-SA"/>
         </w:rPr>
       </w:pPr>
       <w:r>
@@ -866,7 +858,7 @@
         </w:rPr>
         <w:fldChar w:fldCharType="separate"/>
       </w:r>
-      <w:hyperlink w:anchor="_Toc388296207" w:history="1">
+      <w:hyperlink w:anchor="_Toc388882340" w:history="1">
         <w:r>
           <w:rPr>
             <w:rStyle w:val="Hyperlink"/>
@@ -890,7 +882,7 @@
           <w:rPr>
             <w:noProof/>
           </w:rPr>
-          <w:instrText xml:space="preserve"> PAGEREF _Toc388296207 \h </w:instrText>
+          <w:instrText xml:space="preserve"> PAGEREF _Toc388882340 \h </w:instrText>
         </w:r>
         <w:r>
           <w:rPr>
@@ -929,10 +921,10 @@
           <w:kern w:val="0"/>
           <w:sz w:val="22"/>
           <w:szCs w:val="22"/>
-          <w:lang w:eastAsia="lt-LT" w:bidi="ar-SA"/>
-        </w:rPr>
-      </w:pPr>
-      <w:hyperlink w:anchor="_Toc388296208" w:history="1">
+          <w:lang w:val="en-US" w:eastAsia="en-US" w:bidi="ar-SA"/>
+        </w:rPr>
+      </w:pPr>
+      <w:hyperlink w:anchor="_Toc388882341" w:history="1">
         <w:r>
           <w:rPr>
             <w:rStyle w:val="Hyperlink"/>
@@ -956,7 +948,7 @@
           <w:rPr>
             <w:noProof/>
           </w:rPr>
-          <w:instrText xml:space="preserve"> PAGEREF _Toc388296208 \h </w:instrText>
+          <w:instrText xml:space="preserve"> PAGEREF _Toc388882341 \h </w:instrText>
         </w:r>
         <w:r>
           <w:rPr>
@@ -995,10 +987,10 @@
           <w:kern w:val="0"/>
           <w:sz w:val="22"/>
           <w:szCs w:val="22"/>
-          <w:lang w:eastAsia="lt-LT" w:bidi="ar-SA"/>
-        </w:rPr>
-      </w:pPr>
-      <w:hyperlink w:anchor="_Toc388296209" w:history="1">
+          <w:lang w:val="en-US" w:eastAsia="en-US" w:bidi="ar-SA"/>
+        </w:rPr>
+      </w:pPr>
+      <w:hyperlink w:anchor="_Toc388882342" w:history="1">
         <w:r>
           <w:rPr>
             <w:rStyle w:val="Hyperlink"/>
@@ -1022,7 +1014,7 @@
           <w:rPr>
             <w:noProof/>
           </w:rPr>
-          <w:instrText xml:space="preserve"> PAGEREF _Toc388296209 \h </w:instrText>
+          <w:instrText xml:space="preserve"> PAGEREF _Toc388882342 \h </w:instrText>
         </w:r>
         <w:r>
           <w:rPr>
@@ -1061,10 +1053,10 @@
           <w:kern w:val="0"/>
           <w:sz w:val="22"/>
           <w:szCs w:val="22"/>
-          <w:lang w:eastAsia="lt-LT" w:bidi="ar-SA"/>
-        </w:rPr>
-      </w:pPr>
-      <w:hyperlink w:anchor="_Toc388296210" w:history="1">
+          <w:lang w:val="en-US" w:eastAsia="en-US" w:bidi="ar-SA"/>
+        </w:rPr>
+      </w:pPr>
+      <w:hyperlink w:anchor="_Toc388882343" w:history="1">
         <w:r>
           <w:rPr>
             <w:rStyle w:val="Hyperlink"/>
@@ -1088,7 +1080,7 @@
           <w:rPr>
             <w:noProof/>
           </w:rPr>
-          <w:instrText xml:space="preserve"> PAGEREF _Toc388296210 \h </w:instrText>
+          <w:instrText xml:space="preserve"> PAGEREF _Toc388882343 \h </w:instrText>
         </w:r>
         <w:r>
           <w:rPr>
@@ -1124,10 +1116,10 @@
           <w:kern w:val="0"/>
           <w:sz w:val="22"/>
           <w:szCs w:val="22"/>
-          <w:lang w:eastAsia="lt-LT" w:bidi="ar-SA"/>
-        </w:rPr>
-      </w:pPr>
-      <w:hyperlink w:anchor="_Toc388296211" w:history="1">
+          <w:lang w:val="en-US" w:eastAsia="en-US" w:bidi="ar-SA"/>
+        </w:rPr>
+      </w:pPr>
+      <w:hyperlink w:anchor="_Toc388882344" w:history="1">
         <w:r>
           <w:rPr>
             <w:rStyle w:val="Hyperlink"/>
@@ -1151,7 +1143,7 @@
           <w:rPr>
             <w:noProof/>
           </w:rPr>
-          <w:instrText xml:space="preserve"> PAGEREF _Toc388296211 \h </w:instrText>
+          <w:instrText xml:space="preserve"> PAGEREF _Toc388882344 \h </w:instrText>
         </w:r>
         <w:r>
           <w:rPr>
@@ -1187,10 +1179,10 @@
           <w:kern w:val="0"/>
           <w:sz w:val="22"/>
           <w:szCs w:val="22"/>
-          <w:lang w:eastAsia="lt-LT" w:bidi="ar-SA"/>
-        </w:rPr>
-      </w:pPr>
-      <w:hyperlink w:anchor="_Toc388296212" w:history="1">
+          <w:lang w:val="en-US" w:eastAsia="en-US" w:bidi="ar-SA"/>
+        </w:rPr>
+      </w:pPr>
+      <w:hyperlink w:anchor="_Toc388882345" w:history="1">
         <w:r>
           <w:rPr>
             <w:rStyle w:val="Hyperlink"/>
@@ -1214,7 +1206,7 @@
           <w:rPr>
             <w:noProof/>
           </w:rPr>
-          <w:instrText xml:space="preserve"> PAGEREF _Toc388296212 \h </w:instrText>
+          <w:instrText xml:space="preserve"> PAGEREF _Toc388882345 \h </w:instrText>
         </w:r>
         <w:r>
           <w:rPr>
@@ -1231,7 +1223,7 @@
           <w:rPr>
             <w:noProof/>
           </w:rPr>
-          <w:t>7</w:t>
+          <w:t>6</w:t>
         </w:r>
         <w:r>
           <w:rPr>
@@ -1253,10 +1245,10 @@
           <w:kern w:val="0"/>
           <w:sz w:val="22"/>
           <w:szCs w:val="22"/>
-          <w:lang w:eastAsia="lt-LT" w:bidi="ar-SA"/>
-        </w:rPr>
-      </w:pPr>
-      <w:hyperlink w:anchor="_Toc388296213" w:history="1">
+          <w:lang w:val="en-US" w:eastAsia="en-US" w:bidi="ar-SA"/>
+        </w:rPr>
+      </w:pPr>
+      <w:hyperlink w:anchor="_Toc388882346" w:history="1">
         <w:r>
           <w:rPr>
             <w:rStyle w:val="Hyperlink"/>
@@ -1280,7 +1272,7 @@
           <w:rPr>
             <w:noProof/>
           </w:rPr>
-          <w:instrText xml:space="preserve"> PAGEREF _Toc388296213 \h </w:instrText>
+          <w:instrText xml:space="preserve"> PAGEREF _Toc388882346 \h </w:instrText>
         </w:r>
         <w:r>
           <w:rPr>
@@ -1297,7 +1289,7 @@
           <w:rPr>
             <w:noProof/>
           </w:rPr>
-          <w:t>7</w:t>
+          <w:t>6</w:t>
         </w:r>
         <w:r>
           <w:rPr>
@@ -1319,10 +1311,10 @@
           <w:kern w:val="0"/>
           <w:sz w:val="22"/>
           <w:szCs w:val="22"/>
-          <w:lang w:eastAsia="lt-LT" w:bidi="ar-SA"/>
-        </w:rPr>
-      </w:pPr>
-      <w:hyperlink w:anchor="_Toc388296214" w:history="1">
+          <w:lang w:val="en-US" w:eastAsia="en-US" w:bidi="ar-SA"/>
+        </w:rPr>
+      </w:pPr>
+      <w:hyperlink w:anchor="_Toc388882347" w:history="1">
         <w:r>
           <w:rPr>
             <w:rStyle w:val="Hyperlink"/>
@@ -1346,7 +1338,7 @@
           <w:rPr>
             <w:noProof/>
           </w:rPr>
-          <w:instrText xml:space="preserve"> PAGEREF _Toc388296214 \h </w:instrText>
+          <w:instrText xml:space="preserve"> PAGEREF _Toc388882347 \h </w:instrText>
         </w:r>
         <w:r>
           <w:rPr>
@@ -1363,7 +1355,7 @@
           <w:rPr>
             <w:noProof/>
           </w:rPr>
-          <w:t>7</w:t>
+          <w:t>6</w:t>
         </w:r>
         <w:r>
           <w:rPr>
@@ -1385,10 +1377,10 @@
           <w:kern w:val="0"/>
           <w:sz w:val="22"/>
           <w:szCs w:val="22"/>
-          <w:lang w:eastAsia="lt-LT" w:bidi="ar-SA"/>
-        </w:rPr>
-      </w:pPr>
-      <w:hyperlink w:anchor="_Toc388296215" w:history="1">
+          <w:lang w:val="en-US" w:eastAsia="en-US" w:bidi="ar-SA"/>
+        </w:rPr>
+      </w:pPr>
+      <w:hyperlink w:anchor="_Toc388882348" w:history="1">
         <w:r>
           <w:rPr>
             <w:rStyle w:val="Hyperlink"/>
@@ -1412,7 +1404,7 @@
           <w:rPr>
             <w:noProof/>
           </w:rPr>
-          <w:instrText xml:space="preserve"> PAGEREF _Toc388296215 \h </w:instrText>
+          <w:instrText xml:space="preserve"> PAGEREF _Toc388882348 \h </w:instrText>
         </w:r>
         <w:r>
           <w:rPr>
@@ -1429,7 +1421,7 @@
           <w:rPr>
             <w:noProof/>
           </w:rPr>
-          <w:t>7</w:t>
+          <w:t>6</w:t>
         </w:r>
         <w:r>
           <w:rPr>
@@ -1451,10 +1443,10 @@
           <w:kern w:val="0"/>
           <w:sz w:val="22"/>
           <w:szCs w:val="22"/>
-          <w:lang w:eastAsia="lt-LT" w:bidi="ar-SA"/>
-        </w:rPr>
-      </w:pPr>
-      <w:hyperlink w:anchor="_Toc388296216" w:history="1">
+          <w:lang w:val="en-US" w:eastAsia="en-US" w:bidi="ar-SA"/>
+        </w:rPr>
+      </w:pPr>
+      <w:hyperlink w:anchor="_Toc388882349" w:history="1">
         <w:r>
           <w:rPr>
             <w:rStyle w:val="Hyperlink"/>
@@ -1478,7 +1470,7 @@
           <w:rPr>
             <w:noProof/>
           </w:rPr>
-          <w:instrText xml:space="preserve"> PAGEREF _Toc388296216 \h </w:instrText>
+          <w:instrText xml:space="preserve"> PAGEREF _Toc388882349 \h </w:instrText>
         </w:r>
         <w:r>
           <w:rPr>
@@ -1517,10 +1509,10 @@
           <w:kern w:val="0"/>
           <w:sz w:val="22"/>
           <w:szCs w:val="22"/>
-          <w:lang w:eastAsia="lt-LT" w:bidi="ar-SA"/>
-        </w:rPr>
-      </w:pPr>
-      <w:hyperlink w:anchor="_Toc388296217" w:history="1">
+          <w:lang w:val="en-US" w:eastAsia="en-US" w:bidi="ar-SA"/>
+        </w:rPr>
+      </w:pPr>
+      <w:hyperlink w:anchor="_Toc388882350" w:history="1">
         <w:r>
           <w:rPr>
             <w:rStyle w:val="Hyperlink"/>
@@ -1544,7 +1536,7 @@
           <w:rPr>
             <w:noProof/>
           </w:rPr>
-          <w:instrText xml:space="preserve"> PAGEREF _Toc388296217 \h </w:instrText>
+          <w:instrText xml:space="preserve"> PAGEREF _Toc388882350 \h </w:instrText>
         </w:r>
         <w:r>
           <w:rPr>
@@ -1561,7 +1553,7 @@
           <w:rPr>
             <w:noProof/>
           </w:rPr>
-          <w:t>8</w:t>
+          <w:t>7</w:t>
         </w:r>
         <w:r>
           <w:rPr>
@@ -1583,16 +1575,16 @@
           <w:kern w:val="0"/>
           <w:sz w:val="22"/>
           <w:szCs w:val="22"/>
-          <w:lang w:eastAsia="lt-LT" w:bidi="ar-SA"/>
-        </w:rPr>
-      </w:pPr>
-      <w:hyperlink w:anchor="_Toc388296218" w:history="1">
+          <w:lang w:val="en-US" w:eastAsia="en-US" w:bidi="ar-SA"/>
+        </w:rPr>
+      </w:pPr>
+      <w:hyperlink w:anchor="_Toc388882351" w:history="1">
         <w:r>
           <w:rPr>
             <w:rStyle w:val="Hyperlink"/>
             <w:noProof/>
           </w:rPr>
-          <w:t>2.6. Veiklos diagrama</w:t>
+          <w:t>2.6. Klaisių diagrama</w:t>
         </w:r>
         <w:r>
           <w:rPr>
@@ -1610,7 +1602,7 @@
           <w:rPr>
             <w:noProof/>
           </w:rPr>
-          <w:instrText xml:space="preserve"> PAGEREF _Toc388296218 \h </w:instrText>
+          <w:instrText xml:space="preserve"> PAGEREF _Toc388882351 \h </w:instrText>
         </w:r>
         <w:r>
           <w:rPr>
@@ -1627,7 +1619,7 @@
           <w:rPr>
             <w:noProof/>
           </w:rPr>
-          <w:t>8</w:t>
+          <w:t>7</w:t>
         </w:r>
         <w:r>
           <w:rPr>
@@ -1649,16 +1641,16 @@
           <w:kern w:val="0"/>
           <w:sz w:val="22"/>
           <w:szCs w:val="22"/>
-          <w:lang w:eastAsia="lt-LT" w:bidi="ar-SA"/>
-        </w:rPr>
-      </w:pPr>
-      <w:hyperlink w:anchor="_Toc388296219" w:history="1">
+          <w:lang w:val="en-US" w:eastAsia="en-US" w:bidi="ar-SA"/>
+        </w:rPr>
+      </w:pPr>
+      <w:hyperlink w:anchor="_Toc388882352" w:history="1">
         <w:r>
           <w:rPr>
             <w:rStyle w:val="Hyperlink"/>
             <w:noProof/>
           </w:rPr>
-          <w:t>2.7. Vartotojo sąsajos projektas</w:t>
+          <w:t>2.7. Veiklos diagrama</w:t>
         </w:r>
         <w:r>
           <w:rPr>
@@ -1676,7 +1668,7 @@
           <w:rPr>
             <w:noProof/>
           </w:rPr>
-          <w:instrText xml:space="preserve"> PAGEREF _Toc388296219 \h </w:instrText>
+          <w:instrText xml:space="preserve"> PAGEREF _Toc388882352 \h </w:instrText>
         </w:r>
         <w:r>
           <w:rPr>
@@ -1693,7 +1685,7 @@
           <w:rPr>
             <w:noProof/>
           </w:rPr>
-          <w:t>8</w:t>
+          <w:t>7</w:t>
         </w:r>
         <w:r>
           <w:rPr>
@@ -1705,23 +1697,26 @@
     </w:p>
     <w:p>
       <w:pPr>
-        <w:pStyle w:val="TOC1"/>
+        <w:pStyle w:val="TOC2"/>
+        <w:tabs>
+          <w:tab w:val="right" w:leader="dot" w:pos="9628"/>
+        </w:tabs>
         <w:rPr>
           <w:rFonts w:asciiTheme="minorHAnsi" w:eastAsiaTheme="minorEastAsia" w:hAnsiTheme="minorHAnsi" w:cstheme="minorBidi"/>
           <w:noProof/>
           <w:kern w:val="0"/>
           <w:sz w:val="22"/>
           <w:szCs w:val="22"/>
-          <w:lang w:eastAsia="lt-LT" w:bidi="ar-SA"/>
-        </w:rPr>
-      </w:pPr>
-      <w:hyperlink w:anchor="_Toc388296220" w:history="1">
+          <w:lang w:val="en-US" w:eastAsia="en-US" w:bidi="ar-SA"/>
+        </w:rPr>
+      </w:pPr>
+      <w:hyperlink w:anchor="_Toc388882353" w:history="1">
         <w:r>
           <w:rPr>
             <w:rStyle w:val="Hyperlink"/>
             <w:noProof/>
           </w:rPr>
-          <w:t>3. Sistemos realizacija ir testavimas</w:t>
+          <w:t>2.8. Vartotojo sąsajos projektas</w:t>
         </w:r>
         <w:r>
           <w:rPr>
@@ -1739,7 +1734,7 @@
           <w:rPr>
             <w:noProof/>
           </w:rPr>
-          <w:instrText xml:space="preserve"> PAGEREF _Toc388296220 \h </w:instrText>
+          <w:instrText xml:space="preserve"> PAGEREF _Toc388882353 \h </w:instrText>
         </w:r>
         <w:r>
           <w:rPr>
@@ -1756,7 +1751,7 @@
           <w:rPr>
             <w:noProof/>
           </w:rPr>
-          <w:t>9</w:t>
+          <w:t>7</w:t>
         </w:r>
         <w:r>
           <w:rPr>
@@ -1768,26 +1763,23 @@
     </w:p>
     <w:p>
       <w:pPr>
-        <w:pStyle w:val="TOC2"/>
-        <w:tabs>
-          <w:tab w:val="right" w:leader="dot" w:pos="9628"/>
-        </w:tabs>
+        <w:pStyle w:val="TOC1"/>
         <w:rPr>
           <w:rFonts w:asciiTheme="minorHAnsi" w:eastAsiaTheme="minorEastAsia" w:hAnsiTheme="minorHAnsi" w:cstheme="minorBidi"/>
           <w:noProof/>
           <w:kern w:val="0"/>
           <w:sz w:val="22"/>
           <w:szCs w:val="22"/>
-          <w:lang w:eastAsia="lt-LT" w:bidi="ar-SA"/>
-        </w:rPr>
-      </w:pPr>
-      <w:hyperlink w:anchor="_Toc388296221" w:history="1">
+          <w:lang w:val="en-US" w:eastAsia="en-US" w:bidi="ar-SA"/>
+        </w:rPr>
+      </w:pPr>
+      <w:hyperlink w:anchor="_Toc388882354" w:history="1">
         <w:r>
           <w:rPr>
             <w:rStyle w:val="Hyperlink"/>
             <w:noProof/>
           </w:rPr>
-          <w:t>3.1. Vartotojo sąsajos realizacija</w:t>
+          <w:t>3. Sistemos realizacija ir testavimas</w:t>
         </w:r>
         <w:r>
           <w:rPr>
@@ -1805,7 +1797,7 @@
           <w:rPr>
             <w:noProof/>
           </w:rPr>
-          <w:instrText xml:space="preserve"> PAGEREF _Toc388296221 \h </w:instrText>
+          <w:instrText xml:space="preserve"> PAGEREF _Toc388882354 \h </w:instrText>
         </w:r>
         <w:r>
           <w:rPr>
@@ -1822,7 +1814,7 @@
           <w:rPr>
             <w:noProof/>
           </w:rPr>
-          <w:t>9</w:t>
+          <w:t>8</w:t>
         </w:r>
         <w:r>
           <w:rPr>
@@ -1844,16 +1836,16 @@
           <w:kern w:val="0"/>
           <w:sz w:val="22"/>
           <w:szCs w:val="22"/>
-          <w:lang w:eastAsia="lt-LT" w:bidi="ar-SA"/>
-        </w:rPr>
-      </w:pPr>
-      <w:hyperlink w:anchor="_Toc388296222" w:history="1">
+          <w:lang w:val="en-US" w:eastAsia="en-US" w:bidi="ar-SA"/>
+        </w:rPr>
+      </w:pPr>
+      <w:hyperlink w:anchor="_Toc388882355" w:history="1">
         <w:r>
           <w:rPr>
             <w:rStyle w:val="Hyperlink"/>
             <w:noProof/>
           </w:rPr>
-          <w:t>3.2. Sistemos realizacija</w:t>
+          <w:t>3.1. Vartotojo sąsajos realizacija</w:t>
         </w:r>
         <w:r>
           <w:rPr>
@@ -1871,7 +1863,7 @@
           <w:rPr>
             <w:noProof/>
           </w:rPr>
-          <w:instrText xml:space="preserve"> PAGEREF _Toc388296222 \h </w:instrText>
+          <w:instrText xml:space="preserve"> PAGEREF _Toc388882355 \h </w:instrText>
         </w:r>
         <w:r>
           <w:rPr>
@@ -1888,7 +1880,7 @@
           <w:rPr>
             <w:noProof/>
           </w:rPr>
-          <w:t>9</w:t>
+          <w:t>8</w:t>
         </w:r>
         <w:r>
           <w:rPr>
@@ -1910,16 +1902,16 @@
           <w:kern w:val="0"/>
           <w:sz w:val="22"/>
           <w:szCs w:val="22"/>
-          <w:lang w:eastAsia="lt-LT" w:bidi="ar-SA"/>
-        </w:rPr>
-      </w:pPr>
-      <w:hyperlink w:anchor="_Toc388296223" w:history="1">
+          <w:lang w:val="en-US" w:eastAsia="en-US" w:bidi="ar-SA"/>
+        </w:rPr>
+      </w:pPr>
+      <w:hyperlink w:anchor="_Toc388882356" w:history="1">
         <w:r>
           <w:rPr>
             <w:rStyle w:val="Hyperlink"/>
             <w:noProof/>
           </w:rPr>
-          <w:t>3.3. Sistemos testavimas</w:t>
+          <w:t>3.2. Sistemos realizacija</w:t>
         </w:r>
         <w:r>
           <w:rPr>
@@ -1937,7 +1929,7 @@
           <w:rPr>
             <w:noProof/>
           </w:rPr>
-          <w:instrText xml:space="preserve"> PAGEREF _Toc388296223 \h </w:instrText>
+          <w:instrText xml:space="preserve"> PAGEREF _Toc388882356 \h </w:instrText>
         </w:r>
         <w:r>
           <w:rPr>
@@ -1954,7 +1946,7 @@
           <w:rPr>
             <w:noProof/>
           </w:rPr>
-          <w:t>9</w:t>
+          <w:t>8</w:t>
         </w:r>
         <w:r>
           <w:rPr>
@@ -1966,23 +1958,26 @@
     </w:p>
     <w:p>
       <w:pPr>
-        <w:pStyle w:val="TOC1"/>
+        <w:pStyle w:val="TOC2"/>
+        <w:tabs>
+          <w:tab w:val="right" w:leader="dot" w:pos="9628"/>
+        </w:tabs>
         <w:rPr>
           <w:rFonts w:asciiTheme="minorHAnsi" w:eastAsiaTheme="minorEastAsia" w:hAnsiTheme="minorHAnsi" w:cstheme="minorBidi"/>
           <w:noProof/>
           <w:kern w:val="0"/>
           <w:sz w:val="22"/>
           <w:szCs w:val="22"/>
-          <w:lang w:eastAsia="lt-LT" w:bidi="ar-SA"/>
-        </w:rPr>
-      </w:pPr>
-      <w:hyperlink w:anchor="_Toc388296224" w:history="1">
+          <w:lang w:val="en-US" w:eastAsia="en-US" w:bidi="ar-SA"/>
+        </w:rPr>
+      </w:pPr>
+      <w:hyperlink w:anchor="_Toc388882357" w:history="1">
         <w:r>
           <w:rPr>
             <w:rStyle w:val="Hyperlink"/>
             <w:noProof/>
           </w:rPr>
-          <w:t>4. Dokumentacija naudotojui</w:t>
+          <w:t>3.3. Sistemos testavimas</w:t>
         </w:r>
         <w:r>
           <w:rPr>
@@ -2000,7 +1995,7 @@
           <w:rPr>
             <w:noProof/>
           </w:rPr>
-          <w:instrText xml:space="preserve"> PAGEREF _Toc388296224 \h </w:instrText>
+          <w:instrText xml:space="preserve"> PAGEREF _Toc388882357 \h </w:instrText>
         </w:r>
         <w:r>
           <w:rPr>
@@ -2017,7 +2012,7 @@
           <w:rPr>
             <w:noProof/>
           </w:rPr>
-          <w:t>10</w:t>
+          <w:t>8</w:t>
         </w:r>
         <w:r>
           <w:rPr>
@@ -2029,26 +2024,23 @@
     </w:p>
     <w:p>
       <w:pPr>
-        <w:pStyle w:val="TOC2"/>
-        <w:tabs>
-          <w:tab w:val="right" w:leader="dot" w:pos="9628"/>
-        </w:tabs>
+        <w:pStyle w:val="TOC1"/>
         <w:rPr>
           <w:rFonts w:asciiTheme="minorHAnsi" w:eastAsiaTheme="minorEastAsia" w:hAnsiTheme="minorHAnsi" w:cstheme="minorBidi"/>
           <w:noProof/>
           <w:kern w:val="0"/>
           <w:sz w:val="22"/>
           <w:szCs w:val="22"/>
-          <w:lang w:eastAsia="lt-LT" w:bidi="ar-SA"/>
-        </w:rPr>
-      </w:pPr>
-      <w:hyperlink w:anchor="_Toc388296225" w:history="1">
+          <w:lang w:val="en-US" w:eastAsia="en-US" w:bidi="ar-SA"/>
+        </w:rPr>
+      </w:pPr>
+      <w:hyperlink w:anchor="_Toc388882358" w:history="1">
         <w:r>
           <w:rPr>
             <w:rStyle w:val="Hyperlink"/>
             <w:noProof/>
           </w:rPr>
-          <w:t>4.1. Sistemos diegimo vadovas</w:t>
+          <w:t>4. Dokumentacija naudotojui</w:t>
         </w:r>
         <w:r>
           <w:rPr>
@@ -2066,7 +2058,7 @@
           <w:rPr>
             <w:noProof/>
           </w:rPr>
-          <w:instrText xml:space="preserve"> PAGEREF _Toc388296225 \h </w:instrText>
+          <w:instrText xml:space="preserve"> PAGEREF _Toc388882358 \h </w:instrText>
         </w:r>
         <w:r>
           <w:rPr>
@@ -2083,7 +2075,7 @@
           <w:rPr>
             <w:noProof/>
           </w:rPr>
-          <w:t>10</w:t>
+          <w:t>9</w:t>
         </w:r>
         <w:r>
           <w:rPr>
@@ -2105,16 +2097,16 @@
           <w:kern w:val="0"/>
           <w:sz w:val="22"/>
           <w:szCs w:val="22"/>
-          <w:lang w:eastAsia="lt-LT" w:bidi="ar-SA"/>
-        </w:rPr>
-      </w:pPr>
-      <w:hyperlink w:anchor="_Toc388296226" w:history="1">
+          <w:lang w:val="en-US" w:eastAsia="en-US" w:bidi="ar-SA"/>
+        </w:rPr>
+      </w:pPr>
+      <w:hyperlink w:anchor="_Toc388882359" w:history="1">
         <w:r>
           <w:rPr>
             <w:rStyle w:val="Hyperlink"/>
             <w:noProof/>
           </w:rPr>
-          <w:t>3.2. Sistemos vartotojo vadovas</w:t>
+          <w:t>4.1. Sistemos diegimo vadovas</w:t>
         </w:r>
         <w:r>
           <w:rPr>
@@ -2132,7 +2124,7 @@
           <w:rPr>
             <w:noProof/>
           </w:rPr>
-          <w:instrText xml:space="preserve"> PAGEREF _Toc388296226 \h </w:instrText>
+          <w:instrText xml:space="preserve"> PAGEREF _Toc388882359 \h </w:instrText>
         </w:r>
         <w:r>
           <w:rPr>
@@ -2149,7 +2141,7 @@
           <w:rPr>
             <w:noProof/>
           </w:rPr>
-          <w:t>10</w:t>
+          <w:t>9</w:t>
         </w:r>
         <w:r>
           <w:rPr>
@@ -2161,23 +2153,26 @@
     </w:p>
     <w:p>
       <w:pPr>
-        <w:pStyle w:val="TOC1"/>
+        <w:pStyle w:val="TOC2"/>
+        <w:tabs>
+          <w:tab w:val="right" w:leader="dot" w:pos="9628"/>
+        </w:tabs>
         <w:rPr>
           <w:rFonts w:asciiTheme="minorHAnsi" w:eastAsiaTheme="minorEastAsia" w:hAnsiTheme="minorHAnsi" w:cstheme="minorBidi"/>
           <w:noProof/>
           <w:kern w:val="0"/>
           <w:sz w:val="22"/>
           <w:szCs w:val="22"/>
-          <w:lang w:eastAsia="lt-LT" w:bidi="ar-SA"/>
-        </w:rPr>
-      </w:pPr>
-      <w:hyperlink w:anchor="_Toc388296227" w:history="1">
+          <w:lang w:val="en-US" w:eastAsia="en-US" w:bidi="ar-SA"/>
+        </w:rPr>
+      </w:pPr>
+      <w:hyperlink w:anchor="_Toc388882360" w:history="1">
         <w:r>
           <w:rPr>
             <w:rStyle w:val="Hyperlink"/>
             <w:noProof/>
           </w:rPr>
-          <w:t>5. Išvados ir rezultatų apibendrinimas</w:t>
+          <w:t>4.2. Sistemos vartotojo vadovas</w:t>
         </w:r>
         <w:r>
           <w:rPr>
@@ -2195,7 +2190,7 @@
           <w:rPr>
             <w:noProof/>
           </w:rPr>
-          <w:instrText xml:space="preserve"> PAGEREF _Toc388296227 \h </w:instrText>
+          <w:instrText xml:space="preserve"> PAGEREF _Toc388882360 \h </w:instrText>
         </w:r>
         <w:r>
           <w:rPr>
@@ -2212,7 +2207,7 @@
           <w:rPr>
             <w:noProof/>
           </w:rPr>
-          <w:t>11</w:t>
+          <w:t>9</w:t>
         </w:r>
         <w:r>
           <w:rPr>
@@ -2224,26 +2219,23 @@
     </w:p>
     <w:p>
       <w:pPr>
-        <w:pStyle w:val="TOC2"/>
-        <w:tabs>
-          <w:tab w:val="right" w:leader="dot" w:pos="9628"/>
-        </w:tabs>
+        <w:pStyle w:val="TOC1"/>
         <w:rPr>
           <w:rFonts w:asciiTheme="minorHAnsi" w:eastAsiaTheme="minorEastAsia" w:hAnsiTheme="minorHAnsi" w:cstheme="minorBidi"/>
           <w:noProof/>
           <w:kern w:val="0"/>
           <w:sz w:val="22"/>
           <w:szCs w:val="22"/>
-          <w:lang w:eastAsia="lt-LT" w:bidi="ar-SA"/>
-        </w:rPr>
-      </w:pPr>
-      <w:hyperlink w:anchor="_Toc388296228" w:history="1">
+          <w:lang w:val="en-US" w:eastAsia="en-US" w:bidi="ar-SA"/>
+        </w:rPr>
+      </w:pPr>
+      <w:hyperlink w:anchor="_Toc388882361" w:history="1">
         <w:r>
           <w:rPr>
             <w:rStyle w:val="Hyperlink"/>
             <w:noProof/>
           </w:rPr>
-          <w:t>5.1. Rezultatai</w:t>
+          <w:t>5. Išvados ir rezultatų apibendrinimas</w:t>
         </w:r>
         <w:r>
           <w:rPr>
@@ -2261,7 +2253,7 @@
           <w:rPr>
             <w:noProof/>
           </w:rPr>
-          <w:instrText xml:space="preserve"> PAGEREF _Toc388296228 \h </w:instrText>
+          <w:instrText xml:space="preserve"> PAGEREF _Toc388882361 \h </w:instrText>
         </w:r>
         <w:r>
           <w:rPr>
@@ -2278,7 +2270,7 @@
           <w:rPr>
             <w:noProof/>
           </w:rPr>
-          <w:t>11</w:t>
+          <w:t>10</w:t>
         </w:r>
         <w:r>
           <w:rPr>
@@ -2300,16 +2292,16 @@
           <w:kern w:val="0"/>
           <w:sz w:val="22"/>
           <w:szCs w:val="22"/>
-          <w:lang w:eastAsia="lt-LT" w:bidi="ar-SA"/>
-        </w:rPr>
-      </w:pPr>
-      <w:hyperlink w:anchor="_Toc388296229" w:history="1">
+          <w:lang w:val="en-US" w:eastAsia="en-US" w:bidi="ar-SA"/>
+        </w:rPr>
+      </w:pPr>
+      <w:hyperlink w:anchor="_Toc388882362" w:history="1">
         <w:r>
           <w:rPr>
             <w:rStyle w:val="Hyperlink"/>
             <w:noProof/>
           </w:rPr>
-          <w:t>5.2. Išvados</w:t>
+          <w:t>5.1. Rezultatai</w:t>
         </w:r>
         <w:r>
           <w:rPr>
@@ -2327,7 +2319,7 @@
           <w:rPr>
             <w:noProof/>
           </w:rPr>
-          <w:instrText xml:space="preserve"> PAGEREF _Toc388296229 \h </w:instrText>
+          <w:instrText xml:space="preserve"> PAGEREF _Toc388882362 \h </w:instrText>
         </w:r>
         <w:r>
           <w:rPr>
@@ -2344,7 +2336,7 @@
           <w:rPr>
             <w:noProof/>
           </w:rPr>
-          <w:t>11</w:t>
+          <w:t>10</w:t>
         </w:r>
         <w:r>
           <w:rPr>
@@ -2356,23 +2348,26 @@
     </w:p>
     <w:p>
       <w:pPr>
-        <w:pStyle w:val="TOC1"/>
+        <w:pStyle w:val="TOC2"/>
+        <w:tabs>
+          <w:tab w:val="right" w:leader="dot" w:pos="9628"/>
+        </w:tabs>
         <w:rPr>
           <w:rFonts w:asciiTheme="minorHAnsi" w:eastAsiaTheme="minorEastAsia" w:hAnsiTheme="minorHAnsi" w:cstheme="minorBidi"/>
           <w:noProof/>
           <w:kern w:val="0"/>
           <w:sz w:val="22"/>
           <w:szCs w:val="22"/>
-          <w:lang w:eastAsia="lt-LT" w:bidi="ar-SA"/>
-        </w:rPr>
-      </w:pPr>
-      <w:hyperlink w:anchor="_Toc388296230" w:history="1">
+          <w:lang w:val="en-US" w:eastAsia="en-US" w:bidi="ar-SA"/>
+        </w:rPr>
+      </w:pPr>
+      <w:hyperlink w:anchor="_Toc388882363" w:history="1">
         <w:r>
           <w:rPr>
             <w:rStyle w:val="Hyperlink"/>
             <w:noProof/>
           </w:rPr>
-          <w:t>6. Literatūra</w:t>
+          <w:t>5.2. Išvados</w:t>
         </w:r>
         <w:r>
           <w:rPr>
@@ -2390,7 +2385,7 @@
           <w:rPr>
             <w:noProof/>
           </w:rPr>
-          <w:instrText xml:space="preserve"> PAGEREF _Toc388296230 \h </w:instrText>
+          <w:instrText xml:space="preserve"> PAGEREF _Toc388882363 \h </w:instrText>
         </w:r>
         <w:r>
           <w:rPr>
@@ -2407,7 +2402,7 @@
           <w:rPr>
             <w:noProof/>
           </w:rPr>
-          <w:t>12</w:t>
+          <w:t>10</w:t>
         </w:r>
         <w:r>
           <w:rPr>
@@ -2426,16 +2421,16 @@
           <w:kern w:val="0"/>
           <w:sz w:val="22"/>
           <w:szCs w:val="22"/>
-          <w:lang w:eastAsia="lt-LT" w:bidi="ar-SA"/>
-        </w:rPr>
-      </w:pPr>
-      <w:hyperlink w:anchor="_Toc388296231" w:history="1">
+          <w:lang w:val="en-US" w:eastAsia="en-US" w:bidi="ar-SA"/>
+        </w:rPr>
+      </w:pPr>
+      <w:hyperlink w:anchor="_Toc388882364" w:history="1">
         <w:r>
           <w:rPr>
             <w:rStyle w:val="Hyperlink"/>
             <w:noProof/>
           </w:rPr>
-          <w:t>Priedai</w:t>
+          <w:t>6. Literatūra</w:t>
         </w:r>
         <w:r>
           <w:rPr>
@@ -2453,7 +2448,7 @@
           <w:rPr>
             <w:noProof/>
           </w:rPr>
-          <w:instrText xml:space="preserve"> PAGEREF _Toc388296231 \h </w:instrText>
+          <w:instrText xml:space="preserve"> PAGEREF _Toc388882364 \h </w:instrText>
         </w:r>
         <w:r>
           <w:rPr>
@@ -2470,7 +2465,7 @@
           <w:rPr>
             <w:noProof/>
           </w:rPr>
-          <w:t>13</w:t>
+          <w:t>11</w:t>
         </w:r>
         <w:r>
           <w:rPr>
@@ -2482,25 +2477,88 @@
     </w:p>
     <w:p>
       <w:pPr>
-        <w:pStyle w:val="TOC2"/>
-        <w:tabs>
-          <w:tab w:val="right" w:leader="dot" w:pos="9628"/>
-        </w:tabs>
+        <w:pStyle w:val="TOC1"/>
         <w:rPr>
           <w:rFonts w:asciiTheme="minorHAnsi" w:eastAsiaTheme="minorEastAsia" w:hAnsiTheme="minorHAnsi" w:cstheme="minorBidi"/>
           <w:noProof/>
           <w:kern w:val="0"/>
           <w:sz w:val="22"/>
           <w:szCs w:val="22"/>
-          <w:lang w:eastAsia="lt-LT" w:bidi="ar-SA"/>
-        </w:rPr>
-      </w:pPr>
-      <w:hyperlink w:anchor="_Toc388296232" w:history="1">
+          <w:lang w:val="en-US" w:eastAsia="en-US" w:bidi="ar-SA"/>
+        </w:rPr>
+      </w:pPr>
+      <w:hyperlink w:anchor="_Toc388882365" w:history="1">
         <w:r>
           <w:rPr>
             <w:rStyle w:val="Hyperlink"/>
             <w:noProof/>
           </w:rPr>
+          <w:t>Priedai</w:t>
+        </w:r>
+        <w:r>
+          <w:rPr>
+            <w:noProof/>
+          </w:rPr>
+          <w:tab/>
+        </w:r>
+        <w:r>
+          <w:rPr>
+            <w:noProof/>
+          </w:rPr>
+          <w:fldChar w:fldCharType="begin"/>
+        </w:r>
+        <w:r>
+          <w:rPr>
+            <w:noProof/>
+          </w:rPr>
+          <w:instrText xml:space="preserve"> PAGEREF _Toc388882365 \h </w:instrText>
+        </w:r>
+        <w:r>
+          <w:rPr>
+            <w:noProof/>
+          </w:rPr>
+        </w:r>
+        <w:r>
+          <w:rPr>
+            <w:noProof/>
+          </w:rPr>
+          <w:fldChar w:fldCharType="separate"/>
+        </w:r>
+        <w:r>
+          <w:rPr>
+            <w:noProof/>
+          </w:rPr>
+          <w:t>12</w:t>
+        </w:r>
+        <w:r>
+          <w:rPr>
+            <w:noProof/>
+          </w:rPr>
+          <w:fldChar w:fldCharType="end"/>
+        </w:r>
+      </w:hyperlink>
+    </w:p>
+    <w:p>
+      <w:pPr>
+        <w:pStyle w:val="TOC2"/>
+        <w:tabs>
+          <w:tab w:val="right" w:leader="dot" w:pos="9628"/>
+        </w:tabs>
+        <w:rPr>
+          <w:rFonts w:asciiTheme="minorHAnsi" w:eastAsiaTheme="minorEastAsia" w:hAnsiTheme="minorHAnsi" w:cstheme="minorBidi"/>
+          <w:noProof/>
+          <w:kern w:val="0"/>
+          <w:sz w:val="22"/>
+          <w:szCs w:val="22"/>
+          <w:lang w:val="en-US" w:eastAsia="en-US" w:bidi="ar-SA"/>
+        </w:rPr>
+      </w:pPr>
+      <w:hyperlink w:anchor="_Toc388882366" w:history="1">
+        <w:r>
+          <w:rPr>
+            <w:rStyle w:val="Hyperlink"/>
+            <w:noProof/>
+          </w:rPr>
           <w:t>1 priedas</w:t>
         </w:r>
         <w:r>
@@ -2519,7 +2577,7 @@
           <w:rPr>
             <w:noProof/>
           </w:rPr>
-          <w:instrText xml:space="preserve"> PAGEREF _Toc388296232 \h </w:instrText>
+          <w:instrText xml:space="preserve"> PAGEREF _Toc388882366 \h </w:instrText>
         </w:r>
         <w:r>
           <w:rPr>
@@ -2536,7 +2594,73 @@
           <w:rPr>
             <w:noProof/>
           </w:rPr>
-          <w:t>13</w:t>
+          <w:t>12</w:t>
+        </w:r>
+        <w:r>
+          <w:rPr>
+            <w:noProof/>
+          </w:rPr>
+          <w:fldChar w:fldCharType="end"/>
+        </w:r>
+      </w:hyperlink>
+    </w:p>
+    <w:p>
+      <w:pPr>
+        <w:pStyle w:val="TOC2"/>
+        <w:tabs>
+          <w:tab w:val="right" w:leader="dot" w:pos="9628"/>
+        </w:tabs>
+        <w:rPr>
+          <w:rFonts w:asciiTheme="minorHAnsi" w:eastAsiaTheme="minorEastAsia" w:hAnsiTheme="minorHAnsi" w:cstheme="minorBidi"/>
+          <w:noProof/>
+          <w:kern w:val="0"/>
+          <w:sz w:val="22"/>
+          <w:szCs w:val="22"/>
+          <w:lang w:val="en-US" w:eastAsia="en-US" w:bidi="ar-SA"/>
+        </w:rPr>
+      </w:pPr>
+      <w:hyperlink w:anchor="_Toc388882367" w:history="1">
+        <w:r>
+          <w:rPr>
+            <w:rStyle w:val="Hyperlink"/>
+            <w:noProof/>
+          </w:rPr>
+          <w:t>2 priedas</w:t>
+        </w:r>
+        <w:r>
+          <w:rPr>
+            <w:noProof/>
+          </w:rPr>
+          <w:tab/>
+        </w:r>
+        <w:r>
+          <w:rPr>
+            <w:noProof/>
+          </w:rPr>
+          <w:fldChar w:fldCharType="begin"/>
+        </w:r>
+        <w:r>
+          <w:rPr>
+            <w:noProof/>
+          </w:rPr>
+          <w:instrText xml:space="preserve"> PAGEREF _Toc388882367 \h </w:instrText>
+        </w:r>
+        <w:r>
+          <w:rPr>
+            <w:noProof/>
+          </w:rPr>
+        </w:r>
+        <w:r>
+          <w:rPr>
+            <w:noProof/>
+          </w:rPr>
+          <w:fldChar w:fldCharType="separate"/>
+        </w:r>
+        <w:r>
+          <w:rPr>
+            <w:noProof/>
+          </w:rPr>
+          <w:t>12</w:t>
         </w:r>
         <w:r>
           <w:rPr>
@@ -2582,7 +2706,7 @@
       <w:pPr>
         <w:pStyle w:val="BDNUM-SKYRIUS"/>
       </w:pPr>
-      <w:bookmarkStart w:id="1" w:name="_Toc388296207"/>
+      <w:bookmarkStart w:id="1" w:name="_Toc388882340"/>
       <w:r>
         <w:lastRenderedPageBreak/>
         <w:t>Įvadas</w:t>
@@ -2625,7 +2749,7 @@
         <w:outlineLvl w:val="9"/>
       </w:pPr>
       <w:bookmarkStart w:id="2" w:name="__RefHeading__905_1236211773"/>
-      <w:bookmarkStart w:id="3" w:name="_Toc388296208"/>
+      <w:bookmarkStart w:id="3" w:name="_Toc388882341"/>
       <w:r>
         <w:t>Darbo problematika ir aktualumas</w:t>
       </w:r>
@@ -2680,7 +2804,7 @@
         <w:outlineLvl w:val="9"/>
       </w:pPr>
       <w:bookmarkStart w:id="4" w:name="__RefHeading__907_1236211773"/>
-      <w:bookmarkStart w:id="5" w:name="_Toc388296209"/>
+      <w:bookmarkStart w:id="5" w:name="_Toc388882342"/>
       <w:r>
         <w:t>Darbo tikslas ir uždaviniai</w:t>
       </w:r>
@@ -2702,7 +2826,7 @@
         <w:outlineLvl w:val="9"/>
       </w:pPr>
       <w:bookmarkStart w:id="6" w:name="__RefHeading__909_1236211773"/>
-      <w:bookmarkStart w:id="7" w:name="_Toc388296210"/>
+      <w:bookmarkStart w:id="7" w:name="_Toc388882343"/>
       <w:r>
         <w:t>Darbo struktūra</w:t>
       </w:r>
@@ -2712,16 +2836,9 @@
     <w:p>
       <w:pPr>
         <w:pStyle w:val="BDTEKSTAS"/>
-        <w:rPr>
-          <w:i/>
-        </w:rPr>
-      </w:pPr>
-      <w:r>
-        <w:rPr>
-          <w:i/>
-          <w:highlight w:val="yellow"/>
-        </w:rPr>
-        <w:t>Dokumento struktūra (apie ką ataskaita)</w:t>
+      </w:pPr>
+      <w:r>
+        <w:t>Šiame dokumente apibrėžiamos iškeltos projekto užduotys bei jų sprendimai, pateikiamos diagramos bei aprašymai, kuriais remiantis buvo parengta programa. Taip pat pateikiami naudojimo bei instaliacijos vadovai, lengviau leidžiantys suprasti programos veikimą.</w:t>
       </w:r>
     </w:p>
     <w:p>
@@ -2734,7 +2851,7 @@
         <w:pStyle w:val="BDNUM-SKYRIUS"/>
         <w:pageBreakBefore/>
       </w:pPr>
-      <w:bookmarkStart w:id="8" w:name="_Toc388296211"/>
+      <w:bookmarkStart w:id="8" w:name="_Toc388882344"/>
       <w:r>
         <w:lastRenderedPageBreak/>
         <w:t>1. Užduoties Analizė</w:t>
@@ -2745,909 +2862,77 @@
       <w:pPr>
         <w:pStyle w:val="BDTEKSTAS"/>
         <w:rPr>
-          <w:i/>
           <w:sz w:val="24"/>
-          <w:highlight w:val="yellow"/>
-        </w:rPr>
-      </w:pPr>
-      <w:r>
-        <w:rPr>
-          <w:i/>
+        </w:rPr>
+      </w:pPr>
+      <w:r>
+        <w:rPr>
           <w:sz w:val="24"/>
-          <w:highlight w:val="yellow"/>
-        </w:rPr>
-        <w:t>Augusto žinutė – Čia projektams kur kažką reikia patiems kurt (algoritmus ir pan. parašyk apačioj ką galvoji čia galima būtų parašyt)</w:t>
+        </w:rPr>
+        <w:t>Užduoties tikslas – pritaikyti Liquid Rescale metodą [1]. Trumpai apie jį: liquid rescale metodas, apskaičiavęs paveikslėlio „aktyviausias“ vietas, geba nustatyti ir apskaičiuoti kurios paveikslėlio pikselių „gijos“ gali būti ištrintos. Ištrynus gijas, kurios apsupę kitų pikselių grupes naudojamas aproksimavimo algoritmas, kuris aplink gijas įrašo informaciją, paslepiančią gijų iškirpimą.</w:t>
       </w:r>
     </w:p>
     <w:p>
       <w:pPr>
         <w:pStyle w:val="BDTEKSTAS"/>
         <w:rPr>
-          <w:i/>
           <w:sz w:val="24"/>
         </w:rPr>
       </w:pPr>
       <w:r>
         <w:rPr>
-          <w:i/>
           <w:sz w:val="24"/>
-          <w:highlight w:val="yellow"/>
-        </w:rPr>
-        <w:t>Aš galvoju, kad būtų galima kiekvieną funkcinių ir nefunkcinių reikalavimų punktą paaiškint kaip mes realizavom ir tiek.</w:t>
-      </w:r>
-      <w:r>
-        <w:rPr>
-          <w:i/>
+        </w:rPr>
+        <w:t>Liquid rescale technologija realioje industrijoje retai naudojama, tačiau kaip koncepcija, toliau vystoma ir diskutuojama.</w:t>
+      </w:r>
+    </w:p>
+    <w:p>
+      <w:pPr>
+        <w:pStyle w:val="BDTEKSTAS"/>
+        <w:rPr>
           <w:sz w:val="24"/>
         </w:rPr>
-        <w:t xml:space="preserve"> </w:t>
-      </w:r>
-    </w:p>
-    <w:p>
-      <w:pPr>
-        <w:pStyle w:val="BDTEKSTAS"/>
-        <w:rPr>
-          <w:i/>
+      </w:pPr>
+      <w:r>
+        <w:rPr>
           <w:sz w:val="24"/>
         </w:rPr>
-      </w:pPr>
-      <w:r>
-        <w:rPr>
-          <w:i/>
+        <w:t xml:space="preserve">Šio projekto </w:t>
+      </w:r>
+      <w:r>
+        <w:rPr>
           <w:sz w:val="24"/>
-          <w:highlight w:val="green"/>
-        </w:rPr>
-        <w:t>Neblogai sugalvojai, o dėl algoritmo aprašymo tai galėtume aprašyti t</w:t>
-      </w:r>
-      <w:r>
-        <w:rPr>
-          <w:i/>
+        </w:rPr>
+        <w:t xml:space="preserve">tikslas </w:t>
+      </w:r>
+      <w:r>
+        <w:rPr>
           <w:sz w:val="24"/>
-          <w:highlight w:val="green"/>
-        </w:rPr>
-        <w:t>ą</w:t>
-      </w:r>
-      <w:r>
-        <w:rPr>
-          <w:i/>
-          <w:sz w:val="24"/>
-          <w:highlight w:val="green"/>
-        </w:rPr>
-        <w:t xml:space="preserve"> LiquidRescale algoritmą  pagal http://www.faculty.idc.ac.il/arik/SCWeb/imret/imret.pdf</w:t>
-      </w:r>
-      <w:r>
-        <w:rPr>
-          <w:i/>
-          <w:sz w:val="24"/>
-        </w:rPr>
-        <w:t xml:space="preserve"> </w:t>
-      </w:r>
-      <w:r>
-        <w:rPr>
-          <w:i/>
-          <w:sz w:val="24"/>
-        </w:rPr>
-        <w:t xml:space="preserve"> </w:t>
-      </w:r>
-      <w:r>
-        <w:rPr>
-          <w:i/>
-          <w:sz w:val="24"/>
-        </w:rPr>
-        <w:t>.</w:t>
-      </w:r>
-    </w:p>
-    <w:p>
-      <w:pPr>
-        <w:pStyle w:val="BDTEKSTAS"/>
-        <w:rPr>
-          <w:sz w:val="24"/>
-        </w:rPr>
-      </w:pPr>
-      <w:r>
-        <w:rPr>
-          <w:sz w:val="24"/>
-        </w:rPr>
-        <w:t>{</w:t>
-      </w:r>
-      <w:r>
-        <w:rPr>
-          <w:i/>
-          <w:iCs/>
-          <w:sz w:val="24"/>
-        </w:rPr>
-        <w:t xml:space="preserve">Su darbo problematika susijusios informacijos, užsakovo užduoties analizė. Projekto specifikacija – abstraktūs funkciniai reikalavimai, nefunkciniai rekalavimai. Algoritmo analizė – aprašymas natūralia kalba, matematinės išraiškos (formulės), laukiama grafinė išraiška, taikymai. Algoritmui – duomenų analizė – reikalavimai ir apribojimai algoritmo pradiniams duomenims, argumentams ir rezultatams (sveiki skaičiai, slankaus kablelio skaičiai, masyvai ir pan.). Sprendimo metodas. Projektui – vizualūs prototipai, schemos, eskizai. Algoritmui - siūlomo algoritmo grafinės realizacijos / vizualizacijos aprašymas. </w:t>
-      </w:r>
-      <w:r>
-        <w:rPr>
-          <w:sz w:val="24"/>
-        </w:rPr>
-        <w:t>}</w:t>
-      </w:r>
-    </w:p>
-    <w:p>
-      <w:pPr>
-        <w:pStyle w:val="lentel"/>
-        <w:spacing w:before="113" w:after="113"/>
-      </w:pPr>
-      <w:r>
-        <w:rPr>
-          <w:b/>
-          <w:bCs/>
-          <w:iCs w:val="0"/>
-        </w:rPr>
-        <w:t>1. lentelė</w:t>
-      </w:r>
-      <w:r>
-        <w:t xml:space="preserve"> Darbinės plokštės matavimai</w:t>
-      </w:r>
-    </w:p>
-    <w:tbl>
-      <w:tblPr>
-        <w:tblW w:w="9752" w:type="dxa"/>
-        <w:tblInd w:w="45" w:type="dxa"/>
-        <w:tblLayout w:type="fixed"/>
-        <w:tblCellMar>
-          <w:left w:w="10" w:type="dxa"/>
-          <w:right w:w="10" w:type="dxa"/>
-        </w:tblCellMar>
-        <w:tblLook w:val="0000" w:firstRow="0" w:lastRow="0" w:firstColumn="0" w:lastColumn="0" w:noHBand="0" w:noVBand="0"/>
-      </w:tblPr>
-      <w:tblGrid>
-        <w:gridCol w:w="2437"/>
-        <w:gridCol w:w="3128"/>
-        <w:gridCol w:w="4187"/>
-      </w:tblGrid>
-      <w:tr>
-        <w:tc>
-          <w:tcPr>
-            <w:tcW w:w="2437" w:type="dxa"/>
-            <w:tcBorders>
-              <w:top w:val="single" w:sz="2" w:space="0" w:color="000000"/>
-              <w:left w:val="single" w:sz="2" w:space="0" w:color="000000"/>
-              <w:bottom w:val="single" w:sz="2" w:space="0" w:color="000000"/>
-            </w:tcBorders>
-            <w:tcMar>
-              <w:top w:w="55" w:type="dxa"/>
-              <w:left w:w="55" w:type="dxa"/>
-              <w:bottom w:w="55" w:type="dxa"/>
-              <w:right w:w="55" w:type="dxa"/>
-            </w:tcMar>
-          </w:tcPr>
-          <w:p>
-            <w:pPr>
-              <w:pStyle w:val="BDLENTELE"/>
-              <w:jc w:val="center"/>
-              <w:rPr>
-                <w:b/>
-                <w:bCs/>
-              </w:rPr>
-            </w:pPr>
-            <w:bookmarkStart w:id="9" w:name="__RefHeading__537_1749959094"/>
-            <w:r>
-              <w:rPr>
-                <w:b/>
-                <w:bCs/>
-              </w:rPr>
-              <w:t>Pavadinimas</w:t>
-            </w:r>
-            <w:bookmarkEnd w:id="9"/>
-          </w:p>
-        </w:tc>
-        <w:tc>
-          <w:tcPr>
-            <w:tcW w:w="3128" w:type="dxa"/>
-            <w:tcBorders>
-              <w:top w:val="single" w:sz="2" w:space="0" w:color="000000"/>
-              <w:left w:val="single" w:sz="2" w:space="0" w:color="000000"/>
-              <w:bottom w:val="single" w:sz="2" w:space="0" w:color="000000"/>
-            </w:tcBorders>
-            <w:tcMar>
-              <w:top w:w="55" w:type="dxa"/>
-              <w:left w:w="55" w:type="dxa"/>
-              <w:bottom w:w="55" w:type="dxa"/>
-              <w:right w:w="55" w:type="dxa"/>
-            </w:tcMar>
-          </w:tcPr>
-          <w:p>
-            <w:pPr>
-              <w:pStyle w:val="BDLENTELE"/>
-              <w:jc w:val="center"/>
-              <w:rPr>
-                <w:b/>
-                <w:bCs/>
-              </w:rPr>
-            </w:pPr>
-            <w:bookmarkStart w:id="10" w:name="__RefHeading__539_1749959094"/>
-            <w:r>
-              <w:rPr>
-                <w:b/>
-                <w:bCs/>
-              </w:rPr>
-              <w:t>Vienetai</w:t>
-            </w:r>
-            <w:bookmarkEnd w:id="10"/>
-          </w:p>
-        </w:tc>
-        <w:tc>
-          <w:tcPr>
-            <w:tcW w:w="4187" w:type="dxa"/>
-            <w:tcBorders>
-              <w:top w:val="single" w:sz="2" w:space="0" w:color="000000"/>
-              <w:left w:val="single" w:sz="2" w:space="0" w:color="000000"/>
-              <w:bottom w:val="single" w:sz="2" w:space="0" w:color="000000"/>
-              <w:right w:val="single" w:sz="2" w:space="0" w:color="000000"/>
-            </w:tcBorders>
-            <w:tcMar>
-              <w:top w:w="55" w:type="dxa"/>
-              <w:left w:w="55" w:type="dxa"/>
-              <w:bottom w:w="55" w:type="dxa"/>
-              <w:right w:w="55" w:type="dxa"/>
-            </w:tcMar>
-          </w:tcPr>
-          <w:p>
-            <w:pPr>
-              <w:pStyle w:val="BDLENTELE"/>
-              <w:jc w:val="center"/>
-              <w:rPr>
-                <w:b/>
-                <w:bCs/>
-              </w:rPr>
-            </w:pPr>
-            <w:bookmarkStart w:id="11" w:name="__RefHeading__541_1749959094"/>
-            <w:r>
-              <w:rPr>
-                <w:b/>
-                <w:bCs/>
-              </w:rPr>
-              <w:t>Reikšmė</w:t>
-            </w:r>
-            <w:bookmarkEnd w:id="11"/>
-          </w:p>
-        </w:tc>
-      </w:tr>
-      <w:tr>
-        <w:tc>
-          <w:tcPr>
-            <w:tcW w:w="2437" w:type="dxa"/>
-            <w:tcBorders>
-              <w:left w:val="single" w:sz="2" w:space="0" w:color="000000"/>
-              <w:bottom w:val="single" w:sz="2" w:space="0" w:color="000000"/>
-            </w:tcBorders>
-            <w:tcMar>
-              <w:top w:w="55" w:type="dxa"/>
-              <w:left w:w="55" w:type="dxa"/>
-              <w:bottom w:w="55" w:type="dxa"/>
-              <w:right w:w="55" w:type="dxa"/>
-            </w:tcMar>
-          </w:tcPr>
-          <w:p>
-            <w:pPr>
-              <w:pStyle w:val="BDLENTELE"/>
-            </w:pPr>
-            <w:bookmarkStart w:id="12" w:name="__RefHeading__543_1749959094"/>
-            <w:r>
-              <w:t>ilgis</w:t>
-            </w:r>
-            <w:bookmarkEnd w:id="12"/>
-          </w:p>
-        </w:tc>
-        <w:tc>
-          <w:tcPr>
-            <w:tcW w:w="3128" w:type="dxa"/>
-            <w:tcBorders>
-              <w:left w:val="single" w:sz="2" w:space="0" w:color="000000"/>
-              <w:bottom w:val="single" w:sz="2" w:space="0" w:color="000000"/>
-            </w:tcBorders>
-            <w:tcMar>
-              <w:top w:w="55" w:type="dxa"/>
-              <w:left w:w="55" w:type="dxa"/>
-              <w:bottom w:w="55" w:type="dxa"/>
-              <w:right w:w="55" w:type="dxa"/>
-            </w:tcMar>
-          </w:tcPr>
-          <w:p>
-            <w:pPr>
-              <w:pStyle w:val="BDLENTELE"/>
-            </w:pPr>
-            <w:bookmarkStart w:id="13" w:name="__RefHeading__545_1749959094"/>
-            <w:r>
-              <w:t>cm</w:t>
-            </w:r>
-            <w:bookmarkEnd w:id="13"/>
-          </w:p>
-        </w:tc>
-        <w:tc>
-          <w:tcPr>
-            <w:tcW w:w="4187" w:type="dxa"/>
-            <w:tcBorders>
-              <w:left w:val="single" w:sz="2" w:space="0" w:color="000000"/>
-              <w:bottom w:val="single" w:sz="2" w:space="0" w:color="000000"/>
-              <w:right w:val="single" w:sz="2" w:space="0" w:color="000000"/>
-            </w:tcBorders>
-            <w:tcMar>
-              <w:top w:w="55" w:type="dxa"/>
-              <w:left w:w="55" w:type="dxa"/>
-              <w:bottom w:w="55" w:type="dxa"/>
-              <w:right w:w="55" w:type="dxa"/>
-            </w:tcMar>
-          </w:tcPr>
-          <w:p>
-            <w:pPr>
-              <w:pStyle w:val="BDLENTELE"/>
-            </w:pPr>
-            <w:bookmarkStart w:id="14" w:name="__RefHeading__547_1749959094"/>
-            <w:r>
-              <w:t>0.23</w:t>
-            </w:r>
-            <w:bookmarkEnd w:id="14"/>
-          </w:p>
-        </w:tc>
-      </w:tr>
-      <w:tr>
-        <w:tc>
-          <w:tcPr>
-            <w:tcW w:w="2437" w:type="dxa"/>
-            <w:tcBorders>
-              <w:left w:val="single" w:sz="2" w:space="0" w:color="000000"/>
-              <w:bottom w:val="single" w:sz="2" w:space="0" w:color="000000"/>
-            </w:tcBorders>
-            <w:tcMar>
-              <w:top w:w="55" w:type="dxa"/>
-              <w:left w:w="55" w:type="dxa"/>
-              <w:bottom w:w="55" w:type="dxa"/>
-              <w:right w:w="55" w:type="dxa"/>
-            </w:tcMar>
-          </w:tcPr>
-          <w:p>
-            <w:pPr>
-              <w:pStyle w:val="BDLENTELE"/>
-            </w:pPr>
-            <w:bookmarkStart w:id="15" w:name="__RefHeading__549_1749959094"/>
-            <w:r>
-              <w:t>plotis</w:t>
-            </w:r>
-            <w:bookmarkEnd w:id="15"/>
-          </w:p>
-        </w:tc>
-        <w:tc>
-          <w:tcPr>
-            <w:tcW w:w="3128" w:type="dxa"/>
-            <w:tcBorders>
-              <w:left w:val="single" w:sz="2" w:space="0" w:color="000000"/>
-              <w:bottom w:val="single" w:sz="2" w:space="0" w:color="000000"/>
-            </w:tcBorders>
-            <w:tcMar>
-              <w:top w:w="55" w:type="dxa"/>
-              <w:left w:w="55" w:type="dxa"/>
-              <w:bottom w:w="55" w:type="dxa"/>
-              <w:right w:w="55" w:type="dxa"/>
-            </w:tcMar>
-          </w:tcPr>
-          <w:p>
-            <w:pPr>
-              <w:pStyle w:val="BDLENTELE"/>
-            </w:pPr>
-            <w:bookmarkStart w:id="16" w:name="__RefHeading__551_1749959094"/>
-            <w:r>
-              <w:t>cm</w:t>
-            </w:r>
-            <w:bookmarkEnd w:id="16"/>
-          </w:p>
-        </w:tc>
-        <w:tc>
-          <w:tcPr>
-            <w:tcW w:w="4187" w:type="dxa"/>
-            <w:tcBorders>
-              <w:left w:val="single" w:sz="2" w:space="0" w:color="000000"/>
-              <w:bottom w:val="single" w:sz="2" w:space="0" w:color="000000"/>
-              <w:right w:val="single" w:sz="2" w:space="0" w:color="000000"/>
-            </w:tcBorders>
-            <w:tcMar>
-              <w:top w:w="55" w:type="dxa"/>
-              <w:left w:w="55" w:type="dxa"/>
-              <w:bottom w:w="55" w:type="dxa"/>
-              <w:right w:w="55" w:type="dxa"/>
-            </w:tcMar>
-          </w:tcPr>
-          <w:p>
-            <w:pPr>
-              <w:pStyle w:val="BDLENTELE"/>
-            </w:pPr>
-            <w:bookmarkStart w:id="17" w:name="__RefHeading__553_1749959094"/>
-            <w:r>
-              <w:t>0.28</w:t>
-            </w:r>
-            <w:bookmarkEnd w:id="17"/>
-          </w:p>
-        </w:tc>
-      </w:tr>
-    </w:tbl>
-    <w:p>
-      <w:pPr>
-        <w:pStyle w:val="Textbody"/>
-      </w:pPr>
-    </w:p>
-    <w:p>
-      <w:pPr>
-        <w:pStyle w:val="BDTEKSTAS"/>
-      </w:pPr>
-      <w:r>
-        <w:t>{</w:t>
-      </w:r>
-      <w:r>
-        <w:rPr>
-          <w:i/>
-          <w:iCs/>
-        </w:rPr>
-        <w:t>Lentelių antraštės rašomos virš lentelių 11 pt šriftu, viengubuoju intervalu, lygiuojant su pirmuoju stulpeliu. Antraštė, nusakanti lentelės turinį, turi prasidėti numeriu arabiškais skaitmenimis ir žodžiu „lentelė.“ Lentelės numeris ir žodis „lentelė.“ rašomi pusjuodžiu šriftu (pvz.: 4.1 lentelė.). Po lentelės pavadinimo taškas nededamas. Prieš lentelės pavadinimą ir po juo paliekamas 6 pt tarpelis. Tekste lentelės nurodomos santrumpa, pvz.: 4.1 lent.</w:t>
-      </w:r>
-      <w:r>
-        <w:t>}</w:t>
-      </w:r>
-    </w:p>
-    <w:p>
-      <w:pPr>
-        <w:pStyle w:val="Textbody"/>
-      </w:pPr>
-      <w:r>
-        <w:rPr>
-          <w:noProof/>
-          <w:lang w:val="en-US" w:eastAsia="en-US" w:bidi="ar-SA"/>
-        </w:rPr>
-        <mc:AlternateContent>
-          <mc:Choice Requires="wps">
-            <w:drawing>
-              <wp:anchor distT="0" distB="0" distL="114300" distR="114300" simplePos="0" relativeHeight="251657216" behindDoc="0" locked="0" layoutInCell="1" allowOverlap="1" wp14:anchorId="3B8079FA" wp14:editId="4AD45039">
-                <wp:simplePos x="0" y="0"/>
-                <wp:positionH relativeFrom="column">
-                  <wp:align>center</wp:align>
-                </wp:positionH>
-                <wp:positionV relativeFrom="paragraph">
-                  <wp:align>top</wp:align>
-                </wp:positionV>
-                <wp:extent cx="5059800" cy="2764800"/>
-                <wp:effectExtent l="0" t="0" r="0" b="0"/>
-                <wp:wrapTopAndBottom/>
-                <wp:docPr id="3" name="Frame1"/>
-                <wp:cNvGraphicFramePr/>
-                <a:graphic xmlns:a="http://schemas.openxmlformats.org/drawingml/2006/main">
-                  <a:graphicData uri="http://schemas.microsoft.com/office/word/2010/wordprocessingShape">
-                    <wps:wsp>
-                      <wps:cNvSpPr txBox="1"/>
-                      <wps:spPr>
-                        <a:xfrm>
-                          <a:off x="0" y="0"/>
-                          <a:ext cx="5059800" cy="2764800"/>
-                        </a:xfrm>
-                        <a:prstGeom prst="rect">
-                          <a:avLst/>
-                        </a:prstGeom>
-                        <a:ln>
-                          <a:noFill/>
-                          <a:prstDash/>
-                        </a:ln>
-                      </wps:spPr>
-                      <wps:txbx>
-                        <w:txbxContent>
-                          <w:p>
-                            <w:pPr>
-                              <w:pStyle w:val="pav0"/>
-                              <w:spacing w:before="113" w:after="113"/>
-                            </w:pPr>
-                            <w:r>
-                              <w:rPr>
-                                <w:noProof/>
-                                <w:lang w:val="en-US" w:eastAsia="en-US" w:bidi="ar-SA"/>
-                              </w:rPr>
-                              <w:drawing>
-                                <wp:inline distT="0" distB="0" distL="0" distR="0" wp14:anchorId="7544E5E1" wp14:editId="6F33DB00">
-                                  <wp:extent cx="1633679" cy="777240"/>
-                                  <wp:effectExtent l="0" t="0" r="4621" b="3810"/>
-                                  <wp:docPr id="11" name="graphics1"/>
-                                  <wp:cNvGraphicFramePr/>
-                                  <a:graphic xmlns:a="http://schemas.openxmlformats.org/drawingml/2006/main">
-                                    <a:graphicData uri="http://schemas.openxmlformats.org/drawingml/2006/picture">
-                                      <pic:pic xmlns:pic="http://schemas.openxmlformats.org/drawingml/2006/picture">
-                                        <pic:nvPicPr>
-                                          <pic:cNvPr id="0" name=""/>
-                                          <pic:cNvPicPr/>
-                                        </pic:nvPicPr>
-                                        <pic:blipFill>
-                                          <a:blip r:embed="rId9">
-                                            <a:lum/>
-                                            <a:alphaModFix/>
-                                          </a:blip>
-                                          <a:srcRect/>
-                                          <a:stretch>
-                                            <a:fillRect/>
-                                          </a:stretch>
-                                        </pic:blipFill>
-                                        <pic:spPr>
-                                          <a:xfrm>
-                                            <a:off x="0" y="0"/>
-                                            <a:ext cx="1633679" cy="777240"/>
-                                          </a:xfrm>
-                                          <a:prstGeom prst="rect">
-                                            <a:avLst/>
-                                          </a:prstGeom>
-                                        </pic:spPr>
-                                      </pic:pic>
-                                    </a:graphicData>
-                                  </a:graphic>
-                                </wp:inline>
-                              </w:drawing>
-                            </w:r>
-                            <w:r>
-                              <w:rPr>
-                                <w:b/>
-                                <w:bCs/>
-                              </w:rPr>
-                              <w:t>1. pav.</w:t>
-                            </w:r>
-                            <w:r>
-                              <w:t xml:space="preserve"> Taškų pozicijos sferinėse koordinatėse (a); taškus kertantis apskritimas (b)</w:t>
-                            </w:r>
-                          </w:p>
-                        </w:txbxContent>
-                      </wps:txbx>
-                      <wps:bodyPr vert="horz" wrap="none" lIns="0" tIns="0" rIns="0" bIns="0" compatLnSpc="0">
-                        <a:spAutoFit/>
-                      </wps:bodyPr>
-                    </wps:wsp>
-                  </a:graphicData>
-                </a:graphic>
-              </wp:anchor>
-            </w:drawing>
-          </mc:Choice>
-          <mc:Fallback>
-            <w:pict>
-              <v:shapetype w14:anchorId="3B8079FA" id="_x0000_t202" coordsize="21600,21600" o:spt="202" path="m,l,21600r21600,l21600,xe">
-                <v:stroke joinstyle="miter"/>
-                <v:path gradientshapeok="t" o:connecttype="rect"/>
-              </v:shapetype>
-              <v:shape id="Frame1" o:spid="_x0000_s1026" type="#_x0000_t202" style="position:absolute;left:0;text-align:left;margin-left:0;margin-top:0;width:398.4pt;height:217.7pt;z-index:251657216;visibility:visible;mso-wrap-style:none;mso-wrap-distance-left:9pt;mso-wrap-distance-top:0;mso-wrap-distance-right:9pt;mso-wrap-distance-bottom:0;mso-position-horizontal:center;mso-position-horizontal-relative:text;mso-position-vertical:top;mso-position-vertical-relative:text;v-text-anchor:top" o:gfxdata="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" filled="f" stroked="f">
-                <v:textbox style="mso-fit-shape-to-text:t" inset="0,0,0,0">
-                  <w:txbxContent>
-                    <w:p>
-                      <w:pPr>
-                        <w:pStyle w:val="pav0"/>
-                        <w:spacing w:before="113" w:after="113"/>
-                      </w:pPr>
-                      <w:r>
-                        <w:rPr>
-                          <w:noProof/>
-                          <w:lang w:val="en-US" w:eastAsia="en-US" w:bidi="ar-SA"/>
-                        </w:rPr>
-                        <w:drawing>
-                          <wp:inline distT="0" distB="0" distL="0" distR="0" wp14:anchorId="7544E5E1" wp14:editId="6F33DB00">
-                            <wp:extent cx="1633679" cy="777240"/>
-                            <wp:effectExtent l="0" t="0" r="4621" b="3810"/>
-                            <wp:docPr id="11" name="graphics1"/>
-                            <wp:cNvGraphicFramePr/>
-                            <a:graphic xmlns:a="http://schemas.openxmlformats.org/drawingml/2006/main">
-                              <a:graphicData uri="http://schemas.openxmlformats.org/drawingml/2006/picture">
-                                <pic:pic xmlns:pic="http://schemas.openxmlformats.org/drawingml/2006/picture">
-                                  <pic:nvPicPr>
-                                    <pic:cNvPr id="0" name=""/>
-                                    <pic:cNvPicPr/>
-                                  </pic:nvPicPr>
-                                  <pic:blipFill>
-                                    <a:blip r:embed="rId9">
-                                      <a:lum/>
-                                      <a:alphaModFix/>
-                                    </a:blip>
-                                    <a:srcRect/>
-                                    <a:stretch>
-                                      <a:fillRect/>
-                                    </a:stretch>
-                                  </pic:blipFill>
-                                  <pic:spPr>
-                                    <a:xfrm>
-                                      <a:off x="0" y="0"/>
-                                      <a:ext cx="1633679" cy="777240"/>
-                                    </a:xfrm>
-                                    <a:prstGeom prst="rect">
-                                      <a:avLst/>
-                                    </a:prstGeom>
-                                  </pic:spPr>
-                                </pic:pic>
-                              </a:graphicData>
-                            </a:graphic>
-                          </wp:inline>
-                        </w:drawing>
-                      </w:r>
-                      <w:r>
-                        <w:rPr>
-                          <w:b/>
-                          <w:bCs/>
-                        </w:rPr>
-                        <w:t>1. pav.</w:t>
-                      </w:r>
-                      <w:r>
-                        <w:t xml:space="preserve"> Taškų pozicijos sferinėse koordinatėse (a); taškus kertantis apskritimas (b)</w:t>
-                      </w:r>
-                    </w:p>
-                  </w:txbxContent>
-                </v:textbox>
-                <w10:wrap type="topAndBottom"/>
-              </v:shape>
-            </w:pict>
-          </mc:Fallback>
-        </mc:AlternateContent>
-      </w:r>
-    </w:p>
-    <w:p>
-      <w:pPr>
-        <w:pStyle w:val="BDTEKSTAS"/>
-      </w:pPr>
-      <w:r>
-        <w:t>{</w:t>
-      </w:r>
-      <w:r>
-        <w:rPr>
-          <w:i/>
-          <w:iCs/>
-        </w:rPr>
-        <w:t xml:space="preserve">Paveiksluose šrifto dydis parenkamas toks, kad tekstas būtų lengvai įskaitomas. Paveikslų pavadinimai rašomi po paveikslais 11 pt šriftu, viengubuoju intervalu, centruojant. Paveikslo pavadinimas prasideda numeriu arabiškais skaitmenimis ir santrumpa „pav.“ Paveikslo numeris ir santrumpa „pav.“ rašomi pusjuodžiu šriftu (pvz.: 1 pav.). Po paveikslo pavadinimo taškas nededamas. Prieš paveikslo pavadinimą ir po juo paliekamas 6 pt </w:t>
-      </w:r>
-      <w:r>
-        <w:rPr>
-          <w:i/>
-          <w:iCs/>
-        </w:rPr>
-        <w:lastRenderedPageBreak/>
-        <w:t>tarpas. Paveikslų ašių pavadinimuose matavimo vienetai rašomi lenktiniuose skliaustuose.</w:t>
-      </w:r>
-      <w:r>
-        <w:t>}</w:t>
-      </w:r>
-    </w:p>
-    <w:p>
-      <w:pPr>
-        <w:pStyle w:val="Textbody"/>
-      </w:pPr>
-    </w:p>
-    <w:p>
-      <w:pPr>
-        <w:jc w:val="center"/>
-      </w:pPr>
-      <m:oMath>
-        <m:sSup>
-          <m:sSupPr>
-            <m:ctrlPr>
-              <w:rPr>
-                <w:rFonts w:ascii="Cambria Math" w:hAnsi="Cambria Math"/>
-              </w:rPr>
-            </m:ctrlPr>
-          </m:sSupPr>
-          <m:e>
-            <m:r>
-              <w:rPr>
-                <w:rFonts w:ascii="Cambria Math" w:hAnsi="Cambria Math"/>
-              </w:rPr>
-              <m:t>c</m:t>
-            </m:r>
-          </m:e>
-          <m:sup>
-            <m:r>
-              <w:rPr>
-                <w:rFonts w:ascii="Cambria Math" w:hAnsi="Cambria Math"/>
-              </w:rPr>
-              <m:t>2</m:t>
-            </m:r>
-          </m:sup>
-        </m:sSup>
-        <m:r>
-          <w:rPr>
-            <w:rFonts w:ascii="Cambria Math" w:hAnsi="Cambria Math"/>
-          </w:rPr>
-          <m:t>=</m:t>
-        </m:r>
-        <m:sSup>
-          <m:sSupPr>
-            <m:ctrlPr>
-              <w:rPr>
-                <w:rFonts w:ascii="Cambria Math" w:hAnsi="Cambria Math"/>
-              </w:rPr>
-            </m:ctrlPr>
-          </m:sSupPr>
-          <m:e>
-            <m:r>
-              <w:rPr>
-                <w:rFonts w:ascii="Cambria Math" w:hAnsi="Cambria Math"/>
-              </w:rPr>
-              <m:t>a</m:t>
-            </m:r>
-          </m:e>
-          <m:sup>
-            <m:r>
-              <w:rPr>
-                <w:rFonts w:ascii="Cambria Math" w:hAnsi="Cambria Math"/>
-              </w:rPr>
-              <m:t>2</m:t>
-            </m:r>
-          </m:sup>
-        </m:sSup>
-        <m:r>
-          <w:rPr>
-            <w:rFonts w:ascii="Cambria Math" w:hAnsi="Cambria Math"/>
-          </w:rPr>
-          <m:t>+</m:t>
-        </m:r>
-        <m:sSup>
-          <m:sSupPr>
-            <m:ctrlPr>
-              <w:rPr>
-                <w:rFonts w:ascii="Cambria Math" w:hAnsi="Cambria Math"/>
-              </w:rPr>
-            </m:ctrlPr>
-          </m:sSupPr>
-          <m:e>
-            <m:r>
-              <w:rPr>
-                <w:rFonts w:ascii="Cambria Math" w:hAnsi="Cambria Math"/>
-              </w:rPr>
-              <m:t>b</m:t>
-            </m:r>
-          </m:e>
-          <m:sup>
-            <m:r>
-              <w:rPr>
-                <w:rFonts w:ascii="Cambria Math" w:hAnsi="Cambria Math"/>
-              </w:rPr>
-              <m:t>2</m:t>
-            </m:r>
-          </m:sup>
-        </m:sSup>
-      </m:oMath>
-      <w:r>
-        <w:tab/>
-        <w:t>(1)</w:t>
-      </w:r>
-    </w:p>
-    <w:p/>
-    <w:p>
-      <w:pPr>
-        <w:pStyle w:val="BDTEKSTAS"/>
-      </w:pPr>
-      <w:r>
-        <w:t xml:space="preserve">čia </w:t>
-      </w:r>
-      <w:r>
-        <w:rPr>
-          <w:i/>
-          <w:iCs/>
-        </w:rPr>
-        <w:t>c</w:t>
-      </w:r>
-      <w:r>
-        <w:t xml:space="preserve"> - …</w:t>
-      </w:r>
-    </w:p>
-    <w:p>
-      <w:pPr>
-        <w:pStyle w:val="BDTEKSTAS"/>
-      </w:pPr>
-      <w:r>
-        <w:t>{</w:t>
-      </w:r>
-      <w:r>
-        <w:rPr>
-          <w:i/>
-          <w:iCs/>
-        </w:rPr>
-        <w:t>Matematinės formulės centruojamos ir numeruojamos lenktiniuose skliausteliuose arabiškais skaitmenimis, lygiuojamais dešiniajame puslapio krašte. Kintamieji formulėse bei tekste rašomi kursyvu, o vektoriai ir matricos – pusjuodžiu stačiuoju šriftu, simboliai ir graikiškos raidės – stačiuoju šriftu. Matematinių sąvokų santrumpos, skaičiai ir dimensijos rašomi tik stačiuoju šriftu. Kai formulė yra sakinio dalis, turi būti laikomasi skyrybos taisyklių: formulės tarpusavyje atskiriamos kableliais, o po paskutinės formulės dedamas taškas. Jeigu po formulės pateikiamas kintamųjų paaiškinimas, rašomas kabliataškis, o nauja eilutė pradedama žodžiu „čia“, rašomu mažąja raide. Ir prieš formulę, ir po ja paliekamas 6 pt tarpas. Formulės kintamieji turi būti nurodyti prieš formulę arba tuoj pat po ja. Tekste formulės numeris nurodomas skliausteliuose, pvz.: (1) formulė.</w:t>
-      </w:r>
-      <w:r>
-        <w:t>}</w:t>
-      </w:r>
-    </w:p>
-    <w:p>
-      <w:pPr>
-        <w:pStyle w:val="BDTEKSTAS"/>
-      </w:pPr>
-      <w:r>
-        <w:t>{</w:t>
-      </w:r>
-      <w:r>
-        <w:rPr>
-          <w:i/>
-          <w:iCs/>
-        </w:rPr>
-        <w:t>SUTRUMPINIMAI IR VIENETAI. Sutrumpinimai paaiškinami pirmą kartą pavartojus juos tekste. Visuotinai priimtų sutrumpinimų, tokių kaip IEC, IEEE, SI, aiškinti nereikia. Nevartokite sutrumpinimų skyrių bei poskyrių pavadinimuose, išskyrus tuos atvejus, kai tie trumpiniai yra visuotinai priimti</w:t>
-      </w:r>
-      <w:r>
-        <w:t>}</w:t>
-      </w:r>
-    </w:p>
-    <w:p>
-      <w:pPr>
-        <w:pStyle w:val="BDTEKSTAS"/>
-      </w:pPr>
-      <w:r>
-        <w:t>{</w:t>
-      </w:r>
-      <w:r>
-        <w:rPr>
-          <w:i/>
-          <w:iCs/>
-        </w:rPr>
-        <w:t>CITATOS. Tekste cituojamų mokslinės literatūros leidinių nuorodos (šaltinio numeriai literatūros sąraše) rašomos lenktiniuose skliaustuose, pvz., [3, 4, 12]. Pažodinės citatos rašomos kabutėse, pvz.: „kompiuteris“. Nelietuviškos citatos verčiamos į lietuvių kalbą; (originalas gali būti dedamas išnašoje). Tekstai turi būti cituojami griežtai laikantis cituojamo šaltinio. Negalima taisyti netgi akivaizdžių cituojamo šaltinio korektūros klaidų. Cituojami šaltiniai ir autoriai nurodomi pačiame tekste, lenktiniuose arba laužtiniuose skliaustuose: (autoriaus pavardė, publikacijos metai: puslapis (-iai)), pvz., (Šakys, 1995: 15). Jei minimi keli autoriai, jų pavardės pateikiamos per kabliataškį. Pažodinės (Doge; Kinata: 1999: 22). Visas cituojamo šaltinio bibliografinis aprašas pateikiamas literatūros sąraše. Jei cituojamas darbas parašytas nelietuviškomis raidėmis – nuorodas transliteruojame (Lukov, 2001: 18-19).</w:t>
-      </w:r>
-      <w:r>
-        <w:t>}</w:t>
-      </w:r>
-    </w:p>
-    <w:p>
-      <w:r>
-        <w:t>{</w:t>
-      </w:r>
-      <w:r>
-        <w:rPr>
-          <w:i/>
-          <w:iCs/>
-        </w:rPr>
-        <w:t>IŠNAŠOS. Išnašos skiriamos pastaboms. Jos numeruojamos per visą darbą ištisai. Spausdinamos 10 punktų šriftu, 1 eilėtarpiu.</w:t>
-      </w:r>
-      <w:r>
-        <w:t>}</w:t>
-      </w:r>
-    </w:p>
-    <w:p>
-      <w:pPr>
-        <w:pStyle w:val="BDNUM-SKYRIUS"/>
-      </w:pPr>
+        </w:rPr>
+        <w:t>- sukurti programą, kuri patogiai pateikia programą, kuri leidžia paprastai ir aiškiai naudotis liquid rescale algoritmu..</w:t>
+      </w:r>
     </w:p>
     <w:p>
       <w:pPr>
         <w:pStyle w:val="BDNUM-SKYRIUS"/>
         <w:pageBreakBefore/>
       </w:pPr>
-      <w:bookmarkStart w:id="18" w:name="_Toc388296212"/>
+      <w:bookmarkStart w:id="9" w:name="_Toc388882345"/>
       <w:r>
         <w:lastRenderedPageBreak/>
         <w:t>2. Sistemos architektūra</w:t>
       </w:r>
-      <w:bookmarkEnd w:id="18"/>
-    </w:p>
-    <w:p>
-      <w:pPr>
-        <w:pStyle w:val="BDTEKSTAS"/>
-        <w:rPr>
-          <w:sz w:val="24"/>
-        </w:rPr>
-      </w:pPr>
-      <w:r>
-        <w:rPr>
-          <w:sz w:val="24"/>
-        </w:rPr>
-        <w:t>{</w:t>
-      </w:r>
-      <w:r>
-        <w:rPr>
-          <w:i/>
-          <w:iCs/>
-          <w:sz w:val="24"/>
-        </w:rPr>
-        <w:t>Aprašoma sprendimo projektavimo stadija, pateikiama detali specifikacija ( Panaudos atvejų, klasių ir sekų diagramos, apibrėžiama kuriamo sprendimo vizija (koncepcija). Skyriaus struktūra ir pavadinimas priklauso nuo kursinio darbo specifikos.</w:t>
-      </w:r>
-      <w:r>
-        <w:rPr>
-          <w:sz w:val="24"/>
-        </w:rPr>
-        <w:t>}</w:t>
-      </w:r>
+      <w:bookmarkEnd w:id="9"/>
     </w:p>
     <w:p>
       <w:pPr>
         <w:pStyle w:val="BDPOSKYRIS"/>
       </w:pPr>
-      <w:bookmarkStart w:id="19" w:name="_Toc388296213"/>
+      <w:bookmarkStart w:id="10" w:name="_Toc388882346"/>
       <w:r>
         <w:t>2.1. Funkciniai reikalavimai</w:t>
       </w:r>
-      <w:bookmarkEnd w:id="19"/>
+      <w:bookmarkEnd w:id="10"/>
     </w:p>
     <w:p>
       <w:pPr>
@@ -3737,11 +3022,11 @@
       <w:pPr>
         <w:pStyle w:val="BDPOSKYRIS"/>
       </w:pPr>
-      <w:bookmarkStart w:id="20" w:name="_Toc388296214"/>
+      <w:bookmarkStart w:id="11" w:name="_Toc388882347"/>
       <w:r>
         <w:t>2.2. Nefunkciniai reikalavimai</w:t>
       </w:r>
-      <w:bookmarkEnd w:id="20"/>
+      <w:bookmarkEnd w:id="11"/>
     </w:p>
     <w:p>
       <w:pPr>
@@ -3888,11 +3173,11 @@
         <w:pStyle w:val="BDPOSKYRIS"/>
         <w:keepNext/>
       </w:pPr>
-      <w:bookmarkStart w:id="21" w:name="_Toc388296215"/>
+      <w:bookmarkStart w:id="12" w:name="_Toc388882348"/>
       <w:r>
         <w:t>2.3. Panaudos atvejų diagrama</w:t>
       </w:r>
-      <w:bookmarkEnd w:id="21"/>
+      <w:bookmarkEnd w:id="12"/>
     </w:p>
     <w:p>
       <w:pPr>
@@ -3927,7 +3212,7 @@
                     </pic:cNvPicPr>
                   </pic:nvPicPr>
                   <pic:blipFill>
-                    <a:blip r:embed="rId10">
+                    <a:blip r:embed="rId9">
                       <a:extLst>
                         <a:ext uri="{28A0092B-C50C-407E-A947-70E740481C1C}">
                           <a14:useLocalDpi xmlns:a14="http://schemas.microsoft.com/office/drawing/2010/main" val="0"/>
@@ -3990,12 +3275,12 @@
         <w:pStyle w:val="BDPOSKYRIS"/>
         <w:keepNext/>
       </w:pPr>
-      <w:bookmarkStart w:id="22" w:name="_Toc388296216"/>
+      <w:bookmarkStart w:id="13" w:name="_Toc388882349"/>
       <w:r>
         <w:lastRenderedPageBreak/>
         <w:t>2.4. Paketų diagrama</w:t>
       </w:r>
-      <w:bookmarkEnd w:id="22"/>
+      <w:bookmarkEnd w:id="13"/>
     </w:p>
     <w:p>
       <w:pPr>
@@ -4024,7 +3309,7 @@
                     </pic:cNvPicPr>
                   </pic:nvPicPr>
                   <pic:blipFill>
-                    <a:blip r:embed="rId11">
+                    <a:blip r:embed="rId10">
                       <a:extLst>
                         <a:ext uri="{28A0092B-C50C-407E-A947-70E740481C1C}">
                           <a14:useLocalDpi xmlns:a14="http://schemas.microsoft.com/office/drawing/2010/main" val="0"/>
@@ -4061,7 +3346,7 @@
         <w:pStyle w:val="BDPOSKYRIS"/>
         <w:keepNext/>
       </w:pPr>
-      <w:bookmarkStart w:id="23" w:name="_Toc388296217"/>
+      <w:bookmarkStart w:id="14" w:name="_Toc388882350"/>
       <w:r>
         <w:t>2.</w:t>
       </w:r>
@@ -4071,7 +3356,7 @@
       <w:r>
         <w:t>. Duomenų bazės diagrama</w:t>
       </w:r>
-      <w:bookmarkEnd w:id="23"/>
+      <w:bookmarkEnd w:id="14"/>
     </w:p>
     <w:p>
       <w:pPr>
@@ -4100,7 +3385,7 @@
                     </pic:cNvPicPr>
                   </pic:nvPicPr>
                   <pic:blipFill>
-                    <a:blip r:embed="rId12">
+                    <a:blip r:embed="rId11">
                       <a:extLst>
                         <a:ext uri="{28A0092B-C50C-407E-A947-70E740481C1C}">
                           <a14:useLocalDpi xmlns:a14="http://schemas.microsoft.com/office/drawing/2010/main" val="0"/>
@@ -4137,21 +3422,37 @@
         <w:pStyle w:val="BDPOSKYRIS"/>
         <w:keepNext/>
       </w:pPr>
-      <w:bookmarkStart w:id="24" w:name="_Toc388296218"/>
+      <w:bookmarkStart w:id="15" w:name="_Toc388882351"/>
+      <w:r>
+        <w:t>2.</w:t>
+      </w:r>
+      <w:r>
+        <w:t>6</w:t>
+      </w:r>
+      <w:r>
+        <w:t xml:space="preserve">. </w:t>
+      </w:r>
+      <w:r>
+        <w:t>Klaisių diagrama</w:t>
+      </w:r>
+      <w:bookmarkEnd w:id="15"/>
+    </w:p>
+    <w:p>
+      <w:pPr>
+        <w:pStyle w:val="BDTEKSTAS"/>
+      </w:pPr>
+    </w:p>
+    <w:p>
+      <w:pPr>
+        <w:pStyle w:val="BDPOSKYRIS"/>
+        <w:keepNext/>
+      </w:pPr>
+      <w:bookmarkStart w:id="16" w:name="_Toc388882352"/>
       <w:r>
         <w:lastRenderedPageBreak/>
-        <w:t>2.</w:t>
-      </w:r>
-      <w:r>
-        <w:t>6</w:t>
-      </w:r>
-      <w:r>
-        <w:t xml:space="preserve">. </w:t>
-      </w:r>
-      <w:r>
-        <w:t>Veiklos diagrama</w:t>
-      </w:r>
-      <w:bookmarkEnd w:id="24"/>
+        <w:t>2.7. Veiklos diagrama</w:t>
+      </w:r>
+      <w:bookmarkEnd w:id="16"/>
     </w:p>
     <w:p>
       <w:pPr>
@@ -4163,7 +3464,7 @@
           <w:lang w:val="en-US" w:eastAsia="en-US" w:bidi="ar-SA"/>
         </w:rPr>
         <w:drawing>
-          <wp:inline distT="0" distB="0" distL="0" distR="0" wp14:anchorId="29396846" wp14:editId="1A61FB88">
+          <wp:inline distT="0" distB="0" distL="0" distR="0" wp14:anchorId="2AED2521" wp14:editId="66B635B5">
             <wp:extent cx="4848225" cy="5057393"/>
             <wp:effectExtent l="0" t="0" r="0" b="0"/>
             <wp:docPr id="5" name="Picture 5" descr="C:\Users\DharQuin\Downloads\UML Activity Diagram(1).jpg"/>
@@ -4180,7 +3481,7 @@
                     </pic:cNvPicPr>
                   </pic:nvPicPr>
                   <pic:blipFill>
-                    <a:blip r:embed="rId13">
+                    <a:blip r:embed="rId12">
                       <a:extLst>
                         <a:ext uri="{28A0092B-C50C-407E-A947-70E740481C1C}">
                           <a14:useLocalDpi xmlns:a14="http://schemas.microsoft.com/office/drawing/2010/main" val="0"/>
@@ -4214,40 +3515,37 @@
     </w:p>
     <w:p>
       <w:pPr>
-        <w:pStyle w:val="BDTEKSTAS"/>
-      </w:pPr>
-    </w:p>
-    <w:p>
-      <w:pPr>
         <w:pStyle w:val="BDPOSKYRIS"/>
         <w:keepNext/>
       </w:pPr>
-      <w:bookmarkStart w:id="25" w:name="_Toc388296219"/>
-      <w:r>
-        <w:lastRenderedPageBreak/>
+      <w:bookmarkStart w:id="17" w:name="_Toc388882353"/>
+      <w:r>
         <w:t>2.</w:t>
       </w:r>
       <w:r>
-        <w:t>7</w:t>
+        <w:t>8</w:t>
       </w:r>
       <w:r>
         <w:t>. Vartotojo sąsajos projektas</w:t>
       </w:r>
-      <w:bookmarkEnd w:id="25"/>
-    </w:p>
-    <w:p>
-      <w:pPr>
-        <w:pStyle w:val="Paveiksl"/>
-      </w:pPr>
-      <w:r>
-        <w:rPr>
-          <w:lang w:val="en-US" w:eastAsia="en-US"/>
+      <w:bookmarkEnd w:id="17"/>
+    </w:p>
+    <w:p>
+      <w:pPr>
+        <w:pStyle w:val="BDTEKSTAS"/>
+        <w:ind w:firstLine="0"/>
+        <w:jc w:val="center"/>
+      </w:pPr>
+      <w:r>
+        <w:rPr>
+          <w:noProof/>
+          <w:lang w:val="en-US" w:eastAsia="en-US" w:bidi="ar-SA"/>
         </w:rPr>
         <w:drawing>
           <wp:inline distT="0" distB="0" distL="0" distR="0">
-            <wp:extent cx="6181200" cy="3304800"/>
-            <wp:effectExtent l="133350" t="95250" r="143510" b="162560"/>
-            <wp:docPr id="15" name="Picture 15" descr="C:\Users\Andrius\Desktop\Screens\eskizai\Pagrindinis.png"/>
+            <wp:extent cx="6181725" cy="3305175"/>
+            <wp:effectExtent l="114300" t="114300" r="104775" b="142875"/>
+            <wp:docPr id="3" name="Picture 3" descr="C:\Users\Andrius\Desktop\Carving\Wireframe\Wire pagr.png"/>
             <wp:cNvGraphicFramePr>
               <a:graphicFrameLocks xmlns:a="http://schemas.openxmlformats.org/drawingml/2006/main" noChangeAspect="1"/>
             </wp:cNvGraphicFramePr>
@@ -4255,109 +3553,13 @@
               <a:graphicData uri="http://schemas.openxmlformats.org/drawingml/2006/picture">
                 <pic:pic xmlns:pic="http://schemas.openxmlformats.org/drawingml/2006/picture">
                   <pic:nvPicPr>
-                    <pic:cNvPr id="0" name="Picture 6" descr="C:\Users\Andrius\Desktop\Screens\eskizai\Pagrindinis.png"/>
+                    <pic:cNvPr id="0" name="Picture 1" descr="C:\Users\Andrius\Desktop\Carving\Wireframe\Wire pagr.png"/>
                     <pic:cNvPicPr>
                       <a:picLocks noChangeAspect="1" noChangeArrowheads="1"/>
                     </pic:cNvPicPr>
                   </pic:nvPicPr>
                   <pic:blipFill>
-                    <a:blip r:embed="rId14">
-                      <a:extLst>
-                        <a:ext uri="{28A0092B-C50C-407E-A947-70E740481C1C}">
-                          <a14:useLocalDpi xmlns:a14="http://schemas.microsoft.com/office/drawing/2010/main" val="0"/>
-                        </a:ext>
-                      </a:extLst>
-                    </a:blip>
-                    <a:srcRect/>
-                    <a:stretch>
-                      <a:fillRect/>
-                    </a:stretch>
-                  </pic:blipFill>
-                  <pic:spPr bwMode="auto">
-                    <a:xfrm>
-                      <a:off x="0" y="0"/>
-                      <a:ext cx="6181200" cy="3304800"/>
-                    </a:xfrm>
-                    <a:prstGeom prst="rect">
-                      <a:avLst/>
-                    </a:prstGeom>
-                    <a:solidFill>
-                      <a:srgbClr val="FFFFFF">
-                        <a:shade val="85000"/>
-                      </a:srgbClr>
-                    </a:solidFill>
-                    <a:ln w="88900" cap="sq">
-                      <a:solidFill>
-                        <a:srgbClr val="FFFFFF"/>
-                      </a:solidFill>
-                      <a:miter lim="800000"/>
-                    </a:ln>
-                    <a:effectLst>
-                      <a:outerShdw blurRad="55000" dist="18000" dir="5400000" algn="tl" rotWithShape="0">
-                        <a:srgbClr val="000000">
-                          <a:alpha val="40000"/>
-                        </a:srgbClr>
-                      </a:outerShdw>
-                    </a:effectLst>
-                    <a:scene3d>
-                      <a:camera prst="orthographicFront"/>
-                      <a:lightRig rig="twoPt" dir="t">
-                        <a:rot lat="0" lon="0" rev="7200000"/>
-                      </a:lightRig>
-                    </a:scene3d>
-                    <a:sp3d>
-                      <a:bevelT w="25400" h="19050"/>
-                      <a:contourClr>
-                        <a:srgbClr val="FFFFFF"/>
-                      </a:contourClr>
-                    </a:sp3d>
-                  </pic:spPr>
-                </pic:pic>
-              </a:graphicData>
-            </a:graphic>
-          </wp:inline>
-        </w:drawing>
-      </w:r>
-      <w:r>
-        <w:rPr>
-          <w:b/>
-        </w:rPr>
-        <w:t>2.7.1 Pav.</w:t>
-      </w:r>
-      <w:r>
-        <w:t xml:space="preserve"> </w:t>
-      </w:r>
-      <w:r>
-        <w:t>Pagrindinio puslapio eskizas.</w:t>
-      </w:r>
-    </w:p>
-    <w:p>
-      <w:pPr>
-        <w:pStyle w:val="Paveiksl"/>
-      </w:pPr>
-      <w:r>
-        <w:rPr>
-          <w:lang w:val="en-US" w:eastAsia="en-US"/>
-        </w:rPr>
-        <w:drawing>
-          <wp:inline distT="0" distB="0" distL="0" distR="0" wp14:anchorId="1AF152F6" wp14:editId="370873DF">
-            <wp:extent cx="6181725" cy="3305175"/>
-            <wp:effectExtent l="133350" t="95250" r="142875" b="161925"/>
-            <wp:docPr id="16" name="Picture 16" descr="C:\Users\Andrius\Desktop\Screens\eskizai\Ikelta.png"/>
-            <wp:cNvGraphicFramePr>
-              <a:graphicFrameLocks xmlns:a="http://schemas.openxmlformats.org/drawingml/2006/main" noChangeAspect="1"/>
-            </wp:cNvGraphicFramePr>
-            <a:graphic xmlns:a="http://schemas.openxmlformats.org/drawingml/2006/main">
-              <a:graphicData uri="http://schemas.openxmlformats.org/drawingml/2006/picture">
-                <pic:pic xmlns:pic="http://schemas.openxmlformats.org/drawingml/2006/picture">
-                  <pic:nvPicPr>
-                    <pic:cNvPr id="0" name="Picture 7" descr="C:\Users\Andrius\Desktop\Screens\eskizai\Ikelta.png"/>
-                    <pic:cNvPicPr>
-                      <a:picLocks noChangeAspect="1" noChangeArrowheads="1"/>
-                    </pic:cNvPicPr>
-                  </pic:nvPicPr>
-                  <pic:blipFill>
-                    <a:blip r:embed="rId15">
+                    <a:blip r:embed="rId13">
                       <a:extLst>
                         <a:ext uri="{28A0092B-C50C-407E-A947-70E740481C1C}">
                           <a14:useLocalDpi xmlns:a14="http://schemas.microsoft.com/office/drawing/2010/main" val="0"/>
@@ -4418,6 +3620,109 @@
         <w:rPr>
           <w:b/>
         </w:rPr>
+        <w:lastRenderedPageBreak/>
+        <w:t>2</w:t>
+      </w:r>
+      <w:r>
+        <w:rPr>
+          <w:b/>
+        </w:rPr>
+        <w:t>.7.1 Pav.</w:t>
+      </w:r>
+      <w:r>
+        <w:t xml:space="preserve"> </w:t>
+      </w:r>
+      <w:r>
+        <w:t>Pagrindinio puslapio eskizas.</w:t>
+      </w:r>
+    </w:p>
+    <w:p>
+      <w:pPr>
+        <w:pStyle w:val="Paveiksl"/>
+      </w:pPr>
+      <w:r>
+        <w:rPr>
+          <w:lang w:val="en-US" w:eastAsia="en-US"/>
+        </w:rPr>
+        <w:drawing>
+          <wp:inline distT="0" distB="0" distL="0" distR="0">
+            <wp:extent cx="6181725" cy="3305175"/>
+            <wp:effectExtent l="114300" t="114300" r="104775" b="142875"/>
+            <wp:docPr id="8" name="Picture 8" descr="C:\Users\Andrius\Desktop\Carving\Wireframe\Ikelta.png"/>
+            <wp:cNvGraphicFramePr>
+              <a:graphicFrameLocks xmlns:a="http://schemas.openxmlformats.org/drawingml/2006/main" noChangeAspect="1"/>
+            </wp:cNvGraphicFramePr>
+            <a:graphic xmlns:a="http://schemas.openxmlformats.org/drawingml/2006/main">
+              <a:graphicData uri="http://schemas.openxmlformats.org/drawingml/2006/picture">
+                <pic:pic xmlns:pic="http://schemas.openxmlformats.org/drawingml/2006/picture">
+                  <pic:nvPicPr>
+                    <pic:cNvPr id="0" name="Picture 2" descr="C:\Users\Andrius\Desktop\Carving\Wireframe\Ikelta.png"/>
+                    <pic:cNvPicPr>
+                      <a:picLocks noChangeAspect="1" noChangeArrowheads="1"/>
+                    </pic:cNvPicPr>
+                  </pic:nvPicPr>
+                  <pic:blipFill>
+                    <a:blip r:embed="rId14">
+                      <a:extLst>
+                        <a:ext uri="{28A0092B-C50C-407E-A947-70E740481C1C}">
+                          <a14:useLocalDpi xmlns:a14="http://schemas.microsoft.com/office/drawing/2010/main" val="0"/>
+                        </a:ext>
+                      </a:extLst>
+                    </a:blip>
+                    <a:srcRect/>
+                    <a:stretch>
+                      <a:fillRect/>
+                    </a:stretch>
+                  </pic:blipFill>
+                  <pic:spPr bwMode="auto">
+                    <a:xfrm>
+                      <a:off x="0" y="0"/>
+                      <a:ext cx="6181725" cy="3305175"/>
+                    </a:xfrm>
+                    <a:prstGeom prst="rect">
+                      <a:avLst/>
+                    </a:prstGeom>
+                    <a:solidFill>
+                      <a:srgbClr val="FFFFFF">
+                        <a:shade val="85000"/>
+                      </a:srgbClr>
+                    </a:solidFill>
+                    <a:ln w="88900" cap="sq">
+                      <a:solidFill>
+                        <a:srgbClr val="FFFFFF"/>
+                      </a:solidFill>
+                      <a:miter lim="800000"/>
+                    </a:ln>
+                    <a:effectLst>
+                      <a:outerShdw blurRad="55000" dist="18000" dir="5400000" algn="tl" rotWithShape="0">
+                        <a:srgbClr val="000000">
+                          <a:alpha val="40000"/>
+                        </a:srgbClr>
+                      </a:outerShdw>
+                    </a:effectLst>
+                    <a:scene3d>
+                      <a:camera prst="orthographicFront"/>
+                      <a:lightRig rig="twoPt" dir="t">
+                        <a:rot lat="0" lon="0" rev="7200000"/>
+                      </a:lightRig>
+                    </a:scene3d>
+                    <a:sp3d>
+                      <a:bevelT w="25400" h="19050"/>
+                      <a:contourClr>
+                        <a:srgbClr val="FFFFFF"/>
+                      </a:contourClr>
+                    </a:sp3d>
+                  </pic:spPr>
+                </pic:pic>
+              </a:graphicData>
+            </a:graphic>
+          </wp:inline>
+        </w:drawing>
+      </w:r>
+      <w:r>
+        <w:rPr>
+          <w:b/>
+        </w:rPr>
         <w:t>2.7.2. Pav.</w:t>
       </w:r>
       <w:r>
@@ -4438,7 +3743,6 @@
           <w:noProof/>
           <w:lang w:val="en-US" w:eastAsia="en-US" w:bidi="ar-SA"/>
         </w:rPr>
-        <w:lastRenderedPageBreak/>
         <w:drawing>
           <wp:inline distT="0" distB="0" distL="0" distR="0">
             <wp:extent cx="6191250" cy="3314700"/>
@@ -4457,7 +3761,7 @@
                     </pic:cNvPicPr>
                   </pic:nvPicPr>
                   <pic:blipFill>
-                    <a:blip r:embed="rId16">
+                    <a:blip r:embed="rId15">
                       <a:extLst>
                         <a:ext uri="{28A0092B-C50C-407E-A947-70E740481C1C}">
                           <a14:useLocalDpi xmlns:a14="http://schemas.microsoft.com/office/drawing/2010/main" val="0"/>
@@ -4539,6 +3843,7 @@
           <w:noProof/>
           <w:lang w:val="en-US" w:eastAsia="en-US" w:bidi="ar-SA"/>
         </w:rPr>
+        <w:lastRenderedPageBreak/>
         <w:drawing>
           <wp:inline distT="0" distB="0" distL="0" distR="0" wp14:anchorId="601A5268" wp14:editId="6CD8527E">
             <wp:extent cx="6191250" cy="3124200"/>
@@ -4557,7 +3862,7 @@
                     </pic:cNvPicPr>
                   </pic:nvPicPr>
                   <pic:blipFill>
-                    <a:blip r:embed="rId17">
+                    <a:blip r:embed="rId16">
                       <a:extLst>
                         <a:ext uri="{28A0092B-C50C-407E-A947-70E740481C1C}">
                           <a14:useLocalDpi xmlns:a14="http://schemas.microsoft.com/office/drawing/2010/main" val="0"/>
@@ -4632,39 +3937,22 @@
         <w:pStyle w:val="BDNUM-SKYRIUS"/>
         <w:pageBreakBefore/>
       </w:pPr>
-      <w:bookmarkStart w:id="26" w:name="_Toc388296220"/>
+      <w:bookmarkStart w:id="18" w:name="_Toc388882354"/>
       <w:r>
         <w:lastRenderedPageBreak/>
         <w:t>3. Sistemos realizacija ir testavimas</w:t>
       </w:r>
-      <w:bookmarkEnd w:id="26"/>
-    </w:p>
-    <w:p>
-      <w:pPr>
-        <w:pStyle w:val="BDTEKSTAS"/>
-      </w:pPr>
-      <w:r>
-        <w:t>{</w:t>
-      </w:r>
-      <w:r>
-        <w:rPr>
-          <w:i/>
-          <w:iCs/>
-        </w:rPr>
-        <w:t>Aprašoma su sukurtos įrangos realizacija, testavimu susijusi informacija. Skyriaus struktūra ir pavadinimas priklauso nuo darbo ir temos specifikos.}</w:t>
-      </w:r>
-    </w:p>
-    <w:p/>
+      <w:bookmarkEnd w:id="18"/>
+    </w:p>
     <w:p>
       <w:pPr>
         <w:pStyle w:val="BDPOSKYRIS"/>
       </w:pPr>
-      <w:bookmarkStart w:id="27" w:name="_Toc388296221"/>
+      <w:bookmarkStart w:id="19" w:name="_Toc388882355"/>
       <w:r>
         <w:t>3.1. Vartotojo sąsajos realizacija</w:t>
       </w:r>
-      <w:bookmarkStart w:id="28" w:name="_Toc388296222"/>
-      <w:bookmarkEnd w:id="27"/>
+      <w:bookmarkEnd w:id="19"/>
     </w:p>
     <w:p>
       <w:pPr>
@@ -4676,10 +3964,11 @@
       </w:pPr>
       <w:r>
         <w:rPr>
-          <w:lang w:val="en-US"/>
+          <w:noProof/>
+          <w:lang w:val="en-US" w:eastAsia="en-US" w:bidi="ar-SA"/>
         </w:rPr>
         <w:drawing>
-          <wp:inline distT="0" distB="0" distL="0" distR="0" wp14:anchorId="02224F10" wp14:editId="793FC9E3">
+          <wp:inline distT="0" distB="0" distL="0" distR="0" wp14:anchorId="421D9DFC" wp14:editId="054298AE">
             <wp:extent cx="6181725" cy="3867150"/>
             <wp:effectExtent l="133350" t="114300" r="142875" b="171450"/>
             <wp:docPr id="7" name="Picture 7" descr="C:\Users\Andrius\Desktop\Screens\Screen_0001_pagrindinis.png.png"/>
@@ -4691,6 +3980,103 @@
                 <pic:pic xmlns:pic="http://schemas.openxmlformats.org/drawingml/2006/picture">
                   <pic:nvPicPr>
                     <pic:cNvPr id="0" name="Picture 3" descr="C:\Users\Andrius\Desktop\Screens\Screen_0001_pagrindinis.png.png"/>
+                    <pic:cNvPicPr>
+                      <a:picLocks noChangeAspect="1" noChangeArrowheads="1"/>
+                    </pic:cNvPicPr>
+                  </pic:nvPicPr>
+                  <pic:blipFill>
+                    <a:blip r:embed="rId17">
+                      <a:extLst>
+                        <a:ext uri="{28A0092B-C50C-407E-A947-70E740481C1C}">
+                          <a14:useLocalDpi xmlns:a14="http://schemas.microsoft.com/office/drawing/2010/main" val="0"/>
+                        </a:ext>
+                      </a:extLst>
+                    </a:blip>
+                    <a:srcRect/>
+                    <a:stretch>
+                      <a:fillRect/>
+                    </a:stretch>
+                  </pic:blipFill>
+                  <pic:spPr bwMode="auto">
+                    <a:xfrm>
+                      <a:off x="0" y="0"/>
+                      <a:ext cx="6181725" cy="3867150"/>
+                    </a:xfrm>
+                    <a:prstGeom prst="rect">
+                      <a:avLst/>
+                    </a:prstGeom>
+                    <a:solidFill>
+                      <a:srgbClr val="FFFFFF">
+                        <a:shade val="85000"/>
+                      </a:srgbClr>
+                    </a:solidFill>
+                    <a:ln w="88900" cap="sq">
+                      <a:solidFill>
+                        <a:srgbClr val="FFFFFF"/>
+                      </a:solidFill>
+                      <a:miter lim="800000"/>
+                    </a:ln>
+                    <a:effectLst>
+                      <a:outerShdw blurRad="55000" dist="18000" dir="5400000" algn="tl" rotWithShape="0">
+                        <a:srgbClr val="000000">
+                          <a:alpha val="40000"/>
+                        </a:srgbClr>
+                      </a:outerShdw>
+                    </a:effectLst>
+                    <a:scene3d>
+                      <a:camera prst="orthographicFront"/>
+                      <a:lightRig rig="twoPt" dir="t">
+                        <a:rot lat="0" lon="0" rev="7200000"/>
+                      </a:lightRig>
+                    </a:scene3d>
+                    <a:sp3d>
+                      <a:bevelT w="25400" h="19050"/>
+                      <a:contourClr>
+                        <a:srgbClr val="FFFFFF"/>
+                      </a:contourClr>
+                    </a:sp3d>
+                  </pic:spPr>
+                </pic:pic>
+              </a:graphicData>
+            </a:graphic>
+          </wp:inline>
+        </w:drawing>
+      </w:r>
+    </w:p>
+    <w:p>
+      <w:pPr>
+        <w:pStyle w:val="BDTEKSTAS"/>
+      </w:pPr>
+      <w:r>
+        <w:t>Puslapis „Įkelti paveikslėlį“ kurį mato vartotojas atėjęs į tinklapį. Šiame puslapyje jis gali įkelti paveikslėlį kurį kitame lange galės redaguoti.</w:t>
+      </w:r>
+    </w:p>
+    <w:p>
+      <w:pPr>
+        <w:pStyle w:val="BDTEKSTAS"/>
+        <w:ind w:firstLine="0"/>
+      </w:pPr>
+      <w:bookmarkStart w:id="20" w:name="_GoBack"/>
+      <w:bookmarkEnd w:id="20"/>
+      <w:r>
+        <w:rPr>
+          <w:noProof/>
+          <w:lang w:val="en-US" w:eastAsia="en-US" w:bidi="ar-SA"/>
+        </w:rPr>
+        <w:lastRenderedPageBreak/>
+        <w:drawing>
+          <wp:inline distT="0" distB="0" distL="0" distR="0" wp14:anchorId="66E7ED4D" wp14:editId="6A87959C">
+            <wp:extent cx="6181725" cy="3867150"/>
+            <wp:effectExtent l="133350" t="114300" r="142875" b="171450"/>
+            <wp:docPr id="12" name="Picture 12" descr="C:\Users\Andrius\Desktop\Screens\Screen_0002_Paveikslėlio-raižymas.png.png"/>
+            <wp:cNvGraphicFramePr>
+              <a:graphicFrameLocks xmlns:a="http://schemas.openxmlformats.org/drawingml/2006/main" noChangeAspect="1"/>
+            </wp:cNvGraphicFramePr>
+            <a:graphic xmlns:a="http://schemas.openxmlformats.org/drawingml/2006/main">
+              <a:graphicData uri="http://schemas.openxmlformats.org/drawingml/2006/picture">
+                <pic:pic xmlns:pic="http://schemas.openxmlformats.org/drawingml/2006/picture">
+                  <pic:nvPicPr>
+                    <pic:cNvPr id="0" name="Picture 8" descr="C:\Users\Andrius\Desktop\Screens\Screen_0002_Paveikslėlio-raižymas.png.png"/>
                     <pic:cNvPicPr>
                       <a:picLocks noChangeAspect="1" noChangeArrowheads="1"/>
                     </pic:cNvPicPr>
@@ -4759,7 +4145,7 @@
         <w:pStyle w:val="BDTEKSTAS"/>
       </w:pPr>
       <w:r>
-        <w:t>Puslapis „Įkelti paveikslėlį“ kurį mato vartotojas atėjęs į tinklapį. Šiame puslapyje jis gali įkelti paveikslėlį kurį kitame lange galės redaguoti.</w:t>
+        <w:t>Puslapis „Raižyti paveikslėlį“ kurį mato vartotojas po to kai įkelia paveikslėlį. Jame vartotojas gali pasirinkti paveikslėlio naują aukštį ir plotį, juos pasirinkęs pakeisti paveikslėlio dydį. Pakeistą paveikslėlį vartotojas šiame puslapyje gali atstatyti į originalų, atsisiųsti ir ištrinti.</w:t>
       </w:r>
     </w:p>
     <w:p>
@@ -4769,14 +4155,15 @@
       </w:pPr>
       <w:r>
         <w:rPr>
-          <w:lang w:val="en-US"/>
+          <w:noProof/>
+          <w:lang w:val="en-US" w:eastAsia="en-US" w:bidi="ar-SA"/>
         </w:rPr>
         <w:lastRenderedPageBreak/>
         <w:drawing>
-          <wp:inline distT="0" distB="0" distL="0" distR="0" wp14:anchorId="1F3108B3" wp14:editId="37276F8E">
+          <wp:inline distT="0" distB="0" distL="0" distR="0" wp14:anchorId="6E837E6D" wp14:editId="459605FF">
             <wp:extent cx="6181725" cy="3867150"/>
             <wp:effectExtent l="133350" t="114300" r="142875" b="171450"/>
-            <wp:docPr id="12" name="Picture 12" descr="C:\Users\Andrius\Desktop\Screens\Screen_0002_Paveikslėlio-raižymas.png.png"/>
+            <wp:docPr id="13" name="Picture 13" descr="C:\Users\Andrius\Desktop\Screens\Screen_0000_Mano-paveikslėliai.png.png"/>
             <wp:cNvGraphicFramePr>
               <a:graphicFrameLocks xmlns:a="http://schemas.openxmlformats.org/drawingml/2006/main" noChangeAspect="1"/>
             </wp:cNvGraphicFramePr>
@@ -4784,7 +4171,7 @@
               <a:graphicData uri="http://schemas.openxmlformats.org/drawingml/2006/picture">
                 <pic:pic xmlns:pic="http://schemas.openxmlformats.org/drawingml/2006/picture">
                   <pic:nvPicPr>
-                    <pic:cNvPr id="0" name="Picture 8" descr="C:\Users\Andrius\Desktop\Screens\Screen_0002_Paveikslėlio-raižymas.png.png"/>
+                    <pic:cNvPr id="0" name="Picture 9" descr="C:\Users\Andrius\Desktop\Screens\Screen_0000_Mano-paveikslėliai.png.png"/>
                     <pic:cNvPicPr>
                       <a:picLocks noChangeAspect="1" noChangeArrowheads="1"/>
                     </pic:cNvPicPr>
@@ -4853,93 +4240,25 @@
         <w:pStyle w:val="BDTEKSTAS"/>
       </w:pPr>
       <w:r>
-        <w:t>Puslapis „Raižyti paveikslėlį“ kurį mato vartotojas po to kai įkelia paveikslėlį. Jame vartotojas gali pasirinkti paveikslėlio naują aukštį ir plotį, juos pasirinkęs pakeisti paveikslėlio dydį. Pakeistą paveikslėlį vartotojas šiame puslapyje gali atstatyti į originalų, atsisiųsti ir ištrinti.</w:t>
-      </w:r>
+        <w:t>Puslapis „Mano paveikslėliai“ kuriame vartotojas gali pamatyti savo įkeltus paveikslėlius bei juos atsisiųsti, redaguoti ir ištrinti.</w:t>
+      </w:r>
+    </w:p>
+    <w:p>
+      <w:pPr>
+        <w:pStyle w:val="BDPOSKYRIS"/>
+      </w:pPr>
+      <w:bookmarkStart w:id="21" w:name="_Toc388882356"/>
+      <w:r>
+        <w:t>3.2. Sistemos realizacija</w:t>
+      </w:r>
+      <w:bookmarkEnd w:id="21"/>
     </w:p>
     <w:p>
       <w:pPr>
         <w:pStyle w:val="BDTEKSTAS"/>
-        <w:ind w:firstLine="0"/>
-      </w:pPr>
-      <w:r>
-        <w:rPr>
-          <w:lang w:val="en-US"/>
-        </w:rPr>
-        <w:lastRenderedPageBreak/>
-        <w:drawing>
-          <wp:inline distT="0" distB="0" distL="0" distR="0" wp14:anchorId="7EEF5AB9" wp14:editId="3F7857A1">
-            <wp:extent cx="6181725" cy="3867150"/>
-            <wp:effectExtent l="133350" t="114300" r="142875" b="171450"/>
-            <wp:docPr id="13" name="Picture 13" descr="C:\Users\Andrius\Desktop\Screens\Screen_0000_Mano-paveikslėliai.png.png"/>
-            <wp:cNvGraphicFramePr>
-              <a:graphicFrameLocks xmlns:a="http://schemas.openxmlformats.org/drawingml/2006/main" noChangeAspect="1"/>
-            </wp:cNvGraphicFramePr>
-            <a:graphic xmlns:a="http://schemas.openxmlformats.org/drawingml/2006/main">
-              <a:graphicData uri="http://schemas.openxmlformats.org/drawingml/2006/picture">
-                <pic:pic xmlns:pic="http://schemas.openxmlformats.org/drawingml/2006/picture">
-                  <pic:nvPicPr>
-                    <pic:cNvPr id="0" name="Picture 9" descr="C:\Users\Andrius\Desktop\Screens\Screen_0000_Mano-paveikslėliai.png.png"/>
-                    <pic:cNvPicPr>
-                      <a:picLocks noChangeAspect="1" noChangeArrowheads="1"/>
-                    </pic:cNvPicPr>
-                  </pic:nvPicPr>
-                  <pic:blipFill>
-                    <a:blip r:embed="rId20">
-                      <a:extLst>
-                        <a:ext uri="{28A0092B-C50C-407E-A947-70E740481C1C}">
-                          <a14:useLocalDpi xmlns:a14="http://schemas.microsoft.com/office/drawing/2010/main" val="0"/>
-                        </a:ext>
-                      </a:extLst>
-                    </a:blip>
-                    <a:srcRect/>
-                    <a:stretch>
-                      <a:fillRect/>
-                    </a:stretch>
-                  </pic:blipFill>
-                  <pic:spPr bwMode="auto">
-                    <a:xfrm>
-                      <a:off x="0" y="0"/>
-                      <a:ext cx="6181725" cy="3867150"/>
-                    </a:xfrm>
-                    <a:prstGeom prst="rect">
-                      <a:avLst/>
-                    </a:prstGeom>
-                    <a:solidFill>
-                      <a:srgbClr val="FFFFFF">
-                        <a:shade val="85000"/>
-                      </a:srgbClr>
-                    </a:solidFill>
-                    <a:ln w="88900" cap="sq">
-                      <a:solidFill>
-                        <a:srgbClr val="FFFFFF"/>
-                      </a:solidFill>
-                      <a:miter lim="800000"/>
-                    </a:ln>
-                    <a:effectLst>
-                      <a:outerShdw blurRad="55000" dist="18000" dir="5400000" algn="tl" rotWithShape="0">
-                        <a:srgbClr val="000000">
-                          <a:alpha val="40000"/>
-                        </a:srgbClr>
-                      </a:outerShdw>
-                    </a:effectLst>
-                    <a:scene3d>
-                      <a:camera prst="orthographicFront"/>
-                      <a:lightRig rig="twoPt" dir="t">
-                        <a:rot lat="0" lon="0" rev="7200000"/>
-                      </a:lightRig>
-                    </a:scene3d>
-                    <a:sp3d>
-                      <a:bevelT w="25400" h="19050"/>
-                      <a:contourClr>
-                        <a:srgbClr val="FFFFFF"/>
-                      </a:contourClr>
-                    </a:sp3d>
-                  </pic:spPr>
-                </pic:pic>
-              </a:graphicData>
-            </a:graphic>
-          </wp:inline>
-        </w:drawing>
+      </w:pPr>
+      <w:r>
+        <w:t>Programai realizuoti buvo panaudotas ImageMagick bibliotekos .NET kalboms skirtas „wrapperis“ – ImageMagick.NET. ImageMagick biblioteka orientuota į paveiksliukų manipuliavimą. Ja naudojantis ir buvo realizuotas LiquidRescale metodas.</w:t>
       </w:r>
     </w:p>
     <w:p>
@@ -4947,54 +4266,29 @@
         <w:pStyle w:val="BDTEKSTAS"/>
       </w:pPr>
       <w:r>
-        <w:t>Puslapis „Mano paveikslėliai“ kuriame vartotojas gali pamatyti savo įkeltus paveikslėlius bei juos atsisiųsti, redaguoti ir ištrinti.</w:t>
+        <w:t>Sistemos pozityviosios pusės: naudojama viena labiausiai pasižyminčių bibliotekų liquid rescale metodo taikyme, daug ištestuota ir atnaujinama, tame tarpe yra galimybė projektą plėsti į kitokias paveikslėlių manipuliavimo technikas (retargeting, thumbnail generating ir t.t.).</w:t>
+      </w:r>
+    </w:p>
+    <w:p>
+      <w:pPr>
+        <w:pStyle w:val="BDTEKSTAS"/>
+      </w:pPr>
+      <w:r>
+        <w:t>Sistemos silpnoji pusė: paveiksliukams manipuliuoti reikalingi dideli serverio procesoriaus ištekliai, sistema nepritaikyta naudoti „clusterius“ ir paskirstyti darbus per k</w:t>
+      </w:r>
+      <w:r>
+        <w:t>elis kompiuterius ar jų tinklą, dėl to veikia labai lėtai ar gali nulūžti esant per dideliam vartotojų kiekiui.</w:t>
       </w:r>
     </w:p>
     <w:p>
       <w:pPr>
         <w:pStyle w:val="BDPOSKYRIS"/>
       </w:pPr>
-      <w:r>
-        <w:t>3.2. Sistemos realizacija</w:t>
-      </w:r>
-      <w:bookmarkEnd w:id="28"/>
-    </w:p>
-    <w:p>
-      <w:pPr>
-        <w:pStyle w:val="BDTEKSTAS"/>
-      </w:pPr>
-      <w:r>
-        <w:t>Programai realizuoti buvo panaudotas ImageMagick bibliotekos .NET kalboms skirtas „wrapperis“ – ImageMagick.NET. ImageMagick biblioteka orientuota į paveiksliukų manipuliavimą. Ja naudojantis ir buvo realizuotas LiquidRescale metodas.</w:t>
-      </w:r>
-    </w:p>
-    <w:p>
-      <w:pPr>
-        <w:pStyle w:val="BDTEKSTAS"/>
-      </w:pPr>
-      <w:r>
-        <w:t>Sistemos pozityviosios pusės: naudojama viena labiausiai pasižyminčių bibliotekų liquid rescale metodo taikyme, daug ištestuota ir atnaujinama, tame tarpe yra galimybė projektą plėsti į kitokias paveikslėlių manipuliavimo technikas (retargeting, thumbnail generating ir t.t.).</w:t>
-      </w:r>
-    </w:p>
-    <w:p>
-      <w:pPr>
-        <w:pStyle w:val="BDTEKSTAS"/>
-      </w:pPr>
-      <w:r>
-        <w:t>Sistemos silpnoji pusė: paveiksliukams manipuliuoti reikalingi dideli serverio procesoriaus ištekliai, sistema nepritaikyta naudoti „clusterius“ ir paskirstyti darbus per k</w:t>
-      </w:r>
-      <w:r>
-        <w:t>elis kompiuterius ar jų tinklą, dėl to veikia labai lėtai ar gali nulūžti esant per dideliam vartotojų kiekiui.</w:t>
-      </w:r>
-    </w:p>
-    <w:p>
-      <w:pPr>
-        <w:pStyle w:val="BDPOSKYRIS"/>
-      </w:pPr>
-      <w:bookmarkStart w:id="29" w:name="_Toc388296223"/>
+      <w:bookmarkStart w:id="22" w:name="_Toc388882357"/>
       <w:r>
         <w:t>3.3. Sistemos testavimas</w:t>
       </w:r>
-      <w:bookmarkEnd w:id="29"/>
+      <w:bookmarkEnd w:id="22"/>
     </w:p>
     <w:p>
       <w:pPr>
@@ -5009,87 +4303,160 @@
         <w:pStyle w:val="BDNUM-SKYRIUS"/>
         <w:pageBreakBefore/>
       </w:pPr>
-      <w:bookmarkStart w:id="30" w:name="_Toc388296224"/>
+      <w:bookmarkStart w:id="23" w:name="_Toc388882358"/>
       <w:r>
         <w:lastRenderedPageBreak/>
         <w:t>4. Dokumentacija naudotojui</w:t>
       </w:r>
-      <w:bookmarkEnd w:id="30"/>
+      <w:bookmarkEnd w:id="23"/>
+    </w:p>
+    <w:p>
+      <w:pPr>
+        <w:pStyle w:val="BDPOSKYRIS"/>
+      </w:pPr>
+      <w:bookmarkStart w:id="24" w:name="_Toc388882359"/>
+      <w:r>
+        <w:t>4.1. Sistemos diegimo vadovas</w:t>
+      </w:r>
+      <w:bookmarkEnd w:id="24"/>
     </w:p>
     <w:p>
       <w:pPr>
         <w:pStyle w:val="BDTEKSTAS"/>
       </w:pPr>
       <w:r>
-        <w:t>{</w:t>
-      </w:r>
-      <w:r>
-        <w:rPr>
-          <w:i/>
-          <w:iCs/>
-        </w:rPr>
-        <w:t>Dokumento dalis, skirta naudotojui, kur aprašomas visas naudotojui aktualus programinės (aparatūrinės) įrangos diegimas ir sistemos funkcionalumas – vartotojo vadovas.</w:t>
-      </w:r>
-      <w:r>
-        <w:t>}</w:t>
+        <w:t xml:space="preserve">Sukompiliuota ir paruošta sistema diegimui yra </w:t>
+      </w:r>
+      <w:r>
+        <w:rPr>
+          <w:b/>
+        </w:rPr>
+        <w:t>priede</w:t>
+      </w:r>
+      <w:r>
+        <w:rPr>
+          <w:b/>
+        </w:rPr>
+        <w:t xml:space="preserve"> 1</w:t>
+      </w:r>
+      <w:r>
+        <w:t>. E</w:t>
+      </w:r>
+      <w:r>
+        <w:t xml:space="preserve">santis zip failas perkeliamas į </w:t>
+      </w:r>
+      <w:r>
+        <w:t>internetinį serverį, kur vykdomas paketo diegimas.</w:t>
+      </w:r>
+    </w:p>
+    <w:p>
+      <w:pPr>
+        <w:pStyle w:val="BDTEKSTAS"/>
+      </w:pPr>
+      <w:r>
+        <w:t xml:space="preserve">Prieš pradedant paketo diegimą reikia pasirūpinti, kad būtu įdiegtas IIS ir Web Deploy. Tai padaryti galite atidarydami „Control Panel“ (Start&gt;Control Panel) tada pasirinkite kategoriją „Programs“ ir spauskite „Turn Windows features on or off“. Atsidariusiame lange susiraskite „Internet Information Services“ ir paspauskite šalia esantį kvadratėlį, kad jis užsipildytų </w:t>
+      </w:r>
+      <w:r>
+        <w:t xml:space="preserve">ir spauskite „OK, kad patvitintumėte savo pasirinkimą. Web Deploy atisiųskite iš tinklapio </w:t>
+      </w:r>
+      <w:hyperlink r:id="rId20" w:history="1">
+        <w:r>
+          <w:rPr>
+            <w:rStyle w:val="Hyperlink"/>
+          </w:rPr>
+          <w:t>http://www.iis.net/downloads/microsoft/web-deploy</w:t>
+        </w:r>
+      </w:hyperlink>
+      <w:r>
+        <w:t xml:space="preserve"> ir jį įsidiekite. </w:t>
+      </w:r>
+    </w:p>
+    <w:p>
+      <w:pPr>
+        <w:pStyle w:val="BDTEKSTAS"/>
+      </w:pPr>
+      <w:r>
+        <w:t xml:space="preserve">Visas reikalingas programas įrašę </w:t>
+      </w:r>
+      <w:r>
+        <w:t>išskleiskite</w:t>
+      </w:r>
+      <w:r>
+        <w:t xml:space="preserve"> </w:t>
+      </w:r>
+      <w:r>
+        <w:t>pateiktą zip failą ir paleiskite jame esantį failą „</w:t>
+      </w:r>
+      <w:r>
+        <w:t>imgcrv.Presentation.Web.deploy.cmd</w:t>
+      </w:r>
+      <w:r>
+        <w:t xml:space="preserve">“ su argumentu </w:t>
+      </w:r>
+      <w:r>
+        <w:t>„/Y“.</w:t>
       </w:r>
     </w:p>
     <w:p>
       <w:pPr>
         <w:pStyle w:val="BDPOSKYRIS"/>
       </w:pPr>
-      <w:bookmarkStart w:id="31" w:name="_Toc388296225"/>
-      <w:r>
-        <w:t>4.1. Sistemos diegimo vadovas</w:t>
-      </w:r>
-      <w:bookmarkEnd w:id="31"/>
+      <w:bookmarkStart w:id="25" w:name="_Toc388882360"/>
+      <w:r>
+        <w:t>4</w:t>
+      </w:r>
+      <w:r>
+        <w:t>.2. Sistemos vartotojo vadovas</w:t>
+      </w:r>
+      <w:bookmarkEnd w:id="25"/>
     </w:p>
     <w:p>
       <w:pPr>
         <w:pStyle w:val="BDTEKSTAS"/>
       </w:pPr>
       <w:r>
-        <w:t xml:space="preserve">Sukompiliuota ir paruošta sistema diegimui yra </w:t>
-      </w:r>
-      <w:r>
         <w:rPr>
           <w:b/>
         </w:rPr>
-        <w:t>priede</w:t>
-      </w:r>
+        <w:t>4.2.1 Paveikslėlio įkėlimas</w:t>
+      </w:r>
+    </w:p>
+    <w:p>
+      <w:pPr>
+        <w:pStyle w:val="BDTEKSTAS"/>
+      </w:pPr>
+      <w:r>
+        <w:t>Paveikslėlį galima įkelti pagrindiniame imgcrv puslapyje. Tereikia į jį nueiti ir paspausti mygtuką „Pasirinkti failą“(„Choose file“), atsidariusioje lentelėje nurodyti paveikslėlį kurį norite įkelti ir paspausti mygtuką „Atidaryti“(„Open“). Failo pasirinkimo lentelei užsidarius paspauskite mygtuką „Įkelti paveikslėlį“. Tai atlikus jūsų pasirinktas paveikslėlis bus įkeltas ir galėsite jį redaguoti. Jei įkeldami paveikslėlį būsite prisijungę puslapyje „Mano paveikslėliai“ jį galėsite matyti tik jūs. Jei įkeldami paveikslėlį nebūsite prisijungę puslapyje „Mano paveikslėliai“ jį galės matyti visi.</w:t>
+      </w:r>
+    </w:p>
+    <w:p>
+      <w:pPr>
+        <w:pStyle w:val="BDTEKSTAS"/>
+      </w:pPr>
       <w:r>
         <w:rPr>
           <w:b/>
         </w:rPr>
-        <w:t xml:space="preserve"> 1</w:t>
-      </w:r>
-      <w:r>
-        <w:t>. Esantis zip failas išskleidžiamas</w:t>
-      </w:r>
-    </w:p>
-    <w:p>
-      <w:pPr>
-        <w:pStyle w:val="BDPOSKYRIS"/>
-      </w:pPr>
-      <w:bookmarkStart w:id="32" w:name="_Toc388296226"/>
-      <w:r>
-        <w:t>4</w:t>
-      </w:r>
-      <w:r>
-        <w:t>.2. Sistemos vartotojo vadovas</w:t>
-      </w:r>
-      <w:bookmarkEnd w:id="32"/>
+        <w:t>4.2.2 Paveikslėlio redagavimas</w:t>
+      </w:r>
     </w:p>
     <w:p>
       <w:pPr>
         <w:pStyle w:val="BDTEKSTAS"/>
       </w:pPr>
-      <w:bookmarkStart w:id="33" w:name="_Toc388296227"/>
+      <w:r>
+        <w:t xml:space="preserve">Po paveikslėlio įkėlimo (žiūrėti 4.2.1 skyrių) atsidarys „Raižyti paveikslėlį“ puslapis. Šiame puslapyje įveskite pageidaujamą paveikslėlio aukštį ir plotį ir paspauskite mygtuką „Keisti dydį“. Po kelių sekundžių pamatysite pakeistą paveikslėlį. Jeigu pakeitimais esate patenkinti paveikslėli galite atsisiųsti spustelėję mygtuką „Atsisiųsti“. Jei pakeistas paveikslėlis jūsų netenkina galite atstatyti jį į pradinį paspaudę mygtuką „Atstatyti į orig.“ ir pradėti paveikslėlio redagavimą iš naujo pasirinkdami kitokius išmatavimus arba paveikslėlį galite ištrinti spustelėję mygtuką „Ištrinti“. </w:t>
+      </w:r>
+    </w:p>
+    <w:p>
+      <w:pPr>
+        <w:pStyle w:val="BDTEKSTAS"/>
+      </w:pPr>
       <w:r>
         <w:rPr>
           <w:b/>
         </w:rPr>
-        <w:t>4.2.1 Paveikslėlio įkėlimas</w:t>
+        <w:t>4.2.3 Įkeltų paveikslėlių peržiūra</w:t>
       </w:r>
     </w:p>
     <w:p>
@@ -5097,7 +4464,7 @@
         <w:pStyle w:val="BDTEKSTAS"/>
       </w:pPr>
       <w:r>
-        <w:t>Paveikslėlį galima įkelti pagrindiniame imgcrv puslapyje. Tereikia į jį nueiti ir paspausti mygtuką „Pasirinkti failą“(„Choose file“), atsidariusioje lentelėje nurodyti paveikslėlį kurį norite įkelti ir paspausti mygtuką „Atidaryti“(„Open“). Failo pasirinkimo lentelei užsidarius paspauskite mygtuką „Įkelti paveikslėlį“. Tai atlikus jūsų pasirinktas paveikslėlis bus įkeltas ir galėsite jį redaguoti. Jei įkeldami paveikslėlį būsite prisijungę puslapyje „Mano paveikslėliai“ jį galėsite matyti tik jūs. Jei įkeldami paveikslėlį nebūsite prisijungę puslapyje „Mano paveikslėliai“ jį galės matyti visi.</w:t>
+        <w:t>Norėdami pamatyti paveikslėlius kurios įkėlėte būdami prisijungę turite prisijungti ir paspausti ant „Mano paveikslėliai“. Šiame puslapyje esančius paveikslėlius galite atsiųsti spustelėję mygtuką  „Atsisiųsti“, ištrinti spustelėję mygtuką „Ištrinti“ arba redaguoti (žiūrėti 4.2.2 skyrių) spustelėję mygtuką „Redaguoti“.</w:t>
       </w:r>
     </w:p>
     <w:p>
@@ -5108,58 +4475,22 @@
         <w:rPr>
           <w:b/>
         </w:rPr>
-        <w:t>4.2.2 Paveikslėlio redagavimas</w:t>
+        <w:t>4.2.4 Registracija puslapyje</w:t>
       </w:r>
     </w:p>
     <w:p>
       <w:pPr>
         <w:pStyle w:val="BDTEKSTAS"/>
-      </w:pPr>
-      <w:r>
-        <w:t xml:space="preserve">Po paveikslėlio įkėlimo (žiūrėti 4.2.1 skyrių) atsidarys „Raižyti paveikslėlį“ puslapis. Šiame puslapyje įveskite pageidaujamą paveikslėlio aukštį ir plotį ir paspauskite mygtuką „Keisti dydį“. Po kelių sekundžių pamatysite pakeistą paveikslėlį. Jeigu pakeitimais esate patenkinti paveikslėli galite atsisiųsti spustelėję mygtuką „Atsisiųsti“. Jei pakeistas paveikslėlis jūsų netenkina galite atstatyti jį į pradinį paspaudę mygtuką „Atstatyti į orig.“ ir pradėti paveikslėlio redagavimą iš naujo pasirinkdami kitokius išmatavimus arba paveikslėlį galite ištrinti spustelėję mygtuką „Ištrinti“. </w:t>
-      </w:r>
-    </w:p>
-    <w:p>
-      <w:pPr>
-        <w:pStyle w:val="BDTEKSTAS"/>
-      </w:pPr>
-      <w:r>
         <w:rPr>
           <w:b/>
         </w:rPr>
-        <w:t>4.2.3 Įkeltų paveikslėlių peržiūra</w:t>
-      </w:r>
-      <w:bookmarkStart w:id="34" w:name="_GoBack"/>
-      <w:bookmarkEnd w:id="34"/>
-    </w:p>
-    <w:p>
-      <w:pPr>
-        <w:pStyle w:val="BDTEKSTAS"/>
-      </w:pPr>
-      <w:r>
-        <w:t>Norėdami pamatyti paveikslėlius kurios įkėlėte būdami prisijungę turite prisijungti ir paspausti ant „Mano paveikslėliai“. Šiame puslapyje esančius paveikslėlius galite atsiųsti spustelėję mygtuką  „Atsisiųsti“, ištrinti spustelėję mygtuką „Ištrinti“ arba redaguoti (žiūrėti 4.2.2 skyrių) spustelėję mygtuką „Redaguoti“.</w:t>
-      </w:r>
-    </w:p>
-    <w:p>
-      <w:pPr>
-        <w:pStyle w:val="BDTEKSTAS"/>
-      </w:pPr>
-      <w:r>
-        <w:rPr>
-          <w:b/>
-        </w:rPr>
-        <w:t>4.2.4 Registracija puslapyje</w:t>
-      </w:r>
-    </w:p>
-    <w:p>
-      <w:pPr>
-        <w:pStyle w:val="BDTEKSTAS"/>
-        <w:rPr>
-          <w:b/>
-        </w:rPr>
-      </w:pPr>
-      <w:r>
-        <w:t>Norėdami, kad jūsų įkeliamų paveikslėlių nematytu kiti puslapyje „Mano paveikslėliai“ turite užsiregistruoti. Tai padaryti galite spustelėję „Registruotis“ suvedę pageidaujamą vartotojo vardą, slaptažodį ir savo elektroninį paštą ir paspaudę mygtuką „Registruotis“.</w:t>
+      </w:pPr>
+      <w:r>
+        <w:t xml:space="preserve">Norėdami, kad jūsų įkeliamų paveikslėlių nematytu kiti puslapyje „Mano paveikslėliai“ turite užsiregistruoti. Tai padaryti galite spustelėję „Registruotis“ suvedę pageidaujamą vartotojo vardą, slaptažodį ir savo elektroninį </w:t>
+      </w:r>
+      <w:r>
+        <w:lastRenderedPageBreak/>
+        <w:t>paštą ir paspaudę mygtuką „Registruotis“.</w:t>
       </w:r>
     </w:p>
     <w:p>
@@ -5189,67 +4520,22 @@
         <w:pStyle w:val="BDNUM-SKYRIUS"/>
         <w:pageBreakBefore/>
       </w:pPr>
+      <w:bookmarkStart w:id="26" w:name="_Toc388882361"/>
       <w:r>
         <w:lastRenderedPageBreak/>
         <w:t>5. Išvados ir rezultatų apibendrinimas</w:t>
       </w:r>
-      <w:bookmarkEnd w:id="33"/>
-    </w:p>
-    <w:p>
-      <w:pPr>
-        <w:pStyle w:val="BDTEKSTAS"/>
-      </w:pPr>
-      <w:r>
-        <w:t>{</w:t>
-      </w:r>
-      <w:r>
-        <w:rPr>
-          <w:i/>
-          <w:iCs/>
-        </w:rPr>
-        <w:t>Darbo metu gautų ir dokumentacijoje užfiksuotų rezultatų apibendrinimas bei išvadų formulavimas (1 – 2 lapai). Išvados ir rezultatai privalo būti numeruojamos.</w:t>
-      </w:r>
-      <w:r>
-        <w:t>}</w:t>
-      </w:r>
+      <w:bookmarkEnd w:id="26"/>
     </w:p>
     <w:p>
       <w:pPr>
         <w:pStyle w:val="BDPOSKYRIS"/>
       </w:pPr>
-      <w:bookmarkStart w:id="35" w:name="_Toc388296228"/>
+      <w:bookmarkStart w:id="27" w:name="_Toc388882362"/>
       <w:r>
         <w:t>5.1. Rezultatai</w:t>
       </w:r>
-      <w:bookmarkEnd w:id="35"/>
-    </w:p>
-    <w:p>
-      <w:pPr>
-        <w:pStyle w:val="BDTEKSTAS"/>
-        <w:rPr>
-          <w:sz w:val="24"/>
-        </w:rPr>
-      </w:pPr>
-      <w:r>
-        <w:rPr>
-          <w:sz w:val="24"/>
-        </w:rPr>
-        <w:t>{</w:t>
-      </w:r>
-      <w:r>
-        <w:rPr>
-          <w:i/>
-          <w:iCs/>
-          <w:sz w:val="24"/>
-        </w:rPr>
-        <w:t>Nurodomi ir apibendrinami esminiai darbo metu pasiekti rezultatai.</w:t>
-      </w:r>
-      <w:r>
-        <w:rPr>
-          <w:sz w:val="24"/>
-        </w:rPr>
-        <w:t>}</w:t>
-      </w:r>
+      <w:bookmarkEnd w:id="27"/>
     </w:p>
     <w:p>
       <w:pPr>
@@ -5260,47 +4546,358 @@
         </w:numPr>
       </w:pPr>
       <w:r>
-        <w:t>Rezultato tekstas...</w:t>
+        <w:t>Programa ir algoritmas veikia sklandžiai, įvykdyti visi reikalavimai, tuo pačiu pridėta ir vartotojų duomenų bazė bei galimybė peržiūrėti kiekvienam savo vartotojo įkeltas nuotraukas.</w:t>
       </w:r>
     </w:p>
     <w:p>
       <w:pPr>
         <w:pStyle w:val="BDPOSKYRIS"/>
       </w:pPr>
-      <w:bookmarkStart w:id="36" w:name="_Toc388296229"/>
+      <w:bookmarkStart w:id="28" w:name="_Toc388882363"/>
       <w:r>
         <w:t>5.2. Išvados</w:t>
       </w:r>
-      <w:bookmarkEnd w:id="36"/>
-    </w:p>
-    <w:p>
-      <w:pPr>
-        <w:pStyle w:val="BDTEKSTAS"/>
-      </w:pPr>
-      <w:r>
-        <w:t>{</w:t>
-      </w:r>
-      <w:r>
-        <w:rPr>
-          <w:i/>
-          <w:iCs/>
-        </w:rPr>
-        <w:t>Išvados formuluojamos darbo uždavinių pagrindu (kiekvienam uždaviniui po išvadą). Išvados nenurodo, kas buvo padaryta darbe, bet pabrėžia atrastus dėsningumus, pastebėtas technologijų ar rinkos spragas, esminius įrangos privalumus ir pan. Išvados gali būti formuluojamos tik darbo metu sukurtos įrangos, technologijos, metodo ar susistemintos informacijos pagrindu (pvz. negalima cituoti šaltinių, vadovautis kitų autorių atrastais dėsningumais).</w:t>
-      </w:r>
-      <w:r>
-        <w:t>}</w:t>
-      </w:r>
-    </w:p>
-    <w:p>
-      <w:pPr>
-        <w:pStyle w:val="BDISVADOS"/>
-        <w:numPr>
-          <w:ilvl w:val="0"/>
-          <w:numId w:val="3"/>
-        </w:numPr>
-      </w:pPr>
-      <w:r>
-        <w:t>Išvados tekstas...</w:t>
+      <w:bookmarkEnd w:id="28"/>
+    </w:p>
+    <w:p>
+      <w:pPr>
+        <w:widowControl/>
+        <w:suppressAutoHyphens w:val="0"/>
+        <w:autoSpaceDN/>
+        <w:spacing w:before="240"/>
+        <w:ind w:left="74"/>
+        <w:textAlignment w:val="auto"/>
+        <w:rPr>
+          <w:b/>
+          <w:sz w:val="20"/>
+          <w:szCs w:val="20"/>
+        </w:rPr>
+      </w:pPr>
+      <w:r>
+        <w:rPr>
+          <w:b/>
+          <w:sz w:val="20"/>
+          <w:szCs w:val="20"/>
+        </w:rPr>
+        <w:t>5.2.1. Paveikslėlio įkėlimas.</w:t>
+      </w:r>
+    </w:p>
+    <w:p>
+      <w:pPr>
+        <w:widowControl/>
+        <w:suppressAutoHyphens w:val="0"/>
+        <w:autoSpaceDN/>
+        <w:ind w:left="72"/>
+        <w:textAlignment w:val="auto"/>
+        <w:rPr>
+          <w:sz w:val="20"/>
+          <w:szCs w:val="20"/>
+        </w:rPr>
+      </w:pPr>
+      <w:r>
+        <w:rPr>
+          <w:sz w:val="20"/>
+          <w:szCs w:val="20"/>
+        </w:rPr>
+        <w:tab/>
+        <w:t>Paveikslėlio įkėlimas privertė susimąstyti apie našesnių sistemų, kaip debesų kompiuterijos naudojimą, ne tik dėl užimamos vietos, o dėl supaprastinto apdorojimo ir sumažinto serverio darbo laiko.</w:t>
+      </w:r>
+    </w:p>
+    <w:p>
+      <w:pPr>
+        <w:widowControl/>
+        <w:suppressAutoHyphens w:val="0"/>
+        <w:autoSpaceDN/>
+        <w:spacing w:before="240"/>
+        <w:ind w:left="74"/>
+        <w:textAlignment w:val="auto"/>
+        <w:rPr>
+          <w:b/>
+          <w:sz w:val="20"/>
+          <w:szCs w:val="20"/>
+        </w:rPr>
+      </w:pPr>
+      <w:r>
+        <w:rPr>
+          <w:b/>
+          <w:sz w:val="20"/>
+          <w:szCs w:val="20"/>
+        </w:rPr>
+        <w:t>5.2.2. Norimo dydžio nurodymas (x ir y kraštinės).</w:t>
+      </w:r>
+    </w:p>
+    <w:p>
+      <w:pPr>
+        <w:widowControl/>
+        <w:suppressAutoHyphens w:val="0"/>
+        <w:autoSpaceDN/>
+        <w:ind w:left="72"/>
+        <w:textAlignment w:val="auto"/>
+        <w:rPr>
+          <w:sz w:val="20"/>
+          <w:szCs w:val="20"/>
+        </w:rPr>
+      </w:pPr>
+      <w:r>
+        <w:rPr>
+          <w:b/>
+          <w:sz w:val="20"/>
+          <w:szCs w:val="20"/>
+        </w:rPr>
+        <w:tab/>
+      </w:r>
+      <w:r>
+        <w:rPr>
+          <w:sz w:val="20"/>
+          <w:szCs w:val="20"/>
+        </w:rPr>
+        <w:t>Supratome, jog vartotojas turi visuomet žinoti ir dabartinę paveikslėlio būseną ir būseną, į kurią norime atvesti paveikslėlį.</w:t>
+      </w:r>
+    </w:p>
+    <w:p>
+      <w:pPr>
+        <w:widowControl/>
+        <w:suppressAutoHyphens w:val="0"/>
+        <w:autoSpaceDN/>
+        <w:spacing w:before="240"/>
+        <w:ind w:left="74"/>
+        <w:textAlignment w:val="auto"/>
+        <w:rPr>
+          <w:b/>
+          <w:sz w:val="20"/>
+          <w:szCs w:val="20"/>
+        </w:rPr>
+      </w:pPr>
+      <w:r>
+        <w:rPr>
+          <w:b/>
+          <w:sz w:val="20"/>
+          <w:szCs w:val="20"/>
+        </w:rPr>
+        <w:t>5.2.3. Pakeisto paveikslėlio išsaugojimas.</w:t>
+      </w:r>
+    </w:p>
+    <w:p>
+      <w:pPr>
+        <w:widowControl/>
+        <w:suppressAutoHyphens w:val="0"/>
+        <w:autoSpaceDN/>
+        <w:ind w:left="72"/>
+        <w:textAlignment w:val="auto"/>
+        <w:rPr>
+          <w:sz w:val="20"/>
+          <w:szCs w:val="20"/>
+        </w:rPr>
+      </w:pPr>
+      <w:r>
+        <w:rPr>
+          <w:b/>
+          <w:sz w:val="20"/>
+          <w:szCs w:val="20"/>
+        </w:rPr>
+        <w:tab/>
+      </w:r>
+      <w:r>
+        <w:rPr>
+          <w:sz w:val="20"/>
+          <w:szCs w:val="20"/>
+        </w:rPr>
+        <w:t>Išvada dėl paveikslėlio išsaugojimo</w:t>
+      </w:r>
+      <w:r>
+        <w:rPr>
+          <w:sz w:val="20"/>
+          <w:szCs w:val="20"/>
+        </w:rPr>
+        <w:t xml:space="preserve"> – glaudžiai susijusi su 5.2.1 punktu.</w:t>
+      </w:r>
+    </w:p>
+    <w:p>
+      <w:pPr>
+        <w:widowControl/>
+        <w:tabs>
+          <w:tab w:val="left" w:pos="5550"/>
+        </w:tabs>
+        <w:suppressAutoHyphens w:val="0"/>
+        <w:autoSpaceDN/>
+        <w:spacing w:before="240"/>
+        <w:ind w:left="74"/>
+        <w:textAlignment w:val="auto"/>
+        <w:rPr>
+          <w:b/>
+          <w:sz w:val="20"/>
+          <w:szCs w:val="20"/>
+        </w:rPr>
+      </w:pPr>
+      <w:r>
+        <w:rPr>
+          <w:b/>
+          <w:sz w:val="20"/>
+          <w:szCs w:val="20"/>
+        </w:rPr>
+        <w:t>5.2.4. PĮ turi būti realizuota grafinė vartotojo sąsaja.</w:t>
+      </w:r>
+    </w:p>
+    <w:p>
+      <w:pPr>
+        <w:widowControl/>
+        <w:suppressAutoHyphens w:val="0"/>
+        <w:autoSpaceDN/>
+        <w:ind w:left="72"/>
+        <w:textAlignment w:val="auto"/>
+        <w:rPr>
+          <w:sz w:val="20"/>
+          <w:szCs w:val="20"/>
+        </w:rPr>
+      </w:pPr>
+      <w:r>
+        <w:rPr>
+          <w:b/>
+          <w:sz w:val="20"/>
+          <w:szCs w:val="20"/>
+        </w:rPr>
+        <w:tab/>
+      </w:r>
+      <w:r>
+        <w:rPr>
+          <w:sz w:val="20"/>
+          <w:szCs w:val="20"/>
+        </w:rPr>
+        <w:t>Grafinė vartotojo sąsaja turi gebėti pateikti servisą ne tik asmeninių kompiuterių vartotojams, bet ir mobiliųjų technologijų naudotojams. Išbandyta twitter bootstrap pasiteisino – gerokai supaprastina elementų lygiavimą ir dinamišką kitimą.</w:t>
+      </w:r>
+    </w:p>
+    <w:p>
+      <w:pPr>
+        <w:widowControl/>
+        <w:suppressAutoHyphens w:val="0"/>
+        <w:autoSpaceDN/>
+        <w:spacing w:before="240"/>
+        <w:ind w:left="74"/>
+        <w:textAlignment w:val="auto"/>
+        <w:rPr>
+          <w:b/>
+          <w:sz w:val="20"/>
+          <w:szCs w:val="20"/>
+        </w:rPr>
+      </w:pPr>
+      <w:r>
+        <w:rPr>
+          <w:b/>
+          <w:sz w:val="20"/>
+          <w:szCs w:val="20"/>
+        </w:rPr>
+        <w:t>5.2.</w:t>
+      </w:r>
+      <w:r>
+        <w:rPr>
+          <w:b/>
+          <w:sz w:val="20"/>
+          <w:szCs w:val="20"/>
+        </w:rPr>
+        <w:t>5</w:t>
+      </w:r>
+      <w:r>
+        <w:rPr>
+          <w:b/>
+          <w:sz w:val="20"/>
+          <w:szCs w:val="20"/>
+        </w:rPr>
+        <w:t>. Vartotojo sąsaja turi būti paprasta intuityvi ir funkcionali.</w:t>
+      </w:r>
+    </w:p>
+    <w:p>
+      <w:pPr>
+        <w:widowControl/>
+        <w:suppressAutoHyphens w:val="0"/>
+        <w:autoSpaceDN/>
+        <w:ind w:left="72"/>
+        <w:textAlignment w:val="auto"/>
+        <w:rPr>
+          <w:sz w:val="20"/>
+          <w:szCs w:val="20"/>
+        </w:rPr>
+      </w:pPr>
+      <w:r>
+        <w:rPr>
+          <w:b/>
+          <w:sz w:val="20"/>
+          <w:szCs w:val="20"/>
+        </w:rPr>
+        <w:tab/>
+      </w:r>
+      <w:r>
+        <w:rPr>
+          <w:sz w:val="20"/>
+          <w:szCs w:val="20"/>
+        </w:rPr>
+        <w:t>Stengtasi išlaikyti vienodą programos stilių visoje vartotojo sąsajoje, tačiau ateityje reikėtų stengtis kurti „vieno puslapio“ tinklalapius su bibliotekomis kaip AngularJS.</w:t>
+      </w:r>
+    </w:p>
+    <w:p>
+      <w:pPr>
+        <w:widowControl/>
+        <w:suppressAutoHyphens w:val="0"/>
+        <w:autoSpaceDN/>
+        <w:spacing w:before="240"/>
+        <w:ind w:left="74"/>
+        <w:textAlignment w:val="auto"/>
+        <w:rPr>
+          <w:b/>
+          <w:sz w:val="20"/>
+          <w:szCs w:val="20"/>
+        </w:rPr>
+      </w:pPr>
+      <w:r>
+        <w:rPr>
+          <w:b/>
+          <w:sz w:val="20"/>
+          <w:szCs w:val="20"/>
+        </w:rPr>
+        <w:t>5.2.</w:t>
+      </w:r>
+      <w:r>
+        <w:rPr>
+          <w:b/>
+          <w:sz w:val="20"/>
+          <w:szCs w:val="20"/>
+        </w:rPr>
+        <w:t>6</w:t>
+      </w:r>
+      <w:r>
+        <w:rPr>
+          <w:b/>
+          <w:sz w:val="20"/>
+          <w:szCs w:val="20"/>
+        </w:rPr>
+        <w:t>. Programos reakcijos laikas turi būti  priimtinas vartotojui. Jeigu reikalingas ilgesnis laikas atsakui pateikti (sudėtingi skaičiavimai), apie tai turi būti pranešama vartotojui ir pagal galimybę prognozuojamas atsakymo pateikimo laikas.</w:t>
+      </w:r>
+    </w:p>
+    <w:p>
+      <w:pPr>
+        <w:widowControl/>
+        <w:suppressAutoHyphens w:val="0"/>
+        <w:autoSpaceDN/>
+        <w:ind w:left="72"/>
+        <w:textAlignment w:val="auto"/>
+        <w:rPr>
+          <w:sz w:val="20"/>
+          <w:szCs w:val="20"/>
+        </w:rPr>
+      </w:pPr>
+      <w:r>
+        <w:rPr>
+          <w:b/>
+          <w:sz w:val="20"/>
+          <w:szCs w:val="20"/>
+        </w:rPr>
+        <w:tab/>
+      </w:r>
+      <w:r>
+        <w:rPr>
+          <w:sz w:val="20"/>
+          <w:szCs w:val="20"/>
+        </w:rPr>
+        <w:t>Šis reikalavimas tiesiogiai nerealizuotas dėl naudojamos bibliotekos apribojimų, tačiau esant reikalui, būtų galima aproksimuoti kiek laiko kokio dydžio paveikslėliui reikės išraižyti.</w:t>
       </w:r>
     </w:p>
     <w:p>
@@ -5323,130 +4920,159 @@
         <w:pStyle w:val="BDNUM-SKYRIUS"/>
         <w:pageBreakBefore/>
       </w:pPr>
-      <w:bookmarkStart w:id="37" w:name="_Toc388296230"/>
+      <w:bookmarkStart w:id="29" w:name="_Toc388882364"/>
       <w:r>
         <w:lastRenderedPageBreak/>
         <w:t>6. Literatūra</w:t>
       </w:r>
-      <w:bookmarkEnd w:id="37"/>
+      <w:bookmarkEnd w:id="29"/>
     </w:p>
     <w:p>
       <w:pPr>
         <w:pStyle w:val="BDLITERATURA"/>
-      </w:pPr>
-      <w:r>
-        <w:t>1. Pavardaitis, Vardaitis. Straipsnio pavadinimas, Žurnalo pavadinimas, ISSN 2013, vol 49. no. 4, p. 195-199 [ISI Web of Science; INSPEC]</w:t>
+        <w:rPr>
+          <w:sz w:val="21"/>
+          <w:szCs w:val="21"/>
+        </w:rPr>
+      </w:pPr>
+      <w:r>
+        <w:rPr>
+          <w:sz w:val="21"/>
+          <w:szCs w:val="21"/>
+        </w:rPr>
+        <w:t xml:space="preserve">1. </w:t>
+      </w:r>
+      <w:r>
+        <w:rPr>
+          <w:sz w:val="21"/>
+          <w:szCs w:val="21"/>
+        </w:rPr>
+        <w:t>Shai Avidan, Ariel Shamir</w:t>
+      </w:r>
+      <w:r>
+        <w:rPr>
+          <w:sz w:val="21"/>
+          <w:szCs w:val="21"/>
+        </w:rPr>
+        <w:t xml:space="preserve">. </w:t>
+      </w:r>
+      <w:r>
+        <w:rPr>
+          <w:sz w:val="21"/>
+          <w:szCs w:val="21"/>
+        </w:rPr>
+        <w:t>Seam Carving for Content-Aware Image Resizing</w:t>
+      </w:r>
+      <w:r>
+        <w:rPr>
+          <w:sz w:val="21"/>
+          <w:szCs w:val="21"/>
+        </w:rPr>
+        <w:t xml:space="preserve">, </w:t>
+      </w:r>
+      <w:r>
+        <w:rPr>
+          <w:sz w:val="21"/>
+          <w:szCs w:val="21"/>
+        </w:rPr>
+        <w:t xml:space="preserve">prieiga internete: </w:t>
+      </w:r>
+      <w:hyperlink r:id="rId21" w:history="1">
+        <w:r>
+          <w:rPr>
+            <w:rStyle w:val="Hyperlink"/>
+            <w:sz w:val="21"/>
+            <w:szCs w:val="21"/>
+          </w:rPr>
+          <w:t>http://www.faculty.idc.ac.il/arik/SCWeb/imret/imret.pdf</w:t>
+        </w:r>
+      </w:hyperlink>
+      <w:r>
+        <w:rPr>
+          <w:sz w:val="21"/>
+          <w:szCs w:val="21"/>
+        </w:rPr>
+        <w:t>, žiūrėta – 2014 05 20.</w:t>
       </w:r>
     </w:p>
     <w:p>
       <w:pPr>
         <w:pStyle w:val="BDNUM-SKYRIUS"/>
       </w:pPr>
-    </w:p>
-    <w:p>
-      <w:pPr>
-        <w:pStyle w:val="BDTEKSTAS"/>
-      </w:pPr>
-      <w:r>
-        <w:t>{</w:t>
-      </w:r>
-      <w:r>
-        <w:rPr>
-          <w:i/>
-          <w:iCs/>
-        </w:rPr>
-        <w:t>Darbe naudotos literatūros sąrašas (1 – 3 lapai). Sąrašas privalo būti numeruojamas ir sudaromas remiantis literatūros aprašymo taisyklėmis</w:t>
-      </w:r>
-      <w:r>
-        <w:t>}</w:t>
-      </w:r>
     </w:p>
     <w:p>
       <w:pPr>
         <w:pStyle w:val="BDNUM-SKYRIUS"/>
         <w:pageBreakBefore/>
       </w:pPr>
-      <w:bookmarkStart w:id="38" w:name="_Toc388296231"/>
+      <w:bookmarkStart w:id="30" w:name="_Toc388882365"/>
       <w:r>
         <w:lastRenderedPageBreak/>
         <w:t>Priedai</w:t>
       </w:r>
-      <w:bookmarkEnd w:id="38"/>
+      <w:bookmarkEnd w:id="30"/>
     </w:p>
     <w:p>
       <w:pPr>
         <w:pStyle w:val="BDTEKSTAS"/>
       </w:pPr>
       <w:r>
-        <w:t>{</w:t>
-      </w:r>
-      <w:r>
-        <w:rPr>
-          <w:i/>
-          <w:iCs/>
-        </w:rPr>
-        <w:t>Papildoma informacija ir dokumentai, neįeinantys į pagrindinį dokumentą.</w:t>
-      </w:r>
-      <w:r>
-        <w:t>}</w:t>
+        <w:t>Pridedamas programos išeities kodas bei paketas, kurį galima diegti į web serverį.</w:t>
       </w:r>
     </w:p>
     <w:p>
       <w:pPr>
         <w:pStyle w:val="BDPOSKYRIS"/>
       </w:pPr>
-      <w:bookmarkStart w:id="39" w:name="_Toc388296232"/>
+      <w:bookmarkStart w:id="31" w:name="_Toc388882366"/>
       <w:r>
         <w:t>1 priedas</w:t>
       </w:r>
-      <w:bookmarkEnd w:id="39"/>
+      <w:bookmarkEnd w:id="31"/>
     </w:p>
     <w:p>
       <w:pPr>
         <w:pStyle w:val="BDTEKSTAS"/>
       </w:pPr>
       <w:r>
-        <w:t>...</w:t>
-      </w:r>
-    </w:p>
-    <w:p>
-      <w:pPr>
-        <w:pStyle w:val="Standard"/>
-      </w:pPr>
-    </w:p>
-    <w:p>
-      <w:pPr>
-        <w:pStyle w:val="Standard"/>
-      </w:pPr>
+        <w:t>Programos išeities kodas</w:t>
+      </w:r>
+      <w:r>
+        <w:t xml:space="preserve"> prisegamas failo pavadinimu: „imgcrv-source.zip“</w:t>
+      </w:r>
+    </w:p>
+    <w:p>
+      <w:pPr>
+        <w:pStyle w:val="BDPOSKYRIS"/>
+      </w:pPr>
+      <w:bookmarkStart w:id="32" w:name="_Toc388882367"/>
+      <w:r>
+        <w:t>2</w:t>
+      </w:r>
+      <w:r>
+        <w:t xml:space="preserve"> priedas</w:t>
+      </w:r>
+      <w:bookmarkEnd w:id="32"/>
     </w:p>
     <w:p>
       <w:pPr>
         <w:pStyle w:val="BDTEKSTAS"/>
       </w:pPr>
       <w:r>
-        <w:t>{</w:t>
-      </w:r>
-      <w:r>
-        <w:rPr>
-          <w:i/>
-          <w:iCs/>
-        </w:rPr>
-        <w:t>PRODUKTAS SKAITMENINĖJE FORMOJE. Privalomai produktas, jo išeities kodai, kursinio dokumentas suarchyvuojama ir pateikiama modulio svetainėje</w:t>
-      </w:r>
-      <w:r>
-        <w:t>}</w:t>
-      </w:r>
-    </w:p>
-    <w:p>
-      <w:pPr>
-        <w:pStyle w:val="BDTEKSTAS"/>
-        <w:rPr>
-          <w:sz w:val="24"/>
-        </w:rPr>
-      </w:pPr>
+        <w:t>Programos paketas, leidžiantis</w:t>
+      </w:r>
+      <w:r>
+        <w:t xml:space="preserve"> įdiegti ją į interneto serverį prisegamas failo pavadinimu „</w:t>
+      </w:r>
+      <w:r>
+        <w:t>imgcrv-publish</w:t>
+      </w:r>
+      <w:r>
+        <w:t>.zip“</w:t>
+      </w:r>
     </w:p>
     <w:sectPr>
-      <w:footerReference w:type="first" r:id="rId21"/>
+      <w:footerReference w:type="first" r:id="rId22"/>
       <w:pgSz w:w="11906" w:h="16838"/>
       <w:pgMar w:top="1020" w:right="1020" w:bottom="1020" w:left="1134" w:header="720" w:footer="720" w:gutter="0"/>
       <w:cols w:space="720"/>
@@ -6902,6 +6528,7 @@
   <w:style w:type="character" w:default="1" w:styleId="DefaultParagraphFont">
     <w:name w:val="Default Paragraph Font"/>
     <w:uiPriority w:val="1"/>
+    <w:semiHidden/>
     <w:unhideWhenUsed/>
   </w:style>
   <w:style w:type="table" w:default="1" w:styleId="TableNormal">
@@ -7393,6 +7020,18 @@
       <w:lang w:eastAsia="lt-LT" w:bidi="ar-SA"/>
     </w:rPr>
   </w:style>
+  <w:style w:type="character" w:styleId="FollowedHyperlink">
+    <w:name w:val="FollowedHyperlink"/>
+    <w:basedOn w:val="DefaultParagraphFont"/>
+    <w:uiPriority w:val="99"/>
+    <w:semiHidden/>
+    <w:unhideWhenUsed/>
+    <w:rsid w:val="000020EC"/>
+    <w:rPr>
+      <w:color w:val="800080" w:themeColor="followedHyperlink"/>
+      <w:u w:val="single"/>
+    </w:rPr>
+  </w:style>
 </w:styles>
 </file>
 
@@ -7686,7 +7325,7 @@
 </file>
 
 <file path=customXml/itemProps1.xml><?xml version="1.0" encoding="utf-8"?>
-<ds:datastoreItem xmlns:ds="http://schemas.openxmlformats.org/officeDocument/2006/customXml" ds:itemID="{E7FBFBA0-13E9-452C-A928-BFAD41DB6D8C}">
+<ds:datastoreItem xmlns:ds="http://schemas.openxmlformats.org/officeDocument/2006/customXml" ds:itemID="{1C33861E-D173-4069-A996-EC0B66D5E339}">
   <ds:schemaRefs>
     <ds:schemaRef ds:uri="http://schemas.openxmlformats.org/officeDocument/2006/bibliography"/>
   </ds:schemaRefs>

</xml_diff>